<commit_message>
R-H manual eng in progress
</commit_message>
<xml_diff>
--- a/inst_eng.docx
+++ b/inst_eng.docx
@@ -26,7 +26,7 @@
                 <wp:positionV relativeFrom="margin">
                   <wp:posOffset>1829435</wp:posOffset>
                 </wp:positionV>
-                <wp:extent cx="2292350" cy="1285875"/>
+                <wp:extent cx="2292350" cy="1284605"/>
                 <wp:effectExtent l="0" t="0" r="0" b="0"/>
                 <wp:wrapSquare wrapText="bothSides"/>
                 <wp:docPr id="1" name="Frame1"/>
@@ -37,7 +37,7 @@
                       <wps:spPr>
                         <a:xfrm>
                           <a:off x="0" y="0"/>
-                          <a:ext cx="2291760" cy="1285200"/>
+                          <a:ext cx="2291760" cy="1284120"/>
                         </a:xfrm>
                         <a:prstGeom prst="rect">
                           <a:avLst/>
@@ -123,7 +123,7 @@
                                 <w:sdt>
                                   <w:sdtPr>
                                     <w:text/>
-                                    <w:id w:val="895441646"/>
+                                    <w:id w:val="1513647845"/>
                                     <w:dataBinding w:prefixMappings="xmlns:ns0='http://schemas.openxmlformats.org/package/2006/metadata/core-properties' xmlns:ns1='http://purl.org/dc/elements/1.1/'" w:xpath="/ns0:coreProperties[1]/ns1:title[1]" w:storeItemID="{6C3C8BC8-F283-45AE-878A-BAB7291924A1}"/>
                                     <w:alias w:val="Company"/>
                                   </w:sdtPr>
@@ -166,7 +166,7 @@
                                 <w:sdt>
                                   <w:sdtPr>
                                     <w:text/>
-                                    <w:id w:val="260862120"/>
+                                    <w:id w:val="640105582"/>
                                     <w:dataBinding w:prefixMappings="xmlns:ns0='http://schemas.openxmlformats.org/package/2006/metadata/core-properties' xmlns:ns1='http://purl.org/dc/elements/1.1/'" w:xpath="/ns0:coreProperties[1]/ns1:subject[1]" w:storeItemID="{6C3C8BC8-F283-45AE-878A-BAB7291924A1}"/>
                                     <w:alias w:val="Subtitle"/>
                                   </w:sdtPr>
@@ -184,28 +184,7 @@
                                           <w:rFonts w:eastAsia="" w:cs="" w:ascii="Cambria" w:hAnsi="Cambria" w:asciiTheme="majorHAnsi" w:cstheme="majorBidi" w:eastAsiaTheme="majorEastAsia" w:hAnsiTheme="majorHAnsi"/>
                                           <w:lang w:val="en-US"/>
                                         </w:rPr>
-                                        <w:t xml:space="preserve">Authorization </w:t>
-                                      </w:r>
-                                      <w:r>
-                                        <w:rPr>
-                                          <w:rFonts w:eastAsia="" w:cs="" w:ascii="Cambria" w:hAnsi="Cambria" w:asciiTheme="majorHAnsi" w:cstheme="majorBidi" w:eastAsiaTheme="majorEastAsia" w:hAnsiTheme="majorHAnsi"/>
-                                          <w:lang w:val="en-US"/>
-                                        </w:rPr>
-                                        <w:t xml:space="preserve"> “</w:t>
-                                      </w:r>
-                                      <w:r>
-                                        <w:rPr>
-                                          <w:rFonts w:eastAsia="" w:cs="" w:ascii="Cambria" w:hAnsi="Cambria" w:asciiTheme="majorHAnsi" w:cstheme="majorBidi" w:eastAsiaTheme="majorEastAsia" w:hAnsiTheme="majorHAnsi"/>
-                                          <w:lang w:val="en-US"/>
-                                        </w:rPr>
-                                        <w:t>GURU</w:t>
-                                      </w:r>
-                                      <w:r>
-                                        <w:rPr>
-                                          <w:rFonts w:eastAsia="" w:cs="" w:ascii="Cambria" w:hAnsi="Cambria" w:asciiTheme="majorHAnsi" w:cstheme="majorBidi" w:eastAsiaTheme="majorEastAsia" w:hAnsiTheme="majorHAnsi"/>
-                                          <w:lang w:val="en-US"/>
-                                        </w:rPr>
-                                        <w:t>”</w:t>
+                                        <w:t>Authorization  “GURU”</w:t>
                                       </w:r>
                                     </w:p>
                                   </w:sdtContent>
@@ -217,16 +196,10 @@
                             <w:pPr>
                               <w:pStyle w:val="FrameContents"/>
                               <w:spacing w:before="0" w:after="200"/>
-                              <w:rPr>
-                                <w:color w:val="000000"/>
-                                <w:lang w:val="en-US"/>
-                              </w:rPr>
+                              <w:rPr/>
                             </w:pPr>
                             <w:r>
-                              <w:rPr>
-                                <w:color w:val="000000"/>
-                                <w:lang w:val="en-US"/>
-                              </w:rPr>
+                              <w:rPr/>
                             </w:r>
                           </w:p>
                         </w:txbxContent>
@@ -245,7 +218,7 @@
           </mc:Choice>
           <mc:Fallback>
             <w:pict>
-              <v:rect id="shape_0" ID="Frame1" stroked="f" style="position:absolute;margin-left:22.55pt;margin-top:144.05pt;width:180.4pt;height:101.15pt;mso-position-horizontal:center;mso-position-horizontal-relative:margin;mso-position-vertical-relative:margin">
+              <v:rect id="shape_0" ID="Frame1" stroked="f" style="position:absolute;margin-left:22.55pt;margin-top:144.05pt;width:180.4pt;height:101.05pt;mso-position-horizontal:center;mso-position-horizontal-relative:margin;mso-position-vertical-relative:margin">
                 <w10:wrap type="none"/>
                 <v:fill o:detectmouseclick="t" on="false"/>
                 <v:stroke color="#3465a4" joinstyle="round" endcap="flat"/>
@@ -319,7 +292,7 @@
                           <w:sdt>
                             <w:sdtPr>
                               <w:text/>
-                              <w:id w:val="693523748"/>
+                              <w:id w:val="1282341969"/>
                               <w:dataBinding w:prefixMappings="xmlns:ns0='http://schemas.openxmlformats.org/package/2006/metadata/core-properties' xmlns:ns1='http://purl.org/dc/elements/1.1/'" w:xpath="/ns0:coreProperties[1]/ns1:title[1]" w:storeItemID="{6C3C8BC8-F283-45AE-878A-BAB7291924A1}"/>
                               <w:alias w:val="Company"/>
                             </w:sdtPr>
@@ -362,7 +335,7 @@
                           <w:sdt>
                             <w:sdtPr>
                               <w:text/>
-                              <w:id w:val="1987716044"/>
+                              <w:id w:val="230900087"/>
                               <w:dataBinding w:prefixMappings="xmlns:ns0='http://schemas.openxmlformats.org/package/2006/metadata/core-properties' xmlns:ns1='http://purl.org/dc/elements/1.1/'" w:xpath="/ns0:coreProperties[1]/ns1:subject[1]" w:storeItemID="{6C3C8BC8-F283-45AE-878A-BAB7291924A1}"/>
                               <w:alias w:val="Subtitle"/>
                             </w:sdtPr>
@@ -380,28 +353,7 @@
                                     <w:rFonts w:eastAsia="" w:cs="" w:ascii="Cambria" w:hAnsi="Cambria" w:asciiTheme="majorHAnsi" w:cstheme="majorBidi" w:eastAsiaTheme="majorEastAsia" w:hAnsiTheme="majorHAnsi"/>
                                     <w:lang w:val="en-US"/>
                                   </w:rPr>
-                                  <w:t xml:space="preserve">Authorization </w:t>
-                                </w:r>
-                                <w:r>
-                                  <w:rPr>
-                                    <w:rFonts w:eastAsia="" w:cs="" w:ascii="Cambria" w:hAnsi="Cambria" w:asciiTheme="majorHAnsi" w:cstheme="majorBidi" w:eastAsiaTheme="majorEastAsia" w:hAnsiTheme="majorHAnsi"/>
-                                    <w:lang w:val="en-US"/>
-                                  </w:rPr>
-                                  <w:t xml:space="preserve"> “</w:t>
-                                </w:r>
-                                <w:r>
-                                  <w:rPr>
-                                    <w:rFonts w:eastAsia="" w:cs="" w:ascii="Cambria" w:hAnsi="Cambria" w:asciiTheme="majorHAnsi" w:cstheme="majorBidi" w:eastAsiaTheme="majorEastAsia" w:hAnsiTheme="majorHAnsi"/>
-                                    <w:lang w:val="en-US"/>
-                                  </w:rPr>
-                                  <w:t>GURU</w:t>
-                                </w:r>
-                                <w:r>
-                                  <w:rPr>
-                                    <w:rFonts w:eastAsia="" w:cs="" w:ascii="Cambria" w:hAnsi="Cambria" w:asciiTheme="majorHAnsi" w:cstheme="majorBidi" w:eastAsiaTheme="majorEastAsia" w:hAnsiTheme="majorHAnsi"/>
-                                    <w:lang w:val="en-US"/>
-                                  </w:rPr>
-                                  <w:t>”</w:t>
+                                  <w:t>Authorization  “GURU”</w:t>
                                 </w:r>
                               </w:p>
                             </w:sdtContent>
@@ -413,16 +365,10 @@
                       <w:pPr>
                         <w:pStyle w:val="FrameContents"/>
                         <w:spacing w:before="0" w:after="200"/>
-                        <w:rPr>
-                          <w:color w:val="000000"/>
-                          <w:lang w:val="en-US"/>
-                        </w:rPr>
+                        <w:rPr/>
                       </w:pPr>
                       <w:r>
-                        <w:rPr>
-                          <w:color w:val="000000"/>
-                          <w:lang w:val="en-US"/>
-                        </w:rPr>
+                        <w:rPr/>
                       </w:r>
                     </w:p>
                   </w:txbxContent>
@@ -595,16 +541,10 @@
                             <w:pPr>
                               <w:pStyle w:val="FrameContents"/>
                               <w:spacing w:before="0" w:after="200"/>
-                              <w:rPr>
-                                <w:color w:val="000000"/>
-                                <w:lang w:val="en-US"/>
-                              </w:rPr>
+                              <w:rPr/>
                             </w:pPr>
                             <w:r>
-                              <w:rPr>
-                                <w:color w:val="000000"/>
-                                <w:lang w:val="en-US"/>
-                              </w:rPr>
+                              <w:rPr/>
                             </w:r>
                           </w:p>
                         </w:txbxContent>
@@ -678,16 +618,10 @@
                       <w:pPr>
                         <w:pStyle w:val="FrameContents"/>
                         <w:spacing w:before="0" w:after="200"/>
-                        <w:rPr>
-                          <w:color w:val="000000"/>
-                          <w:lang w:val="en-US"/>
-                        </w:rPr>
+                        <w:rPr/>
                       </w:pPr>
                       <w:r>
-                        <w:rPr>
-                          <w:color w:val="000000"/>
-                          <w:lang w:val="en-US"/>
-                        </w:rPr>
+                        <w:rPr/>
                       </w:r>
                     </w:p>
                   </w:txbxContent>
@@ -725,15 +659,13 @@
           <w:docPartGallery w:val="Table of Contents"/>
           <w:docPartUnique w:val="true"/>
         </w:docPartObj>
-        <w:id w:val="1360525816"/>
+        <w:id w:val="1753002057"/>
       </w:sdtPr>
       <w:sdtContent>
         <w:p>
           <w:pPr>
             <w:pStyle w:val="TOCHeading"/>
-            <w:rPr>
-              <w:lang w:val="en-US"/>
-            </w:rPr>
+            <w:rPr/>
           </w:pPr>
           <w:r>
             <w:rPr>
@@ -780,13 +712,6 @@
             <w:lang w:val="en-US"/>
           </w:rPr>
           <w:tab/>
-        </w:r>
-        <w:r>
-          <w:rPr>
-            <w:rStyle w:val="IndexLink"/>
-            <w:rFonts w:eastAsia="" w:eastAsiaTheme="minorEastAsia"/>
-            <w:lang w:val="en-US"/>
-          </w:rPr>
           <w:t>Basic info</w:t>
         </w:r>
         <w:r>
@@ -832,6 +757,7 @@
             <w:lang w:val="en-US"/>
           </w:rPr>
           <w:tab/>
+          <w:t>S</w:t>
         </w:r>
         <w:r>
           <w:rPr>
@@ -839,7 +765,7 @@
             <w:rFonts w:eastAsia="" w:eastAsiaTheme="minorEastAsia"/>
             <w:lang w:val="en-US"/>
           </w:rPr>
-          <w:t>Starting up</w:t>
+          <w:t>ummary</w:t>
         </w:r>
         <w:r>
           <w:rPr>
@@ -884,13 +810,6 @@
             <w:lang w:val="en-US"/>
           </w:rPr>
           <w:tab/>
-        </w:r>
-        <w:r>
-          <w:rPr>
-            <w:rStyle w:val="IndexLink"/>
-            <w:rFonts w:eastAsia="" w:eastAsiaTheme="minorEastAsia"/>
-            <w:lang w:val="en-US"/>
-          </w:rPr>
           <w:t>Log in to Admin’s Interface</w:t>
         </w:r>
         <w:r>
@@ -936,13 +855,6 @@
             <w:lang w:val="en-US"/>
           </w:rPr>
           <w:tab/>
-        </w:r>
-        <w:r>
-          <w:rPr>
-            <w:rStyle w:val="IndexLink"/>
-            <w:rFonts w:eastAsia="" w:eastAsiaTheme="minorEastAsia"/>
-            <w:lang w:val="en-US"/>
-          </w:rPr>
           <w:t>Guru’s window</w:t>
         </w:r>
         <w:r>
@@ -988,13 +900,6 @@
             <w:lang w:val="en-US"/>
           </w:rPr>
           <w:tab/>
-        </w:r>
-        <w:r>
-          <w:rPr>
-            <w:rStyle w:val="IndexLink"/>
-            <w:rFonts w:eastAsia="" w:eastAsiaTheme="minorEastAsia"/>
-            <w:lang w:val="en-US"/>
-          </w:rPr>
           <w:t>Logging out</w:t>
         </w:r>
         <w:r>
@@ -1040,13 +945,6 @@
             <w:lang w:val="en-US"/>
           </w:rPr>
           <w:tab/>
-        </w:r>
-        <w:r>
-          <w:rPr>
-            <w:rStyle w:val="IndexLink"/>
-            <w:rFonts w:eastAsia="" w:eastAsiaTheme="minorEastAsia"/>
-            <w:lang w:val="en-US"/>
-          </w:rPr>
           <w:t>Security</w:t>
         </w:r>
         <w:r>
@@ -1092,13 +990,6 @@
             <w:lang w:val="en-US"/>
           </w:rPr>
           <w:tab/>
-        </w:r>
-        <w:r>
-          <w:rPr>
-            <w:rStyle w:val="IndexLink"/>
-            <w:rFonts w:eastAsia="" w:eastAsiaTheme="minorEastAsia"/>
-            <w:lang w:val="en-US"/>
-          </w:rPr>
           <w:t>Users</w:t>
         </w:r>
         <w:r>
@@ -1144,6 +1035,7 @@
             <w:lang w:val="en-US"/>
           </w:rPr>
           <w:tab/>
+          <w:t>Adding a</w:t>
         </w:r>
         <w:r>
           <w:rPr>
@@ -1151,7 +1043,23 @@
             <w:rFonts w:eastAsia="" w:eastAsiaTheme="minorEastAsia"/>
             <w:lang w:val="en-US"/>
           </w:rPr>
-          <w:t>Adding a user</w:t>
+          <w:t>uthorized</w:t>
+        </w:r>
+        <w:r>
+          <w:rPr>
+            <w:rStyle w:val="IndexLink"/>
+            <w:rFonts w:eastAsia="" w:eastAsiaTheme="minorEastAsia"/>
+            <w:lang w:val="en-US"/>
+          </w:rPr>
+          <w:t xml:space="preserve"> user</w:t>
+        </w:r>
+        <w:r>
+          <w:rPr>
+            <w:rStyle w:val="IndexLink"/>
+            <w:rFonts w:eastAsia="" w:eastAsiaTheme="minorEastAsia"/>
+            <w:lang w:val="en-US"/>
+          </w:rPr>
+          <w:t>s</w:t>
         </w:r>
         <w:r>
           <w:rPr>
@@ -1196,13 +1104,6 @@
             <w:lang w:val="en-US"/>
           </w:rPr>
           <w:tab/>
-        </w:r>
-        <w:r>
-          <w:rPr>
-            <w:rStyle w:val="IndexLink"/>
-            <w:rFonts w:eastAsia="" w:eastAsiaTheme="minorEastAsia"/>
-            <w:lang w:val="en-US"/>
-          </w:rPr>
           <w:t>Changing user’s name</w:t>
         </w:r>
         <w:r>
@@ -1248,13 +1149,6 @@
             <w:lang w:val="en-US"/>
           </w:rPr>
           <w:tab/>
-        </w:r>
-        <w:r>
-          <w:rPr>
-            <w:rStyle w:val="IndexLink"/>
-            <w:rFonts w:eastAsia="" w:eastAsiaTheme="minorEastAsia"/>
-            <w:lang w:val="en-US"/>
-          </w:rPr>
           <w:t>User’s login and password</w:t>
         </w:r>
         <w:r>
@@ -1300,13 +1194,6 @@
             <w:lang w:val="en-US"/>
           </w:rPr>
           <w:tab/>
-        </w:r>
-        <w:r>
-          <w:rPr>
-            <w:rStyle w:val="IndexLink"/>
-            <w:rFonts w:eastAsia="" w:eastAsiaTheme="minorEastAsia"/>
-            <w:lang w:val="en-US"/>
-          </w:rPr>
           <w:t>Deleting a user</w:t>
         </w:r>
         <w:r>
@@ -1414,14 +1301,7 @@
           <w:rFonts w:eastAsia="" w:eastAsiaTheme="minorEastAsia"/>
           <w:lang w:val="en-US"/>
         </w:rPr>
-        <w:t>Selection</w:t>
-      </w:r>
-      <w:r>
-        <w:rPr>
-          <w:rFonts w:eastAsia="" w:eastAsiaTheme="minorEastAsia"/>
-          <w:lang w:val="en-US"/>
-        </w:rPr>
-        <w:t xml:space="preserve"> “open”</w:t>
+        <w:t>Selection “open”</w:t>
       </w:r>
       <w:hyperlink w:anchor="_Toc465155194">
         <w:r>
@@ -1469,22 +1349,7 @@
             <w:lang w:val="en-US"/>
           </w:rPr>
           <w:tab/>
-        </w:r>
-        <w:r>
-          <w:rPr>
-            <w:rStyle w:val="IndexLink"/>
-            <w:rFonts w:eastAsia="" w:eastAsiaTheme="minorEastAsia"/>
-            <w:lang w:val="en-US"/>
-          </w:rPr>
-          <w:t>Selection</w:t>
-        </w:r>
-        <w:r>
-          <w:rPr>
-            <w:rStyle w:val="IndexLink"/>
-            <w:rFonts w:eastAsia="" w:eastAsiaTheme="minorEastAsia"/>
-            <w:lang w:val="en-US"/>
-          </w:rPr>
-          <w:t xml:space="preserve"> “locked”</w:t>
+          <w:t>Selection “locked”</w:t>
         </w:r>
         <w:r>
           <w:rPr>
@@ -1531,14 +1396,6 @@
             <w:lang w:val="en-US"/>
           </w:rPr>
           <w:tab/>
-        </w:r>
-        <w:r>
-          <w:rPr>
-            <w:rStyle w:val="IndexLink"/>
-            <w:rFonts w:eastAsia="" w:eastAsiaTheme="minorEastAsia"/>
-            <w:vanish w:val="false"/>
-            <w:lang w:val="en-US"/>
-          </w:rPr>
           <w:t>E</w:t>
         </w:r>
       </w:hyperlink>
@@ -1548,15 +1405,7 @@
           <w:vanish w:val="false"/>
           <w:lang w:val="en-US"/>
         </w:rPr>
-        <w:t>nter</w:t>
-      </w:r>
-      <w:r>
-        <w:rPr>
-          <w:rFonts w:eastAsia="" w:eastAsiaTheme="minorEastAsia"/>
-          <w:vanish w:val="false"/>
-          <w:lang w:val="en-US"/>
-        </w:rPr>
-        <w:t xml:space="preserve"> “captcha”</w:t>
+        <w:t>nter “captcha”</w:t>
       </w:r>
       <w:hyperlink w:anchor="_Toc465155195">
         <w:r>
@@ -1605,14 +1454,6 @@
             <w:lang w:val="en-US"/>
           </w:rPr>
           <w:tab/>
-        </w:r>
-        <w:r>
-          <w:rPr>
-            <w:rStyle w:val="IndexLink"/>
-            <w:rFonts w:eastAsia="" w:eastAsiaTheme="minorEastAsia"/>
-            <w:vanish w:val="false"/>
-            <w:lang w:val="en-US"/>
-          </w:rPr>
           <w:t>A</w:t>
         </w:r>
       </w:hyperlink>
@@ -1669,13 +1510,6 @@
             <w:lang w:val="en-US"/>
           </w:rPr>
           <w:tab/>
-        </w:r>
-        <w:r>
-          <w:rPr>
-            <w:rStyle w:val="IndexLink"/>
-            <w:rFonts w:eastAsia="" w:eastAsiaTheme="minorEastAsia"/>
-            <w:lang w:val="en-US"/>
-          </w:rPr>
           <w:t>Guest mode</w:t>
         </w:r>
         <w:r>
@@ -1722,13 +1556,6 @@
             <w:lang w:val="en-US"/>
           </w:rPr>
           <w:tab/>
-        </w:r>
-        <w:r>
-          <w:rPr>
-            <w:rStyle w:val="IndexLink"/>
-            <w:rFonts w:eastAsia="" w:eastAsiaTheme="minorEastAsia"/>
-            <w:lang w:val="en-US"/>
-          </w:rPr>
           <w:t>Parameters</w:t>
         </w:r>
         <w:r>
@@ -1784,23 +1611,7 @@
           </w:rPr>
           <w:t>.1</w:t>
           <w:tab/>
-        </w:r>
-        <w:r>
-          <w:rPr>
-            <w:rStyle w:val="IndexLink"/>
-            <w:rFonts w:eastAsia="" w:eastAsiaTheme="minorEastAsia"/>
-            <w:vanish w:val="false"/>
-            <w:lang w:val="en-US"/>
-          </w:rPr>
           <w:t>Number of free chairs</w:t>
-        </w:r>
-        <w:r>
-          <w:rPr>
-            <w:rStyle w:val="IndexLink"/>
-            <w:rFonts w:eastAsia="" w:eastAsiaTheme="minorEastAsia"/>
-            <w:vanish w:val="false"/>
-            <w:lang w:val="en-US"/>
-          </w:rPr>
           <w:tab/>
         </w:r>
       </w:hyperlink>
@@ -1964,23 +1775,7 @@
           </w:rPr>
           <w:t>.1</w:t>
           <w:tab/>
-        </w:r>
-        <w:r>
-          <w:rPr>
-            <w:rStyle w:val="IndexLink"/>
-            <w:rFonts w:eastAsia="" w:eastAsiaTheme="minorEastAsia"/>
-            <w:vanish w:val="false"/>
-            <w:lang w:val="en-US"/>
-          </w:rPr>
           <w:t>Main menu</w:t>
-        </w:r>
-        <w:r>
-          <w:rPr>
-            <w:rStyle w:val="IndexLink"/>
-            <w:rFonts w:eastAsia="" w:eastAsiaTheme="minorEastAsia"/>
-            <w:vanish w:val="false"/>
-            <w:lang w:val="en-US"/>
-          </w:rPr>
           <w:tab/>
         </w:r>
       </w:hyperlink>
@@ -2023,59 +1818,7 @@
           </w:rPr>
           <w:t>.1.1</w:t>
           <w:tab/>
-        </w:r>
-        <w:r>
-          <w:rPr>
-            <w:rStyle w:val="IndexLink"/>
-            <w:rFonts w:eastAsia="" w:eastAsiaTheme="minorEastAsia"/>
-            <w:vanish w:val="false"/>
-            <w:lang w:val="en-US"/>
-          </w:rPr>
-          <w:t>Front</w:t>
-        </w:r>
-        <w:r>
-          <w:rPr>
-            <w:rStyle w:val="IndexLink"/>
-            <w:rFonts w:eastAsia="" w:eastAsiaTheme="minorEastAsia"/>
-            <w:vanish w:val="false"/>
-            <w:lang w:val="en-US"/>
-          </w:rPr>
-          <w:t xml:space="preserve"> (</w:t>
-        </w:r>
-        <w:r>
-          <w:rPr>
-            <w:rStyle w:val="IndexLink"/>
-            <w:rFonts w:eastAsia="" w:eastAsiaTheme="minorEastAsia"/>
-            <w:vanish w:val="false"/>
-            <w:lang w:val="en-US"/>
-          </w:rPr>
-          <w:t>or main</w:t>
-        </w:r>
-        <w:r>
-          <w:rPr>
-            <w:rStyle w:val="IndexLink"/>
-            <w:rFonts w:eastAsia="" w:eastAsiaTheme="minorEastAsia"/>
-            <w:vanish w:val="false"/>
-            <w:lang w:val="en-US"/>
-          </w:rPr>
-          <w:t xml:space="preserve">) </w:t>
-        </w:r>
-        <w:r>
-          <w:rPr>
-            <w:rStyle w:val="IndexLink"/>
-            <w:rFonts w:eastAsia="" w:eastAsiaTheme="minorEastAsia"/>
-            <w:vanish w:val="false"/>
-            <w:lang w:val="en-US"/>
-          </w:rPr>
-          <w:t>camera</w:t>
-        </w:r>
-        <w:r>
-          <w:rPr>
-            <w:rStyle w:val="IndexLink"/>
-            <w:rFonts w:eastAsia="" w:eastAsiaTheme="minorEastAsia"/>
-            <w:vanish w:val="false"/>
-            <w:lang w:val="en-US"/>
-          </w:rPr>
+          <w:t>Front (or main) camera</w:t>
           <w:tab/>
         </w:r>
       </w:hyperlink>
@@ -2118,23 +1861,7 @@
           </w:rPr>
           <w:t>.1.2</w:t>
           <w:tab/>
-        </w:r>
-        <w:r>
-          <w:rPr>
-            <w:rStyle w:val="IndexLink"/>
-            <w:rFonts w:eastAsia="" w:eastAsiaTheme="minorEastAsia"/>
-            <w:vanish w:val="false"/>
-            <w:lang w:val="en-US"/>
-          </w:rPr>
           <w:t>Back (or second) camera</w:t>
-        </w:r>
-        <w:r>
-          <w:rPr>
-            <w:rStyle w:val="IndexLink"/>
-            <w:rFonts w:eastAsia="" w:eastAsiaTheme="minorEastAsia"/>
-            <w:vanish w:val="false"/>
-            <w:lang w:val="en-US"/>
-          </w:rPr>
           <w:tab/>
         </w:r>
       </w:hyperlink>
@@ -2177,23 +1904,7 @@
           </w:rPr>
           <w:t>.1.3</w:t>
           <w:tab/>
-        </w:r>
-        <w:r>
-          <w:rPr>
-            <w:rStyle w:val="IndexLink"/>
-            <w:rFonts w:eastAsia="" w:eastAsiaTheme="minorEastAsia"/>
-            <w:vanish w:val="false"/>
-            <w:lang w:val="en-US"/>
-          </w:rPr>
           <w:t>Mute/unmute all sound</w:t>
-        </w:r>
-        <w:r>
-          <w:rPr>
-            <w:rStyle w:val="IndexLink"/>
-            <w:rFonts w:eastAsia="" w:eastAsiaTheme="minorEastAsia"/>
-            <w:vanish w:val="false"/>
-            <w:lang w:val="en-US"/>
-          </w:rPr>
           <w:tab/>
         </w:r>
       </w:hyperlink>
@@ -2236,23 +1947,7 @@
           </w:rPr>
           <w:t>.1.4</w:t>
           <w:tab/>
-        </w:r>
-        <w:r>
-          <w:rPr>
-            <w:rStyle w:val="IndexLink"/>
-            <w:rFonts w:eastAsia="" w:eastAsiaTheme="minorEastAsia"/>
-            <w:vanish w:val="false"/>
-            <w:lang w:val="en-US"/>
-          </w:rPr>
           <w:t>Text chat</w:t>
-        </w:r>
-        <w:r>
-          <w:rPr>
-            <w:rStyle w:val="IndexLink"/>
-            <w:rFonts w:eastAsia="" w:eastAsiaTheme="minorEastAsia"/>
-            <w:vanish w:val="false"/>
-            <w:lang w:val="en-US"/>
-          </w:rPr>
           <w:tab/>
         </w:r>
       </w:hyperlink>
@@ -2366,16 +2061,7 @@
           <w:vanish w:val="false"/>
           <w:lang w:val="en-US"/>
         </w:rPr>
-        <w:t xml:space="preserve">AUDIO-ONLY </w:t>
-      </w:r>
-      <w:r>
-        <w:rPr>
-          <w:rStyle w:val="IndexLink"/>
-          <w:rFonts w:eastAsia="" w:eastAsiaTheme="minorEastAsia"/>
-          <w:vanish w:val="false"/>
-          <w:lang w:val="en-US"/>
-        </w:rPr>
-        <w:t>mode</w:t>
+        <w:t>AUDIO-ONLY mode</w:t>
       </w:r>
       <w:hyperlink w:anchor="_Toc465155184">
         <w:r>
@@ -2490,23 +2176,7 @@
           </w:rPr>
           <w:t>.2</w:t>
           <w:tab/>
-        </w:r>
-        <w:r>
-          <w:rPr>
-            <w:rStyle w:val="IndexLink"/>
-            <w:rFonts w:eastAsia="" w:eastAsiaTheme="minorEastAsia"/>
-            <w:vanish w:val="false"/>
-            <w:lang w:val="en-US"/>
-          </w:rPr>
           <w:t>Room controls</w:t>
-        </w:r>
-        <w:r>
-          <w:rPr>
-            <w:rStyle w:val="IndexLink"/>
-            <w:rFonts w:eastAsia="" w:eastAsiaTheme="minorEastAsia"/>
-            <w:vanish w:val="false"/>
-            <w:lang w:val="en-US"/>
-          </w:rPr>
           <w:tab/>
         </w:r>
       </w:hyperlink>
@@ -2548,23 +2218,7 @@
           </w:rPr>
           <w:t>.2.1</w:t>
           <w:tab/>
-        </w:r>
-        <w:r>
-          <w:rPr>
-            <w:rStyle w:val="IndexLink"/>
-            <w:rFonts w:eastAsia="" w:eastAsiaTheme="minorEastAsia"/>
-            <w:vanish w:val="false"/>
-            <w:lang w:val="en-US"/>
-          </w:rPr>
           <w:t>Sound</w:t>
-        </w:r>
-        <w:r>
-          <w:rPr>
-            <w:rStyle w:val="IndexLink"/>
-            <w:rFonts w:eastAsia="" w:eastAsiaTheme="minorEastAsia"/>
-            <w:vanish w:val="false"/>
-            <w:lang w:val="en-US"/>
-          </w:rPr>
           <w:tab/>
         </w:r>
       </w:hyperlink>
@@ -2607,23 +2261,7 @@
           </w:rPr>
           <w:t>.2.2</w:t>
           <w:tab/>
-        </w:r>
-        <w:r>
-          <w:rPr>
-            <w:rStyle w:val="IndexLink"/>
-            <w:rFonts w:eastAsia="" w:eastAsiaTheme="minorEastAsia"/>
-            <w:vanish w:val="false"/>
-            <w:lang w:val="en-US"/>
-          </w:rPr>
           <w:t>Annotations</w:t>
-        </w:r>
-        <w:r>
-          <w:rPr>
-            <w:rStyle w:val="IndexLink"/>
-            <w:rFonts w:eastAsia="" w:eastAsiaTheme="minorEastAsia"/>
-            <w:vanish w:val="false"/>
-            <w:lang w:val="en-US"/>
-          </w:rPr>
           <w:tab/>
         </w:r>
       </w:hyperlink>
@@ -2666,23 +2304,7 @@
           </w:rPr>
           <w:t>.2.3</w:t>
           <w:tab/>
-        </w:r>
-        <w:r>
-          <w:rPr>
-            <w:rStyle w:val="IndexLink"/>
-            <w:rFonts w:eastAsia="" w:eastAsiaTheme="minorEastAsia"/>
-            <w:vanish w:val="false"/>
-            <w:lang w:val="en-US"/>
-          </w:rPr>
           <w:t>Playing MP4 files</w:t>
-        </w:r>
-        <w:r>
-          <w:rPr>
-            <w:rStyle w:val="IndexLink"/>
-            <w:rFonts w:eastAsia="" w:eastAsiaTheme="minorEastAsia"/>
-            <w:vanish w:val="false"/>
-            <w:lang w:val="en-US"/>
-          </w:rPr>
           <w:tab/>
         </w:r>
       </w:hyperlink>
@@ -2811,23 +2433,7 @@
           </w:rPr>
           <w:t>.2.6</w:t>
           <w:tab/>
-        </w:r>
-        <w:r>
-          <w:rPr>
-            <w:rStyle w:val="IndexLink"/>
-            <w:rFonts w:eastAsia="" w:eastAsiaTheme="minorEastAsia"/>
-            <w:vanish w:val="false"/>
-            <w:lang w:val="en-US"/>
-          </w:rPr>
           <w:t>Dropping users</w:t>
-        </w:r>
-        <w:r>
-          <w:rPr>
-            <w:rStyle w:val="IndexLink"/>
-            <w:rFonts w:eastAsia="" w:eastAsiaTheme="minorEastAsia"/>
-            <w:vanish w:val="false"/>
-            <w:lang w:val="en-US"/>
-          </w:rPr>
           <w:tab/>
         </w:r>
       </w:hyperlink>
@@ -2870,23 +2476,7 @@
           </w:rPr>
           <w:t>.2.7</w:t>
           <w:tab/>
-        </w:r>
-        <w:r>
-          <w:rPr>
-            <w:rStyle w:val="IndexLink"/>
-            <w:rFonts w:eastAsia="" w:eastAsiaTheme="minorEastAsia"/>
-            <w:vanish w:val="false"/>
-            <w:lang w:val="en-US"/>
-          </w:rPr>
           <w:t>Signals</w:t>
-        </w:r>
-        <w:r>
-          <w:rPr>
-            <w:rStyle w:val="IndexLink"/>
-            <w:rFonts w:eastAsia="" w:eastAsiaTheme="minorEastAsia"/>
-            <w:vanish w:val="false"/>
-            <w:lang w:val="en-US"/>
-          </w:rPr>
           <w:tab/>
         </w:r>
       </w:hyperlink>
@@ -2928,14 +2518,6 @@
             <w:lang w:val="en-US"/>
           </w:rPr>
           <w:tab/>
-        </w:r>
-        <w:r>
-          <w:rPr>
-            <w:rStyle w:val="IndexLink"/>
-            <w:rFonts w:eastAsia="" w:eastAsiaTheme="minorEastAsia"/>
-            <w:vanish w:val="false"/>
-            <w:lang w:val="en-US"/>
-          </w:rPr>
           <w:t>K</w:t>
         </w:r>
       </w:hyperlink>
@@ -2999,23 +2581,7 @@
             <w:lang w:val="en-US"/>
           </w:rPr>
           <w:tab/>
-        </w:r>
-        <w:r>
-          <w:rPr>
-            <w:rStyle w:val="IndexLink"/>
-            <w:rFonts w:eastAsia="" w:eastAsiaTheme="minorEastAsia"/>
-            <w:vanish w:val="false"/>
-            <w:lang w:val="en-US"/>
-          </w:rPr>
           <w:t>Broken connection to Room</w:t>
-        </w:r>
-        <w:r>
-          <w:rPr>
-            <w:rStyle w:val="IndexLink"/>
-            <w:rFonts w:eastAsia="" w:eastAsiaTheme="minorEastAsia"/>
-            <w:vanish w:val="false"/>
-            <w:lang w:val="en-US"/>
-          </w:rPr>
           <w:tab/>
         </w:r>
       </w:hyperlink>
@@ -3058,23 +2624,7 @@
             <w:lang w:val="en-US"/>
           </w:rPr>
           <w:tab/>
-        </w:r>
-        <w:r>
-          <w:rPr>
-            <w:rStyle w:val="IndexLink"/>
-            <w:rFonts w:eastAsia="" w:eastAsiaTheme="minorEastAsia"/>
-            <w:vanish w:val="false"/>
-            <w:lang w:val="en-US"/>
-          </w:rPr>
           <w:t>Expired cookies</w:t>
-        </w:r>
-        <w:r>
-          <w:rPr>
-            <w:rStyle w:val="IndexLink"/>
-            <w:rFonts w:eastAsia="" w:eastAsiaTheme="minorEastAsia"/>
-            <w:vanish w:val="false"/>
-            <w:lang w:val="en-US"/>
-          </w:rPr>
           <w:tab/>
         </w:r>
       </w:hyperlink>
@@ -3116,23 +2666,7 @@
             <w:lang w:val="en-US"/>
           </w:rPr>
           <w:tab/>
-        </w:r>
-        <w:r>
-          <w:rPr>
-            <w:rStyle w:val="IndexLink"/>
-            <w:rFonts w:eastAsia="" w:eastAsiaTheme="minorEastAsia"/>
-            <w:vanish w:val="false"/>
-            <w:lang w:val="en-US"/>
-          </w:rPr>
           <w:t>Cleaning bad cookies</w:t>
-        </w:r>
-        <w:r>
-          <w:rPr>
-            <w:rStyle w:val="IndexLink"/>
-            <w:rFonts w:eastAsia="" w:eastAsiaTheme="minorEastAsia"/>
-            <w:vanish w:val="false"/>
-            <w:lang w:val="en-US"/>
-          </w:rPr>
           <w:tab/>
         </w:r>
       </w:hyperlink>
@@ -3174,14 +2708,6 @@
             <w:lang w:val="en-US"/>
           </w:rPr>
           <w:tab/>
-        </w:r>
-        <w:r>
-          <w:rPr>
-            <w:rStyle w:val="IndexLink"/>
-            <w:rFonts w:eastAsia="" w:eastAsiaTheme="minorEastAsia"/>
-            <w:vanish w:val="false"/>
-            <w:lang w:val="en-US"/>
-          </w:rPr>
           <w:t>F</w:t>
         </w:r>
       </w:hyperlink>
@@ -3326,49 +2852,7 @@
           <w:sz w:val="18"/>
           <w:lang w:val="en-US"/>
         </w:rPr>
-        <w:t xml:space="preserve"> </w:t>
-      </w:r>
-      <w:r>
-        <w:rPr>
-          <w:sz w:val="18"/>
-          <w:lang w:val="en-US"/>
-        </w:rPr>
-        <w:t>is a decentralized autonomous media platform</w:t>
-      </w:r>
-      <w:r>
-        <w:rPr>
-          <w:sz w:val="18"/>
-          <w:lang w:val="en-US"/>
-        </w:rPr>
-        <w:t xml:space="preserve">, </w:t>
-      </w:r>
-      <w:r>
-        <w:rPr>
-          <w:sz w:val="18"/>
-          <w:lang w:val="en-US"/>
-        </w:rPr>
-        <w:t>independent of global providers and allowing for unlimited high-end quality video and audio with no preset restrictions on number of users, connections or total time</w:t>
-      </w:r>
-      <w:r>
-        <w:rPr>
-          <w:sz w:val="18"/>
-          <w:lang w:val="en-US"/>
-        </w:rPr>
-        <w:t xml:space="preserve">. </w:t>
-      </w:r>
-      <w:r>
-        <w:rPr>
-          <w:sz w:val="18"/>
-          <w:lang w:val="en-US"/>
-        </w:rPr>
-        <w:t xml:space="preserve">The web application </w:t>
-      </w:r>
-      <w:r>
-        <w:rPr>
-          <w:sz w:val="18"/>
-          <w:lang w:val="en-US"/>
-        </w:rPr>
-        <w:t xml:space="preserve"> </w:t>
+        <w:t xml:space="preserve"> is a decentralized autonomous media platform, independent of global providers and allowing for unlimited high-end quality video and audio with no preset restrictions on number of users, connections or total time. The web application  </w:t>
       </w:r>
       <w:r>
         <w:rPr>
@@ -3384,84 +2868,7 @@
           <w:sz w:val="18"/>
           <w:lang w:val="en-US"/>
         </w:rPr>
-        <w:t xml:space="preserve"> </w:t>
-      </w:r>
-      <w:r>
-        <w:rPr>
-          <w:sz w:val="18"/>
-          <w:lang w:val="en-US"/>
-        </w:rPr>
-        <w:t>source codes are available on the</w:t>
-      </w:r>
-      <w:r>
-        <w:rPr>
-          <w:sz w:val="18"/>
-          <w:lang w:val="en-US"/>
-        </w:rPr>
-        <w:t xml:space="preserve"> </w:t>
-      </w:r>
-      <w:r>
-        <w:rPr>
-          <w:sz w:val="18"/>
-          <w:lang w:val="en-US"/>
-        </w:rPr>
-        <w:t>G</w:t>
-      </w:r>
-      <w:r>
-        <w:rPr>
-          <w:sz w:val="18"/>
-          <w:lang w:val="en-US"/>
-        </w:rPr>
-        <w:t>it</w:t>
-      </w:r>
-      <w:r>
-        <w:rPr>
-          <w:sz w:val="18"/>
-          <w:lang w:val="en-US"/>
-        </w:rPr>
-        <w:t>h</w:t>
-      </w:r>
-      <w:r>
-        <w:rPr>
-          <w:sz w:val="18"/>
-          <w:lang w:val="en-US"/>
-        </w:rPr>
-        <w:t xml:space="preserve">ub </w:t>
-      </w:r>
-      <w:r>
-        <w:rPr>
-          <w:sz w:val="18"/>
-          <w:lang w:val="en-US"/>
-        </w:rPr>
-        <w:t xml:space="preserve">and licensed with </w:t>
-      </w:r>
-      <w:r>
-        <w:rPr>
-          <w:sz w:val="18"/>
-          <w:lang w:val="en-US"/>
-        </w:rPr>
-        <w:t xml:space="preserve">both </w:t>
-      </w:r>
-      <w:r>
-        <w:rPr>
-          <w:sz w:val="18"/>
-          <w:lang w:val="en-US"/>
-        </w:rPr>
-        <w:t xml:space="preserve">Apache License v2.0 </w:t>
-      </w:r>
-      <w:r>
-        <w:rPr>
-          <w:sz w:val="18"/>
-          <w:lang w:val="en-US"/>
-        </w:rPr>
-        <w:t>and</w:t>
-      </w:r>
-      <w:r>
-        <w:rPr>
-          <w:sz w:val="18"/>
-          <w:lang w:val="en-US"/>
-        </w:rPr>
-        <w:t xml:space="preserve"> GPLv3.</w:t>
+        <w:t xml:space="preserve"> source codes are available on the Github and licensed with both Apache License v2.0 and GPLv3.</w:t>
       </w:r>
     </w:p>
     <w:p>
@@ -3471,16 +2878,14 @@
           <w:ilvl w:val="1"/>
           <w:numId w:val="2"/>
         </w:numPr>
-        <w:rPr>
-          <w:lang w:val="en-US"/>
-        </w:rPr>
+        <w:rPr/>
       </w:pPr>
       <w:r>
         <w:rPr>
           <w:sz w:val="22"/>
           <w:lang w:val="en-US"/>
         </w:rPr>
-        <w:t>Starting up</w:t>
+        <w:t>Summary</w:t>
       </w:r>
     </w:p>
     <w:p>
@@ -3511,14 +2916,7 @@
           <w:sz w:val="18"/>
           <w:lang w:val="en-US"/>
         </w:rPr>
-        <w:t xml:space="preserve"> – </w:t>
-      </w:r>
-      <w:r>
-        <w:rPr>
-          <w:sz w:val="18"/>
-          <w:lang w:val="en-US"/>
-        </w:rPr>
-        <w:t xml:space="preserve">you’re the master of your </w:t>
+        <w:t xml:space="preserve"> – you’re the master of your </w:t>
       </w:r>
       <w:r>
         <w:rPr>
@@ -3534,84 +2932,7 @@
           <w:sz w:val="18"/>
           <w:lang w:val="en-US"/>
         </w:rPr>
-        <w:t>. You can add, edit and delete authorized users of your Room</w:t>
-      </w:r>
-      <w:r>
-        <w:rPr>
-          <w:sz w:val="18"/>
-          <w:lang w:val="en-US"/>
-        </w:rPr>
-        <w:t xml:space="preserve">, </w:t>
-      </w:r>
-      <w:r>
-        <w:rPr>
-          <w:sz w:val="18"/>
-          <w:lang w:val="en-US"/>
-        </w:rPr>
-        <w:t xml:space="preserve">you can lock and open the </w:t>
-      </w:r>
-      <w:r>
-        <w:rPr>
-          <w:sz w:val="18"/>
-          <w:lang w:val="en-US"/>
-        </w:rPr>
-        <w:t>door</w:t>
-      </w:r>
-      <w:r>
-        <w:rPr>
-          <w:sz w:val="18"/>
-          <w:lang w:val="en-US"/>
-        </w:rPr>
-        <w:t xml:space="preserve">, </w:t>
-      </w:r>
-      <w:r>
-        <w:rPr>
-          <w:sz w:val="18"/>
-          <w:lang w:val="en-US"/>
-        </w:rPr>
-        <w:t>you can change the mode of Room access</w:t>
-      </w:r>
-      <w:r>
-        <w:rPr>
-          <w:sz w:val="18"/>
-          <w:lang w:val="en-US"/>
-        </w:rPr>
-        <w:t xml:space="preserve">, </w:t>
-      </w:r>
-      <w:r>
-        <w:rPr>
-          <w:sz w:val="18"/>
-          <w:lang w:val="en-US"/>
-        </w:rPr>
-        <w:t xml:space="preserve">and you set </w:t>
-      </w:r>
-      <w:r>
-        <w:rPr>
-          <w:sz w:val="18"/>
-          <w:lang w:val="en-US"/>
-        </w:rPr>
-        <w:t xml:space="preserve">some </w:t>
-      </w:r>
-      <w:r>
-        <w:rPr>
-          <w:sz w:val="18"/>
-          <w:lang w:val="en-US"/>
-        </w:rPr>
-        <w:t>parameters</w:t>
-      </w:r>
-      <w:r>
-        <w:rPr>
-          <w:sz w:val="18"/>
-          <w:lang w:val="en-US"/>
-        </w:rPr>
-        <w:t xml:space="preserve">. </w:t>
-      </w:r>
-      <w:r>
-        <w:rPr>
-          <w:sz w:val="18"/>
-          <w:lang w:val="en-US"/>
-        </w:rPr>
-        <w:t>For doing this you need</w:t>
+        <w:t>. You can add, edit and delete authorized users of your Room, you can lock and open the door, you can change the mode of Room access, and you set some parameters. For doing this you need</w:t>
       </w:r>
       <w:r>
         <w:rPr>
@@ -3647,7 +2968,16 @@
           <w:sz w:val="18"/>
           <w:lang w:val="en-US"/>
         </w:rPr>
-        <w:t xml:space="preserve"> it’s on the same address as the Room</w:t>
+        <w:t xml:space="preserve"> it’s on the same address as the Room, but on a different port. So, if the Room’s URL is </w:t>
+      </w:r>
+      <w:r>
+        <w:rPr>
+          <w:b/>
+          <w:bCs/>
+          <w:sz w:val="18"/>
+          <w:lang w:val="en-US"/>
+        </w:rPr>
+        <w:t>https://iron.room-house.com</w:t>
       </w:r>
       <w:r>
         <w:rPr>
@@ -3656,106 +2986,7 @@
           <w:sz w:val="18"/>
           <w:lang w:val="en-US"/>
         </w:rPr>
-        <w:t xml:space="preserve">, </w:t>
-      </w:r>
-      <w:r>
-        <w:rPr>
-          <w:b w:val="false"/>
-          <w:bCs w:val="false"/>
-          <w:sz w:val="18"/>
-          <w:lang w:val="en-US"/>
-        </w:rPr>
-        <w:t>but on a different port</w:t>
-      </w:r>
-      <w:r>
-        <w:rPr>
-          <w:b w:val="false"/>
-          <w:bCs w:val="false"/>
-          <w:sz w:val="18"/>
-          <w:lang w:val="en-US"/>
-        </w:rPr>
-        <w:t xml:space="preserve">. </w:t>
-      </w:r>
-      <w:r>
-        <w:rPr>
-          <w:b w:val="false"/>
-          <w:bCs w:val="false"/>
-          <w:sz w:val="18"/>
-          <w:lang w:val="en-US"/>
-        </w:rPr>
-        <w:t>So</w:t>
-      </w:r>
-      <w:r>
-        <w:rPr>
-          <w:b w:val="false"/>
-          <w:bCs w:val="false"/>
-          <w:sz w:val="18"/>
-          <w:lang w:val="en-US"/>
-        </w:rPr>
-        <w:t xml:space="preserve">, </w:t>
-      </w:r>
-      <w:r>
-        <w:rPr>
-          <w:b w:val="false"/>
-          <w:bCs w:val="false"/>
-          <w:sz w:val="18"/>
-          <w:lang w:val="en-US"/>
-        </w:rPr>
-        <w:t>if the Room’s URL is</w:t>
-      </w:r>
-      <w:r>
-        <w:rPr>
-          <w:b w:val="false"/>
-          <w:bCs w:val="false"/>
-          <w:sz w:val="18"/>
-          <w:lang w:val="en-US"/>
-        </w:rPr>
-        <w:t xml:space="preserve"> </w:t>
-      </w:r>
-      <w:r>
-        <w:rPr>
-          <w:b/>
-          <w:bCs/>
-          <w:sz w:val="18"/>
-          <w:lang w:val="en-US"/>
-        </w:rPr>
-        <w:t>https://iron.room-house.com</w:t>
-      </w:r>
-      <w:r>
-        <w:rPr>
-          <w:b w:val="false"/>
-          <w:bCs w:val="false"/>
-          <w:sz w:val="18"/>
-          <w:lang w:val="en-US"/>
-        </w:rPr>
-        <w:t xml:space="preserve"> – </w:t>
-      </w:r>
-      <w:r>
-        <w:rPr>
-          <w:b w:val="false"/>
-          <w:bCs w:val="false"/>
-          <w:sz w:val="18"/>
-          <w:lang w:val="en-US"/>
-        </w:rPr>
-        <w:t>its Admin’s Interface</w:t>
-      </w:r>
-      <w:r>
-        <w:rPr>
-          <w:b w:val="false"/>
-          <w:bCs w:val="false"/>
-          <w:sz w:val="18"/>
-          <w:lang w:val="en-US"/>
-        </w:rPr>
-        <w:t xml:space="preserve"> </w:t>
-      </w:r>
-      <w:r>
-        <w:rPr>
-          <w:b w:val="false"/>
-          <w:bCs w:val="false"/>
-          <w:sz w:val="18"/>
-          <w:lang w:val="en-US"/>
-        </w:rPr>
-        <w:t xml:space="preserve">is on </w:t>
+        <w:t xml:space="preserve"> – its Admin’s Interface is on </w:t>
       </w:r>
       <w:r>
         <w:rPr>
@@ -3798,34 +3029,7 @@
           <w:sz w:val="18"/>
           <w:lang w:val="en-US"/>
         </w:rPr>
-        <w:t xml:space="preserve">– </w:t>
-      </w:r>
-      <w:r>
-        <w:rPr>
-          <w:b w:val="false"/>
-          <w:bCs w:val="false"/>
-          <w:sz w:val="18"/>
-          <w:lang w:val="en-US"/>
-        </w:rPr>
-        <w:t xml:space="preserve">that is adding </w:t>
-      </w:r>
-      <w:r>
-        <w:rPr>
-          <w:b w:val="false"/>
-          <w:bCs w:val="false"/>
-          <w:sz w:val="18"/>
-          <w:lang w:val="en-US"/>
-        </w:rPr>
-        <w:t xml:space="preserve">“:8453” </w:t>
-      </w:r>
-      <w:r>
-        <w:rPr>
-          <w:b w:val="false"/>
-          <w:bCs w:val="false"/>
-          <w:sz w:val="18"/>
-          <w:lang w:val="en-US"/>
-        </w:rPr>
-        <w:t>to the Room’s URL.</w:t>
+        <w:t>– that is adding “:8453” to the Room’s URL.</w:t>
       </w:r>
     </w:p>
     <w:p>
@@ -3862,28 +3066,7 @@
           <w:sz w:val="18"/>
           <w:lang w:val="en-US"/>
         </w:rPr>
-        <w:t xml:space="preserve">Open </w:t>
-      </w:r>
-      <w:r>
-        <w:rPr>
-          <w:sz w:val="18"/>
-          <w:lang w:val="en-US"/>
-        </w:rPr>
-        <w:t>URL: https//[</w:t>
-      </w:r>
-      <w:r>
-        <w:rPr>
-          <w:sz w:val="18"/>
-          <w:lang w:val="en-US"/>
-        </w:rPr>
-        <w:t>room_name</w:t>
-      </w:r>
-      <w:r>
-        <w:rPr>
-          <w:sz w:val="18"/>
-          <w:lang w:val="en-US"/>
-        </w:rPr>
-        <w:t>].room-house.com:8453</w:t>
+        <w:t>Open URL: https//[room_name].room-house.com:8453</w:t>
       </w:r>
     </w:p>
     <w:p>
@@ -3952,98 +3135,7 @@
           <w:sz w:val="18"/>
           <w:lang w:val="en-US"/>
         </w:rPr>
-        <w:t xml:space="preserve">nto </w:t>
-      </w:r>
-      <w:r>
-        <w:rPr>
-          <w:sz w:val="18"/>
-          <w:lang w:val="en-US"/>
-        </w:rPr>
-        <w:t xml:space="preserve">Username </w:t>
-      </w:r>
-      <w:r>
-        <w:rPr>
-          <w:sz w:val="18"/>
-          <w:lang w:val="en-US"/>
-        </w:rPr>
-        <w:t>field</w:t>
-      </w:r>
-      <w:r>
-        <w:rPr>
-          <w:sz w:val="18"/>
-          <w:lang w:val="en-US"/>
-        </w:rPr>
-        <w:t xml:space="preserve">, </w:t>
-      </w:r>
-      <w:r>
-        <w:rPr>
-          <w:sz w:val="18"/>
-          <w:lang w:val="en-US"/>
-        </w:rPr>
-        <w:t>type in the number</w:t>
-      </w:r>
-      <w:r>
-        <w:rPr>
-          <w:sz w:val="18"/>
-          <w:lang w:val="en-US"/>
-        </w:rPr>
-        <w:t xml:space="preserve"> </w:t>
-      </w:r>
-      <w:r>
-        <w:rPr>
-          <w:sz w:val="18"/>
-          <w:lang w:val="en-US"/>
-        </w:rPr>
-        <w:t>you received as your login</w:t>
-      </w:r>
-      <w:r>
-        <w:rPr>
-          <w:sz w:val="18"/>
-          <w:lang w:val="en-US"/>
-        </w:rPr>
-        <w:t xml:space="preserve">, </w:t>
-      </w:r>
-      <w:r>
-        <w:rPr>
-          <w:sz w:val="18"/>
-          <w:lang w:val="en-US"/>
-        </w:rPr>
-        <w:t>and into</w:t>
-      </w:r>
-      <w:r>
-        <w:rPr>
-          <w:sz w:val="18"/>
-          <w:lang w:val="en-US"/>
-        </w:rPr>
-        <w:t xml:space="preserve"> Password </w:t>
-      </w:r>
-      <w:r>
-        <w:rPr>
-          <w:sz w:val="18"/>
-          <w:lang w:val="en-US"/>
-        </w:rPr>
-        <w:t>field</w:t>
-      </w:r>
-      <w:r>
-        <w:rPr>
-          <w:sz w:val="18"/>
-          <w:lang w:val="en-US"/>
-        </w:rPr>
-        <w:t xml:space="preserve"> – 6-</w:t>
-      </w:r>
-      <w:r>
-        <w:rPr>
-          <w:sz w:val="18"/>
-          <w:lang w:val="en-US"/>
-        </w:rPr>
-        <w:t>digit code you received as your password</w:t>
-      </w:r>
-      <w:r>
-        <w:rPr>
-          <w:sz w:val="18"/>
-          <w:lang w:val="en-US"/>
-        </w:rPr>
-        <w:t xml:space="preserve">. </w:t>
+        <w:t xml:space="preserve">nto Username field, type in the number you received as your login, and into Password field – 6-digit code you received as your password. </w:t>
       </w:r>
     </w:p>
     <w:p>
@@ -4095,21 +3187,7 @@
           <w:sz w:val="18"/>
           <w:lang w:val="en-US"/>
         </w:rPr>
-        <w:t xml:space="preserve">Find there key elements of the interface that are intended to be used by a guru to </w:t>
-      </w:r>
-      <w:r>
-        <w:rPr>
-          <w:sz w:val="18"/>
-          <w:lang w:val="en-US"/>
-        </w:rPr>
-        <w:t>change settings of</w:t>
-      </w:r>
-      <w:r>
-        <w:rPr>
-          <w:sz w:val="18"/>
-          <w:lang w:val="en-US"/>
-        </w:rPr>
-        <w:t xml:space="preserve"> the Room:</w:t>
+        <w:t>Find there key elements of the interface that are intended to be used by a guru to change settings of the Room:</w:t>
       </w:r>
     </w:p>
     <w:p>
@@ -4184,28 +3262,7 @@
           <w:sz w:val="18"/>
           <w:lang w:val="en-US"/>
         </w:rPr>
-        <w:t>A</w:t>
-      </w:r>
-      <w:r>
-        <w:rPr>
-          <w:sz w:val="18"/>
-          <w:lang w:val="en-US"/>
-        </w:rPr>
-        <w:t xml:space="preserve">. </w:t>
-      </w:r>
-      <w:r>
-        <w:rPr>
-          <w:sz w:val="18"/>
-          <w:lang w:val="en-US"/>
-        </w:rPr>
-        <w:t>Add button</w:t>
-      </w:r>
-      <w:r>
-        <w:rPr>
-          <w:sz w:val="18"/>
-          <w:lang w:val="en-US"/>
-        </w:rPr>
-        <w:t xml:space="preserve"> “</w:t>
+        <w:t>A. Add button “</w:t>
       </w:r>
       <w:r>
         <w:rPr>
@@ -4221,49 +3278,7 @@
           <w:sz w:val="18"/>
           <w:lang w:val="en-US"/>
         </w:rPr>
-        <w:t xml:space="preserve">” </w:t>
-      </w:r>
-      <w:r>
-        <w:rPr>
-          <w:sz w:val="18"/>
-          <w:lang w:val="en-US"/>
-        </w:rPr>
-        <w:t>and a table with a list of existing users</w:t>
-      </w:r>
-      <w:r>
-        <w:rPr>
-          <w:sz w:val="18"/>
-          <w:lang w:val="en-US"/>
-        </w:rPr>
-        <w:t xml:space="preserve"> – </w:t>
-      </w:r>
-      <w:r>
-        <w:rPr>
-          <w:sz w:val="18"/>
-          <w:lang w:val="en-US"/>
-        </w:rPr>
-        <w:t>if there are none</w:t>
-      </w:r>
-      <w:r>
-        <w:rPr>
-          <w:sz w:val="18"/>
-          <w:lang w:val="en-US"/>
-        </w:rPr>
-        <w:t xml:space="preserve">, </w:t>
-      </w:r>
-      <w:r>
-        <w:rPr>
-          <w:sz w:val="18"/>
-          <w:lang w:val="en-US"/>
-        </w:rPr>
-        <w:t>click</w:t>
-      </w:r>
-      <w:r>
-        <w:rPr>
-          <w:sz w:val="18"/>
-          <w:lang w:val="en-US"/>
-        </w:rPr>
-        <w:t xml:space="preserve"> “</w:t>
+        <w:t>” and a table with a list of existing users – if there are none, click “</w:t>
       </w:r>
       <w:r>
         <w:rPr>
@@ -4279,71 +3294,22 @@
           <w:sz w:val="18"/>
           <w:lang w:val="en-US"/>
         </w:rPr>
-        <w:t xml:space="preserve">” </w:t>
-      </w:r>
-      <w:r>
-        <w:rPr>
-          <w:sz w:val="18"/>
-          <w:lang w:val="en-US"/>
-        </w:rPr>
-        <w:t>and make sure a new user has been created</w:t>
-      </w:r>
-      <w:r>
-        <w:rPr>
-          <w:sz w:val="18"/>
-          <w:lang w:val="en-US"/>
-        </w:rPr>
-        <w:t>.</w:t>
-      </w:r>
-    </w:p>
-    <w:p>
-      <w:pPr>
-        <w:pStyle w:val="Normal"/>
-        <w:rPr>
-          <w:lang w:val="en-US"/>
-        </w:rPr>
-      </w:pPr>
-      <w:r>
-        <w:rPr>
-          <w:sz w:val="18"/>
-          <w:lang w:val="en-US"/>
-        </w:rPr>
-        <w:t>B</w:t>
-      </w:r>
-      <w:r>
-        <w:rPr>
-          <w:sz w:val="18"/>
-          <w:lang w:val="en-US"/>
-        </w:rPr>
-        <w:t xml:space="preserve">. </w:t>
-      </w:r>
-      <w:r>
-        <w:rPr>
-          <w:sz w:val="18"/>
-          <w:lang w:val="en-US"/>
-        </w:rPr>
-        <w:t xml:space="preserve">Room door </w:t>
-      </w:r>
-      <w:r>
-        <w:rPr>
-          <w:sz w:val="18"/>
-          <w:lang w:val="en-US"/>
-        </w:rPr>
-        <w:t>s</w:t>
-      </w:r>
-      <w:r>
-        <w:rPr>
-          <w:sz w:val="18"/>
-          <w:lang w:val="en-US"/>
-        </w:rPr>
-        <w:t xml:space="preserve">elector </w:t>
-      </w:r>
-      <w:r>
-        <w:rPr>
-          <w:sz w:val="18"/>
-          <w:lang w:val="en-US"/>
-        </w:rPr>
-        <w:t>“</w:t>
+        <w:t>” and make sure a new user has been created.</w:t>
+      </w:r>
+    </w:p>
+    <w:p>
+      <w:pPr>
+        <w:pStyle w:val="Normal"/>
+        <w:rPr>
+          <w:lang w:val="en-US"/>
+        </w:rPr>
+      </w:pPr>
+      <w:r>
+        <w:rPr>
+          <w:sz w:val="18"/>
+          <w:lang w:val="en-US"/>
+        </w:rPr>
+        <w:t>B. Room door selector “</w:t>
       </w:r>
       <w:r>
         <w:rPr>
@@ -4375,64 +3341,22 @@
           <w:sz w:val="18"/>
           <w:lang w:val="en-US"/>
         </w:rPr>
-        <w:t xml:space="preserve">” </w:t>
-      </w:r>
-      <w:r>
-        <w:rPr>
-          <w:sz w:val="18"/>
-          <w:lang w:val="en-US"/>
-        </w:rPr>
-        <w:t>in the top left corner of the window with a “lock” icon.</w:t>
-      </w:r>
-    </w:p>
-    <w:p>
-      <w:pPr>
-        <w:pStyle w:val="Normal"/>
-        <w:rPr>
-          <w:lang w:val="en-US"/>
-        </w:rPr>
-      </w:pPr>
-      <w:r>
-        <w:rPr>
-          <w:sz w:val="18"/>
-          <w:lang w:val="en-US"/>
-        </w:rPr>
-        <w:t>C</w:t>
-      </w:r>
-      <w:r>
-        <w:rPr>
-          <w:sz w:val="18"/>
-          <w:lang w:val="en-US"/>
-        </w:rPr>
-        <w:t xml:space="preserve">. </w:t>
-      </w:r>
-      <w:r>
-        <w:rPr>
-          <w:sz w:val="18"/>
-          <w:lang w:val="en-US"/>
-        </w:rPr>
-        <w:t>Input field for the number of free chairs in the Room</w:t>
-      </w:r>
-      <w:r>
-        <w:rPr>
-          <w:sz w:val="18"/>
-          <w:lang w:val="en-US"/>
-        </w:rPr>
-        <w:t xml:space="preserve">, </w:t>
-      </w:r>
-      <w:r>
-        <w:rPr>
-          <w:sz w:val="18"/>
-          <w:lang w:val="en-US"/>
-        </w:rPr>
-        <w:t>after the word</w:t>
-      </w:r>
-      <w:r>
-        <w:rPr>
-          <w:sz w:val="18"/>
-          <w:lang w:val="en-US"/>
-        </w:rPr>
-        <w:t xml:space="preserve"> “</w:t>
+        <w:t>” in the top left corner of the window with a “lock” icon.</w:t>
+      </w:r>
+    </w:p>
+    <w:p>
+      <w:pPr>
+        <w:pStyle w:val="Normal"/>
+        <w:rPr>
+          <w:lang w:val="en-US"/>
+        </w:rPr>
+      </w:pPr>
+      <w:r>
+        <w:rPr>
+          <w:sz w:val="18"/>
+          <w:lang w:val="en-US"/>
+        </w:rPr>
+        <w:t>C. Input field for the number of free chairs in the Room, after the word “</w:t>
       </w:r>
       <w:r>
         <w:rPr>
@@ -4463,42 +3387,7 @@
           <w:sz w:val="18"/>
           <w:lang w:val="en-US"/>
         </w:rPr>
-        <w:t>D</w:t>
-      </w:r>
-      <w:r>
-        <w:rPr>
-          <w:sz w:val="18"/>
-          <w:lang w:val="en-US"/>
-        </w:rPr>
-        <w:t xml:space="preserve">. </w:t>
-      </w:r>
-      <w:r>
-        <w:rPr>
-          <w:sz w:val="18"/>
-          <w:lang w:val="en-US"/>
-        </w:rPr>
-        <w:t>Room access mode selector</w:t>
-      </w:r>
-      <w:r>
-        <w:rPr>
-          <w:sz w:val="18"/>
-          <w:lang w:val="en-US"/>
-        </w:rPr>
-        <w:t xml:space="preserve">, </w:t>
-      </w:r>
-      <w:r>
-        <w:rPr>
-          <w:sz w:val="18"/>
-          <w:lang w:val="en-US"/>
-        </w:rPr>
-        <w:t>with the default mode</w:t>
-      </w:r>
-      <w:r>
-        <w:rPr>
-          <w:sz w:val="18"/>
-          <w:lang w:val="en-US"/>
-        </w:rPr>
-        <w:t xml:space="preserve"> “</w:t>
+        <w:t>D. Room access mode selector, with the default mode “</w:t>
       </w:r>
       <w:r>
         <w:rPr>
@@ -4529,42 +3418,7 @@
           <w:sz w:val="18"/>
           <w:lang w:val="en-US"/>
         </w:rPr>
-        <w:t>E</w:t>
-      </w:r>
-      <w:r>
-        <w:rPr>
-          <w:sz w:val="18"/>
-          <w:lang w:val="en-US"/>
-        </w:rPr>
-        <w:t xml:space="preserve">. </w:t>
-      </w:r>
-      <w:r>
-        <w:rPr>
-          <w:sz w:val="18"/>
-          <w:lang w:val="en-US"/>
-        </w:rPr>
-        <w:t xml:space="preserve">Skip to the chat in this interface </w:t>
-      </w:r>
-      <w:r>
-        <w:rPr>
-          <w:sz w:val="18"/>
-          <w:lang w:val="en-US"/>
-        </w:rPr>
-        <w:t xml:space="preserve">- </w:t>
-      </w:r>
-      <w:r>
-        <w:rPr>
-          <w:sz w:val="18"/>
-          <w:lang w:val="en-US"/>
-        </w:rPr>
-        <w:t>click</w:t>
-      </w:r>
-      <w:r>
-        <w:rPr>
-          <w:sz w:val="18"/>
-          <w:lang w:val="en-US"/>
-        </w:rPr>
-        <w:t xml:space="preserve"> “</w:t>
+        <w:t>E. Skip to the chat in this interface - click “</w:t>
       </w:r>
       <w:r>
         <w:rPr>
@@ -4580,21 +3434,7 @@
           <w:sz w:val="18"/>
           <w:lang w:val="en-US"/>
         </w:rPr>
-        <w:t xml:space="preserve">” </w:t>
-      </w:r>
-      <w:r>
-        <w:rPr>
-          <w:sz w:val="18"/>
-          <w:lang w:val="en-US"/>
-        </w:rPr>
-        <w:t>on the right</w:t>
-      </w:r>
-      <w:r>
-        <w:rPr>
-          <w:sz w:val="18"/>
-          <w:lang w:val="en-US"/>
-        </w:rPr>
-        <w:t>.</w:t>
+        <w:t>” on the right.</w:t>
       </w:r>
     </w:p>
     <w:p>
@@ -4633,14 +3473,7 @@
           <w:sz w:val="18"/>
           <w:lang w:val="en-US"/>
         </w:rPr>
-        <w:t>Click on the words</w:t>
-      </w:r>
-      <w:r>
-        <w:rPr>
-          <w:sz w:val="18"/>
-          <w:lang w:val="en-US"/>
-        </w:rPr>
-        <w:t xml:space="preserve"> “</w:t>
+        <w:t>Click on the words “</w:t>
       </w:r>
       <w:r>
         <w:rPr>
@@ -4656,21 +3489,7 @@
           <w:sz w:val="18"/>
           <w:lang w:val="en-US"/>
         </w:rPr>
-        <w:t xml:space="preserve">” </w:t>
-      </w:r>
-      <w:r>
-        <w:rPr>
-          <w:sz w:val="18"/>
-          <w:lang w:val="en-US"/>
-        </w:rPr>
-        <w:t>on the right in top menu panel</w:t>
-      </w:r>
-      <w:r>
-        <w:rPr>
-          <w:sz w:val="18"/>
-          <w:lang w:val="en-US"/>
-        </w:rPr>
-        <w:t>.</w:t>
+        <w:t>” on the right in top menu panel.</w:t>
       </w:r>
     </w:p>
     <w:p>
@@ -4695,32 +3514,86 @@
     <w:p>
       <w:pPr>
         <w:pStyle w:val="Normal"/>
-        <w:rPr>
-          <w:lang w:val="en-US"/>
-        </w:rPr>
-      </w:pPr>
-      <w:r>
-        <w:rPr>
-          <w:sz w:val="18"/>
-          <w:lang w:val="en-US"/>
-        </w:rPr>
-        <w:t>Работа с административным интерфейсом предполагает соблюдение обычных правил информационной безопасности: уходя, не оставляйте окно «админки» в браузере открытым; перед тем, как надолго уйти от компьютера, всегда используйте “</w:t>
-      </w:r>
-      <w:r>
-        <w:rPr>
-          <w:b/>
-          <w:bCs/>
-          <w:sz w:val="18"/>
-          <w:lang w:val="en-US"/>
-        </w:rPr>
-        <w:t>Выход</w:t>
-      </w:r>
-      <w:r>
-        <w:rPr>
-          <w:sz w:val="18"/>
-          <w:lang w:val="en-US"/>
-        </w:rPr>
-        <w:t xml:space="preserve">” - </w:t>
+        <w:rPr/>
+      </w:pPr>
+      <w:r>
+        <w:rPr>
+          <w:sz w:val="18"/>
+          <w:lang w:val="en-US"/>
+        </w:rPr>
+        <w:t>Working with the Admin’s Interface is following some basic security rules</w:t>
+      </w:r>
+      <w:r>
+        <w:rPr>
+          <w:sz w:val="18"/>
+          <w:lang w:val="en-US"/>
+        </w:rPr>
+        <w:t xml:space="preserve">: </w:t>
+      </w:r>
+      <w:r>
+        <w:rPr>
+          <w:sz w:val="18"/>
+          <w:lang w:val="en-US"/>
+        </w:rPr>
+        <w:t>do not leave the guru window open when you’re leaving</w:t>
+      </w:r>
+      <w:r>
+        <w:rPr>
+          <w:sz w:val="18"/>
+          <w:lang w:val="en-US"/>
+        </w:rPr>
+        <w:t xml:space="preserve">; </w:t>
+      </w:r>
+      <w:r>
+        <w:rPr>
+          <w:sz w:val="18"/>
+          <w:lang w:val="en-US"/>
+        </w:rPr>
+        <w:t xml:space="preserve">always </w:t>
+      </w:r>
+      <w:r>
+        <w:rPr>
+          <w:sz w:val="18"/>
+          <w:lang w:val="en-US"/>
+        </w:rPr>
+        <w:t>“</w:t>
+      </w:r>
+      <w:r>
+        <w:rPr>
+          <w:b/>
+          <w:bCs/>
+          <w:sz w:val="18"/>
+          <w:lang w:val="en-US"/>
+        </w:rPr>
+        <w:t>Logout</w:t>
+      </w:r>
+      <w:r>
+        <w:rPr>
+          <w:sz w:val="18"/>
+          <w:lang w:val="en-US"/>
+        </w:rPr>
+        <w:t xml:space="preserve">” </w:t>
+      </w:r>
+      <w:r>
+        <w:rPr>
+          <w:sz w:val="18"/>
+          <w:lang w:val="en-US"/>
+        </w:rPr>
+        <w:t>before leaving the room with the computer</w:t>
+      </w:r>
+      <w:r>
+        <w:rPr>
+          <w:sz w:val="18"/>
+          <w:lang w:val="en-US"/>
+        </w:rPr>
+        <w:t xml:space="preserve"> – </w:t>
+      </w:r>
+      <w:r>
+        <w:rPr>
+          <w:sz w:val="18"/>
+          <w:lang w:val="en-US"/>
+        </w:rPr>
+        <w:t xml:space="preserve">just </w:t>
       </w:r>
       <w:r>
         <w:rPr>
@@ -4729,12 +3602,10 @@
           <w:sz w:val="18"/>
           <w:lang w:val="en-US"/>
         </w:rPr>
-        <w:t>просто</w:t>
-      </w:r>
-      <w:r>
-        <w:rPr>
-          <w:b/>
-          <w:bCs/>
+        <w:t>closing window is</w:t>
+      </w:r>
+      <w:r>
+        <w:rPr>
           <w:sz w:val="18"/>
           <w:lang w:val="en-US"/>
         </w:rPr>
@@ -4742,35 +3613,47 @@
       </w:r>
       <w:r>
         <w:rPr>
-          <w:b w:val="false"/>
-          <w:bCs w:val="false"/>
-          <w:sz w:val="18"/>
-          <w:lang w:val="en-US"/>
-        </w:rPr>
-        <w:t>закрыть окно</w:t>
-      </w:r>
-      <w:r>
-        <w:rPr>
-          <w:sz w:val="18"/>
-          <w:lang w:val="en-US"/>
-        </w:rPr>
-        <w:t xml:space="preserve"> </w:t>
-      </w:r>
-      <w:r>
-        <w:rPr>
-          <w:b/>
-          <w:bCs/>
-          <w:sz w:val="18"/>
-          <w:lang w:val="en-US"/>
-        </w:rPr>
-        <w:t>не достаточно</w:t>
-      </w:r>
-      <w:r>
-        <w:rPr>
-          <w:sz w:val="18"/>
-          <w:lang w:val="en-US"/>
-        </w:rPr>
-        <w:t>! Не сообщайте никому ваш логин и пароль для авторизации как “гуру”. Не сохраняйте логин и пароль в памяти браузера, если им, кроме вас, могут пользоваться и другие.</w:t>
+          <w:b/>
+          <w:bCs/>
+          <w:sz w:val="18"/>
+          <w:lang w:val="en-US"/>
+        </w:rPr>
+        <w:t>not enough</w:t>
+      </w:r>
+      <w:r>
+        <w:rPr>
+          <w:sz w:val="18"/>
+          <w:lang w:val="en-US"/>
+        </w:rPr>
+        <w:t xml:space="preserve">! </w:t>
+      </w:r>
+      <w:r>
+        <w:rPr>
+          <w:sz w:val="18"/>
+          <w:lang w:val="en-US"/>
+        </w:rPr>
+        <w:t>Do not tell your guru’s password to anyone</w:t>
+      </w:r>
+      <w:r>
+        <w:rPr>
+          <w:sz w:val="18"/>
+          <w:lang w:val="en-US"/>
+        </w:rPr>
+        <w:t xml:space="preserve">. </w:t>
+      </w:r>
+      <w:r>
+        <w:rPr>
+          <w:sz w:val="18"/>
+          <w:lang w:val="en-US"/>
+        </w:rPr>
+        <w:t>If your computer is accessible to other people, do not save your login and password in your browser memory</w:t>
+      </w:r>
+      <w:r>
+        <w:rPr>
+          <w:sz w:val="18"/>
+          <w:lang w:val="en-US"/>
+        </w:rPr>
+        <w:t>.</w:t>
       </w:r>
     </w:p>
     <w:p>
@@ -4780,88 +3663,164 @@
           <w:ilvl w:val="0"/>
           <w:numId w:val="2"/>
         </w:numPr>
-        <w:rPr>
-          <w:lang w:val="ru-RU"/>
-        </w:rPr>
-      </w:pPr>
-      <w:bookmarkStart w:id="3" w:name="_Toc465155188"/>
+        <w:rPr/>
+      </w:pPr>
       <w:r>
         <w:rPr>
           <w:sz w:val="22"/>
           <w:lang w:val="en-US"/>
         </w:rPr>
-        <w:t>П</w:t>
-      </w:r>
-      <w:bookmarkEnd w:id="3"/>
-      <w:r>
-        <w:rPr>
-          <w:sz w:val="22"/>
-          <w:lang w:val="en-US"/>
-        </w:rPr>
-        <w:t>ользователи комнаты</w:t>
-      </w:r>
-    </w:p>
-    <w:p>
-      <w:pPr>
-        <w:pStyle w:val="Normal"/>
-        <w:rPr>
-          <w:lang w:val="ru-RU"/>
-        </w:rPr>
-      </w:pPr>
-      <w:r>
-        <w:rPr>
-          <w:sz w:val="18"/>
-          <w:lang w:val="en-US"/>
-        </w:rPr>
-        <w:t xml:space="preserve">Кроме гуру, в комнате есть ещё два типа пользователей: </w:t>
-      </w:r>
-      <w:r>
-        <w:rPr>
-          <w:b/>
-          <w:bCs/>
-          <w:sz w:val="18"/>
-          <w:lang w:val="en-US"/>
-        </w:rPr>
-        <w:t>авторизованные</w:t>
-      </w:r>
-      <w:r>
-        <w:rPr>
-          <w:sz w:val="18"/>
-          <w:lang w:val="en-US"/>
-        </w:rPr>
-        <w:t xml:space="preserve"> и </w:t>
-      </w:r>
-      <w:r>
-        <w:rPr>
-          <w:b/>
-          <w:bCs/>
-          <w:sz w:val="18"/>
-          <w:lang w:val="en-US"/>
-        </w:rPr>
-        <w:t>гости</w:t>
-      </w:r>
-      <w:r>
-        <w:rPr>
-          <w:sz w:val="18"/>
-          <w:lang w:val="en-US"/>
-        </w:rPr>
-        <w:t xml:space="preserve">. Гости могут быть в качестве участников или «зрителей». </w:t>
-      </w:r>
-      <w:r>
-        <w:rPr>
-          <w:b w:val="false"/>
-          <w:bCs w:val="false"/>
-          <w:sz w:val="18"/>
-          <w:lang w:val="en-US"/>
-        </w:rPr>
-        <w:t>Авторизованных пользователей</w:t>
-      </w:r>
-      <w:r>
-        <w:rPr>
-          <w:sz w:val="18"/>
-          <w:lang w:val="en-US"/>
-        </w:rPr>
-        <w:t xml:space="preserve"> создает гуру в административном интерфейсе.</w:t>
+        <w:t>Users</w:t>
+      </w:r>
+    </w:p>
+    <w:p>
+      <w:pPr>
+        <w:pStyle w:val="Normal"/>
+        <w:rPr/>
+      </w:pPr>
+      <w:r>
+        <w:rPr>
+          <w:sz w:val="18"/>
+          <w:lang w:val="en-US"/>
+        </w:rPr>
+        <w:t>There are two other types of users other than gurus:</w:t>
+      </w:r>
+      <w:r>
+        <w:rPr>
+          <w:sz w:val="18"/>
+          <w:lang w:val="en-US"/>
+        </w:rPr>
+        <w:t xml:space="preserve"> </w:t>
+      </w:r>
+      <w:r>
+        <w:rPr>
+          <w:b/>
+          <w:bCs/>
+          <w:sz w:val="18"/>
+          <w:lang w:val="en-US"/>
+        </w:rPr>
+        <w:t>authorized users</w:t>
+      </w:r>
+      <w:r>
+        <w:rPr>
+          <w:sz w:val="18"/>
+          <w:lang w:val="en-US"/>
+        </w:rPr>
+        <w:t xml:space="preserve"> </w:t>
+      </w:r>
+      <w:r>
+        <w:rPr>
+          <w:sz w:val="18"/>
+          <w:lang w:val="en-US"/>
+        </w:rPr>
+        <w:t>and</w:t>
+      </w:r>
+      <w:r>
+        <w:rPr>
+          <w:sz w:val="18"/>
+          <w:lang w:val="en-US"/>
+        </w:rPr>
+        <w:t xml:space="preserve"> </w:t>
+      </w:r>
+      <w:r>
+        <w:rPr>
+          <w:b/>
+          <w:bCs/>
+          <w:sz w:val="18"/>
+          <w:lang w:val="en-US"/>
+        </w:rPr>
+        <w:t>guests</w:t>
+      </w:r>
+      <w:r>
+        <w:rPr>
+          <w:sz w:val="18"/>
+          <w:lang w:val="en-US"/>
+        </w:rPr>
+        <w:t xml:space="preserve">. </w:t>
+      </w:r>
+      <w:r>
+        <w:rPr>
+          <w:sz w:val="18"/>
+          <w:lang w:val="en-US"/>
+        </w:rPr>
+        <w:t>The former are always participants in the Room while the latter can be</w:t>
+      </w:r>
+      <w:r>
+        <w:rPr>
+          <w:sz w:val="18"/>
+          <w:lang w:val="en-US"/>
+        </w:rPr>
+        <w:t xml:space="preserve"> </w:t>
+      </w:r>
+      <w:r>
+        <w:rPr>
+          <w:sz w:val="18"/>
+          <w:lang w:val="en-US"/>
+        </w:rPr>
+        <w:t>both participants</w:t>
+      </w:r>
+      <w:r>
+        <w:rPr>
+          <w:sz w:val="18"/>
+          <w:lang w:val="en-US"/>
+        </w:rPr>
+        <w:t xml:space="preserve"> </w:t>
+      </w:r>
+      <w:r>
+        <w:rPr>
+          <w:sz w:val="18"/>
+          <w:lang w:val="en-US"/>
+        </w:rPr>
+        <w:t>or</w:t>
+      </w:r>
+      <w:r>
+        <w:rPr>
+          <w:sz w:val="18"/>
+          <w:lang w:val="en-US"/>
+        </w:rPr>
+        <w:t xml:space="preserve"> </w:t>
+      </w:r>
+      <w:r>
+        <w:rPr>
+          <w:sz w:val="18"/>
+          <w:lang w:val="en-US"/>
+        </w:rPr>
+        <w:t xml:space="preserve">just </w:t>
+      </w:r>
+      <w:r>
+        <w:rPr>
+          <w:sz w:val="18"/>
+          <w:lang w:val="en-US"/>
+        </w:rPr>
+        <w:t>«</w:t>
+      </w:r>
+      <w:r>
+        <w:rPr>
+          <w:sz w:val="18"/>
+          <w:lang w:val="en-US"/>
+        </w:rPr>
+        <w:t>viewers</w:t>
+      </w:r>
+      <w:r>
+        <w:rPr>
+          <w:sz w:val="18"/>
+          <w:lang w:val="en-US"/>
+        </w:rPr>
+        <w:t xml:space="preserve">». </w:t>
+      </w:r>
+      <w:r>
+        <w:rPr>
+          <w:sz w:val="18"/>
+          <w:lang w:val="en-US"/>
+        </w:rPr>
+        <w:t>Gurus create authorized users in the Admin’s Interface</w:t>
+      </w:r>
+      <w:r>
+        <w:rPr>
+          <w:sz w:val="18"/>
+          <w:lang w:val="en-US"/>
+        </w:rPr>
+        <w:t>.</w:t>
       </w:r>
     </w:p>
     <w:p>
@@ -4871,40 +3830,34 @@
           <w:ilvl w:val="1"/>
           <w:numId w:val="2"/>
         </w:numPr>
-        <w:rPr>
-          <w:lang w:val="ru-RU"/>
-        </w:rPr>
-      </w:pPr>
-      <w:bookmarkStart w:id="4" w:name="_Toc465155189"/>
+        <w:rPr/>
+      </w:pPr>
       <w:r>
         <w:rPr>
           <w:sz w:val="22"/>
           <w:lang w:val="en-US"/>
         </w:rPr>
-        <w:t>Д</w:t>
-      </w:r>
-      <w:bookmarkEnd w:id="4"/>
-      <w:r>
-        <w:rPr>
-          <w:sz w:val="22"/>
-          <w:lang w:val="en-US"/>
-        </w:rPr>
-        <w:t>обавление пользователей</w:t>
-      </w:r>
-    </w:p>
-    <w:p>
-      <w:pPr>
-        <w:pStyle w:val="Normal"/>
-        <w:rPr>
-          <w:lang w:val="ru-RU"/>
-        </w:rPr>
-      </w:pPr>
-      <w:r>
-        <w:rPr>
-          <w:sz w:val="18"/>
-          <w:lang w:val="en-US"/>
-        </w:rPr>
-        <w:t>Нажмите кнопку “</w:t>
+        <w:t>Adding authorized users</w:t>
+      </w:r>
+    </w:p>
+    <w:p>
+      <w:pPr>
+        <w:pStyle w:val="Normal"/>
+        <w:rPr/>
+      </w:pPr>
+      <w:r>
+        <w:rPr>
+          <w:sz w:val="18"/>
+          <w:lang w:val="en-US"/>
+        </w:rPr>
+        <w:t>Click the</w:t>
+      </w:r>
+      <w:r>
+        <w:rPr>
+          <w:sz w:val="18"/>
+          <w:lang w:val="en-US"/>
+        </w:rPr>
+        <w:t xml:space="preserve"> “</w:t>
       </w:r>
       <w:r>
         <w:rPr>
@@ -4920,7 +3873,21 @@
           <w:sz w:val="18"/>
           <w:lang w:val="en-US"/>
         </w:rPr>
-        <w:t>” и убедитесь, что новый пользователь появился в таблице.</w:t>
+        <w:t xml:space="preserve">” </w:t>
+      </w:r>
+      <w:r>
+        <w:rPr>
+          <w:sz w:val="18"/>
+          <w:lang w:val="en-US"/>
+        </w:rPr>
+        <w:t>and make sure a new user has been added to the list</w:t>
+      </w:r>
+      <w:r>
+        <w:rPr>
+          <w:sz w:val="18"/>
+          <w:lang w:val="en-US"/>
+        </w:rPr>
+        <w:t>.</w:t>
       </w:r>
     </w:p>
     <w:p>
@@ -4930,40 +3897,160 @@
           <w:ilvl w:val="1"/>
           <w:numId w:val="2"/>
         </w:numPr>
-        <w:rPr>
-          <w:lang w:val="en-US"/>
-        </w:rPr>
-      </w:pPr>
-      <w:bookmarkStart w:id="5" w:name="_Toc465155190"/>
+        <w:rPr/>
+      </w:pPr>
       <w:r>
         <w:rPr>
           <w:sz w:val="22"/>
           <w:lang w:val="en-US"/>
         </w:rPr>
-        <w:t>И</w:t>
-      </w:r>
-      <w:bookmarkEnd w:id="5"/>
-      <w:r>
-        <w:rPr>
-          <w:sz w:val="22"/>
-          <w:lang w:val="en-US"/>
-        </w:rPr>
-        <w:t>зменение имени</w:t>
-      </w:r>
-    </w:p>
-    <w:p>
-      <w:pPr>
-        <w:pStyle w:val="Normal"/>
-        <w:rPr>
-          <w:lang w:val="en-US"/>
-        </w:rPr>
-      </w:pPr>
-      <w:r>
-        <w:rPr>
-          <w:sz w:val="18"/>
-          <w:lang w:val="en-US"/>
-        </w:rPr>
-        <w:t>Автоматически был создан пользователь с 4-х символьным именем-числом. Для изменения имени, кликните на этот код и введите новое имя, например, “Иван” или “Peter”, затем нажмите клавишу “Enter”.</w:t>
+        <w:t>Changing user’s name</w:t>
+      </w:r>
+    </w:p>
+    <w:p>
+      <w:pPr>
+        <w:pStyle w:val="Normal"/>
+        <w:rPr/>
+      </w:pPr>
+      <w:r>
+        <w:rPr>
+          <w:sz w:val="18"/>
+          <w:lang w:val="en-US"/>
+        </w:rPr>
+        <w:t>A new user is always created</w:t>
+      </w:r>
+      <w:r>
+        <w:rPr>
+          <w:sz w:val="18"/>
+          <w:lang w:val="en-US"/>
+        </w:rPr>
+        <w:t xml:space="preserve"> </w:t>
+      </w:r>
+      <w:r>
+        <w:rPr>
+          <w:sz w:val="18"/>
+          <w:lang w:val="en-US"/>
+        </w:rPr>
+        <w:t>with a</w:t>
+      </w:r>
+      <w:r>
+        <w:rPr>
+          <w:sz w:val="18"/>
+          <w:lang w:val="en-US"/>
+        </w:rPr>
+        <w:t xml:space="preserve"> </w:t>
+      </w:r>
+      <w:r>
+        <w:rPr>
+          <w:sz w:val="18"/>
+          <w:lang w:val="en-US"/>
+        </w:rPr>
+        <w:t xml:space="preserve">random </w:t>
+      </w:r>
+      <w:r>
+        <w:rPr>
+          <w:sz w:val="18"/>
+          <w:lang w:val="en-US"/>
+        </w:rPr>
+        <w:t>4-</w:t>
+      </w:r>
+      <w:r>
+        <w:rPr>
+          <w:sz w:val="18"/>
+          <w:lang w:val="en-US"/>
+        </w:rPr>
+        <w:t>digit</w:t>
+      </w:r>
+      <w:r>
+        <w:rPr>
+          <w:sz w:val="18"/>
+          <w:lang w:val="en-US"/>
+        </w:rPr>
+        <w:t xml:space="preserve"> </w:t>
+      </w:r>
+      <w:r>
+        <w:rPr>
+          <w:sz w:val="18"/>
+          <w:lang w:val="en-US"/>
+        </w:rPr>
+        <w:t>name</w:t>
+      </w:r>
+      <w:r>
+        <w:rPr>
+          <w:sz w:val="18"/>
+          <w:lang w:val="en-US"/>
+        </w:rPr>
+        <w:t xml:space="preserve">. </w:t>
+      </w:r>
+      <w:r>
+        <w:rPr>
+          <w:sz w:val="18"/>
+          <w:lang w:val="en-US"/>
+        </w:rPr>
+        <w:t>To change it</w:t>
+      </w:r>
+      <w:r>
+        <w:rPr>
+          <w:sz w:val="18"/>
+          <w:lang w:val="en-US"/>
+        </w:rPr>
+        <w:t xml:space="preserve">, </w:t>
+      </w:r>
+      <w:r>
+        <w:rPr>
+          <w:sz w:val="18"/>
+          <w:lang w:val="en-US"/>
+        </w:rPr>
+        <w:t>click on this code and type in a normal name like</w:t>
+      </w:r>
+      <w:r>
+        <w:rPr>
+          <w:sz w:val="18"/>
+          <w:lang w:val="en-US"/>
+        </w:rPr>
+        <w:t xml:space="preserve"> “</w:t>
+      </w:r>
+      <w:r>
+        <w:rPr>
+          <w:sz w:val="18"/>
+          <w:lang w:val="en-US"/>
+        </w:rPr>
+        <w:t>John</w:t>
+      </w:r>
+      <w:r>
+        <w:rPr>
+          <w:sz w:val="18"/>
+          <w:lang w:val="en-US"/>
+        </w:rPr>
+        <w:t xml:space="preserve">” </w:t>
+      </w:r>
+      <w:r>
+        <w:rPr>
+          <w:sz w:val="18"/>
+          <w:lang w:val="en-US"/>
+        </w:rPr>
+        <w:t>or</w:t>
+      </w:r>
+      <w:r>
+        <w:rPr>
+          <w:sz w:val="18"/>
+          <w:lang w:val="en-US"/>
+        </w:rPr>
+        <w:t xml:space="preserve"> “Peter”, </w:t>
+      </w:r>
+      <w:r>
+        <w:rPr>
+          <w:sz w:val="18"/>
+          <w:lang w:val="en-US"/>
+        </w:rPr>
+        <w:t>then hit the key</w:t>
+      </w:r>
+      <w:r>
+        <w:rPr>
+          <w:sz w:val="18"/>
+          <w:lang w:val="en-US"/>
+        </w:rPr>
+        <w:t xml:space="preserve"> “Enter”.</w:t>
       </w:r>
     </w:p>
     <w:p>
@@ -4973,40 +4060,174 @@
           <w:ilvl w:val="1"/>
           <w:numId w:val="2"/>
         </w:numPr>
-        <w:rPr>
-          <w:lang w:val="en-US"/>
-        </w:rPr>
-      </w:pPr>
-      <w:bookmarkStart w:id="6" w:name="_Toc465155191"/>
+        <w:rPr/>
+      </w:pPr>
       <w:r>
         <w:rPr>
           <w:sz w:val="22"/>
           <w:lang w:val="en-US"/>
         </w:rPr>
-        <w:t>Л</w:t>
-      </w:r>
-      <w:bookmarkEnd w:id="6"/>
-      <w:r>
-        <w:rPr>
-          <w:sz w:val="22"/>
-          <w:lang w:val="en-US"/>
-        </w:rPr>
-        <w:t>огин и пароль</w:t>
-      </w:r>
-    </w:p>
-    <w:p>
-      <w:pPr>
-        <w:pStyle w:val="Normal"/>
-        <w:rPr>
-          <w:lang w:val="en-US"/>
-        </w:rPr>
-      </w:pPr>
-      <w:r>
-        <w:rPr>
-          <w:sz w:val="18"/>
-          <w:lang w:val="en-US"/>
-        </w:rPr>
-        <w:t>Автоматически при создании пользователя созданы его логин (число) и его 6-символьный пароль, состоящий только из цифр. Ни гуру, ни сам пользователь не смогут уже поменять логин и пароль. Если обязательно нужен другой пароль, то удалите этого пользователя и создайте заново – новый пароль и новый логин опять будут созданы автоматически. Сообщите логин и пароль пользователю, для которого они созданы.</w:t>
+        <w:t>Login and password</w:t>
+      </w:r>
+    </w:p>
+    <w:p>
+      <w:pPr>
+        <w:pStyle w:val="Normal"/>
+        <w:rPr/>
+      </w:pPr>
+      <w:r>
+        <w:rPr>
+          <w:sz w:val="18"/>
+          <w:lang w:val="en-US"/>
+        </w:rPr>
+        <w:t>When a new user is created,</w:t>
+      </w:r>
+      <w:r>
+        <w:rPr>
+          <w:sz w:val="18"/>
+          <w:lang w:val="en-US"/>
+        </w:rPr>
+        <w:t xml:space="preserve"> </w:t>
+      </w:r>
+      <w:r>
+        <w:rPr>
+          <w:sz w:val="18"/>
+          <w:lang w:val="en-US"/>
+        </w:rPr>
+        <w:t>a login</w:t>
+      </w:r>
+      <w:r>
+        <w:rPr>
+          <w:sz w:val="18"/>
+          <w:lang w:val="en-US"/>
+        </w:rPr>
+        <w:t xml:space="preserve"> (</w:t>
+      </w:r>
+      <w:r>
+        <w:rPr>
+          <w:sz w:val="18"/>
+          <w:lang w:val="en-US"/>
+        </w:rPr>
+        <w:t>number</w:t>
+      </w:r>
+      <w:r>
+        <w:rPr>
+          <w:sz w:val="18"/>
+          <w:lang w:val="en-US"/>
+        </w:rPr>
+        <w:t xml:space="preserve">) </w:t>
+      </w:r>
+      <w:r>
+        <w:rPr>
+          <w:sz w:val="18"/>
+          <w:lang w:val="en-US"/>
+        </w:rPr>
+        <w:t>and a</w:t>
+      </w:r>
+      <w:r>
+        <w:rPr>
+          <w:sz w:val="18"/>
+          <w:lang w:val="en-US"/>
+        </w:rPr>
+        <w:t xml:space="preserve"> 6-</w:t>
+      </w:r>
+      <w:r>
+        <w:rPr>
+          <w:sz w:val="18"/>
+          <w:lang w:val="en-US"/>
+        </w:rPr>
+        <w:t>digit</w:t>
+      </w:r>
+      <w:r>
+        <w:rPr>
+          <w:sz w:val="18"/>
+          <w:lang w:val="en-US"/>
+        </w:rPr>
+        <w:t xml:space="preserve"> </w:t>
+      </w:r>
+      <w:r>
+        <w:rPr>
+          <w:sz w:val="18"/>
+          <w:lang w:val="en-US"/>
+        </w:rPr>
+        <w:t>random password are created automatically</w:t>
+      </w:r>
+      <w:r>
+        <w:rPr>
+          <w:sz w:val="18"/>
+          <w:lang w:val="en-US"/>
+        </w:rPr>
+        <w:t xml:space="preserve">. </w:t>
+      </w:r>
+      <w:r>
+        <w:rPr>
+          <w:sz w:val="18"/>
+          <w:lang w:val="en-US"/>
+        </w:rPr>
+        <w:t>This pair can not be changed</w:t>
+      </w:r>
+      <w:r>
+        <w:rPr>
+          <w:sz w:val="18"/>
+          <w:lang w:val="en-US"/>
+        </w:rPr>
+        <w:t xml:space="preserve">. </w:t>
+      </w:r>
+      <w:r>
+        <w:rPr>
+          <w:sz w:val="18"/>
+          <w:lang w:val="en-US"/>
+        </w:rPr>
+        <w:t>In case a user’s password was compromised</w:t>
+      </w:r>
+      <w:r>
+        <w:rPr>
+          <w:sz w:val="18"/>
+          <w:lang w:val="en-US"/>
+        </w:rPr>
+        <w:t xml:space="preserve">, </w:t>
+      </w:r>
+      <w:r>
+        <w:rPr>
+          <w:sz w:val="18"/>
+          <w:lang w:val="en-US"/>
+        </w:rPr>
+        <w:t>the guru must delete this user and re-create it</w:t>
+      </w:r>
+      <w:r>
+        <w:rPr>
+          <w:sz w:val="18"/>
+          <w:lang w:val="en-US"/>
+        </w:rPr>
+        <w:t xml:space="preserve"> </w:t>
+      </w:r>
+      <w:r>
+        <w:rPr>
+          <w:sz w:val="18"/>
+          <w:lang w:val="en-US"/>
+        </w:rPr>
+        <w:t>with a new pair of login/password</w:t>
+      </w:r>
+      <w:r>
+        <w:rPr>
+          <w:sz w:val="18"/>
+          <w:lang w:val="en-US"/>
+        </w:rPr>
+        <w:t xml:space="preserve">. </w:t>
+      </w:r>
+      <w:r>
+        <w:rPr>
+          <w:sz w:val="18"/>
+          <w:lang w:val="en-US"/>
+        </w:rPr>
+        <w:t>Then the guru will have to pass the new login/password to the user for whom they have been made</w:t>
+      </w:r>
+      <w:r>
+        <w:rPr>
+          <w:sz w:val="18"/>
+          <w:lang w:val="en-US"/>
+        </w:rPr>
+        <w:t>.</w:t>
       </w:r>
     </w:p>
     <w:p>
@@ -5016,40 +4237,48 @@
           <w:ilvl w:val="1"/>
           <w:numId w:val="2"/>
         </w:numPr>
-        <w:rPr>
-          <w:lang w:val="ru-RU"/>
-        </w:rPr>
-      </w:pPr>
-      <w:bookmarkStart w:id="7" w:name="_Toc465155192"/>
+        <w:rPr/>
+      </w:pPr>
       <w:r>
         <w:rPr>
           <w:sz w:val="22"/>
           <w:lang w:val="en-US"/>
         </w:rPr>
-        <w:t>У</w:t>
-      </w:r>
-      <w:bookmarkEnd w:id="7"/>
-      <w:r>
-        <w:rPr>
-          <w:sz w:val="22"/>
-          <w:lang w:val="en-US"/>
-        </w:rPr>
-        <w:t>даление пользователей</w:t>
-      </w:r>
-    </w:p>
-    <w:p>
-      <w:pPr>
-        <w:pStyle w:val="Normal"/>
-        <w:rPr>
-          <w:lang w:val="en-US"/>
-        </w:rPr>
-      </w:pPr>
-      <w:r>
-        <w:rPr>
-          <w:sz w:val="18"/>
-          <w:lang w:val="en-US"/>
-        </w:rPr>
-        <w:t>Чтобы удалить пользователя, кликните значок “</w:t>
+        <w:t>Deleting a user</w:t>
+      </w:r>
+    </w:p>
+    <w:p>
+      <w:pPr>
+        <w:pStyle w:val="Normal"/>
+        <w:rPr/>
+      </w:pPr>
+      <w:r>
+        <w:rPr>
+          <w:sz w:val="18"/>
+          <w:lang w:val="en-US"/>
+        </w:rPr>
+        <w:t>To remove an authorized user</w:t>
+      </w:r>
+      <w:r>
+        <w:rPr>
+          <w:sz w:val="18"/>
+          <w:lang w:val="en-US"/>
+        </w:rPr>
+        <w:t xml:space="preserve">, </w:t>
+      </w:r>
+      <w:r>
+        <w:rPr>
+          <w:sz w:val="18"/>
+          <w:lang w:val="en-US"/>
+        </w:rPr>
+        <w:t xml:space="preserve">click the </w:t>
+      </w:r>
+      <w:r>
+        <w:rPr>
+          <w:sz w:val="18"/>
+          <w:lang w:val="en-US"/>
+        </w:rPr>
+        <w:t>“</w:t>
       </w:r>
       <w:r>
         <w:rPr>
@@ -5065,7 +4294,21 @@
           <w:sz w:val="18"/>
           <w:lang w:val="en-US"/>
         </w:rPr>
-        <w:t>” перед именем и подтвердите это действие.</w:t>
+        <w:t xml:space="preserve">” </w:t>
+      </w:r>
+      <w:r>
+        <w:rPr>
+          <w:sz w:val="18"/>
+          <w:lang w:val="en-US"/>
+        </w:rPr>
+        <w:t>on the left of the name and confirm</w:t>
+      </w:r>
+      <w:r>
+        <w:rPr>
+          <w:sz w:val="18"/>
+          <w:lang w:val="en-US"/>
+        </w:rPr>
+        <w:t>.</w:t>
       </w:r>
     </w:p>
     <w:p>
@@ -5079,7 +4322,7 @@
           <w:lang w:val="ru-RU"/>
         </w:rPr>
       </w:pPr>
-      <w:bookmarkStart w:id="8" w:name="_Toc465155193"/>
+      <w:bookmarkStart w:id="3" w:name="_Toc465155193"/>
       <w:r>
         <w:rPr>
           <w:sz w:val="22"/>
@@ -5087,7 +4330,7 @@
         </w:rPr>
         <w:t>Д</w:t>
       </w:r>
-      <w:bookmarkEnd w:id="8"/>
+      <w:bookmarkEnd w:id="3"/>
       <w:r>
         <w:rPr>
           <w:sz w:val="22"/>
@@ -5163,7 +4406,7 @@
           <w:lang w:val="ru-RU"/>
         </w:rPr>
       </w:pPr>
-      <w:bookmarkStart w:id="9" w:name="_Toc465155194"/>
+      <w:bookmarkStart w:id="4" w:name="_Toc465155194"/>
       <w:r>
         <w:rPr>
           <w:sz w:val="22"/>
@@ -5171,7 +4414,7 @@
         </w:rPr>
         <w:t>В</w:t>
       </w:r>
-      <w:bookmarkEnd w:id="9"/>
+      <w:bookmarkEnd w:id="4"/>
       <w:r>
         <w:rPr>
           <w:sz w:val="22"/>
@@ -5313,7 +4556,7 @@
           <w:lang w:val="ru-RU"/>
         </w:rPr>
       </w:pPr>
-      <w:bookmarkStart w:id="10" w:name="_Toc465155195"/>
+      <w:bookmarkStart w:id="5" w:name="_Toc465155195"/>
       <w:r>
         <w:rPr>
           <w:sz w:val="22"/>
@@ -5321,7 +4564,7 @@
         </w:rPr>
         <w:t>В</w:t>
       </w:r>
-      <w:bookmarkEnd w:id="10"/>
+      <w:bookmarkEnd w:id="5"/>
       <w:r>
         <w:rPr>
           <w:sz w:val="22"/>
@@ -5446,7 +4689,7 @@
           <w:lang w:val="ru-RU"/>
         </w:rPr>
       </w:pPr>
-      <w:bookmarkStart w:id="11" w:name="_Toc465155196"/>
+      <w:bookmarkStart w:id="6" w:name="_Toc465155196"/>
       <w:r>
         <w:rPr>
           <w:sz w:val="22"/>
@@ -5454,7 +4697,7 @@
         </w:rPr>
         <w:t>В</w:t>
       </w:r>
-      <w:bookmarkEnd w:id="11"/>
+      <w:bookmarkEnd w:id="6"/>
       <w:r>
         <w:rPr>
           <w:sz w:val="22"/>
@@ -5759,7 +5002,7 @@
           <w:lang w:val="ru-RU"/>
         </w:rPr>
       </w:pPr>
-      <w:bookmarkStart w:id="12" w:name="_Toc465155203"/>
+      <w:bookmarkStart w:id="7" w:name="_Toc465155203"/>
       <w:r>
         <w:rPr>
           <w:sz w:val="22"/>
@@ -5767,7 +5010,7 @@
         </w:rPr>
         <w:t>Г</w:t>
       </w:r>
-      <w:bookmarkEnd w:id="12"/>
+      <w:bookmarkEnd w:id="7"/>
       <w:r>
         <w:rPr>
           <w:sz w:val="22"/>
@@ -6445,7 +5688,7 @@
           <w:lang w:val="ru-RU"/>
         </w:rPr>
       </w:pPr>
-      <w:bookmarkStart w:id="13" w:name="_Toc4651551831"/>
+      <w:bookmarkStart w:id="8" w:name="_Toc4651551831"/>
       <w:r>
         <w:rPr>
           <w:sz w:val="22"/>
@@ -6453,7 +5696,7 @@
         </w:rPr>
         <w:t>Г</w:t>
       </w:r>
-      <w:bookmarkEnd w:id="13"/>
+      <w:bookmarkEnd w:id="8"/>
       <w:r>
         <w:rPr>
           <w:sz w:val="22"/>
@@ -7165,7 +6408,7 @@
           <w:lang w:val="en-US"/>
         </w:rPr>
       </w:pPr>
-      <w:bookmarkStart w:id="14" w:name="_Toc46515518311"/>
+      <w:bookmarkStart w:id="9" w:name="_Toc46515518311"/>
       <w:r>
         <w:rPr>
           <w:b/>
@@ -7176,7 +6419,7 @@
         </w:rPr>
         <w:t>К</w:t>
       </w:r>
-      <w:bookmarkEnd w:id="14"/>
+      <w:bookmarkEnd w:id="9"/>
       <w:r>
         <w:rPr>
           <w:b/>
@@ -7650,8 +6893,8 @@
           <w:lang w:val="ru-RU"/>
         </w:rPr>
       </w:pPr>
-      <w:bookmarkStart w:id="15" w:name="__DdeLink__884_1527678645"/>
-      <w:bookmarkEnd w:id="15"/>
+      <w:bookmarkStart w:id="10" w:name="__DdeLink__884_1527678645"/>
+      <w:bookmarkEnd w:id="10"/>
       <w:r>
         <w:rPr>
           <w:b/>
@@ -8759,8 +8002,8 @@
         </w:rPr>
         <w:t xml:space="preserve">, как это сделать - читайте здесь:  </w:t>
       </w:r>
-      <w:bookmarkStart w:id="16" w:name="__DdeLink__918_1145317770"/>
-      <w:bookmarkEnd w:id="16"/>
+      <w:bookmarkStart w:id="11" w:name="__DdeLink__918_1145317770"/>
+      <w:bookmarkEnd w:id="11"/>
       <w:r>
         <w:rPr>
           <w:b w:val="false"/>
@@ -8972,9 +8215,7 @@
       <w:pPr>
         <w:pStyle w:val="Normal"/>
         <w:spacing w:before="0" w:after="200"/>
-        <w:rPr>
-          <w:lang w:val="en-US"/>
-        </w:rPr>
+        <w:rPr/>
       </w:pPr>
       <w:r>
         <w:rPr>
@@ -9009,9 +8250,7 @@
       <w:pBdr>
         <w:top w:val="thinThickSmallGap" w:sz="24" w:space="1" w:color="4C160F"/>
       </w:pBdr>
-      <w:rPr>
-        <w:lang w:val="en-US"/>
-      </w:rPr>
+      <w:rPr/>
     </w:pPr>
     <w:r>
       <w:rPr>
@@ -9019,39 +8258,9 @@
         <w:sz w:val="18"/>
         <w:lang w:val="en-US"/>
       </w:rPr>
-      <w:t xml:space="preserve">ROOM-HOUSE.COM </w:t>
-    </w:r>
-    <w:r>
-      <w:rPr>
-        <w:rFonts w:eastAsia="" w:cs="" w:ascii="Cambria" w:hAnsi="Cambria" w:asciiTheme="majorHAnsi" w:cstheme="majorBidi" w:eastAsiaTheme="majorEastAsia" w:hAnsiTheme="majorHAnsi"/>
-        <w:sz w:val="18"/>
-        <w:lang w:val="en-US"/>
-      </w:rPr>
-      <w:t xml:space="preserve"> MANUAL</w:t>
-    </w:r>
-    <w:r>
-      <w:rPr>
-        <w:rFonts w:eastAsia="" w:cs="" w:ascii="Cambria" w:hAnsi="Cambria" w:asciiTheme="majorHAnsi" w:cstheme="majorBidi" w:eastAsiaTheme="majorEastAsia" w:hAnsiTheme="majorHAnsi"/>
-        <w:sz w:val="18"/>
-        <w:lang w:val="en-US"/>
-      </w:rPr>
+      <w:t>ROOM-HOUSE.COM  MANUAL</w:t>
       <w:tab/>
-    </w:r>
-    <w:r>
-      <w:rPr>
-        <w:rFonts w:eastAsia="" w:cs="" w:ascii="Cambria" w:hAnsi="Cambria" w:asciiTheme="majorHAnsi" w:cstheme="majorBidi" w:eastAsiaTheme="majorEastAsia" w:hAnsiTheme="majorHAnsi"/>
-        <w:sz w:val="18"/>
-        <w:lang w:val="en-US"/>
-      </w:rPr>
-      <w:t>p</w:t>
-    </w:r>
-    <w:r>
-      <w:rPr>
-        <w:rFonts w:eastAsia="" w:cs="" w:ascii="Cambria" w:hAnsi="Cambria" w:asciiTheme="majorHAnsi" w:cstheme="majorBidi" w:eastAsiaTheme="majorEastAsia" w:hAnsiTheme="majorHAnsi"/>
-        <w:sz w:val="18"/>
-        <w:lang w:val="en-US"/>
-      </w:rPr>
-      <w:t xml:space="preserve">. </w:t>
+      <w:t xml:space="preserve">p. </w:t>
     </w:r>
     <w:r>
       <w:rPr>
@@ -9068,7 +8277,7 @@
       <w:fldChar w:fldCharType="separate"/>
     </w:r>
     <w:r>
-      <w:t>32</w:t>
+      <w:t>33</w:t>
     </w:r>
     <w:r>
       <w:fldChar w:fldCharType="end"/>
@@ -9443,7 +8652,7 @@
       <w:color w:val="00000A"/>
       <w:sz w:val="22"/>
       <w:szCs w:val="22"/>
-      <w:lang w:eastAsia="en-US" w:bidi="ar-SA" w:val="en-US"/>
+      <w:lang w:val="en-US" w:eastAsia="en-US" w:bidi="ar-SA"/>
     </w:rPr>
   </w:style>
   <w:style w:type="paragraph" w:styleId="Heading1">
@@ -10077,7 +9286,7 @@
       <w:color w:val="00000A"/>
       <w:sz w:val="22"/>
       <w:szCs w:val="22"/>
-      <w:lang w:eastAsia="ja-JP" w:bidi="ar-SA" w:val="en-US"/>
+      <w:lang w:val="en-US" w:eastAsia="ja-JP" w:bidi="ar-SA"/>
     </w:rPr>
   </w:style>
   <w:style w:type="paragraph" w:styleId="FrameContents">

</xml_diff>

<commit_message>
translation of the manual 50%
</commit_message>
<xml_diff>
--- a/inst_eng.docx
+++ b/inst_eng.docx
@@ -123,7 +123,7 @@
                                 <w:sdt>
                                   <w:sdtPr>
                                     <w:text/>
-                                    <w:id w:val="1513647845"/>
+                                    <w:id w:val="1539552141"/>
                                     <w:dataBinding w:prefixMappings="xmlns:ns0='http://schemas.openxmlformats.org/package/2006/metadata/core-properties' xmlns:ns1='http://purl.org/dc/elements/1.1/'" w:xpath="/ns0:coreProperties[1]/ns1:title[1]" w:storeItemID="{6C3C8BC8-F283-45AE-878A-BAB7291924A1}"/>
                                     <w:alias w:val="Company"/>
                                   </w:sdtPr>
@@ -166,7 +166,7 @@
                                 <w:sdt>
                                   <w:sdtPr>
                                     <w:text/>
-                                    <w:id w:val="640105582"/>
+                                    <w:id w:val="574700636"/>
                                     <w:dataBinding w:prefixMappings="xmlns:ns0='http://schemas.openxmlformats.org/package/2006/metadata/core-properties' xmlns:ns1='http://purl.org/dc/elements/1.1/'" w:xpath="/ns0:coreProperties[1]/ns1:subject[1]" w:storeItemID="{6C3C8BC8-F283-45AE-878A-BAB7291924A1}"/>
                                     <w:alias w:val="Subtitle"/>
                                   </w:sdtPr>
@@ -196,10 +196,14 @@
                             <w:pPr>
                               <w:pStyle w:val="FrameContents"/>
                               <w:spacing w:before="0" w:after="200"/>
-                              <w:rPr/>
+                              <w:rPr>
+                                <w:color w:val="000000"/>
+                              </w:rPr>
                             </w:pPr>
                             <w:r>
-                              <w:rPr/>
+                              <w:rPr>
+                                <w:color w:val="000000"/>
+                              </w:rPr>
                             </w:r>
                           </w:p>
                         </w:txbxContent>
@@ -292,7 +296,7 @@
                           <w:sdt>
                             <w:sdtPr>
                               <w:text/>
-                              <w:id w:val="1282341969"/>
+                              <w:id w:val="649628308"/>
                               <w:dataBinding w:prefixMappings="xmlns:ns0='http://schemas.openxmlformats.org/package/2006/metadata/core-properties' xmlns:ns1='http://purl.org/dc/elements/1.1/'" w:xpath="/ns0:coreProperties[1]/ns1:title[1]" w:storeItemID="{6C3C8BC8-F283-45AE-878A-BAB7291924A1}"/>
                               <w:alias w:val="Company"/>
                             </w:sdtPr>
@@ -335,7 +339,7 @@
                           <w:sdt>
                             <w:sdtPr>
                               <w:text/>
-                              <w:id w:val="230900087"/>
+                              <w:id w:val="1895650966"/>
                               <w:dataBinding w:prefixMappings="xmlns:ns0='http://schemas.openxmlformats.org/package/2006/metadata/core-properties' xmlns:ns1='http://purl.org/dc/elements/1.1/'" w:xpath="/ns0:coreProperties[1]/ns1:subject[1]" w:storeItemID="{6C3C8BC8-F283-45AE-878A-BAB7291924A1}"/>
                               <w:alias w:val="Subtitle"/>
                             </w:sdtPr>
@@ -365,10 +369,14 @@
                       <w:pPr>
                         <w:pStyle w:val="FrameContents"/>
                         <w:spacing w:before="0" w:after="200"/>
-                        <w:rPr/>
+                        <w:rPr>
+                          <w:color w:val="000000"/>
+                        </w:rPr>
                       </w:pPr>
                       <w:r>
-                        <w:rPr/>
+                        <w:rPr>
+                          <w:color w:val="000000"/>
+                        </w:rPr>
                       </w:r>
                     </w:p>
                   </w:txbxContent>
@@ -541,10 +549,14 @@
                             <w:pPr>
                               <w:pStyle w:val="FrameContents"/>
                               <w:spacing w:before="0" w:after="200"/>
-                              <w:rPr/>
+                              <w:rPr>
+                                <w:color w:val="000000"/>
+                              </w:rPr>
                             </w:pPr>
                             <w:r>
-                              <w:rPr/>
+                              <w:rPr>
+                                <w:color w:val="000000"/>
+                              </w:rPr>
                             </w:r>
                           </w:p>
                         </w:txbxContent>
@@ -618,10 +630,14 @@
                       <w:pPr>
                         <w:pStyle w:val="FrameContents"/>
                         <w:spacing w:before="0" w:after="200"/>
-                        <w:rPr/>
+                        <w:rPr>
+                          <w:color w:val="000000"/>
+                        </w:rPr>
                       </w:pPr>
                       <w:r>
-                        <w:rPr/>
+                        <w:rPr>
+                          <w:color w:val="000000"/>
+                        </w:rPr>
                       </w:r>
                     </w:p>
                   </w:txbxContent>
@@ -659,7 +675,7 @@
           <w:docPartGallery w:val="Table of Contents"/>
           <w:docPartUnique w:val="true"/>
         </w:docPartObj>
-        <w:id w:val="1753002057"/>
+        <w:id w:val="786957991"/>
       </w:sdtPr>
       <w:sdtContent>
         <w:p>
@@ -757,15 +773,7 @@
             <w:lang w:val="en-US"/>
           </w:rPr>
           <w:tab/>
-          <w:t>S</w:t>
-        </w:r>
-        <w:r>
-          <w:rPr>
-            <w:rStyle w:val="IndexLink"/>
-            <w:rFonts w:eastAsia="" w:eastAsiaTheme="minorEastAsia"/>
-            <w:lang w:val="en-US"/>
-          </w:rPr>
-          <w:t>ummary</w:t>
+          <w:t>Summary</w:t>
         </w:r>
         <w:r>
           <w:rPr>
@@ -810,7 +818,23 @@
             <w:lang w:val="en-US"/>
           </w:rPr>
           <w:tab/>
-          <w:t>Log in to Admin’s Interface</w:t>
+          <w:t xml:space="preserve">Log in to Admin’s </w:t>
+        </w:r>
+        <w:r>
+          <w:rPr>
+            <w:rStyle w:val="IndexLink"/>
+            <w:rFonts w:eastAsia="" w:eastAsiaTheme="minorEastAsia"/>
+            <w:lang w:val="en-US"/>
+          </w:rPr>
+          <w:t>i</w:t>
+        </w:r>
+        <w:r>
+          <w:rPr>
+            <w:rStyle w:val="IndexLink"/>
+            <w:rFonts w:eastAsia="" w:eastAsiaTheme="minorEastAsia"/>
+            <w:lang w:val="en-US"/>
+          </w:rPr>
+          <w:t>nterface</w:t>
         </w:r>
         <w:r>
           <w:rPr>
@@ -1035,31 +1059,7 @@
             <w:lang w:val="en-US"/>
           </w:rPr>
           <w:tab/>
-          <w:t>Adding a</w:t>
-        </w:r>
-        <w:r>
-          <w:rPr>
-            <w:rStyle w:val="IndexLink"/>
-            <w:rFonts w:eastAsia="" w:eastAsiaTheme="minorEastAsia"/>
-            <w:lang w:val="en-US"/>
-          </w:rPr>
-          <w:t>uthorized</w:t>
-        </w:r>
-        <w:r>
-          <w:rPr>
-            <w:rStyle w:val="IndexLink"/>
-            <w:rFonts w:eastAsia="" w:eastAsiaTheme="minorEastAsia"/>
-            <w:lang w:val="en-US"/>
-          </w:rPr>
-          <w:t xml:space="preserve"> user</w:t>
-        </w:r>
-        <w:r>
-          <w:rPr>
-            <w:rStyle w:val="IndexLink"/>
-            <w:rFonts w:eastAsia="" w:eastAsiaTheme="minorEastAsia"/>
-            <w:lang w:val="en-US"/>
-          </w:rPr>
-          <w:t>s</w:t>
+          <w:t>Adding authorized users</w:t>
         </w:r>
         <w:r>
           <w:rPr>
@@ -1246,7 +1246,21 @@
           <w:rFonts w:eastAsia="" w:eastAsiaTheme="minorEastAsia"/>
           <w:lang w:val="en-US"/>
         </w:rPr>
-        <w:t>Entering Room</w:t>
+        <w:t xml:space="preserve">Entering </w:t>
+      </w:r>
+      <w:r>
+        <w:rPr>
+          <w:rFonts w:eastAsia="" w:eastAsiaTheme="minorEastAsia"/>
+          <w:lang w:val="en-US"/>
+        </w:rPr>
+        <w:t xml:space="preserve">the </w:t>
+      </w:r>
+      <w:r>
+        <w:rPr>
+          <w:rFonts w:eastAsia="" w:eastAsiaTheme="minorEastAsia"/>
+          <w:lang w:val="en-US"/>
+        </w:rPr>
+        <w:t>Room</w:t>
       </w:r>
       <w:hyperlink w:anchor="_Toc465155193">
         <w:r>
@@ -1320,7 +1334,7 @@
           <w:vanish w:val="false"/>
           <w:lang w:val="en-US"/>
         </w:rPr>
-        <w:t>10</w:t>
+        <w:t>9</w:t>
       </w:r>
     </w:p>
     <w:p>
@@ -1365,7 +1379,7 @@
           <w:vanish w:val="false"/>
           <w:lang w:val="en-US"/>
         </w:rPr>
-        <w:t>11</w:t>
+        <w:t>10</w:t>
       </w:r>
     </w:p>
     <w:p>
@@ -1396,7 +1410,15 @@
             <w:lang w:val="en-US"/>
           </w:rPr>
           <w:tab/>
-          <w:t>E</w:t>
+        </w:r>
+        <w:r>
+          <w:rPr>
+            <w:rStyle w:val="IndexLink"/>
+            <w:rFonts w:eastAsia="" w:eastAsiaTheme="minorEastAsia"/>
+            <w:vanish w:val="false"/>
+            <w:lang w:val="en-US"/>
+          </w:rPr>
+          <w:t>U</w:t>
         </w:r>
       </w:hyperlink>
       <w:r>
@@ -1405,7 +1427,15 @@
           <w:vanish w:val="false"/>
           <w:lang w:val="en-US"/>
         </w:rPr>
-        <w:t>nter “captcha”</w:t>
+        <w:t>sing</w:t>
+      </w:r>
+      <w:r>
+        <w:rPr>
+          <w:rFonts w:eastAsia="" w:eastAsiaTheme="minorEastAsia"/>
+          <w:vanish w:val="false"/>
+          <w:lang w:val="en-US"/>
+        </w:rPr>
+        <w:t xml:space="preserve"> “captcha”</w:t>
       </w:r>
       <w:hyperlink w:anchor="_Toc465155195">
         <w:r>
@@ -1424,7 +1454,14 @@
           <w:vanish w:val="false"/>
           <w:lang w:val="en-US"/>
         </w:rPr>
-        <w:t>11</w:t>
+        <w:t>1</w:t>
+      </w:r>
+      <w:r>
+        <w:rPr>
+          <w:vanish w:val="false"/>
+          <w:lang w:val="en-US"/>
+        </w:rPr>
+        <w:t>0</w:t>
       </w:r>
     </w:p>
     <w:p>
@@ -1481,7 +1518,14 @@
           <w:vanish w:val="false"/>
           <w:lang w:val="en-US"/>
         </w:rPr>
-        <w:t>12</w:t>
+        <w:t>1</w:t>
+      </w:r>
+      <w:r>
+        <w:rPr>
+          <w:vanish w:val="false"/>
+          <w:lang w:val="en-US"/>
+        </w:rPr>
+        <w:t>1</w:t>
       </w:r>
     </w:p>
     <w:p>
@@ -1527,7 +1571,7 @@
           <w:vanish w:val="false"/>
           <w:lang w:val="en-US"/>
         </w:rPr>
-        <w:t>3</w:t>
+        <w:t>1</w:t>
       </w:r>
     </w:p>
     <w:p>
@@ -1577,10 +1621,11 @@
       </w:r>
       <w:r>
         <w:rPr>
+          <w:rStyle w:val="IndexLink"/>
           <w:vanish w:val="false"/>
           <w:lang w:val="en-US"/>
         </w:rPr>
-        <w:t>4</w:t>
+        <w:t>3</w:t>
       </w:r>
     </w:p>
     <w:p>
@@ -1622,7 +1667,16 @@
           <w:vanish w:val="false"/>
           <w:lang w:val="en-US"/>
         </w:rPr>
-        <w:t>14</w:t>
+        <w:t>1</w:t>
+      </w:r>
+      <w:r>
+        <w:rPr>
+          <w:rStyle w:val="IndexLink"/>
+          <w:rFonts w:eastAsia="" w:eastAsiaTheme="minorEastAsia"/>
+          <w:vanish w:val="false"/>
+          <w:lang w:val="en-US"/>
+        </w:rPr>
+        <w:t>3</w:t>
       </w:r>
     </w:p>
     <w:p>
@@ -1661,7 +1715,25 @@
           <w:vanish w:val="false"/>
           <w:lang w:val="en-US"/>
         </w:rPr>
-        <w:t>Chat in Admin’s Interface</w:t>
+        <w:t xml:space="preserve">Chat in Admin’s </w:t>
+      </w:r>
+      <w:r>
+        <w:rPr>
+          <w:rStyle w:val="IndexLink"/>
+          <w:rFonts w:eastAsia="" w:eastAsiaTheme="minorEastAsia"/>
+          <w:vanish w:val="false"/>
+          <w:lang w:val="en-US"/>
+        </w:rPr>
+        <w:t>i</w:t>
+      </w:r>
+      <w:r>
+        <w:rPr>
+          <w:rStyle w:val="IndexLink"/>
+          <w:rFonts w:eastAsia="" w:eastAsiaTheme="minorEastAsia"/>
+          <w:vanish w:val="false"/>
+          <w:lang w:val="en-US"/>
+        </w:rPr>
+        <w:t>nterface</w:t>
       </w:r>
       <w:hyperlink w:anchor="_Toc465155207">
         <w:r>
@@ -1682,7 +1754,16 @@
           <w:vanish w:val="false"/>
           <w:lang w:val="en-US"/>
         </w:rPr>
-        <w:t>15</w:t>
+        <w:t>1</w:t>
+      </w:r>
+      <w:r>
+        <w:rPr>
+          <w:rStyle w:val="IndexLink"/>
+          <w:rFonts w:eastAsia="" w:eastAsiaTheme="minorEastAsia"/>
+          <w:vanish w:val="false"/>
+          <w:lang w:val="en-US"/>
+        </w:rPr>
+        <w:t>3</w:t>
       </w:r>
     </w:p>
     <w:p>
@@ -1743,7 +1824,7 @@
           <w:vanish w:val="false"/>
           <w:lang w:val="en-US"/>
         </w:rPr>
-        <w:t>6</w:t>
+        <w:t>5</w:t>
       </w:r>
     </w:p>
     <w:p>
@@ -2891,58 +2972,14 @@
     <w:p>
       <w:pPr>
         <w:pStyle w:val="Normal"/>
-        <w:rPr/>
-      </w:pPr>
-      <w:r>
-        <w:rPr>
+        <w:rPr>
+          <w:b w:val="false"/>
           <w:b w:val="false"/>
           <w:bCs w:val="false"/>
           <w:sz w:val="18"/>
           <w:lang w:val="en-US"/>
         </w:rPr>
-        <w:t xml:space="preserve">Being a </w:t>
-      </w:r>
-      <w:r>
-        <w:rPr>
-          <w:b/>
-          <w:bCs/>
-          <w:sz w:val="18"/>
-          <w:lang w:val="en-US"/>
-        </w:rPr>
-        <w:t>Guru</w:t>
-      </w:r>
-      <w:r>
-        <w:rPr>
-          <w:sz w:val="18"/>
-          <w:lang w:val="en-US"/>
-        </w:rPr>
-        <w:t xml:space="preserve"> – you’re the master of your </w:t>
-      </w:r>
-      <w:r>
-        <w:rPr>
-          <w:b/>
-          <w:bCs/>
-          <w:sz w:val="18"/>
-          <w:lang w:val="en-US"/>
-        </w:rPr>
-        <w:t>Room</w:t>
-      </w:r>
-      <w:r>
-        <w:rPr>
-          <w:sz w:val="18"/>
-          <w:lang w:val="en-US"/>
-        </w:rPr>
-        <w:t>. You can add, edit and delete authorized users of your Room, you can lock and open the door, you can change the mode of Room access, and you set some parameters. For doing this you need</w:t>
-      </w:r>
-      <w:r>
-        <w:rPr>
-          <w:b/>
-          <w:bCs/>
-          <w:sz w:val="18"/>
-          <w:lang w:val="en-US"/>
-        </w:rPr>
-        <w:t xml:space="preserve"> </w:t>
-      </w:r>
+      </w:pPr>
       <w:r>
         <w:rPr>
           <w:b w:val="false"/>
@@ -2950,16 +2987,48 @@
           <w:sz w:val="18"/>
           <w:lang w:val="en-US"/>
         </w:rPr>
-        <w:t>the</w:t>
-      </w:r>
-      <w:r>
-        <w:rPr>
-          <w:b/>
-          <w:bCs/>
-          <w:sz w:val="18"/>
-          <w:lang w:val="en-US"/>
-        </w:rPr>
-        <w:t xml:space="preserve"> Admin’s Interface –</w:t>
+        <w:t xml:space="preserve">Being a </w:t>
+      </w:r>
+      <w:r>
+        <w:rPr>
+          <w:b/>
+          <w:bCs/>
+          <w:sz w:val="18"/>
+          <w:lang w:val="en-US"/>
+        </w:rPr>
+        <w:t>Guru</w:t>
+      </w:r>
+      <w:r>
+        <w:rPr>
+          <w:sz w:val="18"/>
+          <w:lang w:val="en-US"/>
+        </w:rPr>
+        <w:t xml:space="preserve"> – you’re the master of your </w:t>
+      </w:r>
+      <w:r>
+        <w:rPr>
+          <w:b/>
+          <w:bCs/>
+          <w:sz w:val="18"/>
+          <w:lang w:val="en-US"/>
+        </w:rPr>
+        <w:t>Room</w:t>
+      </w:r>
+      <w:r>
+        <w:rPr>
+          <w:sz w:val="18"/>
+          <w:lang w:val="en-US"/>
+        </w:rPr>
+        <w:t>. You can add, edit and delete authorized users of your Room, you can lock and open the door, you can change the mode of Room access, and you set some parameters. For doing this you need</w:t>
+      </w:r>
+      <w:r>
+        <w:rPr>
+          <w:b/>
+          <w:bCs/>
+          <w:sz w:val="18"/>
+          <w:lang w:val="en-US"/>
+        </w:rPr>
+        <w:t xml:space="preserve"> </w:t>
       </w:r>
       <w:r>
         <w:rPr>
@@ -2968,16 +3037,34 @@
           <w:sz w:val="18"/>
           <w:lang w:val="en-US"/>
         </w:rPr>
-        <w:t xml:space="preserve"> it’s on the same address as the Room, but on a different port. So, if the Room’s URL is </w:t>
-      </w:r>
-      <w:r>
-        <w:rPr>
-          <w:b/>
-          <w:bCs/>
-          <w:sz w:val="18"/>
-          <w:lang w:val="en-US"/>
-        </w:rPr>
-        <w:t>https://iron.room-house.com</w:t>
+        <w:t>the</w:t>
+      </w:r>
+      <w:r>
+        <w:rPr>
+          <w:b/>
+          <w:bCs/>
+          <w:sz w:val="18"/>
+          <w:lang w:val="en-US"/>
+        </w:rPr>
+        <w:t xml:space="preserve"> Admin’s </w:t>
+      </w:r>
+      <w:r>
+        <w:rPr>
+          <w:b/>
+          <w:bCs/>
+          <w:sz w:val="18"/>
+          <w:lang w:val="en-US"/>
+        </w:rPr>
+        <w:t>i</w:t>
+      </w:r>
+      <w:r>
+        <w:rPr>
+          <w:b/>
+          <w:bCs/>
+          <w:sz w:val="18"/>
+          <w:lang w:val="en-US"/>
+        </w:rPr>
+        <w:t>nterface –</w:t>
       </w:r>
       <w:r>
         <w:rPr>
@@ -2986,7 +3073,43 @@
           <w:sz w:val="18"/>
           <w:lang w:val="en-US"/>
         </w:rPr>
-        <w:t xml:space="preserve"> – its Admin’s Interface is on </w:t>
+        <w:t xml:space="preserve"> it’s on the same address as the Room, but on a different port. So, if the Room’s URL is </w:t>
+      </w:r>
+      <w:r>
+        <w:rPr>
+          <w:b/>
+          <w:bCs/>
+          <w:sz w:val="18"/>
+          <w:lang w:val="en-US"/>
+        </w:rPr>
+        <w:t>https://iron.room-house.com</w:t>
+      </w:r>
+      <w:r>
+        <w:rPr>
+          <w:b w:val="false"/>
+          <w:bCs w:val="false"/>
+          <w:sz w:val="18"/>
+          <w:lang w:val="en-US"/>
+        </w:rPr>
+        <w:t xml:space="preserve"> – its Admin’s </w:t>
+      </w:r>
+      <w:r>
+        <w:rPr>
+          <w:b w:val="false"/>
+          <w:bCs w:val="false"/>
+          <w:sz w:val="18"/>
+          <w:lang w:val="en-US"/>
+        </w:rPr>
+        <w:t>i</w:t>
+      </w:r>
+      <w:r>
+        <w:rPr>
+          <w:b w:val="false"/>
+          <w:bCs w:val="false"/>
+          <w:sz w:val="18"/>
+          <w:lang w:val="en-US"/>
+        </w:rPr>
+        <w:t xml:space="preserve">nterface is on </w:t>
       </w:r>
       <w:r>
         <w:rPr>
@@ -3039,19 +3162,31 @@
           <w:ilvl w:val="2"/>
           <w:numId w:val="2"/>
         </w:numPr>
+        <w:rPr/>
+      </w:pPr>
+      <w:r>
         <w:rPr>
           <w:sz w:val="21"/>
           <w:szCs w:val="21"/>
           <w:lang w:val="en-US"/>
         </w:rPr>
-      </w:pPr>
+        <w:t xml:space="preserve">Log in to Admin’s </w:t>
+      </w:r>
       <w:r>
         <w:rPr>
           <w:sz w:val="21"/>
           <w:szCs w:val="21"/>
           <w:lang w:val="en-US"/>
         </w:rPr>
-        <w:t>Log in to Admin’s Interface</w:t>
+        <w:t>i</w:t>
+      </w:r>
+      <w:r>
+        <w:rPr>
+          <w:sz w:val="21"/>
+          <w:szCs w:val="21"/>
+          <w:lang w:val="en-US"/>
+        </w:rPr>
+        <w:t>nterface</w:t>
       </w:r>
     </w:p>
     <w:p>
@@ -3187,30 +3322,17 @@
           <w:sz w:val="18"/>
           <w:lang w:val="en-US"/>
         </w:rPr>
-        <w:t>Find there key elements of the interface that are intended to be used by a guru to change settings of the Room:</w:t>
-      </w:r>
-    </w:p>
-    <w:p>
-      <w:pPr>
-        <w:pStyle w:val="Normal"/>
-        <w:rPr>
-          <w:sz w:val="18"/>
-          <w:lang w:val="en-US"/>
-        </w:rPr>
-      </w:pPr>
-      <w:r>
-        <w:rPr>
-          <w:sz w:val="18"/>
-          <w:lang w:val="en-US"/>
-        </w:rPr>
+        <w:t>Find there key elements of the interface that are intended to b</w:t>
+      </w:r>
+      <w:r>
         <w:drawing>
           <wp:anchor behindDoc="0" distT="0" distB="0" distL="0" distR="0" simplePos="0" locked="0" layoutInCell="1" allowOverlap="1" relativeHeight="6">
             <wp:simplePos x="0" y="0"/>
             <wp:positionH relativeFrom="column">
-              <wp:align>center</wp:align>
+              <wp:posOffset>40005</wp:posOffset>
             </wp:positionH>
             <wp:positionV relativeFrom="paragraph">
-              <wp:posOffset>635</wp:posOffset>
+              <wp:posOffset>349250</wp:posOffset>
             </wp:positionV>
             <wp:extent cx="2538095" cy="1320800"/>
             <wp:effectExtent l="0" t="0" r="0" b="0"/>
@@ -3249,6 +3371,80 @@
           </wp:anchor>
         </w:drawing>
       </w:r>
+      <w:r>
+        <w:rPr>
+          <w:sz w:val="18"/>
+          <w:lang w:val="en-US"/>
+        </w:rPr>
+        <w:t>e</w:t>
+      </w:r>
+      <w:r>
+        <w:rPr>
+          <w:sz w:val="18"/>
+          <w:lang w:val="en-US"/>
+        </w:rPr>
+        <w:t xml:space="preserve"> used by a guru to change settings of the Room:</w:t>
+      </w:r>
+    </w:p>
+    <w:p>
+      <w:pPr>
+        <w:pStyle w:val="Normal"/>
+        <w:rPr>
+          <w:sz w:val="18"/>
+          <w:lang w:val="en-US"/>
+        </w:rPr>
+      </w:pPr>
+      <w:r>
+        <w:rPr>
+          <w:sz w:val="18"/>
+          <w:lang w:val="en-US"/>
+        </w:rPr>
+      </w:r>
+    </w:p>
+    <w:p>
+      <w:pPr>
+        <w:pStyle w:val="Normal"/>
+        <w:rPr>
+          <w:sz w:val="18"/>
+          <w:lang w:val="en-US"/>
+        </w:rPr>
+      </w:pPr>
+      <w:r>
+        <w:rPr>
+          <w:sz w:val="18"/>
+          <w:lang w:val="en-US"/>
+        </w:rPr>
+      </w:r>
+    </w:p>
+    <w:p>
+      <w:pPr>
+        <w:pStyle w:val="Normal"/>
+        <w:rPr>
+          <w:sz w:val="18"/>
+          <w:lang w:val="en-US"/>
+        </w:rPr>
+      </w:pPr>
+      <w:r>
+        <w:rPr>
+          <w:sz w:val="18"/>
+          <w:lang w:val="en-US"/>
+        </w:rPr>
+      </w:r>
+    </w:p>
+    <w:p>
+      <w:pPr>
+        <w:pStyle w:val="Normal"/>
+        <w:rPr>
+          <w:sz w:val="18"/>
+          <w:lang w:val="en-US"/>
+        </w:rPr>
+      </w:pPr>
+      <w:r>
+        <w:rPr>
+          <w:sz w:val="18"/>
+          <w:lang w:val="en-US"/>
+        </w:rPr>
+      </w:r>
     </w:p>
     <w:p>
       <w:pPr>
@@ -3521,42 +3717,21 @@
           <w:sz w:val="18"/>
           <w:lang w:val="en-US"/>
         </w:rPr>
-        <w:t>Working with the Admin’s Interface is following some basic security rules</w:t>
-      </w:r>
-      <w:r>
-        <w:rPr>
-          <w:sz w:val="18"/>
-          <w:lang w:val="en-US"/>
-        </w:rPr>
-        <w:t xml:space="preserve">: </w:t>
-      </w:r>
-      <w:r>
-        <w:rPr>
-          <w:sz w:val="18"/>
-          <w:lang w:val="en-US"/>
-        </w:rPr>
-        <w:t>do not leave the guru window open when you’re leaving</w:t>
-      </w:r>
-      <w:r>
-        <w:rPr>
-          <w:sz w:val="18"/>
-          <w:lang w:val="en-US"/>
-        </w:rPr>
-        <w:t xml:space="preserve">; </w:t>
-      </w:r>
-      <w:r>
-        <w:rPr>
-          <w:sz w:val="18"/>
-          <w:lang w:val="en-US"/>
-        </w:rPr>
-        <w:t xml:space="preserve">always </w:t>
-      </w:r>
-      <w:r>
-        <w:rPr>
-          <w:sz w:val="18"/>
-          <w:lang w:val="en-US"/>
-        </w:rPr>
-        <w:t>“</w:t>
+        <w:t xml:space="preserve">Working with the Admin’s </w:t>
+      </w:r>
+      <w:r>
+        <w:rPr>
+          <w:sz w:val="18"/>
+          <w:lang w:val="en-US"/>
+        </w:rPr>
+        <w:t>i</w:t>
+      </w:r>
+      <w:r>
+        <w:rPr>
+          <w:sz w:val="18"/>
+          <w:lang w:val="en-US"/>
+        </w:rPr>
+        <w:t>nterface is following some basic security rules: do not leave the guru window open when you’re leaving; always “</w:t>
       </w:r>
       <w:r>
         <w:rPr>
@@ -3572,28 +3747,7 @@
           <w:sz w:val="18"/>
           <w:lang w:val="en-US"/>
         </w:rPr>
-        <w:t xml:space="preserve">” </w:t>
-      </w:r>
-      <w:r>
-        <w:rPr>
-          <w:sz w:val="18"/>
-          <w:lang w:val="en-US"/>
-        </w:rPr>
-        <w:t>before leaving the room with the computer</w:t>
-      </w:r>
-      <w:r>
-        <w:rPr>
-          <w:sz w:val="18"/>
-          <w:lang w:val="en-US"/>
-        </w:rPr>
-        <w:t xml:space="preserve"> – </w:t>
-      </w:r>
-      <w:r>
-        <w:rPr>
-          <w:sz w:val="18"/>
-          <w:lang w:val="en-US"/>
-        </w:rPr>
-        <w:t xml:space="preserve">just </w:t>
+        <w:t xml:space="preserve">” before leaving the room – just </w:t>
       </w:r>
       <w:r>
         <w:rPr>
@@ -3625,35 +3779,35 @@
           <w:sz w:val="18"/>
           <w:lang w:val="en-US"/>
         </w:rPr>
-        <w:t xml:space="preserve">! </w:t>
-      </w:r>
-      <w:r>
-        <w:rPr>
-          <w:sz w:val="18"/>
-          <w:lang w:val="en-US"/>
-        </w:rPr>
-        <w:t>Do not tell your guru’s password to anyone</w:t>
-      </w:r>
-      <w:r>
-        <w:rPr>
-          <w:sz w:val="18"/>
-          <w:lang w:val="en-US"/>
-        </w:rPr>
-        <w:t xml:space="preserve">. </w:t>
-      </w:r>
-      <w:r>
-        <w:rPr>
-          <w:sz w:val="18"/>
-          <w:lang w:val="en-US"/>
-        </w:rPr>
-        <w:t>If your computer is accessible to other people, do not save your login and password in your browser memory</w:t>
-      </w:r>
-      <w:r>
-        <w:rPr>
-          <w:sz w:val="18"/>
-          <w:lang w:val="en-US"/>
-        </w:rPr>
-        <w:t>.</w:t>
+        <w:t>! Do not tell your guru’s password to anyone. If your computer is access</w:t>
+      </w:r>
+      <w:r>
+        <w:rPr>
+          <w:sz w:val="18"/>
+          <w:lang w:val="en-US"/>
+        </w:rPr>
+        <w:t>ed by</w:t>
+      </w:r>
+      <w:r>
+        <w:rPr>
+          <w:sz w:val="18"/>
+          <w:lang w:val="en-US"/>
+        </w:rPr>
+        <w:t xml:space="preserve"> other people, do not save your login and password in your browser’</w:t>
+      </w:r>
+      <w:r>
+        <w:rPr>
+          <w:sz w:val="18"/>
+          <w:lang w:val="en-US"/>
+        </w:rPr>
+        <w:t>s</w:t>
+      </w:r>
+      <w:r>
+        <w:rPr>
+          <w:sz w:val="18"/>
+          <w:lang w:val="en-US"/>
+        </w:rPr>
+        <w:t xml:space="preserve"> memory.</w:t>
       </w:r>
     </w:p>
     <w:p>
@@ -3683,14 +3837,7 @@
           <w:sz w:val="18"/>
           <w:lang w:val="en-US"/>
         </w:rPr>
-        <w:t>There are two other types of users other than gurus:</w:t>
-      </w:r>
-      <w:r>
-        <w:rPr>
-          <w:sz w:val="18"/>
-          <w:lang w:val="en-US"/>
-        </w:rPr>
-        <w:t xml:space="preserve"> </w:t>
+        <w:t xml:space="preserve">There are two other types of users other than gurus: </w:t>
       </w:r>
       <w:r>
         <w:rPr>
@@ -3706,21 +3853,7 @@
           <w:sz w:val="18"/>
           <w:lang w:val="en-US"/>
         </w:rPr>
-        <w:t xml:space="preserve"> </w:t>
-      </w:r>
-      <w:r>
-        <w:rPr>
-          <w:sz w:val="18"/>
-          <w:lang w:val="en-US"/>
-        </w:rPr>
-        <w:t>and</w:t>
-      </w:r>
-      <w:r>
-        <w:rPr>
-          <w:sz w:val="18"/>
-          <w:lang w:val="en-US"/>
-        </w:rPr>
-        <w:t xml:space="preserve"> </w:t>
+        <w:t xml:space="preserve"> and </w:t>
       </w:r>
       <w:r>
         <w:rPr>
@@ -3736,91 +3869,21 @@
           <w:sz w:val="18"/>
           <w:lang w:val="en-US"/>
         </w:rPr>
-        <w:t xml:space="preserve">. </w:t>
-      </w:r>
-      <w:r>
-        <w:rPr>
-          <w:sz w:val="18"/>
-          <w:lang w:val="en-US"/>
-        </w:rPr>
-        <w:t>The former are always participants in the Room while the latter can be</w:t>
-      </w:r>
-      <w:r>
-        <w:rPr>
-          <w:sz w:val="18"/>
-          <w:lang w:val="en-US"/>
-        </w:rPr>
-        <w:t xml:space="preserve"> </w:t>
-      </w:r>
-      <w:r>
-        <w:rPr>
-          <w:sz w:val="18"/>
-          <w:lang w:val="en-US"/>
-        </w:rPr>
-        <w:t>both participants</w:t>
-      </w:r>
-      <w:r>
-        <w:rPr>
-          <w:sz w:val="18"/>
-          <w:lang w:val="en-US"/>
-        </w:rPr>
-        <w:t xml:space="preserve"> </w:t>
-      </w:r>
-      <w:r>
-        <w:rPr>
-          <w:sz w:val="18"/>
-          <w:lang w:val="en-US"/>
-        </w:rPr>
-        <w:t>or</w:t>
-      </w:r>
-      <w:r>
-        <w:rPr>
-          <w:sz w:val="18"/>
-          <w:lang w:val="en-US"/>
-        </w:rPr>
-        <w:t xml:space="preserve"> </w:t>
-      </w:r>
-      <w:r>
-        <w:rPr>
-          <w:sz w:val="18"/>
-          <w:lang w:val="en-US"/>
-        </w:rPr>
-        <w:t xml:space="preserve">just </w:t>
-      </w:r>
-      <w:r>
-        <w:rPr>
-          <w:sz w:val="18"/>
-          <w:lang w:val="en-US"/>
-        </w:rPr>
-        <w:t>«</w:t>
-      </w:r>
-      <w:r>
-        <w:rPr>
-          <w:sz w:val="18"/>
-          <w:lang w:val="en-US"/>
-        </w:rPr>
-        <w:t>viewers</w:t>
-      </w:r>
-      <w:r>
-        <w:rPr>
-          <w:sz w:val="18"/>
-          <w:lang w:val="en-US"/>
-        </w:rPr>
-        <w:t xml:space="preserve">». </w:t>
-      </w:r>
-      <w:r>
-        <w:rPr>
-          <w:sz w:val="18"/>
-          <w:lang w:val="en-US"/>
-        </w:rPr>
-        <w:t>Gurus create authorized users in the Admin’s Interface</w:t>
-      </w:r>
-      <w:r>
-        <w:rPr>
-          <w:sz w:val="18"/>
-          <w:lang w:val="en-US"/>
-        </w:rPr>
-        <w:t>.</w:t>
+        <w:t xml:space="preserve">. The former are always participants in the Room while the latter can be both participants or just «viewers». Gurus create authorized users in the Admin’s </w:t>
+      </w:r>
+      <w:r>
+        <w:rPr>
+          <w:sz w:val="18"/>
+          <w:lang w:val="en-US"/>
+        </w:rPr>
+        <w:t>i</w:t>
+      </w:r>
+      <w:r>
+        <w:rPr>
+          <w:sz w:val="18"/>
+          <w:lang w:val="en-US"/>
+        </w:rPr>
+        <w:t>nterface.</w:t>
       </w:r>
     </w:p>
     <w:p>
@@ -3850,14 +3913,7 @@
           <w:sz w:val="18"/>
           <w:lang w:val="en-US"/>
         </w:rPr>
-        <w:t>Click the</w:t>
-      </w:r>
-      <w:r>
-        <w:rPr>
-          <w:sz w:val="18"/>
-          <w:lang w:val="en-US"/>
-        </w:rPr>
-        <w:t xml:space="preserve"> “</w:t>
+        <w:t>Click the “</w:t>
       </w:r>
       <w:r>
         <w:rPr>
@@ -3873,21 +3929,7 @@
           <w:sz w:val="18"/>
           <w:lang w:val="en-US"/>
         </w:rPr>
-        <w:t xml:space="preserve">” </w:t>
-      </w:r>
-      <w:r>
-        <w:rPr>
-          <w:sz w:val="18"/>
-          <w:lang w:val="en-US"/>
-        </w:rPr>
-        <w:t>and make sure a new user has been added to the list</w:t>
-      </w:r>
-      <w:r>
-        <w:rPr>
-          <w:sz w:val="18"/>
-          <w:lang w:val="en-US"/>
-        </w:rPr>
-        <w:t>.</w:t>
+        <w:t>” and make sure a new user has been added to the list.</w:t>
       </w:r>
     </w:p>
     <w:p>
@@ -3917,140 +3959,7 @@
           <w:sz w:val="18"/>
           <w:lang w:val="en-US"/>
         </w:rPr>
-        <w:t>A new user is always created</w:t>
-      </w:r>
-      <w:r>
-        <w:rPr>
-          <w:sz w:val="18"/>
-          <w:lang w:val="en-US"/>
-        </w:rPr>
-        <w:t xml:space="preserve"> </w:t>
-      </w:r>
-      <w:r>
-        <w:rPr>
-          <w:sz w:val="18"/>
-          <w:lang w:val="en-US"/>
-        </w:rPr>
-        <w:t>with a</w:t>
-      </w:r>
-      <w:r>
-        <w:rPr>
-          <w:sz w:val="18"/>
-          <w:lang w:val="en-US"/>
-        </w:rPr>
-        <w:t xml:space="preserve"> </w:t>
-      </w:r>
-      <w:r>
-        <w:rPr>
-          <w:sz w:val="18"/>
-          <w:lang w:val="en-US"/>
-        </w:rPr>
-        <w:t xml:space="preserve">random </w:t>
-      </w:r>
-      <w:r>
-        <w:rPr>
-          <w:sz w:val="18"/>
-          <w:lang w:val="en-US"/>
-        </w:rPr>
-        <w:t>4-</w:t>
-      </w:r>
-      <w:r>
-        <w:rPr>
-          <w:sz w:val="18"/>
-          <w:lang w:val="en-US"/>
-        </w:rPr>
-        <w:t>digit</w:t>
-      </w:r>
-      <w:r>
-        <w:rPr>
-          <w:sz w:val="18"/>
-          <w:lang w:val="en-US"/>
-        </w:rPr>
-        <w:t xml:space="preserve"> </w:t>
-      </w:r>
-      <w:r>
-        <w:rPr>
-          <w:sz w:val="18"/>
-          <w:lang w:val="en-US"/>
-        </w:rPr>
-        <w:t>name</w:t>
-      </w:r>
-      <w:r>
-        <w:rPr>
-          <w:sz w:val="18"/>
-          <w:lang w:val="en-US"/>
-        </w:rPr>
-        <w:t xml:space="preserve">. </w:t>
-      </w:r>
-      <w:r>
-        <w:rPr>
-          <w:sz w:val="18"/>
-          <w:lang w:val="en-US"/>
-        </w:rPr>
-        <w:t>To change it</w:t>
-      </w:r>
-      <w:r>
-        <w:rPr>
-          <w:sz w:val="18"/>
-          <w:lang w:val="en-US"/>
-        </w:rPr>
-        <w:t xml:space="preserve">, </w:t>
-      </w:r>
-      <w:r>
-        <w:rPr>
-          <w:sz w:val="18"/>
-          <w:lang w:val="en-US"/>
-        </w:rPr>
-        <w:t>click on this code and type in a normal name like</w:t>
-      </w:r>
-      <w:r>
-        <w:rPr>
-          <w:sz w:val="18"/>
-          <w:lang w:val="en-US"/>
-        </w:rPr>
-        <w:t xml:space="preserve"> “</w:t>
-      </w:r>
-      <w:r>
-        <w:rPr>
-          <w:sz w:val="18"/>
-          <w:lang w:val="en-US"/>
-        </w:rPr>
-        <w:t>John</w:t>
-      </w:r>
-      <w:r>
-        <w:rPr>
-          <w:sz w:val="18"/>
-          <w:lang w:val="en-US"/>
-        </w:rPr>
-        <w:t xml:space="preserve">” </w:t>
-      </w:r>
-      <w:r>
-        <w:rPr>
-          <w:sz w:val="18"/>
-          <w:lang w:val="en-US"/>
-        </w:rPr>
-        <w:t>or</w:t>
-      </w:r>
-      <w:r>
-        <w:rPr>
-          <w:sz w:val="18"/>
-          <w:lang w:val="en-US"/>
-        </w:rPr>
-        <w:t xml:space="preserve"> “Peter”, </w:t>
-      </w:r>
-      <w:r>
-        <w:rPr>
-          <w:sz w:val="18"/>
-          <w:lang w:val="en-US"/>
-        </w:rPr>
-        <w:t>then hit the key</w:t>
-      </w:r>
-      <w:r>
-        <w:rPr>
-          <w:sz w:val="18"/>
-          <w:lang w:val="en-US"/>
-        </w:rPr>
-        <w:t xml:space="preserve"> “Enter”.</w:t>
+        <w:t>A new user is always created with a random 4-digit name. To change it, click on this code and type in a normal name like “John” or “Peter”, then hit the key “Enter”.</w:t>
       </w:r>
     </w:p>
     <w:p>
@@ -4080,154 +3989,37 @@
           <w:sz w:val="18"/>
           <w:lang w:val="en-US"/>
         </w:rPr>
-        <w:t>When a new user is created,</w:t>
-      </w:r>
-      <w:r>
-        <w:rPr>
-          <w:sz w:val="18"/>
-          <w:lang w:val="en-US"/>
-        </w:rPr>
-        <w:t xml:space="preserve"> </w:t>
-      </w:r>
-      <w:r>
-        <w:rPr>
-          <w:sz w:val="18"/>
-          <w:lang w:val="en-US"/>
-        </w:rPr>
-        <w:t>a login</w:t>
-      </w:r>
-      <w:r>
-        <w:rPr>
-          <w:sz w:val="18"/>
-          <w:lang w:val="en-US"/>
-        </w:rPr>
-        <w:t xml:space="preserve"> (</w:t>
-      </w:r>
-      <w:r>
-        <w:rPr>
-          <w:sz w:val="18"/>
-          <w:lang w:val="en-US"/>
-        </w:rPr>
-        <w:t>number</w:t>
-      </w:r>
-      <w:r>
-        <w:rPr>
-          <w:sz w:val="18"/>
-          <w:lang w:val="en-US"/>
-        </w:rPr>
-        <w:t xml:space="preserve">) </w:t>
-      </w:r>
-      <w:r>
-        <w:rPr>
-          <w:sz w:val="18"/>
-          <w:lang w:val="en-US"/>
-        </w:rPr>
-        <w:t>and a</w:t>
-      </w:r>
-      <w:r>
-        <w:rPr>
-          <w:sz w:val="18"/>
-          <w:lang w:val="en-US"/>
-        </w:rPr>
-        <w:t xml:space="preserve"> 6-</w:t>
-      </w:r>
-      <w:r>
-        <w:rPr>
-          <w:sz w:val="18"/>
-          <w:lang w:val="en-US"/>
-        </w:rPr>
-        <w:t>digit</w:t>
-      </w:r>
-      <w:r>
-        <w:rPr>
-          <w:sz w:val="18"/>
-          <w:lang w:val="en-US"/>
-        </w:rPr>
-        <w:t xml:space="preserve"> </w:t>
-      </w:r>
-      <w:r>
-        <w:rPr>
-          <w:sz w:val="18"/>
-          <w:lang w:val="en-US"/>
-        </w:rPr>
-        <w:t>random password are created automatically</w:t>
-      </w:r>
-      <w:r>
-        <w:rPr>
-          <w:sz w:val="18"/>
-          <w:lang w:val="en-US"/>
-        </w:rPr>
-        <w:t xml:space="preserve">. </w:t>
-      </w:r>
-      <w:r>
-        <w:rPr>
-          <w:sz w:val="18"/>
-          <w:lang w:val="en-US"/>
-        </w:rPr>
-        <w:t>This pair can not be changed</w:t>
-      </w:r>
-      <w:r>
-        <w:rPr>
-          <w:sz w:val="18"/>
-          <w:lang w:val="en-US"/>
-        </w:rPr>
-        <w:t xml:space="preserve">. </w:t>
-      </w:r>
-      <w:r>
-        <w:rPr>
-          <w:sz w:val="18"/>
-          <w:lang w:val="en-US"/>
-        </w:rPr>
-        <w:t>In case a user’s password was compromised</w:t>
-      </w:r>
-      <w:r>
-        <w:rPr>
-          <w:sz w:val="18"/>
-          <w:lang w:val="en-US"/>
-        </w:rPr>
-        <w:t xml:space="preserve">, </w:t>
-      </w:r>
-      <w:r>
-        <w:rPr>
-          <w:sz w:val="18"/>
-          <w:lang w:val="en-US"/>
-        </w:rPr>
-        <w:t>the guru must delete this user and re-create it</w:t>
-      </w:r>
-      <w:r>
-        <w:rPr>
-          <w:sz w:val="18"/>
-          <w:lang w:val="en-US"/>
-        </w:rPr>
-        <w:t xml:space="preserve"> </w:t>
-      </w:r>
-      <w:r>
-        <w:rPr>
-          <w:sz w:val="18"/>
-          <w:lang w:val="en-US"/>
-        </w:rPr>
-        <w:t>with a new pair of login/password</w:t>
-      </w:r>
-      <w:r>
-        <w:rPr>
-          <w:sz w:val="18"/>
-          <w:lang w:val="en-US"/>
-        </w:rPr>
-        <w:t xml:space="preserve">. </w:t>
-      </w:r>
-      <w:r>
-        <w:rPr>
-          <w:sz w:val="18"/>
-          <w:lang w:val="en-US"/>
-        </w:rPr>
-        <w:t>Then the guru will have to pass the new login/password to the user for whom they have been made</w:t>
-      </w:r>
-      <w:r>
-        <w:rPr>
-          <w:sz w:val="18"/>
-          <w:lang w:val="en-US"/>
-        </w:rPr>
-        <w:t>.</w:t>
+        <w:t xml:space="preserve">When a new user is created, a login (number) and a 6-digit random password are created automatically. This pair can not be changed. In case a user’s password was compromised, the guru must </w:t>
+      </w:r>
+      <w:r>
+        <w:rPr>
+          <w:b/>
+          <w:bCs/>
+          <w:sz w:val="18"/>
+          <w:lang w:val="en-US"/>
+        </w:rPr>
+        <w:t>delete</w:t>
+      </w:r>
+      <w:r>
+        <w:rPr>
+          <w:sz w:val="18"/>
+          <w:lang w:val="en-US"/>
+        </w:rPr>
+        <w:t xml:space="preserve"> this user and re-create it with a new pair of login/password. Then the guru will pass the new login/password to the user for whom they </w:t>
+      </w:r>
+      <w:r>
+        <w:rPr>
+          <w:sz w:val="18"/>
+          <w:lang w:val="en-US"/>
+        </w:rPr>
+        <w:t xml:space="preserve">are </w:t>
+      </w:r>
+      <w:r>
+        <w:rPr>
+          <w:sz w:val="18"/>
+          <w:lang w:val="en-US"/>
+        </w:rPr>
+        <w:t>made.</w:t>
       </w:r>
     </w:p>
     <w:p>
@@ -4257,28 +4049,7 @@
           <w:sz w:val="18"/>
           <w:lang w:val="en-US"/>
         </w:rPr>
-        <w:t>To remove an authorized user</w:t>
-      </w:r>
-      <w:r>
-        <w:rPr>
-          <w:sz w:val="18"/>
-          <w:lang w:val="en-US"/>
-        </w:rPr>
-        <w:t xml:space="preserve">, </w:t>
-      </w:r>
-      <w:r>
-        <w:rPr>
-          <w:sz w:val="18"/>
-          <w:lang w:val="en-US"/>
-        </w:rPr>
-        <w:t xml:space="preserve">click the </w:t>
-      </w:r>
-      <w:r>
-        <w:rPr>
-          <w:sz w:val="18"/>
-          <w:lang w:val="en-US"/>
-        </w:rPr>
-        <w:t>“</w:t>
+        <w:t>To remove an authorized user, click the “</w:t>
       </w:r>
       <w:r>
         <w:rPr>
@@ -4294,21 +4065,7 @@
           <w:sz w:val="18"/>
           <w:lang w:val="en-US"/>
         </w:rPr>
-        <w:t xml:space="preserve">” </w:t>
-      </w:r>
-      <w:r>
-        <w:rPr>
-          <w:sz w:val="18"/>
-          <w:lang w:val="en-US"/>
-        </w:rPr>
-        <w:t>on the left of the name and confirm</w:t>
-      </w:r>
-      <w:r>
-        <w:rPr>
-          <w:sz w:val="18"/>
-          <w:lang w:val="en-US"/>
-        </w:rPr>
-        <w:t>.</w:t>
+        <w:t>” on the left of the name and confirm.</w:t>
       </w:r>
     </w:p>
     <w:p>
@@ -4318,65 +4075,90 @@
           <w:ilvl w:val="0"/>
           <w:numId w:val="2"/>
         </w:numPr>
-        <w:rPr>
-          <w:lang w:val="ru-RU"/>
-        </w:rPr>
-      </w:pPr>
-      <w:bookmarkStart w:id="3" w:name="_Toc465155193"/>
+        <w:rPr/>
+      </w:pPr>
       <w:r>
         <w:rPr>
           <w:sz w:val="22"/>
           <w:lang w:val="en-US"/>
         </w:rPr>
-        <w:t>Д</w:t>
-      </w:r>
-      <w:bookmarkEnd w:id="3"/>
+        <w:t xml:space="preserve">Entering </w:t>
+      </w:r>
       <w:r>
         <w:rPr>
           <w:sz w:val="22"/>
           <w:lang w:val="en-US"/>
         </w:rPr>
-        <w:t>верь комнаты</w:t>
-      </w:r>
-    </w:p>
-    <w:p>
-      <w:pPr>
-        <w:pStyle w:val="Normal"/>
-        <w:rPr>
-          <w:lang w:val="en-US"/>
-        </w:rPr>
-      </w:pPr>
-      <w:r>
-        <w:rPr>
-          <w:sz w:val="18"/>
-          <w:lang w:val="en-US"/>
-        </w:rPr>
-        <w:t xml:space="preserve">Гуру может запереть дверь “на замок”, и тогда вход в комнату возможен </w:t>
-      </w:r>
-      <w:r>
-        <w:rPr>
-          <w:b/>
-          <w:bCs/>
-          <w:sz w:val="18"/>
-          <w:lang w:val="en-US"/>
-        </w:rPr>
-        <w:t xml:space="preserve">только </w:t>
-      </w:r>
-      <w:r>
-        <w:rPr>
-          <w:b w:val="false"/>
-          <w:bCs w:val="false"/>
-          <w:sz w:val="18"/>
-          <w:lang w:val="en-US"/>
-        </w:rPr>
-        <w:t>для авторизованных пользователей</w:t>
-      </w:r>
-      <w:r>
-        <w:rPr>
-          <w:sz w:val="18"/>
-          <w:lang w:val="en-US"/>
-        </w:rPr>
-        <w:t>. Гости не смогут зайти в комнату, когда она в состоянии “</w:t>
+        <w:t>the</w:t>
+      </w:r>
+      <w:r>
+        <w:rPr>
+          <w:sz w:val="22"/>
+          <w:lang w:val="en-US"/>
+        </w:rPr>
+        <w:t xml:space="preserve"> Room</w:t>
+      </w:r>
+    </w:p>
+    <w:p>
+      <w:pPr>
+        <w:pStyle w:val="Normal"/>
+        <w:rPr/>
+      </w:pPr>
+      <w:r>
+        <w:rPr>
+          <w:sz w:val="18"/>
+          <w:lang w:val="en-US"/>
+        </w:rPr>
+        <w:t>Guru</w:t>
+      </w:r>
+      <w:r>
+        <w:rPr>
+          <w:sz w:val="18"/>
+          <w:lang w:val="en-US"/>
+        </w:rPr>
+        <w:t xml:space="preserve">s </w:t>
+      </w:r>
+      <w:r>
+        <w:rPr>
+          <w:sz w:val="18"/>
+          <w:lang w:val="en-US"/>
+        </w:rPr>
+        <w:t xml:space="preserve">can lock the Room’s door, and </w:t>
+      </w:r>
+      <w:r>
+        <w:rPr>
+          <w:sz w:val="18"/>
+          <w:lang w:val="en-US"/>
+        </w:rPr>
+        <w:t xml:space="preserve">then </w:t>
+      </w:r>
+      <w:r>
+        <w:rPr>
+          <w:sz w:val="18"/>
+          <w:lang w:val="en-US"/>
+        </w:rPr>
+        <w:t>only this Room’s authorized users will be able to enter it</w:t>
+      </w:r>
+      <w:r>
+        <w:rPr>
+          <w:sz w:val="18"/>
+          <w:lang w:val="en-US"/>
+        </w:rPr>
+        <w:t xml:space="preserve">. </w:t>
+      </w:r>
+      <w:r>
+        <w:rPr>
+          <w:sz w:val="18"/>
+          <w:lang w:val="en-US"/>
+        </w:rPr>
+        <w:t>Guest cannot enter the room when the door is</w:t>
+      </w:r>
+      <w:r>
+        <w:rPr>
+          <w:sz w:val="18"/>
+          <w:lang w:val="en-US"/>
+        </w:rPr>
+        <w:t xml:space="preserve"> “</w:t>
       </w:r>
       <w:r>
         <w:rPr>
@@ -4402,40 +4184,41 @@
           <w:ilvl w:val="1"/>
           <w:numId w:val="2"/>
         </w:numPr>
-        <w:rPr>
-          <w:lang w:val="ru-RU"/>
-        </w:rPr>
-      </w:pPr>
-      <w:bookmarkStart w:id="4" w:name="_Toc465155194"/>
+        <w:rPr/>
+      </w:pPr>
       <w:r>
         <w:rPr>
           <w:sz w:val="22"/>
           <w:lang w:val="en-US"/>
         </w:rPr>
-        <w:t>В</w:t>
-      </w:r>
-      <w:bookmarkEnd w:id="4"/>
+        <w:t>Selection</w:t>
+      </w:r>
       <w:r>
         <w:rPr>
           <w:sz w:val="22"/>
           <w:lang w:val="en-US"/>
         </w:rPr>
-        <w:t xml:space="preserve"> состоянии “open”</w:t>
-      </w:r>
-    </w:p>
-    <w:p>
-      <w:pPr>
-        <w:pStyle w:val="Normal"/>
-        <w:rPr>
-          <w:lang w:val="en-US"/>
-        </w:rPr>
-      </w:pPr>
-      <w:r>
-        <w:rPr>
-          <w:sz w:val="18"/>
-          <w:lang w:val="en-US"/>
-        </w:rPr>
-        <w:t>Если гуру выбрал состояние “</w:t>
+        <w:t xml:space="preserve"> “open”</w:t>
+      </w:r>
+    </w:p>
+    <w:p>
+      <w:pPr>
+        <w:pStyle w:val="Normal"/>
+        <w:rPr/>
+      </w:pPr>
+      <w:r>
+        <w:rPr>
+          <w:sz w:val="18"/>
+          <w:lang w:val="en-US"/>
+        </w:rPr>
+        <w:t>Guru’s having selected</w:t>
+      </w:r>
+      <w:r>
+        <w:rPr>
+          <w:sz w:val="18"/>
+          <w:lang w:val="en-US"/>
+        </w:rPr>
+        <w:t xml:space="preserve"> “</w:t>
       </w:r>
       <w:r>
         <w:rPr>
@@ -4451,7 +4234,35 @@
           <w:sz w:val="18"/>
           <w:lang w:val="en-US"/>
         </w:rPr>
-        <w:t>” кликом на иконку с замком, а режим входа при этом “</w:t>
+        <w:t xml:space="preserve">” </w:t>
+      </w:r>
+      <w:r>
+        <w:rPr>
+          <w:sz w:val="18"/>
+          <w:lang w:val="en-US"/>
+        </w:rPr>
+        <w:t>by click on the “lock” icon</w:t>
+      </w:r>
+      <w:r>
+        <w:rPr>
+          <w:sz w:val="18"/>
+          <w:lang w:val="en-US"/>
+        </w:rPr>
+        <w:t xml:space="preserve">, </w:t>
+      </w:r>
+      <w:r>
+        <w:rPr>
+          <w:sz w:val="18"/>
+          <w:lang w:val="en-US"/>
+        </w:rPr>
+        <w:t>and the access mode set to</w:t>
+      </w:r>
+      <w:r>
+        <w:rPr>
+          <w:sz w:val="18"/>
+          <w:lang w:val="en-US"/>
+        </w:rPr>
+        <w:t xml:space="preserve"> “</w:t>
       </w:r>
       <w:r>
         <w:rPr>
@@ -4467,22 +4278,21 @@
           <w:sz w:val="18"/>
           <w:lang w:val="en-US"/>
         </w:rPr>
-        <w:t>”, то вход в комнату выглядит так (или с надписями по-русски):</w:t>
-      </w:r>
-    </w:p>
-    <w:p>
-      <w:pPr>
-        <w:pStyle w:val="Normal"/>
-        <w:rPr>
-          <w:sz w:val="18"/>
-          <w:lang w:val="en-US"/>
-        </w:rPr>
-      </w:pPr>
-      <w:r>
-        <w:rPr>
-          <w:sz w:val="18"/>
-          <w:lang w:val="en-US"/>
-        </w:rPr>
+        <w:t xml:space="preserve">”, </w:t>
+      </w:r>
+      <w:r>
+        <w:rPr>
+          <w:sz w:val="18"/>
+          <w:lang w:val="en-US"/>
+        </w:rPr>
+        <w:t>the door of the Room will look like this</w:t>
+      </w:r>
+      <w:r>
+        <w:rPr>
+          <w:sz w:val="18"/>
+          <w:lang w:val="en-US"/>
+        </w:rPr>
+        <w:t>:</w:t>
       </w:r>
     </w:p>
     <w:p>
@@ -4502,12 +4312,12 @@
           <wp:anchor behindDoc="0" distT="0" distB="0" distL="0" distR="0" simplePos="0" locked="0" layoutInCell="1" allowOverlap="1" relativeHeight="7">
             <wp:simplePos x="0" y="0"/>
             <wp:positionH relativeFrom="column">
-              <wp:align>center</wp:align>
+              <wp:posOffset>104775</wp:posOffset>
             </wp:positionH>
             <wp:positionV relativeFrom="paragraph">
-              <wp:posOffset>635</wp:posOffset>
+              <wp:posOffset>-84455</wp:posOffset>
             </wp:positionV>
-            <wp:extent cx="2865755" cy="2001520"/>
+            <wp:extent cx="2395220" cy="1672590"/>
             <wp:effectExtent l="0" t="0" r="0" b="0"/>
             <wp:wrapSquare wrapText="largest"/>
             <wp:docPr id="8" name="Image4" descr=""/>
@@ -4532,7 +4342,7 @@
                   <pic:spPr bwMode="auto">
                     <a:xfrm>
                       <a:off x="0" y="0"/>
-                      <a:ext cx="2865755" cy="2001520"/>
+                      <a:ext cx="2395220" cy="1672590"/>
                     </a:xfrm>
                     <a:prstGeom prst="rect">
                       <a:avLst/>
@@ -4547,45 +4357,61 @@
     </w:p>
     <w:p>
       <w:pPr>
+        <w:pStyle w:val="Normal"/>
+        <w:rPr>
+          <w:sz w:val="18"/>
+          <w:lang w:val="en-US"/>
+        </w:rPr>
+      </w:pPr>
+      <w:r>
+        <w:rPr>
+          <w:sz w:val="18"/>
+          <w:lang w:val="en-US"/>
+        </w:rPr>
+      </w:r>
+    </w:p>
+    <w:p>
+      <w:pPr>
         <w:pStyle w:val="Heading2"/>
         <w:numPr>
           <w:ilvl w:val="1"/>
           <w:numId w:val="2"/>
         </w:numPr>
-        <w:rPr>
-          <w:lang w:val="ru-RU"/>
-        </w:rPr>
-      </w:pPr>
-      <w:bookmarkStart w:id="5" w:name="_Toc465155195"/>
+        <w:rPr/>
+      </w:pPr>
       <w:r>
         <w:rPr>
           <w:sz w:val="22"/>
           <w:lang w:val="en-US"/>
         </w:rPr>
-        <w:t>В</w:t>
-      </w:r>
-      <w:bookmarkEnd w:id="5"/>
+        <w:t>Selection</w:t>
+      </w:r>
       <w:r>
         <w:rPr>
           <w:sz w:val="22"/>
           <w:lang w:val="en-US"/>
         </w:rPr>
-        <w:t xml:space="preserve"> состоянии “locked”</w:t>
-      </w:r>
-    </w:p>
-    <w:p>
-      <w:pPr>
-        <w:pStyle w:val="Normal"/>
-        <w:rPr>
-          <w:lang w:val="en-US"/>
-        </w:rPr>
-      </w:pPr>
-      <w:r>
-        <w:rPr>
-          <w:sz w:val="18"/>
-          <w:lang w:val="en-US"/>
-        </w:rPr>
-        <w:t>Если гуру выбрал тем же селектором состояние “</w:t>
+        <w:t xml:space="preserve"> “locked”</w:t>
+      </w:r>
+    </w:p>
+    <w:p>
+      <w:pPr>
+        <w:pStyle w:val="Normal"/>
+        <w:rPr/>
+      </w:pPr>
+      <w:r>
+        <w:rPr>
+          <w:sz w:val="18"/>
+          <w:lang w:val="en-US"/>
+        </w:rPr>
+        <w:t>Guru’s having selected the mode</w:t>
+      </w:r>
+      <w:r>
+        <w:rPr>
+          <w:sz w:val="18"/>
+          <w:lang w:val="en-US"/>
+        </w:rPr>
+        <w:t xml:space="preserve"> “</w:t>
       </w:r>
       <w:r>
         <w:rPr>
@@ -4601,7 +4427,28 @@
           <w:sz w:val="18"/>
           <w:lang w:val="en-US"/>
         </w:rPr>
-        <w:t>”, а режим как “</w:t>
+        <w:t xml:space="preserve">”, </w:t>
+      </w:r>
+      <w:r>
+        <w:rPr>
+          <w:sz w:val="18"/>
+          <w:lang w:val="en-US"/>
+        </w:rPr>
+        <w:t xml:space="preserve">and the </w:t>
+      </w:r>
+      <w:r>
+        <w:rPr>
+          <w:sz w:val="18"/>
+          <w:lang w:val="en-US"/>
+        </w:rPr>
+        <w:t xml:space="preserve"> access mode set to</w:t>
+      </w:r>
+      <w:r>
+        <w:rPr>
+          <w:sz w:val="18"/>
+          <w:lang w:val="en-US"/>
+        </w:rPr>
+        <w:t xml:space="preserve"> “</w:t>
       </w:r>
       <w:r>
         <w:rPr>
@@ -4617,7 +4464,21 @@
           <w:sz w:val="18"/>
           <w:lang w:val="en-US"/>
         </w:rPr>
-        <w:t>”, то вход в комнату выглядит так (или с надписями по-русски):</w:t>
+        <w:t xml:space="preserve">”, </w:t>
+      </w:r>
+      <w:r>
+        <w:rPr>
+          <w:sz w:val="18"/>
+          <w:lang w:val="en-US"/>
+        </w:rPr>
+        <w:t>the door of the Room will look like this</w:t>
+      </w:r>
+      <w:r>
+        <w:rPr>
+          <w:sz w:val="18"/>
+          <w:lang w:val="en-US"/>
+        </w:rPr>
+        <w:t>:</w:t>
       </w:r>
     </w:p>
     <w:p>
@@ -4632,15 +4493,15 @@
           <w:lang w:val="en-US"/>
         </w:rPr>
         <w:drawing>
-          <wp:anchor behindDoc="0" distT="0" distB="0" distL="0" distR="0" simplePos="0" locked="0" layoutInCell="1" allowOverlap="1" relativeHeight="8">
+          <wp:anchor behindDoc="0" distT="0" distB="0" distL="0" distR="0" simplePos="0" locked="0" layoutInCell="1" allowOverlap="1" relativeHeight="20">
             <wp:simplePos x="0" y="0"/>
             <wp:positionH relativeFrom="column">
-              <wp:align>center</wp:align>
+              <wp:posOffset>0</wp:posOffset>
             </wp:positionH>
             <wp:positionV relativeFrom="paragraph">
-              <wp:posOffset>635</wp:posOffset>
+              <wp:posOffset>46355</wp:posOffset>
             </wp:positionV>
-            <wp:extent cx="2865755" cy="1885950"/>
+            <wp:extent cx="2566670" cy="1689100"/>
             <wp:effectExtent l="0" t="0" r="0" b="0"/>
             <wp:wrapSquare wrapText="largest"/>
             <wp:docPr id="9" name="Image5" descr=""/>
@@ -4665,7 +4526,7 @@
                   <pic:spPr bwMode="auto">
                     <a:xfrm>
                       <a:off x="0" y="0"/>
-                      <a:ext cx="2865755" cy="1885950"/>
+                      <a:ext cx="2566670" cy="1689100"/>
                     </a:xfrm>
                     <a:prstGeom prst="rect">
                       <a:avLst/>
@@ -4680,45 +4541,132 @@
     </w:p>
     <w:p>
       <w:pPr>
+        <w:pStyle w:val="Normal"/>
+        <w:rPr>
+          <w:lang w:val="en-US"/>
+        </w:rPr>
+      </w:pPr>
+      <w:r>
+        <w:rPr>
+          <w:lang w:val="en-US"/>
+        </w:rPr>
+      </w:r>
+    </w:p>
+    <w:p>
+      <w:pPr>
+        <w:pStyle w:val="Normal"/>
+        <w:rPr>
+          <w:lang w:val="en-US"/>
+        </w:rPr>
+      </w:pPr>
+      <w:r>
+        <w:rPr>
+          <w:lang w:val="en-US"/>
+        </w:rPr>
+      </w:r>
+    </w:p>
+    <w:p>
+      <w:pPr>
+        <w:pStyle w:val="Normal"/>
+        <w:rPr>
+          <w:lang w:val="en-US"/>
+        </w:rPr>
+      </w:pPr>
+      <w:r>
+        <w:rPr>
+          <w:lang w:val="en-US"/>
+        </w:rPr>
+      </w:r>
+    </w:p>
+    <w:p>
+      <w:pPr>
+        <w:pStyle w:val="Normal"/>
+        <w:rPr>
+          <w:lang w:val="en-US"/>
+        </w:rPr>
+      </w:pPr>
+      <w:r>
+        <w:rPr>
+          <w:lang w:val="en-US"/>
+        </w:rPr>
+      </w:r>
+    </w:p>
+    <w:p>
+      <w:pPr>
+        <w:pStyle w:val="Normal"/>
+        <w:rPr>
+          <w:lang w:val="en-US"/>
+        </w:rPr>
+      </w:pPr>
+      <w:r>
+        <w:rPr>
+          <w:lang w:val="en-US"/>
+        </w:rPr>
+      </w:r>
+    </w:p>
+    <w:p>
+      <w:pPr>
         <w:pStyle w:val="Heading2"/>
         <w:numPr>
           <w:ilvl w:val="1"/>
           <w:numId w:val="2"/>
         </w:numPr>
-        <w:rPr>
-          <w:lang w:val="ru-RU"/>
-        </w:rPr>
-      </w:pPr>
-      <w:bookmarkStart w:id="6" w:name="_Toc465155196"/>
+        <w:rPr/>
+      </w:pPr>
       <w:r>
         <w:rPr>
           <w:sz w:val="22"/>
           <w:lang w:val="en-US"/>
         </w:rPr>
-        <w:t>В</w:t>
-      </w:r>
-      <w:bookmarkEnd w:id="6"/>
+        <w:t>Using</w:t>
+      </w:r>
       <w:r>
         <w:rPr>
           <w:sz w:val="22"/>
           <w:lang w:val="en-US"/>
         </w:rPr>
-        <w:t>вод captcha</w:t>
-      </w:r>
-    </w:p>
-    <w:p>
-      <w:pPr>
-        <w:pStyle w:val="Normal"/>
-        <w:rPr>
-          <w:lang w:val="en-US"/>
-        </w:rPr>
-      </w:pPr>
-      <w:r>
-        <w:rPr>
-          <w:sz w:val="18"/>
-          <w:lang w:val="en-US"/>
-        </w:rPr>
-        <w:t>Нажав кнопку “Enter”/”Вход”, попадаем на следующее необходимое действие – ввод “</w:t>
+        <w:t xml:space="preserve"> “captcha”</w:t>
+      </w:r>
+    </w:p>
+    <w:p>
+      <w:pPr>
+        <w:pStyle w:val="Normal"/>
+        <w:rPr/>
+      </w:pPr>
+      <w:r>
+        <w:rPr>
+          <w:sz w:val="18"/>
+          <w:lang w:val="en-US"/>
+        </w:rPr>
+        <w:t>After h</w:t>
+      </w:r>
+      <w:r>
+        <w:rPr>
+          <w:sz w:val="18"/>
+          <w:lang w:val="en-US"/>
+        </w:rPr>
+        <w:t>itting</w:t>
+      </w:r>
+      <w:r>
+        <w:rPr>
+          <w:sz w:val="18"/>
+          <w:lang w:val="en-US"/>
+        </w:rPr>
+        <w:t xml:space="preserve"> “Enter”, </w:t>
+      </w:r>
+      <w:r>
+        <w:rPr>
+          <w:sz w:val="18"/>
+          <w:lang w:val="en-US"/>
+        </w:rPr>
+        <w:t>we are obliged to deal with</w:t>
+      </w:r>
+      <w:r>
+        <w:rPr>
+          <w:sz w:val="18"/>
+          <w:lang w:val="en-US"/>
+        </w:rPr>
+        <w:t xml:space="preserve"> “</w:t>
       </w:r>
       <w:r>
         <w:rPr>
@@ -4727,14 +4675,7 @@
           <w:sz w:val="18"/>
           <w:lang w:val="en-US"/>
         </w:rPr>
-        <w:t>captcha”</w:t>
-      </w:r>
-      <w:r>
-        <w:rPr>
-          <w:sz w:val="18"/>
-          <w:lang w:val="en-US"/>
-        </w:rPr>
-        <w:t xml:space="preserve">: нужно ввести </w:t>
+        <w:t xml:space="preserve">captcha” </w:t>
       </w:r>
       <w:r>
         <w:rPr>
@@ -4743,30 +4684,77 @@
           <w:sz w:val="18"/>
           <w:lang w:val="en-US"/>
         </w:rPr>
-        <w:t>в поле</w:t>
-      </w:r>
-      <w:r>
-        <w:rPr>
-          <w:sz w:val="18"/>
-          <w:lang w:val="en-US"/>
-        </w:rPr>
-        <w:t xml:space="preserve">, где стоит слово ”..code?”, </w:t>
-      </w:r>
-      <w:r>
-        <w:rPr>
-          <w:b w:val="false"/>
-          <w:bCs w:val="false"/>
-          <w:sz w:val="18"/>
-          <w:lang w:val="en-US"/>
-        </w:rPr>
-        <w:t>4-символьный код</w:t>
-      </w:r>
-      <w:r>
-        <w:rPr>
-          <w:sz w:val="18"/>
-          <w:lang w:val="en-US"/>
-        </w:rPr>
-        <w:t xml:space="preserve"> из цифр, видный на картинке сверху, и нажать кнопку справа (см. иллюстрацию ниже). “Captcha” - это средство защиты от входа ботов в комнату. </w:t>
+        <w:t>(see picture in the next page)</w:t>
+      </w:r>
+      <w:r>
+        <w:rPr>
+          <w:sz w:val="18"/>
+          <w:lang w:val="en-US"/>
+        </w:rPr>
+        <w:t xml:space="preserve">: </w:t>
+      </w:r>
+      <w:r>
+        <w:rPr>
+          <w:sz w:val="18"/>
+          <w:lang w:val="en-US"/>
+        </w:rPr>
+        <w:t>in the field</w:t>
+      </w:r>
+      <w:r>
+        <w:rPr>
+          <w:sz w:val="18"/>
+          <w:lang w:val="en-US"/>
+        </w:rPr>
+        <w:t xml:space="preserve"> ”..code?” </w:t>
+      </w:r>
+      <w:r>
+        <w:rPr>
+          <w:sz w:val="18"/>
+          <w:lang w:val="en-US"/>
+        </w:rPr>
+        <w:t xml:space="preserve">type </w:t>
+      </w:r>
+      <w:r>
+        <w:rPr>
+          <w:sz w:val="18"/>
+          <w:lang w:val="en-US"/>
+        </w:rPr>
+        <w:t>the 4-digit code</w:t>
+      </w:r>
+      <w:r>
+        <w:rPr>
+          <w:sz w:val="18"/>
+          <w:lang w:val="en-US"/>
+        </w:rPr>
+        <w:t xml:space="preserve"> </w:t>
+      </w:r>
+      <w:r>
+        <w:rPr>
+          <w:sz w:val="18"/>
+          <w:lang w:val="en-US"/>
+        </w:rPr>
+        <w:t>that you see in the picture above it, and then hit the right button</w:t>
+      </w:r>
+      <w:r>
+        <w:rPr>
+          <w:sz w:val="18"/>
+          <w:lang w:val="en-US"/>
+        </w:rPr>
+        <w:t xml:space="preserve">. “Captcha” </w:t>
+      </w:r>
+      <w:r>
+        <w:rPr>
+          <w:sz w:val="18"/>
+          <w:lang w:val="en-US"/>
+        </w:rPr>
+        <w:t>is a tool to protect the Room against bots</w:t>
+      </w:r>
+      <w:r>
+        <w:rPr>
+          <w:sz w:val="18"/>
+          <w:lang w:val="en-US"/>
+        </w:rPr>
+        <w:t xml:space="preserve">. </w:t>
       </w:r>
       <w:r>
         <w:rPr>
@@ -4782,23 +4770,114 @@
           <w:sz w:val="18"/>
           <w:lang w:val="en-US"/>
         </w:rPr>
-        <w:t xml:space="preserve"> использует собственную простую “captcha”, с ней вы не теряете время. Но её может и не быть, если гуру включил </w:t>
-      </w:r>
-      <w:r>
-        <w:rPr>
-          <w:b/>
-          <w:bCs/>
-          <w:sz w:val="18"/>
-          <w:lang w:val="en-US"/>
-        </w:rPr>
-        <w:t>гостевой режим</w:t>
-      </w:r>
-      <w:r>
-        <w:rPr>
-          <w:sz w:val="18"/>
-          <w:lang w:val="en-US"/>
-        </w:rPr>
-        <w:t xml:space="preserve"> (см. далее) - совсем простой и быстрый вход в комнату.</w:t>
+        <w:t xml:space="preserve"> </w:t>
+      </w:r>
+      <w:r>
+        <w:rPr>
+          <w:sz w:val="18"/>
+          <w:lang w:val="en-US"/>
+        </w:rPr>
+        <w:t>uses its own simple</w:t>
+      </w:r>
+      <w:r>
+        <w:rPr>
+          <w:sz w:val="18"/>
+          <w:lang w:val="en-US"/>
+        </w:rPr>
+        <w:t xml:space="preserve"> “captcha”, </w:t>
+      </w:r>
+      <w:r>
+        <w:rPr>
+          <w:sz w:val="18"/>
+          <w:lang w:val="en-US"/>
+        </w:rPr>
+        <w:t>one which you don’t lose time with</w:t>
+      </w:r>
+      <w:r>
+        <w:rPr>
+          <w:sz w:val="18"/>
+          <w:lang w:val="en-US"/>
+        </w:rPr>
+        <w:t xml:space="preserve">. </w:t>
+      </w:r>
+      <w:r>
+        <w:rPr>
+          <w:sz w:val="18"/>
+          <w:lang w:val="en-US"/>
+        </w:rPr>
+        <w:t>And it can be even omitted</w:t>
+      </w:r>
+      <w:r>
+        <w:rPr>
+          <w:sz w:val="18"/>
+          <w:lang w:val="en-US"/>
+        </w:rPr>
+        <w:t xml:space="preserve">, </w:t>
+      </w:r>
+      <w:r>
+        <w:rPr>
+          <w:sz w:val="18"/>
+          <w:lang w:val="en-US"/>
+        </w:rPr>
+        <w:t>if the guru selects</w:t>
+      </w:r>
+      <w:r>
+        <w:rPr>
+          <w:sz w:val="18"/>
+          <w:lang w:val="en-US"/>
+        </w:rPr>
+        <w:t xml:space="preserve"> </w:t>
+      </w:r>
+      <w:r>
+        <w:rPr>
+          <w:sz w:val="18"/>
+          <w:lang w:val="en-US"/>
+        </w:rPr>
+        <w:t>the G</w:t>
+      </w:r>
+      <w:r>
+        <w:rPr>
+          <w:b/>
+          <w:bCs/>
+          <w:sz w:val="18"/>
+          <w:lang w:val="en-US"/>
+        </w:rPr>
+        <w:t>uest mode</w:t>
+      </w:r>
+      <w:r>
+        <w:rPr>
+          <w:sz w:val="18"/>
+          <w:lang w:val="en-US"/>
+        </w:rPr>
+        <w:t xml:space="preserve"> (</w:t>
+      </w:r>
+      <w:r>
+        <w:rPr>
+          <w:sz w:val="18"/>
+          <w:lang w:val="en-US"/>
+        </w:rPr>
+        <w:t>see Paragraph 4</w:t>
+      </w:r>
+      <w:r>
+        <w:rPr>
+          <w:sz w:val="18"/>
+          <w:lang w:val="en-US"/>
+        </w:rPr>
+        <w:t xml:space="preserve">) – </w:t>
+      </w:r>
+      <w:r>
+        <w:rPr>
+          <w:sz w:val="18"/>
+          <w:lang w:val="en-US"/>
+        </w:rPr>
+        <w:t>which is the quickest way to enter the Room for guests</w:t>
+      </w:r>
+      <w:r>
+        <w:rPr>
+          <w:sz w:val="18"/>
+          <w:lang w:val="en-US"/>
+        </w:rPr>
+        <w:t>.</w:t>
       </w:r>
     </w:p>
     <w:p>
@@ -4815,7 +4894,7 @@
           <w:lang w:val="en-US"/>
         </w:rPr>
         <w:drawing>
-          <wp:anchor behindDoc="0" distT="0" distB="0" distL="0" distR="0" simplePos="0" locked="0" layoutInCell="1" allowOverlap="1" relativeHeight="9">
+          <wp:anchor behindDoc="0" distT="0" distB="0" distL="0" distR="0" simplePos="0" locked="0" layoutInCell="1" allowOverlap="1" relativeHeight="8">
             <wp:simplePos x="0" y="0"/>
             <wp:positionH relativeFrom="column">
               <wp:align>center</wp:align>
@@ -4823,7 +4902,7 @@
             <wp:positionV relativeFrom="paragraph">
               <wp:posOffset>635</wp:posOffset>
             </wp:positionV>
-            <wp:extent cx="2865755" cy="1917700"/>
+            <wp:extent cx="2729230" cy="1826260"/>
             <wp:effectExtent l="0" t="0" r="0" b="0"/>
             <wp:wrapSquare wrapText="largest"/>
             <wp:docPr id="10" name="Image6" descr=""/>
@@ -4848,7 +4927,7 @@
                   <pic:spPr bwMode="auto">
                     <a:xfrm>
                       <a:off x="0" y="0"/>
-                      <a:ext cx="2865755" cy="1917700"/>
+                      <a:ext cx="2729230" cy="1826260"/>
                     </a:xfrm>
                     <a:prstGeom prst="rect">
                       <a:avLst/>
@@ -4868,63 +4947,206 @@
           <w:ilvl w:val="1"/>
           <w:numId w:val="2"/>
         </w:numPr>
-        <w:rPr>
-          <w:lang w:val="ru-RU"/>
-        </w:rPr>
+        <w:rPr/>
       </w:pPr>
       <w:r>
         <w:rPr>
           <w:sz w:val="22"/>
           <w:lang w:val="en-US"/>
         </w:rPr>
-        <w:t>Авторизация в комнату</w:t>
-      </w:r>
-    </w:p>
-    <w:p>
-      <w:pPr>
-        <w:pStyle w:val="Normal"/>
-        <w:rPr>
-          <w:lang w:val="en-US"/>
-        </w:rPr>
-      </w:pPr>
-      <w:r>
-        <w:rPr>
-          <w:sz w:val="18"/>
-          <w:lang w:val="en-US"/>
-        </w:rPr>
-        <w:t xml:space="preserve">Для входа с логином и паролем, </w:t>
-      </w:r>
-      <w:r>
-        <w:rPr>
-          <w:b w:val="false"/>
-          <w:bCs w:val="false"/>
-          <w:sz w:val="18"/>
-          <w:lang w:val="en-US"/>
-        </w:rPr>
-        <w:t>сразу после</w:t>
-      </w:r>
-      <w:r>
-        <w:rPr>
-          <w:sz w:val="18"/>
-          <w:lang w:val="en-US"/>
-        </w:rPr>
-        <w:t xml:space="preserve"> 4 цифр captcha, т.е. без пропусков и пробелов, введите свой логин и пароль </w:t>
-      </w:r>
-      <w:r>
-        <w:rPr>
-          <w:b/>
-          <w:bCs/>
-          <w:sz w:val="18"/>
-          <w:lang w:val="en-US"/>
-        </w:rPr>
-        <w:t>слитно</w:t>
-      </w:r>
-      <w:r>
-        <w:rPr>
-          <w:sz w:val="18"/>
-          <w:lang w:val="en-US"/>
-        </w:rPr>
-        <w:t>. Например, если captcha “</w:t>
+        <w:t>Authorization</w:t>
+      </w:r>
+    </w:p>
+    <w:p>
+      <w:pPr>
+        <w:pStyle w:val="Normal"/>
+        <w:rPr/>
+      </w:pPr>
+      <w:r>
+        <w:rPr>
+          <w:sz w:val="18"/>
+          <w:lang w:val="en-US"/>
+        </w:rPr>
+        <w:t>To log in the Room</w:t>
+      </w:r>
+      <w:r>
+        <w:rPr>
+          <w:sz w:val="18"/>
+          <w:lang w:val="en-US"/>
+        </w:rPr>
+        <w:t xml:space="preserve">, </w:t>
+      </w:r>
+      <w:r>
+        <w:rPr>
+          <w:b/>
+          <w:bCs/>
+          <w:sz w:val="18"/>
+          <w:lang w:val="en-US"/>
+        </w:rPr>
+        <w:t>right after</w:t>
+      </w:r>
+      <w:r>
+        <w:rPr>
+          <w:sz w:val="18"/>
+          <w:lang w:val="en-US"/>
+        </w:rPr>
+        <w:t xml:space="preserve"> </w:t>
+      </w:r>
+      <w:r>
+        <w:rPr>
+          <w:sz w:val="18"/>
+          <w:lang w:val="en-US"/>
+        </w:rPr>
+        <w:t xml:space="preserve">the </w:t>
+      </w:r>
+      <w:r>
+        <w:rPr>
+          <w:sz w:val="18"/>
+          <w:lang w:val="en-US"/>
+        </w:rPr>
+        <w:t xml:space="preserve">4 </w:t>
+      </w:r>
+      <w:r>
+        <w:rPr>
+          <w:sz w:val="18"/>
+          <w:lang w:val="en-US"/>
+        </w:rPr>
+        <w:t>digits of the</w:t>
+      </w:r>
+      <w:r>
+        <w:rPr>
+          <w:sz w:val="18"/>
+          <w:lang w:val="en-US"/>
+        </w:rPr>
+        <w:t xml:space="preserve"> captcha, </w:t>
+      </w:r>
+      <w:r>
+        <w:rPr>
+          <w:sz w:val="18"/>
+          <w:lang w:val="en-US"/>
+        </w:rPr>
+        <w:t>no spaces</w:t>
+      </w:r>
+      <w:r>
+        <w:rPr>
+          <w:sz w:val="18"/>
+          <w:lang w:val="en-US"/>
+        </w:rPr>
+        <w:t xml:space="preserve">, </w:t>
+      </w:r>
+      <w:r>
+        <w:rPr>
+          <w:sz w:val="18"/>
+          <w:lang w:val="en-US"/>
+        </w:rPr>
+        <w:t>enter</w:t>
+      </w:r>
+      <w:r>
+        <w:rPr>
+          <w:sz w:val="18"/>
+          <w:lang w:val="en-US"/>
+        </w:rPr>
+        <w:t xml:space="preserve"> </w:t>
+      </w:r>
+      <w:r>
+        <w:rPr>
+          <w:sz w:val="18"/>
+          <w:lang w:val="en-US"/>
+        </w:rPr>
+        <w:t>your</w:t>
+      </w:r>
+      <w:r>
+        <w:rPr>
+          <w:sz w:val="18"/>
+          <w:lang w:val="en-US"/>
+        </w:rPr>
+        <w:t xml:space="preserve"> </w:t>
+      </w:r>
+      <w:r>
+        <w:rPr>
+          <w:sz w:val="18"/>
+          <w:lang w:val="en-US"/>
+        </w:rPr>
+        <w:t>login</w:t>
+      </w:r>
+      <w:r>
+        <w:rPr>
+          <w:sz w:val="18"/>
+          <w:lang w:val="en-US"/>
+        </w:rPr>
+        <w:t xml:space="preserve"> </w:t>
+      </w:r>
+      <w:r>
+        <w:rPr>
+          <w:sz w:val="18"/>
+          <w:lang w:val="en-US"/>
+        </w:rPr>
+        <w:t>and</w:t>
+      </w:r>
+      <w:r>
+        <w:rPr>
+          <w:sz w:val="18"/>
+          <w:lang w:val="en-US"/>
+        </w:rPr>
+        <w:t xml:space="preserve"> </w:t>
+      </w:r>
+      <w:r>
+        <w:rPr>
+          <w:sz w:val="18"/>
+          <w:lang w:val="en-US"/>
+        </w:rPr>
+        <w:t>password</w:t>
+      </w:r>
+      <w:r>
+        <w:rPr>
+          <w:sz w:val="18"/>
+          <w:lang w:val="en-US"/>
+        </w:rPr>
+        <w:t xml:space="preserve"> </w:t>
+      </w:r>
+      <w:r>
+        <w:rPr>
+          <w:b/>
+          <w:bCs/>
+          <w:sz w:val="18"/>
+          <w:lang w:val="en-US"/>
+        </w:rPr>
+        <w:t>together</w:t>
+      </w:r>
+      <w:r>
+        <w:rPr>
+          <w:sz w:val="18"/>
+          <w:lang w:val="en-US"/>
+        </w:rPr>
+        <w:t xml:space="preserve">. </w:t>
+      </w:r>
+      <w:r>
+        <w:rPr>
+          <w:sz w:val="18"/>
+          <w:lang w:val="en-US"/>
+        </w:rPr>
+        <w:t>For example</w:t>
+      </w:r>
+      <w:r>
+        <w:rPr>
+          <w:sz w:val="18"/>
+          <w:lang w:val="en-US"/>
+        </w:rPr>
+        <w:t xml:space="preserve">, </w:t>
+      </w:r>
+      <w:r>
+        <w:rPr>
+          <w:sz w:val="18"/>
+          <w:lang w:val="en-US"/>
+        </w:rPr>
+        <w:t>with the</w:t>
+      </w:r>
+      <w:r>
+        <w:rPr>
+          <w:sz w:val="18"/>
+          <w:lang w:val="en-US"/>
+        </w:rPr>
+        <w:t xml:space="preserve"> captcha “</w:t>
       </w:r>
       <w:r>
         <w:rPr>
@@ -4940,7 +5162,35 @@
           <w:sz w:val="18"/>
           <w:lang w:val="en-US"/>
         </w:rPr>
-        <w:t>” (как на иллюстрации выше), а ваш логин “</w:t>
+        <w:t>” (</w:t>
+      </w:r>
+      <w:r>
+        <w:rPr>
+          <w:sz w:val="18"/>
+          <w:lang w:val="en-US"/>
+        </w:rPr>
+        <w:t>as in the picture above</w:t>
+      </w:r>
+      <w:r>
+        <w:rPr>
+          <w:sz w:val="18"/>
+          <w:lang w:val="en-US"/>
+        </w:rPr>
+        <w:t xml:space="preserve">), </w:t>
+      </w:r>
+      <w:r>
+        <w:rPr>
+          <w:sz w:val="18"/>
+          <w:lang w:val="en-US"/>
+        </w:rPr>
+        <w:t>the login</w:t>
+      </w:r>
+      <w:r>
+        <w:rPr>
+          <w:sz w:val="18"/>
+          <w:lang w:val="en-US"/>
+        </w:rPr>
+        <w:t xml:space="preserve"> “</w:t>
       </w:r>
       <w:r>
         <w:rPr>
@@ -4956,7 +5206,21 @@
           <w:sz w:val="18"/>
           <w:lang w:val="en-US"/>
         </w:rPr>
-        <w:t>” и ваш пароль “</w:t>
+        <w:t xml:space="preserve">” </w:t>
+      </w:r>
+      <w:r>
+        <w:rPr>
+          <w:sz w:val="18"/>
+          <w:lang w:val="en-US"/>
+        </w:rPr>
+        <w:t xml:space="preserve">and the password </w:t>
+      </w:r>
+      <w:r>
+        <w:rPr>
+          <w:sz w:val="18"/>
+          <w:lang w:val="en-US"/>
+        </w:rPr>
+        <w:t>“</w:t>
       </w:r>
       <w:r>
         <w:rPr>
@@ -4972,7 +5236,21 @@
           <w:sz w:val="18"/>
           <w:lang w:val="en-US"/>
         </w:rPr>
-        <w:t>” - то целиком надо ввести “</w:t>
+        <w:t xml:space="preserve">” - </w:t>
+      </w:r>
+      <w:r>
+        <w:rPr>
+          <w:sz w:val="18"/>
+          <w:lang w:val="en-US"/>
+        </w:rPr>
+        <w:t>you will type in</w:t>
+      </w:r>
+      <w:r>
+        <w:rPr>
+          <w:sz w:val="18"/>
+          <w:lang w:val="en-US"/>
+        </w:rPr>
+        <w:t xml:space="preserve"> “</w:t>
       </w:r>
       <w:r>
         <w:rPr>
@@ -4988,7 +5266,21 @@
           <w:sz w:val="18"/>
           <w:lang w:val="en-US"/>
         </w:rPr>
-        <w:t>” - то есть, только цифры, код = captcha+login+password.</w:t>
+        <w:t xml:space="preserve">” - </w:t>
+      </w:r>
+      <w:r>
+        <w:rPr>
+          <w:sz w:val="18"/>
+          <w:lang w:val="en-US"/>
+        </w:rPr>
+        <w:t>only numbers</w:t>
+      </w:r>
+      <w:r>
+        <w:rPr>
+          <w:sz w:val="18"/>
+          <w:lang w:val="en-US"/>
+        </w:rPr>
+        <w:t>, captcha+login+password.</w:t>
       </w:r>
     </w:p>
     <w:p>
@@ -4998,33 +5290,20 @@
           <w:ilvl w:val="0"/>
           <w:numId w:val="2"/>
         </w:numPr>
-        <w:rPr>
-          <w:lang w:val="ru-RU"/>
-        </w:rPr>
-      </w:pPr>
-      <w:bookmarkStart w:id="7" w:name="_Toc465155203"/>
+        <w:rPr/>
+      </w:pPr>
       <w:r>
         <w:rPr>
           <w:sz w:val="22"/>
           <w:lang w:val="en-US"/>
         </w:rPr>
-        <w:t>Г</w:t>
-      </w:r>
-      <w:bookmarkEnd w:id="7"/>
-      <w:r>
-        <w:rPr>
-          <w:sz w:val="22"/>
-          <w:lang w:val="en-US"/>
-        </w:rPr>
-        <w:t>остевой режим</w:t>
-      </w:r>
-    </w:p>
-    <w:p>
-      <w:pPr>
-        <w:pStyle w:val="Normal"/>
-        <w:rPr>
-          <w:lang w:val="en-US"/>
-        </w:rPr>
+        <w:t>Guest mode</w:t>
+      </w:r>
+    </w:p>
+    <w:p>
+      <w:pPr>
+        <w:pStyle w:val="Normal"/>
+        <w:rPr/>
       </w:pPr>
       <w:r>
         <w:rPr>
@@ -5032,14 +5311,56 @@
           <w:u w:val="single"/>
           <w:lang w:val="en-US"/>
         </w:rPr>
-        <w:t>Гостевой режим</w:t>
-      </w:r>
-      <w:r>
-        <w:rPr>
-          <w:sz w:val="18"/>
-          <w:lang w:val="en-US"/>
-        </w:rPr>
-        <w:t xml:space="preserve"> работает только в состоянии комнаты “</w:t>
+        <w:t>Guest mode</w:t>
+      </w:r>
+      <w:r>
+        <w:rPr>
+          <w:sz w:val="18"/>
+          <w:lang w:val="en-US"/>
+        </w:rPr>
+        <w:t xml:space="preserve"> </w:t>
+      </w:r>
+      <w:r>
+        <w:rPr>
+          <w:sz w:val="18"/>
+          <w:lang w:val="en-US"/>
+        </w:rPr>
+        <w:t>works</w:t>
+      </w:r>
+      <w:r>
+        <w:rPr>
+          <w:sz w:val="18"/>
+          <w:lang w:val="en-US"/>
+        </w:rPr>
+        <w:t xml:space="preserve"> </w:t>
+      </w:r>
+      <w:r>
+        <w:rPr>
+          <w:sz w:val="18"/>
+          <w:lang w:val="en-US"/>
+        </w:rPr>
+        <w:t>only</w:t>
+      </w:r>
+      <w:r>
+        <w:rPr>
+          <w:sz w:val="18"/>
+          <w:lang w:val="en-US"/>
+        </w:rPr>
+        <w:t xml:space="preserve"> </w:t>
+      </w:r>
+      <w:r>
+        <w:rPr>
+          <w:sz w:val="18"/>
+          <w:lang w:val="en-US"/>
+        </w:rPr>
+        <w:t xml:space="preserve">when the door is </w:t>
+      </w:r>
+      <w:r>
+        <w:rPr>
+          <w:sz w:val="18"/>
+          <w:lang w:val="en-US"/>
+        </w:rPr>
+        <w:t>“</w:t>
       </w:r>
       <w:r>
         <w:rPr>
@@ -5055,7 +5376,63 @@
           <w:sz w:val="18"/>
           <w:lang w:val="en-US"/>
         </w:rPr>
-        <w:t>”. Убедитесь, что левый селектор-”замок” выставлен в это положение. Затем переключите правый селектор, кликнув на него, и поменяйте режим из “</w:t>
+        <w:t xml:space="preserve">”. </w:t>
+      </w:r>
+      <w:r>
+        <w:rPr>
+          <w:sz w:val="18"/>
+          <w:lang w:val="en-US"/>
+        </w:rPr>
+        <w:t>Make sure</w:t>
+      </w:r>
+      <w:r>
+        <w:rPr>
+          <w:sz w:val="18"/>
+          <w:lang w:val="en-US"/>
+        </w:rPr>
+        <w:t xml:space="preserve"> </w:t>
+      </w:r>
+      <w:r>
+        <w:rPr>
+          <w:sz w:val="18"/>
+          <w:lang w:val="en-US"/>
+        </w:rPr>
+        <w:t>the left selector is set to this position</w:t>
+      </w:r>
+      <w:r>
+        <w:rPr>
+          <w:sz w:val="18"/>
+          <w:lang w:val="en-US"/>
+        </w:rPr>
+        <w:t xml:space="preserve">. </w:t>
+      </w:r>
+      <w:r>
+        <w:rPr>
+          <w:sz w:val="18"/>
+          <w:lang w:val="en-US"/>
+        </w:rPr>
+        <w:t>Then click the right selector and change</w:t>
+      </w:r>
+      <w:r>
+        <w:rPr>
+          <w:sz w:val="18"/>
+          <w:lang w:val="en-US"/>
+        </w:rPr>
+        <w:t xml:space="preserve"> </w:t>
+      </w:r>
+      <w:r>
+        <w:rPr>
+          <w:sz w:val="18"/>
+          <w:lang w:val="en-US"/>
+        </w:rPr>
+        <w:t xml:space="preserve">from </w:t>
+      </w:r>
+      <w:r>
+        <w:rPr>
+          <w:sz w:val="18"/>
+          <w:lang w:val="en-US"/>
+        </w:rPr>
+        <w:t>“</w:t>
       </w:r>
       <w:r>
         <w:rPr>
@@ -5071,7 +5448,21 @@
           <w:sz w:val="18"/>
           <w:lang w:val="en-US"/>
         </w:rPr>
-        <w:t>” в “</w:t>
+        <w:t xml:space="preserve">” </w:t>
+      </w:r>
+      <w:r>
+        <w:rPr>
+          <w:sz w:val="18"/>
+          <w:lang w:val="en-US"/>
+        </w:rPr>
+        <w:t>to</w:t>
+      </w:r>
+      <w:r>
+        <w:rPr>
+          <w:sz w:val="18"/>
+          <w:lang w:val="en-US"/>
+        </w:rPr>
+        <w:t xml:space="preserve"> “</w:t>
       </w:r>
       <w:r>
         <w:rPr>
@@ -5087,23 +5478,66 @@
           <w:sz w:val="18"/>
           <w:lang w:val="en-US"/>
         </w:rPr>
-        <w:t>”. Зайдите в комнату</w:t>
-      </w:r>
-      <w:r>
-        <w:rPr>
-          <w:b/>
-          <w:bCs/>
-          <w:sz w:val="18"/>
-          <w:lang w:val="en-US"/>
-        </w:rPr>
-        <w:t xml:space="preserve"> в другом браузере</w:t>
-      </w:r>
-      <w:r>
-        <w:rPr>
-          <w:sz w:val="18"/>
-          <w:lang w:val="en-US"/>
-        </w:rPr>
-        <w:t xml:space="preserve">, т.е. </w:t>
+        <w:t xml:space="preserve">”. </w:t>
+      </w:r>
+      <w:r>
+        <w:rPr>
+          <w:sz w:val="18"/>
+          <w:lang w:val="en-US"/>
+        </w:rPr>
+        <w:t>Go to the Room in</w:t>
+      </w:r>
+      <w:r>
+        <w:rPr>
+          <w:b/>
+          <w:bCs/>
+          <w:sz w:val="18"/>
+          <w:lang w:val="en-US"/>
+        </w:rPr>
+        <w:t xml:space="preserve"> </w:t>
+      </w:r>
+      <w:r>
+        <w:rPr>
+          <w:b/>
+          <w:bCs/>
+          <w:sz w:val="18"/>
+          <w:lang w:val="en-US"/>
+        </w:rPr>
+        <w:t>another</w:t>
+      </w:r>
+      <w:r>
+        <w:rPr>
+          <w:b/>
+          <w:bCs/>
+          <w:sz w:val="18"/>
+          <w:lang w:val="en-US"/>
+        </w:rPr>
+        <w:t xml:space="preserve"> </w:t>
+      </w:r>
+      <w:r>
+        <w:rPr>
+          <w:b/>
+          <w:bCs/>
+          <w:sz w:val="18"/>
+          <w:lang w:val="en-US"/>
+        </w:rPr>
+        <w:t xml:space="preserve">browser - </w:t>
+      </w:r>
+      <w:r>
+        <w:rPr>
+          <w:sz w:val="18"/>
+          <w:lang w:val="en-US"/>
+        </w:rPr>
+        <w:t>not in the one</w:t>
+      </w:r>
+      <w:r>
+        <w:rPr>
+          <w:b/>
+          <w:bCs/>
+          <w:sz w:val="18"/>
+          <w:lang w:val="en-US"/>
+        </w:rPr>
+        <w:t xml:space="preserve"> </w:t>
       </w:r>
       <w:r>
         <w:rPr>
@@ -5112,16 +5546,91 @@
           <w:sz w:val="18"/>
           <w:lang w:val="en-US"/>
         </w:rPr>
-        <w:t>не в том</w:t>
-      </w:r>
-      <w:r>
-        <w:rPr>
-          <w:b/>
-          <w:bCs/>
+        <w:t>where you’ve already been authorized as guru</w:t>
+      </w:r>
+      <w:r>
+        <w:rPr>
+          <w:sz w:val="18"/>
+          <w:lang w:val="en-US"/>
+        </w:rPr>
+        <w:t xml:space="preserve">. </w:t>
+      </w:r>
+      <w:r>
+        <w:rPr>
+          <w:sz w:val="18"/>
+          <w:lang w:val="en-US"/>
+        </w:rPr>
+        <w:t>The page will now look different</w:t>
+      </w:r>
+      <w:r>
+        <w:rPr>
+          <w:sz w:val="18"/>
+          <w:lang w:val="en-US"/>
+        </w:rPr>
+        <w:t xml:space="preserve"> (</w:t>
+      </w:r>
+      <w:r>
+        <w:rPr>
+          <w:sz w:val="18"/>
+          <w:lang w:val="en-US"/>
+        </w:rPr>
+        <w:t>see</w:t>
+      </w:r>
+      <w:r>
+        <w:rPr>
+          <w:sz w:val="18"/>
+          <w:lang w:val="en-US"/>
+        </w:rPr>
+        <w:t xml:space="preserve"> </w:t>
+      </w:r>
+      <w:r>
+        <w:rPr>
+          <w:sz w:val="18"/>
+          <w:lang w:val="en-US"/>
+        </w:rPr>
+        <w:t>below</w:t>
+      </w:r>
+      <w:r>
+        <w:rPr>
+          <w:sz w:val="18"/>
+          <w:lang w:val="en-US"/>
+        </w:rPr>
+        <w:t xml:space="preserve">): </w:t>
+      </w:r>
+      <w:r>
+        <w:rPr>
+          <w:sz w:val="18"/>
+          <w:lang w:val="en-US"/>
+        </w:rPr>
+        <w:t>this is the guest mode.</w:t>
+      </w:r>
+      <w:r>
+        <w:rPr>
+          <w:sz w:val="18"/>
+          <w:lang w:val="en-US"/>
+        </w:rPr>
+        <w:t xml:space="preserve"> </w:t>
+      </w:r>
+      <w:r>
+        <w:rPr>
+          <w:sz w:val="18"/>
+          <w:lang w:val="en-US"/>
+        </w:rPr>
+        <w:t>No captcha required</w:t>
+      </w:r>
+      <w:r>
+        <w:rPr>
           <w:sz w:val="18"/>
           <w:lang w:val="en-US"/>
         </w:rPr>
         <w:t xml:space="preserve">, </w:t>
+      </w:r>
+      <w:r>
+        <w:rPr>
+          <w:sz w:val="18"/>
+          <w:lang w:val="en-US"/>
+        </w:rPr>
+        <w:t>just click on this screen to enter the Room</w:t>
       </w:r>
       <w:r>
         <w:rPr>
@@ -5130,41 +5639,7 @@
           <w:sz w:val="18"/>
           <w:lang w:val="en-US"/>
         </w:rPr>
-        <w:t>где вы уже авторизовались как гуру</w:t>
-      </w:r>
-      <w:r>
-        <w:rPr>
-          <w:sz w:val="18"/>
-          <w:lang w:val="en-US"/>
-        </w:rPr>
-        <w:t xml:space="preserve">. Окно входа в комнату будет выглядеть теперь так (см. ниже)  – это гостевой режим. Вход в комнату для гостей, уже </w:t>
-      </w:r>
-      <w:r>
-        <w:rPr>
-          <w:b w:val="false"/>
-          <w:bCs w:val="false"/>
-          <w:sz w:val="18"/>
-          <w:lang w:val="en-US"/>
-        </w:rPr>
-        <w:t>без ввода captcha</w:t>
-      </w:r>
-      <w:r>
-        <w:rPr>
-          <w:b/>
-          <w:bCs/>
-          <w:sz w:val="18"/>
-          <w:lang w:val="en-US"/>
-        </w:rPr>
-        <w:t xml:space="preserve">, </w:t>
-      </w:r>
-      <w:r>
-        <w:rPr>
-          <w:b w:val="false"/>
-          <w:bCs w:val="false"/>
-          <w:sz w:val="18"/>
-          <w:lang w:val="en-US"/>
-        </w:rPr>
-        <w:t>простым кликом в экран – попробуйте:</w:t>
+        <w:t>:</w:t>
       </w:r>
     </w:p>
     <w:p>
@@ -5181,7 +5656,7 @@
           <w:lang w:val="en-US"/>
         </w:rPr>
         <w:drawing>
-          <wp:anchor behindDoc="0" distT="0" distB="0" distL="0" distR="0" simplePos="0" locked="0" layoutInCell="1" allowOverlap="1" relativeHeight="10">
+          <wp:anchor behindDoc="0" distT="0" distB="0" distL="0" distR="0" simplePos="0" locked="0" layoutInCell="1" allowOverlap="1" relativeHeight="9">
             <wp:simplePos x="0" y="0"/>
             <wp:positionH relativeFrom="column">
               <wp:align>center</wp:align>
@@ -5335,16 +5810,137 @@
     <w:p>
       <w:pPr>
         <w:pStyle w:val="Normal"/>
-        <w:rPr>
-          <w:lang w:val="en-US"/>
-        </w:rPr>
-      </w:pPr>
-      <w:r>
-        <w:rPr>
-          <w:sz w:val="18"/>
-          <w:lang w:val="en-US"/>
-        </w:rPr>
-        <w:t>Вы можете спросить – если в данном случае нет “</w:t>
+        <w:rPr/>
+      </w:pPr>
+      <w:r>
+        <w:rPr>
+          <w:sz w:val="18"/>
+          <w:lang w:val="en-US"/>
+        </w:rPr>
+        <w:t>You may ask</w:t>
+      </w:r>
+      <w:r>
+        <w:rPr>
+          <w:sz w:val="18"/>
+          <w:lang w:val="en-US"/>
+        </w:rPr>
+        <w:t xml:space="preserve"> – </w:t>
+      </w:r>
+      <w:r>
+        <w:rPr>
+          <w:sz w:val="18"/>
+          <w:lang w:val="en-US"/>
+        </w:rPr>
+        <w:t>if there is no captcha now,</w:t>
+      </w:r>
+      <w:r>
+        <w:rPr>
+          <w:sz w:val="18"/>
+          <w:lang w:val="en-US"/>
+        </w:rPr>
+        <w:t xml:space="preserve"> </w:t>
+      </w:r>
+      <w:r>
+        <w:rPr>
+          <w:sz w:val="18"/>
+          <w:lang w:val="en-US"/>
+        </w:rPr>
+        <w:t>nowhere to type in the login and password</w:t>
+      </w:r>
+      <w:r>
+        <w:rPr>
+          <w:sz w:val="18"/>
+          <w:lang w:val="en-US"/>
+        </w:rPr>
+        <w:t xml:space="preserve">? </w:t>
+      </w:r>
+      <w:r>
+        <w:rPr>
+          <w:sz w:val="18"/>
+          <w:lang w:val="en-US"/>
+        </w:rPr>
+        <w:t>Obviously, the guru must set the access mode to</w:t>
+      </w:r>
+      <w:r>
+        <w:rPr>
+          <w:sz w:val="18"/>
+          <w:lang w:val="en-US"/>
+        </w:rPr>
+        <w:t xml:space="preserve"> “</w:t>
+      </w:r>
+      <w:r>
+        <w:rPr>
+          <w:b/>
+          <w:bCs/>
+          <w:sz w:val="18"/>
+          <w:lang w:val="en-US"/>
+        </w:rPr>
+        <w:t>Normal</w:t>
+      </w:r>
+      <w:r>
+        <w:rPr>
+          <w:sz w:val="18"/>
+          <w:lang w:val="en-US"/>
+        </w:rPr>
+        <w:t xml:space="preserve">”, </w:t>
+      </w:r>
+      <w:r>
+        <w:rPr>
+          <w:sz w:val="18"/>
+          <w:lang w:val="en-US"/>
+        </w:rPr>
+        <w:t>then get authorized in the Room as the guru, and also let in other authorized users with their login and password</w:t>
+      </w:r>
+      <w:r>
+        <w:rPr>
+          <w:sz w:val="18"/>
+          <w:lang w:val="en-US"/>
+        </w:rPr>
+        <w:t xml:space="preserve">, – </w:t>
+      </w:r>
+      <w:r>
+        <w:rPr>
+          <w:sz w:val="18"/>
+          <w:lang w:val="en-US"/>
+        </w:rPr>
+        <w:t>and after that change the mode to</w:t>
+      </w:r>
+      <w:r>
+        <w:rPr>
+          <w:sz w:val="18"/>
+          <w:lang w:val="en-US"/>
+        </w:rPr>
+        <w:t xml:space="preserve"> “</w:t>
+      </w:r>
+      <w:r>
+        <w:rPr>
+          <w:b/>
+          <w:bCs/>
+          <w:sz w:val="18"/>
+          <w:lang w:val="en-US"/>
+        </w:rPr>
+        <w:t>Demo</w:t>
+      </w:r>
+      <w:r>
+        <w:rPr>
+          <w:sz w:val="18"/>
+          <w:lang w:val="en-US"/>
+        </w:rPr>
+        <w:t xml:space="preserve">”, </w:t>
+      </w:r>
+      <w:r>
+        <w:rPr>
+          <w:sz w:val="18"/>
+          <w:lang w:val="en-US"/>
+        </w:rPr>
+        <w:t>for guests</w:t>
+      </w:r>
+      <w:r>
+        <w:rPr>
+          <w:sz w:val="18"/>
+          <w:lang w:val="en-US"/>
+        </w:rPr>
+        <w:t xml:space="preserve">. </w:t>
       </w:r>
       <w:r>
         <w:rPr>
@@ -5353,55 +5949,7 @@
           <w:sz w:val="18"/>
           <w:lang w:val="en-US"/>
         </w:rPr>
-        <w:t>captcha”</w:t>
-      </w:r>
-      <w:r>
-        <w:rPr>
-          <w:sz w:val="18"/>
-          <w:lang w:val="en-US"/>
-        </w:rPr>
-        <w:t>, то куда вводить логин и пароль для авторизации, что делать? Очевидно, гуру должен сначала поставить в «админке» режим “</w:t>
-      </w:r>
-      <w:r>
-        <w:rPr>
-          <w:b/>
-          <w:bCs/>
-          <w:sz w:val="18"/>
-          <w:lang w:val="en-US"/>
-        </w:rPr>
-        <w:t>Normal</w:t>
-      </w:r>
-      <w:r>
-        <w:rPr>
-          <w:sz w:val="18"/>
-          <w:lang w:val="en-US"/>
-        </w:rPr>
-        <w:t>”, потом авторизоваться в комнату и дать это сделать тем, у кого есть логин и пароль для входа, – и вернуть комнату в режим “</w:t>
-      </w:r>
-      <w:r>
-        <w:rPr>
-          <w:b/>
-          <w:bCs/>
-          <w:sz w:val="18"/>
-          <w:lang w:val="en-US"/>
-        </w:rPr>
-        <w:t>Demo</w:t>
-      </w:r>
-      <w:r>
-        <w:rPr>
-          <w:sz w:val="18"/>
-          <w:lang w:val="en-US"/>
-        </w:rPr>
-        <w:t xml:space="preserve">”, упростить вход для гостей. Имя после авторизации останется в памяти браузера в виде </w:t>
-      </w:r>
-      <w:r>
-        <w:rPr>
-          <w:b/>
-          <w:bCs/>
-          <w:sz w:val="18"/>
-          <w:lang w:val="en-US"/>
-        </w:rPr>
-        <w:t xml:space="preserve">куки </w:t>
+        <w:t>The authorization process will store the name cookie in the browser</w:t>
       </w:r>
       <w:r>
         <w:rPr>
@@ -5410,14 +5958,30 @@
           <w:sz w:val="18"/>
           <w:lang w:val="en-US"/>
         </w:rPr>
-        <w:t>(cookie)</w:t>
-      </w:r>
-      <w:r>
-        <w:rPr>
-          <w:sz w:val="18"/>
-          <w:lang w:val="en-US"/>
-        </w:rPr>
-        <w:t xml:space="preserve"> – и будет там 10 дней, - поэтому вам не придётся опять авторизоваться в течение этого времени.</w:t>
+        <w:t xml:space="preserve"> </w:t>
+      </w:r>
+      <w:r>
+        <w:rPr>
+          <w:b w:val="false"/>
+          <w:bCs w:val="false"/>
+          <w:sz w:val="18"/>
+          <w:lang w:val="en-US"/>
+        </w:rPr>
+        <w:t>for 10 days</w:t>
+      </w:r>
+      <w:r>
+        <w:rPr>
+          <w:sz w:val="18"/>
+          <w:lang w:val="en-US"/>
+        </w:rPr>
+        <w:t xml:space="preserve">, - </w:t>
+      </w:r>
+      <w:r>
+        <w:rPr>
+          <w:sz w:val="18"/>
+          <w:lang w:val="en-US"/>
+        </w:rPr>
+        <w:t>and you don’t have to authenticate in this browser again until this cookie expires.</w:t>
       </w:r>
     </w:p>
     <w:p>
@@ -5427,16 +5991,14 @@
           <w:ilvl w:val="0"/>
           <w:numId w:val="2"/>
         </w:numPr>
-        <w:rPr>
-          <w:lang w:val="ru-RU"/>
-        </w:rPr>
+        <w:rPr/>
       </w:pPr>
       <w:r>
         <w:rPr>
           <w:sz w:val="22"/>
           <w:lang w:val="en-US"/>
         </w:rPr>
-        <w:t>Параметры комнаты</w:t>
+        <w:t>Parameters</w:t>
       </w:r>
     </w:p>
     <w:p>
@@ -5446,50 +6008,260 @@
           <w:ilvl w:val="1"/>
           <w:numId w:val="2"/>
         </w:numPr>
-        <w:rPr>
-          <w:lang w:val="ru-RU"/>
-        </w:rPr>
+        <w:rPr/>
       </w:pPr>
       <w:r>
         <w:rPr>
           <w:sz w:val="22"/>
           <w:lang w:val="en-US"/>
         </w:rPr>
-        <w:t>Число свободных мест</w:t>
-      </w:r>
-    </w:p>
-    <w:p>
-      <w:pPr>
-        <w:pStyle w:val="Normal"/>
-        <w:rPr>
-          <w:lang w:val="en-US"/>
-        </w:rPr>
-      </w:pPr>
-      <w:r>
-        <w:rPr>
-          <w:sz w:val="18"/>
-          <w:szCs w:val="18"/>
-          <w:lang w:val="en-US"/>
-        </w:rPr>
-        <w:t xml:space="preserve">Гуру устанавливает в «админке» важный параметр – число свободных мест, то есть, число гостей, которые могут </w:t>
-      </w:r>
-      <w:r>
-        <w:rPr>
-          <w:b/>
-          <w:bCs/>
-          <w:sz w:val="18"/>
-          <w:szCs w:val="18"/>
-          <w:lang w:val="en-US"/>
-        </w:rPr>
-        <w:t>сами</w:t>
-      </w:r>
-      <w:r>
-        <w:rPr>
-          <w:sz w:val="18"/>
-          <w:szCs w:val="18"/>
-          <w:lang w:val="en-US"/>
-        </w:rPr>
-        <w:t xml:space="preserve"> включить видео в комнате, когда в ней нет гуру и других авторизованных пользователей. Суммарное число возможных видео в комнате у всех участников ограничено возможностью браузеров “тянуть” все видео одновременно. Обычно скорость работы у браузеров заметно падает на 6-ом или 7-ом видео в комнате. Поэтому мы не рекомендуем устанавливать этот параметр больше шести. Установите это число в “0”, если вы хотите, чтобы никто из гостей не мог включать видео, когда в комнате нет “гуру”.</w:t>
+        <w:t>Number of free chairs</w:t>
+      </w:r>
+    </w:p>
+    <w:p>
+      <w:pPr>
+        <w:pStyle w:val="Normal"/>
+        <w:rPr/>
+      </w:pPr>
+      <w:r>
+        <w:rPr>
+          <w:sz w:val="18"/>
+          <w:szCs w:val="18"/>
+          <w:lang w:val="en-US"/>
+        </w:rPr>
+        <w:t>Guru will set an important room parameter</w:t>
+      </w:r>
+      <w:r>
+        <w:rPr>
+          <w:sz w:val="18"/>
+          <w:szCs w:val="18"/>
+          <w:lang w:val="en-US"/>
+        </w:rPr>
+        <w:t xml:space="preserve"> – </w:t>
+      </w:r>
+      <w:r>
+        <w:rPr>
+          <w:sz w:val="18"/>
+          <w:szCs w:val="18"/>
+          <w:lang w:val="en-US"/>
+        </w:rPr>
+        <w:t>the number of free “chairs”</w:t>
+      </w:r>
+      <w:r>
+        <w:rPr>
+          <w:sz w:val="18"/>
+          <w:szCs w:val="18"/>
+          <w:lang w:val="en-US"/>
+        </w:rPr>
+        <w:t xml:space="preserve">, </w:t>
+      </w:r>
+      <w:r>
+        <w:rPr>
+          <w:sz w:val="18"/>
+          <w:szCs w:val="18"/>
+          <w:lang w:val="en-US"/>
+        </w:rPr>
+        <w:t>which is the number of guest</w:t>
+      </w:r>
+      <w:r>
+        <w:rPr>
+          <w:sz w:val="18"/>
+          <w:szCs w:val="18"/>
+          <w:lang w:val="en-US"/>
+        </w:rPr>
+        <w:t>s</w:t>
+      </w:r>
+      <w:r>
+        <w:rPr>
+          <w:sz w:val="18"/>
+          <w:szCs w:val="18"/>
+          <w:lang w:val="en-US"/>
+        </w:rPr>
+        <w:t xml:space="preserve"> who can switch on their camera</w:t>
+      </w:r>
+      <w:r>
+        <w:rPr>
+          <w:sz w:val="18"/>
+          <w:szCs w:val="18"/>
+          <w:lang w:val="en-US"/>
+        </w:rPr>
+        <w:t>s</w:t>
+      </w:r>
+      <w:r>
+        <w:rPr>
+          <w:sz w:val="18"/>
+          <w:szCs w:val="18"/>
+          <w:lang w:val="en-US"/>
+        </w:rPr>
+        <w:t xml:space="preserve"> and become participants when there are no gurus/authorized users in this Room</w:t>
+      </w:r>
+      <w:r>
+        <w:rPr>
+          <w:sz w:val="18"/>
+          <w:szCs w:val="18"/>
+          <w:lang w:val="en-US"/>
+        </w:rPr>
+        <w:t xml:space="preserve">. </w:t>
+      </w:r>
+      <w:r>
+        <w:rPr>
+          <w:sz w:val="18"/>
+          <w:szCs w:val="18"/>
+          <w:lang w:val="en-US"/>
+        </w:rPr>
+        <w:t>The total number of active cameras in a Room is in fact limited</w:t>
+      </w:r>
+      <w:r>
+        <w:rPr>
+          <w:sz w:val="18"/>
+          <w:szCs w:val="18"/>
+          <w:lang w:val="en-US"/>
+        </w:rPr>
+        <w:t xml:space="preserve"> </w:t>
+      </w:r>
+      <w:r>
+        <w:rPr>
+          <w:sz w:val="18"/>
+          <w:szCs w:val="18"/>
+          <w:lang w:val="en-US"/>
+        </w:rPr>
+        <w:t xml:space="preserve">by the </w:t>
+      </w:r>
+      <w:r>
+        <w:rPr>
+          <w:sz w:val="18"/>
+          <w:szCs w:val="18"/>
+          <w:lang w:val="en-US"/>
+        </w:rPr>
+        <w:t>capacity</w:t>
+      </w:r>
+      <w:r>
+        <w:rPr>
+          <w:sz w:val="18"/>
+          <w:szCs w:val="18"/>
+          <w:lang w:val="en-US"/>
+        </w:rPr>
+        <w:t xml:space="preserve"> of browsers to support all concurrent videos</w:t>
+      </w:r>
+      <w:r>
+        <w:rPr>
+          <w:sz w:val="18"/>
+          <w:szCs w:val="18"/>
+          <w:lang w:val="en-US"/>
+        </w:rPr>
+        <w:t xml:space="preserve">. </w:t>
+      </w:r>
+      <w:r>
+        <w:rPr>
+          <w:sz w:val="18"/>
+          <w:szCs w:val="18"/>
+          <w:lang w:val="en-US"/>
+        </w:rPr>
+        <w:t>Usually when this number gets big enough, all browsers become slow</w:t>
+      </w:r>
+      <w:r>
+        <w:rPr>
+          <w:sz w:val="18"/>
+          <w:szCs w:val="18"/>
+          <w:lang w:val="en-US"/>
+        </w:rPr>
+        <w:t xml:space="preserve">. </w:t>
+      </w:r>
+      <w:r>
+        <w:rPr>
+          <w:sz w:val="18"/>
+          <w:szCs w:val="18"/>
+          <w:lang w:val="en-US"/>
+        </w:rPr>
+        <w:t xml:space="preserve">This is why we </w:t>
+      </w:r>
+      <w:r>
+        <w:rPr>
+          <w:sz w:val="18"/>
+          <w:szCs w:val="18"/>
+          <w:lang w:val="en-US"/>
+        </w:rPr>
+        <w:t>r</w:t>
+      </w:r>
+      <w:r>
+        <w:rPr>
+          <w:sz w:val="18"/>
+          <w:szCs w:val="18"/>
+          <w:lang w:val="en-US"/>
+        </w:rPr>
+        <w:t>ecommend to set this number maximum as “6”</w:t>
+      </w:r>
+      <w:r>
+        <w:rPr>
+          <w:sz w:val="18"/>
+          <w:szCs w:val="18"/>
+          <w:lang w:val="en-US"/>
+        </w:rPr>
+        <w:t xml:space="preserve">. </w:t>
+      </w:r>
+      <w:r>
+        <w:rPr>
+          <w:sz w:val="18"/>
+          <w:szCs w:val="18"/>
+          <w:lang w:val="en-US"/>
+        </w:rPr>
+        <w:t>Set it as</w:t>
+      </w:r>
+      <w:r>
+        <w:rPr>
+          <w:sz w:val="18"/>
+          <w:szCs w:val="18"/>
+          <w:lang w:val="en-US"/>
+        </w:rPr>
+        <w:t xml:space="preserve"> “0” </w:t>
+      </w:r>
+      <w:r>
+        <w:rPr>
+          <w:sz w:val="18"/>
+          <w:szCs w:val="18"/>
+          <w:lang w:val="en-US"/>
+        </w:rPr>
+        <w:t>if you want</w:t>
+      </w:r>
+      <w:r>
+        <w:rPr>
+          <w:sz w:val="18"/>
+          <w:szCs w:val="18"/>
+          <w:lang w:val="en-US"/>
+        </w:rPr>
+        <w:t xml:space="preserve"> </w:t>
+      </w:r>
+      <w:r>
+        <w:rPr>
+          <w:sz w:val="18"/>
+          <w:szCs w:val="18"/>
+          <w:lang w:val="en-US"/>
+        </w:rPr>
+        <w:t>that no guests could activate their cameras</w:t>
+      </w:r>
+      <w:r>
+        <w:rPr>
+          <w:sz w:val="18"/>
+          <w:szCs w:val="18"/>
+          <w:lang w:val="en-US"/>
+        </w:rPr>
+        <w:t xml:space="preserve"> </w:t>
+      </w:r>
+      <w:r>
+        <w:rPr>
+          <w:sz w:val="18"/>
+          <w:szCs w:val="18"/>
+          <w:lang w:val="en-US"/>
+        </w:rPr>
+        <w:t>when there are no gurus present in the Room</w:t>
+      </w:r>
+      <w:r>
+        <w:rPr>
+          <w:sz w:val="18"/>
+          <w:szCs w:val="18"/>
+          <w:lang w:val="en-US"/>
+        </w:rPr>
+        <w:t>.</w:t>
       </w:r>
     </w:p>
     <w:p>
@@ -5499,43 +6271,93 @@
           <w:ilvl w:val="0"/>
           <w:numId w:val="2"/>
         </w:numPr>
-        <w:rPr>
-          <w:lang w:val="ru-RU"/>
-        </w:rPr>
+        <w:rPr/>
       </w:pPr>
       <w:r>
         <w:rPr>
           <w:sz w:val="22"/>
           <w:lang w:val="en-US"/>
         </w:rPr>
-        <w:t>Чат в админ. интерфейсе</w:t>
-      </w:r>
-    </w:p>
-    <w:p>
-      <w:pPr>
-        <w:pStyle w:val="Normal"/>
-        <w:rPr>
-          <w:lang w:val="ru-RU"/>
-        </w:rPr>
-      </w:pPr>
-      <w:r>
-        <w:rPr>
-          <w:sz w:val="18"/>
-          <w:lang w:val="en-US"/>
-        </w:rPr>
-        <w:t>Гуру могут переписываться с другими авторизованными пользователями комнаты в закрытом от посторонних чате внутри «админки» - найдите в основном окне ссылку “TO CHAT”и кликните на неё:</w:t>
-      </w:r>
-    </w:p>
-    <w:p>
-      <w:pPr>
-        <w:pStyle w:val="Normal"/>
-        <w:rPr>
-          <w:lang w:val="en-US"/>
-        </w:rPr>
+        <w:t>Chat in Admin’s interface</w:t>
+      </w:r>
+    </w:p>
+    <w:p>
+      <w:pPr>
+        <w:pStyle w:val="Normal"/>
+        <w:rPr/>
+      </w:pPr>
+      <w:r>
+        <w:rPr>
+          <w:sz w:val="18"/>
+          <w:lang w:val="en-US"/>
+        </w:rPr>
+        <w:t xml:space="preserve">Gurus can chat with other authorized users in </w:t>
+      </w:r>
+      <w:r>
+        <w:rPr>
+          <w:sz w:val="18"/>
+          <w:lang w:val="en-US"/>
+        </w:rPr>
+        <w:t>a</w:t>
+      </w:r>
+      <w:r>
+        <w:rPr>
+          <w:sz w:val="18"/>
+          <w:lang w:val="en-US"/>
+        </w:rPr>
+        <w:t xml:space="preserve"> protected chat inside the Admin’s interface</w:t>
+      </w:r>
+      <w:r>
+        <w:rPr>
+          <w:sz w:val="18"/>
+          <w:lang w:val="en-US"/>
+        </w:rPr>
+        <w:t xml:space="preserve"> – </w:t>
+      </w:r>
+      <w:r>
+        <w:rPr>
+          <w:sz w:val="18"/>
+          <w:lang w:val="en-US"/>
+        </w:rPr>
+        <w:t>fin</w:t>
+      </w:r>
+      <w:r>
+        <w:rPr>
+          <w:sz w:val="18"/>
+          <w:lang w:val="en-US"/>
+        </w:rPr>
+        <w:t>d</w:t>
+      </w:r>
+      <w:r>
+        <w:rPr>
+          <w:sz w:val="18"/>
+          <w:lang w:val="en-US"/>
+        </w:rPr>
+        <w:t xml:space="preserve"> “TO CHAT” in the main guru’s window and c</w:t>
+      </w:r>
+      <w:r>
+        <w:rPr>
+          <w:sz w:val="18"/>
+          <w:lang w:val="en-US"/>
+        </w:rPr>
+        <w:t>lick it</w:t>
+      </w:r>
+      <w:r>
+        <w:rPr>
+          <w:sz w:val="18"/>
+          <w:lang w:val="en-US"/>
+        </w:rPr>
+        <w:t>:</w:t>
+      </w:r>
+    </w:p>
+    <w:p>
+      <w:pPr>
+        <w:pStyle w:val="Normal"/>
+        <w:rPr/>
       </w:pPr>
       <w:r>
         <w:drawing>
-          <wp:anchor behindDoc="0" distT="0" distB="0" distL="0" distR="0" simplePos="0" locked="0" layoutInCell="1" allowOverlap="1" relativeHeight="11">
+          <wp:anchor behindDoc="0" distT="0" distB="0" distL="0" distR="0" simplePos="0" locked="0" layoutInCell="1" allowOverlap="1" relativeHeight="10">
             <wp:simplePos x="0" y="0"/>
             <wp:positionH relativeFrom="column">
               <wp:align>center</wp:align>
@@ -5585,30 +6407,21 @@
           <w:sz w:val="18"/>
           <w:lang w:val="en-US"/>
         </w:rPr>
-        <w:t>Г</w:t>
-      </w:r>
-      <w:r>
-        <w:rPr>
-          <w:sz w:val="18"/>
-          <w:lang w:val="en-US"/>
-        </w:rPr>
-        <w:t xml:space="preserve">уру может стереть </w:t>
-      </w:r>
-      <w:r>
-        <w:rPr>
-          <w:b w:val="false"/>
-          <w:bCs w:val="false"/>
-          <w:sz w:val="18"/>
-          <w:lang w:val="en-US"/>
-        </w:rPr>
-        <w:t>свой</w:t>
-      </w:r>
-      <w:r>
-        <w:rPr>
-          <w:sz w:val="18"/>
-          <w:lang w:val="en-US"/>
-        </w:rPr>
-        <w:t xml:space="preserve"> последний текст кнопкой “</w:t>
+        <w:t>G</w:t>
+      </w:r>
+      <w:r>
+        <w:rPr>
+          <w:sz w:val="18"/>
+          <w:lang w:val="en-US"/>
+        </w:rPr>
+        <w:t xml:space="preserve">urus can delete their last chat input with the </w:t>
+      </w:r>
+      <w:r>
+        <w:rPr>
+          <w:sz w:val="18"/>
+          <w:lang w:val="en-US"/>
+        </w:rPr>
+        <w:t>“</w:t>
       </w:r>
       <w:r>
         <w:rPr>
@@ -5624,38 +6437,188 @@
           <w:sz w:val="18"/>
           <w:lang w:val="en-US"/>
         </w:rPr>
-        <w:t xml:space="preserve">”, а другая кнопка (с “черепом”) удалит </w:t>
-      </w:r>
-      <w:r>
-        <w:rPr>
-          <w:b/>
-          <w:bCs/>
-          <w:sz w:val="18"/>
-          <w:lang w:val="en-US"/>
-        </w:rPr>
-        <w:t>все</w:t>
-      </w:r>
-      <w:r>
-        <w:rPr>
-          <w:sz w:val="18"/>
-          <w:lang w:val="en-US"/>
-        </w:rPr>
-        <w:t xml:space="preserve"> тексты, и ваш чат останется пустым. Авторизованные пользователи комнаты, которых гуру перед этим создал в админке, также могут заходить сюда по своему логину и паролю, см. Пункт 1.1.1 – “Вход в административный интерфейс”, – однако они не смогут быть нигде, кроме этого чата, а гуру может вернуться из чата обратно в своё основное окно, кликнув на ссылку “GO TO CONTROLS”. </w:t>
-      </w:r>
-    </w:p>
-    <w:p>
-      <w:pPr>
-        <w:pStyle w:val="Normal"/>
-        <w:rPr>
-          <w:lang w:val="en-US"/>
-        </w:rPr>
-      </w:pPr>
-      <w:r>
-        <w:rPr>
-          <w:sz w:val="18"/>
-          <w:lang w:val="en-US"/>
-        </w:rPr>
-        <w:t>Две упомянутые выше кнопки для удаления текстов из чата есть только у гуру – остальные пользователи обходятся без них. Две зелёных стрелки внизу – для удобства прокрутки на мобильных устройствах.</w:t>
+        <w:t xml:space="preserve">” </w:t>
+      </w:r>
+      <w:r>
+        <w:rPr>
+          <w:sz w:val="18"/>
+          <w:lang w:val="en-US"/>
+        </w:rPr>
+        <w:t>button</w:t>
+      </w:r>
+      <w:r>
+        <w:rPr>
+          <w:sz w:val="18"/>
+          <w:lang w:val="en-US"/>
+        </w:rPr>
+        <w:t xml:space="preserve">, </w:t>
+      </w:r>
+      <w:r>
+        <w:rPr>
+          <w:sz w:val="18"/>
+          <w:lang w:val="en-US"/>
+        </w:rPr>
+        <w:t>and</w:t>
+      </w:r>
+      <w:r>
+        <w:rPr>
+          <w:sz w:val="18"/>
+          <w:lang w:val="en-US"/>
+        </w:rPr>
+        <w:t xml:space="preserve"> </w:t>
+      </w:r>
+      <w:r>
+        <w:rPr>
+          <w:sz w:val="18"/>
+          <w:lang w:val="en-US"/>
+        </w:rPr>
+        <w:t>the other button</w:t>
+      </w:r>
+      <w:r>
+        <w:rPr>
+          <w:sz w:val="18"/>
+          <w:lang w:val="en-US"/>
+        </w:rPr>
+        <w:t xml:space="preserve"> (“</w:t>
+      </w:r>
+      <w:r>
+        <w:rPr>
+          <w:sz w:val="18"/>
+          <w:lang w:val="en-US"/>
+        </w:rPr>
+        <w:t>scull</w:t>
+      </w:r>
+      <w:r>
+        <w:rPr>
+          <w:sz w:val="18"/>
+          <w:lang w:val="en-US"/>
+        </w:rPr>
+        <w:t xml:space="preserve">”) </w:t>
+      </w:r>
+      <w:r>
+        <w:rPr>
+          <w:sz w:val="18"/>
+          <w:lang w:val="en-US"/>
+        </w:rPr>
+        <w:t>will empty the chat</w:t>
+      </w:r>
+      <w:r>
+        <w:rPr>
+          <w:sz w:val="18"/>
+          <w:lang w:val="en-US"/>
+        </w:rPr>
+        <w:t xml:space="preserve">. </w:t>
+      </w:r>
+      <w:r>
+        <w:rPr>
+          <w:sz w:val="18"/>
+          <w:lang w:val="en-US"/>
+        </w:rPr>
+        <w:t>All authorized users for this Room can also enter the Admin’s interface with their login and password</w:t>
+      </w:r>
+      <w:r>
+        <w:rPr>
+          <w:sz w:val="18"/>
+          <w:lang w:val="en-US"/>
+        </w:rPr>
+        <w:t xml:space="preserve">, </w:t>
+      </w:r>
+      <w:r>
+        <w:rPr>
+          <w:sz w:val="18"/>
+          <w:lang w:val="en-US"/>
+        </w:rPr>
+        <w:t xml:space="preserve">see Paragraph </w:t>
+      </w:r>
+      <w:r>
+        <w:rPr>
+          <w:sz w:val="18"/>
+          <w:lang w:val="en-US"/>
+        </w:rPr>
+        <w:t>1.1.1 – “</w:t>
+      </w:r>
+      <w:r>
+        <w:rPr>
+          <w:sz w:val="18"/>
+          <w:lang w:val="en-US"/>
+        </w:rPr>
+        <w:t>Log in to the Admin’s interface</w:t>
+      </w:r>
+      <w:r>
+        <w:rPr>
+          <w:sz w:val="18"/>
+          <w:lang w:val="en-US"/>
+        </w:rPr>
+        <w:t xml:space="preserve">”, – </w:t>
+      </w:r>
+      <w:r>
+        <w:rPr>
+          <w:sz w:val="18"/>
+          <w:lang w:val="en-US"/>
+        </w:rPr>
+        <w:t>but they can not be anywhere in it except for this chat</w:t>
+      </w:r>
+      <w:r>
+        <w:rPr>
+          <w:sz w:val="18"/>
+          <w:lang w:val="en-US"/>
+        </w:rPr>
+        <w:t xml:space="preserve">, </w:t>
+      </w:r>
+      <w:r>
+        <w:rPr>
+          <w:sz w:val="18"/>
+          <w:lang w:val="en-US"/>
+        </w:rPr>
+        <w:t>while gurus can return from the chat to their main window clicking on the link</w:t>
+      </w:r>
+      <w:r>
+        <w:rPr>
+          <w:sz w:val="18"/>
+          <w:lang w:val="en-US"/>
+        </w:rPr>
+        <w:t xml:space="preserve"> “GO TO CONTROLS”. </w:t>
+      </w:r>
+    </w:p>
+    <w:p>
+      <w:pPr>
+        <w:pStyle w:val="Normal"/>
+        <w:rPr/>
+      </w:pPr>
+      <w:r>
+        <w:rPr>
+          <w:sz w:val="18"/>
+          <w:lang w:val="en-US"/>
+        </w:rPr>
+        <w:t>Two buttons for deletion of the texts from the chat are only for gurus</w:t>
+      </w:r>
+      <w:r>
+        <w:rPr>
+          <w:sz w:val="18"/>
+          <w:lang w:val="en-US"/>
+        </w:rPr>
+        <w:t xml:space="preserve"> – </w:t>
+      </w:r>
+      <w:r>
+        <w:rPr>
+          <w:sz w:val="18"/>
+          <w:lang w:val="en-US"/>
+        </w:rPr>
+        <w:t>there are no such buttons for other users</w:t>
+      </w:r>
+      <w:r>
+        <w:rPr>
+          <w:sz w:val="18"/>
+          <w:lang w:val="en-US"/>
+        </w:rPr>
+        <w:t xml:space="preserve">. </w:t>
+      </w:r>
+      <w:r>
+        <w:rPr>
+          <w:sz w:val="18"/>
+          <w:lang w:val="en-US"/>
+        </w:rPr>
+        <w:t>Two green arrows in the bottom of the page are for scrolling the chat.</w:t>
       </w:r>
     </w:p>
     <w:p>
@@ -5688,7 +6651,7 @@
           <w:lang w:val="ru-RU"/>
         </w:rPr>
       </w:pPr>
-      <w:bookmarkStart w:id="8" w:name="_Toc4651551831"/>
+      <w:bookmarkStart w:id="3" w:name="_Toc4651551831"/>
       <w:r>
         <w:rPr>
           <w:sz w:val="22"/>
@@ -5696,7 +6659,7 @@
         </w:rPr>
         <w:t>Г</w:t>
       </w:r>
-      <w:bookmarkEnd w:id="8"/>
+      <w:bookmarkEnd w:id="3"/>
       <w:r>
         <w:rPr>
           <w:sz w:val="22"/>
@@ -5719,7 +6682,7 @@
           <w:lang w:val="en-US"/>
         </w:rPr>
         <w:drawing>
-          <wp:anchor behindDoc="0" distT="0" distB="0" distL="0" distR="0" simplePos="0" locked="0" layoutInCell="1" allowOverlap="1" relativeHeight="12">
+          <wp:anchor behindDoc="0" distT="0" distB="0" distL="0" distR="0" simplePos="0" locked="0" layoutInCell="1" allowOverlap="1" relativeHeight="11">
             <wp:simplePos x="0" y="0"/>
             <wp:positionH relativeFrom="column">
               <wp:align>center</wp:align>
@@ -6005,7 +6968,7 @@
           <w:lang w:val="en-US"/>
         </w:rPr>
         <w:drawing>
-          <wp:anchor behindDoc="0" distT="0" distB="0" distL="0" distR="0" simplePos="0" locked="0" layoutInCell="1" allowOverlap="1" relativeHeight="13">
+          <wp:anchor behindDoc="0" distT="0" distB="0" distL="0" distR="0" simplePos="0" locked="0" layoutInCell="1" allowOverlap="1" relativeHeight="12">
             <wp:simplePos x="0" y="0"/>
             <wp:positionH relativeFrom="column">
               <wp:align>center</wp:align>
@@ -6408,7 +7371,7 @@
           <w:lang w:val="en-US"/>
         </w:rPr>
       </w:pPr>
-      <w:bookmarkStart w:id="9" w:name="_Toc46515518311"/>
+      <w:bookmarkStart w:id="4" w:name="_Toc46515518311"/>
       <w:r>
         <w:rPr>
           <w:b/>
@@ -6419,7 +7382,7 @@
         </w:rPr>
         <w:t>К</w:t>
       </w:r>
-      <w:bookmarkEnd w:id="9"/>
+      <w:bookmarkEnd w:id="4"/>
       <w:r>
         <w:rPr>
           <w:b/>
@@ -6452,7 +7415,7 @@
           <w:lang w:val="en-US"/>
         </w:rPr>
         <w:drawing>
-          <wp:anchor behindDoc="0" distT="0" distB="0" distL="0" distR="0" simplePos="0" locked="0" layoutInCell="1" allowOverlap="1" relativeHeight="14">
+          <wp:anchor behindDoc="0" distT="0" distB="0" distL="0" distR="0" simplePos="0" locked="0" layoutInCell="1" allowOverlap="1" relativeHeight="13">
             <wp:simplePos x="0" y="0"/>
             <wp:positionH relativeFrom="column">
               <wp:align>center</wp:align>
@@ -6893,8 +7856,8 @@
           <w:lang w:val="ru-RU"/>
         </w:rPr>
       </w:pPr>
-      <w:bookmarkStart w:id="10" w:name="__DdeLink__884_1527678645"/>
-      <w:bookmarkEnd w:id="10"/>
+      <w:bookmarkStart w:id="5" w:name="__DdeLink__884_1527678645"/>
+      <w:bookmarkEnd w:id="5"/>
       <w:r>
         <w:rPr>
           <w:b/>
@@ -7082,7 +8045,7 @@
           <w:lang w:val="en-US"/>
         </w:rPr>
         <w:drawing>
-          <wp:anchor behindDoc="0" distT="0" distB="0" distL="0" distR="0" simplePos="0" locked="0" layoutInCell="1" allowOverlap="1" relativeHeight="15">
+          <wp:anchor behindDoc="0" distT="0" distB="0" distL="0" distR="0" simplePos="0" locked="0" layoutInCell="1" allowOverlap="1" relativeHeight="14">
             <wp:simplePos x="0" y="0"/>
             <wp:positionH relativeFrom="column">
               <wp:align>center</wp:align>
@@ -7304,7 +8267,7 @@
           <w:lang w:val="en-US"/>
         </w:rPr>
         <w:drawing>
-          <wp:anchor behindDoc="0" distT="0" distB="0" distL="0" distR="0" simplePos="0" locked="0" layoutInCell="1" allowOverlap="1" relativeHeight="16">
+          <wp:anchor behindDoc="0" distT="0" distB="0" distL="0" distR="0" simplePos="0" locked="0" layoutInCell="1" allowOverlap="1" relativeHeight="15">
             <wp:simplePos x="0" y="0"/>
             <wp:positionH relativeFrom="column">
               <wp:align>center</wp:align>
@@ -7384,7 +8347,7 @@
           <w:lang w:val="en-US"/>
         </w:rPr>
         <w:drawing>
-          <wp:anchor behindDoc="0" distT="0" distB="0" distL="0" distR="0" simplePos="0" locked="0" layoutInCell="1" allowOverlap="1" relativeHeight="17">
+          <wp:anchor behindDoc="0" distT="0" distB="0" distL="0" distR="0" simplePos="0" locked="0" layoutInCell="1" allowOverlap="1" relativeHeight="16">
             <wp:simplePos x="0" y="0"/>
             <wp:positionH relativeFrom="column">
               <wp:align>center</wp:align>
@@ -7727,7 +8690,7 @@
           <w:lang w:val="en-US"/>
         </w:rPr>
         <w:drawing>
-          <wp:anchor behindDoc="0" distT="0" distB="0" distL="0" distR="0" simplePos="0" locked="0" layoutInCell="1" allowOverlap="1" relativeHeight="18">
+          <wp:anchor behindDoc="0" distT="0" distB="0" distL="0" distR="0" simplePos="0" locked="0" layoutInCell="1" allowOverlap="1" relativeHeight="17">
             <wp:simplePos x="0" y="0"/>
             <wp:positionH relativeFrom="column">
               <wp:align>center</wp:align>
@@ -8002,8 +8965,8 @@
         </w:rPr>
         <w:t xml:space="preserve">, как это сделать - читайте здесь:  </w:t>
       </w:r>
-      <w:bookmarkStart w:id="11" w:name="__DdeLink__918_1145317770"/>
-      <w:bookmarkEnd w:id="11"/>
+      <w:bookmarkStart w:id="6" w:name="__DdeLink__918_1145317770"/>
+      <w:bookmarkEnd w:id="6"/>
       <w:r>
         <w:rPr>
           <w:b w:val="false"/>
@@ -8277,7 +9240,7 @@
       <w:fldChar w:fldCharType="separate"/>
     </w:r>
     <w:r>
-      <w:t>33</w:t>
+      <w:t>31</w:t>
     </w:r>
     <w:r>
       <w:fldChar w:fldCharType="end"/>

</xml_diff>

<commit_message>
16 pages translation of R-H manual
</commit_message>
<xml_diff>
--- a/inst_eng.docx
+++ b/inst_eng.docx
@@ -123,7 +123,7 @@
                                 <w:sdt>
                                   <w:sdtPr>
                                     <w:text/>
-                                    <w:id w:val="1539552141"/>
+                                    <w:id w:val="1787067818"/>
                                     <w:dataBinding w:prefixMappings="xmlns:ns0='http://schemas.openxmlformats.org/package/2006/metadata/core-properties' xmlns:ns1='http://purl.org/dc/elements/1.1/'" w:xpath="/ns0:coreProperties[1]/ns1:title[1]" w:storeItemID="{6C3C8BC8-F283-45AE-878A-BAB7291924A1}"/>
                                     <w:alias w:val="Company"/>
                                   </w:sdtPr>
@@ -166,7 +166,7 @@
                                 <w:sdt>
                                   <w:sdtPr>
                                     <w:text/>
-                                    <w:id w:val="574700636"/>
+                                    <w:id w:val="1935343645"/>
                                     <w:dataBinding w:prefixMappings="xmlns:ns0='http://schemas.openxmlformats.org/package/2006/metadata/core-properties' xmlns:ns1='http://purl.org/dc/elements/1.1/'" w:xpath="/ns0:coreProperties[1]/ns1:subject[1]" w:storeItemID="{6C3C8BC8-F283-45AE-878A-BAB7291924A1}"/>
                                     <w:alias w:val="Subtitle"/>
                                   </w:sdtPr>
@@ -196,14 +196,10 @@
                             <w:pPr>
                               <w:pStyle w:val="FrameContents"/>
                               <w:spacing w:before="0" w:after="200"/>
-                              <w:rPr>
-                                <w:color w:val="000000"/>
-                              </w:rPr>
+                              <w:rPr/>
                             </w:pPr>
                             <w:r>
-                              <w:rPr>
-                                <w:color w:val="000000"/>
-                              </w:rPr>
+                              <w:rPr/>
                             </w:r>
                           </w:p>
                         </w:txbxContent>
@@ -296,7 +292,7 @@
                           <w:sdt>
                             <w:sdtPr>
                               <w:text/>
-                              <w:id w:val="649628308"/>
+                              <w:id w:val="1090122876"/>
                               <w:dataBinding w:prefixMappings="xmlns:ns0='http://schemas.openxmlformats.org/package/2006/metadata/core-properties' xmlns:ns1='http://purl.org/dc/elements/1.1/'" w:xpath="/ns0:coreProperties[1]/ns1:title[1]" w:storeItemID="{6C3C8BC8-F283-45AE-878A-BAB7291924A1}"/>
                               <w:alias w:val="Company"/>
                             </w:sdtPr>
@@ -339,7 +335,7 @@
                           <w:sdt>
                             <w:sdtPr>
                               <w:text/>
-                              <w:id w:val="1895650966"/>
+                              <w:id w:val="1346534707"/>
                               <w:dataBinding w:prefixMappings="xmlns:ns0='http://schemas.openxmlformats.org/package/2006/metadata/core-properties' xmlns:ns1='http://purl.org/dc/elements/1.1/'" w:xpath="/ns0:coreProperties[1]/ns1:subject[1]" w:storeItemID="{6C3C8BC8-F283-45AE-878A-BAB7291924A1}"/>
                               <w:alias w:val="Subtitle"/>
                             </w:sdtPr>
@@ -369,14 +365,10 @@
                       <w:pPr>
                         <w:pStyle w:val="FrameContents"/>
                         <w:spacing w:before="0" w:after="200"/>
-                        <w:rPr>
-                          <w:color w:val="000000"/>
-                        </w:rPr>
+                        <w:rPr/>
                       </w:pPr>
                       <w:r>
-                        <w:rPr>
-                          <w:color w:val="000000"/>
-                        </w:rPr>
+                        <w:rPr/>
                       </w:r>
                     </w:p>
                   </w:txbxContent>
@@ -549,14 +541,10 @@
                             <w:pPr>
                               <w:pStyle w:val="FrameContents"/>
                               <w:spacing w:before="0" w:after="200"/>
-                              <w:rPr>
-                                <w:color w:val="000000"/>
-                              </w:rPr>
+                              <w:rPr/>
                             </w:pPr>
                             <w:r>
-                              <w:rPr>
-                                <w:color w:val="000000"/>
-                              </w:rPr>
+                              <w:rPr/>
                             </w:r>
                           </w:p>
                         </w:txbxContent>
@@ -630,14 +618,10 @@
                       <w:pPr>
                         <w:pStyle w:val="FrameContents"/>
                         <w:spacing w:before="0" w:after="200"/>
-                        <w:rPr>
-                          <w:color w:val="000000"/>
-                        </w:rPr>
+                        <w:rPr/>
                       </w:pPr>
                       <w:r>
-                        <w:rPr>
-                          <w:color w:val="000000"/>
-                        </w:rPr>
+                        <w:rPr/>
                       </w:r>
                     </w:p>
                   </w:txbxContent>
@@ -675,7 +659,7 @@
           <w:docPartGallery w:val="Table of Contents"/>
           <w:docPartUnique w:val="true"/>
         </w:docPartObj>
-        <w:id w:val="786957991"/>
+        <w:id w:val="674616984"/>
       </w:sdtPr>
       <w:sdtContent>
         <w:p>
@@ -818,23 +802,7 @@
             <w:lang w:val="en-US"/>
           </w:rPr>
           <w:tab/>
-          <w:t xml:space="preserve">Log in to Admin’s </w:t>
-        </w:r>
-        <w:r>
-          <w:rPr>
-            <w:rStyle w:val="IndexLink"/>
-            <w:rFonts w:eastAsia="" w:eastAsiaTheme="minorEastAsia"/>
-            <w:lang w:val="en-US"/>
-          </w:rPr>
-          <w:t>i</w:t>
-        </w:r>
-        <w:r>
-          <w:rPr>
-            <w:rStyle w:val="IndexLink"/>
-            <w:rFonts w:eastAsia="" w:eastAsiaTheme="minorEastAsia"/>
-            <w:lang w:val="en-US"/>
-          </w:rPr>
-          <w:t>nterface</w:t>
+          <w:t>Log in to Admin’s interface</w:t>
         </w:r>
         <w:r>
           <w:rPr>
@@ -1246,21 +1214,7 @@
           <w:rFonts w:eastAsia="" w:eastAsiaTheme="minorEastAsia"/>
           <w:lang w:val="en-US"/>
         </w:rPr>
-        <w:t xml:space="preserve">Entering </w:t>
-      </w:r>
-      <w:r>
-        <w:rPr>
-          <w:rFonts w:eastAsia="" w:eastAsiaTheme="minorEastAsia"/>
-          <w:lang w:val="en-US"/>
-        </w:rPr>
-        <w:t xml:space="preserve">the </w:t>
-      </w:r>
-      <w:r>
-        <w:rPr>
-          <w:rFonts w:eastAsia="" w:eastAsiaTheme="minorEastAsia"/>
-          <w:lang w:val="en-US"/>
-        </w:rPr>
-        <w:t>Room</w:t>
+        <w:t>Entering the Room</w:t>
       </w:r>
       <w:hyperlink w:anchor="_Toc465155193">
         <w:r>
@@ -1410,14 +1364,6 @@
             <w:lang w:val="en-US"/>
           </w:rPr>
           <w:tab/>
-        </w:r>
-        <w:r>
-          <w:rPr>
-            <w:rStyle w:val="IndexLink"/>
-            <w:rFonts w:eastAsia="" w:eastAsiaTheme="minorEastAsia"/>
-            <w:vanish w:val="false"/>
-            <w:lang w:val="en-US"/>
-          </w:rPr>
           <w:t>U</w:t>
         </w:r>
       </w:hyperlink>
@@ -1427,15 +1373,7 @@
           <w:vanish w:val="false"/>
           <w:lang w:val="en-US"/>
         </w:rPr>
-        <w:t>sing</w:t>
-      </w:r>
-      <w:r>
-        <w:rPr>
-          <w:rFonts w:eastAsia="" w:eastAsiaTheme="minorEastAsia"/>
-          <w:vanish w:val="false"/>
-          <w:lang w:val="en-US"/>
-        </w:rPr>
-        <w:t xml:space="preserve"> “captcha”</w:t>
+        <w:t>sing “captcha”</w:t>
       </w:r>
       <w:hyperlink w:anchor="_Toc465155195">
         <w:r>
@@ -1454,14 +1392,7 @@
           <w:vanish w:val="false"/>
           <w:lang w:val="en-US"/>
         </w:rPr>
-        <w:t>1</w:t>
-      </w:r>
-      <w:r>
-        <w:rPr>
-          <w:vanish w:val="false"/>
-          <w:lang w:val="en-US"/>
-        </w:rPr>
-        <w:t>0</w:t>
+        <w:t>10</w:t>
       </w:r>
     </w:p>
     <w:p>
@@ -1518,14 +1449,7 @@
           <w:vanish w:val="false"/>
           <w:lang w:val="en-US"/>
         </w:rPr>
-        <w:t>1</w:t>
-      </w:r>
-      <w:r>
-        <w:rPr>
-          <w:vanish w:val="false"/>
-          <w:lang w:val="en-US"/>
-        </w:rPr>
-        <w:t>1</w:t>
+        <w:t>11</w:t>
       </w:r>
     </w:p>
     <w:p>
@@ -1617,15 +1541,7 @@
           <w:vanish w:val="false"/>
           <w:lang w:val="en-US"/>
         </w:rPr>
-        <w:t>1</w:t>
-      </w:r>
-      <w:r>
-        <w:rPr>
-          <w:rStyle w:val="IndexLink"/>
-          <w:vanish w:val="false"/>
-          <w:lang w:val="en-US"/>
-        </w:rPr>
-        <w:t>3</w:t>
+        <w:t>13</w:t>
       </w:r>
     </w:p>
     <w:p>
@@ -1667,16 +1583,7 @@
           <w:vanish w:val="false"/>
           <w:lang w:val="en-US"/>
         </w:rPr>
-        <w:t>1</w:t>
-      </w:r>
-      <w:r>
-        <w:rPr>
-          <w:rStyle w:val="IndexLink"/>
-          <w:rFonts w:eastAsia="" w:eastAsiaTheme="minorEastAsia"/>
-          <w:vanish w:val="false"/>
-          <w:lang w:val="en-US"/>
-        </w:rPr>
-        <w:t>3</w:t>
+        <w:t>13</w:t>
       </w:r>
     </w:p>
     <w:p>
@@ -1715,25 +1622,7 @@
           <w:vanish w:val="false"/>
           <w:lang w:val="en-US"/>
         </w:rPr>
-        <w:t xml:space="preserve">Chat in Admin’s </w:t>
-      </w:r>
-      <w:r>
-        <w:rPr>
-          <w:rStyle w:val="IndexLink"/>
-          <w:rFonts w:eastAsia="" w:eastAsiaTheme="minorEastAsia"/>
-          <w:vanish w:val="false"/>
-          <w:lang w:val="en-US"/>
-        </w:rPr>
-        <w:t>i</w:t>
-      </w:r>
-      <w:r>
-        <w:rPr>
-          <w:rStyle w:val="IndexLink"/>
-          <w:rFonts w:eastAsia="" w:eastAsiaTheme="minorEastAsia"/>
-          <w:vanish w:val="false"/>
-          <w:lang w:val="en-US"/>
-        </w:rPr>
-        <w:t>nterface</w:t>
+        <w:t>Chat in Admin’s interface</w:t>
       </w:r>
       <w:hyperlink w:anchor="_Toc465155207">
         <w:r>
@@ -1754,16 +1643,7 @@
           <w:vanish w:val="false"/>
           <w:lang w:val="en-US"/>
         </w:rPr>
-        <w:t>1</w:t>
-      </w:r>
-      <w:r>
-        <w:rPr>
-          <w:rStyle w:val="IndexLink"/>
-          <w:rFonts w:eastAsia="" w:eastAsiaTheme="minorEastAsia"/>
-          <w:vanish w:val="false"/>
-          <w:lang w:val="en-US"/>
-        </w:rPr>
-        <w:t>3</w:t>
+        <w:t>13</w:t>
       </w:r>
     </w:p>
     <w:p>
@@ -2972,13 +2852,7 @@
     <w:p>
       <w:pPr>
         <w:pStyle w:val="Normal"/>
-        <w:rPr>
-          <w:b w:val="false"/>
-          <w:b w:val="false"/>
-          <w:bCs w:val="false"/>
-          <w:sz w:val="18"/>
-          <w:lang w:val="en-US"/>
-        </w:rPr>
+        <w:rPr/>
       </w:pPr>
       <w:r>
         <w:rPr>
@@ -3046,25 +2920,7 @@
           <w:sz w:val="18"/>
           <w:lang w:val="en-US"/>
         </w:rPr>
-        <w:t xml:space="preserve"> Admin’s </w:t>
-      </w:r>
-      <w:r>
-        <w:rPr>
-          <w:b/>
-          <w:bCs/>
-          <w:sz w:val="18"/>
-          <w:lang w:val="en-US"/>
-        </w:rPr>
-        <w:t>i</w:t>
-      </w:r>
-      <w:r>
-        <w:rPr>
-          <w:b/>
-          <w:bCs/>
-          <w:sz w:val="18"/>
-          <w:lang w:val="en-US"/>
-        </w:rPr>
-        <w:t>nterface –</w:t>
+        <w:t xml:space="preserve"> Admin’s interface –</w:t>
       </w:r>
       <w:r>
         <w:rPr>
@@ -3091,25 +2947,7 @@
           <w:sz w:val="18"/>
           <w:lang w:val="en-US"/>
         </w:rPr>
-        <w:t xml:space="preserve"> – its Admin’s </w:t>
-      </w:r>
-      <w:r>
-        <w:rPr>
-          <w:b w:val="false"/>
-          <w:bCs w:val="false"/>
-          <w:sz w:val="18"/>
-          <w:lang w:val="en-US"/>
-        </w:rPr>
-        <w:t>i</w:t>
-      </w:r>
-      <w:r>
-        <w:rPr>
-          <w:b w:val="false"/>
-          <w:bCs w:val="false"/>
-          <w:sz w:val="18"/>
-          <w:lang w:val="en-US"/>
-        </w:rPr>
-        <w:t xml:space="preserve">nterface is on </w:t>
+        <w:t xml:space="preserve"> – its Admin’s interface is on </w:t>
       </w:r>
       <w:r>
         <w:rPr>
@@ -3170,23 +3008,7 @@
           <w:szCs w:val="21"/>
           <w:lang w:val="en-US"/>
         </w:rPr>
-        <w:t xml:space="preserve">Log in to Admin’s </w:t>
-      </w:r>
-      <w:r>
-        <w:rPr>
-          <w:sz w:val="21"/>
-          <w:szCs w:val="21"/>
-          <w:lang w:val="en-US"/>
-        </w:rPr>
-        <w:t>i</w:t>
-      </w:r>
-      <w:r>
-        <w:rPr>
-          <w:sz w:val="21"/>
-          <w:szCs w:val="21"/>
-          <w:lang w:val="en-US"/>
-        </w:rPr>
-        <w:t>nterface</w:t>
+        <w:t>Log in to Admin’s interface</w:t>
       </w:r>
     </w:p>
     <w:p>
@@ -3717,21 +3539,7 @@
           <w:sz w:val="18"/>
           <w:lang w:val="en-US"/>
         </w:rPr>
-        <w:t xml:space="preserve">Working with the Admin’s </w:t>
-      </w:r>
-      <w:r>
-        <w:rPr>
-          <w:sz w:val="18"/>
-          <w:lang w:val="en-US"/>
-        </w:rPr>
-        <w:t>i</w:t>
-      </w:r>
-      <w:r>
-        <w:rPr>
-          <w:sz w:val="18"/>
-          <w:lang w:val="en-US"/>
-        </w:rPr>
-        <w:t>nterface is following some basic security rules: do not leave the guru window open when you’re leaving; always “</w:t>
+        <w:t>Working with the Admin’s interface is following some basic security rules: do not leave the guru window open when you’re leaving; always “</w:t>
       </w:r>
       <w:r>
         <w:rPr>
@@ -3779,35 +3587,7 @@
           <w:sz w:val="18"/>
           <w:lang w:val="en-US"/>
         </w:rPr>
-        <w:t>! Do not tell your guru’s password to anyone. If your computer is access</w:t>
-      </w:r>
-      <w:r>
-        <w:rPr>
-          <w:sz w:val="18"/>
-          <w:lang w:val="en-US"/>
-        </w:rPr>
-        <w:t>ed by</w:t>
-      </w:r>
-      <w:r>
-        <w:rPr>
-          <w:sz w:val="18"/>
-          <w:lang w:val="en-US"/>
-        </w:rPr>
-        <w:t xml:space="preserve"> other people, do not save your login and password in your browser’</w:t>
-      </w:r>
-      <w:r>
-        <w:rPr>
-          <w:sz w:val="18"/>
-          <w:lang w:val="en-US"/>
-        </w:rPr>
-        <w:t>s</w:t>
-      </w:r>
-      <w:r>
-        <w:rPr>
-          <w:sz w:val="18"/>
-          <w:lang w:val="en-US"/>
-        </w:rPr>
-        <w:t xml:space="preserve"> memory.</w:t>
+        <w:t>! Do not tell your guru’s password to anyone. If your computer is accessed by other people, do not save your login and password in your browser’s memory.</w:t>
       </w:r>
     </w:p>
     <w:p>
@@ -3869,21 +3649,7 @@
           <w:sz w:val="18"/>
           <w:lang w:val="en-US"/>
         </w:rPr>
-        <w:t xml:space="preserve">. The former are always participants in the Room while the latter can be both participants or just «viewers». Gurus create authorized users in the Admin’s </w:t>
-      </w:r>
-      <w:r>
-        <w:rPr>
-          <w:sz w:val="18"/>
-          <w:lang w:val="en-US"/>
-        </w:rPr>
-        <w:t>i</w:t>
-      </w:r>
-      <w:r>
-        <w:rPr>
-          <w:sz w:val="18"/>
-          <w:lang w:val="en-US"/>
-        </w:rPr>
-        <w:t>nterface.</w:t>
+        <w:t>. The former are always participants in the Room while the latter can be both participants or just «viewers». Gurus create authorized users in the Admin’s interface.</w:t>
       </w:r>
     </w:p>
     <w:p>
@@ -4005,21 +3771,7 @@
           <w:sz w:val="18"/>
           <w:lang w:val="en-US"/>
         </w:rPr>
-        <w:t xml:space="preserve"> this user and re-create it with a new pair of login/password. Then the guru will pass the new login/password to the user for whom they </w:t>
-      </w:r>
-      <w:r>
-        <w:rPr>
-          <w:sz w:val="18"/>
-          <w:lang w:val="en-US"/>
-        </w:rPr>
-        <w:t xml:space="preserve">are </w:t>
-      </w:r>
-      <w:r>
-        <w:rPr>
-          <w:sz w:val="18"/>
-          <w:lang w:val="en-US"/>
-        </w:rPr>
-        <w:t>made.</w:t>
+        <w:t xml:space="preserve"> this user and re-create it with a new pair of login/password. Then the guru will pass the new login/password to the user for whom they are made.</w:t>
       </w:r>
     </w:p>
     <w:p>
@@ -4082,21 +3834,7 @@
           <w:sz w:val="22"/>
           <w:lang w:val="en-US"/>
         </w:rPr>
-        <w:t xml:space="preserve">Entering </w:t>
-      </w:r>
-      <w:r>
-        <w:rPr>
-          <w:sz w:val="22"/>
-          <w:lang w:val="en-US"/>
-        </w:rPr>
-        <w:t>the</w:t>
-      </w:r>
-      <w:r>
-        <w:rPr>
-          <w:sz w:val="22"/>
-          <w:lang w:val="en-US"/>
-        </w:rPr>
-        <w:t xml:space="preserve"> Room</w:t>
+        <w:t>Entering the Room</w:t>
       </w:r>
     </w:p>
     <w:p>
@@ -4109,56 +3847,7 @@
           <w:sz w:val="18"/>
           <w:lang w:val="en-US"/>
         </w:rPr>
-        <w:t>Guru</w:t>
-      </w:r>
-      <w:r>
-        <w:rPr>
-          <w:sz w:val="18"/>
-          <w:lang w:val="en-US"/>
-        </w:rPr>
-        <w:t xml:space="preserve">s </w:t>
-      </w:r>
-      <w:r>
-        <w:rPr>
-          <w:sz w:val="18"/>
-          <w:lang w:val="en-US"/>
-        </w:rPr>
-        <w:t xml:space="preserve">can lock the Room’s door, and </w:t>
-      </w:r>
-      <w:r>
-        <w:rPr>
-          <w:sz w:val="18"/>
-          <w:lang w:val="en-US"/>
-        </w:rPr>
-        <w:t xml:space="preserve">then </w:t>
-      </w:r>
-      <w:r>
-        <w:rPr>
-          <w:sz w:val="18"/>
-          <w:lang w:val="en-US"/>
-        </w:rPr>
-        <w:t>only this Room’s authorized users will be able to enter it</w:t>
-      </w:r>
-      <w:r>
-        <w:rPr>
-          <w:sz w:val="18"/>
-          <w:lang w:val="en-US"/>
-        </w:rPr>
-        <w:t xml:space="preserve">. </w:t>
-      </w:r>
-      <w:r>
-        <w:rPr>
-          <w:sz w:val="18"/>
-          <w:lang w:val="en-US"/>
-        </w:rPr>
-        <w:t>Guest cannot enter the room when the door is</w:t>
-      </w:r>
-      <w:r>
-        <w:rPr>
-          <w:sz w:val="18"/>
-          <w:lang w:val="en-US"/>
-        </w:rPr>
-        <w:t xml:space="preserve"> “</w:t>
+        <w:t>Gurus can lock the Room’s door, and then only this Room’s authorized users will be able to enter it. Guest cannot enter the room when the door is “</w:t>
       </w:r>
       <w:r>
         <w:rPr>
@@ -4191,14 +3880,7 @@
           <w:sz w:val="22"/>
           <w:lang w:val="en-US"/>
         </w:rPr>
-        <w:t>Selection</w:t>
-      </w:r>
-      <w:r>
-        <w:rPr>
-          <w:sz w:val="22"/>
-          <w:lang w:val="en-US"/>
-        </w:rPr>
-        <w:t xml:space="preserve"> “open”</w:t>
+        <w:t>Selection “open”</w:t>
       </w:r>
     </w:p>
     <w:p>
@@ -4211,14 +3893,7 @@
           <w:sz w:val="18"/>
           <w:lang w:val="en-US"/>
         </w:rPr>
-        <w:t>Guru’s having selected</w:t>
-      </w:r>
-      <w:r>
-        <w:rPr>
-          <w:sz w:val="18"/>
-          <w:lang w:val="en-US"/>
-        </w:rPr>
-        <w:t xml:space="preserve"> “</w:t>
+        <w:t>Guru’s having selected “</w:t>
       </w:r>
       <w:r>
         <w:rPr>
@@ -4234,35 +3909,7 @@
           <w:sz w:val="18"/>
           <w:lang w:val="en-US"/>
         </w:rPr>
-        <w:t xml:space="preserve">” </w:t>
-      </w:r>
-      <w:r>
-        <w:rPr>
-          <w:sz w:val="18"/>
-          <w:lang w:val="en-US"/>
-        </w:rPr>
-        <w:t>by click on the “lock” icon</w:t>
-      </w:r>
-      <w:r>
-        <w:rPr>
-          <w:sz w:val="18"/>
-          <w:lang w:val="en-US"/>
-        </w:rPr>
-        <w:t xml:space="preserve">, </w:t>
-      </w:r>
-      <w:r>
-        <w:rPr>
-          <w:sz w:val="18"/>
-          <w:lang w:val="en-US"/>
-        </w:rPr>
-        <w:t>and the access mode set to</w:t>
-      </w:r>
-      <w:r>
-        <w:rPr>
-          <w:sz w:val="18"/>
-          <w:lang w:val="en-US"/>
-        </w:rPr>
-        <w:t xml:space="preserve"> “</w:t>
+        <w:t>” by click on the “lock” icon, and the access mode set to “</w:t>
       </w:r>
       <w:r>
         <w:rPr>
@@ -4278,21 +3925,7 @@
           <w:sz w:val="18"/>
           <w:lang w:val="en-US"/>
         </w:rPr>
-        <w:t xml:space="preserve">”, </w:t>
-      </w:r>
-      <w:r>
-        <w:rPr>
-          <w:sz w:val="18"/>
-          <w:lang w:val="en-US"/>
-        </w:rPr>
-        <w:t>the door of the Room will look like this</w:t>
-      </w:r>
-      <w:r>
-        <w:rPr>
-          <w:sz w:val="18"/>
-          <w:lang w:val="en-US"/>
-        </w:rPr>
-        <w:t>:</w:t>
+        <w:t>”, the door of the Room will look like this:</w:t>
       </w:r>
     </w:p>
     <w:p>
@@ -4384,14 +4017,7 @@
           <w:sz w:val="22"/>
           <w:lang w:val="en-US"/>
         </w:rPr>
-        <w:t>Selection</w:t>
-      </w:r>
-      <w:r>
-        <w:rPr>
-          <w:sz w:val="22"/>
-          <w:lang w:val="en-US"/>
-        </w:rPr>
-        <w:t xml:space="preserve"> “locked”</w:t>
+        <w:t>Selection “locked”</w:t>
       </w:r>
     </w:p>
     <w:p>
@@ -4404,14 +4030,7 @@
           <w:sz w:val="18"/>
           <w:lang w:val="en-US"/>
         </w:rPr>
-        <w:t>Guru’s having selected the mode</w:t>
-      </w:r>
-      <w:r>
-        <w:rPr>
-          <w:sz w:val="18"/>
-          <w:lang w:val="en-US"/>
-        </w:rPr>
-        <w:t xml:space="preserve"> “</w:t>
+        <w:t>Guru’s having selected the mode “</w:t>
       </w:r>
       <w:r>
         <w:rPr>
@@ -4427,28 +4046,7 @@
           <w:sz w:val="18"/>
           <w:lang w:val="en-US"/>
         </w:rPr>
-        <w:t xml:space="preserve">”, </w:t>
-      </w:r>
-      <w:r>
-        <w:rPr>
-          <w:sz w:val="18"/>
-          <w:lang w:val="en-US"/>
-        </w:rPr>
-        <w:t xml:space="preserve">and the </w:t>
-      </w:r>
-      <w:r>
-        <w:rPr>
-          <w:sz w:val="18"/>
-          <w:lang w:val="en-US"/>
-        </w:rPr>
-        <w:t xml:space="preserve"> access mode set to</w:t>
-      </w:r>
-      <w:r>
-        <w:rPr>
-          <w:sz w:val="18"/>
-          <w:lang w:val="en-US"/>
-        </w:rPr>
-        <w:t xml:space="preserve"> “</w:t>
+        <w:t>”, and the  access mode set to “</w:t>
       </w:r>
       <w:r>
         <w:rPr>
@@ -4464,21 +4062,7 @@
           <w:sz w:val="18"/>
           <w:lang w:val="en-US"/>
         </w:rPr>
-        <w:t xml:space="preserve">”, </w:t>
-      </w:r>
-      <w:r>
-        <w:rPr>
-          <w:sz w:val="18"/>
-          <w:lang w:val="en-US"/>
-        </w:rPr>
-        <w:t>the door of the Room will look like this</w:t>
-      </w:r>
-      <w:r>
-        <w:rPr>
-          <w:sz w:val="18"/>
-          <w:lang w:val="en-US"/>
-        </w:rPr>
-        <w:t>:</w:t>
+        <w:t>”, the door of the Room will look like this:</w:t>
       </w:r>
     </w:p>
     <w:p>
@@ -4493,7 +4077,7 @@
           <w:lang w:val="en-US"/>
         </w:rPr>
         <w:drawing>
-          <wp:anchor behindDoc="0" distT="0" distB="0" distL="0" distR="0" simplePos="0" locked="0" layoutInCell="1" allowOverlap="1" relativeHeight="20">
+          <wp:anchor behindDoc="0" distT="0" distB="0" distL="0" distR="0" simplePos="0" locked="0" layoutInCell="1" allowOverlap="1" relativeHeight="18">
             <wp:simplePos x="0" y="0"/>
             <wp:positionH relativeFrom="column">
               <wp:posOffset>0</wp:posOffset>
@@ -4618,14 +4202,7 @@
           <w:sz w:val="22"/>
           <w:lang w:val="en-US"/>
         </w:rPr>
-        <w:t>Using</w:t>
-      </w:r>
-      <w:r>
-        <w:rPr>
-          <w:sz w:val="22"/>
-          <w:lang w:val="en-US"/>
-        </w:rPr>
-        <w:t xml:space="preserve"> “captcha”</w:t>
+        <w:t>Using “captcha”</w:t>
       </w:r>
     </w:p>
     <w:p>
@@ -4638,123 +4215,23 @@
           <w:sz w:val="18"/>
           <w:lang w:val="en-US"/>
         </w:rPr>
-        <w:t>After h</w:t>
-      </w:r>
-      <w:r>
-        <w:rPr>
-          <w:sz w:val="18"/>
-          <w:lang w:val="en-US"/>
-        </w:rPr>
-        <w:t>itting</w:t>
-      </w:r>
-      <w:r>
-        <w:rPr>
-          <w:sz w:val="18"/>
-          <w:lang w:val="en-US"/>
-        </w:rPr>
-        <w:t xml:space="preserve"> “Enter”, </w:t>
-      </w:r>
-      <w:r>
-        <w:rPr>
-          <w:sz w:val="18"/>
-          <w:lang w:val="en-US"/>
-        </w:rPr>
-        <w:t>we are obliged to deal with</w:t>
-      </w:r>
-      <w:r>
-        <w:rPr>
-          <w:sz w:val="18"/>
-          <w:lang w:val="en-US"/>
-        </w:rPr>
-        <w:t xml:space="preserve"> “</w:t>
-      </w:r>
-      <w:r>
-        <w:rPr>
-          <w:b w:val="false"/>
-          <w:bCs w:val="false"/>
-          <w:sz w:val="18"/>
-          <w:lang w:val="en-US"/>
-        </w:rPr>
-        <w:t xml:space="preserve">captcha” </w:t>
-      </w:r>
-      <w:r>
-        <w:rPr>
-          <w:b w:val="false"/>
-          <w:bCs w:val="false"/>
-          <w:sz w:val="18"/>
-          <w:lang w:val="en-US"/>
-        </w:rPr>
-        <w:t>(see picture in the next page)</w:t>
-      </w:r>
-      <w:r>
-        <w:rPr>
-          <w:sz w:val="18"/>
-          <w:lang w:val="en-US"/>
-        </w:rPr>
-        <w:t xml:space="preserve">: </w:t>
-      </w:r>
-      <w:r>
-        <w:rPr>
-          <w:sz w:val="18"/>
-          <w:lang w:val="en-US"/>
-        </w:rPr>
-        <w:t>in the field</w:t>
-      </w:r>
-      <w:r>
-        <w:rPr>
-          <w:sz w:val="18"/>
-          <w:lang w:val="en-US"/>
-        </w:rPr>
-        <w:t xml:space="preserve"> ”..code?” </w:t>
-      </w:r>
-      <w:r>
-        <w:rPr>
-          <w:sz w:val="18"/>
-          <w:lang w:val="en-US"/>
-        </w:rPr>
-        <w:t xml:space="preserve">type </w:t>
-      </w:r>
-      <w:r>
-        <w:rPr>
-          <w:sz w:val="18"/>
-          <w:lang w:val="en-US"/>
-        </w:rPr>
-        <w:t>the 4-digit code</w:t>
-      </w:r>
-      <w:r>
-        <w:rPr>
-          <w:sz w:val="18"/>
-          <w:lang w:val="en-US"/>
-        </w:rPr>
-        <w:t xml:space="preserve"> </w:t>
-      </w:r>
-      <w:r>
-        <w:rPr>
-          <w:sz w:val="18"/>
-          <w:lang w:val="en-US"/>
-        </w:rPr>
-        <w:t>that you see in the picture above it, and then hit the right button</w:t>
-      </w:r>
-      <w:r>
-        <w:rPr>
-          <w:sz w:val="18"/>
-          <w:lang w:val="en-US"/>
-        </w:rPr>
-        <w:t xml:space="preserve">. “Captcha” </w:t>
-      </w:r>
-      <w:r>
-        <w:rPr>
-          <w:sz w:val="18"/>
-          <w:lang w:val="en-US"/>
-        </w:rPr>
-        <w:t>is a tool to protect the Room against bots</w:t>
-      </w:r>
-      <w:r>
-        <w:rPr>
-          <w:sz w:val="18"/>
-          <w:lang w:val="en-US"/>
-        </w:rPr>
-        <w:t xml:space="preserve">. </w:t>
+        <w:t>After hitting “Enter”, we are obliged to deal with “</w:t>
+      </w:r>
+      <w:r>
+        <w:rPr>
+          <w:b w:val="false"/>
+          <w:bCs w:val="false"/>
+          <w:sz w:val="18"/>
+          <w:lang w:val="en-US"/>
+        </w:rPr>
+        <w:t>captcha” (see picture in the next page)</w:t>
+      </w:r>
+      <w:r>
+        <w:rPr>
+          <w:sz w:val="18"/>
+          <w:lang w:val="en-US"/>
+        </w:rPr>
+        <w:t xml:space="preserve">: in the field ”..code?” type the 4-digit code that you see in the picture above it, and then hit the right button. “Captcha” is a tool to protect the Room against bots. </w:t>
       </w:r>
       <w:r>
         <w:rPr>
@@ -4770,70 +4247,7 @@
           <w:sz w:val="18"/>
           <w:lang w:val="en-US"/>
         </w:rPr>
-        <w:t xml:space="preserve"> </w:t>
-      </w:r>
-      <w:r>
-        <w:rPr>
-          <w:sz w:val="18"/>
-          <w:lang w:val="en-US"/>
-        </w:rPr>
-        <w:t>uses its own simple</w:t>
-      </w:r>
-      <w:r>
-        <w:rPr>
-          <w:sz w:val="18"/>
-          <w:lang w:val="en-US"/>
-        </w:rPr>
-        <w:t xml:space="preserve"> “captcha”, </w:t>
-      </w:r>
-      <w:r>
-        <w:rPr>
-          <w:sz w:val="18"/>
-          <w:lang w:val="en-US"/>
-        </w:rPr>
-        <w:t>one which you don’t lose time with</w:t>
-      </w:r>
-      <w:r>
-        <w:rPr>
-          <w:sz w:val="18"/>
-          <w:lang w:val="en-US"/>
-        </w:rPr>
-        <w:t xml:space="preserve">. </w:t>
-      </w:r>
-      <w:r>
-        <w:rPr>
-          <w:sz w:val="18"/>
-          <w:lang w:val="en-US"/>
-        </w:rPr>
-        <w:t>And it can be even omitted</w:t>
-      </w:r>
-      <w:r>
-        <w:rPr>
-          <w:sz w:val="18"/>
-          <w:lang w:val="en-US"/>
-        </w:rPr>
-        <w:t xml:space="preserve">, </w:t>
-      </w:r>
-      <w:r>
-        <w:rPr>
-          <w:sz w:val="18"/>
-          <w:lang w:val="en-US"/>
-        </w:rPr>
-        <w:t>if the guru selects</w:t>
-      </w:r>
-      <w:r>
-        <w:rPr>
-          <w:sz w:val="18"/>
-          <w:lang w:val="en-US"/>
-        </w:rPr>
-        <w:t xml:space="preserve"> </w:t>
-      </w:r>
-      <w:r>
-        <w:rPr>
-          <w:sz w:val="18"/>
-          <w:lang w:val="en-US"/>
-        </w:rPr>
-        <w:t>the G</w:t>
+        <w:t xml:space="preserve"> uses its own simple “captcha”, one which you don’t lose time with. And it can be even omitted, if the guru selects the G</w:t>
       </w:r>
       <w:r>
         <w:rPr>
@@ -4849,35 +4263,7 @@
           <w:sz w:val="18"/>
           <w:lang w:val="en-US"/>
         </w:rPr>
-        <w:t xml:space="preserve"> (</w:t>
-      </w:r>
-      <w:r>
-        <w:rPr>
-          <w:sz w:val="18"/>
-          <w:lang w:val="en-US"/>
-        </w:rPr>
-        <w:t>see Paragraph 4</w:t>
-      </w:r>
-      <w:r>
-        <w:rPr>
-          <w:sz w:val="18"/>
-          <w:lang w:val="en-US"/>
-        </w:rPr>
-        <w:t xml:space="preserve">) – </w:t>
-      </w:r>
-      <w:r>
-        <w:rPr>
-          <w:sz w:val="18"/>
-          <w:lang w:val="en-US"/>
-        </w:rPr>
-        <w:t>which is the quickest way to enter the Room for guests</w:t>
-      </w:r>
-      <w:r>
-        <w:rPr>
-          <w:sz w:val="18"/>
-          <w:lang w:val="en-US"/>
-        </w:rPr>
-        <w:t>.</w:t>
+        <w:t xml:space="preserve"> (see Paragraph 4) – which is the quickest way to enter the Room for guests.</w:t>
       </w:r>
     </w:p>
     <w:p>
@@ -4967,14 +4353,7 @@
           <w:sz w:val="18"/>
           <w:lang w:val="en-US"/>
         </w:rPr>
-        <w:t>To log in the Room</w:t>
-      </w:r>
-      <w:r>
-        <w:rPr>
-          <w:sz w:val="18"/>
-          <w:lang w:val="en-US"/>
-        </w:rPr>
-        <w:t xml:space="preserve">, </w:t>
+        <w:t xml:space="preserve">To log in the Room, </w:t>
       </w:r>
       <w:r>
         <w:rPr>
@@ -4990,119 +4369,7 @@
           <w:sz w:val="18"/>
           <w:lang w:val="en-US"/>
         </w:rPr>
-        <w:t xml:space="preserve"> </w:t>
-      </w:r>
-      <w:r>
-        <w:rPr>
-          <w:sz w:val="18"/>
-          <w:lang w:val="en-US"/>
-        </w:rPr>
-        <w:t xml:space="preserve">the </w:t>
-      </w:r>
-      <w:r>
-        <w:rPr>
-          <w:sz w:val="18"/>
-          <w:lang w:val="en-US"/>
-        </w:rPr>
-        <w:t xml:space="preserve">4 </w:t>
-      </w:r>
-      <w:r>
-        <w:rPr>
-          <w:sz w:val="18"/>
-          <w:lang w:val="en-US"/>
-        </w:rPr>
-        <w:t>digits of the</w:t>
-      </w:r>
-      <w:r>
-        <w:rPr>
-          <w:sz w:val="18"/>
-          <w:lang w:val="en-US"/>
-        </w:rPr>
-        <w:t xml:space="preserve"> captcha, </w:t>
-      </w:r>
-      <w:r>
-        <w:rPr>
-          <w:sz w:val="18"/>
-          <w:lang w:val="en-US"/>
-        </w:rPr>
-        <w:t>no spaces</w:t>
-      </w:r>
-      <w:r>
-        <w:rPr>
-          <w:sz w:val="18"/>
-          <w:lang w:val="en-US"/>
-        </w:rPr>
-        <w:t xml:space="preserve">, </w:t>
-      </w:r>
-      <w:r>
-        <w:rPr>
-          <w:sz w:val="18"/>
-          <w:lang w:val="en-US"/>
-        </w:rPr>
-        <w:t>enter</w:t>
-      </w:r>
-      <w:r>
-        <w:rPr>
-          <w:sz w:val="18"/>
-          <w:lang w:val="en-US"/>
-        </w:rPr>
-        <w:t xml:space="preserve"> </w:t>
-      </w:r>
-      <w:r>
-        <w:rPr>
-          <w:sz w:val="18"/>
-          <w:lang w:val="en-US"/>
-        </w:rPr>
-        <w:t>your</w:t>
-      </w:r>
-      <w:r>
-        <w:rPr>
-          <w:sz w:val="18"/>
-          <w:lang w:val="en-US"/>
-        </w:rPr>
-        <w:t xml:space="preserve"> </w:t>
-      </w:r>
-      <w:r>
-        <w:rPr>
-          <w:sz w:val="18"/>
-          <w:lang w:val="en-US"/>
-        </w:rPr>
-        <w:t>login</w:t>
-      </w:r>
-      <w:r>
-        <w:rPr>
-          <w:sz w:val="18"/>
-          <w:lang w:val="en-US"/>
-        </w:rPr>
-        <w:t xml:space="preserve"> </w:t>
-      </w:r>
-      <w:r>
-        <w:rPr>
-          <w:sz w:val="18"/>
-          <w:lang w:val="en-US"/>
-        </w:rPr>
-        <w:t>and</w:t>
-      </w:r>
-      <w:r>
-        <w:rPr>
-          <w:sz w:val="18"/>
-          <w:lang w:val="en-US"/>
-        </w:rPr>
-        <w:t xml:space="preserve"> </w:t>
-      </w:r>
-      <w:r>
-        <w:rPr>
-          <w:sz w:val="18"/>
-          <w:lang w:val="en-US"/>
-        </w:rPr>
-        <w:t>password</w:t>
-      </w:r>
-      <w:r>
-        <w:rPr>
-          <w:sz w:val="18"/>
-          <w:lang w:val="en-US"/>
-        </w:rPr>
-        <w:t xml:space="preserve"> </w:t>
+        <w:t xml:space="preserve"> the 4 digits of the captcha, no spaces, enter your login and password </w:t>
       </w:r>
       <w:r>
         <w:rPr>
@@ -5118,35 +4385,7 @@
           <w:sz w:val="18"/>
           <w:lang w:val="en-US"/>
         </w:rPr>
-        <w:t xml:space="preserve">. </w:t>
-      </w:r>
-      <w:r>
-        <w:rPr>
-          <w:sz w:val="18"/>
-          <w:lang w:val="en-US"/>
-        </w:rPr>
-        <w:t>For example</w:t>
-      </w:r>
-      <w:r>
-        <w:rPr>
-          <w:sz w:val="18"/>
-          <w:lang w:val="en-US"/>
-        </w:rPr>
-        <w:t xml:space="preserve">, </w:t>
-      </w:r>
-      <w:r>
-        <w:rPr>
-          <w:sz w:val="18"/>
-          <w:lang w:val="en-US"/>
-        </w:rPr>
-        <w:t>with the</w:t>
-      </w:r>
-      <w:r>
-        <w:rPr>
-          <w:sz w:val="18"/>
-          <w:lang w:val="en-US"/>
-        </w:rPr>
-        <w:t xml:space="preserve"> captcha “</w:t>
+        <w:t>. For example, with the captcha “</w:t>
       </w:r>
       <w:r>
         <w:rPr>
@@ -5162,35 +4401,7 @@
           <w:sz w:val="18"/>
           <w:lang w:val="en-US"/>
         </w:rPr>
-        <w:t>” (</w:t>
-      </w:r>
-      <w:r>
-        <w:rPr>
-          <w:sz w:val="18"/>
-          <w:lang w:val="en-US"/>
-        </w:rPr>
-        <w:t>as in the picture above</w:t>
-      </w:r>
-      <w:r>
-        <w:rPr>
-          <w:sz w:val="18"/>
-          <w:lang w:val="en-US"/>
-        </w:rPr>
-        <w:t xml:space="preserve">), </w:t>
-      </w:r>
-      <w:r>
-        <w:rPr>
-          <w:sz w:val="18"/>
-          <w:lang w:val="en-US"/>
-        </w:rPr>
-        <w:t>the login</w:t>
-      </w:r>
-      <w:r>
-        <w:rPr>
-          <w:sz w:val="18"/>
-          <w:lang w:val="en-US"/>
-        </w:rPr>
-        <w:t xml:space="preserve"> “</w:t>
+        <w:t>” (as in the picture above), the login “</w:t>
       </w:r>
       <w:r>
         <w:rPr>
@@ -5206,21 +4417,7 @@
           <w:sz w:val="18"/>
           <w:lang w:val="en-US"/>
         </w:rPr>
-        <w:t xml:space="preserve">” </w:t>
-      </w:r>
-      <w:r>
-        <w:rPr>
-          <w:sz w:val="18"/>
-          <w:lang w:val="en-US"/>
-        </w:rPr>
-        <w:t xml:space="preserve">and the password </w:t>
-      </w:r>
-      <w:r>
-        <w:rPr>
-          <w:sz w:val="18"/>
-          <w:lang w:val="en-US"/>
-        </w:rPr>
-        <w:t>“</w:t>
+        <w:t>” and the password “</w:t>
       </w:r>
       <w:r>
         <w:rPr>
@@ -5236,21 +4433,7 @@
           <w:sz w:val="18"/>
           <w:lang w:val="en-US"/>
         </w:rPr>
-        <w:t xml:space="preserve">” - </w:t>
-      </w:r>
-      <w:r>
-        <w:rPr>
-          <w:sz w:val="18"/>
-          <w:lang w:val="en-US"/>
-        </w:rPr>
-        <w:t>you will type in</w:t>
-      </w:r>
-      <w:r>
-        <w:rPr>
-          <w:sz w:val="18"/>
-          <w:lang w:val="en-US"/>
-        </w:rPr>
-        <w:t xml:space="preserve"> “</w:t>
+        <w:t>” - you will type in “</w:t>
       </w:r>
       <w:r>
         <w:rPr>
@@ -5266,21 +4449,7 @@
           <w:sz w:val="18"/>
           <w:lang w:val="en-US"/>
         </w:rPr>
-        <w:t xml:space="preserve">” - </w:t>
-      </w:r>
-      <w:r>
-        <w:rPr>
-          <w:sz w:val="18"/>
-          <w:lang w:val="en-US"/>
-        </w:rPr>
-        <w:t>only numbers</w:t>
-      </w:r>
-      <w:r>
-        <w:rPr>
-          <w:sz w:val="18"/>
-          <w:lang w:val="en-US"/>
-        </w:rPr>
-        <w:t>, captcha+login+password.</w:t>
+        <w:t>” - only numbers, captcha+login+password.</w:t>
       </w:r>
     </w:p>
     <w:p>
@@ -5318,229 +4487,83 @@
           <w:sz w:val="18"/>
           <w:lang w:val="en-US"/>
         </w:rPr>
+        <w:t xml:space="preserve"> works only when the door is “</w:t>
+      </w:r>
+      <w:r>
+        <w:rPr>
+          <w:b/>
+          <w:bCs/>
+          <w:sz w:val="18"/>
+          <w:lang w:val="en-US"/>
+        </w:rPr>
+        <w:t>open</w:t>
+      </w:r>
+      <w:r>
+        <w:rPr>
+          <w:sz w:val="18"/>
+          <w:lang w:val="en-US"/>
+        </w:rPr>
+        <w:t>”. Make sure the left selector is set to this position. Then click the right selector and change from “</w:t>
+      </w:r>
+      <w:r>
+        <w:rPr>
+          <w:b/>
+          <w:bCs/>
+          <w:sz w:val="18"/>
+          <w:lang w:val="en-US"/>
+        </w:rPr>
+        <w:t>Normal</w:t>
+      </w:r>
+      <w:r>
+        <w:rPr>
+          <w:sz w:val="18"/>
+          <w:lang w:val="en-US"/>
+        </w:rPr>
+        <w:t>” to “</w:t>
+      </w:r>
+      <w:r>
+        <w:rPr>
+          <w:b/>
+          <w:bCs/>
+          <w:sz w:val="18"/>
+          <w:lang w:val="en-US"/>
+        </w:rPr>
+        <w:t>Demo</w:t>
+      </w:r>
+      <w:r>
+        <w:rPr>
+          <w:sz w:val="18"/>
+          <w:lang w:val="en-US"/>
+        </w:rPr>
+        <w:t>”. Go to the Room in</w:t>
+      </w:r>
+      <w:r>
+        <w:rPr>
+          <w:b/>
+          <w:bCs/>
+          <w:sz w:val="18"/>
+          <w:lang w:val="en-US"/>
+        </w:rPr>
+        <w:t xml:space="preserve"> another browser - </w:t>
+      </w:r>
+      <w:r>
+        <w:rPr>
+          <w:sz w:val="18"/>
+          <w:lang w:val="en-US"/>
+        </w:rPr>
+        <w:t>not in the one</w:t>
+      </w:r>
+      <w:r>
+        <w:rPr>
+          <w:b/>
+          <w:bCs/>
+          <w:sz w:val="18"/>
+          <w:lang w:val="en-US"/>
+        </w:rPr>
         <w:t xml:space="preserve"> </w:t>
       </w:r>
       <w:r>
         <w:rPr>
-          <w:sz w:val="18"/>
-          <w:lang w:val="en-US"/>
-        </w:rPr>
-        <w:t>works</w:t>
-      </w:r>
-      <w:r>
-        <w:rPr>
-          <w:sz w:val="18"/>
-          <w:lang w:val="en-US"/>
-        </w:rPr>
-        <w:t xml:space="preserve"> </w:t>
-      </w:r>
-      <w:r>
-        <w:rPr>
-          <w:sz w:val="18"/>
-          <w:lang w:val="en-US"/>
-        </w:rPr>
-        <w:t>only</w:t>
-      </w:r>
-      <w:r>
-        <w:rPr>
-          <w:sz w:val="18"/>
-          <w:lang w:val="en-US"/>
-        </w:rPr>
-        <w:t xml:space="preserve"> </w:t>
-      </w:r>
-      <w:r>
-        <w:rPr>
-          <w:sz w:val="18"/>
-          <w:lang w:val="en-US"/>
-        </w:rPr>
-        <w:t xml:space="preserve">when the door is </w:t>
-      </w:r>
-      <w:r>
-        <w:rPr>
-          <w:sz w:val="18"/>
-          <w:lang w:val="en-US"/>
-        </w:rPr>
-        <w:t>“</w:t>
-      </w:r>
-      <w:r>
-        <w:rPr>
-          <w:b/>
-          <w:bCs/>
-          <w:sz w:val="18"/>
-          <w:lang w:val="en-US"/>
-        </w:rPr>
-        <w:t>open</w:t>
-      </w:r>
-      <w:r>
-        <w:rPr>
-          <w:sz w:val="18"/>
-          <w:lang w:val="en-US"/>
-        </w:rPr>
-        <w:t xml:space="preserve">”. </w:t>
-      </w:r>
-      <w:r>
-        <w:rPr>
-          <w:sz w:val="18"/>
-          <w:lang w:val="en-US"/>
-        </w:rPr>
-        <w:t>Make sure</w:t>
-      </w:r>
-      <w:r>
-        <w:rPr>
-          <w:sz w:val="18"/>
-          <w:lang w:val="en-US"/>
-        </w:rPr>
-        <w:t xml:space="preserve"> </w:t>
-      </w:r>
-      <w:r>
-        <w:rPr>
-          <w:sz w:val="18"/>
-          <w:lang w:val="en-US"/>
-        </w:rPr>
-        <w:t>the left selector is set to this position</w:t>
-      </w:r>
-      <w:r>
-        <w:rPr>
-          <w:sz w:val="18"/>
-          <w:lang w:val="en-US"/>
-        </w:rPr>
-        <w:t xml:space="preserve">. </w:t>
-      </w:r>
-      <w:r>
-        <w:rPr>
-          <w:sz w:val="18"/>
-          <w:lang w:val="en-US"/>
-        </w:rPr>
-        <w:t>Then click the right selector and change</w:t>
-      </w:r>
-      <w:r>
-        <w:rPr>
-          <w:sz w:val="18"/>
-          <w:lang w:val="en-US"/>
-        </w:rPr>
-        <w:t xml:space="preserve"> </w:t>
-      </w:r>
-      <w:r>
-        <w:rPr>
-          <w:sz w:val="18"/>
-          <w:lang w:val="en-US"/>
-        </w:rPr>
-        <w:t xml:space="preserve">from </w:t>
-      </w:r>
-      <w:r>
-        <w:rPr>
-          <w:sz w:val="18"/>
-          <w:lang w:val="en-US"/>
-        </w:rPr>
-        <w:t>“</w:t>
-      </w:r>
-      <w:r>
-        <w:rPr>
-          <w:b/>
-          <w:bCs/>
-          <w:sz w:val="18"/>
-          <w:lang w:val="en-US"/>
-        </w:rPr>
-        <w:t>Normal</w:t>
-      </w:r>
-      <w:r>
-        <w:rPr>
-          <w:sz w:val="18"/>
-          <w:lang w:val="en-US"/>
-        </w:rPr>
-        <w:t xml:space="preserve">” </w:t>
-      </w:r>
-      <w:r>
-        <w:rPr>
-          <w:sz w:val="18"/>
-          <w:lang w:val="en-US"/>
-        </w:rPr>
-        <w:t>to</w:t>
-      </w:r>
-      <w:r>
-        <w:rPr>
-          <w:sz w:val="18"/>
-          <w:lang w:val="en-US"/>
-        </w:rPr>
-        <w:t xml:space="preserve"> “</w:t>
-      </w:r>
-      <w:r>
-        <w:rPr>
-          <w:b/>
-          <w:bCs/>
-          <w:sz w:val="18"/>
-          <w:lang w:val="en-US"/>
-        </w:rPr>
-        <w:t>Demo</w:t>
-      </w:r>
-      <w:r>
-        <w:rPr>
-          <w:sz w:val="18"/>
-          <w:lang w:val="en-US"/>
-        </w:rPr>
-        <w:t xml:space="preserve">”. </w:t>
-      </w:r>
-      <w:r>
-        <w:rPr>
-          <w:sz w:val="18"/>
-          <w:lang w:val="en-US"/>
-        </w:rPr>
-        <w:t>Go to the Room in</w:t>
-      </w:r>
-      <w:r>
-        <w:rPr>
-          <w:b/>
-          <w:bCs/>
-          <w:sz w:val="18"/>
-          <w:lang w:val="en-US"/>
-        </w:rPr>
-        <w:t xml:space="preserve"> </w:t>
-      </w:r>
-      <w:r>
-        <w:rPr>
-          <w:b/>
-          <w:bCs/>
-          <w:sz w:val="18"/>
-          <w:lang w:val="en-US"/>
-        </w:rPr>
-        <w:t>another</w:t>
-      </w:r>
-      <w:r>
-        <w:rPr>
-          <w:b/>
-          <w:bCs/>
-          <w:sz w:val="18"/>
-          <w:lang w:val="en-US"/>
-        </w:rPr>
-        <w:t xml:space="preserve"> </w:t>
-      </w:r>
-      <w:r>
-        <w:rPr>
-          <w:b/>
-          <w:bCs/>
-          <w:sz w:val="18"/>
-          <w:lang w:val="en-US"/>
-        </w:rPr>
-        <w:t xml:space="preserve">browser - </w:t>
-      </w:r>
-      <w:r>
-        <w:rPr>
-          <w:sz w:val="18"/>
-          <w:lang w:val="en-US"/>
-        </w:rPr>
-        <w:t>not in the one</w:t>
-      </w:r>
-      <w:r>
-        <w:rPr>
-          <w:b/>
-          <w:bCs/>
-          <w:sz w:val="18"/>
-          <w:lang w:val="en-US"/>
-        </w:rPr>
-        <w:t xml:space="preserve"> </w:t>
-      </w:r>
-      <w:r>
-        <w:rPr>
           <w:b w:val="false"/>
           <w:bCs w:val="false"/>
           <w:sz w:val="18"/>
@@ -5553,84 +4576,7 @@
           <w:sz w:val="18"/>
           <w:lang w:val="en-US"/>
         </w:rPr>
-        <w:t xml:space="preserve">. </w:t>
-      </w:r>
-      <w:r>
-        <w:rPr>
-          <w:sz w:val="18"/>
-          <w:lang w:val="en-US"/>
-        </w:rPr>
-        <w:t>The page will now look different</w:t>
-      </w:r>
-      <w:r>
-        <w:rPr>
-          <w:sz w:val="18"/>
-          <w:lang w:val="en-US"/>
-        </w:rPr>
-        <w:t xml:space="preserve"> (</w:t>
-      </w:r>
-      <w:r>
-        <w:rPr>
-          <w:sz w:val="18"/>
-          <w:lang w:val="en-US"/>
-        </w:rPr>
-        <w:t>see</w:t>
-      </w:r>
-      <w:r>
-        <w:rPr>
-          <w:sz w:val="18"/>
-          <w:lang w:val="en-US"/>
-        </w:rPr>
-        <w:t xml:space="preserve"> </w:t>
-      </w:r>
-      <w:r>
-        <w:rPr>
-          <w:sz w:val="18"/>
-          <w:lang w:val="en-US"/>
-        </w:rPr>
-        <w:t>below</w:t>
-      </w:r>
-      <w:r>
-        <w:rPr>
-          <w:sz w:val="18"/>
-          <w:lang w:val="en-US"/>
-        </w:rPr>
-        <w:t xml:space="preserve">): </w:t>
-      </w:r>
-      <w:r>
-        <w:rPr>
-          <w:sz w:val="18"/>
-          <w:lang w:val="en-US"/>
-        </w:rPr>
-        <w:t>this is the guest mode.</w:t>
-      </w:r>
-      <w:r>
-        <w:rPr>
-          <w:sz w:val="18"/>
-          <w:lang w:val="en-US"/>
-        </w:rPr>
-        <w:t xml:space="preserve"> </w:t>
-      </w:r>
-      <w:r>
-        <w:rPr>
-          <w:sz w:val="18"/>
-          <w:lang w:val="en-US"/>
-        </w:rPr>
-        <w:t>No captcha required</w:t>
-      </w:r>
-      <w:r>
-        <w:rPr>
-          <w:sz w:val="18"/>
-          <w:lang w:val="en-US"/>
-        </w:rPr>
-        <w:t xml:space="preserve">, </w:t>
-      </w:r>
-      <w:r>
-        <w:rPr>
-          <w:sz w:val="18"/>
-          <w:lang w:val="en-US"/>
-        </w:rPr>
-        <w:t>just click on this screen to enter the Room</w:t>
+        <w:t>. The page will now look different (see below): this is the guest mode. No captcha required, just click on this screen to enter the Room</w:t>
       </w:r>
       <w:r>
         <w:rPr>
@@ -5817,56 +4763,7 @@
           <w:sz w:val="18"/>
           <w:lang w:val="en-US"/>
         </w:rPr>
-        <w:t>You may ask</w:t>
-      </w:r>
-      <w:r>
-        <w:rPr>
-          <w:sz w:val="18"/>
-          <w:lang w:val="en-US"/>
-        </w:rPr>
-        <w:t xml:space="preserve"> – </w:t>
-      </w:r>
-      <w:r>
-        <w:rPr>
-          <w:sz w:val="18"/>
-          <w:lang w:val="en-US"/>
-        </w:rPr>
-        <w:t>if there is no captcha now,</w:t>
-      </w:r>
-      <w:r>
-        <w:rPr>
-          <w:sz w:val="18"/>
-          <w:lang w:val="en-US"/>
-        </w:rPr>
-        <w:t xml:space="preserve"> </w:t>
-      </w:r>
-      <w:r>
-        <w:rPr>
-          <w:sz w:val="18"/>
-          <w:lang w:val="en-US"/>
-        </w:rPr>
-        <w:t>nowhere to type in the login and password</w:t>
-      </w:r>
-      <w:r>
-        <w:rPr>
-          <w:sz w:val="18"/>
-          <w:lang w:val="en-US"/>
-        </w:rPr>
-        <w:t xml:space="preserve">? </w:t>
-      </w:r>
-      <w:r>
-        <w:rPr>
-          <w:sz w:val="18"/>
-          <w:lang w:val="en-US"/>
-        </w:rPr>
-        <w:t>Obviously, the guru must set the access mode to</w:t>
-      </w:r>
-      <w:r>
-        <w:rPr>
-          <w:sz w:val="18"/>
-          <w:lang w:val="en-US"/>
-        </w:rPr>
-        <w:t xml:space="preserve"> “</w:t>
+        <w:t>You may ask – if there is no captcha now, nowhere to type in the login and password? Obviously, the guru must set the access mode to “</w:t>
       </w:r>
       <w:r>
         <w:rPr>
@@ -5882,35 +4779,7 @@
           <w:sz w:val="18"/>
           <w:lang w:val="en-US"/>
         </w:rPr>
-        <w:t xml:space="preserve">”, </w:t>
-      </w:r>
-      <w:r>
-        <w:rPr>
-          <w:sz w:val="18"/>
-          <w:lang w:val="en-US"/>
-        </w:rPr>
-        <w:t>then get authorized in the Room as the guru, and also let in other authorized users with their login and password</w:t>
-      </w:r>
-      <w:r>
-        <w:rPr>
-          <w:sz w:val="18"/>
-          <w:lang w:val="en-US"/>
-        </w:rPr>
-        <w:t xml:space="preserve">, – </w:t>
-      </w:r>
-      <w:r>
-        <w:rPr>
-          <w:sz w:val="18"/>
-          <w:lang w:val="en-US"/>
-        </w:rPr>
-        <w:t>and after that change the mode to</w:t>
-      </w:r>
-      <w:r>
-        <w:rPr>
-          <w:sz w:val="18"/>
-          <w:lang w:val="en-US"/>
-        </w:rPr>
-        <w:t xml:space="preserve"> “</w:t>
+        <w:t>”, then get authorized in the Room as the guru, and also let in other authorized users with their login and password, – and after that change the mode to “</w:t>
       </w:r>
       <w:r>
         <w:rPr>
@@ -5926,62 +4795,23 @@
           <w:sz w:val="18"/>
           <w:lang w:val="en-US"/>
         </w:rPr>
-        <w:t xml:space="preserve">”, </w:t>
-      </w:r>
-      <w:r>
-        <w:rPr>
-          <w:sz w:val="18"/>
-          <w:lang w:val="en-US"/>
-        </w:rPr>
-        <w:t>for guests</w:t>
-      </w:r>
-      <w:r>
-        <w:rPr>
-          <w:sz w:val="18"/>
-          <w:lang w:val="en-US"/>
-        </w:rPr>
-        <w:t xml:space="preserve">. </w:t>
-      </w:r>
-      <w:r>
-        <w:rPr>
-          <w:b w:val="false"/>
-          <w:bCs w:val="false"/>
-          <w:sz w:val="18"/>
-          <w:lang w:val="en-US"/>
-        </w:rPr>
-        <w:t>The authorization process will store the name cookie in the browser</w:t>
-      </w:r>
-      <w:r>
-        <w:rPr>
-          <w:b w:val="false"/>
-          <w:bCs w:val="false"/>
-          <w:sz w:val="18"/>
-          <w:lang w:val="en-US"/>
-        </w:rPr>
-        <w:t xml:space="preserve"> </w:t>
-      </w:r>
-      <w:r>
-        <w:rPr>
-          <w:b w:val="false"/>
-          <w:bCs w:val="false"/>
-          <w:sz w:val="18"/>
-          <w:lang w:val="en-US"/>
-        </w:rPr>
-        <w:t>for 10 days</w:t>
-      </w:r>
-      <w:r>
-        <w:rPr>
-          <w:sz w:val="18"/>
-          <w:lang w:val="en-US"/>
-        </w:rPr>
-        <w:t xml:space="preserve">, - </w:t>
-      </w:r>
-      <w:r>
-        <w:rPr>
-          <w:sz w:val="18"/>
-          <w:lang w:val="en-US"/>
-        </w:rPr>
-        <w:t>and you don’t have to authenticate in this browser again until this cookie expires.</w:t>
+        <w:t xml:space="preserve">”, for guests. </w:t>
+      </w:r>
+      <w:r>
+        <w:rPr>
+          <w:b w:val="false"/>
+          <w:bCs w:val="false"/>
+          <w:sz w:val="18"/>
+          <w:lang w:val="en-US"/>
+        </w:rPr>
+        <w:t>The authorization process will store the name cookie in the browser for 10 days</w:t>
+      </w:r>
+      <w:r>
+        <w:rPr>
+          <w:sz w:val="18"/>
+          <w:lang w:val="en-US"/>
+        </w:rPr>
+        <w:t>, - and you don’t have to authenticate in this browser again until this cookie expires.</w:t>
       </w:r>
     </w:p>
     <w:p>
@@ -6029,239 +4859,7 @@
           <w:szCs w:val="18"/>
           <w:lang w:val="en-US"/>
         </w:rPr>
-        <w:t>Guru will set an important room parameter</w:t>
-      </w:r>
-      <w:r>
-        <w:rPr>
-          <w:sz w:val="18"/>
-          <w:szCs w:val="18"/>
-          <w:lang w:val="en-US"/>
-        </w:rPr>
-        <w:t xml:space="preserve"> – </w:t>
-      </w:r>
-      <w:r>
-        <w:rPr>
-          <w:sz w:val="18"/>
-          <w:szCs w:val="18"/>
-          <w:lang w:val="en-US"/>
-        </w:rPr>
-        <w:t>the number of free “chairs”</w:t>
-      </w:r>
-      <w:r>
-        <w:rPr>
-          <w:sz w:val="18"/>
-          <w:szCs w:val="18"/>
-          <w:lang w:val="en-US"/>
-        </w:rPr>
-        <w:t xml:space="preserve">, </w:t>
-      </w:r>
-      <w:r>
-        <w:rPr>
-          <w:sz w:val="18"/>
-          <w:szCs w:val="18"/>
-          <w:lang w:val="en-US"/>
-        </w:rPr>
-        <w:t>which is the number of guest</w:t>
-      </w:r>
-      <w:r>
-        <w:rPr>
-          <w:sz w:val="18"/>
-          <w:szCs w:val="18"/>
-          <w:lang w:val="en-US"/>
-        </w:rPr>
-        <w:t>s</w:t>
-      </w:r>
-      <w:r>
-        <w:rPr>
-          <w:sz w:val="18"/>
-          <w:szCs w:val="18"/>
-          <w:lang w:val="en-US"/>
-        </w:rPr>
-        <w:t xml:space="preserve"> who can switch on their camera</w:t>
-      </w:r>
-      <w:r>
-        <w:rPr>
-          <w:sz w:val="18"/>
-          <w:szCs w:val="18"/>
-          <w:lang w:val="en-US"/>
-        </w:rPr>
-        <w:t>s</w:t>
-      </w:r>
-      <w:r>
-        <w:rPr>
-          <w:sz w:val="18"/>
-          <w:szCs w:val="18"/>
-          <w:lang w:val="en-US"/>
-        </w:rPr>
-        <w:t xml:space="preserve"> and become participants when there are no gurus/authorized users in this Room</w:t>
-      </w:r>
-      <w:r>
-        <w:rPr>
-          <w:sz w:val="18"/>
-          <w:szCs w:val="18"/>
-          <w:lang w:val="en-US"/>
-        </w:rPr>
-        <w:t xml:space="preserve">. </w:t>
-      </w:r>
-      <w:r>
-        <w:rPr>
-          <w:sz w:val="18"/>
-          <w:szCs w:val="18"/>
-          <w:lang w:val="en-US"/>
-        </w:rPr>
-        <w:t>The total number of active cameras in a Room is in fact limited</w:t>
-      </w:r>
-      <w:r>
-        <w:rPr>
-          <w:sz w:val="18"/>
-          <w:szCs w:val="18"/>
-          <w:lang w:val="en-US"/>
-        </w:rPr>
-        <w:t xml:space="preserve"> </w:t>
-      </w:r>
-      <w:r>
-        <w:rPr>
-          <w:sz w:val="18"/>
-          <w:szCs w:val="18"/>
-          <w:lang w:val="en-US"/>
-        </w:rPr>
-        <w:t xml:space="preserve">by the </w:t>
-      </w:r>
-      <w:r>
-        <w:rPr>
-          <w:sz w:val="18"/>
-          <w:szCs w:val="18"/>
-          <w:lang w:val="en-US"/>
-        </w:rPr>
-        <w:t>capacity</w:t>
-      </w:r>
-      <w:r>
-        <w:rPr>
-          <w:sz w:val="18"/>
-          <w:szCs w:val="18"/>
-          <w:lang w:val="en-US"/>
-        </w:rPr>
-        <w:t xml:space="preserve"> of browsers to support all concurrent videos</w:t>
-      </w:r>
-      <w:r>
-        <w:rPr>
-          <w:sz w:val="18"/>
-          <w:szCs w:val="18"/>
-          <w:lang w:val="en-US"/>
-        </w:rPr>
-        <w:t xml:space="preserve">. </w:t>
-      </w:r>
-      <w:r>
-        <w:rPr>
-          <w:sz w:val="18"/>
-          <w:szCs w:val="18"/>
-          <w:lang w:val="en-US"/>
-        </w:rPr>
-        <w:t>Usually when this number gets big enough, all browsers become slow</w:t>
-      </w:r>
-      <w:r>
-        <w:rPr>
-          <w:sz w:val="18"/>
-          <w:szCs w:val="18"/>
-          <w:lang w:val="en-US"/>
-        </w:rPr>
-        <w:t xml:space="preserve">. </w:t>
-      </w:r>
-      <w:r>
-        <w:rPr>
-          <w:sz w:val="18"/>
-          <w:szCs w:val="18"/>
-          <w:lang w:val="en-US"/>
-        </w:rPr>
-        <w:t xml:space="preserve">This is why we </w:t>
-      </w:r>
-      <w:r>
-        <w:rPr>
-          <w:sz w:val="18"/>
-          <w:szCs w:val="18"/>
-          <w:lang w:val="en-US"/>
-        </w:rPr>
-        <w:t>r</w:t>
-      </w:r>
-      <w:r>
-        <w:rPr>
-          <w:sz w:val="18"/>
-          <w:szCs w:val="18"/>
-          <w:lang w:val="en-US"/>
-        </w:rPr>
-        <w:t>ecommend to set this number maximum as “6”</w:t>
-      </w:r>
-      <w:r>
-        <w:rPr>
-          <w:sz w:val="18"/>
-          <w:szCs w:val="18"/>
-          <w:lang w:val="en-US"/>
-        </w:rPr>
-        <w:t xml:space="preserve">. </w:t>
-      </w:r>
-      <w:r>
-        <w:rPr>
-          <w:sz w:val="18"/>
-          <w:szCs w:val="18"/>
-          <w:lang w:val="en-US"/>
-        </w:rPr>
-        <w:t>Set it as</w:t>
-      </w:r>
-      <w:r>
-        <w:rPr>
-          <w:sz w:val="18"/>
-          <w:szCs w:val="18"/>
-          <w:lang w:val="en-US"/>
-        </w:rPr>
-        <w:t xml:space="preserve"> “0” </w:t>
-      </w:r>
-      <w:r>
-        <w:rPr>
-          <w:sz w:val="18"/>
-          <w:szCs w:val="18"/>
-          <w:lang w:val="en-US"/>
-        </w:rPr>
-        <w:t>if you want</w:t>
-      </w:r>
-      <w:r>
-        <w:rPr>
-          <w:sz w:val="18"/>
-          <w:szCs w:val="18"/>
-          <w:lang w:val="en-US"/>
-        </w:rPr>
-        <w:t xml:space="preserve"> </w:t>
-      </w:r>
-      <w:r>
-        <w:rPr>
-          <w:sz w:val="18"/>
-          <w:szCs w:val="18"/>
-          <w:lang w:val="en-US"/>
-        </w:rPr>
-        <w:t>that no guests could activate their cameras</w:t>
-      </w:r>
-      <w:r>
-        <w:rPr>
-          <w:sz w:val="18"/>
-          <w:szCs w:val="18"/>
-          <w:lang w:val="en-US"/>
-        </w:rPr>
-        <w:t xml:space="preserve"> </w:t>
-      </w:r>
-      <w:r>
-        <w:rPr>
-          <w:sz w:val="18"/>
-          <w:szCs w:val="18"/>
-          <w:lang w:val="en-US"/>
-        </w:rPr>
-        <w:t>when there are no gurus present in the Room</w:t>
-      </w:r>
-      <w:r>
-        <w:rPr>
-          <w:sz w:val="18"/>
-          <w:szCs w:val="18"/>
-          <w:lang w:val="en-US"/>
-        </w:rPr>
-        <w:t>.</w:t>
+        <w:t>Guru will set an important room parameter – the number of free “chairs”, which is the number of guests who can switch on their cameras and become participants when there are no gurus/authorized users in this Room. The total number of active cameras in a Room is in fact limited by the capacity of browsers to support all concurrent videos. Usually when this number gets big enough, all browsers become slow. This is why we recommend to set this number maximum as “6”. Set it as “0” if you want that no guests could activate their cameras when there are no gurus present in the Room.</w:t>
       </w:r>
     </w:p>
     <w:p>
@@ -6291,63 +4889,7 @@
           <w:sz w:val="18"/>
           <w:lang w:val="en-US"/>
         </w:rPr>
-        <w:t xml:space="preserve">Gurus can chat with other authorized users in </w:t>
-      </w:r>
-      <w:r>
-        <w:rPr>
-          <w:sz w:val="18"/>
-          <w:lang w:val="en-US"/>
-        </w:rPr>
-        <w:t>a</w:t>
-      </w:r>
-      <w:r>
-        <w:rPr>
-          <w:sz w:val="18"/>
-          <w:lang w:val="en-US"/>
-        </w:rPr>
-        <w:t xml:space="preserve"> protected chat inside the Admin’s interface</w:t>
-      </w:r>
-      <w:r>
-        <w:rPr>
-          <w:sz w:val="18"/>
-          <w:lang w:val="en-US"/>
-        </w:rPr>
-        <w:t xml:space="preserve"> – </w:t>
-      </w:r>
-      <w:r>
-        <w:rPr>
-          <w:sz w:val="18"/>
-          <w:lang w:val="en-US"/>
-        </w:rPr>
-        <w:t>fin</w:t>
-      </w:r>
-      <w:r>
-        <w:rPr>
-          <w:sz w:val="18"/>
-          <w:lang w:val="en-US"/>
-        </w:rPr>
-        <w:t>d</w:t>
-      </w:r>
-      <w:r>
-        <w:rPr>
-          <w:sz w:val="18"/>
-          <w:lang w:val="en-US"/>
-        </w:rPr>
-        <w:t xml:space="preserve"> “TO CHAT” in the main guru’s window and c</w:t>
-      </w:r>
-      <w:r>
-        <w:rPr>
-          <w:sz w:val="18"/>
-          <w:lang w:val="en-US"/>
-        </w:rPr>
-        <w:t>lick it</w:t>
-      </w:r>
-      <w:r>
-        <w:rPr>
-          <w:sz w:val="18"/>
-          <w:lang w:val="en-US"/>
-        </w:rPr>
-        <w:t>:</w:t>
+        <w:t>Gurus can chat with other authorized users in a protected chat inside the Admin’s interface – find “TO CHAT” in the main guru’s window and click it:</w:t>
       </w:r>
     </w:p>
     <w:p>
@@ -6414,14 +4956,7 @@
           <w:sz w:val="18"/>
           <w:lang w:val="en-US"/>
         </w:rPr>
-        <w:t xml:space="preserve">urus can delete their last chat input with the </w:t>
-      </w:r>
-      <w:r>
-        <w:rPr>
-          <w:sz w:val="18"/>
-          <w:lang w:val="en-US"/>
-        </w:rPr>
-        <w:t>“</w:t>
+        <w:t>urus can delete their last chat input with the “</w:t>
       </w:r>
       <w:r>
         <w:rPr>
@@ -6437,147 +4972,7 @@
           <w:sz w:val="18"/>
           <w:lang w:val="en-US"/>
         </w:rPr>
-        <w:t xml:space="preserve">” </w:t>
-      </w:r>
-      <w:r>
-        <w:rPr>
-          <w:sz w:val="18"/>
-          <w:lang w:val="en-US"/>
-        </w:rPr>
-        <w:t>button</w:t>
-      </w:r>
-      <w:r>
-        <w:rPr>
-          <w:sz w:val="18"/>
-          <w:lang w:val="en-US"/>
-        </w:rPr>
-        <w:t xml:space="preserve">, </w:t>
-      </w:r>
-      <w:r>
-        <w:rPr>
-          <w:sz w:val="18"/>
-          <w:lang w:val="en-US"/>
-        </w:rPr>
-        <w:t>and</w:t>
-      </w:r>
-      <w:r>
-        <w:rPr>
-          <w:sz w:val="18"/>
-          <w:lang w:val="en-US"/>
-        </w:rPr>
-        <w:t xml:space="preserve"> </w:t>
-      </w:r>
-      <w:r>
-        <w:rPr>
-          <w:sz w:val="18"/>
-          <w:lang w:val="en-US"/>
-        </w:rPr>
-        <w:t>the other button</w:t>
-      </w:r>
-      <w:r>
-        <w:rPr>
-          <w:sz w:val="18"/>
-          <w:lang w:val="en-US"/>
-        </w:rPr>
-        <w:t xml:space="preserve"> (“</w:t>
-      </w:r>
-      <w:r>
-        <w:rPr>
-          <w:sz w:val="18"/>
-          <w:lang w:val="en-US"/>
-        </w:rPr>
-        <w:t>scull</w:t>
-      </w:r>
-      <w:r>
-        <w:rPr>
-          <w:sz w:val="18"/>
-          <w:lang w:val="en-US"/>
-        </w:rPr>
-        <w:t xml:space="preserve">”) </w:t>
-      </w:r>
-      <w:r>
-        <w:rPr>
-          <w:sz w:val="18"/>
-          <w:lang w:val="en-US"/>
-        </w:rPr>
-        <w:t>will empty the chat</w:t>
-      </w:r>
-      <w:r>
-        <w:rPr>
-          <w:sz w:val="18"/>
-          <w:lang w:val="en-US"/>
-        </w:rPr>
-        <w:t xml:space="preserve">. </w:t>
-      </w:r>
-      <w:r>
-        <w:rPr>
-          <w:sz w:val="18"/>
-          <w:lang w:val="en-US"/>
-        </w:rPr>
-        <w:t>All authorized users for this Room can also enter the Admin’s interface with their login and password</w:t>
-      </w:r>
-      <w:r>
-        <w:rPr>
-          <w:sz w:val="18"/>
-          <w:lang w:val="en-US"/>
-        </w:rPr>
-        <w:t xml:space="preserve">, </w:t>
-      </w:r>
-      <w:r>
-        <w:rPr>
-          <w:sz w:val="18"/>
-          <w:lang w:val="en-US"/>
-        </w:rPr>
-        <w:t xml:space="preserve">see Paragraph </w:t>
-      </w:r>
-      <w:r>
-        <w:rPr>
-          <w:sz w:val="18"/>
-          <w:lang w:val="en-US"/>
-        </w:rPr>
-        <w:t>1.1.1 – “</w:t>
-      </w:r>
-      <w:r>
-        <w:rPr>
-          <w:sz w:val="18"/>
-          <w:lang w:val="en-US"/>
-        </w:rPr>
-        <w:t>Log in to the Admin’s interface</w:t>
-      </w:r>
-      <w:r>
-        <w:rPr>
-          <w:sz w:val="18"/>
-          <w:lang w:val="en-US"/>
-        </w:rPr>
-        <w:t xml:space="preserve">”, – </w:t>
-      </w:r>
-      <w:r>
-        <w:rPr>
-          <w:sz w:val="18"/>
-          <w:lang w:val="en-US"/>
-        </w:rPr>
-        <w:t>but they can not be anywhere in it except for this chat</w:t>
-      </w:r>
-      <w:r>
-        <w:rPr>
-          <w:sz w:val="18"/>
-          <w:lang w:val="en-US"/>
-        </w:rPr>
-        <w:t xml:space="preserve">, </w:t>
-      </w:r>
-      <w:r>
-        <w:rPr>
-          <w:sz w:val="18"/>
-          <w:lang w:val="en-US"/>
-        </w:rPr>
-        <w:t>while gurus can return from the chat to their main window clicking on the link</w:t>
-      </w:r>
-      <w:r>
-        <w:rPr>
-          <w:sz w:val="18"/>
-          <w:lang w:val="en-US"/>
-        </w:rPr>
-        <w:t xml:space="preserve"> “GO TO CONTROLS”. </w:t>
+        <w:t xml:space="preserve">” button, and the other button (“scull”) will empty the chat. All authorized users for this Room can also enter the Admin’s interface with their login and password, see Paragraph 1.1.1 – “Log in to the Admin’s interface”, – but they can not be anywhere in it except for this chat, while gurus can return from the chat to their main window clicking on the link “GO TO CONTROLS”. </w:t>
       </w:r>
     </w:p>
     <w:p>
@@ -6590,35 +4985,7 @@
           <w:sz w:val="18"/>
           <w:lang w:val="en-US"/>
         </w:rPr>
-        <w:t>Two buttons for deletion of the texts from the chat are only for gurus</w:t>
-      </w:r>
-      <w:r>
-        <w:rPr>
-          <w:sz w:val="18"/>
-          <w:lang w:val="en-US"/>
-        </w:rPr>
-        <w:t xml:space="preserve"> – </w:t>
-      </w:r>
-      <w:r>
-        <w:rPr>
-          <w:sz w:val="18"/>
-          <w:lang w:val="en-US"/>
-        </w:rPr>
-        <w:t>there are no such buttons for other users</w:t>
-      </w:r>
-      <w:r>
-        <w:rPr>
-          <w:sz w:val="18"/>
-          <w:lang w:val="en-US"/>
-        </w:rPr>
-        <w:t xml:space="preserve">. </w:t>
-      </w:r>
-      <w:r>
-        <w:rPr>
-          <w:sz w:val="18"/>
-          <w:lang w:val="en-US"/>
-        </w:rPr>
-        <w:t>Two green arrows in the bottom of the page are for scrolling the chat.</w:t>
+        <w:t>Two buttons for deletion of the texts from the chat are only for gurus – there are no such buttons for other users. Two green arrows in the bottom of the page are for scrolling the chat.</w:t>
       </w:r>
     </w:p>
     <w:p>
@@ -6628,16 +4995,14 @@
           <w:ilvl w:val="0"/>
           <w:numId w:val="2"/>
         </w:numPr>
-        <w:rPr>
-          <w:lang w:val="ru-RU"/>
-        </w:rPr>
+        <w:rPr/>
       </w:pPr>
       <w:r>
         <w:rPr>
           <w:sz w:val="22"/>
           <w:lang w:val="en-US"/>
         </w:rPr>
-        <w:t>Функционал комнаты</w:t>
+        <w:t>Room menu</w:t>
       </w:r>
     </w:p>
     <w:p>
@@ -6647,9 +5012,7 @@
           <w:ilvl w:val="1"/>
           <w:numId w:val="2"/>
         </w:numPr>
-        <w:rPr>
-          <w:lang w:val="ru-RU"/>
-        </w:rPr>
+        <w:rPr/>
       </w:pPr>
       <w:bookmarkStart w:id="3" w:name="_Toc4651551831"/>
       <w:r>
@@ -6657,7 +5020,7 @@
           <w:sz w:val="22"/>
           <w:lang w:val="en-US"/>
         </w:rPr>
-        <w:t>Г</w:t>
+        <w:t>M</w:t>
       </w:r>
       <w:bookmarkEnd w:id="3"/>
       <w:r>
@@ -6665,7 +5028,7 @@
           <w:sz w:val="22"/>
           <w:lang w:val="en-US"/>
         </w:rPr>
-        <w:t>лавное меню</w:t>
+        <w:t>ain menu</w:t>
       </w:r>
     </w:p>
     <w:p>
@@ -6736,61 +5099,346 @@
           <w:numId w:val="2"/>
         </w:numPr>
         <w:rPr>
-          <w:lang w:val="ru-RU"/>
-        </w:rPr>
-      </w:pPr>
-      <w:r>
-        <w:rPr>
-          <w:sz w:val="18"/>
-          <w:lang w:val="en-US"/>
-        </w:rPr>
-        <w:t>Основная (фронтальная) камера</w:t>
-      </w:r>
-    </w:p>
-    <w:p>
-      <w:pPr>
-        <w:pStyle w:val="Normal"/>
-        <w:rPr>
-          <w:lang w:val="en-US"/>
-        </w:rPr>
-      </w:pPr>
-      <w:r>
-        <w:rPr>
-          <w:sz w:val="18"/>
-          <w:lang w:val="en-US"/>
-        </w:rPr>
-        <w:t xml:space="preserve">Самая левая кнопка меню (см. картинку) включает и выключает </w:t>
-      </w:r>
-      <w:r>
-        <w:rPr>
-          <w:b/>
-          <w:bCs/>
-          <w:sz w:val="18"/>
-          <w:lang w:val="en-US"/>
-        </w:rPr>
-        <w:t>видео</w:t>
-      </w:r>
-      <w:r>
-        <w:rPr>
-          <w:sz w:val="18"/>
-          <w:lang w:val="en-US"/>
-        </w:rPr>
-        <w:t xml:space="preserve"> от основной, или единственной, или фронтальной веб-камеры, которую находит браузер на вашем устройстве, будь то десктоп, ноутбук, планшет или смартфон. Если вы не гость, а авторизованный пользователь комнаты, вы всегда можете включать или выключать видео сами. Гости могут включить видео, если только в комнате есть свободные места (см. выше п.5), или если этих гостей “активировал” гуру, см. далее.  </w:t>
-      </w:r>
-    </w:p>
-    <w:p>
-      <w:pPr>
-        <w:pStyle w:val="Normal"/>
-        <w:rPr>
-          <w:lang w:val="en-US"/>
-        </w:rPr>
-      </w:pPr>
-      <w:r>
-        <w:rPr>
-          <w:sz w:val="18"/>
-          <w:lang w:val="en-US"/>
-        </w:rPr>
-        <w:t>Конечно, ваш браузер сможет включить камеру, только если вы дали на это своё разрешение. Поэтому не удивляйтесь, если браузер  вас спросит, можно ли включать видео или микрофон. Кроме того, многие операционные системы имеют отдельные настройки с разрешениями для веб-камер, поэтому если все старания включить видео в комнате ни к чему не привели – смотрите настройки вашей ОС, и возможно, причина в том, что ОС не разрешает включать эту камеру или её микрофон. Так, например, обстоит дело в Android. Разрешите включать вашу камеру и её микрофон в настройках ОС – и она заработает в комнате.</w:t>
+          <w:sz w:val="21"/>
+          <w:szCs w:val="21"/>
+        </w:rPr>
+      </w:pPr>
+      <w:r>
+        <w:rPr>
+          <w:sz w:val="21"/>
+          <w:szCs w:val="21"/>
+          <w:lang w:val="en-US"/>
+        </w:rPr>
+        <w:t>Main (front) camera</w:t>
+      </w:r>
+    </w:p>
+    <w:p>
+      <w:pPr>
+        <w:pStyle w:val="Normal"/>
+        <w:rPr/>
+      </w:pPr>
+      <w:r>
+        <w:rPr>
+          <w:sz w:val="18"/>
+          <w:lang w:val="en-US"/>
+        </w:rPr>
+        <w:t>The first button of the menu</w:t>
+      </w:r>
+      <w:r>
+        <w:rPr>
+          <w:sz w:val="18"/>
+          <w:lang w:val="en-US"/>
+        </w:rPr>
+        <w:t xml:space="preserve"> (</w:t>
+      </w:r>
+      <w:r>
+        <w:rPr>
+          <w:sz w:val="18"/>
+          <w:lang w:val="en-US"/>
+        </w:rPr>
+        <w:t>see picture)</w:t>
+      </w:r>
+      <w:r>
+        <w:rPr>
+          <w:sz w:val="18"/>
+          <w:lang w:val="en-US"/>
+        </w:rPr>
+        <w:t xml:space="preserve"> </w:t>
+      </w:r>
+      <w:r>
+        <w:rPr>
+          <w:sz w:val="18"/>
+          <w:lang w:val="en-US"/>
+        </w:rPr>
+        <w:t xml:space="preserve">switches on/off </w:t>
+      </w:r>
+      <w:r>
+        <w:rPr>
+          <w:b/>
+          <w:bCs/>
+          <w:sz w:val="18"/>
+          <w:lang w:val="en-US"/>
+        </w:rPr>
+        <w:t>video</w:t>
+      </w:r>
+      <w:r>
+        <w:rPr>
+          <w:sz w:val="18"/>
+          <w:lang w:val="en-US"/>
+        </w:rPr>
+        <w:t xml:space="preserve"> </w:t>
+      </w:r>
+      <w:r>
+        <w:rPr>
+          <w:sz w:val="18"/>
+          <w:lang w:val="en-US"/>
+        </w:rPr>
+        <w:t>from the main (or the only)</w:t>
+      </w:r>
+      <w:r>
+        <w:rPr>
+          <w:sz w:val="18"/>
+          <w:lang w:val="en-US"/>
+        </w:rPr>
+        <w:t xml:space="preserve">, </w:t>
+      </w:r>
+      <w:r>
+        <w:rPr>
+          <w:sz w:val="18"/>
+          <w:lang w:val="en-US"/>
+        </w:rPr>
+        <w:t>or front camera</w:t>
+      </w:r>
+      <w:r>
+        <w:rPr>
+          <w:sz w:val="18"/>
+          <w:lang w:val="en-US"/>
+        </w:rPr>
+        <w:t xml:space="preserve">, </w:t>
+      </w:r>
+      <w:r>
+        <w:rPr>
+          <w:sz w:val="18"/>
+          <w:lang w:val="en-US"/>
+        </w:rPr>
+        <w:t>that the browser has found on your device: desktop, notebook, tablet or phone</w:t>
+      </w:r>
+      <w:r>
+        <w:rPr>
+          <w:sz w:val="18"/>
+          <w:lang w:val="en-US"/>
+        </w:rPr>
+        <w:t xml:space="preserve">. </w:t>
+      </w:r>
+      <w:r>
+        <w:rPr>
+          <w:sz w:val="18"/>
+          <w:lang w:val="en-US"/>
+        </w:rPr>
+        <w:t>Being an authorized user and not a guest</w:t>
+      </w:r>
+      <w:r>
+        <w:rPr>
+          <w:sz w:val="18"/>
+          <w:lang w:val="en-US"/>
+        </w:rPr>
+        <w:t xml:space="preserve">, </w:t>
+      </w:r>
+      <w:r>
+        <w:rPr>
+          <w:sz w:val="18"/>
+          <w:lang w:val="en-US"/>
+        </w:rPr>
+        <w:t>one can always switch video on/off</w:t>
+      </w:r>
+      <w:r>
+        <w:rPr>
+          <w:sz w:val="18"/>
+          <w:lang w:val="en-US"/>
+        </w:rPr>
+        <w:t xml:space="preserve">. </w:t>
+      </w:r>
+      <w:r>
+        <w:rPr>
+          <w:sz w:val="18"/>
+          <w:lang w:val="en-US"/>
+        </w:rPr>
+        <w:t>While guests can only switch their video on if there are free chairs left,</w:t>
+      </w:r>
+      <w:r>
+        <w:rPr>
+          <w:sz w:val="18"/>
+          <w:lang w:val="en-US"/>
+        </w:rPr>
+        <w:t xml:space="preserve"> (</w:t>
+      </w:r>
+      <w:r>
+        <w:rPr>
+          <w:sz w:val="18"/>
+          <w:lang w:val="en-US"/>
+        </w:rPr>
+        <w:t>see Paragraph 5</w:t>
+      </w:r>
+      <w:r>
+        <w:rPr>
+          <w:sz w:val="18"/>
+          <w:lang w:val="en-US"/>
+        </w:rPr>
+        <w:t xml:space="preserve">), </w:t>
+      </w:r>
+      <w:r>
+        <w:rPr>
+          <w:sz w:val="18"/>
+          <w:lang w:val="en-US"/>
+        </w:rPr>
+        <w:t>or after being activated by gurus</w:t>
+      </w:r>
+      <w:r>
+        <w:rPr>
+          <w:sz w:val="18"/>
+          <w:lang w:val="en-US"/>
+        </w:rPr>
+        <w:t xml:space="preserve">, </w:t>
+      </w:r>
+      <w:r>
+        <w:rPr>
+          <w:sz w:val="18"/>
+          <w:lang w:val="en-US"/>
+        </w:rPr>
+        <w:t>see p. 7.1.5</w:t>
+      </w:r>
+      <w:r>
+        <w:rPr>
+          <w:sz w:val="18"/>
+          <w:lang w:val="en-US"/>
+        </w:rPr>
+        <w:t xml:space="preserve">.  </w:t>
+      </w:r>
+    </w:p>
+    <w:p>
+      <w:pPr>
+        <w:pStyle w:val="Normal"/>
+        <w:rPr/>
+      </w:pPr>
+      <w:r>
+        <w:rPr>
+          <w:sz w:val="18"/>
+          <w:lang w:val="en-US"/>
+        </w:rPr>
+        <w:t xml:space="preserve">Perhaps you know that your browser can switch your camera, </w:t>
+      </w:r>
+      <w:r>
+        <w:rPr>
+          <w:sz w:val="18"/>
+          <w:lang w:val="en-US"/>
+        </w:rPr>
+        <w:t>or its microphone</w:t>
+      </w:r>
+      <w:r>
+        <w:rPr>
+          <w:sz w:val="18"/>
+          <w:lang w:val="en-US"/>
+        </w:rPr>
+        <w:t xml:space="preserve">, </w:t>
+      </w:r>
+      <w:r>
+        <w:rPr>
+          <w:sz w:val="18"/>
+          <w:lang w:val="en-US"/>
+        </w:rPr>
+        <w:t>only after receiving your permission to do so</w:t>
+      </w:r>
+      <w:r>
+        <w:rPr>
+          <w:sz w:val="18"/>
+          <w:lang w:val="en-US"/>
+        </w:rPr>
+        <w:t xml:space="preserve">. </w:t>
+      </w:r>
+      <w:r>
+        <w:rPr>
+          <w:sz w:val="18"/>
+          <w:lang w:val="en-US"/>
+        </w:rPr>
+        <w:t>So don’t worry if clicking on this menu button you receive requests from your browser to authorize switching your cameras or microphones on</w:t>
+      </w:r>
+      <w:r>
+        <w:rPr>
+          <w:sz w:val="18"/>
+          <w:lang w:val="en-US"/>
+        </w:rPr>
+        <w:t xml:space="preserve">. </w:t>
+      </w:r>
+      <w:r>
+        <w:rPr>
+          <w:sz w:val="18"/>
+          <w:lang w:val="en-US"/>
+        </w:rPr>
+        <w:t>Besides</w:t>
+      </w:r>
+      <w:r>
+        <w:rPr>
+          <w:sz w:val="18"/>
+          <w:lang w:val="en-US"/>
+        </w:rPr>
+        <w:t xml:space="preserve">, </w:t>
+      </w:r>
+      <w:r>
+        <w:rPr>
+          <w:sz w:val="18"/>
+          <w:lang w:val="en-US"/>
+        </w:rPr>
+        <w:t>many systems have special settings</w:t>
+      </w:r>
+      <w:r>
+        <w:rPr>
+          <w:sz w:val="18"/>
+          <w:lang w:val="en-US"/>
+        </w:rPr>
+        <w:t xml:space="preserve"> </w:t>
+      </w:r>
+      <w:r>
+        <w:rPr>
+          <w:sz w:val="18"/>
+          <w:lang w:val="en-US"/>
+        </w:rPr>
+        <w:t>for permissions on web cameras</w:t>
+      </w:r>
+      <w:r>
+        <w:rPr>
+          <w:sz w:val="18"/>
+          <w:lang w:val="en-US"/>
+        </w:rPr>
+        <w:t xml:space="preserve">, </w:t>
+      </w:r>
+      <w:r>
+        <w:rPr>
+          <w:sz w:val="18"/>
+          <w:lang w:val="en-US"/>
+        </w:rPr>
+        <w:t>then if whatever you tried to switch on your camera in the Room was fruitless</w:t>
+      </w:r>
+      <w:r>
+        <w:rPr>
+          <w:sz w:val="18"/>
+          <w:lang w:val="en-US"/>
+        </w:rPr>
+        <w:t xml:space="preserve"> – </w:t>
+      </w:r>
+      <w:r>
+        <w:rPr>
+          <w:sz w:val="18"/>
+          <w:lang w:val="en-US"/>
+        </w:rPr>
+        <w:t>try locate your system’s camera permissions in Settings, may be the problem lies there</w:t>
+      </w:r>
+      <w:r>
+        <w:rPr>
+          <w:sz w:val="18"/>
+          <w:lang w:val="en-US"/>
+        </w:rPr>
+        <w:t xml:space="preserve">. </w:t>
+      </w:r>
+      <w:r>
+        <w:rPr>
+          <w:sz w:val="18"/>
+          <w:lang w:val="en-US"/>
+        </w:rPr>
+        <w:t>For example, it’s often  the case with</w:t>
+      </w:r>
+      <w:r>
+        <w:rPr>
+          <w:sz w:val="18"/>
+          <w:lang w:val="en-US"/>
+        </w:rPr>
+        <w:t xml:space="preserve"> Android. </w:t>
+      </w:r>
+      <w:r>
+        <w:rPr>
+          <w:sz w:val="18"/>
+          <w:lang w:val="en-US"/>
+        </w:rPr>
+        <w:t>Set your permissions for web camera and microphone to “On” in Settings, and then you can switch them on and off in the Room.</w:t>
       </w:r>
     </w:p>
     <w:p>
@@ -6801,30 +5449,65 @@
           <w:numId w:val="2"/>
         </w:numPr>
         <w:rPr>
-          <w:lang w:val="ru-RU"/>
-        </w:rPr>
-      </w:pPr>
-      <w:r>
-        <w:rPr>
-          <w:sz w:val="18"/>
-          <w:lang w:val="en-US"/>
-        </w:rPr>
-        <w:t>Тыловая камера</w:t>
-      </w:r>
-    </w:p>
-    <w:p>
-      <w:pPr>
-        <w:pStyle w:val="Normal"/>
-        <w:rPr>
-          <w:lang w:val="en-US"/>
-        </w:rPr>
-      </w:pPr>
-      <w:r>
-        <w:rPr>
-          <w:sz w:val="18"/>
-          <w:lang w:val="en-US"/>
-        </w:rPr>
-        <w:t>Вторая слева кнопка в меню отвечает за включение и выключение второй (или тыловой) камеры на вашем устройстве. Обе кнопки взаимосвязаны, поэтому вы можете переключить видео  с одной камеры на другую нажатием нужной кнопки.</w:t>
+          <w:sz w:val="21"/>
+          <w:szCs w:val="21"/>
+        </w:rPr>
+      </w:pPr>
+      <w:r>
+        <w:rPr>
+          <w:sz w:val="21"/>
+          <w:szCs w:val="21"/>
+          <w:lang w:val="en-US"/>
+        </w:rPr>
+        <w:t>Back camera</w:t>
+      </w:r>
+    </w:p>
+    <w:p>
+      <w:pPr>
+        <w:pStyle w:val="Normal"/>
+        <w:rPr/>
+      </w:pPr>
+      <w:r>
+        <w:rPr>
+          <w:sz w:val="18"/>
+          <w:lang w:val="en-US"/>
+        </w:rPr>
+        <w:t>The second button in the main menu switches on/off the device’s second (or back) camera</w:t>
+      </w:r>
+      <w:r>
+        <w:rPr>
+          <w:sz w:val="18"/>
+          <w:lang w:val="en-US"/>
+        </w:rPr>
+        <w:t xml:space="preserve">. </w:t>
+      </w:r>
+      <w:r>
+        <w:rPr>
+          <w:sz w:val="18"/>
+          <w:lang w:val="en-US"/>
+        </w:rPr>
+        <w:t>Both camera buttons are aware of each other</w:t>
+      </w:r>
+      <w:r>
+        <w:rPr>
+          <w:sz w:val="18"/>
+          <w:lang w:val="en-US"/>
+        </w:rPr>
+        <w:t xml:space="preserve">, </w:t>
+      </w:r>
+      <w:r>
+        <w:rPr>
+          <w:sz w:val="18"/>
+          <w:lang w:val="en-US"/>
+        </w:rPr>
+        <w:t>so you can switch view from one camera to the other with a single click</w:t>
+      </w:r>
+      <w:r>
+        <w:rPr>
+          <w:sz w:val="18"/>
+          <w:lang w:val="en-US"/>
+        </w:rPr>
+        <w:t>.</w:t>
       </w:r>
     </w:p>
     <w:p>
@@ -6835,84 +5518,320 @@
           <w:numId w:val="2"/>
         </w:numPr>
         <w:rPr>
-          <w:lang w:val="ru-RU"/>
-        </w:rPr>
-      </w:pPr>
-      <w:r>
-        <w:rPr>
-          <w:sz w:val="18"/>
-          <w:lang w:val="en-US"/>
-        </w:rPr>
-        <w:t>Вкл/выкл звука (mute/unmute)</w:t>
-      </w:r>
-    </w:p>
-    <w:p>
-      <w:pPr>
-        <w:pStyle w:val="Normal"/>
-        <w:rPr>
-          <w:lang w:val="en-US"/>
-        </w:rPr>
-      </w:pPr>
-      <w:r>
-        <w:rPr>
-          <w:sz w:val="18"/>
-          <w:lang w:val="en-US"/>
-        </w:rPr>
-        <w:t xml:space="preserve">Третья слева кнопка в меню отвечает за </w:t>
-      </w:r>
-      <w:r>
-        <w:rPr>
-          <w:b/>
-          <w:bCs/>
-          <w:sz w:val="18"/>
-          <w:lang w:val="en-US"/>
-        </w:rPr>
-        <w:t xml:space="preserve">общий </w:t>
-      </w:r>
-      <w:r>
-        <w:rPr>
-          <w:b w:val="false"/>
-          <w:bCs w:val="false"/>
-          <w:sz w:val="18"/>
-          <w:lang w:val="en-US"/>
-        </w:rPr>
-        <w:t xml:space="preserve">звук в комнате. То есть, вы либо разрешаете у себя весь звук, или наоборот, не разрешаете его. Однако нужно помнить – индивидуальные настройки для каждого источника звука всегда более приоритетны, чем общий выключатель. Если вы выключили </w:t>
-      </w:r>
-      <w:r>
-        <w:rPr>
-          <w:b/>
-          <w:bCs/>
-          <w:sz w:val="18"/>
-          <w:lang w:val="en-US"/>
-        </w:rPr>
-        <w:t>весь</w:t>
-      </w:r>
-      <w:r>
-        <w:rPr>
-          <w:b w:val="false"/>
-          <w:bCs w:val="false"/>
-          <w:sz w:val="18"/>
-          <w:lang w:val="en-US"/>
-        </w:rPr>
-        <w:t xml:space="preserve"> звук этой кнопкой, а потом включили звук только с одного видео (или свой микрофон), то эти последние разрешения “перебивают” общий запрет. Или наоборот, если вы разрешили </w:t>
-      </w:r>
-      <w:r>
-        <w:rPr>
-          <w:b/>
-          <w:bCs/>
-          <w:sz w:val="18"/>
-          <w:lang w:val="en-US"/>
-        </w:rPr>
-        <w:t>все</w:t>
-      </w:r>
-      <w:r>
-        <w:rPr>
-          <w:b w:val="false"/>
-          <w:bCs w:val="false"/>
-          <w:sz w:val="18"/>
-          <w:lang w:val="en-US"/>
-        </w:rPr>
-        <w:t xml:space="preserve"> источники звука, а потом заглушили по очереди все, кроме одного – результат будет тот же.</w:t>
+          <w:sz w:val="21"/>
+          <w:szCs w:val="21"/>
+        </w:rPr>
+      </w:pPr>
+      <w:r>
+        <w:rPr>
+          <w:sz w:val="21"/>
+          <w:szCs w:val="21"/>
+          <w:lang w:val="en-US"/>
+        </w:rPr>
+        <w:t>Mute/unmute all sound</w:t>
+      </w:r>
+    </w:p>
+    <w:p>
+      <w:pPr>
+        <w:pStyle w:val="Normal"/>
+        <w:rPr/>
+      </w:pPr>
+      <w:r>
+        <w:rPr>
+          <w:b w:val="false"/>
+          <w:bCs w:val="false"/>
+          <w:sz w:val="18"/>
+          <w:lang w:val="en-US"/>
+        </w:rPr>
+        <w:t>The third button in the main menu</w:t>
+      </w:r>
+      <w:r>
+        <w:rPr>
+          <w:b/>
+          <w:bCs/>
+          <w:sz w:val="18"/>
+          <w:lang w:val="en-US"/>
+        </w:rPr>
+        <w:t xml:space="preserve"> </w:t>
+      </w:r>
+      <w:r>
+        <w:rPr>
+          <w:b w:val="false"/>
+          <w:bCs w:val="false"/>
+          <w:sz w:val="18"/>
+          <w:lang w:val="en-US"/>
+        </w:rPr>
+        <w:t>controls</w:t>
+      </w:r>
+      <w:r>
+        <w:rPr>
+          <w:b/>
+          <w:bCs/>
+          <w:sz w:val="18"/>
+          <w:lang w:val="en-US"/>
+        </w:rPr>
+        <w:t xml:space="preserve"> all</w:t>
+      </w:r>
+      <w:r>
+        <w:rPr>
+          <w:b w:val="false"/>
+          <w:bCs w:val="false"/>
+          <w:sz w:val="18"/>
+          <w:lang w:val="en-US"/>
+        </w:rPr>
+        <w:t xml:space="preserve"> </w:t>
+      </w:r>
+      <w:r>
+        <w:rPr>
+          <w:b w:val="false"/>
+          <w:bCs w:val="false"/>
+          <w:sz w:val="18"/>
+          <w:lang w:val="en-US"/>
+        </w:rPr>
+        <w:t>sound in the Room</w:t>
+      </w:r>
+      <w:r>
+        <w:rPr>
+          <w:b w:val="false"/>
+          <w:bCs w:val="false"/>
+          <w:sz w:val="18"/>
+          <w:lang w:val="en-US"/>
+        </w:rPr>
+        <w:t xml:space="preserve">.  </w:t>
+      </w:r>
+      <w:r>
+        <w:rPr>
+          <w:b w:val="false"/>
+          <w:bCs w:val="false"/>
+          <w:sz w:val="18"/>
+          <w:lang w:val="en-US"/>
+        </w:rPr>
+        <w:t>Which means you either allow all sound or disallow it</w:t>
+      </w:r>
+      <w:r>
+        <w:rPr>
+          <w:b w:val="false"/>
+          <w:bCs w:val="false"/>
+          <w:sz w:val="18"/>
+          <w:lang w:val="en-US"/>
+        </w:rPr>
+        <w:t xml:space="preserve">. </w:t>
+      </w:r>
+      <w:r>
+        <w:rPr>
+          <w:b w:val="false"/>
+          <w:bCs w:val="false"/>
+          <w:sz w:val="18"/>
+          <w:lang w:val="en-US"/>
+        </w:rPr>
+        <w:t>However you should remember that individual settings for each source of sound</w:t>
+      </w:r>
+      <w:r>
+        <w:rPr>
+          <w:b w:val="false"/>
+          <w:bCs w:val="false"/>
+          <w:sz w:val="18"/>
+          <w:lang w:val="en-US"/>
+        </w:rPr>
+        <w:t xml:space="preserve"> </w:t>
+      </w:r>
+      <w:r>
+        <w:rPr>
+          <w:b w:val="false"/>
+          <w:bCs w:val="false"/>
+          <w:sz w:val="18"/>
+          <w:lang w:val="en-US"/>
+        </w:rPr>
+        <w:t>in the Room have more priority than this button</w:t>
+      </w:r>
+      <w:r>
+        <w:rPr>
+          <w:b w:val="false"/>
+          <w:bCs w:val="false"/>
+          <w:sz w:val="18"/>
+          <w:lang w:val="en-US"/>
+        </w:rPr>
+        <w:t xml:space="preserve">. </w:t>
+      </w:r>
+      <w:r>
+        <w:rPr>
+          <w:b w:val="false"/>
+          <w:bCs w:val="false"/>
+          <w:sz w:val="18"/>
+          <w:lang w:val="en-US"/>
+        </w:rPr>
+        <w:t>So if you have disallowed all sound with this button</w:t>
+      </w:r>
+      <w:r>
+        <w:rPr>
+          <w:b w:val="false"/>
+          <w:bCs w:val="false"/>
+          <w:sz w:val="18"/>
+          <w:lang w:val="en-US"/>
+        </w:rPr>
+        <w:t xml:space="preserve">, </w:t>
+      </w:r>
+      <w:r>
+        <w:rPr>
+          <w:b w:val="false"/>
+          <w:bCs w:val="false"/>
+          <w:sz w:val="18"/>
+          <w:lang w:val="en-US"/>
+        </w:rPr>
+        <w:t>then switched on a video’s sound</w:t>
+      </w:r>
+      <w:r>
+        <w:rPr>
+          <w:b w:val="false"/>
+          <w:bCs w:val="false"/>
+          <w:sz w:val="18"/>
+          <w:lang w:val="en-US"/>
+        </w:rPr>
+        <w:t xml:space="preserve"> (</w:t>
+      </w:r>
+      <w:r>
+        <w:rPr>
+          <w:b w:val="false"/>
+          <w:bCs w:val="false"/>
+          <w:sz w:val="18"/>
+          <w:lang w:val="en-US"/>
+        </w:rPr>
+        <w:t>or your microphone</w:t>
+      </w:r>
+      <w:r>
+        <w:rPr>
+          <w:b w:val="false"/>
+          <w:bCs w:val="false"/>
+          <w:sz w:val="18"/>
+          <w:lang w:val="en-US"/>
+        </w:rPr>
+        <w:t xml:space="preserve">), </w:t>
+      </w:r>
+      <w:r>
+        <w:rPr>
+          <w:b w:val="false"/>
+          <w:bCs w:val="false"/>
+          <w:sz w:val="18"/>
+          <w:lang w:val="en-US"/>
+        </w:rPr>
+        <w:t>this latter action will overrun the former one</w:t>
+      </w:r>
+      <w:r>
+        <w:rPr>
+          <w:b w:val="false"/>
+          <w:bCs w:val="false"/>
+          <w:sz w:val="18"/>
+          <w:lang w:val="en-US"/>
+        </w:rPr>
+        <w:t xml:space="preserve">. </w:t>
+      </w:r>
+      <w:r>
+        <w:rPr>
+          <w:b w:val="false"/>
+          <w:bCs w:val="false"/>
+          <w:sz w:val="18"/>
+          <w:lang w:val="en-US"/>
+        </w:rPr>
+        <w:t>Or</w:t>
+      </w:r>
+      <w:r>
+        <w:rPr>
+          <w:b w:val="false"/>
+          <w:bCs w:val="false"/>
+          <w:sz w:val="18"/>
+          <w:lang w:val="en-US"/>
+        </w:rPr>
+        <w:t xml:space="preserve">, </w:t>
+      </w:r>
+      <w:r>
+        <w:rPr>
+          <w:b w:val="false"/>
+          <w:bCs w:val="false"/>
+          <w:sz w:val="18"/>
+          <w:lang w:val="en-US"/>
+        </w:rPr>
+        <w:t xml:space="preserve">having permitted </w:t>
+      </w:r>
+      <w:r>
+        <w:rPr>
+          <w:b/>
+          <w:bCs/>
+          <w:sz w:val="18"/>
+          <w:lang w:val="en-US"/>
+        </w:rPr>
+        <w:t>all</w:t>
+      </w:r>
+      <w:r>
+        <w:rPr>
+          <w:b w:val="false"/>
+          <w:bCs w:val="false"/>
+          <w:sz w:val="18"/>
+          <w:lang w:val="en-US"/>
+        </w:rPr>
+        <w:t xml:space="preserve"> sounds</w:t>
+      </w:r>
+      <w:r>
+        <w:rPr>
+          <w:b w:val="false"/>
+          <w:bCs w:val="false"/>
+          <w:sz w:val="18"/>
+          <w:lang w:val="en-US"/>
+        </w:rPr>
+        <w:t xml:space="preserve">, </w:t>
+      </w:r>
+      <w:r>
+        <w:rPr>
+          <w:b w:val="false"/>
+          <w:bCs w:val="false"/>
+          <w:sz w:val="18"/>
+          <w:lang w:val="en-US"/>
+        </w:rPr>
+        <w:t xml:space="preserve">and then muting one by one </w:t>
+      </w:r>
+      <w:r>
+        <w:rPr>
+          <w:b w:val="false"/>
+          <w:bCs w:val="false"/>
+          <w:sz w:val="18"/>
+          <w:lang w:val="en-US"/>
+        </w:rPr>
+        <w:t xml:space="preserve">all </w:t>
+      </w:r>
+      <w:r>
+        <w:rPr>
+          <w:b w:val="false"/>
+          <w:bCs w:val="false"/>
+          <w:sz w:val="18"/>
+          <w:lang w:val="en-US"/>
+        </w:rPr>
+        <w:t xml:space="preserve">except one </w:t>
+      </w:r>
+      <w:r>
+        <w:rPr>
+          <w:b w:val="false"/>
+          <w:bCs w:val="false"/>
+          <w:sz w:val="18"/>
+          <w:lang w:val="en-US"/>
+        </w:rPr>
+        <w:t xml:space="preserve">– </w:t>
+      </w:r>
+      <w:r>
+        <w:rPr>
+          <w:b w:val="false"/>
+          <w:bCs w:val="false"/>
+          <w:sz w:val="18"/>
+          <w:lang w:val="en-US"/>
+        </w:rPr>
+        <w:t>the result will be the same</w:t>
+      </w:r>
+      <w:r>
+        <w:rPr>
+          <w:b w:val="false"/>
+          <w:bCs w:val="false"/>
+          <w:sz w:val="18"/>
+          <w:lang w:val="en-US"/>
+        </w:rPr>
+        <w:t>.</w:t>
       </w:r>
     </w:p>
     <w:p>

</xml_diff>

<commit_message>
19 pages translation to Eng R-H manual
</commit_message>
<xml_diff>
--- a/inst_eng.docx
+++ b/inst_eng.docx
@@ -123,7 +123,7 @@
                                 <w:sdt>
                                   <w:sdtPr>
                                     <w:text/>
-                                    <w:id w:val="1787067818"/>
+                                    <w:id w:val="373951468"/>
                                     <w:dataBinding w:prefixMappings="xmlns:ns0='http://schemas.openxmlformats.org/package/2006/metadata/core-properties' xmlns:ns1='http://purl.org/dc/elements/1.1/'" w:xpath="/ns0:coreProperties[1]/ns1:title[1]" w:storeItemID="{6C3C8BC8-F283-45AE-878A-BAB7291924A1}"/>
                                     <w:alias w:val="Company"/>
                                   </w:sdtPr>
@@ -166,7 +166,7 @@
                                 <w:sdt>
                                   <w:sdtPr>
                                     <w:text/>
-                                    <w:id w:val="1935343645"/>
+                                    <w:id w:val="586112398"/>
                                     <w:dataBinding w:prefixMappings="xmlns:ns0='http://schemas.openxmlformats.org/package/2006/metadata/core-properties' xmlns:ns1='http://purl.org/dc/elements/1.1/'" w:xpath="/ns0:coreProperties[1]/ns1:subject[1]" w:storeItemID="{6C3C8BC8-F283-45AE-878A-BAB7291924A1}"/>
                                     <w:alias w:val="Subtitle"/>
                                   </w:sdtPr>
@@ -196,10 +196,14 @@
                             <w:pPr>
                               <w:pStyle w:val="FrameContents"/>
                               <w:spacing w:before="0" w:after="200"/>
-                              <w:rPr/>
+                              <w:rPr>
+                                <w:color w:val="000000"/>
+                              </w:rPr>
                             </w:pPr>
                             <w:r>
-                              <w:rPr/>
+                              <w:rPr>
+                                <w:color w:val="000000"/>
+                              </w:rPr>
                             </w:r>
                           </w:p>
                         </w:txbxContent>
@@ -292,7 +296,7 @@
                           <w:sdt>
                             <w:sdtPr>
                               <w:text/>
-                              <w:id w:val="1090122876"/>
+                              <w:id w:val="1214384084"/>
                               <w:dataBinding w:prefixMappings="xmlns:ns0='http://schemas.openxmlformats.org/package/2006/metadata/core-properties' xmlns:ns1='http://purl.org/dc/elements/1.1/'" w:xpath="/ns0:coreProperties[1]/ns1:title[1]" w:storeItemID="{6C3C8BC8-F283-45AE-878A-BAB7291924A1}"/>
                               <w:alias w:val="Company"/>
                             </w:sdtPr>
@@ -335,7 +339,7 @@
                           <w:sdt>
                             <w:sdtPr>
                               <w:text/>
-                              <w:id w:val="1346534707"/>
+                              <w:id w:val="1338098117"/>
                               <w:dataBinding w:prefixMappings="xmlns:ns0='http://schemas.openxmlformats.org/package/2006/metadata/core-properties' xmlns:ns1='http://purl.org/dc/elements/1.1/'" w:xpath="/ns0:coreProperties[1]/ns1:subject[1]" w:storeItemID="{6C3C8BC8-F283-45AE-878A-BAB7291924A1}"/>
                               <w:alias w:val="Subtitle"/>
                             </w:sdtPr>
@@ -365,10 +369,14 @@
                       <w:pPr>
                         <w:pStyle w:val="FrameContents"/>
                         <w:spacing w:before="0" w:after="200"/>
-                        <w:rPr/>
+                        <w:rPr>
+                          <w:color w:val="000000"/>
+                        </w:rPr>
                       </w:pPr>
                       <w:r>
-                        <w:rPr/>
+                        <w:rPr>
+                          <w:color w:val="000000"/>
+                        </w:rPr>
                       </w:r>
                     </w:p>
                   </w:txbxContent>
@@ -541,10 +549,14 @@
                             <w:pPr>
                               <w:pStyle w:val="FrameContents"/>
                               <w:spacing w:before="0" w:after="200"/>
-                              <w:rPr/>
+                              <w:rPr>
+                                <w:color w:val="000000"/>
+                              </w:rPr>
                             </w:pPr>
                             <w:r>
-                              <w:rPr/>
+                              <w:rPr>
+                                <w:color w:val="000000"/>
+                              </w:rPr>
                             </w:r>
                           </w:p>
                         </w:txbxContent>
@@ -618,10 +630,14 @@
                       <w:pPr>
                         <w:pStyle w:val="FrameContents"/>
                         <w:spacing w:before="0" w:after="200"/>
-                        <w:rPr/>
+                        <w:rPr>
+                          <w:color w:val="000000"/>
+                        </w:rPr>
                       </w:pPr>
                       <w:r>
-                        <w:rPr/>
+                        <w:rPr>
+                          <w:color w:val="000000"/>
+                        </w:rPr>
                       </w:r>
                     </w:p>
                   </w:txbxContent>
@@ -659,7 +675,7 @@
           <w:docPartGallery w:val="Table of Contents"/>
           <w:docPartUnique w:val="true"/>
         </w:docPartObj>
-        <w:id w:val="674616984"/>
+        <w:id w:val="1728530295"/>
       </w:sdtPr>
       <w:sdtContent>
         <w:p>
@@ -5122,35 +5138,7 @@
           <w:sz w:val="18"/>
           <w:lang w:val="en-US"/>
         </w:rPr>
-        <w:t>The first button of the menu</w:t>
-      </w:r>
-      <w:r>
-        <w:rPr>
-          <w:sz w:val="18"/>
-          <w:lang w:val="en-US"/>
-        </w:rPr>
-        <w:t xml:space="preserve"> (</w:t>
-      </w:r>
-      <w:r>
-        <w:rPr>
-          <w:sz w:val="18"/>
-          <w:lang w:val="en-US"/>
-        </w:rPr>
-        <w:t>see picture)</w:t>
-      </w:r>
-      <w:r>
-        <w:rPr>
-          <w:sz w:val="18"/>
-          <w:lang w:val="en-US"/>
-        </w:rPr>
-        <w:t xml:space="preserve"> </w:t>
-      </w:r>
-      <w:r>
-        <w:rPr>
-          <w:sz w:val="18"/>
-          <w:lang w:val="en-US"/>
-        </w:rPr>
-        <w:t xml:space="preserve">switches on/off </w:t>
+        <w:t xml:space="preserve">The first button of the menu (see picture) switches on/off </w:t>
       </w:r>
       <w:r>
         <w:rPr>
@@ -5166,133 +5154,7 @@
           <w:sz w:val="18"/>
           <w:lang w:val="en-US"/>
         </w:rPr>
-        <w:t xml:space="preserve"> </w:t>
-      </w:r>
-      <w:r>
-        <w:rPr>
-          <w:sz w:val="18"/>
-          <w:lang w:val="en-US"/>
-        </w:rPr>
-        <w:t>from the main (or the only)</w:t>
-      </w:r>
-      <w:r>
-        <w:rPr>
-          <w:sz w:val="18"/>
-          <w:lang w:val="en-US"/>
-        </w:rPr>
-        <w:t xml:space="preserve">, </w:t>
-      </w:r>
-      <w:r>
-        <w:rPr>
-          <w:sz w:val="18"/>
-          <w:lang w:val="en-US"/>
-        </w:rPr>
-        <w:t>or front camera</w:t>
-      </w:r>
-      <w:r>
-        <w:rPr>
-          <w:sz w:val="18"/>
-          <w:lang w:val="en-US"/>
-        </w:rPr>
-        <w:t xml:space="preserve">, </w:t>
-      </w:r>
-      <w:r>
-        <w:rPr>
-          <w:sz w:val="18"/>
-          <w:lang w:val="en-US"/>
-        </w:rPr>
-        <w:t>that the browser has found on your device: desktop, notebook, tablet or phone</w:t>
-      </w:r>
-      <w:r>
-        <w:rPr>
-          <w:sz w:val="18"/>
-          <w:lang w:val="en-US"/>
-        </w:rPr>
-        <w:t xml:space="preserve">. </w:t>
-      </w:r>
-      <w:r>
-        <w:rPr>
-          <w:sz w:val="18"/>
-          <w:lang w:val="en-US"/>
-        </w:rPr>
-        <w:t>Being an authorized user and not a guest</w:t>
-      </w:r>
-      <w:r>
-        <w:rPr>
-          <w:sz w:val="18"/>
-          <w:lang w:val="en-US"/>
-        </w:rPr>
-        <w:t xml:space="preserve">, </w:t>
-      </w:r>
-      <w:r>
-        <w:rPr>
-          <w:sz w:val="18"/>
-          <w:lang w:val="en-US"/>
-        </w:rPr>
-        <w:t>one can always switch video on/off</w:t>
-      </w:r>
-      <w:r>
-        <w:rPr>
-          <w:sz w:val="18"/>
-          <w:lang w:val="en-US"/>
-        </w:rPr>
-        <w:t xml:space="preserve">. </w:t>
-      </w:r>
-      <w:r>
-        <w:rPr>
-          <w:sz w:val="18"/>
-          <w:lang w:val="en-US"/>
-        </w:rPr>
-        <w:t>While guests can only switch their video on if there are free chairs left,</w:t>
-      </w:r>
-      <w:r>
-        <w:rPr>
-          <w:sz w:val="18"/>
-          <w:lang w:val="en-US"/>
-        </w:rPr>
-        <w:t xml:space="preserve"> (</w:t>
-      </w:r>
-      <w:r>
-        <w:rPr>
-          <w:sz w:val="18"/>
-          <w:lang w:val="en-US"/>
-        </w:rPr>
-        <w:t>see Paragraph 5</w:t>
-      </w:r>
-      <w:r>
-        <w:rPr>
-          <w:sz w:val="18"/>
-          <w:lang w:val="en-US"/>
-        </w:rPr>
-        <w:t xml:space="preserve">), </w:t>
-      </w:r>
-      <w:r>
-        <w:rPr>
-          <w:sz w:val="18"/>
-          <w:lang w:val="en-US"/>
-        </w:rPr>
-        <w:t>or after being activated by gurus</w:t>
-      </w:r>
-      <w:r>
-        <w:rPr>
-          <w:sz w:val="18"/>
-          <w:lang w:val="en-US"/>
-        </w:rPr>
-        <w:t xml:space="preserve">, </w:t>
-      </w:r>
-      <w:r>
-        <w:rPr>
-          <w:sz w:val="18"/>
-          <w:lang w:val="en-US"/>
-        </w:rPr>
-        <w:t>see p. 7.1.5</w:t>
-      </w:r>
-      <w:r>
-        <w:rPr>
-          <w:sz w:val="18"/>
-          <w:lang w:val="en-US"/>
-        </w:rPr>
-        <w:t xml:space="preserve">.  </w:t>
+        <w:t xml:space="preserve"> from the main (or the only), or front camera, that the browser has found on your device: desktop, notebook, tablet or phone. Being an authorized user and not a guest, one can always switch video on/off. While guests can only switch their video on if there are free chairs left, (see Paragraph 5), or after being activated by gurus, see p. 7.1.5.  </w:t>
       </w:r>
     </w:p>
     <w:p>
@@ -5305,140 +5167,7 @@
           <w:sz w:val="18"/>
           <w:lang w:val="en-US"/>
         </w:rPr>
-        <w:t xml:space="preserve">Perhaps you know that your browser can switch your camera, </w:t>
-      </w:r>
-      <w:r>
-        <w:rPr>
-          <w:sz w:val="18"/>
-          <w:lang w:val="en-US"/>
-        </w:rPr>
-        <w:t>or its microphone</w:t>
-      </w:r>
-      <w:r>
-        <w:rPr>
-          <w:sz w:val="18"/>
-          <w:lang w:val="en-US"/>
-        </w:rPr>
-        <w:t xml:space="preserve">, </w:t>
-      </w:r>
-      <w:r>
-        <w:rPr>
-          <w:sz w:val="18"/>
-          <w:lang w:val="en-US"/>
-        </w:rPr>
-        <w:t>only after receiving your permission to do so</w:t>
-      </w:r>
-      <w:r>
-        <w:rPr>
-          <w:sz w:val="18"/>
-          <w:lang w:val="en-US"/>
-        </w:rPr>
-        <w:t xml:space="preserve">. </w:t>
-      </w:r>
-      <w:r>
-        <w:rPr>
-          <w:sz w:val="18"/>
-          <w:lang w:val="en-US"/>
-        </w:rPr>
-        <w:t>So don’t worry if clicking on this menu button you receive requests from your browser to authorize switching your cameras or microphones on</w:t>
-      </w:r>
-      <w:r>
-        <w:rPr>
-          <w:sz w:val="18"/>
-          <w:lang w:val="en-US"/>
-        </w:rPr>
-        <w:t xml:space="preserve">. </w:t>
-      </w:r>
-      <w:r>
-        <w:rPr>
-          <w:sz w:val="18"/>
-          <w:lang w:val="en-US"/>
-        </w:rPr>
-        <w:t>Besides</w:t>
-      </w:r>
-      <w:r>
-        <w:rPr>
-          <w:sz w:val="18"/>
-          <w:lang w:val="en-US"/>
-        </w:rPr>
-        <w:t xml:space="preserve">, </w:t>
-      </w:r>
-      <w:r>
-        <w:rPr>
-          <w:sz w:val="18"/>
-          <w:lang w:val="en-US"/>
-        </w:rPr>
-        <w:t>many systems have special settings</w:t>
-      </w:r>
-      <w:r>
-        <w:rPr>
-          <w:sz w:val="18"/>
-          <w:lang w:val="en-US"/>
-        </w:rPr>
-        <w:t xml:space="preserve"> </w:t>
-      </w:r>
-      <w:r>
-        <w:rPr>
-          <w:sz w:val="18"/>
-          <w:lang w:val="en-US"/>
-        </w:rPr>
-        <w:t>for permissions on web cameras</w:t>
-      </w:r>
-      <w:r>
-        <w:rPr>
-          <w:sz w:val="18"/>
-          <w:lang w:val="en-US"/>
-        </w:rPr>
-        <w:t xml:space="preserve">, </w:t>
-      </w:r>
-      <w:r>
-        <w:rPr>
-          <w:sz w:val="18"/>
-          <w:lang w:val="en-US"/>
-        </w:rPr>
-        <w:t>then if whatever you tried to switch on your camera in the Room was fruitless</w:t>
-      </w:r>
-      <w:r>
-        <w:rPr>
-          <w:sz w:val="18"/>
-          <w:lang w:val="en-US"/>
-        </w:rPr>
-        <w:t xml:space="preserve"> – </w:t>
-      </w:r>
-      <w:r>
-        <w:rPr>
-          <w:sz w:val="18"/>
-          <w:lang w:val="en-US"/>
-        </w:rPr>
-        <w:t>try locate your system’s camera permissions in Settings, may be the problem lies there</w:t>
-      </w:r>
-      <w:r>
-        <w:rPr>
-          <w:sz w:val="18"/>
-          <w:lang w:val="en-US"/>
-        </w:rPr>
-        <w:t xml:space="preserve">. </w:t>
-      </w:r>
-      <w:r>
-        <w:rPr>
-          <w:sz w:val="18"/>
-          <w:lang w:val="en-US"/>
-        </w:rPr>
-        <w:t>For example, it’s often  the case with</w:t>
-      </w:r>
-      <w:r>
-        <w:rPr>
-          <w:sz w:val="18"/>
-          <w:lang w:val="en-US"/>
-        </w:rPr>
-        <w:t xml:space="preserve"> Android. </w:t>
-      </w:r>
-      <w:r>
-        <w:rPr>
-          <w:sz w:val="18"/>
-          <w:lang w:val="en-US"/>
-        </w:rPr>
-        <w:t>Set your permissions for web camera and microphone to “On” in Settings, and then you can switch them on and off in the Room.</w:t>
+        <w:t>Perhaps you know that your browser can switch your camera, or its microphone, only after receiving your permission to do so. So don’t worry if clicking on this menu button you receive requests from your browser to authorize switching your cameras or microphones on. Besides, many systems have special settings for permissions on web cameras, then if whatever you tried to switch on your camera in the Room was fruitless – try locate your system’s camera permissions in Settings, may be the problem lies there. For example, it’s often  the case with Android. Set your permissions for web camera and microphone to “On” in Settings, and then you can switch them on and off in the Room.</w:t>
       </w:r>
     </w:p>
     <w:p>
@@ -5472,42 +5201,7 @@
           <w:sz w:val="18"/>
           <w:lang w:val="en-US"/>
         </w:rPr>
-        <w:t>The second button in the main menu switches on/off the device’s second (or back) camera</w:t>
-      </w:r>
-      <w:r>
-        <w:rPr>
-          <w:sz w:val="18"/>
-          <w:lang w:val="en-US"/>
-        </w:rPr>
-        <w:t xml:space="preserve">. </w:t>
-      </w:r>
-      <w:r>
-        <w:rPr>
-          <w:sz w:val="18"/>
-          <w:lang w:val="en-US"/>
-        </w:rPr>
-        <w:t>Both camera buttons are aware of each other</w:t>
-      </w:r>
-      <w:r>
-        <w:rPr>
-          <w:sz w:val="18"/>
-          <w:lang w:val="en-US"/>
-        </w:rPr>
-        <w:t xml:space="preserve">, </w:t>
-      </w:r>
-      <w:r>
-        <w:rPr>
-          <w:sz w:val="18"/>
-          <w:lang w:val="en-US"/>
-        </w:rPr>
-        <w:t>so you can switch view from one camera to the other with a single click</w:t>
-      </w:r>
-      <w:r>
-        <w:rPr>
-          <w:sz w:val="18"/>
-          <w:lang w:val="en-US"/>
-        </w:rPr>
-        <w:t>.</w:t>
+        <w:t>The second button in the main menu switches on/off the device’s second (or back) camera. Both camera buttons are aware of each other, so you can switch view from one camera to the other with a single click.</w:t>
       </w:r>
     </w:p>
     <w:p>
@@ -5579,178 +5273,7 @@
           <w:sz w:val="18"/>
           <w:lang w:val="en-US"/>
         </w:rPr>
-        <w:t xml:space="preserve"> </w:t>
-      </w:r>
-      <w:r>
-        <w:rPr>
-          <w:b w:val="false"/>
-          <w:bCs w:val="false"/>
-          <w:sz w:val="18"/>
-          <w:lang w:val="en-US"/>
-        </w:rPr>
-        <w:t>sound in the Room</w:t>
-      </w:r>
-      <w:r>
-        <w:rPr>
-          <w:b w:val="false"/>
-          <w:bCs w:val="false"/>
-          <w:sz w:val="18"/>
-          <w:lang w:val="en-US"/>
-        </w:rPr>
-        <w:t xml:space="preserve">.  </w:t>
-      </w:r>
-      <w:r>
-        <w:rPr>
-          <w:b w:val="false"/>
-          <w:bCs w:val="false"/>
-          <w:sz w:val="18"/>
-          <w:lang w:val="en-US"/>
-        </w:rPr>
-        <w:t>Which means you either allow all sound or disallow it</w:t>
-      </w:r>
-      <w:r>
-        <w:rPr>
-          <w:b w:val="false"/>
-          <w:bCs w:val="false"/>
-          <w:sz w:val="18"/>
-          <w:lang w:val="en-US"/>
-        </w:rPr>
-        <w:t xml:space="preserve">. </w:t>
-      </w:r>
-      <w:r>
-        <w:rPr>
-          <w:b w:val="false"/>
-          <w:bCs w:val="false"/>
-          <w:sz w:val="18"/>
-          <w:lang w:val="en-US"/>
-        </w:rPr>
-        <w:t>However you should remember that individual settings for each source of sound</w:t>
-      </w:r>
-      <w:r>
-        <w:rPr>
-          <w:b w:val="false"/>
-          <w:bCs w:val="false"/>
-          <w:sz w:val="18"/>
-          <w:lang w:val="en-US"/>
-        </w:rPr>
-        <w:t xml:space="preserve"> </w:t>
-      </w:r>
-      <w:r>
-        <w:rPr>
-          <w:b w:val="false"/>
-          <w:bCs w:val="false"/>
-          <w:sz w:val="18"/>
-          <w:lang w:val="en-US"/>
-        </w:rPr>
-        <w:t>in the Room have more priority than this button</w:t>
-      </w:r>
-      <w:r>
-        <w:rPr>
-          <w:b w:val="false"/>
-          <w:bCs w:val="false"/>
-          <w:sz w:val="18"/>
-          <w:lang w:val="en-US"/>
-        </w:rPr>
-        <w:t xml:space="preserve">. </w:t>
-      </w:r>
-      <w:r>
-        <w:rPr>
-          <w:b w:val="false"/>
-          <w:bCs w:val="false"/>
-          <w:sz w:val="18"/>
-          <w:lang w:val="en-US"/>
-        </w:rPr>
-        <w:t>So if you have disallowed all sound with this button</w:t>
-      </w:r>
-      <w:r>
-        <w:rPr>
-          <w:b w:val="false"/>
-          <w:bCs w:val="false"/>
-          <w:sz w:val="18"/>
-          <w:lang w:val="en-US"/>
-        </w:rPr>
-        <w:t xml:space="preserve">, </w:t>
-      </w:r>
-      <w:r>
-        <w:rPr>
-          <w:b w:val="false"/>
-          <w:bCs w:val="false"/>
-          <w:sz w:val="18"/>
-          <w:lang w:val="en-US"/>
-        </w:rPr>
-        <w:t>then switched on a video’s sound</w:t>
-      </w:r>
-      <w:r>
-        <w:rPr>
-          <w:b w:val="false"/>
-          <w:bCs w:val="false"/>
-          <w:sz w:val="18"/>
-          <w:lang w:val="en-US"/>
-        </w:rPr>
-        <w:t xml:space="preserve"> (</w:t>
-      </w:r>
-      <w:r>
-        <w:rPr>
-          <w:b w:val="false"/>
-          <w:bCs w:val="false"/>
-          <w:sz w:val="18"/>
-          <w:lang w:val="en-US"/>
-        </w:rPr>
-        <w:t>or your microphone</w:t>
-      </w:r>
-      <w:r>
-        <w:rPr>
-          <w:b w:val="false"/>
-          <w:bCs w:val="false"/>
-          <w:sz w:val="18"/>
-          <w:lang w:val="en-US"/>
-        </w:rPr>
-        <w:t xml:space="preserve">), </w:t>
-      </w:r>
-      <w:r>
-        <w:rPr>
-          <w:b w:val="false"/>
-          <w:bCs w:val="false"/>
-          <w:sz w:val="18"/>
-          <w:lang w:val="en-US"/>
-        </w:rPr>
-        <w:t>this latter action will overrun the former one</w:t>
-      </w:r>
-      <w:r>
-        <w:rPr>
-          <w:b w:val="false"/>
-          <w:bCs w:val="false"/>
-          <w:sz w:val="18"/>
-          <w:lang w:val="en-US"/>
-        </w:rPr>
-        <w:t xml:space="preserve">. </w:t>
-      </w:r>
-      <w:r>
-        <w:rPr>
-          <w:b w:val="false"/>
-          <w:bCs w:val="false"/>
-          <w:sz w:val="18"/>
-          <w:lang w:val="en-US"/>
-        </w:rPr>
-        <w:t>Or</w:t>
-      </w:r>
-      <w:r>
-        <w:rPr>
-          <w:b w:val="false"/>
-          <w:bCs w:val="false"/>
-          <w:sz w:val="18"/>
-          <w:lang w:val="en-US"/>
-        </w:rPr>
-        <w:t xml:space="preserve">, </w:t>
-      </w:r>
-      <w:r>
-        <w:rPr>
-          <w:b w:val="false"/>
-          <w:bCs w:val="false"/>
-          <w:sz w:val="18"/>
-          <w:lang w:val="en-US"/>
-        </w:rPr>
-        <w:t xml:space="preserve">having permitted </w:t>
+        <w:t xml:space="preserve"> sound in the Room.  Which means you either allow all sound or disallow it. However you should remember that individual settings for each source of sound in the Room have more priority than this button. So if you have disallowed all sound with this button, then switched on a video’s sound (or your microphone), this latter action will overrun the former one. Or, having permitted </w:t>
       </w:r>
       <w:r>
         <w:rPr>
@@ -5768,70 +5291,7 @@
           <w:sz w:val="18"/>
           <w:lang w:val="en-US"/>
         </w:rPr>
-        <w:t xml:space="preserve"> sounds</w:t>
-      </w:r>
-      <w:r>
-        <w:rPr>
-          <w:b w:val="false"/>
-          <w:bCs w:val="false"/>
-          <w:sz w:val="18"/>
-          <w:lang w:val="en-US"/>
-        </w:rPr>
-        <w:t xml:space="preserve">, </w:t>
-      </w:r>
-      <w:r>
-        <w:rPr>
-          <w:b w:val="false"/>
-          <w:bCs w:val="false"/>
-          <w:sz w:val="18"/>
-          <w:lang w:val="en-US"/>
-        </w:rPr>
-        <w:t xml:space="preserve">and then muting one by one </w:t>
-      </w:r>
-      <w:r>
-        <w:rPr>
-          <w:b w:val="false"/>
-          <w:bCs w:val="false"/>
-          <w:sz w:val="18"/>
-          <w:lang w:val="en-US"/>
-        </w:rPr>
-        <w:t xml:space="preserve">all </w:t>
-      </w:r>
-      <w:r>
-        <w:rPr>
-          <w:b w:val="false"/>
-          <w:bCs w:val="false"/>
-          <w:sz w:val="18"/>
-          <w:lang w:val="en-US"/>
-        </w:rPr>
-        <w:t xml:space="preserve">except one </w:t>
-      </w:r>
-      <w:r>
-        <w:rPr>
-          <w:b w:val="false"/>
-          <w:bCs w:val="false"/>
-          <w:sz w:val="18"/>
-          <w:lang w:val="en-US"/>
-        </w:rPr>
-        <w:t xml:space="preserve">– </w:t>
-      </w:r>
-      <w:r>
-        <w:rPr>
-          <w:b w:val="false"/>
-          <w:bCs w:val="false"/>
-          <w:sz w:val="18"/>
-          <w:lang w:val="en-US"/>
-        </w:rPr>
-        <w:t>the result will be the same</w:t>
-      </w:r>
-      <w:r>
-        <w:rPr>
-          <w:b w:val="false"/>
-          <w:bCs w:val="false"/>
-          <w:sz w:val="18"/>
-          <w:lang w:val="en-US"/>
-        </w:rPr>
-        <w:t>.</w:t>
+        <w:t xml:space="preserve"> sounds, and then muting one by one all except one – the result will be the same.</w:t>
       </w:r>
     </w:p>
     <w:p>
@@ -5842,33 +5302,57 @@
           <w:numId w:val="2"/>
         </w:numPr>
         <w:rPr>
-          <w:lang w:val="ru-RU"/>
-        </w:rPr>
-      </w:pPr>
-      <w:r>
-        <w:rPr>
-          <w:b/>
-          <w:bCs/>
-          <w:sz w:val="18"/>
-          <w:lang w:val="en-US"/>
-        </w:rPr>
-        <w:t>Текстовый чат</w:t>
-      </w:r>
-    </w:p>
-    <w:p>
-      <w:pPr>
-        <w:pStyle w:val="Normal"/>
-        <w:rPr>
-          <w:lang w:val="en-US"/>
-        </w:rPr>
-      </w:pPr>
-      <w:r>
-        <w:rPr>
-          <w:sz w:val="18"/>
-          <w:szCs w:val="18"/>
-          <w:lang w:val="en-US"/>
-        </w:rPr>
-        <w:t>Четвёртая слева кнопка меню включает и выключает появляющееся поверх остального экрана маленькое окно, в котором виден текстовый чат и его небольшое меню:</w:t>
+          <w:sz w:val="21"/>
+          <w:szCs w:val="21"/>
+        </w:rPr>
+      </w:pPr>
+      <w:r>
+        <w:rPr>
+          <w:b/>
+          <w:bCs/>
+          <w:sz w:val="21"/>
+          <w:szCs w:val="21"/>
+          <w:lang w:val="en-US"/>
+        </w:rPr>
+        <w:t>Text chat</w:t>
+      </w:r>
+    </w:p>
+    <w:p>
+      <w:pPr>
+        <w:pStyle w:val="Normal"/>
+        <w:rPr/>
+      </w:pPr>
+      <w:r>
+        <w:rPr>
+          <w:sz w:val="18"/>
+          <w:szCs w:val="18"/>
+          <w:lang w:val="en-US"/>
+        </w:rPr>
+        <w:t>The fourth</w:t>
+      </w:r>
+      <w:r>
+        <w:rPr>
+          <w:sz w:val="18"/>
+          <w:szCs w:val="18"/>
+          <w:lang w:val="en-US"/>
+        </w:rPr>
+        <w:t xml:space="preserve"> </w:t>
+      </w:r>
+      <w:r>
+        <w:rPr>
+          <w:sz w:val="18"/>
+          <w:szCs w:val="18"/>
+          <w:lang w:val="en-US"/>
+        </w:rPr>
+        <w:t>button of the main menu from the left shows and hides a small window that appears on top of the screen and holds a text chat and its small menu</w:t>
+      </w:r>
+      <w:r>
+        <w:rPr>
+          <w:sz w:val="18"/>
+          <w:szCs w:val="18"/>
+          <w:lang w:val="en-US"/>
+        </w:rPr>
+        <w:t>:</w:t>
       </w:r>
     </w:p>
     <w:p>
@@ -5992,57 +5476,326 @@
     <w:p>
       <w:pPr>
         <w:pStyle w:val="Normal"/>
-        <w:rPr>
-          <w:lang w:val="en-US"/>
-        </w:rPr>
-      </w:pPr>
-      <w:r>
-        <w:rPr>
-          <w:b w:val="false"/>
-          <w:bCs w:val="false"/>
-          <w:sz w:val="18"/>
-          <w:szCs w:val="18"/>
-          <w:lang w:val="en-US"/>
-        </w:rPr>
-        <w:t xml:space="preserve">Левая кнопка этого меню “+” откроет окошко для ввода текста. Напечатайте там свой текст и нажмите клавишу “Enter”. Правая кнопка “X” закроет окно с чатом. В середине между ними находится </w:t>
-      </w:r>
-      <w:r>
-        <w:rPr>
-          <w:b/>
-          <w:bCs/>
-          <w:sz w:val="18"/>
-          <w:szCs w:val="18"/>
-          <w:lang w:val="en-US"/>
-        </w:rPr>
-        <w:t>переключатель контента</w:t>
-      </w:r>
-      <w:r>
-        <w:rPr>
-          <w:b w:val="false"/>
-          <w:bCs w:val="false"/>
-          <w:sz w:val="18"/>
-          <w:szCs w:val="18"/>
-          <w:lang w:val="en-US"/>
-        </w:rPr>
-        <w:t xml:space="preserve"> и индикатор количества “зрителей” - то есть, гостей с выключенными камерами. Нажмите его, чтобы посмотреть, кто сейчас в «аудитории». </w:t>
-      </w:r>
-    </w:p>
-    <w:p>
-      <w:pPr>
-        <w:pStyle w:val="Normal"/>
-        <w:rPr>
-          <w:lang w:val="en-US"/>
-        </w:rPr>
-      </w:pPr>
-      <w:r>
-        <w:rPr>
-          <w:b w:val="false"/>
-          <w:bCs w:val="false"/>
-          <w:sz w:val="18"/>
-          <w:szCs w:val="18"/>
-          <w:lang w:val="en-US"/>
-        </w:rPr>
-        <w:t>В том случае, когда кто-то написал в чате, все остальные присутствующие в комнате услышат звуковой сигнал и увидят, что кнопка чата стала медленно мигать зеленым цветом. В этот чат могут писать абсолютно все, включая гостей и даже “зрителей”.</w:t>
+        <w:rPr/>
+      </w:pPr>
+      <w:r>
+        <w:rPr>
+          <w:b w:val="false"/>
+          <w:bCs w:val="false"/>
+          <w:sz w:val="18"/>
+          <w:szCs w:val="18"/>
+          <w:lang w:val="en-US"/>
+        </w:rPr>
+        <w:t>The left button</w:t>
+      </w:r>
+      <w:r>
+        <w:rPr>
+          <w:b w:val="false"/>
+          <w:bCs w:val="false"/>
+          <w:sz w:val="18"/>
+          <w:szCs w:val="18"/>
+          <w:lang w:val="en-US"/>
+        </w:rPr>
+        <w:t xml:space="preserve"> “+” </w:t>
+      </w:r>
+      <w:r>
+        <w:rPr>
+          <w:b w:val="false"/>
+          <w:bCs w:val="false"/>
+          <w:sz w:val="18"/>
+          <w:szCs w:val="18"/>
+          <w:lang w:val="en-US"/>
+        </w:rPr>
+        <w:t>opens a small input window</w:t>
+      </w:r>
+      <w:r>
+        <w:rPr>
+          <w:b w:val="false"/>
+          <w:bCs w:val="false"/>
+          <w:sz w:val="18"/>
+          <w:szCs w:val="18"/>
+          <w:lang w:val="en-US"/>
+        </w:rPr>
+        <w:t xml:space="preserve">. </w:t>
+      </w:r>
+      <w:r>
+        <w:rPr>
+          <w:b w:val="false"/>
+          <w:bCs w:val="false"/>
+          <w:sz w:val="18"/>
+          <w:szCs w:val="18"/>
+          <w:lang w:val="en-US"/>
+        </w:rPr>
+        <w:t>Type in your message and hit</w:t>
+      </w:r>
+      <w:r>
+        <w:rPr>
+          <w:b w:val="false"/>
+          <w:bCs w:val="false"/>
+          <w:sz w:val="18"/>
+          <w:szCs w:val="18"/>
+          <w:lang w:val="en-US"/>
+        </w:rPr>
+        <w:t xml:space="preserve"> “Enter”. </w:t>
+      </w:r>
+      <w:r>
+        <w:rPr>
+          <w:b w:val="false"/>
+          <w:bCs w:val="false"/>
+          <w:sz w:val="18"/>
+          <w:szCs w:val="18"/>
+          <w:lang w:val="en-US"/>
+        </w:rPr>
+        <w:t>The right button</w:t>
+      </w:r>
+      <w:r>
+        <w:rPr>
+          <w:b w:val="false"/>
+          <w:bCs w:val="false"/>
+          <w:sz w:val="18"/>
+          <w:szCs w:val="18"/>
+          <w:lang w:val="en-US"/>
+        </w:rPr>
+        <w:t xml:space="preserve"> “X” </w:t>
+      </w:r>
+      <w:r>
+        <w:rPr>
+          <w:b w:val="false"/>
+          <w:bCs w:val="false"/>
+          <w:sz w:val="18"/>
+          <w:szCs w:val="18"/>
+          <w:lang w:val="en-US"/>
+        </w:rPr>
+        <w:t>closes the chat window</w:t>
+      </w:r>
+      <w:r>
+        <w:rPr>
+          <w:b w:val="false"/>
+          <w:bCs w:val="false"/>
+          <w:sz w:val="18"/>
+          <w:szCs w:val="18"/>
+          <w:lang w:val="en-US"/>
+        </w:rPr>
+        <w:t xml:space="preserve">. </w:t>
+      </w:r>
+      <w:r>
+        <w:rPr>
+          <w:b w:val="false"/>
+          <w:bCs w:val="false"/>
+          <w:sz w:val="18"/>
+          <w:szCs w:val="18"/>
+          <w:lang w:val="en-US"/>
+        </w:rPr>
+        <w:t xml:space="preserve">Between them there is a </w:t>
+      </w:r>
+      <w:r>
+        <w:rPr>
+          <w:b/>
+          <w:bCs/>
+          <w:sz w:val="18"/>
+          <w:szCs w:val="18"/>
+          <w:lang w:val="en-US"/>
+        </w:rPr>
+        <w:t>content switch</w:t>
+      </w:r>
+      <w:r>
+        <w:rPr>
+          <w:b w:val="false"/>
+          <w:bCs w:val="false"/>
+          <w:sz w:val="18"/>
+          <w:szCs w:val="18"/>
+          <w:lang w:val="en-US"/>
+        </w:rPr>
+        <w:t xml:space="preserve"> and</w:t>
+      </w:r>
+      <w:r>
+        <w:rPr>
+          <w:b w:val="false"/>
+          <w:bCs w:val="false"/>
+          <w:sz w:val="18"/>
+          <w:szCs w:val="18"/>
+          <w:lang w:val="en-US"/>
+        </w:rPr>
+        <w:t xml:space="preserve"> </w:t>
+      </w:r>
+      <w:r>
+        <w:rPr>
+          <w:b w:val="false"/>
+          <w:bCs w:val="false"/>
+          <w:sz w:val="18"/>
+          <w:szCs w:val="18"/>
+          <w:lang w:val="en-US"/>
+        </w:rPr>
+        <w:t>indicator</w:t>
+      </w:r>
+      <w:r>
+        <w:rPr>
+          <w:b w:val="false"/>
+          <w:bCs w:val="false"/>
+          <w:sz w:val="18"/>
+          <w:szCs w:val="18"/>
+          <w:lang w:val="en-US"/>
+        </w:rPr>
+        <w:t xml:space="preserve"> </w:t>
+      </w:r>
+      <w:r>
+        <w:rPr>
+          <w:b w:val="false"/>
+          <w:bCs w:val="false"/>
+          <w:sz w:val="18"/>
+          <w:szCs w:val="18"/>
+          <w:lang w:val="en-US"/>
+        </w:rPr>
+        <w:t xml:space="preserve">of the number of </w:t>
+      </w:r>
+      <w:r>
+        <w:rPr>
+          <w:b w:val="false"/>
+          <w:bCs w:val="false"/>
+          <w:i/>
+          <w:iCs/>
+          <w:sz w:val="18"/>
+          <w:szCs w:val="18"/>
+          <w:lang w:val="en-US"/>
+        </w:rPr>
+        <w:t>viewers</w:t>
+      </w:r>
+      <w:r>
+        <w:rPr>
+          <w:b w:val="false"/>
+          <w:bCs w:val="false"/>
+          <w:sz w:val="18"/>
+          <w:szCs w:val="18"/>
+          <w:lang w:val="en-US"/>
+        </w:rPr>
+        <w:t xml:space="preserve"> in the Room</w:t>
+      </w:r>
+      <w:r>
+        <w:rPr>
+          <w:b w:val="false"/>
+          <w:bCs w:val="false"/>
+          <w:sz w:val="18"/>
+          <w:szCs w:val="18"/>
+          <w:lang w:val="en-US"/>
+        </w:rPr>
+        <w:t xml:space="preserve"> – </w:t>
+      </w:r>
+      <w:r>
+        <w:rPr>
+          <w:b w:val="false"/>
+          <w:bCs w:val="false"/>
+          <w:sz w:val="18"/>
+          <w:szCs w:val="18"/>
+          <w:lang w:val="en-US"/>
+        </w:rPr>
+        <w:t>these are guests with inactive cameras</w:t>
+      </w:r>
+      <w:r>
+        <w:rPr>
+          <w:b w:val="false"/>
+          <w:bCs w:val="false"/>
+          <w:sz w:val="18"/>
+          <w:szCs w:val="18"/>
+          <w:lang w:val="en-US"/>
+        </w:rPr>
+        <w:t xml:space="preserve">. </w:t>
+      </w:r>
+      <w:r>
+        <w:rPr>
+          <w:b w:val="false"/>
+          <w:bCs w:val="false"/>
+          <w:sz w:val="18"/>
+          <w:szCs w:val="18"/>
+          <w:lang w:val="en-US"/>
+        </w:rPr>
+        <w:t>Click on it to see who is in the “audience” now</w:t>
+      </w:r>
+      <w:r>
+        <w:rPr>
+          <w:b w:val="false"/>
+          <w:bCs w:val="false"/>
+          <w:sz w:val="18"/>
+          <w:szCs w:val="18"/>
+          <w:lang w:val="en-US"/>
+        </w:rPr>
+        <w:t xml:space="preserve">. </w:t>
+      </w:r>
+    </w:p>
+    <w:p>
+      <w:pPr>
+        <w:pStyle w:val="Normal"/>
+        <w:rPr/>
+      </w:pPr>
+      <w:r>
+        <w:rPr>
+          <w:b w:val="false"/>
+          <w:bCs w:val="false"/>
+          <w:sz w:val="18"/>
+          <w:szCs w:val="18"/>
+          <w:lang w:val="en-US"/>
+        </w:rPr>
+        <w:t>When someone adds a message to the chat, everyone else present in the Room will hear a signal</w:t>
+      </w:r>
+      <w:r>
+        <w:rPr>
+          <w:b w:val="false"/>
+          <w:bCs w:val="false"/>
+          <w:sz w:val="18"/>
+          <w:szCs w:val="18"/>
+          <w:lang w:val="en-US"/>
+        </w:rPr>
+        <w:t xml:space="preserve"> </w:t>
+      </w:r>
+      <w:r>
+        <w:rPr>
+          <w:b w:val="false"/>
+          <w:bCs w:val="false"/>
+          <w:sz w:val="18"/>
+          <w:szCs w:val="18"/>
+          <w:lang w:val="en-US"/>
+        </w:rPr>
+        <w:t>and see the 4</w:t>
+      </w:r>
+      <w:r>
+        <w:rPr>
+          <w:b w:val="false"/>
+          <w:bCs w:val="false"/>
+          <w:sz w:val="18"/>
+          <w:szCs w:val="18"/>
+          <w:vertAlign w:val="superscript"/>
+          <w:lang w:val="en-US"/>
+        </w:rPr>
+        <w:t>th</w:t>
+      </w:r>
+      <w:r>
+        <w:rPr>
+          <w:b w:val="false"/>
+          <w:bCs w:val="false"/>
+          <w:sz w:val="18"/>
+          <w:szCs w:val="18"/>
+          <w:lang w:val="en-US"/>
+        </w:rPr>
+        <w:t xml:space="preserve"> button slowly glowing green</w:t>
+      </w:r>
+      <w:r>
+        <w:rPr>
+          <w:b w:val="false"/>
+          <w:bCs w:val="false"/>
+          <w:sz w:val="18"/>
+          <w:szCs w:val="18"/>
+          <w:lang w:val="en-US"/>
+        </w:rPr>
+        <w:t xml:space="preserve">. </w:t>
+      </w:r>
+      <w:r>
+        <w:rPr>
+          <w:b w:val="false"/>
+          <w:bCs w:val="false"/>
+          <w:sz w:val="18"/>
+          <w:szCs w:val="18"/>
+          <w:lang w:val="en-US"/>
+        </w:rPr>
+        <w:t>Everyone can write in this chat, including guests and viewers.</w:t>
       </w:r>
     </w:p>
     <w:p>
@@ -6053,128 +5806,805 @@
           <w:numId w:val="2"/>
         </w:numPr>
         <w:rPr>
-          <w:lang w:val="ru-RU"/>
-        </w:rPr>
-      </w:pPr>
-      <w:r>
-        <w:rPr>
-          <w:b/>
-          <w:bCs/>
-          <w:sz w:val="18"/>
-          <w:szCs w:val="18"/>
-          <w:lang w:val="en-US"/>
-        </w:rPr>
-        <w:t>Видео контроль/ “сигналы”</w:t>
-      </w:r>
-    </w:p>
-    <w:p>
-      <w:pPr>
-        <w:pStyle w:val="Normal"/>
-        <w:rPr>
-          <w:lang w:val="en-US"/>
-        </w:rPr>
-      </w:pPr>
-      <w:r>
-        <w:rPr>
-          <w:b w:val="false"/>
-          <w:bCs w:val="false"/>
-          <w:sz w:val="18"/>
-          <w:szCs w:val="18"/>
-          <w:lang w:val="en-US"/>
-        </w:rPr>
-        <w:t>Кнопка 5 слева, предпоследняя по счёту, работает в одном из двух вариантов – первый, видео контроль, второй – жёлтый “колокольчик” для сигналов. В первом случае, эта кнопка делает следующее:</w:t>
-      </w:r>
-    </w:p>
-    <w:p>
-      <w:pPr>
-        <w:pStyle w:val="Normal"/>
-        <w:rPr>
-          <w:lang w:val="en-US"/>
-        </w:rPr>
-      </w:pPr>
-      <w:r>
-        <w:rPr>
-          <w:b w:val="false"/>
-          <w:bCs w:val="false"/>
-          <w:sz w:val="18"/>
-          <w:szCs w:val="18"/>
-          <w:lang w:val="en-US"/>
-        </w:rPr>
-        <w:t>a. включает видео от основной камеры и выключает видео от любой активной камеры, или</w:t>
-      </w:r>
-    </w:p>
-    <w:p>
-      <w:pPr>
-        <w:pStyle w:val="Normal"/>
-        <w:rPr>
-          <w:lang w:val="ru-RU"/>
-        </w:rPr>
-      </w:pPr>
-      <w:r>
-        <w:rPr>
-          <w:b w:val="false"/>
-          <w:bCs w:val="false"/>
-          <w:sz w:val="18"/>
-          <w:szCs w:val="18"/>
-          <w:lang w:val="en-US"/>
-        </w:rPr>
-        <w:t>б. включает и выключает проигрывание MP4-файла, или</w:t>
-      </w:r>
-    </w:p>
-    <w:p>
-      <w:pPr>
-        <w:pStyle w:val="Normal"/>
-        <w:rPr>
-          <w:lang w:val="ru-RU"/>
-        </w:rPr>
-      </w:pPr>
-      <w:r>
-        <w:rPr>
-          <w:b w:val="false"/>
-          <w:bCs w:val="false"/>
-          <w:sz w:val="18"/>
-          <w:szCs w:val="18"/>
-          <w:lang w:val="en-US"/>
-        </w:rPr>
-        <w:t>в. включает и останавливает “screen share”.</w:t>
-      </w:r>
-    </w:p>
-    <w:p>
-      <w:pPr>
-        <w:pStyle w:val="Normal"/>
-        <w:rPr>
-          <w:lang w:val="en-US"/>
-        </w:rPr>
-      </w:pPr>
-      <w:r>
-        <w:rPr>
-          <w:b w:val="false"/>
-          <w:bCs w:val="false"/>
-          <w:sz w:val="18"/>
-          <w:szCs w:val="18"/>
-          <w:lang w:val="en-US"/>
-        </w:rPr>
-        <w:t xml:space="preserve">В другом случае, а именно, при отсутствии свободных “стульев” в комнате, у гостей вместо кнопки видео контроля виден </w:t>
-      </w:r>
-      <w:r>
-        <w:rPr>
-          <w:b/>
-          <w:bCs/>
-          <w:sz w:val="18"/>
-          <w:szCs w:val="18"/>
-          <w:lang w:val="en-US"/>
-        </w:rPr>
-        <w:t>жёлтый “колокольчик”,</w:t>
-      </w:r>
-      <w:r>
-        <w:rPr>
-          <w:b w:val="false"/>
-          <w:bCs w:val="false"/>
-          <w:sz w:val="18"/>
-          <w:szCs w:val="18"/>
-          <w:lang w:val="en-US"/>
-        </w:rPr>
-        <w:t xml:space="preserve"> позвонив в который, гость предлагает гуру активировать себя в качестве участника в комнате, т.е. как бы принести ещё один “стул”, что вполне возможно – нужно дождаться реакции гуру. В большинстве случаев, запрос будет услышан и выполнен гуру, который активирует гостя кликом по яркой строке с его именем и словами “в ожидании” в появившемся маленьком окне. Обратный процесс (т.е. отбирание “стула”) ещё проще – гуру кликнет по имени внизу квадрата, и активированный ранее гость опять станет ”зрителем” в комнате.</w:t>
+          <w:sz w:val="21"/>
+          <w:szCs w:val="21"/>
+        </w:rPr>
+      </w:pPr>
+      <w:r>
+        <w:rPr>
+          <w:b/>
+          <w:bCs/>
+          <w:sz w:val="21"/>
+          <w:szCs w:val="21"/>
+          <w:lang w:val="en-US"/>
+        </w:rPr>
+        <w:t>Video control</w:t>
+      </w:r>
+      <w:r>
+        <w:rPr>
+          <w:b/>
+          <w:bCs/>
+          <w:sz w:val="21"/>
+          <w:szCs w:val="21"/>
+          <w:lang w:val="en-US"/>
+        </w:rPr>
+        <w:t>/ “</w:t>
+      </w:r>
+      <w:r>
+        <w:rPr>
+          <w:b/>
+          <w:bCs/>
+          <w:sz w:val="21"/>
+          <w:szCs w:val="21"/>
+          <w:lang w:val="en-US"/>
+        </w:rPr>
+        <w:t>signals</w:t>
+      </w:r>
+      <w:r>
+        <w:rPr>
+          <w:b/>
+          <w:bCs/>
+          <w:sz w:val="21"/>
+          <w:szCs w:val="21"/>
+          <w:lang w:val="en-US"/>
+        </w:rPr>
+        <w:t>”</w:t>
+      </w:r>
+    </w:p>
+    <w:p>
+      <w:pPr>
+        <w:pStyle w:val="Normal"/>
+        <w:rPr/>
+      </w:pPr>
+      <w:r>
+        <w:rPr>
+          <w:b w:val="false"/>
+          <w:bCs w:val="false"/>
+          <w:sz w:val="18"/>
+          <w:szCs w:val="18"/>
+          <w:lang w:val="en-US"/>
+        </w:rPr>
+        <w:t>Button</w:t>
+      </w:r>
+      <w:r>
+        <w:rPr>
+          <w:b w:val="false"/>
+          <w:bCs w:val="false"/>
+          <w:sz w:val="18"/>
+          <w:szCs w:val="18"/>
+          <w:lang w:val="en-US"/>
+        </w:rPr>
+        <w:t xml:space="preserve"> 5 </w:t>
+      </w:r>
+      <w:r>
+        <w:rPr>
+          <w:b w:val="false"/>
+          <w:bCs w:val="false"/>
+          <w:sz w:val="18"/>
+          <w:szCs w:val="18"/>
+          <w:lang w:val="en-US"/>
+        </w:rPr>
+        <w:t>from the left</w:t>
+      </w:r>
+      <w:r>
+        <w:rPr>
+          <w:b w:val="false"/>
+          <w:bCs w:val="false"/>
+          <w:sz w:val="18"/>
+          <w:szCs w:val="18"/>
+          <w:lang w:val="en-US"/>
+        </w:rPr>
+        <w:t xml:space="preserve">, </w:t>
+      </w:r>
+      <w:r>
+        <w:rPr>
+          <w:b w:val="false"/>
+          <w:bCs w:val="false"/>
+          <w:sz w:val="18"/>
+          <w:szCs w:val="18"/>
+          <w:lang w:val="en-US"/>
+        </w:rPr>
+        <w:t>the one before the last</w:t>
+      </w:r>
+      <w:r>
+        <w:rPr>
+          <w:b w:val="false"/>
+          <w:bCs w:val="false"/>
+          <w:sz w:val="18"/>
+          <w:szCs w:val="18"/>
+          <w:lang w:val="en-US"/>
+        </w:rPr>
+        <w:t xml:space="preserve">, </w:t>
+      </w:r>
+      <w:r>
+        <w:rPr>
+          <w:b w:val="false"/>
+          <w:bCs w:val="false"/>
+          <w:sz w:val="18"/>
+          <w:szCs w:val="18"/>
+          <w:lang w:val="en-US"/>
+        </w:rPr>
+        <w:t xml:space="preserve">appears in either of two variants - </w:t>
+      </w:r>
+      <w:r>
+        <w:rPr>
+          <w:b w:val="false"/>
+          <w:bCs w:val="false"/>
+          <w:sz w:val="18"/>
+          <w:szCs w:val="18"/>
+          <w:lang w:val="en-US"/>
+        </w:rPr>
+        <w:t xml:space="preserve"> </w:t>
+      </w:r>
+      <w:r>
+        <w:rPr>
+          <w:b w:val="false"/>
+          <w:bCs w:val="false"/>
+          <w:sz w:val="18"/>
+          <w:szCs w:val="18"/>
+          <w:lang w:val="en-US"/>
+        </w:rPr>
+        <w:t>a) video control</w:t>
+      </w:r>
+      <w:r>
+        <w:rPr>
+          <w:b w:val="false"/>
+          <w:bCs w:val="false"/>
+          <w:sz w:val="18"/>
+          <w:szCs w:val="18"/>
+          <w:lang w:val="en-US"/>
+        </w:rPr>
+        <w:t xml:space="preserve">, </w:t>
+      </w:r>
+      <w:r>
+        <w:rPr>
+          <w:b w:val="false"/>
+          <w:bCs w:val="false"/>
+          <w:sz w:val="18"/>
+          <w:szCs w:val="18"/>
+          <w:lang w:val="en-US"/>
+        </w:rPr>
+        <w:t>b)</w:t>
+      </w:r>
+      <w:r>
+        <w:rPr>
+          <w:b w:val="false"/>
+          <w:bCs w:val="false"/>
+          <w:sz w:val="18"/>
+          <w:szCs w:val="18"/>
+          <w:lang w:val="en-US"/>
+        </w:rPr>
+        <w:t xml:space="preserve"> </w:t>
+      </w:r>
+      <w:r>
+        <w:rPr>
+          <w:b w:val="false"/>
+          <w:bCs w:val="false"/>
+          <w:sz w:val="18"/>
+          <w:szCs w:val="18"/>
+          <w:lang w:val="en-US"/>
+        </w:rPr>
+        <w:t>a yellow</w:t>
+      </w:r>
+      <w:r>
+        <w:rPr>
+          <w:b w:val="false"/>
+          <w:bCs w:val="false"/>
+          <w:sz w:val="18"/>
+          <w:szCs w:val="18"/>
+          <w:lang w:val="en-US"/>
+        </w:rPr>
+        <w:t xml:space="preserve"> “</w:t>
+      </w:r>
+      <w:r>
+        <w:rPr>
+          <w:b w:val="false"/>
+          <w:bCs w:val="false"/>
+          <w:sz w:val="18"/>
+          <w:szCs w:val="18"/>
+          <w:lang w:val="en-US"/>
+        </w:rPr>
+        <w:t>bell</w:t>
+      </w:r>
+      <w:r>
+        <w:rPr>
+          <w:b w:val="false"/>
+          <w:bCs w:val="false"/>
+          <w:sz w:val="18"/>
+          <w:szCs w:val="18"/>
+          <w:lang w:val="en-US"/>
+        </w:rPr>
+        <w:t xml:space="preserve">” </w:t>
+      </w:r>
+      <w:r>
+        <w:rPr>
+          <w:b w:val="false"/>
+          <w:bCs w:val="false"/>
+          <w:sz w:val="18"/>
+          <w:szCs w:val="18"/>
+          <w:lang w:val="en-US"/>
+        </w:rPr>
+        <w:t>for signals</w:t>
+      </w:r>
+      <w:r>
+        <w:rPr>
+          <w:b w:val="false"/>
+          <w:bCs w:val="false"/>
+          <w:sz w:val="18"/>
+          <w:szCs w:val="18"/>
+          <w:lang w:val="en-US"/>
+        </w:rPr>
+        <w:t xml:space="preserve">. </w:t>
+      </w:r>
+      <w:r>
+        <w:rPr>
+          <w:b w:val="false"/>
+          <w:bCs w:val="false"/>
+          <w:sz w:val="18"/>
+          <w:szCs w:val="18"/>
+          <w:lang w:val="en-US"/>
+        </w:rPr>
+        <w:t>In the first case, this button does the following</w:t>
+      </w:r>
+      <w:r>
+        <w:rPr>
+          <w:b w:val="false"/>
+          <w:bCs w:val="false"/>
+          <w:sz w:val="18"/>
+          <w:szCs w:val="18"/>
+          <w:lang w:val="en-US"/>
+        </w:rPr>
+        <w:t>:</w:t>
+      </w:r>
+    </w:p>
+    <w:p>
+      <w:pPr>
+        <w:pStyle w:val="Normal"/>
+        <w:rPr/>
+      </w:pPr>
+      <w:r>
+        <w:rPr>
+          <w:b w:val="false"/>
+          <w:bCs w:val="false"/>
+          <w:sz w:val="18"/>
+          <w:szCs w:val="18"/>
+          <w:lang w:val="en-US"/>
+        </w:rPr>
+        <w:t>1</w:t>
+      </w:r>
+      <w:r>
+        <w:rPr>
+          <w:b w:val="false"/>
+          <w:bCs w:val="false"/>
+          <w:sz w:val="18"/>
+          <w:szCs w:val="18"/>
+          <w:lang w:val="en-US"/>
+        </w:rPr>
+        <w:t xml:space="preserve">. </w:t>
+      </w:r>
+      <w:r>
+        <w:rPr>
+          <w:b w:val="false"/>
+          <w:bCs w:val="false"/>
+          <w:sz w:val="18"/>
+          <w:szCs w:val="18"/>
+          <w:lang w:val="en-US"/>
+        </w:rPr>
+        <w:t>switches on video from the main camera or</w:t>
+      </w:r>
+      <w:r>
+        <w:rPr>
+          <w:b w:val="false"/>
+          <w:bCs w:val="false"/>
+          <w:sz w:val="18"/>
+          <w:szCs w:val="18"/>
+          <w:lang w:val="en-US"/>
+        </w:rPr>
+        <w:t xml:space="preserve"> </w:t>
+      </w:r>
+      <w:r>
+        <w:rPr>
+          <w:b w:val="false"/>
+          <w:bCs w:val="false"/>
+          <w:sz w:val="18"/>
+          <w:szCs w:val="18"/>
+          <w:lang w:val="en-US"/>
+        </w:rPr>
+        <w:t>switches off video from any active camera and sets it audio-only</w:t>
+      </w:r>
+      <w:r>
+        <w:rPr>
+          <w:b w:val="false"/>
+          <w:bCs w:val="false"/>
+          <w:sz w:val="18"/>
+          <w:szCs w:val="18"/>
+          <w:lang w:val="en-US"/>
+        </w:rPr>
+        <w:t xml:space="preserve">, </w:t>
+      </w:r>
+      <w:r>
+        <w:rPr>
+          <w:b w:val="false"/>
+          <w:bCs w:val="false"/>
+          <w:sz w:val="18"/>
+          <w:szCs w:val="18"/>
+          <w:lang w:val="en-US"/>
+        </w:rPr>
+        <w:t>or</w:t>
+      </w:r>
+    </w:p>
+    <w:p>
+      <w:pPr>
+        <w:pStyle w:val="Normal"/>
+        <w:rPr/>
+      </w:pPr>
+      <w:r>
+        <w:rPr>
+          <w:b w:val="false"/>
+          <w:bCs w:val="false"/>
+          <w:sz w:val="18"/>
+          <w:szCs w:val="18"/>
+          <w:lang w:val="en-US"/>
+        </w:rPr>
+        <w:t>2</w:t>
+      </w:r>
+      <w:r>
+        <w:rPr>
+          <w:b w:val="false"/>
+          <w:bCs w:val="false"/>
+          <w:sz w:val="18"/>
+          <w:szCs w:val="18"/>
+          <w:lang w:val="en-US"/>
+        </w:rPr>
+        <w:t xml:space="preserve">. </w:t>
+      </w:r>
+      <w:r>
+        <w:rPr>
+          <w:b w:val="false"/>
+          <w:bCs w:val="false"/>
+          <w:sz w:val="18"/>
+          <w:szCs w:val="18"/>
+          <w:lang w:val="en-US"/>
+        </w:rPr>
+        <w:t>starts and stops playing an</w:t>
+      </w:r>
+      <w:r>
+        <w:rPr>
+          <w:b w:val="false"/>
+          <w:bCs w:val="false"/>
+          <w:sz w:val="18"/>
+          <w:szCs w:val="18"/>
+          <w:lang w:val="en-US"/>
+        </w:rPr>
+        <w:t xml:space="preserve"> MP4 </w:t>
+      </w:r>
+      <w:r>
+        <w:rPr>
+          <w:b w:val="false"/>
+          <w:bCs w:val="false"/>
+          <w:sz w:val="18"/>
+          <w:szCs w:val="18"/>
+          <w:lang w:val="en-US"/>
+        </w:rPr>
+        <w:t>file</w:t>
+      </w:r>
+      <w:r>
+        <w:rPr>
+          <w:b w:val="false"/>
+          <w:bCs w:val="false"/>
+          <w:sz w:val="18"/>
+          <w:szCs w:val="18"/>
+          <w:lang w:val="en-US"/>
+        </w:rPr>
+        <w:t xml:space="preserve">, </w:t>
+      </w:r>
+      <w:r>
+        <w:rPr>
+          <w:b w:val="false"/>
+          <w:bCs w:val="false"/>
+          <w:sz w:val="18"/>
+          <w:szCs w:val="18"/>
+          <w:lang w:val="en-US"/>
+        </w:rPr>
+        <w:t>or</w:t>
+      </w:r>
+    </w:p>
+    <w:p>
+      <w:pPr>
+        <w:pStyle w:val="Normal"/>
+        <w:rPr/>
+      </w:pPr>
+      <w:r>
+        <w:rPr>
+          <w:b w:val="false"/>
+          <w:bCs w:val="false"/>
+          <w:sz w:val="18"/>
+          <w:szCs w:val="18"/>
+          <w:lang w:val="en-US"/>
+        </w:rPr>
+        <w:t>3</w:t>
+      </w:r>
+      <w:r>
+        <w:rPr>
+          <w:b w:val="false"/>
+          <w:bCs w:val="false"/>
+          <w:sz w:val="18"/>
+          <w:szCs w:val="18"/>
+          <w:lang w:val="en-US"/>
+        </w:rPr>
+        <w:t xml:space="preserve">. </w:t>
+      </w:r>
+      <w:r>
+        <w:rPr>
+          <w:b w:val="false"/>
+          <w:bCs w:val="false"/>
+          <w:sz w:val="18"/>
+          <w:szCs w:val="18"/>
+          <w:lang w:val="en-US"/>
+        </w:rPr>
+        <w:t>starts and stops</w:t>
+      </w:r>
+      <w:r>
+        <w:rPr>
+          <w:b w:val="false"/>
+          <w:bCs w:val="false"/>
+          <w:sz w:val="18"/>
+          <w:szCs w:val="18"/>
+          <w:lang w:val="en-US"/>
+        </w:rPr>
+        <w:t xml:space="preserve"> “screen share”.</w:t>
+      </w:r>
+    </w:p>
+    <w:p>
+      <w:pPr>
+        <w:pStyle w:val="Normal"/>
+        <w:rPr/>
+      </w:pPr>
+      <w:r>
+        <w:rPr>
+          <w:b w:val="false"/>
+          <w:bCs w:val="false"/>
+          <w:sz w:val="18"/>
+          <w:szCs w:val="18"/>
+          <w:lang w:val="en-US"/>
+        </w:rPr>
+        <w:t>In the other case,</w:t>
+      </w:r>
+      <w:r>
+        <w:rPr>
+          <w:b w:val="false"/>
+          <w:bCs w:val="false"/>
+          <w:sz w:val="18"/>
+          <w:szCs w:val="18"/>
+          <w:lang w:val="en-US"/>
+        </w:rPr>
+        <w:t xml:space="preserve"> </w:t>
+      </w:r>
+      <w:r>
+        <w:rPr>
+          <w:b w:val="false"/>
+          <w:bCs w:val="false"/>
+          <w:sz w:val="18"/>
+          <w:szCs w:val="18"/>
+          <w:lang w:val="en-US"/>
+        </w:rPr>
+        <w:t>that is with a guest and no free chairs left in the Room</w:t>
+      </w:r>
+      <w:r>
+        <w:rPr>
+          <w:b w:val="false"/>
+          <w:bCs w:val="false"/>
+          <w:sz w:val="18"/>
+          <w:szCs w:val="18"/>
+          <w:lang w:val="en-US"/>
+        </w:rPr>
+        <w:t xml:space="preserve">, </w:t>
+      </w:r>
+      <w:r>
+        <w:rPr>
+          <w:b w:val="false"/>
+          <w:bCs w:val="false"/>
+          <w:sz w:val="18"/>
+          <w:szCs w:val="18"/>
+          <w:lang w:val="en-US"/>
+        </w:rPr>
+        <w:t>this guest</w:t>
+      </w:r>
+      <w:r>
+        <w:rPr>
+          <w:b w:val="false"/>
+          <w:bCs w:val="false"/>
+          <w:sz w:val="18"/>
+          <w:szCs w:val="18"/>
+          <w:lang w:val="en-US"/>
+        </w:rPr>
+        <w:t xml:space="preserve"> </w:t>
+      </w:r>
+      <w:r>
+        <w:rPr>
+          <w:b w:val="false"/>
+          <w:bCs w:val="false"/>
+          <w:sz w:val="18"/>
+          <w:szCs w:val="18"/>
+          <w:lang w:val="en-US"/>
+        </w:rPr>
+        <w:t>instead of the “video control” will see a ”yellow bell”</w:t>
+      </w:r>
+      <w:r>
+        <w:rPr>
+          <w:b/>
+          <w:bCs/>
+          <w:sz w:val="18"/>
+          <w:szCs w:val="18"/>
+          <w:lang w:val="en-US"/>
+        </w:rPr>
+        <w:t>,</w:t>
+      </w:r>
+      <w:r>
+        <w:rPr>
+          <w:b w:val="false"/>
+          <w:bCs w:val="false"/>
+          <w:sz w:val="18"/>
+          <w:szCs w:val="18"/>
+          <w:lang w:val="en-US"/>
+        </w:rPr>
+        <w:t xml:space="preserve">  </w:t>
+      </w:r>
+      <w:r>
+        <w:rPr>
+          <w:b w:val="false"/>
+          <w:bCs w:val="false"/>
+          <w:sz w:val="18"/>
+          <w:szCs w:val="18"/>
+          <w:lang w:val="en-US"/>
+        </w:rPr>
+        <w:t>to call it means the guest is asking to be activated as a participant</w:t>
+      </w:r>
+      <w:r>
+        <w:rPr>
+          <w:b w:val="false"/>
+          <w:bCs w:val="false"/>
+          <w:sz w:val="18"/>
+          <w:szCs w:val="18"/>
+          <w:lang w:val="en-US"/>
+        </w:rPr>
+        <w:t xml:space="preserve">, </w:t>
+      </w:r>
+      <w:r>
+        <w:rPr>
+          <w:b w:val="false"/>
+          <w:bCs w:val="false"/>
+          <w:sz w:val="18"/>
+          <w:szCs w:val="18"/>
+          <w:lang w:val="en-US"/>
+        </w:rPr>
+        <w:t>which is like bringing another free chair specially for this guest, an action quite possible – just wait for it. In most cases</w:t>
+      </w:r>
+      <w:r>
+        <w:rPr>
+          <w:b w:val="false"/>
+          <w:bCs w:val="false"/>
+          <w:sz w:val="18"/>
+          <w:szCs w:val="18"/>
+          <w:lang w:val="en-US"/>
+        </w:rPr>
+        <w:t xml:space="preserve">, </w:t>
+      </w:r>
+      <w:r>
+        <w:rPr>
+          <w:b w:val="false"/>
+          <w:bCs w:val="false"/>
+          <w:sz w:val="18"/>
+          <w:szCs w:val="18"/>
+          <w:lang w:val="en-US"/>
+        </w:rPr>
+        <w:t>the request will be heard and satisfied</w:t>
+      </w:r>
+      <w:r>
+        <w:rPr>
+          <w:b w:val="false"/>
+          <w:bCs w:val="false"/>
+          <w:sz w:val="18"/>
+          <w:szCs w:val="18"/>
+          <w:lang w:val="en-US"/>
+        </w:rPr>
+        <w:t xml:space="preserve">, </w:t>
+      </w:r>
+      <w:r>
+        <w:rPr>
+          <w:b w:val="false"/>
+          <w:bCs w:val="false"/>
+          <w:sz w:val="18"/>
+          <w:szCs w:val="18"/>
+          <w:lang w:val="en-US"/>
+        </w:rPr>
+        <w:t>a guru activating this guest with a click on the bright line “waiting”</w:t>
+      </w:r>
+      <w:r>
+        <w:rPr>
+          <w:b w:val="false"/>
+          <w:bCs w:val="false"/>
+          <w:sz w:val="18"/>
+          <w:szCs w:val="18"/>
+          <w:lang w:val="en-US"/>
+        </w:rPr>
+        <w:t xml:space="preserve"> </w:t>
+      </w:r>
+      <w:r>
+        <w:rPr>
+          <w:b w:val="false"/>
+          <w:bCs w:val="false"/>
+          <w:sz w:val="18"/>
+          <w:szCs w:val="18"/>
+          <w:lang w:val="en-US"/>
+        </w:rPr>
+        <w:t>that shows up in the same small window as the chat</w:t>
+      </w:r>
+      <w:r>
+        <w:rPr>
+          <w:b w:val="false"/>
+          <w:bCs w:val="false"/>
+          <w:sz w:val="18"/>
+          <w:szCs w:val="18"/>
+          <w:lang w:val="en-US"/>
+        </w:rPr>
+        <w:t xml:space="preserve">. </w:t>
+      </w:r>
+      <w:r>
+        <w:rPr>
+          <w:b w:val="false"/>
+          <w:bCs w:val="false"/>
+          <w:sz w:val="18"/>
+          <w:szCs w:val="18"/>
+          <w:lang w:val="en-US"/>
+        </w:rPr>
+        <w:t xml:space="preserve">The reverse process </w:t>
+      </w:r>
+      <w:r>
+        <w:rPr>
+          <w:b w:val="false"/>
+          <w:bCs w:val="false"/>
+          <w:sz w:val="18"/>
+          <w:szCs w:val="18"/>
+          <w:lang w:val="en-US"/>
+        </w:rPr>
+        <w:t>(</w:t>
+      </w:r>
+      <w:r>
+        <w:rPr>
+          <w:b w:val="false"/>
+          <w:bCs w:val="false"/>
+          <w:sz w:val="18"/>
+          <w:szCs w:val="18"/>
+          <w:lang w:val="en-US"/>
+        </w:rPr>
+        <w:t>which looks like pushing the guest from the chair</w:t>
+      </w:r>
+      <w:r>
+        <w:rPr>
+          <w:b w:val="false"/>
+          <w:bCs w:val="false"/>
+          <w:sz w:val="18"/>
+          <w:szCs w:val="18"/>
+          <w:lang w:val="en-US"/>
+        </w:rPr>
+        <w:t xml:space="preserve">) </w:t>
+      </w:r>
+      <w:r>
+        <w:rPr>
+          <w:b w:val="false"/>
+          <w:bCs w:val="false"/>
+          <w:sz w:val="18"/>
+          <w:szCs w:val="18"/>
+          <w:lang w:val="en-US"/>
+        </w:rPr>
+        <w:t>is</w:t>
+      </w:r>
+      <w:r>
+        <w:rPr>
+          <w:b w:val="false"/>
+          <w:bCs w:val="false"/>
+          <w:sz w:val="18"/>
+          <w:szCs w:val="18"/>
+          <w:lang w:val="en-US"/>
+        </w:rPr>
+        <w:t xml:space="preserve"> </w:t>
+      </w:r>
+      <w:r>
+        <w:rPr>
+          <w:b w:val="false"/>
+          <w:bCs w:val="false"/>
+          <w:sz w:val="18"/>
+          <w:szCs w:val="18"/>
+          <w:lang w:val="en-US"/>
+        </w:rPr>
+        <w:t xml:space="preserve">even more simple </w:t>
+      </w:r>
+      <w:r>
+        <w:rPr>
+          <w:b w:val="false"/>
+          <w:bCs w:val="false"/>
+          <w:sz w:val="18"/>
+          <w:szCs w:val="18"/>
+          <w:lang w:val="en-US"/>
+        </w:rPr>
+        <w:t xml:space="preserve">– </w:t>
+      </w:r>
+      <w:r>
+        <w:rPr>
+          <w:b w:val="false"/>
+          <w:bCs w:val="false"/>
+          <w:sz w:val="18"/>
+          <w:szCs w:val="18"/>
+          <w:lang w:val="en-US"/>
+        </w:rPr>
+        <w:t>a guru clicks</w:t>
+      </w:r>
+      <w:r>
+        <w:rPr>
+          <w:b w:val="false"/>
+          <w:bCs w:val="false"/>
+          <w:sz w:val="18"/>
+          <w:szCs w:val="18"/>
+          <w:lang w:val="en-US"/>
+        </w:rPr>
+        <w:t xml:space="preserve"> </w:t>
+      </w:r>
+      <w:r>
+        <w:rPr>
+          <w:b w:val="false"/>
+          <w:bCs w:val="false"/>
+          <w:sz w:val="18"/>
+          <w:szCs w:val="18"/>
+          <w:lang w:val="en-US"/>
+        </w:rPr>
+        <w:t>on this guest’s name</w:t>
+      </w:r>
+      <w:r>
+        <w:rPr>
+          <w:b w:val="false"/>
+          <w:bCs w:val="false"/>
+          <w:sz w:val="18"/>
+          <w:szCs w:val="18"/>
+          <w:lang w:val="en-US"/>
+        </w:rPr>
+        <w:t xml:space="preserve">, </w:t>
+      </w:r>
+      <w:r>
+        <w:rPr>
+          <w:b w:val="false"/>
+          <w:bCs w:val="false"/>
+          <w:sz w:val="18"/>
+          <w:szCs w:val="18"/>
+          <w:lang w:val="en-US"/>
+        </w:rPr>
+        <w:t>sending him back to the “audience” as a viewer</w:t>
+      </w:r>
+      <w:r>
+        <w:rPr>
+          <w:b w:val="false"/>
+          <w:bCs w:val="false"/>
+          <w:sz w:val="18"/>
+          <w:szCs w:val="18"/>
+          <w:lang w:val="en-US"/>
+        </w:rPr>
+        <w:t>.</w:t>
+      </w:r>
+    </w:p>
+    <w:p>
+      <w:pPr>
+        <w:pStyle w:val="Normal"/>
+        <w:rPr>
+          <w:b w:val="false"/>
+          <w:b w:val="false"/>
+          <w:bCs w:val="false"/>
+          <w:sz w:val="18"/>
+          <w:szCs w:val="18"/>
+          <w:lang w:val="en-US"/>
+        </w:rPr>
+      </w:pPr>
+      <w:r>
+        <w:rPr/>
       </w:r>
     </w:p>
     <w:p>
@@ -6184,37 +6614,323 @@
           <w:ilvl w:val="2"/>
           <w:numId w:val="2"/>
         </w:numPr>
-        <w:rPr>
-          <w:lang w:val="en-US"/>
-        </w:rPr>
-      </w:pPr>
-      <w:r>
-        <w:rPr>
-          <w:b/>
-          <w:bCs/>
-          <w:sz w:val="18"/>
-          <w:szCs w:val="18"/>
-          <w:lang w:val="en-US"/>
-        </w:rPr>
-        <w:t>Режим «AUDIO-ONLY»</w:t>
-      </w:r>
-    </w:p>
-    <w:p>
-      <w:pPr>
-        <w:pStyle w:val="Normal"/>
-        <w:rPr>
-          <w:lang w:val="en-US"/>
-        </w:rPr>
-      </w:pPr>
-      <w:r>
-        <w:rPr>
-          <w:b w:val="false"/>
-          <w:bCs w:val="false"/>
-          <w:sz w:val="18"/>
-          <w:szCs w:val="18"/>
-          <w:lang w:val="en-US"/>
-        </w:rPr>
-        <w:t>Этот режим подразумевает, что камера участника активна, но без видео, т.е. в ней может работать только микрофон. Тогда все в комнате видят его квадрат пустым и тёмным, но с именем; если и микрофон также выключен, в правом нижнем углу квадрата будет «X». Выключая видео со своей камеры, вы всегда возвращаетесь в режим «audio-only». Будут ли вас при этом слышать остальные, зависит от того, включен ваш микрофон или нет.</w:t>
+        <w:rPr/>
+      </w:pPr>
+      <w:r>
+        <w:rPr>
+          <w:b/>
+          <w:bCs/>
+          <w:sz w:val="18"/>
+          <w:szCs w:val="18"/>
+          <w:lang w:val="en-US"/>
+        </w:rPr>
+        <w:t xml:space="preserve">«AUDIO-ONLY» </w:t>
+      </w:r>
+      <w:r>
+        <w:rPr>
+          <w:b/>
+          <w:bCs/>
+          <w:sz w:val="21"/>
+          <w:szCs w:val="21"/>
+          <w:lang w:val="en-US"/>
+        </w:rPr>
+        <w:t>mode</w:t>
+      </w:r>
+    </w:p>
+    <w:p>
+      <w:pPr>
+        <w:pStyle w:val="Normal"/>
+        <w:rPr/>
+      </w:pPr>
+      <w:r>
+        <w:rPr>
+          <w:b w:val="false"/>
+          <w:bCs w:val="false"/>
+          <w:sz w:val="18"/>
+          <w:szCs w:val="18"/>
+          <w:lang w:val="en-US"/>
+        </w:rPr>
+        <w:t>In this mode</w:t>
+      </w:r>
+      <w:r>
+        <w:rPr>
+          <w:b w:val="false"/>
+          <w:bCs w:val="false"/>
+          <w:sz w:val="18"/>
+          <w:szCs w:val="18"/>
+          <w:lang w:val="en-US"/>
+        </w:rPr>
+        <w:t xml:space="preserve">, </w:t>
+      </w:r>
+      <w:r>
+        <w:rPr>
+          <w:b w:val="false"/>
+          <w:bCs w:val="false"/>
+          <w:sz w:val="18"/>
+          <w:szCs w:val="18"/>
+          <w:lang w:val="en-US"/>
+        </w:rPr>
+        <w:t>the participant’s camera is active</w:t>
+      </w:r>
+      <w:r>
+        <w:rPr>
+          <w:b w:val="false"/>
+          <w:bCs w:val="false"/>
+          <w:sz w:val="18"/>
+          <w:szCs w:val="18"/>
+          <w:lang w:val="en-US"/>
+        </w:rPr>
+        <w:t xml:space="preserve">, </w:t>
+      </w:r>
+      <w:r>
+        <w:rPr>
+          <w:b w:val="false"/>
+          <w:bCs w:val="false"/>
+          <w:sz w:val="18"/>
+          <w:szCs w:val="18"/>
+          <w:lang w:val="en-US"/>
+        </w:rPr>
+        <w:t>but sends no video,</w:t>
+      </w:r>
+      <w:r>
+        <w:rPr>
+          <w:b w:val="false"/>
+          <w:bCs w:val="false"/>
+          <w:sz w:val="18"/>
+          <w:szCs w:val="18"/>
+          <w:lang w:val="en-US"/>
+        </w:rPr>
+        <w:t xml:space="preserve"> </w:t>
+      </w:r>
+      <w:r>
+        <w:rPr>
+          <w:b w:val="false"/>
+          <w:bCs w:val="false"/>
+          <w:sz w:val="18"/>
+          <w:szCs w:val="18"/>
+          <w:lang w:val="en-US"/>
+        </w:rPr>
+        <w:t>only its microphone can work</w:t>
+      </w:r>
+      <w:r>
+        <w:rPr>
+          <w:b w:val="false"/>
+          <w:bCs w:val="false"/>
+          <w:sz w:val="18"/>
+          <w:szCs w:val="18"/>
+          <w:lang w:val="en-US"/>
+        </w:rPr>
+        <w:t xml:space="preserve">. </w:t>
+      </w:r>
+      <w:r>
+        <w:rPr>
+          <w:b w:val="false"/>
+          <w:bCs w:val="false"/>
+          <w:sz w:val="18"/>
+          <w:szCs w:val="18"/>
+          <w:lang w:val="en-US"/>
+        </w:rPr>
+        <w:t>Everyone else in the Room will see this participant as a dark and empty square</w:t>
+      </w:r>
+      <w:r>
+        <w:rPr>
+          <w:b w:val="false"/>
+          <w:bCs w:val="false"/>
+          <w:sz w:val="18"/>
+          <w:szCs w:val="18"/>
+          <w:lang w:val="en-US"/>
+        </w:rPr>
+        <w:t xml:space="preserve">, </w:t>
+      </w:r>
+      <w:r>
+        <w:rPr>
+          <w:b w:val="false"/>
+          <w:bCs w:val="false"/>
+          <w:sz w:val="18"/>
+          <w:szCs w:val="18"/>
+          <w:lang w:val="en-US"/>
+        </w:rPr>
+        <w:t xml:space="preserve">with a name </w:t>
+      </w:r>
+      <w:r>
+        <w:rPr>
+          <w:b w:val="false"/>
+          <w:bCs w:val="false"/>
+          <w:sz w:val="18"/>
+          <w:szCs w:val="18"/>
+          <w:lang w:val="en-US"/>
+        </w:rPr>
+        <w:t>in the bottom</w:t>
+      </w:r>
+      <w:r>
+        <w:rPr>
+          <w:b w:val="false"/>
+          <w:bCs w:val="false"/>
+          <w:sz w:val="18"/>
+          <w:szCs w:val="18"/>
+          <w:lang w:val="en-US"/>
+        </w:rPr>
+        <w:t xml:space="preserve">; </w:t>
+      </w:r>
+      <w:r>
+        <w:rPr>
+          <w:b w:val="false"/>
+          <w:bCs w:val="false"/>
+          <w:sz w:val="18"/>
+          <w:szCs w:val="18"/>
+          <w:lang w:val="en-US"/>
+        </w:rPr>
+        <w:t>and if the microphone is also switched off</w:t>
+      </w:r>
+      <w:r>
+        <w:rPr>
+          <w:b w:val="false"/>
+          <w:bCs w:val="false"/>
+          <w:sz w:val="18"/>
+          <w:szCs w:val="18"/>
+          <w:lang w:val="en-US"/>
+        </w:rPr>
+        <w:t xml:space="preserve">, </w:t>
+      </w:r>
+      <w:r>
+        <w:rPr>
+          <w:b w:val="false"/>
+          <w:bCs w:val="false"/>
+          <w:sz w:val="18"/>
+          <w:szCs w:val="18"/>
+          <w:lang w:val="en-US"/>
+        </w:rPr>
+        <w:t>in the right bottom corner of the square there will be</w:t>
+      </w:r>
+      <w:r>
+        <w:rPr>
+          <w:b w:val="false"/>
+          <w:bCs w:val="false"/>
+          <w:sz w:val="18"/>
+          <w:szCs w:val="18"/>
+          <w:lang w:val="en-US"/>
+        </w:rPr>
+        <w:t xml:space="preserve"> «X». </w:t>
+      </w:r>
+      <w:r>
+        <w:rPr>
+          <w:b w:val="false"/>
+          <w:bCs w:val="false"/>
+          <w:sz w:val="18"/>
+          <w:szCs w:val="18"/>
+          <w:lang w:val="en-US"/>
+        </w:rPr>
+        <w:t>Switching off video from your camera</w:t>
+      </w:r>
+      <w:r>
+        <w:rPr>
+          <w:b w:val="false"/>
+          <w:bCs w:val="false"/>
+          <w:sz w:val="18"/>
+          <w:szCs w:val="18"/>
+          <w:lang w:val="en-US"/>
+        </w:rPr>
+        <w:t xml:space="preserve">, </w:t>
+      </w:r>
+      <w:r>
+        <w:rPr>
+          <w:b w:val="false"/>
+          <w:bCs w:val="false"/>
+          <w:sz w:val="18"/>
+          <w:szCs w:val="18"/>
+          <w:lang w:val="en-US"/>
+        </w:rPr>
+        <w:t>you always send it</w:t>
+      </w:r>
+      <w:r>
+        <w:rPr>
+          <w:b w:val="false"/>
+          <w:bCs w:val="false"/>
+          <w:sz w:val="18"/>
+          <w:szCs w:val="18"/>
+          <w:lang w:val="en-US"/>
+        </w:rPr>
+        <w:t xml:space="preserve"> </w:t>
+      </w:r>
+      <w:r>
+        <w:rPr>
+          <w:b w:val="false"/>
+          <w:bCs w:val="false"/>
+          <w:sz w:val="18"/>
+          <w:szCs w:val="18"/>
+          <w:lang w:val="en-US"/>
+        </w:rPr>
+        <w:t xml:space="preserve">to </w:t>
+      </w:r>
+      <w:r>
+        <w:rPr>
+          <w:b w:val="false"/>
+          <w:bCs w:val="false"/>
+          <w:sz w:val="18"/>
+          <w:szCs w:val="18"/>
+          <w:lang w:val="en-US"/>
+        </w:rPr>
+        <w:t xml:space="preserve">«audio-only» </w:t>
+      </w:r>
+      <w:r>
+        <w:rPr>
+          <w:b w:val="false"/>
+          <w:bCs w:val="false"/>
+          <w:sz w:val="18"/>
+          <w:szCs w:val="18"/>
+          <w:lang w:val="en-US"/>
+        </w:rPr>
+        <w:t>mode</w:t>
+      </w:r>
+      <w:r>
+        <w:rPr>
+          <w:b w:val="false"/>
+          <w:bCs w:val="false"/>
+          <w:sz w:val="18"/>
+          <w:szCs w:val="18"/>
+          <w:lang w:val="en-US"/>
+        </w:rPr>
+        <w:t xml:space="preserve">. </w:t>
+      </w:r>
+      <w:r>
+        <w:rPr>
+          <w:b w:val="false"/>
+          <w:bCs w:val="false"/>
+          <w:sz w:val="18"/>
+          <w:szCs w:val="18"/>
+          <w:lang w:val="en-US"/>
+        </w:rPr>
+        <w:t>Will the others in the Room be able to hear you or not depends on whether you microphone is on or of</w:t>
+      </w:r>
+      <w:r>
+        <w:rPr>
+          <w:b w:val="false"/>
+          <w:bCs w:val="false"/>
+          <w:sz w:val="18"/>
+          <w:szCs w:val="18"/>
+          <w:lang w:val="en-US"/>
+        </w:rPr>
+        <w:t>f</w:t>
+      </w:r>
+      <w:r>
+        <w:rPr>
+          <w:b w:val="false"/>
+          <w:bCs w:val="false"/>
+          <w:sz w:val="18"/>
+          <w:szCs w:val="18"/>
+          <w:lang w:val="en-US"/>
+        </w:rPr>
+        <w:t xml:space="preserve">. </w:t>
+      </w:r>
+      <w:r>
+        <w:rPr>
+          <w:b w:val="false"/>
+          <w:bCs w:val="false"/>
+          <w:sz w:val="18"/>
+          <w:szCs w:val="18"/>
+          <w:lang w:val="en-US"/>
+        </w:rPr>
+        <w:t>Almost all web cameras have a microphone, and it is controlled separately from video, that is, video on/off, microphone on/off.</w:t>
       </w:r>
     </w:p>
     <w:p>
@@ -6225,36 +6941,95 @@
           <w:numId w:val="2"/>
         </w:numPr>
         <w:rPr>
-          <w:lang w:val="ru-RU"/>
-        </w:rPr>
-      </w:pPr>
-      <w:r>
-        <w:rPr>
-          <w:b/>
-          <w:bCs/>
-          <w:sz w:val="18"/>
-          <w:szCs w:val="18"/>
-          <w:lang w:val="en-US"/>
-        </w:rPr>
-        <w:t>Выход из комнаты</w:t>
-      </w:r>
-    </w:p>
-    <w:p>
-      <w:pPr>
-        <w:pStyle w:val="Normal"/>
-        <w:rPr>
-          <w:lang w:val="en-US"/>
-        </w:rPr>
-      </w:pPr>
-      <w:r>
-        <w:rPr>
-          <w:b w:val="false"/>
-          <w:bCs w:val="false"/>
-          <w:sz w:val="18"/>
-          <w:szCs w:val="18"/>
-          <w:lang w:val="en-US"/>
-        </w:rPr>
-        <w:t>Последняя кнопка в меню позволяет уйти из комнаты. Кликнув на неё, гость или участник вернётся к входу в комнату “с той стороны”.</w:t>
+          <w:sz w:val="21"/>
+          <w:szCs w:val="21"/>
+        </w:rPr>
+      </w:pPr>
+      <w:r>
+        <w:rPr>
+          <w:b/>
+          <w:bCs/>
+          <w:sz w:val="21"/>
+          <w:szCs w:val="21"/>
+          <w:lang w:val="en-US"/>
+        </w:rPr>
+        <w:t>Exit</w:t>
+      </w:r>
+    </w:p>
+    <w:p>
+      <w:pPr>
+        <w:pStyle w:val="Normal"/>
+        <w:rPr/>
+      </w:pPr>
+      <w:r>
+        <w:rPr>
+          <w:b w:val="false"/>
+          <w:bCs w:val="false"/>
+          <w:sz w:val="18"/>
+          <w:szCs w:val="18"/>
+          <w:lang w:val="en-US"/>
+        </w:rPr>
+        <w:t>The last button in the main menu allows one to leave the Room</w:t>
+      </w:r>
+      <w:r>
+        <w:rPr>
+          <w:b w:val="false"/>
+          <w:bCs w:val="false"/>
+          <w:sz w:val="18"/>
+          <w:szCs w:val="18"/>
+          <w:lang w:val="en-US"/>
+        </w:rPr>
+        <w:t xml:space="preserve">. </w:t>
+      </w:r>
+      <w:r>
+        <w:rPr>
+          <w:b w:val="false"/>
+          <w:bCs w:val="false"/>
+          <w:sz w:val="18"/>
+          <w:szCs w:val="18"/>
+          <w:lang w:val="en-US"/>
+        </w:rPr>
+        <w:t>Clicking on it, a guest or a participant returns to the outside of the Room</w:t>
+      </w:r>
+      <w:r>
+        <w:rPr>
+          <w:b w:val="false"/>
+          <w:bCs w:val="false"/>
+          <w:sz w:val="18"/>
+          <w:szCs w:val="18"/>
+          <w:lang w:val="en-US"/>
+        </w:rPr>
+        <w:t xml:space="preserve"> </w:t>
+      </w:r>
+      <w:r>
+        <w:rPr>
+          <w:b w:val="false"/>
+          <w:bCs w:val="false"/>
+          <w:sz w:val="18"/>
+          <w:szCs w:val="18"/>
+          <w:lang w:val="en-US"/>
+        </w:rPr>
+        <w:t>seeing the</w:t>
+      </w:r>
+      <w:r>
+        <w:rPr>
+          <w:b w:val="false"/>
+          <w:bCs w:val="false"/>
+          <w:sz w:val="18"/>
+          <w:szCs w:val="18"/>
+          <w:lang w:val="en-US"/>
+        </w:rPr>
+        <w:t xml:space="preserve"> door or “click to enter” screen –</w:t>
+      </w:r>
+      <w:r>
+        <w:rPr>
+          <w:b w:val="false"/>
+          <w:bCs w:val="false"/>
+          <w:sz w:val="18"/>
+          <w:szCs w:val="18"/>
+          <w:lang w:val="en-US"/>
+        </w:rPr>
+        <w:t xml:space="preserve"> depending on the access mode and presence of the “name“ cookie in the browser.</w:t>
       </w:r>
     </w:p>
     <w:p>
@@ -8159,7 +8934,7 @@
       <w:fldChar w:fldCharType="separate"/>
     </w:r>
     <w:r>
-      <w:t>31</w:t>
+      <w:t>25</w:t>
     </w:r>
     <w:r>
       <w:fldChar w:fldCharType="end"/>

</xml_diff>

<commit_message>
R-H manual Eng translation p.21
</commit_message>
<xml_diff>
--- a/inst_eng.docx
+++ b/inst_eng.docx
@@ -123,7 +123,7 @@
                                 <w:sdt>
                                   <w:sdtPr>
                                     <w:text/>
-                                    <w:id w:val="373951468"/>
+                                    <w:id w:val="20186662"/>
                                     <w:dataBinding w:prefixMappings="xmlns:ns0='http://schemas.openxmlformats.org/package/2006/metadata/core-properties' xmlns:ns1='http://purl.org/dc/elements/1.1/'" w:xpath="/ns0:coreProperties[1]/ns1:title[1]" w:storeItemID="{6C3C8BC8-F283-45AE-878A-BAB7291924A1}"/>
                                     <w:alias w:val="Company"/>
                                   </w:sdtPr>
@@ -166,7 +166,7 @@
                                 <w:sdt>
                                   <w:sdtPr>
                                     <w:text/>
-                                    <w:id w:val="586112398"/>
+                                    <w:id w:val="1709499371"/>
                                     <w:dataBinding w:prefixMappings="xmlns:ns0='http://schemas.openxmlformats.org/package/2006/metadata/core-properties' xmlns:ns1='http://purl.org/dc/elements/1.1/'" w:xpath="/ns0:coreProperties[1]/ns1:subject[1]" w:storeItemID="{6C3C8BC8-F283-45AE-878A-BAB7291924A1}"/>
                                     <w:alias w:val="Subtitle"/>
                                   </w:sdtPr>
@@ -196,14 +196,10 @@
                             <w:pPr>
                               <w:pStyle w:val="FrameContents"/>
                               <w:spacing w:before="0" w:after="200"/>
-                              <w:rPr>
-                                <w:color w:val="000000"/>
-                              </w:rPr>
+                              <w:rPr/>
                             </w:pPr>
                             <w:r>
-                              <w:rPr>
-                                <w:color w:val="000000"/>
-                              </w:rPr>
+                              <w:rPr/>
                             </w:r>
                           </w:p>
                         </w:txbxContent>
@@ -296,7 +292,7 @@
                           <w:sdt>
                             <w:sdtPr>
                               <w:text/>
-                              <w:id w:val="1214384084"/>
+                              <w:id w:val="1310431078"/>
                               <w:dataBinding w:prefixMappings="xmlns:ns0='http://schemas.openxmlformats.org/package/2006/metadata/core-properties' xmlns:ns1='http://purl.org/dc/elements/1.1/'" w:xpath="/ns0:coreProperties[1]/ns1:title[1]" w:storeItemID="{6C3C8BC8-F283-45AE-878A-BAB7291924A1}"/>
                               <w:alias w:val="Company"/>
                             </w:sdtPr>
@@ -339,7 +335,7 @@
                           <w:sdt>
                             <w:sdtPr>
                               <w:text/>
-                              <w:id w:val="1338098117"/>
+                              <w:id w:val="552885725"/>
                               <w:dataBinding w:prefixMappings="xmlns:ns0='http://schemas.openxmlformats.org/package/2006/metadata/core-properties' xmlns:ns1='http://purl.org/dc/elements/1.1/'" w:xpath="/ns0:coreProperties[1]/ns1:subject[1]" w:storeItemID="{6C3C8BC8-F283-45AE-878A-BAB7291924A1}"/>
                               <w:alias w:val="Subtitle"/>
                             </w:sdtPr>
@@ -369,14 +365,10 @@
                       <w:pPr>
                         <w:pStyle w:val="FrameContents"/>
                         <w:spacing w:before="0" w:after="200"/>
-                        <w:rPr>
-                          <w:color w:val="000000"/>
-                        </w:rPr>
+                        <w:rPr/>
                       </w:pPr>
                       <w:r>
-                        <w:rPr>
-                          <w:color w:val="000000"/>
-                        </w:rPr>
+                        <w:rPr/>
                       </w:r>
                     </w:p>
                   </w:txbxContent>
@@ -549,14 +541,10 @@
                             <w:pPr>
                               <w:pStyle w:val="FrameContents"/>
                               <w:spacing w:before="0" w:after="200"/>
-                              <w:rPr>
-                                <w:color w:val="000000"/>
-                              </w:rPr>
+                              <w:rPr/>
                             </w:pPr>
                             <w:r>
-                              <w:rPr>
-                                <w:color w:val="000000"/>
-                              </w:rPr>
+                              <w:rPr/>
                             </w:r>
                           </w:p>
                         </w:txbxContent>
@@ -630,14 +618,10 @@
                       <w:pPr>
                         <w:pStyle w:val="FrameContents"/>
                         <w:spacing w:before="0" w:after="200"/>
-                        <w:rPr>
-                          <w:color w:val="000000"/>
-                        </w:rPr>
+                        <w:rPr/>
                       </w:pPr>
                       <w:r>
-                        <w:rPr>
-                          <w:color w:val="000000"/>
-                        </w:rPr>
+                        <w:rPr/>
                       </w:r>
                     </w:p>
                   </w:txbxContent>
@@ -675,7 +659,7 @@
           <w:docPartGallery w:val="Table of Contents"/>
           <w:docPartUnique w:val="true"/>
         </w:docPartObj>
-        <w:id w:val="1728530295"/>
+        <w:id w:val="2067700422"/>
       </w:sdtPr>
       <w:sdtContent>
         <w:p>
@@ -5328,31 +5312,7 @@
           <w:szCs w:val="18"/>
           <w:lang w:val="en-US"/>
         </w:rPr>
-        <w:t>The fourth</w:t>
-      </w:r>
-      <w:r>
-        <w:rPr>
-          <w:sz w:val="18"/>
-          <w:szCs w:val="18"/>
-          <w:lang w:val="en-US"/>
-        </w:rPr>
-        <w:t xml:space="preserve"> </w:t>
-      </w:r>
-      <w:r>
-        <w:rPr>
-          <w:sz w:val="18"/>
-          <w:szCs w:val="18"/>
-          <w:lang w:val="en-US"/>
-        </w:rPr>
-        <w:t>button of the main menu from the left shows and hides a small window that appears on top of the screen and holds a text chat and its small menu</w:t>
-      </w:r>
-      <w:r>
-        <w:rPr>
-          <w:sz w:val="18"/>
-          <w:szCs w:val="18"/>
-          <w:lang w:val="en-US"/>
-        </w:rPr>
-        <w:t>:</w:t>
+        <w:t>The fourth button of the main menu from the left shows and hides a small window that appears on top of the screen and holds a text chat and its small menu:</w:t>
       </w:r>
     </w:p>
     <w:p>
@@ -5486,107 +5446,7 @@
           <w:szCs w:val="18"/>
           <w:lang w:val="en-US"/>
         </w:rPr>
-        <w:t>The left button</w:t>
-      </w:r>
-      <w:r>
-        <w:rPr>
-          <w:b w:val="false"/>
-          <w:bCs w:val="false"/>
-          <w:sz w:val="18"/>
-          <w:szCs w:val="18"/>
-          <w:lang w:val="en-US"/>
-        </w:rPr>
-        <w:t xml:space="preserve"> “+” </w:t>
-      </w:r>
-      <w:r>
-        <w:rPr>
-          <w:b w:val="false"/>
-          <w:bCs w:val="false"/>
-          <w:sz w:val="18"/>
-          <w:szCs w:val="18"/>
-          <w:lang w:val="en-US"/>
-        </w:rPr>
-        <w:t>opens a small input window</w:t>
-      </w:r>
-      <w:r>
-        <w:rPr>
-          <w:b w:val="false"/>
-          <w:bCs w:val="false"/>
-          <w:sz w:val="18"/>
-          <w:szCs w:val="18"/>
-          <w:lang w:val="en-US"/>
-        </w:rPr>
-        <w:t xml:space="preserve">. </w:t>
-      </w:r>
-      <w:r>
-        <w:rPr>
-          <w:b w:val="false"/>
-          <w:bCs w:val="false"/>
-          <w:sz w:val="18"/>
-          <w:szCs w:val="18"/>
-          <w:lang w:val="en-US"/>
-        </w:rPr>
-        <w:t>Type in your message and hit</w:t>
-      </w:r>
-      <w:r>
-        <w:rPr>
-          <w:b w:val="false"/>
-          <w:bCs w:val="false"/>
-          <w:sz w:val="18"/>
-          <w:szCs w:val="18"/>
-          <w:lang w:val="en-US"/>
-        </w:rPr>
-        <w:t xml:space="preserve"> “Enter”. </w:t>
-      </w:r>
-      <w:r>
-        <w:rPr>
-          <w:b w:val="false"/>
-          <w:bCs w:val="false"/>
-          <w:sz w:val="18"/>
-          <w:szCs w:val="18"/>
-          <w:lang w:val="en-US"/>
-        </w:rPr>
-        <w:t>The right button</w:t>
-      </w:r>
-      <w:r>
-        <w:rPr>
-          <w:b w:val="false"/>
-          <w:bCs w:val="false"/>
-          <w:sz w:val="18"/>
-          <w:szCs w:val="18"/>
-          <w:lang w:val="en-US"/>
-        </w:rPr>
-        <w:t xml:space="preserve"> “X” </w:t>
-      </w:r>
-      <w:r>
-        <w:rPr>
-          <w:b w:val="false"/>
-          <w:bCs w:val="false"/>
-          <w:sz w:val="18"/>
-          <w:szCs w:val="18"/>
-          <w:lang w:val="en-US"/>
-        </w:rPr>
-        <w:t>closes the chat window</w:t>
-      </w:r>
-      <w:r>
-        <w:rPr>
-          <w:b w:val="false"/>
-          <w:bCs w:val="false"/>
-          <w:sz w:val="18"/>
-          <w:szCs w:val="18"/>
-          <w:lang w:val="en-US"/>
-        </w:rPr>
-        <w:t xml:space="preserve">. </w:t>
-      </w:r>
-      <w:r>
-        <w:rPr>
-          <w:b w:val="false"/>
-          <w:bCs w:val="false"/>
-          <w:sz w:val="18"/>
-          <w:szCs w:val="18"/>
-          <w:lang w:val="en-US"/>
-        </w:rPr>
-        <w:t xml:space="preserve">Between them there is a </w:t>
+        <w:t xml:space="preserve">The left button “+” opens a small input window. Type in your message and hit “Enter”. The right button “X” closes the chat window. Between them there is a </w:t>
       </w:r>
       <w:r>
         <w:rPr>
@@ -5606,47 +5466,7 @@
           <w:szCs w:val="18"/>
           <w:lang w:val="en-US"/>
         </w:rPr>
-        <w:t xml:space="preserve"> and</w:t>
-      </w:r>
-      <w:r>
-        <w:rPr>
-          <w:b w:val="false"/>
-          <w:bCs w:val="false"/>
-          <w:sz w:val="18"/>
-          <w:szCs w:val="18"/>
-          <w:lang w:val="en-US"/>
-        </w:rPr>
-        <w:t xml:space="preserve"> </w:t>
-      </w:r>
-      <w:r>
-        <w:rPr>
-          <w:b w:val="false"/>
-          <w:bCs w:val="false"/>
-          <w:sz w:val="18"/>
-          <w:szCs w:val="18"/>
-          <w:lang w:val="en-US"/>
-        </w:rPr>
-        <w:t>indicator</w:t>
-      </w:r>
-      <w:r>
-        <w:rPr>
-          <w:b w:val="false"/>
-          <w:bCs w:val="false"/>
-          <w:sz w:val="18"/>
-          <w:szCs w:val="18"/>
-          <w:lang w:val="en-US"/>
-        </w:rPr>
-        <w:t xml:space="preserve"> </w:t>
-      </w:r>
-      <w:r>
-        <w:rPr>
-          <w:b w:val="false"/>
-          <w:bCs w:val="false"/>
-          <w:sz w:val="18"/>
-          <w:szCs w:val="18"/>
-          <w:lang w:val="en-US"/>
-        </w:rPr>
-        <w:t xml:space="preserve">of the number of </w:t>
+        <w:t xml:space="preserve"> and indicator of the number of </w:t>
       </w:r>
       <w:r>
         <w:rPr>
@@ -5668,57 +5488,7 @@
           <w:szCs w:val="18"/>
           <w:lang w:val="en-US"/>
         </w:rPr>
-        <w:t xml:space="preserve"> in the Room</w:t>
-      </w:r>
-      <w:r>
-        <w:rPr>
-          <w:b w:val="false"/>
-          <w:bCs w:val="false"/>
-          <w:sz w:val="18"/>
-          <w:szCs w:val="18"/>
-          <w:lang w:val="en-US"/>
-        </w:rPr>
-        <w:t xml:space="preserve"> – </w:t>
-      </w:r>
-      <w:r>
-        <w:rPr>
-          <w:b w:val="false"/>
-          <w:bCs w:val="false"/>
-          <w:sz w:val="18"/>
-          <w:szCs w:val="18"/>
-          <w:lang w:val="en-US"/>
-        </w:rPr>
-        <w:t>these are guests with inactive cameras</w:t>
-      </w:r>
-      <w:r>
-        <w:rPr>
-          <w:b w:val="false"/>
-          <w:bCs w:val="false"/>
-          <w:sz w:val="18"/>
-          <w:szCs w:val="18"/>
-          <w:lang w:val="en-US"/>
-        </w:rPr>
-        <w:t xml:space="preserve">. </w:t>
-      </w:r>
-      <w:r>
-        <w:rPr>
-          <w:b w:val="false"/>
-          <w:bCs w:val="false"/>
-          <w:sz w:val="18"/>
-          <w:szCs w:val="18"/>
-          <w:lang w:val="en-US"/>
-        </w:rPr>
-        <w:t>Click on it to see who is in the “audience” now</w:t>
-      </w:r>
-      <w:r>
-        <w:rPr>
-          <w:b w:val="false"/>
-          <w:bCs w:val="false"/>
-          <w:sz w:val="18"/>
-          <w:szCs w:val="18"/>
-          <w:lang w:val="en-US"/>
-        </w:rPr>
-        <w:t xml:space="preserve">. </w:t>
+        <w:t xml:space="preserve"> in the Room – these are guests with inactive cameras. Click on it to see who is in the “audience” now. </w:t>
       </w:r>
     </w:p>
     <w:p>
@@ -5734,27 +5504,7 @@
           <w:szCs w:val="18"/>
           <w:lang w:val="en-US"/>
         </w:rPr>
-        <w:t>When someone adds a message to the chat, everyone else present in the Room will hear a signal</w:t>
-      </w:r>
-      <w:r>
-        <w:rPr>
-          <w:b w:val="false"/>
-          <w:bCs w:val="false"/>
-          <w:sz w:val="18"/>
-          <w:szCs w:val="18"/>
-          <w:lang w:val="en-US"/>
-        </w:rPr>
-        <w:t xml:space="preserve"> </w:t>
-      </w:r>
-      <w:r>
-        <w:rPr>
-          <w:b w:val="false"/>
-          <w:bCs w:val="false"/>
-          <w:sz w:val="18"/>
-          <w:szCs w:val="18"/>
-          <w:lang w:val="en-US"/>
-        </w:rPr>
-        <w:t>and see the 4</w:t>
+        <w:t>When someone adds a message to the chat, everyone else present in the Room will hear a signal and see the 4</w:t>
       </w:r>
       <w:r>
         <w:rPr>
@@ -5775,27 +5525,7 @@
           <w:szCs w:val="18"/>
           <w:lang w:val="en-US"/>
         </w:rPr>
-        <w:t xml:space="preserve"> button slowly glowing green</w:t>
-      </w:r>
-      <w:r>
-        <w:rPr>
-          <w:b w:val="false"/>
-          <w:bCs w:val="false"/>
-          <w:sz w:val="18"/>
-          <w:szCs w:val="18"/>
-          <w:lang w:val="en-US"/>
-        </w:rPr>
-        <w:t xml:space="preserve">. </w:t>
-      </w:r>
-      <w:r>
-        <w:rPr>
-          <w:b w:val="false"/>
-          <w:bCs w:val="false"/>
-          <w:sz w:val="18"/>
-          <w:szCs w:val="18"/>
-          <w:lang w:val="en-US"/>
-        </w:rPr>
-        <w:t>Everyone can write in this chat, including guests and viewers.</w:t>
+        <w:t xml:space="preserve"> button slowly glowing green. Everyone can write in this chat, including guests and viewers.</w:t>
       </w:r>
     </w:p>
     <w:p>
@@ -5818,37 +5548,7 @@
           <w:szCs w:val="21"/>
           <w:lang w:val="en-US"/>
         </w:rPr>
-        <w:t>Video control</w:t>
-      </w:r>
-      <w:r>
-        <w:rPr>
-          <w:b/>
-          <w:bCs/>
-          <w:sz w:val="21"/>
-          <w:szCs w:val="21"/>
-          <w:lang w:val="en-US"/>
-        </w:rPr>
-        <w:t>/ “</w:t>
-      </w:r>
-      <w:r>
-        <w:rPr>
-          <w:b/>
-          <w:bCs/>
-          <w:sz w:val="21"/>
-          <w:szCs w:val="21"/>
-          <w:lang w:val="en-US"/>
-        </w:rPr>
-        <w:t>signals</w:t>
-      </w:r>
-      <w:r>
-        <w:rPr>
-          <w:b/>
-          <w:bCs/>
-          <w:sz w:val="21"/>
-          <w:szCs w:val="21"/>
-          <w:lang w:val="en-US"/>
-        </w:rPr>
-        <w:t>”</w:t>
+        <w:t>Video control/ “signals”</w:t>
       </w:r>
     </w:p>
     <w:p>
@@ -5864,197 +5564,7 @@
           <w:szCs w:val="18"/>
           <w:lang w:val="en-US"/>
         </w:rPr>
-        <w:t>Button</w:t>
-      </w:r>
-      <w:r>
-        <w:rPr>
-          <w:b w:val="false"/>
-          <w:bCs w:val="false"/>
-          <w:sz w:val="18"/>
-          <w:szCs w:val="18"/>
-          <w:lang w:val="en-US"/>
-        </w:rPr>
-        <w:t xml:space="preserve"> 5 </w:t>
-      </w:r>
-      <w:r>
-        <w:rPr>
-          <w:b w:val="false"/>
-          <w:bCs w:val="false"/>
-          <w:sz w:val="18"/>
-          <w:szCs w:val="18"/>
-          <w:lang w:val="en-US"/>
-        </w:rPr>
-        <w:t>from the left</w:t>
-      </w:r>
-      <w:r>
-        <w:rPr>
-          <w:b w:val="false"/>
-          <w:bCs w:val="false"/>
-          <w:sz w:val="18"/>
-          <w:szCs w:val="18"/>
-          <w:lang w:val="en-US"/>
-        </w:rPr>
-        <w:t xml:space="preserve">, </w:t>
-      </w:r>
-      <w:r>
-        <w:rPr>
-          <w:b w:val="false"/>
-          <w:bCs w:val="false"/>
-          <w:sz w:val="18"/>
-          <w:szCs w:val="18"/>
-          <w:lang w:val="en-US"/>
-        </w:rPr>
-        <w:t>the one before the last</w:t>
-      </w:r>
-      <w:r>
-        <w:rPr>
-          <w:b w:val="false"/>
-          <w:bCs w:val="false"/>
-          <w:sz w:val="18"/>
-          <w:szCs w:val="18"/>
-          <w:lang w:val="en-US"/>
-        </w:rPr>
-        <w:t xml:space="preserve">, </w:t>
-      </w:r>
-      <w:r>
-        <w:rPr>
-          <w:b w:val="false"/>
-          <w:bCs w:val="false"/>
-          <w:sz w:val="18"/>
-          <w:szCs w:val="18"/>
-          <w:lang w:val="en-US"/>
-        </w:rPr>
-        <w:t xml:space="preserve">appears in either of two variants - </w:t>
-      </w:r>
-      <w:r>
-        <w:rPr>
-          <w:b w:val="false"/>
-          <w:bCs w:val="false"/>
-          <w:sz w:val="18"/>
-          <w:szCs w:val="18"/>
-          <w:lang w:val="en-US"/>
-        </w:rPr>
-        <w:t xml:space="preserve"> </w:t>
-      </w:r>
-      <w:r>
-        <w:rPr>
-          <w:b w:val="false"/>
-          <w:bCs w:val="false"/>
-          <w:sz w:val="18"/>
-          <w:szCs w:val="18"/>
-          <w:lang w:val="en-US"/>
-        </w:rPr>
-        <w:t>a) video control</w:t>
-      </w:r>
-      <w:r>
-        <w:rPr>
-          <w:b w:val="false"/>
-          <w:bCs w:val="false"/>
-          <w:sz w:val="18"/>
-          <w:szCs w:val="18"/>
-          <w:lang w:val="en-US"/>
-        </w:rPr>
-        <w:t xml:space="preserve">, </w:t>
-      </w:r>
-      <w:r>
-        <w:rPr>
-          <w:b w:val="false"/>
-          <w:bCs w:val="false"/>
-          <w:sz w:val="18"/>
-          <w:szCs w:val="18"/>
-          <w:lang w:val="en-US"/>
-        </w:rPr>
-        <w:t>b)</w:t>
-      </w:r>
-      <w:r>
-        <w:rPr>
-          <w:b w:val="false"/>
-          <w:bCs w:val="false"/>
-          <w:sz w:val="18"/>
-          <w:szCs w:val="18"/>
-          <w:lang w:val="en-US"/>
-        </w:rPr>
-        <w:t xml:space="preserve"> </w:t>
-      </w:r>
-      <w:r>
-        <w:rPr>
-          <w:b w:val="false"/>
-          <w:bCs w:val="false"/>
-          <w:sz w:val="18"/>
-          <w:szCs w:val="18"/>
-          <w:lang w:val="en-US"/>
-        </w:rPr>
-        <w:t>a yellow</w:t>
-      </w:r>
-      <w:r>
-        <w:rPr>
-          <w:b w:val="false"/>
-          <w:bCs w:val="false"/>
-          <w:sz w:val="18"/>
-          <w:szCs w:val="18"/>
-          <w:lang w:val="en-US"/>
-        </w:rPr>
-        <w:t xml:space="preserve"> “</w:t>
-      </w:r>
-      <w:r>
-        <w:rPr>
-          <w:b w:val="false"/>
-          <w:bCs w:val="false"/>
-          <w:sz w:val="18"/>
-          <w:szCs w:val="18"/>
-          <w:lang w:val="en-US"/>
-        </w:rPr>
-        <w:t>bell</w:t>
-      </w:r>
-      <w:r>
-        <w:rPr>
-          <w:b w:val="false"/>
-          <w:bCs w:val="false"/>
-          <w:sz w:val="18"/>
-          <w:szCs w:val="18"/>
-          <w:lang w:val="en-US"/>
-        </w:rPr>
-        <w:t xml:space="preserve">” </w:t>
-      </w:r>
-      <w:r>
-        <w:rPr>
-          <w:b w:val="false"/>
-          <w:bCs w:val="false"/>
-          <w:sz w:val="18"/>
-          <w:szCs w:val="18"/>
-          <w:lang w:val="en-US"/>
-        </w:rPr>
-        <w:t>for signals</w:t>
-      </w:r>
-      <w:r>
-        <w:rPr>
-          <w:b w:val="false"/>
-          <w:bCs w:val="false"/>
-          <w:sz w:val="18"/>
-          <w:szCs w:val="18"/>
-          <w:lang w:val="en-US"/>
-        </w:rPr>
-        <w:t xml:space="preserve">. </w:t>
-      </w:r>
-      <w:r>
-        <w:rPr>
-          <w:b w:val="false"/>
-          <w:bCs w:val="false"/>
-          <w:sz w:val="18"/>
-          <w:szCs w:val="18"/>
-          <w:lang w:val="en-US"/>
-        </w:rPr>
-        <w:t>In the first case, this button does the following</w:t>
-      </w:r>
-      <w:r>
-        <w:rPr>
-          <w:b w:val="false"/>
-          <w:bCs w:val="false"/>
-          <w:sz w:val="18"/>
-          <w:szCs w:val="18"/>
-          <w:lang w:val="en-US"/>
-        </w:rPr>
-        <w:t>:</w:t>
+        <w:t>Button 5 from the left, the one before the last, appears in either of two variants -  a) video control, b) a yellow “bell” for signals. In the first case, this button does the following:</w:t>
       </w:r>
     </w:p>
     <w:p>
@@ -6070,67 +5580,7 @@
           <w:szCs w:val="18"/>
           <w:lang w:val="en-US"/>
         </w:rPr>
-        <w:t>1</w:t>
-      </w:r>
-      <w:r>
-        <w:rPr>
-          <w:b w:val="false"/>
-          <w:bCs w:val="false"/>
-          <w:sz w:val="18"/>
-          <w:szCs w:val="18"/>
-          <w:lang w:val="en-US"/>
-        </w:rPr>
-        <w:t xml:space="preserve">. </w:t>
-      </w:r>
-      <w:r>
-        <w:rPr>
-          <w:b w:val="false"/>
-          <w:bCs w:val="false"/>
-          <w:sz w:val="18"/>
-          <w:szCs w:val="18"/>
-          <w:lang w:val="en-US"/>
-        </w:rPr>
-        <w:t>switches on video from the main camera or</w:t>
-      </w:r>
-      <w:r>
-        <w:rPr>
-          <w:b w:val="false"/>
-          <w:bCs w:val="false"/>
-          <w:sz w:val="18"/>
-          <w:szCs w:val="18"/>
-          <w:lang w:val="en-US"/>
-        </w:rPr>
-        <w:t xml:space="preserve"> </w:t>
-      </w:r>
-      <w:r>
-        <w:rPr>
-          <w:b w:val="false"/>
-          <w:bCs w:val="false"/>
-          <w:sz w:val="18"/>
-          <w:szCs w:val="18"/>
-          <w:lang w:val="en-US"/>
-        </w:rPr>
-        <w:t>switches off video from any active camera and sets it audio-only</w:t>
-      </w:r>
-      <w:r>
-        <w:rPr>
-          <w:b w:val="false"/>
-          <w:bCs w:val="false"/>
-          <w:sz w:val="18"/>
-          <w:szCs w:val="18"/>
-          <w:lang w:val="en-US"/>
-        </w:rPr>
-        <w:t xml:space="preserve">, </w:t>
-      </w:r>
-      <w:r>
-        <w:rPr>
-          <w:b w:val="false"/>
-          <w:bCs w:val="false"/>
-          <w:sz w:val="18"/>
-          <w:szCs w:val="18"/>
-          <w:lang w:val="en-US"/>
-        </w:rPr>
-        <w:t>or</w:t>
+        <w:t>1. switches on video from the main camera or switches off video from any active camera and sets it audio-only, or</w:t>
       </w:r>
     </w:p>
     <w:p>
@@ -6146,67 +5596,7 @@
           <w:szCs w:val="18"/>
           <w:lang w:val="en-US"/>
         </w:rPr>
-        <w:t>2</w:t>
-      </w:r>
-      <w:r>
-        <w:rPr>
-          <w:b w:val="false"/>
-          <w:bCs w:val="false"/>
-          <w:sz w:val="18"/>
-          <w:szCs w:val="18"/>
-          <w:lang w:val="en-US"/>
-        </w:rPr>
-        <w:t xml:space="preserve">. </w:t>
-      </w:r>
-      <w:r>
-        <w:rPr>
-          <w:b w:val="false"/>
-          <w:bCs w:val="false"/>
-          <w:sz w:val="18"/>
-          <w:szCs w:val="18"/>
-          <w:lang w:val="en-US"/>
-        </w:rPr>
-        <w:t>starts and stops playing an</w:t>
-      </w:r>
-      <w:r>
-        <w:rPr>
-          <w:b w:val="false"/>
-          <w:bCs w:val="false"/>
-          <w:sz w:val="18"/>
-          <w:szCs w:val="18"/>
-          <w:lang w:val="en-US"/>
-        </w:rPr>
-        <w:t xml:space="preserve"> MP4 </w:t>
-      </w:r>
-      <w:r>
-        <w:rPr>
-          <w:b w:val="false"/>
-          <w:bCs w:val="false"/>
-          <w:sz w:val="18"/>
-          <w:szCs w:val="18"/>
-          <w:lang w:val="en-US"/>
-        </w:rPr>
-        <w:t>file</w:t>
-      </w:r>
-      <w:r>
-        <w:rPr>
-          <w:b w:val="false"/>
-          <w:bCs w:val="false"/>
-          <w:sz w:val="18"/>
-          <w:szCs w:val="18"/>
-          <w:lang w:val="en-US"/>
-        </w:rPr>
-        <w:t xml:space="preserve">, </w:t>
-      </w:r>
-      <w:r>
-        <w:rPr>
-          <w:b w:val="false"/>
-          <w:bCs w:val="false"/>
-          <w:sz w:val="18"/>
-          <w:szCs w:val="18"/>
-          <w:lang w:val="en-US"/>
-        </w:rPr>
-        <w:t>or</w:t>
+        <w:t>2. starts and stops playing an MP4 file, or</w:t>
       </w:r>
     </w:p>
     <w:p>
@@ -6222,37 +5612,7 @@
           <w:szCs w:val="18"/>
           <w:lang w:val="en-US"/>
         </w:rPr>
-        <w:t>3</w:t>
-      </w:r>
-      <w:r>
-        <w:rPr>
-          <w:b w:val="false"/>
-          <w:bCs w:val="false"/>
-          <w:sz w:val="18"/>
-          <w:szCs w:val="18"/>
-          <w:lang w:val="en-US"/>
-        </w:rPr>
-        <w:t xml:space="preserve">. </w:t>
-      </w:r>
-      <w:r>
-        <w:rPr>
-          <w:b w:val="false"/>
-          <w:bCs w:val="false"/>
-          <w:sz w:val="18"/>
-          <w:szCs w:val="18"/>
-          <w:lang w:val="en-US"/>
-        </w:rPr>
-        <w:t>starts and stops</w:t>
-      </w:r>
-      <w:r>
-        <w:rPr>
-          <w:b w:val="false"/>
-          <w:bCs w:val="false"/>
-          <w:sz w:val="18"/>
-          <w:szCs w:val="18"/>
-          <w:lang w:val="en-US"/>
-        </w:rPr>
-        <w:t xml:space="preserve"> “screen share”.</w:t>
+        <w:t>3. starts and stops “screen share”.</w:t>
       </w:r>
     </w:p>
     <w:p>
@@ -6268,67 +5628,7 @@
           <w:szCs w:val="18"/>
           <w:lang w:val="en-US"/>
         </w:rPr>
-        <w:t>In the other case,</w:t>
-      </w:r>
-      <w:r>
-        <w:rPr>
-          <w:b w:val="false"/>
-          <w:bCs w:val="false"/>
-          <w:sz w:val="18"/>
-          <w:szCs w:val="18"/>
-          <w:lang w:val="en-US"/>
-        </w:rPr>
-        <w:t xml:space="preserve"> </w:t>
-      </w:r>
-      <w:r>
-        <w:rPr>
-          <w:b w:val="false"/>
-          <w:bCs w:val="false"/>
-          <w:sz w:val="18"/>
-          <w:szCs w:val="18"/>
-          <w:lang w:val="en-US"/>
-        </w:rPr>
-        <w:t>that is with a guest and no free chairs left in the Room</w:t>
-      </w:r>
-      <w:r>
-        <w:rPr>
-          <w:b w:val="false"/>
-          <w:bCs w:val="false"/>
-          <w:sz w:val="18"/>
-          <w:szCs w:val="18"/>
-          <w:lang w:val="en-US"/>
-        </w:rPr>
-        <w:t xml:space="preserve">, </w:t>
-      </w:r>
-      <w:r>
-        <w:rPr>
-          <w:b w:val="false"/>
-          <w:bCs w:val="false"/>
-          <w:sz w:val="18"/>
-          <w:szCs w:val="18"/>
-          <w:lang w:val="en-US"/>
-        </w:rPr>
-        <w:t>this guest</w:t>
-      </w:r>
-      <w:r>
-        <w:rPr>
-          <w:b w:val="false"/>
-          <w:bCs w:val="false"/>
-          <w:sz w:val="18"/>
-          <w:szCs w:val="18"/>
-          <w:lang w:val="en-US"/>
-        </w:rPr>
-        <w:t xml:space="preserve"> </w:t>
-      </w:r>
-      <w:r>
-        <w:rPr>
-          <w:b w:val="false"/>
-          <w:bCs w:val="false"/>
-          <w:sz w:val="18"/>
-          <w:szCs w:val="18"/>
-          <w:lang w:val="en-US"/>
-        </w:rPr>
-        <w:t>instead of the “video control” will see a ”yellow bell”</w:t>
+        <w:t>In the other case, that is with a guest and no free chairs left in the Room, this guest instead of the “video control” will see a ”yellow bell”</w:t>
       </w:r>
       <w:r>
         <w:rPr>
@@ -6348,263 +5648,29 @@
           <w:szCs w:val="18"/>
           <w:lang w:val="en-US"/>
         </w:rPr>
-        <w:t xml:space="preserve">  </w:t>
-      </w:r>
-      <w:r>
-        <w:rPr>
-          <w:b w:val="false"/>
-          <w:bCs w:val="false"/>
-          <w:sz w:val="18"/>
-          <w:szCs w:val="18"/>
-          <w:lang w:val="en-US"/>
-        </w:rPr>
-        <w:t>to call it means the guest is asking to be activated as a participant</w:t>
-      </w:r>
-      <w:r>
-        <w:rPr>
-          <w:b w:val="false"/>
-          <w:bCs w:val="false"/>
-          <w:sz w:val="18"/>
-          <w:szCs w:val="18"/>
-          <w:lang w:val="en-US"/>
-        </w:rPr>
-        <w:t xml:space="preserve">, </w:t>
-      </w:r>
-      <w:r>
-        <w:rPr>
-          <w:b w:val="false"/>
-          <w:bCs w:val="false"/>
-          <w:sz w:val="18"/>
-          <w:szCs w:val="18"/>
-          <w:lang w:val="en-US"/>
-        </w:rPr>
-        <w:t>which is like bringing another free chair specially for this guest, an action quite possible – just wait for it. In most cases</w:t>
-      </w:r>
-      <w:r>
-        <w:rPr>
-          <w:b w:val="false"/>
-          <w:bCs w:val="false"/>
-          <w:sz w:val="18"/>
-          <w:szCs w:val="18"/>
-          <w:lang w:val="en-US"/>
-        </w:rPr>
-        <w:t xml:space="preserve">, </w:t>
-      </w:r>
-      <w:r>
-        <w:rPr>
-          <w:b w:val="false"/>
-          <w:bCs w:val="false"/>
-          <w:sz w:val="18"/>
-          <w:szCs w:val="18"/>
-          <w:lang w:val="en-US"/>
-        </w:rPr>
-        <w:t>the request will be heard and satisfied</w:t>
-      </w:r>
-      <w:r>
-        <w:rPr>
-          <w:b w:val="false"/>
-          <w:bCs w:val="false"/>
-          <w:sz w:val="18"/>
-          <w:szCs w:val="18"/>
-          <w:lang w:val="en-US"/>
-        </w:rPr>
-        <w:t xml:space="preserve">, </w:t>
-      </w:r>
-      <w:r>
-        <w:rPr>
-          <w:b w:val="false"/>
-          <w:bCs w:val="false"/>
-          <w:sz w:val="18"/>
-          <w:szCs w:val="18"/>
-          <w:lang w:val="en-US"/>
-        </w:rPr>
-        <w:t>a guru activating this guest with a click on the bright line “waiting”</w:t>
-      </w:r>
-      <w:r>
-        <w:rPr>
-          <w:b w:val="false"/>
-          <w:bCs w:val="false"/>
-          <w:sz w:val="18"/>
-          <w:szCs w:val="18"/>
-          <w:lang w:val="en-US"/>
-        </w:rPr>
-        <w:t xml:space="preserve"> </w:t>
-      </w:r>
-      <w:r>
-        <w:rPr>
-          <w:b w:val="false"/>
-          <w:bCs w:val="false"/>
-          <w:sz w:val="18"/>
-          <w:szCs w:val="18"/>
-          <w:lang w:val="en-US"/>
-        </w:rPr>
-        <w:t>that shows up in the same small window as the chat</w:t>
-      </w:r>
-      <w:r>
-        <w:rPr>
-          <w:b w:val="false"/>
-          <w:bCs w:val="false"/>
-          <w:sz w:val="18"/>
-          <w:szCs w:val="18"/>
-          <w:lang w:val="en-US"/>
-        </w:rPr>
-        <w:t xml:space="preserve">. </w:t>
-      </w:r>
-      <w:r>
-        <w:rPr>
-          <w:b w:val="false"/>
-          <w:bCs w:val="false"/>
-          <w:sz w:val="18"/>
-          <w:szCs w:val="18"/>
-          <w:lang w:val="en-US"/>
-        </w:rPr>
-        <w:t xml:space="preserve">The reverse process </w:t>
-      </w:r>
-      <w:r>
-        <w:rPr>
-          <w:b w:val="false"/>
-          <w:bCs w:val="false"/>
-          <w:sz w:val="18"/>
-          <w:szCs w:val="18"/>
-          <w:lang w:val="en-US"/>
-        </w:rPr>
-        <w:t>(</w:t>
-      </w:r>
-      <w:r>
-        <w:rPr>
-          <w:b w:val="false"/>
-          <w:bCs w:val="false"/>
-          <w:sz w:val="18"/>
-          <w:szCs w:val="18"/>
-          <w:lang w:val="en-US"/>
-        </w:rPr>
-        <w:t>which looks like pushing the guest from the chair</w:t>
-      </w:r>
-      <w:r>
-        <w:rPr>
-          <w:b w:val="false"/>
-          <w:bCs w:val="false"/>
-          <w:sz w:val="18"/>
-          <w:szCs w:val="18"/>
-          <w:lang w:val="en-US"/>
-        </w:rPr>
-        <w:t xml:space="preserve">) </w:t>
-      </w:r>
-      <w:r>
-        <w:rPr>
-          <w:b w:val="false"/>
-          <w:bCs w:val="false"/>
-          <w:sz w:val="18"/>
-          <w:szCs w:val="18"/>
-          <w:lang w:val="en-US"/>
-        </w:rPr>
-        <w:t>is</w:t>
-      </w:r>
-      <w:r>
-        <w:rPr>
-          <w:b w:val="false"/>
-          <w:bCs w:val="false"/>
-          <w:sz w:val="18"/>
-          <w:szCs w:val="18"/>
-          <w:lang w:val="en-US"/>
-        </w:rPr>
-        <w:t xml:space="preserve"> </w:t>
-      </w:r>
-      <w:r>
-        <w:rPr>
-          <w:b w:val="false"/>
-          <w:bCs w:val="false"/>
-          <w:sz w:val="18"/>
-          <w:szCs w:val="18"/>
-          <w:lang w:val="en-US"/>
-        </w:rPr>
-        <w:t xml:space="preserve">even more simple </w:t>
-      </w:r>
-      <w:r>
-        <w:rPr>
-          <w:b w:val="false"/>
-          <w:bCs w:val="false"/>
-          <w:sz w:val="18"/>
-          <w:szCs w:val="18"/>
-          <w:lang w:val="en-US"/>
-        </w:rPr>
-        <w:t xml:space="preserve">– </w:t>
-      </w:r>
-      <w:r>
-        <w:rPr>
-          <w:b w:val="false"/>
-          <w:bCs w:val="false"/>
-          <w:sz w:val="18"/>
-          <w:szCs w:val="18"/>
-          <w:lang w:val="en-US"/>
-        </w:rPr>
-        <w:t>a guru clicks</w:t>
-      </w:r>
-      <w:r>
-        <w:rPr>
-          <w:b w:val="false"/>
-          <w:bCs w:val="false"/>
-          <w:sz w:val="18"/>
-          <w:szCs w:val="18"/>
-          <w:lang w:val="en-US"/>
-        </w:rPr>
-        <w:t xml:space="preserve"> </w:t>
-      </w:r>
-      <w:r>
-        <w:rPr>
-          <w:b w:val="false"/>
-          <w:bCs w:val="false"/>
-          <w:sz w:val="18"/>
-          <w:szCs w:val="18"/>
-          <w:lang w:val="en-US"/>
-        </w:rPr>
-        <w:t>on this guest’s name</w:t>
-      </w:r>
-      <w:r>
-        <w:rPr>
-          <w:b w:val="false"/>
-          <w:bCs w:val="false"/>
-          <w:sz w:val="18"/>
-          <w:szCs w:val="18"/>
-          <w:lang w:val="en-US"/>
-        </w:rPr>
-        <w:t xml:space="preserve">, </w:t>
-      </w:r>
-      <w:r>
-        <w:rPr>
-          <w:b w:val="false"/>
-          <w:bCs w:val="false"/>
-          <w:sz w:val="18"/>
-          <w:szCs w:val="18"/>
-          <w:lang w:val="en-US"/>
-        </w:rPr>
-        <w:t>sending him back to the “audience” as a viewer</w:t>
-      </w:r>
-      <w:r>
-        <w:rPr>
-          <w:b w:val="false"/>
-          <w:bCs w:val="false"/>
-          <w:sz w:val="18"/>
-          <w:szCs w:val="18"/>
-          <w:lang w:val="en-US"/>
-        </w:rPr>
-        <w:t>.</w:t>
-      </w:r>
-    </w:p>
-    <w:p>
-      <w:pPr>
-        <w:pStyle w:val="Normal"/>
-        <w:rPr>
-          <w:b w:val="false"/>
-          <w:b w:val="false"/>
-          <w:bCs w:val="false"/>
-          <w:sz w:val="18"/>
-          <w:szCs w:val="18"/>
-          <w:lang w:val="en-US"/>
-        </w:rPr>
-      </w:pPr>
-      <w:r>
-        <w:rPr/>
+        <w:t xml:space="preserve">  to call it means the guest is asking to be activated as a participant, which is like bringing another free chair specially for this guest, an action quite possible – just wait for it. In most cases, the request will be heard and satisfied, a guru activating this guest with a click on the bright line “waiting” that shows up in the same small window as the chat. The reverse process (which looks like pushing the guest from the chair) is even more simple – a guru clicks on this guest’s name, sending him back to the “audience” as a viewer.</w:t>
+      </w:r>
+    </w:p>
+    <w:p>
+      <w:pPr>
+        <w:pStyle w:val="Normal"/>
+        <w:rPr>
+          <w:b w:val="false"/>
+          <w:b w:val="false"/>
+          <w:bCs w:val="false"/>
+          <w:sz w:val="18"/>
+          <w:szCs w:val="18"/>
+          <w:lang w:val="en-US"/>
+        </w:rPr>
+      </w:pPr>
+      <w:r>
+        <w:rPr>
+          <w:b w:val="false"/>
+          <w:bCs w:val="false"/>
+          <w:sz w:val="18"/>
+          <w:szCs w:val="18"/>
+          <w:lang w:val="en-US"/>
+        </w:rPr>
       </w:r>
     </w:p>
     <w:p>
@@ -6650,287 +5716,7 @@
           <w:szCs w:val="18"/>
           <w:lang w:val="en-US"/>
         </w:rPr>
-        <w:t>In this mode</w:t>
-      </w:r>
-      <w:r>
-        <w:rPr>
-          <w:b w:val="false"/>
-          <w:bCs w:val="false"/>
-          <w:sz w:val="18"/>
-          <w:szCs w:val="18"/>
-          <w:lang w:val="en-US"/>
-        </w:rPr>
-        <w:t xml:space="preserve">, </w:t>
-      </w:r>
-      <w:r>
-        <w:rPr>
-          <w:b w:val="false"/>
-          <w:bCs w:val="false"/>
-          <w:sz w:val="18"/>
-          <w:szCs w:val="18"/>
-          <w:lang w:val="en-US"/>
-        </w:rPr>
-        <w:t>the participant’s camera is active</w:t>
-      </w:r>
-      <w:r>
-        <w:rPr>
-          <w:b w:val="false"/>
-          <w:bCs w:val="false"/>
-          <w:sz w:val="18"/>
-          <w:szCs w:val="18"/>
-          <w:lang w:val="en-US"/>
-        </w:rPr>
-        <w:t xml:space="preserve">, </w:t>
-      </w:r>
-      <w:r>
-        <w:rPr>
-          <w:b w:val="false"/>
-          <w:bCs w:val="false"/>
-          <w:sz w:val="18"/>
-          <w:szCs w:val="18"/>
-          <w:lang w:val="en-US"/>
-        </w:rPr>
-        <w:t>but sends no video,</w:t>
-      </w:r>
-      <w:r>
-        <w:rPr>
-          <w:b w:val="false"/>
-          <w:bCs w:val="false"/>
-          <w:sz w:val="18"/>
-          <w:szCs w:val="18"/>
-          <w:lang w:val="en-US"/>
-        </w:rPr>
-        <w:t xml:space="preserve"> </w:t>
-      </w:r>
-      <w:r>
-        <w:rPr>
-          <w:b w:val="false"/>
-          <w:bCs w:val="false"/>
-          <w:sz w:val="18"/>
-          <w:szCs w:val="18"/>
-          <w:lang w:val="en-US"/>
-        </w:rPr>
-        <w:t>only its microphone can work</w:t>
-      </w:r>
-      <w:r>
-        <w:rPr>
-          <w:b w:val="false"/>
-          <w:bCs w:val="false"/>
-          <w:sz w:val="18"/>
-          <w:szCs w:val="18"/>
-          <w:lang w:val="en-US"/>
-        </w:rPr>
-        <w:t xml:space="preserve">. </w:t>
-      </w:r>
-      <w:r>
-        <w:rPr>
-          <w:b w:val="false"/>
-          <w:bCs w:val="false"/>
-          <w:sz w:val="18"/>
-          <w:szCs w:val="18"/>
-          <w:lang w:val="en-US"/>
-        </w:rPr>
-        <w:t>Everyone else in the Room will see this participant as a dark and empty square</w:t>
-      </w:r>
-      <w:r>
-        <w:rPr>
-          <w:b w:val="false"/>
-          <w:bCs w:val="false"/>
-          <w:sz w:val="18"/>
-          <w:szCs w:val="18"/>
-          <w:lang w:val="en-US"/>
-        </w:rPr>
-        <w:t xml:space="preserve">, </w:t>
-      </w:r>
-      <w:r>
-        <w:rPr>
-          <w:b w:val="false"/>
-          <w:bCs w:val="false"/>
-          <w:sz w:val="18"/>
-          <w:szCs w:val="18"/>
-          <w:lang w:val="en-US"/>
-        </w:rPr>
-        <w:t xml:space="preserve">with a name </w:t>
-      </w:r>
-      <w:r>
-        <w:rPr>
-          <w:b w:val="false"/>
-          <w:bCs w:val="false"/>
-          <w:sz w:val="18"/>
-          <w:szCs w:val="18"/>
-          <w:lang w:val="en-US"/>
-        </w:rPr>
-        <w:t>in the bottom</w:t>
-      </w:r>
-      <w:r>
-        <w:rPr>
-          <w:b w:val="false"/>
-          <w:bCs w:val="false"/>
-          <w:sz w:val="18"/>
-          <w:szCs w:val="18"/>
-          <w:lang w:val="en-US"/>
-        </w:rPr>
-        <w:t xml:space="preserve">; </w:t>
-      </w:r>
-      <w:r>
-        <w:rPr>
-          <w:b w:val="false"/>
-          <w:bCs w:val="false"/>
-          <w:sz w:val="18"/>
-          <w:szCs w:val="18"/>
-          <w:lang w:val="en-US"/>
-        </w:rPr>
-        <w:t>and if the microphone is also switched off</w:t>
-      </w:r>
-      <w:r>
-        <w:rPr>
-          <w:b w:val="false"/>
-          <w:bCs w:val="false"/>
-          <w:sz w:val="18"/>
-          <w:szCs w:val="18"/>
-          <w:lang w:val="en-US"/>
-        </w:rPr>
-        <w:t xml:space="preserve">, </w:t>
-      </w:r>
-      <w:r>
-        <w:rPr>
-          <w:b w:val="false"/>
-          <w:bCs w:val="false"/>
-          <w:sz w:val="18"/>
-          <w:szCs w:val="18"/>
-          <w:lang w:val="en-US"/>
-        </w:rPr>
-        <w:t>in the right bottom corner of the square there will be</w:t>
-      </w:r>
-      <w:r>
-        <w:rPr>
-          <w:b w:val="false"/>
-          <w:bCs w:val="false"/>
-          <w:sz w:val="18"/>
-          <w:szCs w:val="18"/>
-          <w:lang w:val="en-US"/>
-        </w:rPr>
-        <w:t xml:space="preserve"> «X». </w:t>
-      </w:r>
-      <w:r>
-        <w:rPr>
-          <w:b w:val="false"/>
-          <w:bCs w:val="false"/>
-          <w:sz w:val="18"/>
-          <w:szCs w:val="18"/>
-          <w:lang w:val="en-US"/>
-        </w:rPr>
-        <w:t>Switching off video from your camera</w:t>
-      </w:r>
-      <w:r>
-        <w:rPr>
-          <w:b w:val="false"/>
-          <w:bCs w:val="false"/>
-          <w:sz w:val="18"/>
-          <w:szCs w:val="18"/>
-          <w:lang w:val="en-US"/>
-        </w:rPr>
-        <w:t xml:space="preserve">, </w:t>
-      </w:r>
-      <w:r>
-        <w:rPr>
-          <w:b w:val="false"/>
-          <w:bCs w:val="false"/>
-          <w:sz w:val="18"/>
-          <w:szCs w:val="18"/>
-          <w:lang w:val="en-US"/>
-        </w:rPr>
-        <w:t>you always send it</w:t>
-      </w:r>
-      <w:r>
-        <w:rPr>
-          <w:b w:val="false"/>
-          <w:bCs w:val="false"/>
-          <w:sz w:val="18"/>
-          <w:szCs w:val="18"/>
-          <w:lang w:val="en-US"/>
-        </w:rPr>
-        <w:t xml:space="preserve"> </w:t>
-      </w:r>
-      <w:r>
-        <w:rPr>
-          <w:b w:val="false"/>
-          <w:bCs w:val="false"/>
-          <w:sz w:val="18"/>
-          <w:szCs w:val="18"/>
-          <w:lang w:val="en-US"/>
-        </w:rPr>
-        <w:t xml:space="preserve">to </w:t>
-      </w:r>
-      <w:r>
-        <w:rPr>
-          <w:b w:val="false"/>
-          <w:bCs w:val="false"/>
-          <w:sz w:val="18"/>
-          <w:szCs w:val="18"/>
-          <w:lang w:val="en-US"/>
-        </w:rPr>
-        <w:t xml:space="preserve">«audio-only» </w:t>
-      </w:r>
-      <w:r>
-        <w:rPr>
-          <w:b w:val="false"/>
-          <w:bCs w:val="false"/>
-          <w:sz w:val="18"/>
-          <w:szCs w:val="18"/>
-          <w:lang w:val="en-US"/>
-        </w:rPr>
-        <w:t>mode</w:t>
-      </w:r>
-      <w:r>
-        <w:rPr>
-          <w:b w:val="false"/>
-          <w:bCs w:val="false"/>
-          <w:sz w:val="18"/>
-          <w:szCs w:val="18"/>
-          <w:lang w:val="en-US"/>
-        </w:rPr>
-        <w:t xml:space="preserve">. </w:t>
-      </w:r>
-      <w:r>
-        <w:rPr>
-          <w:b w:val="false"/>
-          <w:bCs w:val="false"/>
-          <w:sz w:val="18"/>
-          <w:szCs w:val="18"/>
-          <w:lang w:val="en-US"/>
-        </w:rPr>
-        <w:t>Will the others in the Room be able to hear you or not depends on whether you microphone is on or of</w:t>
-      </w:r>
-      <w:r>
-        <w:rPr>
-          <w:b w:val="false"/>
-          <w:bCs w:val="false"/>
-          <w:sz w:val="18"/>
-          <w:szCs w:val="18"/>
-          <w:lang w:val="en-US"/>
-        </w:rPr>
-        <w:t>f</w:t>
-      </w:r>
-      <w:r>
-        <w:rPr>
-          <w:b w:val="false"/>
-          <w:bCs w:val="false"/>
-          <w:sz w:val="18"/>
-          <w:szCs w:val="18"/>
-          <w:lang w:val="en-US"/>
-        </w:rPr>
-        <w:t xml:space="preserve">. </w:t>
-      </w:r>
-      <w:r>
-        <w:rPr>
-          <w:b w:val="false"/>
-          <w:bCs w:val="false"/>
-          <w:sz w:val="18"/>
-          <w:szCs w:val="18"/>
-          <w:lang w:val="en-US"/>
-        </w:rPr>
-        <w:t>Almost all web cameras have a microphone, and it is controlled separately from video, that is, video on/off, microphone on/off.</w:t>
+        <w:t>In this mode, the participant’s camera is active, but sends no video, only its microphone can work. Everyone else in the Room will see this participant as a dark and empty square, with a name in the bottom; and if the microphone is also switched off, in the right bottom corner of the square there will be «X». Switching off video from your camera, you always send it to «audio-only» mode. Will the others in the Room be able to hear you or not depends on whether you microphone is on or off. Almost all web cameras have a microphone, and it is controlled separately from video, that is, video on/off, microphone on/off.</w:t>
       </w:r>
     </w:p>
     <w:p>
@@ -6969,67 +5755,7 @@
           <w:szCs w:val="18"/>
           <w:lang w:val="en-US"/>
         </w:rPr>
-        <w:t>The last button in the main menu allows one to leave the Room</w:t>
-      </w:r>
-      <w:r>
-        <w:rPr>
-          <w:b w:val="false"/>
-          <w:bCs w:val="false"/>
-          <w:sz w:val="18"/>
-          <w:szCs w:val="18"/>
-          <w:lang w:val="en-US"/>
-        </w:rPr>
-        <w:t xml:space="preserve">. </w:t>
-      </w:r>
-      <w:r>
-        <w:rPr>
-          <w:b w:val="false"/>
-          <w:bCs w:val="false"/>
-          <w:sz w:val="18"/>
-          <w:szCs w:val="18"/>
-          <w:lang w:val="en-US"/>
-        </w:rPr>
-        <w:t>Clicking on it, a guest or a participant returns to the outside of the Room</w:t>
-      </w:r>
-      <w:r>
-        <w:rPr>
-          <w:b w:val="false"/>
-          <w:bCs w:val="false"/>
-          <w:sz w:val="18"/>
-          <w:szCs w:val="18"/>
-          <w:lang w:val="en-US"/>
-        </w:rPr>
-        <w:t xml:space="preserve"> </w:t>
-      </w:r>
-      <w:r>
-        <w:rPr>
-          <w:b w:val="false"/>
-          <w:bCs w:val="false"/>
-          <w:sz w:val="18"/>
-          <w:szCs w:val="18"/>
-          <w:lang w:val="en-US"/>
-        </w:rPr>
-        <w:t>seeing the</w:t>
-      </w:r>
-      <w:r>
-        <w:rPr>
-          <w:b w:val="false"/>
-          <w:bCs w:val="false"/>
-          <w:sz w:val="18"/>
-          <w:szCs w:val="18"/>
-          <w:lang w:val="en-US"/>
-        </w:rPr>
-        <w:t xml:space="preserve"> door or “click to enter” screen –</w:t>
-      </w:r>
-      <w:r>
-        <w:rPr>
-          <w:b w:val="false"/>
-          <w:bCs w:val="false"/>
-          <w:sz w:val="18"/>
-          <w:szCs w:val="18"/>
-          <w:lang w:val="en-US"/>
-        </w:rPr>
-        <w:t xml:space="preserve"> depending on the access mode and presence of the “name“ cookie in the browser.</w:t>
+        <w:t>The last button in the main menu allows one to leave the Room. Clicking on it, a guest or a participant returns to the outside of the Room seeing the door or “click to enter” screen – depending on the access mode and presence of the “name“ cookie in the browser.</w:t>
       </w:r>
     </w:p>
     <w:p>
@@ -7061,11 +5787,8 @@
           <w:ilvl w:val="1"/>
           <w:numId w:val="2"/>
         </w:numPr>
-        <w:rPr>
-          <w:lang w:val="en-US"/>
-        </w:rPr>
-      </w:pPr>
-      <w:bookmarkStart w:id="4" w:name="_Toc46515518311"/>
+        <w:rPr/>
+      </w:pPr>
       <w:r>
         <w:rPr>
           <w:b/>
@@ -7074,18 +5797,7 @@
           <w:szCs w:val="18"/>
           <w:lang w:val="en-US"/>
         </w:rPr>
-        <w:t>К</w:t>
-      </w:r>
-      <w:bookmarkEnd w:id="4"/>
-      <w:r>
-        <w:rPr>
-          <w:b/>
-          <w:bCs/>
-          <w:sz w:val="22"/>
-          <w:szCs w:val="18"/>
-          <w:lang w:val="en-US"/>
-        </w:rPr>
-        <w:t>онтроль за комнатой</w:t>
+        <w:t>Room controls</w:t>
       </w:r>
     </w:p>
     <w:p>
@@ -7163,54 +5875,911 @@
           <w:numId w:val="2"/>
         </w:numPr>
         <w:rPr>
-          <w:lang w:val="ru-RU"/>
-        </w:rPr>
-      </w:pPr>
-      <w:r>
-        <w:rPr>
-          <w:b/>
-          <w:bCs/>
-          <w:sz w:val="18"/>
-          <w:szCs w:val="18"/>
-          <w:lang w:val="en-US"/>
-        </w:rPr>
-        <w:t>Звук</w:t>
-      </w:r>
-    </w:p>
-    <w:p>
-      <w:pPr>
-        <w:pStyle w:val="Normal"/>
-        <w:rPr>
-          <w:lang w:val="en-US"/>
-        </w:rPr>
-      </w:pPr>
-      <w:r>
-        <w:rPr>
-          <w:b w:val="false"/>
-          <w:bCs w:val="false"/>
-          <w:sz w:val="18"/>
-          <w:szCs w:val="18"/>
-          <w:lang w:val="en-US"/>
-        </w:rPr>
-        <w:t>Все пользователи в комнате: гуру, авторизованные пользователи, гости, в т.ч. “зрители” - могут регулировать у себя звук от каждого источника. Прежде всего, могут заглушить его или включить обратно; это достигается нажатием на иконку в правом нижнем углу каждой картинки, справа от имени (см. иллюстрацию выше). В зависимости от того, чьё это видео и как вы установили его звук ранее, иконка-индикатор может быть в одном из 4 состояний: “громкоговоритель”, “зачёркнутый громкоговоритель”, “микрофон” и “X” - что означает, а) звук данного видео включён, б) звук видео  выключен, в) ваш микрофон включен, г) микрофон (ваш или у другого участника) выключен. Нажатие на иконку-индикатор переключит состояние на противоположное, кроме случая, когда “X” означает, что выключен микрофон у другого участника (4-ый слева на картинке), на что вы, конечно, не сможете повлиять, кроме как путём устного или письменного внушения.</w:t>
-      </w:r>
-    </w:p>
-    <w:p>
-      <w:pPr>
-        <w:pStyle w:val="Normal"/>
-        <w:rPr>
-          <w:lang w:val="en-US"/>
-        </w:rPr>
-      </w:pPr>
-      <w:r>
-        <w:rPr>
-          <w:b w:val="false"/>
-          <w:bCs w:val="false"/>
-          <w:sz w:val="18"/>
-          <w:szCs w:val="18"/>
-          <w:lang w:val="en-US"/>
-        </w:rPr>
-        <w:t>Также, у большинства браузеров (кроме девайсов Apple) нажатие иконки “звук” открывает в левом нижнем углу картинки слайдер “громкости”, которым можно увеличить или уменьшить звук от данного источника.</w:t>
+          <w:sz w:val="21"/>
+          <w:szCs w:val="21"/>
+        </w:rPr>
+      </w:pPr>
+      <w:r>
+        <w:rPr>
+          <w:b/>
+          <w:bCs/>
+          <w:sz w:val="21"/>
+          <w:szCs w:val="21"/>
+          <w:lang w:val="en-US"/>
+        </w:rPr>
+        <w:t>Sound</w:t>
+      </w:r>
+    </w:p>
+    <w:p>
+      <w:pPr>
+        <w:pStyle w:val="Normal"/>
+        <w:rPr/>
+      </w:pPr>
+      <w:r>
+        <w:rPr>
+          <w:b w:val="false"/>
+          <w:bCs w:val="false"/>
+          <w:sz w:val="18"/>
+          <w:szCs w:val="18"/>
+          <w:lang w:val="en-US"/>
+        </w:rPr>
+        <w:t>Everyone in the Room</w:t>
+      </w:r>
+      <w:r>
+        <w:rPr>
+          <w:b w:val="false"/>
+          <w:bCs w:val="false"/>
+          <w:sz w:val="18"/>
+          <w:szCs w:val="18"/>
+          <w:lang w:val="en-US"/>
+        </w:rPr>
+        <w:t xml:space="preserve">: </w:t>
+      </w:r>
+      <w:r>
+        <w:rPr>
+          <w:b w:val="false"/>
+          <w:bCs w:val="false"/>
+          <w:sz w:val="18"/>
+          <w:szCs w:val="18"/>
+          <w:lang w:val="en-US"/>
+        </w:rPr>
+        <w:t>gurus</w:t>
+      </w:r>
+      <w:r>
+        <w:rPr>
+          <w:b w:val="false"/>
+          <w:bCs w:val="false"/>
+          <w:sz w:val="18"/>
+          <w:szCs w:val="18"/>
+          <w:lang w:val="en-US"/>
+        </w:rPr>
+        <w:t xml:space="preserve">, </w:t>
+      </w:r>
+      <w:r>
+        <w:rPr>
+          <w:b w:val="false"/>
+          <w:bCs w:val="false"/>
+          <w:sz w:val="18"/>
+          <w:szCs w:val="18"/>
+          <w:lang w:val="en-US"/>
+        </w:rPr>
+        <w:t>authorized</w:t>
+      </w:r>
+      <w:r>
+        <w:rPr>
+          <w:b w:val="false"/>
+          <w:bCs w:val="false"/>
+          <w:sz w:val="18"/>
+          <w:szCs w:val="18"/>
+          <w:lang w:val="en-US"/>
+        </w:rPr>
+        <w:t xml:space="preserve"> </w:t>
+      </w:r>
+      <w:r>
+        <w:rPr>
+          <w:b w:val="false"/>
+          <w:bCs w:val="false"/>
+          <w:sz w:val="18"/>
+          <w:szCs w:val="18"/>
+          <w:lang w:val="en-US"/>
+        </w:rPr>
+        <w:t>users</w:t>
+      </w:r>
+      <w:r>
+        <w:rPr>
+          <w:b w:val="false"/>
+          <w:bCs w:val="false"/>
+          <w:sz w:val="18"/>
+          <w:szCs w:val="18"/>
+          <w:lang w:val="en-US"/>
+        </w:rPr>
+        <w:t xml:space="preserve">, </w:t>
+      </w:r>
+      <w:r>
+        <w:rPr>
+          <w:b w:val="false"/>
+          <w:bCs w:val="false"/>
+          <w:sz w:val="18"/>
+          <w:szCs w:val="18"/>
+          <w:lang w:val="en-US"/>
+        </w:rPr>
+        <w:t>guests</w:t>
+      </w:r>
+      <w:r>
+        <w:rPr>
+          <w:b w:val="false"/>
+          <w:bCs w:val="false"/>
+          <w:sz w:val="18"/>
+          <w:szCs w:val="18"/>
+          <w:lang w:val="en-US"/>
+        </w:rPr>
+        <w:t xml:space="preserve">, </w:t>
+      </w:r>
+      <w:r>
+        <w:rPr>
+          <w:b w:val="false"/>
+          <w:bCs w:val="false"/>
+          <w:sz w:val="18"/>
+          <w:szCs w:val="18"/>
+          <w:lang w:val="en-US"/>
+        </w:rPr>
+        <w:t>including “viewers”</w:t>
+      </w:r>
+      <w:r>
+        <w:rPr>
+          <w:b w:val="false"/>
+          <w:bCs w:val="false"/>
+          <w:sz w:val="18"/>
+          <w:szCs w:val="18"/>
+          <w:lang w:val="en-US"/>
+        </w:rPr>
+        <w:t xml:space="preserve"> - </w:t>
+      </w:r>
+      <w:r>
+        <w:rPr>
+          <w:b w:val="false"/>
+          <w:bCs w:val="false"/>
+          <w:sz w:val="18"/>
+          <w:szCs w:val="18"/>
+          <w:lang w:val="en-US"/>
+        </w:rPr>
+        <w:t>can control the sound from each of the sources</w:t>
+      </w:r>
+      <w:r>
+        <w:rPr>
+          <w:b w:val="false"/>
+          <w:bCs w:val="false"/>
+          <w:sz w:val="18"/>
+          <w:szCs w:val="18"/>
+          <w:lang w:val="en-US"/>
+        </w:rPr>
+        <w:t xml:space="preserve">. </w:t>
+      </w:r>
+      <w:r>
+        <w:rPr>
+          <w:b w:val="false"/>
+          <w:bCs w:val="false"/>
+          <w:sz w:val="18"/>
+          <w:szCs w:val="18"/>
+          <w:lang w:val="en-US"/>
+        </w:rPr>
+        <w:t>Basically</w:t>
+      </w:r>
+      <w:r>
+        <w:rPr>
+          <w:b w:val="false"/>
+          <w:bCs w:val="false"/>
+          <w:sz w:val="18"/>
+          <w:szCs w:val="18"/>
+          <w:lang w:val="en-US"/>
+        </w:rPr>
+        <w:t xml:space="preserve">, </w:t>
+      </w:r>
+      <w:r>
+        <w:rPr>
+          <w:b w:val="false"/>
+          <w:bCs w:val="false"/>
+          <w:sz w:val="18"/>
+          <w:szCs w:val="18"/>
+          <w:lang w:val="en-US"/>
+        </w:rPr>
+        <w:t>they can mute and unmute each source</w:t>
+      </w:r>
+      <w:r>
+        <w:rPr>
+          <w:b w:val="false"/>
+          <w:bCs w:val="false"/>
+          <w:sz w:val="18"/>
+          <w:szCs w:val="18"/>
+          <w:lang w:val="en-US"/>
+        </w:rPr>
+        <w:t xml:space="preserve">; </w:t>
+      </w:r>
+      <w:r>
+        <w:rPr>
+          <w:b w:val="false"/>
+          <w:bCs w:val="false"/>
+          <w:sz w:val="18"/>
+          <w:szCs w:val="18"/>
+          <w:lang w:val="en-US"/>
+        </w:rPr>
+        <w:t>this is done by clicking on the icon in the right bottom corner of each square</w:t>
+      </w:r>
+      <w:r>
+        <w:rPr>
+          <w:b w:val="false"/>
+          <w:bCs w:val="false"/>
+          <w:sz w:val="18"/>
+          <w:szCs w:val="18"/>
+          <w:lang w:val="en-US"/>
+        </w:rPr>
+        <w:t xml:space="preserve">, </w:t>
+      </w:r>
+      <w:r>
+        <w:rPr>
+          <w:b w:val="false"/>
+          <w:bCs w:val="false"/>
+          <w:sz w:val="18"/>
+          <w:szCs w:val="18"/>
+          <w:lang w:val="en-US"/>
+        </w:rPr>
+        <w:t>on the right of the name</w:t>
+      </w:r>
+      <w:r>
+        <w:rPr>
+          <w:b w:val="false"/>
+          <w:bCs w:val="false"/>
+          <w:sz w:val="18"/>
+          <w:szCs w:val="18"/>
+          <w:lang w:val="en-US"/>
+        </w:rPr>
+        <w:t xml:space="preserve"> (</w:t>
+      </w:r>
+      <w:r>
+        <w:rPr>
+          <w:b w:val="false"/>
+          <w:bCs w:val="false"/>
+          <w:sz w:val="18"/>
+          <w:szCs w:val="18"/>
+          <w:lang w:val="en-US"/>
+        </w:rPr>
+        <w:t>see picture above</w:t>
+      </w:r>
+      <w:r>
+        <w:rPr>
+          <w:b w:val="false"/>
+          <w:bCs w:val="false"/>
+          <w:sz w:val="18"/>
+          <w:szCs w:val="18"/>
+          <w:lang w:val="en-US"/>
+        </w:rPr>
+        <w:t xml:space="preserve">). </w:t>
+      </w:r>
+      <w:r>
+        <w:rPr>
+          <w:b w:val="false"/>
+          <w:bCs w:val="false"/>
+          <w:sz w:val="18"/>
+          <w:szCs w:val="18"/>
+          <w:lang w:val="en-US"/>
+        </w:rPr>
+        <w:t xml:space="preserve">Depending on whose camera it is and what </w:t>
+      </w:r>
+      <w:r>
+        <w:rPr>
+          <w:b w:val="false"/>
+          <w:bCs w:val="false"/>
+          <w:sz w:val="18"/>
+          <w:szCs w:val="18"/>
+          <w:lang w:val="en-US"/>
+        </w:rPr>
+        <w:t>is</w:t>
+      </w:r>
+      <w:r>
+        <w:rPr>
+          <w:b w:val="false"/>
+          <w:bCs w:val="false"/>
+          <w:sz w:val="18"/>
+          <w:szCs w:val="18"/>
+          <w:lang w:val="en-US"/>
+        </w:rPr>
+        <w:t xml:space="preserve"> its </w:t>
+      </w:r>
+      <w:r>
+        <w:rPr>
+          <w:b w:val="false"/>
+          <w:bCs w:val="false"/>
+          <w:sz w:val="18"/>
+          <w:szCs w:val="18"/>
+          <w:lang w:val="en-US"/>
+        </w:rPr>
+        <w:t>current</w:t>
+      </w:r>
+      <w:r>
+        <w:rPr>
+          <w:b w:val="false"/>
+          <w:bCs w:val="false"/>
+          <w:sz w:val="18"/>
+          <w:szCs w:val="18"/>
+          <w:lang w:val="en-US"/>
+        </w:rPr>
+        <w:t xml:space="preserve"> setting</w:t>
+      </w:r>
+      <w:r>
+        <w:rPr>
+          <w:b w:val="false"/>
+          <w:bCs w:val="false"/>
+          <w:sz w:val="18"/>
+          <w:szCs w:val="18"/>
+          <w:lang w:val="en-US"/>
+        </w:rPr>
+        <w:t xml:space="preserve">, </w:t>
+      </w:r>
+      <w:r>
+        <w:rPr>
+          <w:b w:val="false"/>
+          <w:bCs w:val="false"/>
+          <w:sz w:val="18"/>
+          <w:szCs w:val="18"/>
+          <w:lang w:val="en-US"/>
+        </w:rPr>
+        <w:t>this icon can be one of the following four variants</w:t>
+      </w:r>
+      <w:r>
+        <w:rPr>
+          <w:b w:val="false"/>
+          <w:bCs w:val="false"/>
+          <w:sz w:val="18"/>
+          <w:szCs w:val="18"/>
+          <w:lang w:val="en-US"/>
+        </w:rPr>
+        <w:t>: “</w:t>
+      </w:r>
+      <w:r>
+        <w:rPr>
+          <w:b w:val="false"/>
+          <w:bCs w:val="false"/>
+          <w:sz w:val="18"/>
+          <w:szCs w:val="18"/>
+          <w:lang w:val="en-US"/>
+        </w:rPr>
+        <w:t>speaker</w:t>
+      </w:r>
+      <w:r>
+        <w:rPr>
+          <w:b w:val="false"/>
+          <w:bCs w:val="false"/>
+          <w:sz w:val="18"/>
+          <w:szCs w:val="18"/>
+          <w:lang w:val="en-US"/>
+        </w:rPr>
+        <w:t>”, “</w:t>
+      </w:r>
+      <w:r>
+        <w:rPr>
+          <w:b w:val="false"/>
+          <w:bCs w:val="false"/>
+          <w:sz w:val="18"/>
+          <w:szCs w:val="18"/>
+          <w:lang w:val="en-US"/>
+        </w:rPr>
+        <w:t>crossed-out speaker</w:t>
+      </w:r>
+      <w:r>
+        <w:rPr>
+          <w:b w:val="false"/>
+          <w:bCs w:val="false"/>
+          <w:sz w:val="18"/>
+          <w:szCs w:val="18"/>
+          <w:lang w:val="en-US"/>
+        </w:rPr>
+        <w:t>”, “</w:t>
+      </w:r>
+      <w:r>
+        <w:rPr>
+          <w:b w:val="false"/>
+          <w:bCs w:val="false"/>
+          <w:sz w:val="18"/>
+          <w:szCs w:val="18"/>
+          <w:lang w:val="en-US"/>
+        </w:rPr>
+        <w:t>microphone</w:t>
+      </w:r>
+      <w:r>
+        <w:rPr>
+          <w:b w:val="false"/>
+          <w:bCs w:val="false"/>
+          <w:sz w:val="18"/>
+          <w:szCs w:val="18"/>
+          <w:lang w:val="en-US"/>
+        </w:rPr>
+        <w:t xml:space="preserve">” </w:t>
+      </w:r>
+      <w:r>
+        <w:rPr>
+          <w:b w:val="false"/>
+          <w:bCs w:val="false"/>
+          <w:sz w:val="18"/>
+          <w:szCs w:val="18"/>
+          <w:lang w:val="en-US"/>
+        </w:rPr>
+        <w:t>and</w:t>
+      </w:r>
+      <w:r>
+        <w:rPr>
+          <w:b w:val="false"/>
+          <w:bCs w:val="false"/>
+          <w:sz w:val="18"/>
+          <w:szCs w:val="18"/>
+          <w:lang w:val="en-US"/>
+        </w:rPr>
+        <w:t xml:space="preserve"> “X” - </w:t>
+      </w:r>
+      <w:r>
+        <w:rPr>
+          <w:b w:val="false"/>
+          <w:bCs w:val="false"/>
+          <w:sz w:val="18"/>
+          <w:szCs w:val="18"/>
+          <w:lang w:val="en-US"/>
+        </w:rPr>
+        <w:t>meaning</w:t>
+      </w:r>
+      <w:r>
+        <w:rPr>
+          <w:b w:val="false"/>
+          <w:bCs w:val="false"/>
+          <w:sz w:val="18"/>
+          <w:szCs w:val="18"/>
+          <w:lang w:val="en-US"/>
+        </w:rPr>
+        <w:t xml:space="preserve">, </w:t>
+      </w:r>
+      <w:r>
+        <w:rPr>
+          <w:b w:val="false"/>
+          <w:bCs w:val="false"/>
+          <w:sz w:val="18"/>
+          <w:szCs w:val="18"/>
+          <w:lang w:val="en-US"/>
+        </w:rPr>
+        <w:t>a</w:t>
+      </w:r>
+      <w:r>
+        <w:rPr>
+          <w:b w:val="false"/>
+          <w:bCs w:val="false"/>
+          <w:sz w:val="18"/>
+          <w:szCs w:val="18"/>
+          <w:lang w:val="en-US"/>
+        </w:rPr>
+        <w:t xml:space="preserve">) </w:t>
+      </w:r>
+      <w:r>
+        <w:rPr>
+          <w:b w:val="false"/>
+          <w:bCs w:val="false"/>
+          <w:sz w:val="18"/>
+          <w:szCs w:val="18"/>
+          <w:lang w:val="en-US"/>
+        </w:rPr>
+        <w:t>this video’s sound is “on”</w:t>
+      </w:r>
+      <w:r>
+        <w:rPr>
+          <w:b w:val="false"/>
+          <w:bCs w:val="false"/>
+          <w:sz w:val="18"/>
+          <w:szCs w:val="18"/>
+          <w:lang w:val="en-US"/>
+        </w:rPr>
+        <w:t xml:space="preserve">, </w:t>
+      </w:r>
+      <w:r>
+        <w:rPr>
+          <w:b w:val="false"/>
+          <w:bCs w:val="false"/>
+          <w:sz w:val="18"/>
+          <w:szCs w:val="18"/>
+          <w:lang w:val="en-US"/>
+        </w:rPr>
+        <w:t>b</w:t>
+      </w:r>
+      <w:r>
+        <w:rPr>
+          <w:b w:val="false"/>
+          <w:bCs w:val="false"/>
+          <w:sz w:val="18"/>
+          <w:szCs w:val="18"/>
+          <w:lang w:val="en-US"/>
+        </w:rPr>
+        <w:t xml:space="preserve">) </w:t>
+      </w:r>
+      <w:r>
+        <w:rPr>
+          <w:b w:val="false"/>
+          <w:bCs w:val="false"/>
+          <w:sz w:val="18"/>
+          <w:szCs w:val="18"/>
+          <w:lang w:val="en-US"/>
+        </w:rPr>
+        <w:t>or it’s “off”</w:t>
+      </w:r>
+      <w:r>
+        <w:rPr>
+          <w:b w:val="false"/>
+          <w:bCs w:val="false"/>
+          <w:sz w:val="18"/>
+          <w:szCs w:val="18"/>
+          <w:lang w:val="en-US"/>
+        </w:rPr>
+        <w:t xml:space="preserve">, </w:t>
+      </w:r>
+      <w:r>
+        <w:rPr>
+          <w:b w:val="false"/>
+          <w:bCs w:val="false"/>
+          <w:sz w:val="18"/>
+          <w:szCs w:val="18"/>
+          <w:lang w:val="en-US"/>
+        </w:rPr>
+        <w:t>c</w:t>
+      </w:r>
+      <w:r>
+        <w:rPr>
+          <w:b w:val="false"/>
+          <w:bCs w:val="false"/>
+          <w:sz w:val="18"/>
+          <w:szCs w:val="18"/>
+          <w:lang w:val="en-US"/>
+        </w:rPr>
+        <w:t xml:space="preserve">) </w:t>
+      </w:r>
+      <w:r>
+        <w:rPr>
+          <w:b w:val="false"/>
+          <w:bCs w:val="false"/>
+          <w:sz w:val="18"/>
+          <w:szCs w:val="18"/>
+          <w:lang w:val="en-US"/>
+        </w:rPr>
+        <w:t>your microphone is “on”</w:t>
+      </w:r>
+      <w:r>
+        <w:rPr>
+          <w:b w:val="false"/>
+          <w:bCs w:val="false"/>
+          <w:sz w:val="18"/>
+          <w:szCs w:val="18"/>
+          <w:lang w:val="en-US"/>
+        </w:rPr>
+        <w:t xml:space="preserve">, </w:t>
+      </w:r>
+      <w:r>
+        <w:rPr>
+          <w:b w:val="false"/>
+          <w:bCs w:val="false"/>
+          <w:sz w:val="18"/>
+          <w:szCs w:val="18"/>
+          <w:lang w:val="en-US"/>
+        </w:rPr>
+        <w:t>d</w:t>
+      </w:r>
+      <w:r>
+        <w:rPr>
+          <w:b w:val="false"/>
+          <w:bCs w:val="false"/>
+          <w:sz w:val="18"/>
+          <w:szCs w:val="18"/>
+          <w:lang w:val="en-US"/>
+        </w:rPr>
+        <w:t xml:space="preserve">) </w:t>
+      </w:r>
+      <w:r>
+        <w:rPr>
+          <w:b w:val="false"/>
+          <w:bCs w:val="false"/>
+          <w:sz w:val="18"/>
+          <w:szCs w:val="18"/>
+          <w:lang w:val="en-US"/>
+        </w:rPr>
+        <w:t>microphone</w:t>
+      </w:r>
+      <w:r>
+        <w:rPr>
+          <w:b w:val="false"/>
+          <w:bCs w:val="false"/>
+          <w:sz w:val="18"/>
+          <w:szCs w:val="18"/>
+          <w:lang w:val="en-US"/>
+        </w:rPr>
+        <w:t xml:space="preserve"> (</w:t>
+      </w:r>
+      <w:r>
+        <w:rPr>
+          <w:b w:val="false"/>
+          <w:bCs w:val="false"/>
+          <w:sz w:val="18"/>
+          <w:szCs w:val="18"/>
+          <w:lang w:val="en-US"/>
+        </w:rPr>
+        <w:t>yours or that of another participant</w:t>
+      </w:r>
+      <w:r>
+        <w:rPr>
+          <w:b w:val="false"/>
+          <w:bCs w:val="false"/>
+          <w:sz w:val="18"/>
+          <w:szCs w:val="18"/>
+          <w:lang w:val="en-US"/>
+        </w:rPr>
+        <w:t xml:space="preserve">) </w:t>
+      </w:r>
+      <w:r>
+        <w:rPr>
+          <w:b w:val="false"/>
+          <w:bCs w:val="false"/>
+          <w:sz w:val="18"/>
+          <w:szCs w:val="18"/>
+          <w:lang w:val="en-US"/>
+        </w:rPr>
+        <w:t>is “off”</w:t>
+      </w:r>
+      <w:r>
+        <w:rPr>
+          <w:b w:val="false"/>
+          <w:bCs w:val="false"/>
+          <w:sz w:val="18"/>
+          <w:szCs w:val="18"/>
+          <w:lang w:val="en-US"/>
+        </w:rPr>
+        <w:t xml:space="preserve">. </w:t>
+      </w:r>
+      <w:r>
+        <w:rPr>
+          <w:b w:val="false"/>
+          <w:bCs w:val="false"/>
+          <w:sz w:val="18"/>
+          <w:szCs w:val="18"/>
+          <w:lang w:val="en-US"/>
+        </w:rPr>
+        <w:t>Clicking on the icon toggles the sound mode</w:t>
+      </w:r>
+      <w:r>
+        <w:rPr>
+          <w:b w:val="false"/>
+          <w:bCs w:val="false"/>
+          <w:sz w:val="18"/>
+          <w:szCs w:val="18"/>
+          <w:lang w:val="en-US"/>
+        </w:rPr>
+        <w:t xml:space="preserve">, </w:t>
+      </w:r>
+      <w:r>
+        <w:rPr>
+          <w:b w:val="false"/>
+          <w:bCs w:val="false"/>
+          <w:sz w:val="18"/>
+          <w:szCs w:val="18"/>
+          <w:lang w:val="en-US"/>
+        </w:rPr>
+        <w:t xml:space="preserve">except when </w:t>
+      </w:r>
+      <w:r>
+        <w:rPr>
+          <w:b w:val="false"/>
+          <w:bCs w:val="false"/>
+          <w:sz w:val="18"/>
+          <w:szCs w:val="18"/>
+          <w:lang w:val="en-US"/>
+        </w:rPr>
+        <w:t xml:space="preserve">“X” </w:t>
+      </w:r>
+      <w:r>
+        <w:rPr>
+          <w:b w:val="false"/>
+          <w:bCs w:val="false"/>
+          <w:sz w:val="18"/>
+          <w:szCs w:val="18"/>
+          <w:lang w:val="en-US"/>
+        </w:rPr>
+        <w:t>means</w:t>
+      </w:r>
+      <w:r>
+        <w:rPr>
+          <w:b w:val="false"/>
+          <w:bCs w:val="false"/>
+          <w:sz w:val="18"/>
+          <w:szCs w:val="18"/>
+          <w:lang w:val="en-US"/>
+        </w:rPr>
+        <w:t xml:space="preserve">, </w:t>
+      </w:r>
+      <w:r>
+        <w:rPr>
+          <w:b w:val="false"/>
+          <w:bCs w:val="false"/>
+          <w:sz w:val="18"/>
+          <w:szCs w:val="18"/>
+          <w:lang w:val="en-US"/>
+        </w:rPr>
+        <w:t>the microphone of another participant is “off”</w:t>
+      </w:r>
+      <w:r>
+        <w:rPr>
+          <w:b w:val="false"/>
+          <w:bCs w:val="false"/>
+          <w:sz w:val="18"/>
+          <w:szCs w:val="18"/>
+          <w:lang w:val="en-US"/>
+        </w:rPr>
+        <w:t xml:space="preserve"> (</w:t>
+      </w:r>
+      <w:r>
+        <w:rPr>
+          <w:b w:val="false"/>
+          <w:bCs w:val="false"/>
+          <w:sz w:val="18"/>
+          <w:szCs w:val="18"/>
+          <w:lang w:val="en-US"/>
+        </w:rPr>
+        <w:t>as the fourth from the left in th</w:t>
+      </w:r>
+      <w:r>
+        <w:rPr>
+          <w:b w:val="false"/>
+          <w:bCs w:val="false"/>
+          <w:sz w:val="18"/>
+          <w:szCs w:val="18"/>
+          <w:lang w:val="en-US"/>
+        </w:rPr>
+        <w:t>is</w:t>
+      </w:r>
+      <w:r>
+        <w:rPr>
+          <w:b w:val="false"/>
+          <w:bCs w:val="false"/>
+          <w:sz w:val="18"/>
+          <w:szCs w:val="18"/>
+          <w:lang w:val="en-US"/>
+        </w:rPr>
+        <w:t xml:space="preserve"> picture</w:t>
+      </w:r>
+      <w:r>
+        <w:rPr>
+          <w:b w:val="false"/>
+          <w:bCs w:val="false"/>
+          <w:sz w:val="18"/>
+          <w:szCs w:val="18"/>
+          <w:lang w:val="en-US"/>
+        </w:rPr>
+        <w:t xml:space="preserve">), </w:t>
+      </w:r>
+      <w:r>
+        <w:rPr>
+          <w:b w:val="false"/>
+          <w:bCs w:val="false"/>
+          <w:sz w:val="18"/>
+          <w:szCs w:val="18"/>
+          <w:lang w:val="en-US"/>
+        </w:rPr>
+        <w:t>a situation</w:t>
+      </w:r>
+      <w:r>
+        <w:rPr>
+          <w:b w:val="false"/>
+          <w:bCs w:val="false"/>
+          <w:sz w:val="18"/>
+          <w:szCs w:val="18"/>
+          <w:lang w:val="en-US"/>
+        </w:rPr>
+        <w:t xml:space="preserve"> you can not change other than speaking or writing to the person directly.</w:t>
+      </w:r>
+    </w:p>
+    <w:p>
+      <w:pPr>
+        <w:pStyle w:val="Normal"/>
+        <w:rPr/>
+      </w:pPr>
+      <w:r>
+        <w:rPr>
+          <w:b w:val="false"/>
+          <w:bCs w:val="false"/>
+          <w:sz w:val="18"/>
+          <w:szCs w:val="18"/>
+          <w:lang w:val="en-US"/>
+        </w:rPr>
+        <w:t>In most browsers</w:t>
+      </w:r>
+      <w:r>
+        <w:rPr>
+          <w:b w:val="false"/>
+          <w:bCs w:val="false"/>
+          <w:sz w:val="18"/>
+          <w:szCs w:val="18"/>
+          <w:lang w:val="en-US"/>
+        </w:rPr>
+        <w:t xml:space="preserve"> (</w:t>
+      </w:r>
+      <w:r>
+        <w:rPr>
+          <w:b w:val="false"/>
+          <w:bCs w:val="false"/>
+          <w:sz w:val="18"/>
+          <w:szCs w:val="18"/>
+          <w:lang w:val="en-US"/>
+        </w:rPr>
+        <w:t>except on</w:t>
+      </w:r>
+      <w:r>
+        <w:rPr>
+          <w:b w:val="false"/>
+          <w:bCs w:val="false"/>
+          <w:sz w:val="18"/>
+          <w:szCs w:val="18"/>
+          <w:lang w:val="en-US"/>
+        </w:rPr>
+        <w:t xml:space="preserve"> Apple </w:t>
+      </w:r>
+      <w:r>
+        <w:rPr>
+          <w:b w:val="false"/>
+          <w:bCs w:val="false"/>
+          <w:sz w:val="18"/>
+          <w:szCs w:val="18"/>
+          <w:lang w:val="en-US"/>
+        </w:rPr>
+        <w:t>devices</w:t>
+      </w:r>
+      <w:r>
+        <w:rPr>
+          <w:b w:val="false"/>
+          <w:bCs w:val="false"/>
+          <w:sz w:val="18"/>
+          <w:szCs w:val="18"/>
+          <w:lang w:val="en-US"/>
+        </w:rPr>
+        <w:t xml:space="preserve">) </w:t>
+      </w:r>
+      <w:r>
+        <w:rPr>
+          <w:b w:val="false"/>
+          <w:bCs w:val="false"/>
+          <w:sz w:val="18"/>
+          <w:szCs w:val="18"/>
+          <w:lang w:val="en-US"/>
+        </w:rPr>
+        <w:t>clicking on the sound icon</w:t>
+      </w:r>
+      <w:r>
+        <w:rPr>
+          <w:b w:val="false"/>
+          <w:bCs w:val="false"/>
+          <w:sz w:val="18"/>
+          <w:szCs w:val="18"/>
+          <w:lang w:val="en-US"/>
+        </w:rPr>
+        <w:t xml:space="preserve"> </w:t>
+      </w:r>
+      <w:r>
+        <w:rPr>
+          <w:b w:val="false"/>
+          <w:bCs w:val="false"/>
+          <w:sz w:val="18"/>
+          <w:szCs w:val="18"/>
+          <w:lang w:val="en-US"/>
+        </w:rPr>
+        <w:t>opens the volume control in the left corner of the square</w:t>
+      </w:r>
+      <w:r>
+        <w:rPr>
+          <w:b w:val="false"/>
+          <w:bCs w:val="false"/>
+          <w:sz w:val="18"/>
+          <w:szCs w:val="18"/>
+          <w:lang w:val="en-US"/>
+        </w:rPr>
+        <w:t xml:space="preserve">, </w:t>
+      </w:r>
+      <w:r>
+        <w:rPr>
+          <w:b w:val="false"/>
+          <w:bCs w:val="false"/>
+          <w:sz w:val="18"/>
+          <w:szCs w:val="18"/>
+          <w:lang w:val="en-US"/>
+        </w:rPr>
+        <w:t>by moving which one can increase and decrease the volume of sound from this particular source</w:t>
+      </w:r>
+      <w:r>
+        <w:rPr>
+          <w:b w:val="false"/>
+          <w:bCs w:val="false"/>
+          <w:sz w:val="18"/>
+          <w:szCs w:val="18"/>
+          <w:lang w:val="en-US"/>
+        </w:rPr>
+        <w:t>.</w:t>
       </w:r>
     </w:p>
     <w:p>
@@ -7221,36 +6790,245 @@
           <w:numId w:val="2"/>
         </w:numPr>
         <w:rPr>
+          <w:sz w:val="21"/>
+          <w:szCs w:val="21"/>
+        </w:rPr>
+      </w:pPr>
+      <w:r>
+        <w:rPr>
+          <w:b/>
+          <w:bCs/>
+          <w:sz w:val="21"/>
+          <w:szCs w:val="21"/>
           <w:lang w:val="ru-RU"/>
         </w:rPr>
-      </w:pPr>
-      <w:r>
-        <w:rPr>
-          <w:b/>
-          <w:bCs/>
-          <w:sz w:val="18"/>
-          <w:szCs w:val="18"/>
-          <w:lang w:val="en-US"/>
-        </w:rPr>
-        <w:t>Аннотации</w:t>
-      </w:r>
-    </w:p>
-    <w:p>
-      <w:pPr>
-        <w:pStyle w:val="Normal"/>
-        <w:rPr>
-          <w:lang w:val="en-US"/>
-        </w:rPr>
-      </w:pPr>
-      <w:r>
-        <w:rPr>
-          <w:b w:val="false"/>
-          <w:bCs w:val="false"/>
-          <w:sz w:val="18"/>
-          <w:szCs w:val="18"/>
-          <w:lang w:val="en-US"/>
-        </w:rPr>
-        <w:t>Пользователи могут писать короткие комментарии к видео, своим и других пользователей, кроме гуру. Нужно щёлкнуть по букве «A» внутри голубого (у себя) или красного (у других) кружка в правом верхнем углу картинки. Эти аннотации нигде не сохраняются и видны сверху видео только пока оно не выключено.</w:t>
+        <w:t>Annotations</w:t>
+      </w:r>
+    </w:p>
+    <w:p>
+      <w:pPr>
+        <w:pStyle w:val="Normal"/>
+        <w:rPr/>
+      </w:pPr>
+      <w:r>
+        <w:rPr>
+          <w:b w:val="false"/>
+          <w:bCs w:val="false"/>
+          <w:sz w:val="18"/>
+          <w:szCs w:val="18"/>
+          <w:lang w:val="en-US"/>
+        </w:rPr>
+        <w:t>All users can write short comments to videos</w:t>
+      </w:r>
+      <w:r>
+        <w:rPr>
+          <w:b w:val="false"/>
+          <w:bCs w:val="false"/>
+          <w:sz w:val="18"/>
+          <w:szCs w:val="18"/>
+          <w:lang w:val="en-US"/>
+        </w:rPr>
+        <w:t xml:space="preserve">, </w:t>
+      </w:r>
+      <w:r>
+        <w:rPr>
+          <w:b w:val="false"/>
+          <w:bCs w:val="false"/>
+          <w:sz w:val="18"/>
+          <w:szCs w:val="18"/>
+          <w:lang w:val="en-US"/>
+        </w:rPr>
+        <w:t>both their own and those of other users except gurus</w:t>
+      </w:r>
+      <w:r>
+        <w:rPr>
+          <w:b w:val="false"/>
+          <w:bCs w:val="false"/>
+          <w:sz w:val="18"/>
+          <w:szCs w:val="18"/>
+          <w:lang w:val="en-US"/>
+        </w:rPr>
+        <w:t xml:space="preserve">. </w:t>
+      </w:r>
+      <w:r>
+        <w:rPr>
+          <w:b w:val="false"/>
+          <w:bCs w:val="false"/>
+          <w:sz w:val="18"/>
+          <w:szCs w:val="18"/>
+          <w:lang w:val="en-US"/>
+        </w:rPr>
+        <w:t>Click on the letter</w:t>
+      </w:r>
+      <w:r>
+        <w:rPr>
+          <w:b w:val="false"/>
+          <w:bCs w:val="false"/>
+          <w:sz w:val="18"/>
+          <w:szCs w:val="18"/>
+          <w:lang w:val="en-US"/>
+        </w:rPr>
+        <w:t xml:space="preserve"> «</w:t>
+      </w:r>
+      <w:r>
+        <w:rPr>
+          <w:b w:val="false"/>
+          <w:bCs w:val="false"/>
+          <w:sz w:val="18"/>
+          <w:szCs w:val="18"/>
+          <w:lang w:val="en-US"/>
+        </w:rPr>
+        <w:t>A</w:t>
+      </w:r>
+      <w:r>
+        <w:rPr>
+          <w:b w:val="false"/>
+          <w:bCs w:val="false"/>
+          <w:sz w:val="18"/>
+          <w:szCs w:val="18"/>
+          <w:lang w:val="en-US"/>
+        </w:rPr>
+        <w:t xml:space="preserve">» </w:t>
+      </w:r>
+      <w:r>
+        <w:rPr>
+          <w:b w:val="false"/>
+          <w:bCs w:val="false"/>
+          <w:sz w:val="18"/>
+          <w:szCs w:val="18"/>
+          <w:lang w:val="en-US"/>
+        </w:rPr>
+        <w:t>inside the blue</w:t>
+      </w:r>
+      <w:r>
+        <w:rPr>
+          <w:b w:val="false"/>
+          <w:bCs w:val="false"/>
+          <w:sz w:val="18"/>
+          <w:szCs w:val="18"/>
+          <w:lang w:val="en-US"/>
+        </w:rPr>
+        <w:t xml:space="preserve"> (</w:t>
+      </w:r>
+      <w:r>
+        <w:rPr>
+          <w:b w:val="false"/>
+          <w:bCs w:val="false"/>
+          <w:sz w:val="18"/>
+          <w:szCs w:val="18"/>
+          <w:lang w:val="en-US"/>
+        </w:rPr>
+        <w:t>own</w:t>
+      </w:r>
+      <w:r>
+        <w:rPr>
+          <w:b w:val="false"/>
+          <w:bCs w:val="false"/>
+          <w:sz w:val="18"/>
+          <w:szCs w:val="18"/>
+          <w:lang w:val="en-US"/>
+        </w:rPr>
+        <w:t xml:space="preserve">) </w:t>
+      </w:r>
+      <w:r>
+        <w:rPr>
+          <w:b w:val="false"/>
+          <w:bCs w:val="false"/>
+          <w:sz w:val="18"/>
+          <w:szCs w:val="18"/>
+          <w:lang w:val="en-US"/>
+        </w:rPr>
+        <w:t>or red</w:t>
+      </w:r>
+      <w:r>
+        <w:rPr>
+          <w:b w:val="false"/>
+          <w:bCs w:val="false"/>
+          <w:sz w:val="18"/>
+          <w:szCs w:val="18"/>
+          <w:lang w:val="en-US"/>
+        </w:rPr>
+        <w:t xml:space="preserve"> (</w:t>
+      </w:r>
+      <w:r>
+        <w:rPr>
+          <w:b w:val="false"/>
+          <w:bCs w:val="false"/>
+          <w:sz w:val="18"/>
+          <w:szCs w:val="18"/>
+          <w:lang w:val="en-US"/>
+        </w:rPr>
+        <w:t>others</w:t>
+      </w:r>
+      <w:r>
+        <w:rPr>
+          <w:b w:val="false"/>
+          <w:bCs w:val="false"/>
+          <w:sz w:val="18"/>
+          <w:szCs w:val="18"/>
+          <w:lang w:val="en-US"/>
+        </w:rPr>
+        <w:t xml:space="preserve">) </w:t>
+      </w:r>
+      <w:r>
+        <w:rPr>
+          <w:b w:val="false"/>
+          <w:bCs w:val="false"/>
+          <w:sz w:val="18"/>
+          <w:szCs w:val="18"/>
+          <w:lang w:val="en-US"/>
+        </w:rPr>
+        <w:t>circle</w:t>
+      </w:r>
+      <w:r>
+        <w:rPr>
+          <w:b w:val="false"/>
+          <w:bCs w:val="false"/>
+          <w:sz w:val="18"/>
+          <w:szCs w:val="18"/>
+          <w:lang w:val="en-US"/>
+        </w:rPr>
+        <w:t xml:space="preserve"> </w:t>
+      </w:r>
+      <w:r>
+        <w:rPr>
+          <w:b w:val="false"/>
+          <w:bCs w:val="false"/>
+          <w:sz w:val="18"/>
+          <w:szCs w:val="18"/>
+          <w:lang w:val="en-US"/>
+        </w:rPr>
+        <w:t>in the top right corner of the square</w:t>
+      </w:r>
+      <w:r>
+        <w:rPr>
+          <w:b w:val="false"/>
+          <w:bCs w:val="false"/>
+          <w:sz w:val="18"/>
+          <w:szCs w:val="18"/>
+          <w:lang w:val="en-US"/>
+        </w:rPr>
+        <w:t xml:space="preserve">. </w:t>
+      </w:r>
+      <w:r>
+        <w:rPr>
+          <w:b w:val="false"/>
+          <w:bCs w:val="false"/>
+          <w:sz w:val="18"/>
+          <w:szCs w:val="18"/>
+          <w:lang w:val="en-US"/>
+        </w:rPr>
+        <w:t>These comments or “annotations” are not saved and are shown above the square only while the camera’s state has not changed</w:t>
+      </w:r>
+      <w:r>
+        <w:rPr>
+          <w:b w:val="false"/>
+          <w:bCs w:val="false"/>
+          <w:sz w:val="18"/>
+          <w:szCs w:val="18"/>
+          <w:lang w:val="en-US"/>
+        </w:rPr>
+        <w:t>.</w:t>
       </w:r>
     </w:p>
     <w:p>
@@ -7550,8 +7328,8 @@
           <w:lang w:val="ru-RU"/>
         </w:rPr>
       </w:pPr>
-      <w:bookmarkStart w:id="5" w:name="__DdeLink__884_1527678645"/>
-      <w:bookmarkEnd w:id="5"/>
+      <w:bookmarkStart w:id="4" w:name="__DdeLink__884_1527678645"/>
+      <w:bookmarkEnd w:id="4"/>
       <w:r>
         <w:rPr>
           <w:b/>
@@ -8659,8 +8437,8 @@
         </w:rPr>
         <w:t xml:space="preserve">, как это сделать - читайте здесь:  </w:t>
       </w:r>
-      <w:bookmarkStart w:id="6" w:name="__DdeLink__918_1145317770"/>
-      <w:bookmarkEnd w:id="6"/>
+      <w:bookmarkStart w:id="5" w:name="__DdeLink__918_1145317770"/>
+      <w:bookmarkEnd w:id="5"/>
       <w:r>
         <w:rPr>
           <w:b w:val="false"/>
@@ -8934,7 +8712,7 @@
       <w:fldChar w:fldCharType="separate"/>
     </w:r>
     <w:r>
-      <w:t>25</w:t>
+      <w:t>31</w:t>
     </w:r>
     <w:r>
       <w:fldChar w:fldCharType="end"/>

</xml_diff>

<commit_message>
R-H manual English translation 23 pp.
</commit_message>
<xml_diff>
--- a/inst_eng.docx
+++ b/inst_eng.docx
@@ -123,7 +123,7 @@
                                 <w:sdt>
                                   <w:sdtPr>
                                     <w:text/>
-                                    <w:id w:val="20186662"/>
+                                    <w:id w:val="199320650"/>
                                     <w:dataBinding w:prefixMappings="xmlns:ns0='http://schemas.openxmlformats.org/package/2006/metadata/core-properties' xmlns:ns1='http://purl.org/dc/elements/1.1/'" w:xpath="/ns0:coreProperties[1]/ns1:title[1]" w:storeItemID="{6C3C8BC8-F283-45AE-878A-BAB7291924A1}"/>
                                     <w:alias w:val="Company"/>
                                   </w:sdtPr>
@@ -166,7 +166,7 @@
                                 <w:sdt>
                                   <w:sdtPr>
                                     <w:text/>
-                                    <w:id w:val="1709499371"/>
+                                    <w:id w:val="778662056"/>
                                     <w:dataBinding w:prefixMappings="xmlns:ns0='http://schemas.openxmlformats.org/package/2006/metadata/core-properties' xmlns:ns1='http://purl.org/dc/elements/1.1/'" w:xpath="/ns0:coreProperties[1]/ns1:subject[1]" w:storeItemID="{6C3C8BC8-F283-45AE-878A-BAB7291924A1}"/>
                                     <w:alias w:val="Subtitle"/>
                                   </w:sdtPr>
@@ -196,10 +196,14 @@
                             <w:pPr>
                               <w:pStyle w:val="FrameContents"/>
                               <w:spacing w:before="0" w:after="200"/>
-                              <w:rPr/>
+                              <w:rPr>
+                                <w:color w:val="000000"/>
+                              </w:rPr>
                             </w:pPr>
                             <w:r>
-                              <w:rPr/>
+                              <w:rPr>
+                                <w:color w:val="000000"/>
+                              </w:rPr>
                             </w:r>
                           </w:p>
                         </w:txbxContent>
@@ -292,7 +296,7 @@
                           <w:sdt>
                             <w:sdtPr>
                               <w:text/>
-                              <w:id w:val="1310431078"/>
+                              <w:id w:val="925915955"/>
                               <w:dataBinding w:prefixMappings="xmlns:ns0='http://schemas.openxmlformats.org/package/2006/metadata/core-properties' xmlns:ns1='http://purl.org/dc/elements/1.1/'" w:xpath="/ns0:coreProperties[1]/ns1:title[1]" w:storeItemID="{6C3C8BC8-F283-45AE-878A-BAB7291924A1}"/>
                               <w:alias w:val="Company"/>
                             </w:sdtPr>
@@ -335,7 +339,7 @@
                           <w:sdt>
                             <w:sdtPr>
                               <w:text/>
-                              <w:id w:val="552885725"/>
+                              <w:id w:val="1871743398"/>
                               <w:dataBinding w:prefixMappings="xmlns:ns0='http://schemas.openxmlformats.org/package/2006/metadata/core-properties' xmlns:ns1='http://purl.org/dc/elements/1.1/'" w:xpath="/ns0:coreProperties[1]/ns1:subject[1]" w:storeItemID="{6C3C8BC8-F283-45AE-878A-BAB7291924A1}"/>
                               <w:alias w:val="Subtitle"/>
                             </w:sdtPr>
@@ -365,10 +369,14 @@
                       <w:pPr>
                         <w:pStyle w:val="FrameContents"/>
                         <w:spacing w:before="0" w:after="200"/>
-                        <w:rPr/>
+                        <w:rPr>
+                          <w:color w:val="000000"/>
+                        </w:rPr>
                       </w:pPr>
                       <w:r>
-                        <w:rPr/>
+                        <w:rPr>
+                          <w:color w:val="000000"/>
+                        </w:rPr>
                       </w:r>
                     </w:p>
                   </w:txbxContent>
@@ -541,10 +549,14 @@
                             <w:pPr>
                               <w:pStyle w:val="FrameContents"/>
                               <w:spacing w:before="0" w:after="200"/>
-                              <w:rPr/>
+                              <w:rPr>
+                                <w:color w:val="000000"/>
+                              </w:rPr>
                             </w:pPr>
                             <w:r>
-                              <w:rPr/>
+                              <w:rPr>
+                                <w:color w:val="000000"/>
+                              </w:rPr>
                             </w:r>
                           </w:p>
                         </w:txbxContent>
@@ -618,10 +630,14 @@
                       <w:pPr>
                         <w:pStyle w:val="FrameContents"/>
                         <w:spacing w:before="0" w:after="200"/>
-                        <w:rPr/>
+                        <w:rPr>
+                          <w:color w:val="000000"/>
+                        </w:rPr>
                       </w:pPr>
                       <w:r>
-                        <w:rPr/>
+                        <w:rPr>
+                          <w:color w:val="000000"/>
+                        </w:rPr>
                       </w:r>
                     </w:p>
                   </w:txbxContent>
@@ -659,7 +675,7 @@
           <w:docPartGallery w:val="Table of Contents"/>
           <w:docPartUnique w:val="true"/>
         </w:docPartObj>
-        <w:id w:val="2067700422"/>
+        <w:id w:val="896969915"/>
       </w:sdtPr>
       <w:sdtContent>
         <w:p>
@@ -5903,757 +5919,7 @@
           <w:szCs w:val="18"/>
           <w:lang w:val="en-US"/>
         </w:rPr>
-        <w:t>Everyone in the Room</w:t>
-      </w:r>
-      <w:r>
-        <w:rPr>
-          <w:b w:val="false"/>
-          <w:bCs w:val="false"/>
-          <w:sz w:val="18"/>
-          <w:szCs w:val="18"/>
-          <w:lang w:val="en-US"/>
-        </w:rPr>
-        <w:t xml:space="preserve">: </w:t>
-      </w:r>
-      <w:r>
-        <w:rPr>
-          <w:b w:val="false"/>
-          <w:bCs w:val="false"/>
-          <w:sz w:val="18"/>
-          <w:szCs w:val="18"/>
-          <w:lang w:val="en-US"/>
-        </w:rPr>
-        <w:t>gurus</w:t>
-      </w:r>
-      <w:r>
-        <w:rPr>
-          <w:b w:val="false"/>
-          <w:bCs w:val="false"/>
-          <w:sz w:val="18"/>
-          <w:szCs w:val="18"/>
-          <w:lang w:val="en-US"/>
-        </w:rPr>
-        <w:t xml:space="preserve">, </w:t>
-      </w:r>
-      <w:r>
-        <w:rPr>
-          <w:b w:val="false"/>
-          <w:bCs w:val="false"/>
-          <w:sz w:val="18"/>
-          <w:szCs w:val="18"/>
-          <w:lang w:val="en-US"/>
-        </w:rPr>
-        <w:t>authorized</w:t>
-      </w:r>
-      <w:r>
-        <w:rPr>
-          <w:b w:val="false"/>
-          <w:bCs w:val="false"/>
-          <w:sz w:val="18"/>
-          <w:szCs w:val="18"/>
-          <w:lang w:val="en-US"/>
-        </w:rPr>
-        <w:t xml:space="preserve"> </w:t>
-      </w:r>
-      <w:r>
-        <w:rPr>
-          <w:b w:val="false"/>
-          <w:bCs w:val="false"/>
-          <w:sz w:val="18"/>
-          <w:szCs w:val="18"/>
-          <w:lang w:val="en-US"/>
-        </w:rPr>
-        <w:t>users</w:t>
-      </w:r>
-      <w:r>
-        <w:rPr>
-          <w:b w:val="false"/>
-          <w:bCs w:val="false"/>
-          <w:sz w:val="18"/>
-          <w:szCs w:val="18"/>
-          <w:lang w:val="en-US"/>
-        </w:rPr>
-        <w:t xml:space="preserve">, </w:t>
-      </w:r>
-      <w:r>
-        <w:rPr>
-          <w:b w:val="false"/>
-          <w:bCs w:val="false"/>
-          <w:sz w:val="18"/>
-          <w:szCs w:val="18"/>
-          <w:lang w:val="en-US"/>
-        </w:rPr>
-        <w:t>guests</w:t>
-      </w:r>
-      <w:r>
-        <w:rPr>
-          <w:b w:val="false"/>
-          <w:bCs w:val="false"/>
-          <w:sz w:val="18"/>
-          <w:szCs w:val="18"/>
-          <w:lang w:val="en-US"/>
-        </w:rPr>
-        <w:t xml:space="preserve">, </w:t>
-      </w:r>
-      <w:r>
-        <w:rPr>
-          <w:b w:val="false"/>
-          <w:bCs w:val="false"/>
-          <w:sz w:val="18"/>
-          <w:szCs w:val="18"/>
-          <w:lang w:val="en-US"/>
-        </w:rPr>
-        <w:t>including “viewers”</w:t>
-      </w:r>
-      <w:r>
-        <w:rPr>
-          <w:b w:val="false"/>
-          <w:bCs w:val="false"/>
-          <w:sz w:val="18"/>
-          <w:szCs w:val="18"/>
-          <w:lang w:val="en-US"/>
-        </w:rPr>
-        <w:t xml:space="preserve"> - </w:t>
-      </w:r>
-      <w:r>
-        <w:rPr>
-          <w:b w:val="false"/>
-          <w:bCs w:val="false"/>
-          <w:sz w:val="18"/>
-          <w:szCs w:val="18"/>
-          <w:lang w:val="en-US"/>
-        </w:rPr>
-        <w:t>can control the sound from each of the sources</w:t>
-      </w:r>
-      <w:r>
-        <w:rPr>
-          <w:b w:val="false"/>
-          <w:bCs w:val="false"/>
-          <w:sz w:val="18"/>
-          <w:szCs w:val="18"/>
-          <w:lang w:val="en-US"/>
-        </w:rPr>
-        <w:t xml:space="preserve">. </w:t>
-      </w:r>
-      <w:r>
-        <w:rPr>
-          <w:b w:val="false"/>
-          <w:bCs w:val="false"/>
-          <w:sz w:val="18"/>
-          <w:szCs w:val="18"/>
-          <w:lang w:val="en-US"/>
-        </w:rPr>
-        <w:t>Basically</w:t>
-      </w:r>
-      <w:r>
-        <w:rPr>
-          <w:b w:val="false"/>
-          <w:bCs w:val="false"/>
-          <w:sz w:val="18"/>
-          <w:szCs w:val="18"/>
-          <w:lang w:val="en-US"/>
-        </w:rPr>
-        <w:t xml:space="preserve">, </w:t>
-      </w:r>
-      <w:r>
-        <w:rPr>
-          <w:b w:val="false"/>
-          <w:bCs w:val="false"/>
-          <w:sz w:val="18"/>
-          <w:szCs w:val="18"/>
-          <w:lang w:val="en-US"/>
-        </w:rPr>
-        <w:t>they can mute and unmute each source</w:t>
-      </w:r>
-      <w:r>
-        <w:rPr>
-          <w:b w:val="false"/>
-          <w:bCs w:val="false"/>
-          <w:sz w:val="18"/>
-          <w:szCs w:val="18"/>
-          <w:lang w:val="en-US"/>
-        </w:rPr>
-        <w:t xml:space="preserve">; </w:t>
-      </w:r>
-      <w:r>
-        <w:rPr>
-          <w:b w:val="false"/>
-          <w:bCs w:val="false"/>
-          <w:sz w:val="18"/>
-          <w:szCs w:val="18"/>
-          <w:lang w:val="en-US"/>
-        </w:rPr>
-        <w:t>this is done by clicking on the icon in the right bottom corner of each square</w:t>
-      </w:r>
-      <w:r>
-        <w:rPr>
-          <w:b w:val="false"/>
-          <w:bCs w:val="false"/>
-          <w:sz w:val="18"/>
-          <w:szCs w:val="18"/>
-          <w:lang w:val="en-US"/>
-        </w:rPr>
-        <w:t xml:space="preserve">, </w:t>
-      </w:r>
-      <w:r>
-        <w:rPr>
-          <w:b w:val="false"/>
-          <w:bCs w:val="false"/>
-          <w:sz w:val="18"/>
-          <w:szCs w:val="18"/>
-          <w:lang w:val="en-US"/>
-        </w:rPr>
-        <w:t>on the right of the name</w:t>
-      </w:r>
-      <w:r>
-        <w:rPr>
-          <w:b w:val="false"/>
-          <w:bCs w:val="false"/>
-          <w:sz w:val="18"/>
-          <w:szCs w:val="18"/>
-          <w:lang w:val="en-US"/>
-        </w:rPr>
-        <w:t xml:space="preserve"> (</w:t>
-      </w:r>
-      <w:r>
-        <w:rPr>
-          <w:b w:val="false"/>
-          <w:bCs w:val="false"/>
-          <w:sz w:val="18"/>
-          <w:szCs w:val="18"/>
-          <w:lang w:val="en-US"/>
-        </w:rPr>
-        <w:t>see picture above</w:t>
-      </w:r>
-      <w:r>
-        <w:rPr>
-          <w:b w:val="false"/>
-          <w:bCs w:val="false"/>
-          <w:sz w:val="18"/>
-          <w:szCs w:val="18"/>
-          <w:lang w:val="en-US"/>
-        </w:rPr>
-        <w:t xml:space="preserve">). </w:t>
-      </w:r>
-      <w:r>
-        <w:rPr>
-          <w:b w:val="false"/>
-          <w:bCs w:val="false"/>
-          <w:sz w:val="18"/>
-          <w:szCs w:val="18"/>
-          <w:lang w:val="en-US"/>
-        </w:rPr>
-        <w:t xml:space="preserve">Depending on whose camera it is and what </w:t>
-      </w:r>
-      <w:r>
-        <w:rPr>
-          <w:b w:val="false"/>
-          <w:bCs w:val="false"/>
-          <w:sz w:val="18"/>
-          <w:szCs w:val="18"/>
-          <w:lang w:val="en-US"/>
-        </w:rPr>
-        <w:t>is</w:t>
-      </w:r>
-      <w:r>
-        <w:rPr>
-          <w:b w:val="false"/>
-          <w:bCs w:val="false"/>
-          <w:sz w:val="18"/>
-          <w:szCs w:val="18"/>
-          <w:lang w:val="en-US"/>
-        </w:rPr>
-        <w:t xml:space="preserve"> its </w:t>
-      </w:r>
-      <w:r>
-        <w:rPr>
-          <w:b w:val="false"/>
-          <w:bCs w:val="false"/>
-          <w:sz w:val="18"/>
-          <w:szCs w:val="18"/>
-          <w:lang w:val="en-US"/>
-        </w:rPr>
-        <w:t>current</w:t>
-      </w:r>
-      <w:r>
-        <w:rPr>
-          <w:b w:val="false"/>
-          <w:bCs w:val="false"/>
-          <w:sz w:val="18"/>
-          <w:szCs w:val="18"/>
-          <w:lang w:val="en-US"/>
-        </w:rPr>
-        <w:t xml:space="preserve"> setting</w:t>
-      </w:r>
-      <w:r>
-        <w:rPr>
-          <w:b w:val="false"/>
-          <w:bCs w:val="false"/>
-          <w:sz w:val="18"/>
-          <w:szCs w:val="18"/>
-          <w:lang w:val="en-US"/>
-        </w:rPr>
-        <w:t xml:space="preserve">, </w:t>
-      </w:r>
-      <w:r>
-        <w:rPr>
-          <w:b w:val="false"/>
-          <w:bCs w:val="false"/>
-          <w:sz w:val="18"/>
-          <w:szCs w:val="18"/>
-          <w:lang w:val="en-US"/>
-        </w:rPr>
-        <w:t>this icon can be one of the following four variants</w:t>
-      </w:r>
-      <w:r>
-        <w:rPr>
-          <w:b w:val="false"/>
-          <w:bCs w:val="false"/>
-          <w:sz w:val="18"/>
-          <w:szCs w:val="18"/>
-          <w:lang w:val="en-US"/>
-        </w:rPr>
-        <w:t>: “</w:t>
-      </w:r>
-      <w:r>
-        <w:rPr>
-          <w:b w:val="false"/>
-          <w:bCs w:val="false"/>
-          <w:sz w:val="18"/>
-          <w:szCs w:val="18"/>
-          <w:lang w:val="en-US"/>
-        </w:rPr>
-        <w:t>speaker</w:t>
-      </w:r>
-      <w:r>
-        <w:rPr>
-          <w:b w:val="false"/>
-          <w:bCs w:val="false"/>
-          <w:sz w:val="18"/>
-          <w:szCs w:val="18"/>
-          <w:lang w:val="en-US"/>
-        </w:rPr>
-        <w:t>”, “</w:t>
-      </w:r>
-      <w:r>
-        <w:rPr>
-          <w:b w:val="false"/>
-          <w:bCs w:val="false"/>
-          <w:sz w:val="18"/>
-          <w:szCs w:val="18"/>
-          <w:lang w:val="en-US"/>
-        </w:rPr>
-        <w:t>crossed-out speaker</w:t>
-      </w:r>
-      <w:r>
-        <w:rPr>
-          <w:b w:val="false"/>
-          <w:bCs w:val="false"/>
-          <w:sz w:val="18"/>
-          <w:szCs w:val="18"/>
-          <w:lang w:val="en-US"/>
-        </w:rPr>
-        <w:t>”, “</w:t>
-      </w:r>
-      <w:r>
-        <w:rPr>
-          <w:b w:val="false"/>
-          <w:bCs w:val="false"/>
-          <w:sz w:val="18"/>
-          <w:szCs w:val="18"/>
-          <w:lang w:val="en-US"/>
-        </w:rPr>
-        <w:t>microphone</w:t>
-      </w:r>
-      <w:r>
-        <w:rPr>
-          <w:b w:val="false"/>
-          <w:bCs w:val="false"/>
-          <w:sz w:val="18"/>
-          <w:szCs w:val="18"/>
-          <w:lang w:val="en-US"/>
-        </w:rPr>
-        <w:t xml:space="preserve">” </w:t>
-      </w:r>
-      <w:r>
-        <w:rPr>
-          <w:b w:val="false"/>
-          <w:bCs w:val="false"/>
-          <w:sz w:val="18"/>
-          <w:szCs w:val="18"/>
-          <w:lang w:val="en-US"/>
-        </w:rPr>
-        <w:t>and</w:t>
-      </w:r>
-      <w:r>
-        <w:rPr>
-          <w:b w:val="false"/>
-          <w:bCs w:val="false"/>
-          <w:sz w:val="18"/>
-          <w:szCs w:val="18"/>
-          <w:lang w:val="en-US"/>
-        </w:rPr>
-        <w:t xml:space="preserve"> “X” - </w:t>
-      </w:r>
-      <w:r>
-        <w:rPr>
-          <w:b w:val="false"/>
-          <w:bCs w:val="false"/>
-          <w:sz w:val="18"/>
-          <w:szCs w:val="18"/>
-          <w:lang w:val="en-US"/>
-        </w:rPr>
-        <w:t>meaning</w:t>
-      </w:r>
-      <w:r>
-        <w:rPr>
-          <w:b w:val="false"/>
-          <w:bCs w:val="false"/>
-          <w:sz w:val="18"/>
-          <w:szCs w:val="18"/>
-          <w:lang w:val="en-US"/>
-        </w:rPr>
-        <w:t xml:space="preserve">, </w:t>
-      </w:r>
-      <w:r>
-        <w:rPr>
-          <w:b w:val="false"/>
-          <w:bCs w:val="false"/>
-          <w:sz w:val="18"/>
-          <w:szCs w:val="18"/>
-          <w:lang w:val="en-US"/>
-        </w:rPr>
-        <w:t>a</w:t>
-      </w:r>
-      <w:r>
-        <w:rPr>
-          <w:b w:val="false"/>
-          <w:bCs w:val="false"/>
-          <w:sz w:val="18"/>
-          <w:szCs w:val="18"/>
-          <w:lang w:val="en-US"/>
-        </w:rPr>
-        <w:t xml:space="preserve">) </w:t>
-      </w:r>
-      <w:r>
-        <w:rPr>
-          <w:b w:val="false"/>
-          <w:bCs w:val="false"/>
-          <w:sz w:val="18"/>
-          <w:szCs w:val="18"/>
-          <w:lang w:val="en-US"/>
-        </w:rPr>
-        <w:t>this video’s sound is “on”</w:t>
-      </w:r>
-      <w:r>
-        <w:rPr>
-          <w:b w:val="false"/>
-          <w:bCs w:val="false"/>
-          <w:sz w:val="18"/>
-          <w:szCs w:val="18"/>
-          <w:lang w:val="en-US"/>
-        </w:rPr>
-        <w:t xml:space="preserve">, </w:t>
-      </w:r>
-      <w:r>
-        <w:rPr>
-          <w:b w:val="false"/>
-          <w:bCs w:val="false"/>
-          <w:sz w:val="18"/>
-          <w:szCs w:val="18"/>
-          <w:lang w:val="en-US"/>
-        </w:rPr>
-        <w:t>b</w:t>
-      </w:r>
-      <w:r>
-        <w:rPr>
-          <w:b w:val="false"/>
-          <w:bCs w:val="false"/>
-          <w:sz w:val="18"/>
-          <w:szCs w:val="18"/>
-          <w:lang w:val="en-US"/>
-        </w:rPr>
-        <w:t xml:space="preserve">) </w:t>
-      </w:r>
-      <w:r>
-        <w:rPr>
-          <w:b w:val="false"/>
-          <w:bCs w:val="false"/>
-          <w:sz w:val="18"/>
-          <w:szCs w:val="18"/>
-          <w:lang w:val="en-US"/>
-        </w:rPr>
-        <w:t>or it’s “off”</w:t>
-      </w:r>
-      <w:r>
-        <w:rPr>
-          <w:b w:val="false"/>
-          <w:bCs w:val="false"/>
-          <w:sz w:val="18"/>
-          <w:szCs w:val="18"/>
-          <w:lang w:val="en-US"/>
-        </w:rPr>
-        <w:t xml:space="preserve">, </w:t>
-      </w:r>
-      <w:r>
-        <w:rPr>
-          <w:b w:val="false"/>
-          <w:bCs w:val="false"/>
-          <w:sz w:val="18"/>
-          <w:szCs w:val="18"/>
-          <w:lang w:val="en-US"/>
-        </w:rPr>
-        <w:t>c</w:t>
-      </w:r>
-      <w:r>
-        <w:rPr>
-          <w:b w:val="false"/>
-          <w:bCs w:val="false"/>
-          <w:sz w:val="18"/>
-          <w:szCs w:val="18"/>
-          <w:lang w:val="en-US"/>
-        </w:rPr>
-        <w:t xml:space="preserve">) </w:t>
-      </w:r>
-      <w:r>
-        <w:rPr>
-          <w:b w:val="false"/>
-          <w:bCs w:val="false"/>
-          <w:sz w:val="18"/>
-          <w:szCs w:val="18"/>
-          <w:lang w:val="en-US"/>
-        </w:rPr>
-        <w:t>your microphone is “on”</w:t>
-      </w:r>
-      <w:r>
-        <w:rPr>
-          <w:b w:val="false"/>
-          <w:bCs w:val="false"/>
-          <w:sz w:val="18"/>
-          <w:szCs w:val="18"/>
-          <w:lang w:val="en-US"/>
-        </w:rPr>
-        <w:t xml:space="preserve">, </w:t>
-      </w:r>
-      <w:r>
-        <w:rPr>
-          <w:b w:val="false"/>
-          <w:bCs w:val="false"/>
-          <w:sz w:val="18"/>
-          <w:szCs w:val="18"/>
-          <w:lang w:val="en-US"/>
-        </w:rPr>
-        <w:t>d</w:t>
-      </w:r>
-      <w:r>
-        <w:rPr>
-          <w:b w:val="false"/>
-          <w:bCs w:val="false"/>
-          <w:sz w:val="18"/>
-          <w:szCs w:val="18"/>
-          <w:lang w:val="en-US"/>
-        </w:rPr>
-        <w:t xml:space="preserve">) </w:t>
-      </w:r>
-      <w:r>
-        <w:rPr>
-          <w:b w:val="false"/>
-          <w:bCs w:val="false"/>
-          <w:sz w:val="18"/>
-          <w:szCs w:val="18"/>
-          <w:lang w:val="en-US"/>
-        </w:rPr>
-        <w:t>microphone</w:t>
-      </w:r>
-      <w:r>
-        <w:rPr>
-          <w:b w:val="false"/>
-          <w:bCs w:val="false"/>
-          <w:sz w:val="18"/>
-          <w:szCs w:val="18"/>
-          <w:lang w:val="en-US"/>
-        </w:rPr>
-        <w:t xml:space="preserve"> (</w:t>
-      </w:r>
-      <w:r>
-        <w:rPr>
-          <w:b w:val="false"/>
-          <w:bCs w:val="false"/>
-          <w:sz w:val="18"/>
-          <w:szCs w:val="18"/>
-          <w:lang w:val="en-US"/>
-        </w:rPr>
-        <w:t>yours or that of another participant</w:t>
-      </w:r>
-      <w:r>
-        <w:rPr>
-          <w:b w:val="false"/>
-          <w:bCs w:val="false"/>
-          <w:sz w:val="18"/>
-          <w:szCs w:val="18"/>
-          <w:lang w:val="en-US"/>
-        </w:rPr>
-        <w:t xml:space="preserve">) </w:t>
-      </w:r>
-      <w:r>
-        <w:rPr>
-          <w:b w:val="false"/>
-          <w:bCs w:val="false"/>
-          <w:sz w:val="18"/>
-          <w:szCs w:val="18"/>
-          <w:lang w:val="en-US"/>
-        </w:rPr>
-        <w:t>is “off”</w:t>
-      </w:r>
-      <w:r>
-        <w:rPr>
-          <w:b w:val="false"/>
-          <w:bCs w:val="false"/>
-          <w:sz w:val="18"/>
-          <w:szCs w:val="18"/>
-          <w:lang w:val="en-US"/>
-        </w:rPr>
-        <w:t xml:space="preserve">. </w:t>
-      </w:r>
-      <w:r>
-        <w:rPr>
-          <w:b w:val="false"/>
-          <w:bCs w:val="false"/>
-          <w:sz w:val="18"/>
-          <w:szCs w:val="18"/>
-          <w:lang w:val="en-US"/>
-        </w:rPr>
-        <w:t>Clicking on the icon toggles the sound mode</w:t>
-      </w:r>
-      <w:r>
-        <w:rPr>
-          <w:b w:val="false"/>
-          <w:bCs w:val="false"/>
-          <w:sz w:val="18"/>
-          <w:szCs w:val="18"/>
-          <w:lang w:val="en-US"/>
-        </w:rPr>
-        <w:t xml:space="preserve">, </w:t>
-      </w:r>
-      <w:r>
-        <w:rPr>
-          <w:b w:val="false"/>
-          <w:bCs w:val="false"/>
-          <w:sz w:val="18"/>
-          <w:szCs w:val="18"/>
-          <w:lang w:val="en-US"/>
-        </w:rPr>
-        <w:t xml:space="preserve">except when </w:t>
-      </w:r>
-      <w:r>
-        <w:rPr>
-          <w:b w:val="false"/>
-          <w:bCs w:val="false"/>
-          <w:sz w:val="18"/>
-          <w:szCs w:val="18"/>
-          <w:lang w:val="en-US"/>
-        </w:rPr>
-        <w:t xml:space="preserve">“X” </w:t>
-      </w:r>
-      <w:r>
-        <w:rPr>
-          <w:b w:val="false"/>
-          <w:bCs w:val="false"/>
-          <w:sz w:val="18"/>
-          <w:szCs w:val="18"/>
-          <w:lang w:val="en-US"/>
-        </w:rPr>
-        <w:t>means</w:t>
-      </w:r>
-      <w:r>
-        <w:rPr>
-          <w:b w:val="false"/>
-          <w:bCs w:val="false"/>
-          <w:sz w:val="18"/>
-          <w:szCs w:val="18"/>
-          <w:lang w:val="en-US"/>
-        </w:rPr>
-        <w:t xml:space="preserve">, </w:t>
-      </w:r>
-      <w:r>
-        <w:rPr>
-          <w:b w:val="false"/>
-          <w:bCs w:val="false"/>
-          <w:sz w:val="18"/>
-          <w:szCs w:val="18"/>
-          <w:lang w:val="en-US"/>
-        </w:rPr>
-        <w:t>the microphone of another participant is “off”</w:t>
-      </w:r>
-      <w:r>
-        <w:rPr>
-          <w:b w:val="false"/>
-          <w:bCs w:val="false"/>
-          <w:sz w:val="18"/>
-          <w:szCs w:val="18"/>
-          <w:lang w:val="en-US"/>
-        </w:rPr>
-        <w:t xml:space="preserve"> (</w:t>
-      </w:r>
-      <w:r>
-        <w:rPr>
-          <w:b w:val="false"/>
-          <w:bCs w:val="false"/>
-          <w:sz w:val="18"/>
-          <w:szCs w:val="18"/>
-          <w:lang w:val="en-US"/>
-        </w:rPr>
-        <w:t>as the fourth from the left in th</w:t>
-      </w:r>
-      <w:r>
-        <w:rPr>
-          <w:b w:val="false"/>
-          <w:bCs w:val="false"/>
-          <w:sz w:val="18"/>
-          <w:szCs w:val="18"/>
-          <w:lang w:val="en-US"/>
-        </w:rPr>
-        <w:t>is</w:t>
-      </w:r>
-      <w:r>
-        <w:rPr>
-          <w:b w:val="false"/>
-          <w:bCs w:val="false"/>
-          <w:sz w:val="18"/>
-          <w:szCs w:val="18"/>
-          <w:lang w:val="en-US"/>
-        </w:rPr>
-        <w:t xml:space="preserve"> picture</w:t>
-      </w:r>
-      <w:r>
-        <w:rPr>
-          <w:b w:val="false"/>
-          <w:bCs w:val="false"/>
-          <w:sz w:val="18"/>
-          <w:szCs w:val="18"/>
-          <w:lang w:val="en-US"/>
-        </w:rPr>
-        <w:t xml:space="preserve">), </w:t>
-      </w:r>
-      <w:r>
-        <w:rPr>
-          <w:b w:val="false"/>
-          <w:bCs w:val="false"/>
-          <w:sz w:val="18"/>
-          <w:szCs w:val="18"/>
-          <w:lang w:val="en-US"/>
-        </w:rPr>
-        <w:t>a situation</w:t>
-      </w:r>
-      <w:r>
-        <w:rPr>
-          <w:b w:val="false"/>
-          <w:bCs w:val="false"/>
-          <w:sz w:val="18"/>
-          <w:szCs w:val="18"/>
-          <w:lang w:val="en-US"/>
-        </w:rPr>
-        <w:t xml:space="preserve"> you can not change other than speaking or writing to the person directly.</w:t>
+        <w:t>Everyone in the Room: gurus, authorized users, guests, including “viewers” - can control the sound from each of the sources. Basically, they can mute and unmute each source; this is done by clicking on the icon in the right bottom corner of each square, on the right of the name (see picture above). Depending on whose camera it is and what is its current setting, this icon can be one of the following four variants: “speaker”, “crossed-out speaker”, “microphone” and “X” - meaning, a) this video’s sound is “on”, b) or it’s “off”, c) your microphone is “on”, d) microphone (yours or that of another participant) is “off”. Clicking on the icon toggles the sound mode, except when “X” means, the microphone of another participant is “off” (as the fourth from the left in this picture), a situation you can not change other than speaking or writing to the person directly.</w:t>
       </w:r>
     </w:p>
     <w:p>
@@ -6669,117 +5935,7 @@
           <w:szCs w:val="18"/>
           <w:lang w:val="en-US"/>
         </w:rPr>
-        <w:t>In most browsers</w:t>
-      </w:r>
-      <w:r>
-        <w:rPr>
-          <w:b w:val="false"/>
-          <w:bCs w:val="false"/>
-          <w:sz w:val="18"/>
-          <w:szCs w:val="18"/>
-          <w:lang w:val="en-US"/>
-        </w:rPr>
-        <w:t xml:space="preserve"> (</w:t>
-      </w:r>
-      <w:r>
-        <w:rPr>
-          <w:b w:val="false"/>
-          <w:bCs w:val="false"/>
-          <w:sz w:val="18"/>
-          <w:szCs w:val="18"/>
-          <w:lang w:val="en-US"/>
-        </w:rPr>
-        <w:t>except on</w:t>
-      </w:r>
-      <w:r>
-        <w:rPr>
-          <w:b w:val="false"/>
-          <w:bCs w:val="false"/>
-          <w:sz w:val="18"/>
-          <w:szCs w:val="18"/>
-          <w:lang w:val="en-US"/>
-        </w:rPr>
-        <w:t xml:space="preserve"> Apple </w:t>
-      </w:r>
-      <w:r>
-        <w:rPr>
-          <w:b w:val="false"/>
-          <w:bCs w:val="false"/>
-          <w:sz w:val="18"/>
-          <w:szCs w:val="18"/>
-          <w:lang w:val="en-US"/>
-        </w:rPr>
-        <w:t>devices</w:t>
-      </w:r>
-      <w:r>
-        <w:rPr>
-          <w:b w:val="false"/>
-          <w:bCs w:val="false"/>
-          <w:sz w:val="18"/>
-          <w:szCs w:val="18"/>
-          <w:lang w:val="en-US"/>
-        </w:rPr>
-        <w:t xml:space="preserve">) </w:t>
-      </w:r>
-      <w:r>
-        <w:rPr>
-          <w:b w:val="false"/>
-          <w:bCs w:val="false"/>
-          <w:sz w:val="18"/>
-          <w:szCs w:val="18"/>
-          <w:lang w:val="en-US"/>
-        </w:rPr>
-        <w:t>clicking on the sound icon</w:t>
-      </w:r>
-      <w:r>
-        <w:rPr>
-          <w:b w:val="false"/>
-          <w:bCs w:val="false"/>
-          <w:sz w:val="18"/>
-          <w:szCs w:val="18"/>
-          <w:lang w:val="en-US"/>
-        </w:rPr>
-        <w:t xml:space="preserve"> </w:t>
-      </w:r>
-      <w:r>
-        <w:rPr>
-          <w:b w:val="false"/>
-          <w:bCs w:val="false"/>
-          <w:sz w:val="18"/>
-          <w:szCs w:val="18"/>
-          <w:lang w:val="en-US"/>
-        </w:rPr>
-        <w:t>opens the volume control in the left corner of the square</w:t>
-      </w:r>
-      <w:r>
-        <w:rPr>
-          <w:b w:val="false"/>
-          <w:bCs w:val="false"/>
-          <w:sz w:val="18"/>
-          <w:szCs w:val="18"/>
-          <w:lang w:val="en-US"/>
-        </w:rPr>
-        <w:t xml:space="preserve">, </w:t>
-      </w:r>
-      <w:r>
-        <w:rPr>
-          <w:b w:val="false"/>
-          <w:bCs w:val="false"/>
-          <w:sz w:val="18"/>
-          <w:szCs w:val="18"/>
-          <w:lang w:val="en-US"/>
-        </w:rPr>
-        <w:t>by moving which one can increase and decrease the volume of sound from this particular source</w:t>
-      </w:r>
-      <w:r>
-        <w:rPr>
-          <w:b w:val="false"/>
-          <w:bCs w:val="false"/>
-          <w:sz w:val="18"/>
-          <w:szCs w:val="18"/>
-          <w:lang w:val="en-US"/>
-        </w:rPr>
-        <w:t>.</w:t>
+        <w:t>In most browsers (except on Apple devices) clicking on the sound icon opens the volume control in the left corner of the square, by moving which one can increase and decrease the volume of sound from this particular source.</w:t>
       </w:r>
     </w:p>
     <w:p>
@@ -6818,217 +5974,7 @@
           <w:szCs w:val="18"/>
           <w:lang w:val="en-US"/>
         </w:rPr>
-        <w:t>All users can write short comments to videos</w:t>
-      </w:r>
-      <w:r>
-        <w:rPr>
-          <w:b w:val="false"/>
-          <w:bCs w:val="false"/>
-          <w:sz w:val="18"/>
-          <w:szCs w:val="18"/>
-          <w:lang w:val="en-US"/>
-        </w:rPr>
-        <w:t xml:space="preserve">, </w:t>
-      </w:r>
-      <w:r>
-        <w:rPr>
-          <w:b w:val="false"/>
-          <w:bCs w:val="false"/>
-          <w:sz w:val="18"/>
-          <w:szCs w:val="18"/>
-          <w:lang w:val="en-US"/>
-        </w:rPr>
-        <w:t>both their own and those of other users except gurus</w:t>
-      </w:r>
-      <w:r>
-        <w:rPr>
-          <w:b w:val="false"/>
-          <w:bCs w:val="false"/>
-          <w:sz w:val="18"/>
-          <w:szCs w:val="18"/>
-          <w:lang w:val="en-US"/>
-        </w:rPr>
-        <w:t xml:space="preserve">. </w:t>
-      </w:r>
-      <w:r>
-        <w:rPr>
-          <w:b w:val="false"/>
-          <w:bCs w:val="false"/>
-          <w:sz w:val="18"/>
-          <w:szCs w:val="18"/>
-          <w:lang w:val="en-US"/>
-        </w:rPr>
-        <w:t>Click on the letter</w:t>
-      </w:r>
-      <w:r>
-        <w:rPr>
-          <w:b w:val="false"/>
-          <w:bCs w:val="false"/>
-          <w:sz w:val="18"/>
-          <w:szCs w:val="18"/>
-          <w:lang w:val="en-US"/>
-        </w:rPr>
-        <w:t xml:space="preserve"> «</w:t>
-      </w:r>
-      <w:r>
-        <w:rPr>
-          <w:b w:val="false"/>
-          <w:bCs w:val="false"/>
-          <w:sz w:val="18"/>
-          <w:szCs w:val="18"/>
-          <w:lang w:val="en-US"/>
-        </w:rPr>
-        <w:t>A</w:t>
-      </w:r>
-      <w:r>
-        <w:rPr>
-          <w:b w:val="false"/>
-          <w:bCs w:val="false"/>
-          <w:sz w:val="18"/>
-          <w:szCs w:val="18"/>
-          <w:lang w:val="en-US"/>
-        </w:rPr>
-        <w:t xml:space="preserve">» </w:t>
-      </w:r>
-      <w:r>
-        <w:rPr>
-          <w:b w:val="false"/>
-          <w:bCs w:val="false"/>
-          <w:sz w:val="18"/>
-          <w:szCs w:val="18"/>
-          <w:lang w:val="en-US"/>
-        </w:rPr>
-        <w:t>inside the blue</w:t>
-      </w:r>
-      <w:r>
-        <w:rPr>
-          <w:b w:val="false"/>
-          <w:bCs w:val="false"/>
-          <w:sz w:val="18"/>
-          <w:szCs w:val="18"/>
-          <w:lang w:val="en-US"/>
-        </w:rPr>
-        <w:t xml:space="preserve"> (</w:t>
-      </w:r>
-      <w:r>
-        <w:rPr>
-          <w:b w:val="false"/>
-          <w:bCs w:val="false"/>
-          <w:sz w:val="18"/>
-          <w:szCs w:val="18"/>
-          <w:lang w:val="en-US"/>
-        </w:rPr>
-        <w:t>own</w:t>
-      </w:r>
-      <w:r>
-        <w:rPr>
-          <w:b w:val="false"/>
-          <w:bCs w:val="false"/>
-          <w:sz w:val="18"/>
-          <w:szCs w:val="18"/>
-          <w:lang w:val="en-US"/>
-        </w:rPr>
-        <w:t xml:space="preserve">) </w:t>
-      </w:r>
-      <w:r>
-        <w:rPr>
-          <w:b w:val="false"/>
-          <w:bCs w:val="false"/>
-          <w:sz w:val="18"/>
-          <w:szCs w:val="18"/>
-          <w:lang w:val="en-US"/>
-        </w:rPr>
-        <w:t>or red</w:t>
-      </w:r>
-      <w:r>
-        <w:rPr>
-          <w:b w:val="false"/>
-          <w:bCs w:val="false"/>
-          <w:sz w:val="18"/>
-          <w:szCs w:val="18"/>
-          <w:lang w:val="en-US"/>
-        </w:rPr>
-        <w:t xml:space="preserve"> (</w:t>
-      </w:r>
-      <w:r>
-        <w:rPr>
-          <w:b w:val="false"/>
-          <w:bCs w:val="false"/>
-          <w:sz w:val="18"/>
-          <w:szCs w:val="18"/>
-          <w:lang w:val="en-US"/>
-        </w:rPr>
-        <w:t>others</w:t>
-      </w:r>
-      <w:r>
-        <w:rPr>
-          <w:b w:val="false"/>
-          <w:bCs w:val="false"/>
-          <w:sz w:val="18"/>
-          <w:szCs w:val="18"/>
-          <w:lang w:val="en-US"/>
-        </w:rPr>
-        <w:t xml:space="preserve">) </w:t>
-      </w:r>
-      <w:r>
-        <w:rPr>
-          <w:b w:val="false"/>
-          <w:bCs w:val="false"/>
-          <w:sz w:val="18"/>
-          <w:szCs w:val="18"/>
-          <w:lang w:val="en-US"/>
-        </w:rPr>
-        <w:t>circle</w:t>
-      </w:r>
-      <w:r>
-        <w:rPr>
-          <w:b w:val="false"/>
-          <w:bCs w:val="false"/>
-          <w:sz w:val="18"/>
-          <w:szCs w:val="18"/>
-          <w:lang w:val="en-US"/>
-        </w:rPr>
-        <w:t xml:space="preserve"> </w:t>
-      </w:r>
-      <w:r>
-        <w:rPr>
-          <w:b w:val="false"/>
-          <w:bCs w:val="false"/>
-          <w:sz w:val="18"/>
-          <w:szCs w:val="18"/>
-          <w:lang w:val="en-US"/>
-        </w:rPr>
-        <w:t>in the top right corner of the square</w:t>
-      </w:r>
-      <w:r>
-        <w:rPr>
-          <w:b w:val="false"/>
-          <w:bCs w:val="false"/>
-          <w:sz w:val="18"/>
-          <w:szCs w:val="18"/>
-          <w:lang w:val="en-US"/>
-        </w:rPr>
-        <w:t xml:space="preserve">. </w:t>
-      </w:r>
-      <w:r>
-        <w:rPr>
-          <w:b w:val="false"/>
-          <w:bCs w:val="false"/>
-          <w:sz w:val="18"/>
-          <w:szCs w:val="18"/>
-          <w:lang w:val="en-US"/>
-        </w:rPr>
-        <w:t>These comments or “annotations” are not saved and are shown above the square only while the camera’s state has not changed</w:t>
-      </w:r>
-      <w:r>
-        <w:rPr>
-          <w:b w:val="false"/>
-          <w:bCs w:val="false"/>
-          <w:sz w:val="18"/>
-          <w:szCs w:val="18"/>
-          <w:lang w:val="en-US"/>
-        </w:rPr>
-        <w:t>.</w:t>
+        <w:t>All users can write short comments to videos, both their own and those of other users except gurus. Click on the letter «A» inside the blue (own) or red (others) circle in the top right corner of the square. These comments or “annotations” are not saved and are shown above the square only while the camera’s state has not changed.</w:t>
       </w:r>
     </w:p>
     <w:p>
@@ -7039,146 +5985,1019 @@
           <w:numId w:val="2"/>
         </w:numPr>
         <w:rPr>
-          <w:lang w:val="ru-RU"/>
-        </w:rPr>
-      </w:pPr>
-      <w:r>
-        <w:rPr>
-          <w:b/>
-          <w:bCs/>
-          <w:sz w:val="18"/>
-          <w:szCs w:val="18"/>
-          <w:lang w:val="en-US"/>
-        </w:rPr>
-        <w:t>Проигрывание MP4-файлов</w:t>
-      </w:r>
-    </w:p>
-    <w:p>
-      <w:pPr>
-        <w:pStyle w:val="Normal"/>
-        <w:rPr>
-          <w:lang w:val="en-US"/>
-        </w:rPr>
-      </w:pPr>
-      <w:r>
-        <w:rPr>
-          <w:b/>
-          <w:bCs/>
-          <w:sz w:val="18"/>
-          <w:szCs w:val="18"/>
-          <w:lang w:val="en-US"/>
-        </w:rPr>
-        <w:t xml:space="preserve">Данная функция доступна гуру и авторизованным пользователям и работает в браузерах «Firefox» на десктопах и ноутбуках. </w:t>
-      </w:r>
-      <w:r>
-        <w:rPr>
-          <w:b w:val="false"/>
-          <w:bCs w:val="false"/>
-          <w:sz w:val="18"/>
-          <w:szCs w:val="18"/>
-          <w:lang w:val="en-US"/>
-        </w:rPr>
-        <w:t>Для начала, щелкните мышью по словам «ROOM [имя комнаты]» - найдите их над своим пустым квадратом. После щелчка, цвет слов изменится на голубой и появится кнопка «Выберите файл». Выберите MP4 файл и затем нажмите кнопку «контроль видео» - это кнопка 5 в главном меню. Вы увидите, что выбранный файл начал проигрываться в вашем квадрате. Вы можете обеззвучить это видео у</w:t>
-      </w:r>
-      <w:r>
-        <w:rPr>
-          <w:b/>
-          <w:bCs/>
-          <w:sz w:val="18"/>
-          <w:szCs w:val="18"/>
-          <w:lang w:val="en-US"/>
-        </w:rPr>
-        <w:t xml:space="preserve"> всех: </w:t>
-      </w:r>
-      <w:r>
-        <w:rPr>
-          <w:b w:val="false"/>
-          <w:bCs w:val="false"/>
-          <w:sz w:val="18"/>
-          <w:szCs w:val="18"/>
-          <w:lang w:val="en-US"/>
-        </w:rPr>
-        <w:t xml:space="preserve">отключите звук кнопкой внутри видео - не той иконкой-индикатором звука, о которой написано выше! — а небольшой кнопкой «мегафон» </w:t>
-      </w:r>
-      <w:r>
-        <w:rPr>
-          <w:b/>
-          <w:bCs/>
-          <w:sz w:val="18"/>
-          <w:szCs w:val="18"/>
-          <w:lang w:val="en-US"/>
-        </w:rPr>
-        <w:t>внутри</w:t>
-      </w:r>
-      <w:r>
-        <w:rPr>
-          <w:b w:val="false"/>
-          <w:bCs w:val="false"/>
-          <w:sz w:val="18"/>
-          <w:szCs w:val="18"/>
-          <w:lang w:val="en-US"/>
-        </w:rPr>
-        <w:t xml:space="preserve"> самого видео, в его нижней панели, которая видна, только если навести на видео курсор мыши. </w:t>
-      </w:r>
-      <w:r>
-        <w:rPr>
-          <w:b/>
-          <w:bCs/>
-          <w:sz w:val="18"/>
-          <w:szCs w:val="18"/>
-          <w:lang w:val="en-US"/>
-        </w:rPr>
-        <w:t>Важно</w:t>
-      </w:r>
-      <w:r>
-        <w:rPr>
-          <w:b w:val="false"/>
-          <w:bCs w:val="false"/>
-          <w:sz w:val="18"/>
-          <w:szCs w:val="18"/>
-          <w:lang w:val="en-US"/>
-        </w:rPr>
-        <w:t xml:space="preserve">: вы </w:t>
-      </w:r>
-      <w:r>
-        <w:rPr>
-          <w:b/>
-          <w:bCs/>
-          <w:sz w:val="18"/>
-          <w:szCs w:val="18"/>
-          <w:lang w:val="en-US"/>
-        </w:rPr>
-        <w:t>не услышите</w:t>
-      </w:r>
-      <w:r>
-        <w:rPr>
-          <w:b w:val="false"/>
-          <w:bCs w:val="false"/>
-          <w:sz w:val="18"/>
-          <w:szCs w:val="18"/>
-          <w:lang w:val="en-US"/>
-        </w:rPr>
-        <w:t xml:space="preserve"> у себя в браузере звук того видео, которое вы проигрываете в комнате. Это нормально, зато звук от вашего видео слышат все остальные. Если вы вдруг сами начали слышать звук от проигрываемого вами MP4 файла  - значит, произошёл сетевой сбой, и это видео уже никому, кроме вас, </w:t>
-      </w:r>
-      <w:r>
-        <w:rPr>
-          <w:b/>
-          <w:bCs/>
-          <w:sz w:val="18"/>
-          <w:szCs w:val="18"/>
-          <w:lang w:val="en-US"/>
-        </w:rPr>
-        <w:t>не видно и не слышно</w:t>
-      </w:r>
-      <w:r>
-        <w:rPr>
-          <w:b w:val="false"/>
-          <w:bCs w:val="false"/>
-          <w:sz w:val="18"/>
-          <w:szCs w:val="18"/>
-          <w:lang w:val="en-US"/>
-        </w:rPr>
-        <w:t>, поэтому нужно остановить его (кнопкой 5) и запустить с начала,  а возможно даже перегрузиться, т.е. нажать кнопку «Выход» и зайти в комнату снова. Чтобы закончить проигрывание, нажмите кнопку «контроль видео» - её цвет изменится обратно с оранжевого на начальный. Вы можете поставить проигрывание MP4 файла на паузу маленькой кнопкой внутри самого видео.</w:t>
+          <w:sz w:val="21"/>
+          <w:szCs w:val="21"/>
+        </w:rPr>
+      </w:pPr>
+      <w:r>
+        <w:rPr>
+          <w:b/>
+          <w:bCs/>
+          <w:sz w:val="21"/>
+          <w:szCs w:val="21"/>
+          <w:lang w:val="en-US"/>
+        </w:rPr>
+        <w:t>Playing</w:t>
+      </w:r>
+      <w:r>
+        <w:rPr>
+          <w:b/>
+          <w:bCs/>
+          <w:sz w:val="21"/>
+          <w:szCs w:val="21"/>
+          <w:lang w:val="en-US"/>
+        </w:rPr>
+        <w:t xml:space="preserve"> MP4 </w:t>
+      </w:r>
+      <w:r>
+        <w:rPr>
+          <w:b/>
+          <w:bCs/>
+          <w:sz w:val="21"/>
+          <w:szCs w:val="21"/>
+          <w:lang w:val="en-US"/>
+        </w:rPr>
+        <w:t>files</w:t>
+      </w:r>
+    </w:p>
+    <w:p>
+      <w:pPr>
+        <w:pStyle w:val="Normal"/>
+        <w:rPr/>
+      </w:pPr>
+      <w:bookmarkStart w:id="4" w:name="__DdeLink__969_3425212796"/>
+      <w:r>
+        <w:rPr>
+          <w:b/>
+          <w:bCs/>
+          <w:sz w:val="18"/>
+          <w:szCs w:val="18"/>
+          <w:lang w:val="en-US"/>
+        </w:rPr>
+        <w:t xml:space="preserve">This function is available only for gurus and authorized users </w:t>
+      </w:r>
+      <w:r>
+        <w:rPr>
+          <w:b/>
+          <w:bCs/>
+          <w:sz w:val="18"/>
+          <w:szCs w:val="18"/>
+          <w:lang w:val="en-US"/>
+        </w:rPr>
+        <w:t xml:space="preserve"> </w:t>
+      </w:r>
+      <w:r>
+        <w:rPr>
+          <w:b/>
+          <w:bCs/>
+          <w:sz w:val="18"/>
+          <w:szCs w:val="18"/>
+          <w:lang w:val="en-US"/>
+        </w:rPr>
+        <w:t xml:space="preserve">and works in </w:t>
+      </w:r>
+      <w:r>
+        <w:rPr>
+          <w:b/>
+          <w:bCs/>
+          <w:sz w:val="18"/>
+          <w:szCs w:val="18"/>
+          <w:lang w:val="en-US"/>
+        </w:rPr>
+        <w:t xml:space="preserve">«Firefox» </w:t>
+      </w:r>
+      <w:r>
+        <w:rPr>
+          <w:b/>
+          <w:bCs/>
+          <w:sz w:val="18"/>
+          <w:szCs w:val="18"/>
+          <w:lang w:val="en-US"/>
+        </w:rPr>
+        <w:t>on desktops and notebooks</w:t>
+      </w:r>
+      <w:bookmarkEnd w:id="4"/>
+      <w:r>
+        <w:rPr>
+          <w:b/>
+          <w:bCs/>
+          <w:sz w:val="18"/>
+          <w:szCs w:val="18"/>
+          <w:lang w:val="en-US"/>
+        </w:rPr>
+        <w:t xml:space="preserve">. </w:t>
+      </w:r>
+      <w:r>
+        <w:rPr>
+          <w:b w:val="false"/>
+          <w:bCs w:val="false"/>
+          <w:sz w:val="18"/>
+          <w:szCs w:val="18"/>
+          <w:lang w:val="en-US"/>
+        </w:rPr>
+        <w:t>To start</w:t>
+      </w:r>
+      <w:r>
+        <w:rPr>
+          <w:b w:val="false"/>
+          <w:bCs w:val="false"/>
+          <w:sz w:val="18"/>
+          <w:szCs w:val="18"/>
+          <w:lang w:val="en-US"/>
+        </w:rPr>
+        <w:t xml:space="preserve">, </w:t>
+      </w:r>
+      <w:r>
+        <w:rPr>
+          <w:b w:val="false"/>
+          <w:bCs w:val="false"/>
+          <w:sz w:val="18"/>
+          <w:szCs w:val="18"/>
+          <w:lang w:val="en-US"/>
+        </w:rPr>
+        <w:t>click on the words</w:t>
+      </w:r>
+      <w:r>
+        <w:rPr>
+          <w:b w:val="false"/>
+          <w:bCs w:val="false"/>
+          <w:sz w:val="18"/>
+          <w:szCs w:val="18"/>
+          <w:lang w:val="en-US"/>
+        </w:rPr>
+        <w:t xml:space="preserve"> «ROOM [</w:t>
+      </w:r>
+      <w:r>
+        <w:rPr>
+          <w:b w:val="false"/>
+          <w:bCs w:val="false"/>
+          <w:sz w:val="18"/>
+          <w:szCs w:val="18"/>
+          <w:lang w:val="en-US"/>
+        </w:rPr>
+        <w:t>room’s name</w:t>
+      </w:r>
+      <w:r>
+        <w:rPr>
+          <w:b w:val="false"/>
+          <w:bCs w:val="false"/>
+          <w:sz w:val="18"/>
+          <w:szCs w:val="18"/>
+          <w:lang w:val="en-US"/>
+        </w:rPr>
+        <w:t xml:space="preserve">]» - </w:t>
+      </w:r>
+      <w:r>
+        <w:rPr>
+          <w:b w:val="false"/>
+          <w:bCs w:val="false"/>
+          <w:sz w:val="18"/>
+          <w:szCs w:val="18"/>
+          <w:lang w:val="en-US"/>
+        </w:rPr>
+        <w:t>they are above your empty square</w:t>
+      </w:r>
+      <w:r>
+        <w:rPr>
+          <w:b w:val="false"/>
+          <w:bCs w:val="false"/>
+          <w:sz w:val="18"/>
+          <w:szCs w:val="18"/>
+          <w:lang w:val="en-US"/>
+        </w:rPr>
+        <w:t xml:space="preserve">. </w:t>
+      </w:r>
+      <w:r>
+        <w:rPr>
+          <w:b w:val="false"/>
+          <w:bCs w:val="false"/>
+          <w:sz w:val="18"/>
+          <w:szCs w:val="18"/>
+          <w:lang w:val="en-US"/>
+        </w:rPr>
+        <w:t>Upon receiving your click</w:t>
+      </w:r>
+      <w:r>
+        <w:rPr>
+          <w:b w:val="false"/>
+          <w:bCs w:val="false"/>
+          <w:sz w:val="18"/>
+          <w:szCs w:val="18"/>
+          <w:lang w:val="en-US"/>
+        </w:rPr>
+        <w:t xml:space="preserve">, </w:t>
+      </w:r>
+      <w:r>
+        <w:rPr>
+          <w:b w:val="false"/>
+          <w:bCs w:val="false"/>
+          <w:sz w:val="18"/>
+          <w:szCs w:val="18"/>
+          <w:lang w:val="en-US"/>
+        </w:rPr>
+        <w:t xml:space="preserve">the words color changes to </w:t>
+      </w:r>
+      <w:r>
+        <w:rPr>
+          <w:rFonts w:asciiTheme="minorHAnsi" w:cstheme="minorBidi" w:eastAsiaTheme="minorHAnsi" w:hAnsiTheme="minorHAnsi"/>
+          <w:b w:val="false"/>
+          <w:bCs w:val="false"/>
+          <w:sz w:val="18"/>
+          <w:szCs w:val="18"/>
+          <w:highlight w:val="yellow"/>
+          <w:lang w:val="en-US"/>
+        </w:rPr>
+        <w:t>blue</w:t>
+      </w:r>
+      <w:r>
+        <w:rPr>
+          <w:b w:val="false"/>
+          <w:bCs w:val="false"/>
+          <w:sz w:val="18"/>
+          <w:szCs w:val="18"/>
+          <w:lang w:val="en-US"/>
+        </w:rPr>
+        <w:t xml:space="preserve"> </w:t>
+      </w:r>
+      <w:r>
+        <w:rPr>
+          <w:b w:val="false"/>
+          <w:bCs w:val="false"/>
+          <w:sz w:val="18"/>
+          <w:szCs w:val="18"/>
+          <w:lang w:val="en-US"/>
+        </w:rPr>
+        <w:t xml:space="preserve">and </w:t>
+      </w:r>
+      <w:r>
+        <w:rPr>
+          <w:b w:val="false"/>
+          <w:bCs w:val="false"/>
+          <w:sz w:val="18"/>
+          <w:szCs w:val="18"/>
+          <w:lang w:val="en-US"/>
+        </w:rPr>
+        <w:t xml:space="preserve">the </w:t>
+      </w:r>
+      <w:r>
+        <w:rPr>
+          <w:b w:val="false"/>
+          <w:bCs w:val="false"/>
+          <w:sz w:val="18"/>
+          <w:szCs w:val="18"/>
+          <w:lang w:val="en-US"/>
+        </w:rPr>
+        <w:t>«</w:t>
+      </w:r>
+      <w:r>
+        <w:rPr>
+          <w:b w:val="false"/>
+          <w:bCs w:val="false"/>
+          <w:sz w:val="18"/>
+          <w:szCs w:val="18"/>
+          <w:lang w:val="en-US"/>
+        </w:rPr>
+        <w:t>Select File</w:t>
+      </w:r>
+      <w:r>
+        <w:rPr>
+          <w:b w:val="false"/>
+          <w:bCs w:val="false"/>
+          <w:sz w:val="18"/>
+          <w:szCs w:val="18"/>
+          <w:lang w:val="en-US"/>
+        </w:rPr>
+        <w:t xml:space="preserve">» </w:t>
+      </w:r>
+      <w:r>
+        <w:rPr>
+          <w:b w:val="false"/>
+          <w:bCs w:val="false"/>
+          <w:sz w:val="18"/>
+          <w:szCs w:val="18"/>
+          <w:lang w:val="en-US"/>
+        </w:rPr>
+        <w:t>button appears on the right</w:t>
+      </w:r>
+      <w:r>
+        <w:rPr>
+          <w:b w:val="false"/>
+          <w:bCs w:val="false"/>
+          <w:sz w:val="18"/>
+          <w:szCs w:val="18"/>
+          <w:lang w:val="en-US"/>
+        </w:rPr>
+        <w:t xml:space="preserve">. </w:t>
+      </w:r>
+      <w:r>
+        <w:rPr>
+          <w:b w:val="false"/>
+          <w:bCs w:val="false"/>
+          <w:sz w:val="18"/>
+          <w:szCs w:val="18"/>
+          <w:lang w:val="en-US"/>
+        </w:rPr>
+        <w:t>Select an</w:t>
+      </w:r>
+      <w:r>
+        <w:rPr>
+          <w:b w:val="false"/>
+          <w:bCs w:val="false"/>
+          <w:sz w:val="18"/>
+          <w:szCs w:val="18"/>
+          <w:lang w:val="en-US"/>
+        </w:rPr>
+        <w:t xml:space="preserve"> MP4 </w:t>
+      </w:r>
+      <w:r>
+        <w:rPr>
+          <w:b w:val="false"/>
+          <w:bCs w:val="false"/>
+          <w:sz w:val="18"/>
+          <w:szCs w:val="18"/>
+          <w:lang w:val="en-US"/>
+        </w:rPr>
+        <w:t>file</w:t>
+      </w:r>
+      <w:r>
+        <w:rPr>
+          <w:b w:val="false"/>
+          <w:bCs w:val="false"/>
+          <w:sz w:val="18"/>
+          <w:szCs w:val="18"/>
+          <w:lang w:val="en-US"/>
+        </w:rPr>
+        <w:t xml:space="preserve"> </w:t>
+      </w:r>
+      <w:r>
+        <w:rPr>
+          <w:b w:val="false"/>
+          <w:bCs w:val="false"/>
+          <w:sz w:val="18"/>
+          <w:szCs w:val="18"/>
+          <w:lang w:val="en-US"/>
+        </w:rPr>
+        <w:t xml:space="preserve">and click </w:t>
+      </w:r>
+      <w:r>
+        <w:rPr>
+          <w:b w:val="false"/>
+          <w:bCs w:val="false"/>
+          <w:sz w:val="18"/>
+          <w:szCs w:val="18"/>
+          <w:lang w:val="en-US"/>
+        </w:rPr>
+        <w:t xml:space="preserve">on the </w:t>
+      </w:r>
+      <w:r>
+        <w:rPr>
+          <w:b w:val="false"/>
+          <w:bCs w:val="false"/>
+          <w:sz w:val="18"/>
+          <w:szCs w:val="18"/>
+          <w:lang w:val="en-US"/>
+        </w:rPr>
+        <w:t>button</w:t>
+      </w:r>
+      <w:r>
+        <w:rPr>
+          <w:b w:val="false"/>
+          <w:bCs w:val="false"/>
+          <w:sz w:val="18"/>
+          <w:szCs w:val="18"/>
+          <w:lang w:val="en-US"/>
+        </w:rPr>
+        <w:t xml:space="preserve"> «</w:t>
+      </w:r>
+      <w:r>
+        <w:rPr>
+          <w:b w:val="false"/>
+          <w:bCs w:val="false"/>
+          <w:sz w:val="18"/>
+          <w:szCs w:val="18"/>
+          <w:lang w:val="en-US"/>
+        </w:rPr>
+        <w:t>video control</w:t>
+      </w:r>
+      <w:r>
+        <w:rPr>
+          <w:b w:val="false"/>
+          <w:bCs w:val="false"/>
+          <w:sz w:val="18"/>
+          <w:szCs w:val="18"/>
+          <w:lang w:val="en-US"/>
+        </w:rPr>
+        <w:t xml:space="preserve">» - </w:t>
+      </w:r>
+      <w:r>
+        <w:rPr>
+          <w:b w:val="false"/>
+          <w:bCs w:val="false"/>
+          <w:sz w:val="18"/>
+          <w:szCs w:val="18"/>
+          <w:lang w:val="en-US"/>
+        </w:rPr>
+        <w:t>which is the fifth one in the main menu</w:t>
+      </w:r>
+      <w:r>
+        <w:rPr>
+          <w:b w:val="false"/>
+          <w:bCs w:val="false"/>
+          <w:sz w:val="18"/>
+          <w:szCs w:val="18"/>
+          <w:lang w:val="en-US"/>
+        </w:rPr>
+        <w:t xml:space="preserve">. </w:t>
+      </w:r>
+      <w:r>
+        <w:rPr>
+          <w:b w:val="false"/>
+          <w:bCs w:val="false"/>
+          <w:sz w:val="18"/>
+          <w:szCs w:val="18"/>
+          <w:lang w:val="en-US"/>
+        </w:rPr>
+        <w:t>You will see that the selected file started playing in your square silently</w:t>
+      </w:r>
+      <w:r>
+        <w:rPr>
+          <w:b w:val="false"/>
+          <w:bCs w:val="false"/>
+          <w:sz w:val="18"/>
+          <w:szCs w:val="18"/>
+          <w:lang w:val="en-US"/>
+        </w:rPr>
+        <w:t xml:space="preserve">. </w:t>
+      </w:r>
+      <w:r>
+        <w:rPr>
+          <w:b w:val="false"/>
+          <w:bCs w:val="false"/>
+          <w:sz w:val="18"/>
+          <w:szCs w:val="18"/>
+          <w:lang w:val="en-US"/>
+        </w:rPr>
+        <w:t xml:space="preserve">You may choose to make it silent </w:t>
+      </w:r>
+      <w:r>
+        <w:rPr>
+          <w:b/>
+          <w:bCs/>
+          <w:sz w:val="18"/>
+          <w:szCs w:val="18"/>
+          <w:lang w:val="en-US"/>
+        </w:rPr>
+        <w:t>for everyone</w:t>
+      </w:r>
+      <w:r>
+        <w:rPr>
+          <w:b/>
+          <w:bCs/>
+          <w:sz w:val="18"/>
+          <w:szCs w:val="18"/>
+          <w:lang w:val="en-US"/>
+        </w:rPr>
+        <w:t xml:space="preserve">: </w:t>
+      </w:r>
+      <w:r>
+        <w:rPr>
+          <w:b w:val="false"/>
+          <w:bCs w:val="false"/>
+          <w:sz w:val="18"/>
+          <w:szCs w:val="18"/>
+          <w:lang w:val="en-US"/>
+        </w:rPr>
+        <w:t>mute its sound with a small button inside the video</w:t>
+      </w:r>
+      <w:r>
+        <w:rPr>
+          <w:b w:val="false"/>
+          <w:bCs w:val="false"/>
+          <w:sz w:val="18"/>
+          <w:szCs w:val="18"/>
+          <w:lang w:val="en-US"/>
+        </w:rPr>
+        <w:t xml:space="preserve"> – </w:t>
+      </w:r>
+      <w:r>
+        <w:rPr>
+          <w:b w:val="false"/>
+          <w:bCs w:val="false"/>
+          <w:sz w:val="18"/>
+          <w:szCs w:val="18"/>
+          <w:lang w:val="en-US"/>
+        </w:rPr>
+        <w:t>other than the sound button-indicator we were describing above</w:t>
+      </w:r>
+      <w:r>
+        <w:rPr>
+          <w:b w:val="false"/>
+          <w:bCs w:val="false"/>
+          <w:sz w:val="18"/>
+          <w:szCs w:val="18"/>
+          <w:lang w:val="en-US"/>
+        </w:rPr>
+        <w:t xml:space="preserve">! — </w:t>
+      </w:r>
+      <w:r>
+        <w:rPr>
+          <w:b w:val="false"/>
+          <w:bCs w:val="false"/>
+          <w:sz w:val="18"/>
+          <w:szCs w:val="18"/>
+          <w:lang w:val="en-US"/>
+        </w:rPr>
+        <w:t>but a small “speaker”</w:t>
+      </w:r>
+      <w:r>
+        <w:rPr>
+          <w:b w:val="false"/>
+          <w:bCs w:val="false"/>
+          <w:sz w:val="18"/>
+          <w:szCs w:val="18"/>
+          <w:lang w:val="en-US"/>
+        </w:rPr>
+        <w:t xml:space="preserve"> </w:t>
+      </w:r>
+      <w:r>
+        <w:rPr>
+          <w:b/>
+          <w:bCs/>
+          <w:sz w:val="18"/>
+          <w:szCs w:val="18"/>
+          <w:lang w:val="en-US"/>
+        </w:rPr>
+        <w:t>inside</w:t>
+      </w:r>
+      <w:r>
+        <w:rPr>
+          <w:b w:val="false"/>
+          <w:bCs w:val="false"/>
+          <w:sz w:val="18"/>
+          <w:szCs w:val="18"/>
+          <w:lang w:val="en-US"/>
+        </w:rPr>
+        <w:t xml:space="preserve"> your video, in its bottom panel which is only visible after pointing the mouse cursor on the video</w:t>
+      </w:r>
+      <w:r>
+        <w:rPr>
+          <w:b w:val="false"/>
+          <w:bCs w:val="false"/>
+          <w:sz w:val="18"/>
+          <w:szCs w:val="18"/>
+          <w:lang w:val="en-US"/>
+        </w:rPr>
+        <w:t xml:space="preserve">. </w:t>
+      </w:r>
+      <w:r>
+        <w:rPr>
+          <w:b/>
+          <w:bCs/>
+          <w:sz w:val="18"/>
+          <w:szCs w:val="18"/>
+          <w:lang w:val="en-US"/>
+        </w:rPr>
+        <w:t>NB</w:t>
+      </w:r>
+      <w:r>
+        <w:rPr>
+          <w:b w:val="false"/>
+          <w:bCs w:val="false"/>
+          <w:sz w:val="18"/>
+          <w:szCs w:val="18"/>
+          <w:lang w:val="en-US"/>
+        </w:rPr>
+        <w:t xml:space="preserve">: </w:t>
+      </w:r>
+      <w:r>
+        <w:rPr>
+          <w:b w:val="false"/>
+          <w:bCs w:val="false"/>
+          <w:sz w:val="18"/>
+          <w:szCs w:val="18"/>
+          <w:lang w:val="en-US"/>
+        </w:rPr>
+        <w:t xml:space="preserve">you </w:t>
+      </w:r>
+      <w:r>
+        <w:rPr>
+          <w:b w:val="false"/>
+          <w:bCs w:val="false"/>
+          <w:sz w:val="18"/>
+          <w:szCs w:val="18"/>
+          <w:lang w:val="en-US"/>
+        </w:rPr>
+        <w:t>will</w:t>
+      </w:r>
+      <w:r>
+        <w:rPr>
+          <w:b w:val="false"/>
+          <w:bCs w:val="false"/>
+          <w:sz w:val="18"/>
+          <w:szCs w:val="18"/>
+          <w:lang w:val="en-US"/>
+        </w:rPr>
+        <w:t xml:space="preserve"> </w:t>
+      </w:r>
+      <w:r>
+        <w:rPr>
+          <w:b/>
+          <w:bCs/>
+          <w:sz w:val="18"/>
+          <w:szCs w:val="18"/>
+          <w:lang w:val="en-US"/>
+        </w:rPr>
+        <w:t>not</w:t>
+      </w:r>
+      <w:r>
+        <w:rPr>
+          <w:b w:val="false"/>
+          <w:bCs w:val="false"/>
+          <w:sz w:val="18"/>
+          <w:szCs w:val="18"/>
+          <w:lang w:val="en-US"/>
+        </w:rPr>
+        <w:t xml:space="preserve"> hear the sound of the video which you’re playing for others in the Room</w:t>
+      </w:r>
+      <w:r>
+        <w:rPr>
+          <w:b w:val="false"/>
+          <w:bCs w:val="false"/>
+          <w:sz w:val="18"/>
+          <w:szCs w:val="18"/>
+          <w:lang w:val="en-US"/>
+        </w:rPr>
+        <w:t xml:space="preserve">. </w:t>
+      </w:r>
+      <w:r>
+        <w:rPr>
+          <w:b w:val="false"/>
+          <w:bCs w:val="false"/>
+          <w:sz w:val="18"/>
+          <w:szCs w:val="18"/>
+          <w:lang w:val="en-US"/>
+        </w:rPr>
+        <w:t>This is normal</w:t>
+      </w:r>
+      <w:r>
+        <w:rPr>
+          <w:b w:val="false"/>
+          <w:bCs w:val="false"/>
+          <w:sz w:val="18"/>
+          <w:szCs w:val="18"/>
+          <w:lang w:val="en-US"/>
+        </w:rPr>
+        <w:t xml:space="preserve">, </w:t>
+      </w:r>
+      <w:r>
+        <w:rPr>
+          <w:b w:val="false"/>
+          <w:bCs w:val="false"/>
+          <w:sz w:val="18"/>
+          <w:szCs w:val="18"/>
+          <w:lang w:val="en-US"/>
+        </w:rPr>
+        <w:t>because everyone else except you will hear the sound</w:t>
+      </w:r>
+      <w:r>
+        <w:rPr>
+          <w:b w:val="false"/>
+          <w:bCs w:val="false"/>
+          <w:sz w:val="18"/>
+          <w:szCs w:val="18"/>
+          <w:lang w:val="en-US"/>
+        </w:rPr>
+        <w:t xml:space="preserve">. </w:t>
+      </w:r>
+      <w:r>
+        <w:rPr>
+          <w:b w:val="false"/>
+          <w:bCs w:val="false"/>
+          <w:sz w:val="18"/>
+          <w:szCs w:val="18"/>
+          <w:lang w:val="en-US"/>
+        </w:rPr>
+        <w:t>But if you started hearing the sound from the</w:t>
+      </w:r>
+      <w:r>
+        <w:rPr>
+          <w:b w:val="false"/>
+          <w:bCs w:val="false"/>
+          <w:sz w:val="18"/>
+          <w:szCs w:val="18"/>
+          <w:lang w:val="en-US"/>
+        </w:rPr>
+        <w:t xml:space="preserve"> MP4 </w:t>
+      </w:r>
+      <w:r>
+        <w:rPr>
+          <w:b w:val="false"/>
+          <w:bCs w:val="false"/>
+          <w:sz w:val="18"/>
+          <w:szCs w:val="18"/>
+          <w:lang w:val="en-US"/>
+        </w:rPr>
+        <w:t xml:space="preserve">file that </w:t>
+      </w:r>
+      <w:r>
+        <w:rPr>
+          <w:b/>
+          <w:bCs/>
+          <w:sz w:val="18"/>
+          <w:szCs w:val="18"/>
+          <w:lang w:val="en-US"/>
+        </w:rPr>
+        <w:t>you are playing</w:t>
+      </w:r>
+      <w:r>
+        <w:rPr>
+          <w:b w:val="false"/>
+          <w:bCs w:val="false"/>
+          <w:sz w:val="18"/>
+          <w:szCs w:val="18"/>
+          <w:lang w:val="en-US"/>
+        </w:rPr>
+        <w:t xml:space="preserve">  - </w:t>
+      </w:r>
+      <w:r>
+        <w:rPr>
+          <w:b w:val="false"/>
+          <w:bCs w:val="false"/>
+          <w:sz w:val="18"/>
+          <w:szCs w:val="18"/>
+          <w:lang w:val="en-US"/>
+        </w:rPr>
+        <w:t>it means only</w:t>
+      </w:r>
+      <w:r>
+        <w:rPr>
+          <w:b w:val="false"/>
+          <w:bCs w:val="false"/>
+          <w:sz w:val="18"/>
+          <w:szCs w:val="18"/>
+          <w:lang w:val="en-US"/>
+        </w:rPr>
+        <w:t xml:space="preserve">, </w:t>
+      </w:r>
+      <w:r>
+        <w:rPr>
+          <w:b w:val="false"/>
+          <w:bCs w:val="false"/>
+          <w:sz w:val="18"/>
+          <w:szCs w:val="18"/>
+          <w:lang w:val="en-US"/>
+        </w:rPr>
+        <w:t>that the network connection from your browser to the Room has been broken</w:t>
+      </w:r>
+      <w:r>
+        <w:rPr>
+          <w:b w:val="false"/>
+          <w:bCs w:val="false"/>
+          <w:sz w:val="18"/>
+          <w:szCs w:val="18"/>
+          <w:lang w:val="en-US"/>
+        </w:rPr>
+        <w:t xml:space="preserve">, </w:t>
+      </w:r>
+      <w:r>
+        <w:rPr>
+          <w:b w:val="false"/>
+          <w:bCs w:val="false"/>
+          <w:sz w:val="18"/>
+          <w:szCs w:val="18"/>
+          <w:lang w:val="en-US"/>
+        </w:rPr>
+        <w:t>and this file is not playing any more for others</w:t>
+      </w:r>
+      <w:r>
+        <w:rPr>
+          <w:b w:val="false"/>
+          <w:bCs w:val="false"/>
+          <w:sz w:val="18"/>
+          <w:szCs w:val="18"/>
+          <w:lang w:val="en-US"/>
+        </w:rPr>
+        <w:t xml:space="preserve">, </w:t>
+      </w:r>
+      <w:r>
+        <w:rPr>
+          <w:b w:val="false"/>
+          <w:bCs w:val="false"/>
+          <w:sz w:val="18"/>
+          <w:szCs w:val="18"/>
+          <w:lang w:val="en-US"/>
+        </w:rPr>
+        <w:t>and you have to stop it with “video control” button and start again, or may be even leave the Room and re-enter</w:t>
+      </w:r>
+      <w:r>
+        <w:rPr>
+          <w:b w:val="false"/>
+          <w:bCs w:val="false"/>
+          <w:sz w:val="18"/>
+          <w:szCs w:val="18"/>
+          <w:lang w:val="en-US"/>
+        </w:rPr>
+        <w:t xml:space="preserve">. </w:t>
+      </w:r>
+      <w:r>
+        <w:rPr>
+          <w:b w:val="false"/>
+          <w:bCs w:val="false"/>
+          <w:sz w:val="18"/>
+          <w:szCs w:val="18"/>
+          <w:lang w:val="en-US"/>
+        </w:rPr>
+        <w:t>To stop</w:t>
+      </w:r>
+      <w:r>
+        <w:rPr>
+          <w:b w:val="false"/>
+          <w:bCs w:val="false"/>
+          <w:sz w:val="18"/>
+          <w:szCs w:val="18"/>
+          <w:lang w:val="en-US"/>
+        </w:rPr>
+        <w:t xml:space="preserve"> </w:t>
+      </w:r>
+      <w:r>
+        <w:rPr>
+          <w:b w:val="false"/>
+          <w:bCs w:val="false"/>
+          <w:sz w:val="18"/>
+          <w:szCs w:val="18"/>
+          <w:lang w:val="en-US"/>
+        </w:rPr>
+        <w:t>playing the file</w:t>
+      </w:r>
+      <w:r>
+        <w:rPr>
+          <w:b w:val="false"/>
+          <w:bCs w:val="false"/>
+          <w:sz w:val="18"/>
+          <w:szCs w:val="18"/>
+          <w:lang w:val="en-US"/>
+        </w:rPr>
+        <w:t xml:space="preserve">, </w:t>
+      </w:r>
+      <w:r>
+        <w:rPr>
+          <w:b w:val="false"/>
+          <w:bCs w:val="false"/>
+          <w:sz w:val="18"/>
+          <w:szCs w:val="18"/>
+          <w:lang w:val="en-US"/>
+        </w:rPr>
+        <w:t>click the</w:t>
+      </w:r>
+      <w:r>
+        <w:rPr>
+          <w:b w:val="false"/>
+          <w:bCs w:val="false"/>
+          <w:sz w:val="18"/>
+          <w:szCs w:val="18"/>
+          <w:lang w:val="en-US"/>
+        </w:rPr>
+        <w:t xml:space="preserve"> «</w:t>
+      </w:r>
+      <w:r>
+        <w:rPr>
+          <w:b w:val="false"/>
+          <w:bCs w:val="false"/>
+          <w:sz w:val="18"/>
+          <w:szCs w:val="18"/>
+          <w:lang w:val="en-US"/>
+        </w:rPr>
+        <w:t>video control</w:t>
+      </w:r>
+      <w:r>
+        <w:rPr>
+          <w:b w:val="false"/>
+          <w:bCs w:val="false"/>
+          <w:sz w:val="18"/>
+          <w:szCs w:val="18"/>
+          <w:lang w:val="en-US"/>
+        </w:rPr>
+        <w:t xml:space="preserve">» </w:t>
+      </w:r>
+      <w:r>
+        <w:rPr>
+          <w:b w:val="false"/>
+          <w:bCs w:val="false"/>
+          <w:sz w:val="18"/>
+          <w:szCs w:val="18"/>
+          <w:lang w:val="en-US"/>
+        </w:rPr>
+        <w:t>button</w:t>
+      </w:r>
+      <w:r>
+        <w:rPr>
+          <w:b w:val="false"/>
+          <w:bCs w:val="false"/>
+          <w:sz w:val="18"/>
+          <w:szCs w:val="18"/>
+          <w:lang w:val="en-US"/>
+        </w:rPr>
+        <w:t xml:space="preserve"> - </w:t>
+      </w:r>
+      <w:r>
+        <w:rPr>
+          <w:b w:val="false"/>
+          <w:bCs w:val="false"/>
+          <w:sz w:val="18"/>
+          <w:szCs w:val="18"/>
+          <w:lang w:val="en-US"/>
+        </w:rPr>
+        <w:t>its color changes back from orange to transparent</w:t>
+      </w:r>
+      <w:r>
+        <w:rPr>
+          <w:b w:val="false"/>
+          <w:bCs w:val="false"/>
+          <w:sz w:val="18"/>
+          <w:szCs w:val="18"/>
+          <w:lang w:val="en-US"/>
+        </w:rPr>
+        <w:t xml:space="preserve">. </w:t>
+      </w:r>
+      <w:r>
+        <w:rPr>
+          <w:b w:val="false"/>
+          <w:bCs w:val="false"/>
+          <w:sz w:val="18"/>
+          <w:szCs w:val="18"/>
+          <w:lang w:val="en-US"/>
+        </w:rPr>
+        <w:t>You may also pause playing</w:t>
+      </w:r>
+      <w:r>
+        <w:rPr>
+          <w:b w:val="false"/>
+          <w:bCs w:val="false"/>
+          <w:sz w:val="18"/>
+          <w:szCs w:val="18"/>
+          <w:lang w:val="en-US"/>
+        </w:rPr>
+        <w:t xml:space="preserve"> </w:t>
+      </w:r>
+      <w:r>
+        <w:rPr>
+          <w:b w:val="false"/>
+          <w:bCs w:val="false"/>
+          <w:sz w:val="18"/>
+          <w:szCs w:val="18"/>
+          <w:lang w:val="en-US"/>
+        </w:rPr>
+        <w:t xml:space="preserve">the </w:t>
+      </w:r>
+      <w:r>
+        <w:rPr>
+          <w:b w:val="false"/>
+          <w:bCs w:val="false"/>
+          <w:sz w:val="18"/>
+          <w:szCs w:val="18"/>
+          <w:lang w:val="en-US"/>
+        </w:rPr>
+        <w:t xml:space="preserve">MP4 </w:t>
+      </w:r>
+      <w:r>
+        <w:rPr>
+          <w:b w:val="false"/>
+          <w:bCs w:val="false"/>
+          <w:sz w:val="18"/>
+          <w:szCs w:val="18"/>
+          <w:lang w:val="en-US"/>
+        </w:rPr>
+        <w:t>file</w:t>
+      </w:r>
+      <w:r>
+        <w:rPr>
+          <w:b w:val="false"/>
+          <w:bCs w:val="false"/>
+          <w:sz w:val="18"/>
+          <w:szCs w:val="18"/>
+          <w:lang w:val="en-US"/>
+        </w:rPr>
+        <w:t xml:space="preserve"> </w:t>
+      </w:r>
+      <w:r>
+        <w:rPr>
+          <w:b w:val="false"/>
+          <w:bCs w:val="false"/>
+          <w:sz w:val="18"/>
+          <w:szCs w:val="18"/>
+          <w:lang w:val="en-US"/>
+        </w:rPr>
+        <w:t>with a small button in the panel inside the video (as described earlier)</w:t>
+      </w:r>
+      <w:r>
+        <w:rPr>
+          <w:b w:val="false"/>
+          <w:bCs w:val="false"/>
+          <w:sz w:val="18"/>
+          <w:szCs w:val="18"/>
+          <w:lang w:val="en-US"/>
+        </w:rPr>
+        <w:t>.</w:t>
       </w:r>
     </w:p>
     <w:p>
@@ -7208,49 +7027,539 @@
     <w:p>
       <w:pPr>
         <w:pStyle w:val="Normal"/>
-        <w:rPr>
-          <w:lang w:val="en-US"/>
-        </w:rPr>
-      </w:pPr>
-      <w:r>
-        <w:rPr>
-          <w:b/>
-          <w:bCs/>
-          <w:sz w:val="18"/>
-          <w:szCs w:val="18"/>
-          <w:lang w:val="en-US"/>
-        </w:rPr>
-        <w:t xml:space="preserve">Данная функция доступна гуру и авторизованным пользователям и работает в браузерах на десктопах и ноутбуках. </w:t>
-      </w:r>
-      <w:r>
-        <w:rPr>
-          <w:b w:val="false"/>
-          <w:bCs w:val="false"/>
-          <w:sz w:val="18"/>
-          <w:szCs w:val="18"/>
-          <w:lang w:val="en-US"/>
-        </w:rPr>
-        <w:t xml:space="preserve">Щёлкните по словам «ROOM [имя комнаты]» </w:t>
-      </w:r>
-      <w:r>
-        <w:rPr>
-          <w:b/>
-          <w:bCs/>
-          <w:sz w:val="18"/>
-          <w:szCs w:val="18"/>
-          <w:lang w:val="en-US"/>
-        </w:rPr>
-        <w:t>дважды</w:t>
-      </w:r>
-      <w:r>
-        <w:rPr>
-          <w:b w:val="false"/>
-          <w:bCs w:val="false"/>
-          <w:sz w:val="18"/>
-          <w:szCs w:val="18"/>
-          <w:lang w:val="en-US"/>
-        </w:rPr>
-        <w:t xml:space="preserve"> (double click) — их цвет изменится на светло-зелёный. Далее, нажмите кнопку «контроль видео» в главном меню - сразу возникнет небольшое окно, где браузер предложит вам выбрать то из окон десктопа (или весь десктоп), которые вы хотите расшарить. Подтвердите свой выбор, и вы увидите выбранное вами окно (или весь десктоп)  в своём квадрате видео — кликните на него, чтобы скрин-шаринг начался. По умолчанию, фоном к share screen идёт звук с микрофона вашем веб-камеры, то есть, вы можете комментировать вслух то, что происходит на вашем экране, и это будет слышно всем участникам и гостям. Чтобы остановить Share Screen, нажмите опять кнопку «контроль видео» - её цвет изменится обратно с оранжевого на начальный.</w:t>
+        <w:rPr/>
+      </w:pPr>
+      <w:r>
+        <w:rPr>
+          <w:b/>
+          <w:bCs/>
+          <w:sz w:val="18"/>
+          <w:szCs w:val="18"/>
+          <w:lang w:val="en-US"/>
+        </w:rPr>
+        <w:t xml:space="preserve">This function is available only for gurus and authorized users </w:t>
+      </w:r>
+      <w:r>
+        <w:rPr>
+          <w:b/>
+          <w:bCs/>
+          <w:sz w:val="18"/>
+          <w:szCs w:val="18"/>
+          <w:lang w:val="en-US"/>
+        </w:rPr>
+        <w:t xml:space="preserve"> </w:t>
+      </w:r>
+      <w:r>
+        <w:rPr>
+          <w:b/>
+          <w:bCs/>
+          <w:sz w:val="18"/>
+          <w:szCs w:val="18"/>
+          <w:lang w:val="en-US"/>
+        </w:rPr>
+        <w:t>and work</w:t>
+      </w:r>
+      <w:r>
+        <w:rPr>
+          <w:b/>
+          <w:bCs/>
+          <w:sz w:val="18"/>
+          <w:szCs w:val="18"/>
+          <w:lang w:val="en-US"/>
+        </w:rPr>
+        <w:t>s</w:t>
+      </w:r>
+      <w:r>
+        <w:rPr>
+          <w:b/>
+          <w:bCs/>
+          <w:sz w:val="18"/>
+          <w:szCs w:val="18"/>
+          <w:lang w:val="en-US"/>
+        </w:rPr>
+        <w:t xml:space="preserve"> on desktops and notebooks</w:t>
+      </w:r>
+      <w:r>
+        <w:rPr>
+          <w:b/>
+          <w:bCs/>
+          <w:sz w:val="18"/>
+          <w:szCs w:val="18"/>
+          <w:lang w:val="en-US"/>
+        </w:rPr>
+        <w:t xml:space="preserve">. </w:t>
+      </w:r>
+      <w:r>
+        <w:rPr>
+          <w:b w:val="false"/>
+          <w:bCs w:val="false"/>
+          <w:sz w:val="18"/>
+          <w:szCs w:val="18"/>
+          <w:lang w:val="en-US"/>
+        </w:rPr>
+        <w:t>Click on the words</w:t>
+      </w:r>
+      <w:r>
+        <w:rPr>
+          <w:b w:val="false"/>
+          <w:bCs w:val="false"/>
+          <w:sz w:val="18"/>
+          <w:szCs w:val="18"/>
+          <w:lang w:val="en-US"/>
+        </w:rPr>
+        <w:t xml:space="preserve"> «ROOM [</w:t>
+      </w:r>
+      <w:r>
+        <w:rPr>
+          <w:b w:val="false"/>
+          <w:bCs w:val="false"/>
+          <w:sz w:val="18"/>
+          <w:szCs w:val="18"/>
+          <w:lang w:val="en-US"/>
+        </w:rPr>
+        <w:t>room’s name</w:t>
+      </w:r>
+      <w:r>
+        <w:rPr>
+          <w:b w:val="false"/>
+          <w:bCs w:val="false"/>
+          <w:sz w:val="18"/>
+          <w:szCs w:val="18"/>
+          <w:lang w:val="en-US"/>
+        </w:rPr>
+        <w:t xml:space="preserve">]» </w:t>
+      </w:r>
+      <w:r>
+        <w:rPr>
+          <w:b/>
+          <w:bCs/>
+          <w:sz w:val="18"/>
+          <w:szCs w:val="18"/>
+          <w:lang w:val="en-US"/>
+        </w:rPr>
+        <w:t>twice</w:t>
+      </w:r>
+      <w:r>
+        <w:rPr>
+          <w:b w:val="false"/>
+          <w:bCs w:val="false"/>
+          <w:sz w:val="18"/>
+          <w:szCs w:val="18"/>
+          <w:lang w:val="en-US"/>
+        </w:rPr>
+        <w:t xml:space="preserve"> (double click) — </w:t>
+      </w:r>
+      <w:r>
+        <w:rPr>
+          <w:b w:val="false"/>
+          <w:bCs w:val="false"/>
+          <w:sz w:val="18"/>
+          <w:szCs w:val="18"/>
+          <w:lang w:val="en-US"/>
+        </w:rPr>
+        <w:t xml:space="preserve">their color changes to </w:t>
+      </w:r>
+      <w:r>
+        <w:rPr>
+          <w:rFonts w:asciiTheme="minorHAnsi" w:cstheme="minorBidi" w:eastAsiaTheme="minorHAnsi" w:hAnsiTheme="minorHAnsi"/>
+          <w:b w:val="false"/>
+          <w:bCs w:val="false"/>
+          <w:sz w:val="18"/>
+          <w:szCs w:val="18"/>
+          <w:highlight w:val="yellow"/>
+          <w:lang w:val="en-US"/>
+        </w:rPr>
+        <w:t>light green</w:t>
+      </w:r>
+      <w:r>
+        <w:rPr>
+          <w:b w:val="false"/>
+          <w:bCs w:val="false"/>
+          <w:sz w:val="18"/>
+          <w:szCs w:val="18"/>
+          <w:lang w:val="en-US"/>
+        </w:rPr>
+        <w:t xml:space="preserve">. </w:t>
+      </w:r>
+      <w:r>
+        <w:rPr>
+          <w:b w:val="false"/>
+          <w:bCs w:val="false"/>
+          <w:sz w:val="18"/>
+          <w:szCs w:val="18"/>
+          <w:lang w:val="en-US"/>
+        </w:rPr>
+        <w:t>Then click the</w:t>
+      </w:r>
+      <w:r>
+        <w:rPr>
+          <w:b w:val="false"/>
+          <w:bCs w:val="false"/>
+          <w:sz w:val="18"/>
+          <w:szCs w:val="18"/>
+          <w:lang w:val="en-US"/>
+        </w:rPr>
+        <w:t xml:space="preserve"> «</w:t>
+      </w:r>
+      <w:r>
+        <w:rPr>
+          <w:b w:val="false"/>
+          <w:bCs w:val="false"/>
+          <w:sz w:val="18"/>
+          <w:szCs w:val="18"/>
+          <w:lang w:val="en-US"/>
+        </w:rPr>
+        <w:t>video control</w:t>
+      </w:r>
+      <w:r>
+        <w:rPr>
+          <w:b w:val="false"/>
+          <w:bCs w:val="false"/>
+          <w:sz w:val="18"/>
+          <w:szCs w:val="18"/>
+          <w:lang w:val="en-US"/>
+        </w:rPr>
+        <w:t xml:space="preserve">» </w:t>
+      </w:r>
+      <w:r>
+        <w:rPr>
+          <w:b w:val="false"/>
+          <w:bCs w:val="false"/>
+          <w:sz w:val="18"/>
+          <w:szCs w:val="18"/>
+          <w:lang w:val="en-US"/>
+        </w:rPr>
+        <w:t>button in the main menu</w:t>
+      </w:r>
+      <w:r>
+        <w:rPr>
+          <w:b w:val="false"/>
+          <w:bCs w:val="false"/>
+          <w:sz w:val="18"/>
+          <w:szCs w:val="18"/>
+          <w:lang w:val="en-US"/>
+        </w:rPr>
+        <w:t xml:space="preserve"> – </w:t>
+      </w:r>
+      <w:r>
+        <w:rPr>
+          <w:b w:val="false"/>
+          <w:bCs w:val="false"/>
+          <w:sz w:val="18"/>
+          <w:szCs w:val="18"/>
+          <w:lang w:val="en-US"/>
+        </w:rPr>
+        <w:t>a small window will appear</w:t>
+      </w:r>
+      <w:r>
+        <w:rPr>
+          <w:b w:val="false"/>
+          <w:bCs w:val="false"/>
+          <w:sz w:val="18"/>
+          <w:szCs w:val="18"/>
+          <w:lang w:val="en-US"/>
+        </w:rPr>
+        <w:t xml:space="preserve">, </w:t>
+      </w:r>
+      <w:r>
+        <w:rPr>
+          <w:b w:val="false"/>
+          <w:bCs w:val="false"/>
+          <w:sz w:val="18"/>
+          <w:szCs w:val="18"/>
+          <w:lang w:val="en-US"/>
+        </w:rPr>
+        <w:t>suggesting you should choose the window</w:t>
+      </w:r>
+      <w:r>
+        <w:rPr>
+          <w:b w:val="false"/>
+          <w:bCs w:val="false"/>
+          <w:sz w:val="18"/>
+          <w:szCs w:val="18"/>
+          <w:lang w:val="en-US"/>
+        </w:rPr>
+        <w:t xml:space="preserve"> (</w:t>
+      </w:r>
+      <w:r>
+        <w:rPr>
+          <w:b w:val="false"/>
+          <w:bCs w:val="false"/>
+          <w:sz w:val="18"/>
+          <w:szCs w:val="18"/>
+          <w:lang w:val="en-US"/>
+        </w:rPr>
+        <w:t>or the whole desktop?</w:t>
+      </w:r>
+      <w:r>
+        <w:rPr>
+          <w:b w:val="false"/>
+          <w:bCs w:val="false"/>
+          <w:sz w:val="18"/>
+          <w:szCs w:val="18"/>
+          <w:lang w:val="en-US"/>
+        </w:rPr>
+        <w:t xml:space="preserve">), </w:t>
+      </w:r>
+      <w:r>
+        <w:rPr>
+          <w:b w:val="false"/>
+          <w:bCs w:val="false"/>
+          <w:sz w:val="18"/>
+          <w:szCs w:val="18"/>
+          <w:lang w:val="en-US"/>
+        </w:rPr>
+        <w:t>that you’d like to share</w:t>
+      </w:r>
+      <w:r>
+        <w:rPr>
+          <w:b w:val="false"/>
+          <w:bCs w:val="false"/>
+          <w:sz w:val="18"/>
+          <w:szCs w:val="18"/>
+          <w:lang w:val="en-US"/>
+        </w:rPr>
+        <w:t xml:space="preserve">. </w:t>
+      </w:r>
+      <w:r>
+        <w:rPr>
+          <w:b w:val="false"/>
+          <w:bCs w:val="false"/>
+          <w:sz w:val="18"/>
+          <w:szCs w:val="18"/>
+          <w:lang w:val="en-US"/>
+        </w:rPr>
+        <w:t>Confirm your selection</w:t>
+      </w:r>
+      <w:r>
+        <w:rPr>
+          <w:b w:val="false"/>
+          <w:bCs w:val="false"/>
+          <w:sz w:val="18"/>
+          <w:szCs w:val="18"/>
+          <w:lang w:val="en-US"/>
+        </w:rPr>
+        <w:t xml:space="preserve">, </w:t>
+      </w:r>
+      <w:r>
+        <w:rPr>
+          <w:b w:val="false"/>
+          <w:bCs w:val="false"/>
+          <w:sz w:val="18"/>
+          <w:szCs w:val="18"/>
+          <w:lang w:val="en-US"/>
+        </w:rPr>
+        <w:t>and you should see the selected window (or desktop) appear small in your square</w:t>
+      </w:r>
+      <w:r>
+        <w:rPr>
+          <w:b w:val="false"/>
+          <w:bCs w:val="false"/>
+          <w:sz w:val="18"/>
+          <w:szCs w:val="18"/>
+          <w:lang w:val="en-US"/>
+        </w:rPr>
+        <w:t xml:space="preserve"> — </w:t>
+      </w:r>
+      <w:r>
+        <w:rPr>
+          <w:b w:val="false"/>
+          <w:bCs w:val="false"/>
+          <w:sz w:val="18"/>
+          <w:szCs w:val="18"/>
+          <w:lang w:val="en-US"/>
+        </w:rPr>
+        <w:t>make sure the screen sharing started by clicking on it</w:t>
+      </w:r>
+      <w:r>
+        <w:rPr>
+          <w:b w:val="false"/>
+          <w:bCs w:val="false"/>
+          <w:sz w:val="18"/>
+          <w:szCs w:val="18"/>
+          <w:lang w:val="en-US"/>
+        </w:rPr>
+        <w:t xml:space="preserve">. </w:t>
+      </w:r>
+      <w:r>
+        <w:rPr>
+          <w:b w:val="false"/>
+          <w:bCs w:val="false"/>
+          <w:sz w:val="18"/>
+          <w:szCs w:val="18"/>
+          <w:lang w:val="en-US"/>
+        </w:rPr>
+        <w:t>By default</w:t>
+      </w:r>
+      <w:r>
+        <w:rPr>
+          <w:b w:val="false"/>
+          <w:bCs w:val="false"/>
+          <w:sz w:val="18"/>
+          <w:szCs w:val="18"/>
+          <w:lang w:val="en-US"/>
+        </w:rPr>
+        <w:t xml:space="preserve">, </w:t>
+      </w:r>
+      <w:r>
+        <w:rPr>
+          <w:b w:val="false"/>
+          <w:bCs w:val="false"/>
+          <w:sz w:val="18"/>
+          <w:szCs w:val="18"/>
+          <w:lang w:val="en-US"/>
+        </w:rPr>
+        <w:t>the microphone from your main camera becomes active</w:t>
+      </w:r>
+      <w:r>
+        <w:rPr>
+          <w:b w:val="false"/>
+          <w:bCs w:val="false"/>
+          <w:sz w:val="18"/>
+          <w:szCs w:val="18"/>
+          <w:lang w:val="en-US"/>
+        </w:rPr>
+        <w:t xml:space="preserve">, </w:t>
+      </w:r>
+      <w:r>
+        <w:rPr>
+          <w:b w:val="false"/>
+          <w:bCs w:val="false"/>
+          <w:sz w:val="18"/>
+          <w:szCs w:val="18"/>
+          <w:lang w:val="en-US"/>
+        </w:rPr>
+        <w:t>so that you may comment on what is going on in the screen you’re sharing</w:t>
+      </w:r>
+      <w:r>
+        <w:rPr>
+          <w:b w:val="false"/>
+          <w:bCs w:val="false"/>
+          <w:sz w:val="18"/>
+          <w:szCs w:val="18"/>
+          <w:lang w:val="en-US"/>
+        </w:rPr>
+        <w:t xml:space="preserve">, </w:t>
+      </w:r>
+      <w:r>
+        <w:rPr>
+          <w:b w:val="false"/>
+          <w:bCs w:val="false"/>
+          <w:sz w:val="18"/>
+          <w:szCs w:val="18"/>
+          <w:lang w:val="en-US"/>
+        </w:rPr>
+        <w:t>and everyone in the Room will hear you</w:t>
+      </w:r>
+      <w:r>
+        <w:rPr>
+          <w:b w:val="false"/>
+          <w:bCs w:val="false"/>
+          <w:sz w:val="18"/>
+          <w:szCs w:val="18"/>
+          <w:lang w:val="en-US"/>
+        </w:rPr>
+        <w:t xml:space="preserve">. </w:t>
+      </w:r>
+      <w:r>
+        <w:rPr>
+          <w:b w:val="false"/>
+          <w:bCs w:val="false"/>
+          <w:sz w:val="18"/>
+          <w:szCs w:val="18"/>
+          <w:lang w:val="en-US"/>
+        </w:rPr>
+        <w:t>To stop the</w:t>
+      </w:r>
+      <w:r>
+        <w:rPr>
+          <w:b w:val="false"/>
+          <w:bCs w:val="false"/>
+          <w:sz w:val="18"/>
+          <w:szCs w:val="18"/>
+          <w:lang w:val="en-US"/>
+        </w:rPr>
+        <w:t xml:space="preserve"> Share Screen, </w:t>
+      </w:r>
+      <w:r>
+        <w:rPr>
+          <w:b w:val="false"/>
+          <w:bCs w:val="false"/>
+          <w:sz w:val="18"/>
+          <w:szCs w:val="18"/>
+          <w:lang w:val="en-US"/>
+        </w:rPr>
+        <w:t>click again on the</w:t>
+      </w:r>
+      <w:r>
+        <w:rPr>
+          <w:b w:val="false"/>
+          <w:bCs w:val="false"/>
+          <w:sz w:val="18"/>
+          <w:szCs w:val="18"/>
+          <w:lang w:val="en-US"/>
+        </w:rPr>
+        <w:t>«</w:t>
+      </w:r>
+      <w:r>
+        <w:rPr>
+          <w:b w:val="false"/>
+          <w:bCs w:val="false"/>
+          <w:sz w:val="18"/>
+          <w:szCs w:val="18"/>
+          <w:lang w:val="en-US"/>
+        </w:rPr>
+        <w:t>video control</w:t>
+      </w:r>
+      <w:r>
+        <w:rPr>
+          <w:b w:val="false"/>
+          <w:bCs w:val="false"/>
+          <w:sz w:val="18"/>
+          <w:szCs w:val="18"/>
+          <w:lang w:val="en-US"/>
+        </w:rPr>
+        <w:t xml:space="preserve">» </w:t>
+      </w:r>
+      <w:r>
+        <w:rPr>
+          <w:b w:val="false"/>
+          <w:bCs w:val="false"/>
+          <w:sz w:val="18"/>
+          <w:szCs w:val="18"/>
+          <w:lang w:val="en-US"/>
+        </w:rPr>
+        <w:t>button</w:t>
+      </w:r>
+      <w:r>
+        <w:rPr>
+          <w:b w:val="false"/>
+          <w:bCs w:val="false"/>
+          <w:sz w:val="18"/>
+          <w:szCs w:val="18"/>
+          <w:lang w:val="en-US"/>
+        </w:rPr>
+        <w:t xml:space="preserve"> – </w:t>
+      </w:r>
+      <w:r>
+        <w:rPr>
+          <w:b w:val="false"/>
+          <w:bCs w:val="false"/>
+          <w:sz w:val="18"/>
+          <w:szCs w:val="18"/>
+          <w:lang w:val="en-US"/>
+        </w:rPr>
+        <w:t>its color will change back from orange to transparent</w:t>
+      </w:r>
+      <w:r>
+        <w:rPr>
+          <w:b w:val="false"/>
+          <w:bCs w:val="false"/>
+          <w:sz w:val="18"/>
+          <w:szCs w:val="18"/>
+          <w:lang w:val="en-US"/>
+        </w:rPr>
+        <w:t>.</w:t>
       </w:r>
     </w:p>
     <w:p>
@@ -7328,8 +7637,8 @@
           <w:lang w:val="ru-RU"/>
         </w:rPr>
       </w:pPr>
-      <w:bookmarkStart w:id="4" w:name="__DdeLink__884_1527678645"/>
-      <w:bookmarkEnd w:id="4"/>
+      <w:bookmarkStart w:id="5" w:name="__DdeLink__884_1527678645"/>
+      <w:bookmarkEnd w:id="5"/>
       <w:r>
         <w:rPr>
           <w:b/>
@@ -8437,8 +8746,8 @@
         </w:rPr>
         <w:t xml:space="preserve">, как это сделать - читайте здесь:  </w:t>
       </w:r>
-      <w:bookmarkStart w:id="5" w:name="__DdeLink__918_1145317770"/>
-      <w:bookmarkEnd w:id="5"/>
+      <w:bookmarkStart w:id="6" w:name="__DdeLink__918_1145317770"/>
+      <w:bookmarkEnd w:id="6"/>
       <w:r>
         <w:rPr>
           <w:b w:val="false"/>

</xml_diff>

<commit_message>
R-H manual Eng pp. 24
</commit_message>
<xml_diff>
--- a/inst_eng.docx
+++ b/inst_eng.docx
@@ -123,7 +123,7 @@
                                 <w:sdt>
                                   <w:sdtPr>
                                     <w:text/>
-                                    <w:id w:val="199320650"/>
+                                    <w:id w:val="1599348696"/>
                                     <w:dataBinding w:prefixMappings="xmlns:ns0='http://schemas.openxmlformats.org/package/2006/metadata/core-properties' xmlns:ns1='http://purl.org/dc/elements/1.1/'" w:xpath="/ns0:coreProperties[1]/ns1:title[1]" w:storeItemID="{6C3C8BC8-F283-45AE-878A-BAB7291924A1}"/>
                                     <w:alias w:val="Company"/>
                                   </w:sdtPr>
@@ -166,7 +166,7 @@
                                 <w:sdt>
                                   <w:sdtPr>
                                     <w:text/>
-                                    <w:id w:val="778662056"/>
+                                    <w:id w:val="1829713437"/>
                                     <w:dataBinding w:prefixMappings="xmlns:ns0='http://schemas.openxmlformats.org/package/2006/metadata/core-properties' xmlns:ns1='http://purl.org/dc/elements/1.1/'" w:xpath="/ns0:coreProperties[1]/ns1:subject[1]" w:storeItemID="{6C3C8BC8-F283-45AE-878A-BAB7291924A1}"/>
                                     <w:alias w:val="Subtitle"/>
                                   </w:sdtPr>
@@ -196,14 +196,10 @@
                             <w:pPr>
                               <w:pStyle w:val="FrameContents"/>
                               <w:spacing w:before="0" w:after="200"/>
-                              <w:rPr>
-                                <w:color w:val="000000"/>
-                              </w:rPr>
+                              <w:rPr/>
                             </w:pPr>
                             <w:r>
-                              <w:rPr>
-                                <w:color w:val="000000"/>
-                              </w:rPr>
+                              <w:rPr/>
                             </w:r>
                           </w:p>
                         </w:txbxContent>
@@ -296,7 +292,7 @@
                           <w:sdt>
                             <w:sdtPr>
                               <w:text/>
-                              <w:id w:val="925915955"/>
+                              <w:id w:val="167185326"/>
                               <w:dataBinding w:prefixMappings="xmlns:ns0='http://schemas.openxmlformats.org/package/2006/metadata/core-properties' xmlns:ns1='http://purl.org/dc/elements/1.1/'" w:xpath="/ns0:coreProperties[1]/ns1:title[1]" w:storeItemID="{6C3C8BC8-F283-45AE-878A-BAB7291924A1}"/>
                               <w:alias w:val="Company"/>
                             </w:sdtPr>
@@ -339,7 +335,7 @@
                           <w:sdt>
                             <w:sdtPr>
                               <w:text/>
-                              <w:id w:val="1871743398"/>
+                              <w:id w:val="1764847367"/>
                               <w:dataBinding w:prefixMappings="xmlns:ns0='http://schemas.openxmlformats.org/package/2006/metadata/core-properties' xmlns:ns1='http://purl.org/dc/elements/1.1/'" w:xpath="/ns0:coreProperties[1]/ns1:subject[1]" w:storeItemID="{6C3C8BC8-F283-45AE-878A-BAB7291924A1}"/>
                               <w:alias w:val="Subtitle"/>
                             </w:sdtPr>
@@ -369,14 +365,10 @@
                       <w:pPr>
                         <w:pStyle w:val="FrameContents"/>
                         <w:spacing w:before="0" w:after="200"/>
-                        <w:rPr>
-                          <w:color w:val="000000"/>
-                        </w:rPr>
+                        <w:rPr/>
                       </w:pPr>
                       <w:r>
-                        <w:rPr>
-                          <w:color w:val="000000"/>
-                        </w:rPr>
+                        <w:rPr/>
                       </w:r>
                     </w:p>
                   </w:txbxContent>
@@ -549,14 +541,10 @@
                             <w:pPr>
                               <w:pStyle w:val="FrameContents"/>
                               <w:spacing w:before="0" w:after="200"/>
-                              <w:rPr>
-                                <w:color w:val="000000"/>
-                              </w:rPr>
+                              <w:rPr/>
                             </w:pPr>
                             <w:r>
-                              <w:rPr>
-                                <w:color w:val="000000"/>
-                              </w:rPr>
+                              <w:rPr/>
                             </w:r>
                           </w:p>
                         </w:txbxContent>
@@ -630,14 +618,10 @@
                       <w:pPr>
                         <w:pStyle w:val="FrameContents"/>
                         <w:spacing w:before="0" w:after="200"/>
-                        <w:rPr>
-                          <w:color w:val="000000"/>
-                        </w:rPr>
+                        <w:rPr/>
                       </w:pPr>
                       <w:r>
-                        <w:rPr>
-                          <w:color w:val="000000"/>
-                        </w:rPr>
+                        <w:rPr/>
                       </w:r>
                     </w:p>
                   </w:txbxContent>
@@ -675,7 +659,7 @@
           <w:docPartGallery w:val="Table of Contents"/>
           <w:docPartUnique w:val="true"/>
         </w:docPartObj>
-        <w:id w:val="896969915"/>
+        <w:id w:val="982068610"/>
       </w:sdtPr>
       <w:sdtContent>
         <w:p>
@@ -1763,7 +1747,16 @@
           <w:vanish w:val="false"/>
           <w:lang w:val="en-US"/>
         </w:rPr>
-        <w:t>16</w:t>
+        <w:t>1</w:t>
+      </w:r>
+      <w:r>
+        <w:rPr>
+          <w:rStyle w:val="IndexLink"/>
+          <w:rFonts w:eastAsia="" w:eastAsiaTheme="minorEastAsia"/>
+          <w:vanish w:val="false"/>
+          <w:lang w:val="en-US"/>
+        </w:rPr>
+        <w:t>5</w:t>
       </w:r>
     </w:p>
     <w:p>
@@ -1806,7 +1799,16 @@
           <w:vanish w:val="false"/>
           <w:lang w:val="en-US"/>
         </w:rPr>
-        <w:t>17</w:t>
+        <w:t>1</w:t>
+      </w:r>
+      <w:r>
+        <w:rPr>
+          <w:rStyle w:val="IndexLink"/>
+          <w:rFonts w:eastAsia="" w:eastAsiaTheme="minorEastAsia"/>
+          <w:vanish w:val="false"/>
+          <w:lang w:val="en-US"/>
+        </w:rPr>
+        <w:t>5</w:t>
       </w:r>
     </w:p>
     <w:p>
@@ -1849,7 +1851,16 @@
           <w:vanish w:val="false"/>
           <w:lang w:val="en-US"/>
         </w:rPr>
-        <w:t>18</w:t>
+        <w:t>1</w:t>
+      </w:r>
+      <w:r>
+        <w:rPr>
+          <w:rStyle w:val="IndexLink"/>
+          <w:rFonts w:eastAsia="" w:eastAsiaTheme="minorEastAsia"/>
+          <w:vanish w:val="false"/>
+          <w:lang w:val="en-US"/>
+        </w:rPr>
+        <w:t>6</w:t>
       </w:r>
     </w:p>
     <w:p>
@@ -1892,7 +1903,16 @@
           <w:vanish w:val="false"/>
           <w:lang w:val="en-US"/>
         </w:rPr>
-        <w:t>18</w:t>
+        <w:t>1</w:t>
+      </w:r>
+      <w:r>
+        <w:rPr>
+          <w:rStyle w:val="IndexLink"/>
+          <w:rFonts w:eastAsia="" w:eastAsiaTheme="minorEastAsia"/>
+          <w:vanish w:val="false"/>
+          <w:lang w:val="en-US"/>
+        </w:rPr>
+        <w:t>6</w:t>
       </w:r>
     </w:p>
     <w:p>
@@ -1935,7 +1955,16 @@
           <w:vanish w:val="false"/>
           <w:lang w:val="en-US"/>
         </w:rPr>
-        <w:t>19</w:t>
+        <w:t>1</w:t>
+      </w:r>
+      <w:r>
+        <w:rPr>
+          <w:rStyle w:val="IndexLink"/>
+          <w:rFonts w:eastAsia="" w:eastAsiaTheme="minorEastAsia"/>
+          <w:vanish w:val="false"/>
+          <w:lang w:val="en-US"/>
+        </w:rPr>
+        <w:t>7</w:t>
       </w:r>
     </w:p>
     <w:p>
@@ -1997,7 +2026,7 @@
           <w:vanish w:val="false"/>
           <w:lang w:val="en-US"/>
         </w:rPr>
-        <w:t>20</w:t>
+        <w:t>18</w:t>
       </w:r>
     </w:p>
     <w:p>
@@ -2059,7 +2088,7 @@
           <w:vanish w:val="false"/>
           <w:lang w:val="en-US"/>
         </w:rPr>
-        <w:t>20</w:t>
+        <w:t>19</w:t>
       </w:r>
     </w:p>
     <w:p>
@@ -2121,7 +2150,7 @@
           <w:vanish w:val="false"/>
           <w:lang w:val="en-US"/>
         </w:rPr>
-        <w:t>20</w:t>
+        <w:t>19</w:t>
       </w:r>
     </w:p>
     <w:p>
@@ -2163,7 +2192,15 @@
           <w:vanish w:val="false"/>
           <w:lang w:val="en-US"/>
         </w:rPr>
-        <w:t>21</w:t>
+        <w:t>2</w:t>
+      </w:r>
+      <w:r>
+        <w:rPr>
+          <w:rFonts w:eastAsia="" w:eastAsiaTheme="minorEastAsia"/>
+          <w:vanish w:val="false"/>
+          <w:lang w:val="en-US"/>
+        </w:rPr>
+        <w:t>0</w:t>
       </w:r>
     </w:p>
     <w:p>
@@ -2206,7 +2243,16 @@
           <w:vanish w:val="false"/>
           <w:lang w:val="en-US"/>
         </w:rPr>
-        <w:t>21</w:t>
+        <w:t>2</w:t>
+      </w:r>
+      <w:r>
+        <w:rPr>
+          <w:rStyle w:val="IndexLink"/>
+          <w:rFonts w:eastAsia="" w:eastAsiaTheme="minorEastAsia"/>
+          <w:vanish w:val="false"/>
+          <w:lang w:val="en-US"/>
+        </w:rPr>
+        <w:t>0</w:t>
       </w:r>
     </w:p>
     <w:p>
@@ -2249,7 +2295,16 @@
           <w:vanish w:val="false"/>
           <w:lang w:val="en-US"/>
         </w:rPr>
-        <w:t>22</w:t>
+        <w:t>2</w:t>
+      </w:r>
+      <w:r>
+        <w:rPr>
+          <w:rStyle w:val="IndexLink"/>
+          <w:rFonts w:eastAsia="" w:eastAsiaTheme="minorEastAsia"/>
+          <w:vanish w:val="false"/>
+          <w:lang w:val="en-US"/>
+        </w:rPr>
+        <w:t>1</w:t>
       </w:r>
     </w:p>
     <w:p>
@@ -2292,7 +2347,16 @@
           <w:vanish w:val="false"/>
           <w:lang w:val="en-US"/>
         </w:rPr>
-        <w:t>22</w:t>
+        <w:t>2</w:t>
+      </w:r>
+      <w:r>
+        <w:rPr>
+          <w:rStyle w:val="IndexLink"/>
+          <w:rFonts w:eastAsia="" w:eastAsiaTheme="minorEastAsia"/>
+          <w:vanish w:val="false"/>
+          <w:lang w:val="en-US"/>
+        </w:rPr>
+        <w:t>1</w:t>
       </w:r>
     </w:p>
     <w:p>
@@ -2335,7 +2399,16 @@
           <w:vanish w:val="false"/>
           <w:lang w:val="en-US"/>
         </w:rPr>
-        <w:t>23</w:t>
+        <w:t>2</w:t>
+      </w:r>
+      <w:r>
+        <w:rPr>
+          <w:rStyle w:val="IndexLink"/>
+          <w:rFonts w:eastAsia="" w:eastAsiaTheme="minorEastAsia"/>
+          <w:vanish w:val="false"/>
+          <w:lang w:val="en-US"/>
+        </w:rPr>
+        <w:t>2</w:t>
       </w:r>
     </w:p>
     <w:p>
@@ -2378,7 +2451,16 @@
           <w:vanish w:val="false"/>
           <w:lang w:val="en-US"/>
         </w:rPr>
-        <w:t>24</w:t>
+        <w:t>2</w:t>
+      </w:r>
+      <w:r>
+        <w:rPr>
+          <w:rStyle w:val="IndexLink"/>
+          <w:rFonts w:eastAsia="" w:eastAsiaTheme="minorEastAsia"/>
+          <w:vanish w:val="false"/>
+          <w:lang w:val="en-US"/>
+        </w:rPr>
+        <w:t>3</w:t>
       </w:r>
     </w:p>
     <w:p>
@@ -2421,7 +2503,16 @@
           <w:vanish w:val="false"/>
           <w:lang w:val="en-US"/>
         </w:rPr>
-        <w:t>25</w:t>
+        <w:t>2</w:t>
+      </w:r>
+      <w:r>
+        <w:rPr>
+          <w:rStyle w:val="IndexLink"/>
+          <w:rFonts w:eastAsia="" w:eastAsiaTheme="minorEastAsia"/>
+          <w:vanish w:val="false"/>
+          <w:lang w:val="en-US"/>
+        </w:rPr>
+        <w:t>3</w:t>
       </w:r>
     </w:p>
     <w:p>
@@ -2453,7 +2544,24 @@
           </w:rPr>
           <w:t>.2.7</w:t>
           <w:tab/>
-          <w:t>Signals</w:t>
+        </w:r>
+        <w:r>
+          <w:rPr>
+            <w:rStyle w:val="IndexLink"/>
+            <w:rFonts w:eastAsia="" w:eastAsiaTheme="minorEastAsia"/>
+            <w:vanish w:val="false"/>
+            <w:lang w:val="en-US"/>
+          </w:rPr>
+          <w:t>Sound s</w:t>
+        </w:r>
+        <w:r>
+          <w:rPr>
+            <w:rStyle w:val="IndexLink"/>
+            <w:rFonts w:eastAsia="" w:eastAsiaTheme="minorEastAsia"/>
+            <w:vanish w:val="false"/>
+            <w:lang w:val="en-US"/>
+          </w:rPr>
+          <w:t>ignals</w:t>
           <w:tab/>
         </w:r>
       </w:hyperlink>
@@ -2464,7 +2572,16 @@
           <w:vanish w:val="false"/>
           <w:lang w:val="en-US"/>
         </w:rPr>
-        <w:t>25</w:t>
+        <w:t>2</w:t>
+      </w:r>
+      <w:r>
+        <w:rPr>
+          <w:rStyle w:val="IndexLink"/>
+          <w:rFonts w:eastAsia="" w:eastAsiaTheme="minorEastAsia"/>
+          <w:vanish w:val="false"/>
+          <w:lang w:val="en-US"/>
+        </w:rPr>
+        <w:t>4</w:t>
       </w:r>
     </w:p>
     <w:p>
@@ -2526,7 +2643,16 @@
           <w:vanish w:val="false"/>
           <w:lang w:val="en-US"/>
         </w:rPr>
-        <w:t>26</w:t>
+        <w:t>2</w:t>
+      </w:r>
+      <w:r>
+        <w:rPr>
+          <w:rStyle w:val="IndexLink"/>
+          <w:rFonts w:eastAsia="" w:eastAsiaTheme="minorEastAsia"/>
+          <w:vanish w:val="false"/>
+          <w:lang w:val="en-US"/>
+        </w:rPr>
+        <w:t>5</w:t>
       </w:r>
     </w:p>
     <w:p>
@@ -2570,7 +2696,16 @@
           <w:vanish w:val="false"/>
           <w:lang w:val="en-US"/>
         </w:rPr>
-        <w:t>26</w:t>
+        <w:t>2</w:t>
+      </w:r>
+      <w:r>
+        <w:rPr>
+          <w:rStyle w:val="IndexLink"/>
+          <w:rFonts w:eastAsia="" w:eastAsiaTheme="minorEastAsia"/>
+          <w:vanish w:val="false"/>
+          <w:lang w:val="en-US"/>
+        </w:rPr>
+        <w:t>5</w:t>
       </w:r>
     </w:p>
     <w:p>
@@ -5798,6 +5933,28 @@
     </w:p>
     <w:p>
       <w:pPr>
+        <w:pStyle w:val="Normal"/>
+        <w:rPr>
+          <w:b w:val="false"/>
+          <w:b w:val="false"/>
+          <w:bCs w:val="false"/>
+          <w:sz w:val="18"/>
+          <w:szCs w:val="18"/>
+          <w:lang w:val="en-US"/>
+        </w:rPr>
+      </w:pPr>
+      <w:r>
+        <w:rPr>
+          <w:b w:val="false"/>
+          <w:bCs w:val="false"/>
+          <w:sz w:val="18"/>
+          <w:szCs w:val="18"/>
+          <w:lang w:val="en-US"/>
+        </w:rPr>
+      </w:r>
+    </w:p>
+    <w:p>
+      <w:pPr>
         <w:pStyle w:val="Heading2"/>
         <w:numPr>
           <w:ilvl w:val="1"/>
@@ -5997,27 +6154,7 @@
           <w:szCs w:val="21"/>
           <w:lang w:val="en-US"/>
         </w:rPr>
-        <w:t>Playing</w:t>
-      </w:r>
-      <w:r>
-        <w:rPr>
-          <w:b/>
-          <w:bCs/>
-          <w:sz w:val="21"/>
-          <w:szCs w:val="21"/>
-          <w:lang w:val="en-US"/>
-        </w:rPr>
-        <w:t xml:space="preserve"> MP4 </w:t>
-      </w:r>
-      <w:r>
-        <w:rPr>
-          <w:b/>
-          <w:bCs/>
-          <w:sz w:val="21"/>
-          <w:szCs w:val="21"/>
-          <w:lang w:val="en-US"/>
-        </w:rPr>
-        <w:t>files</w:t>
+        <w:t>Playing MP4 files</w:t>
       </w:r>
     </w:p>
     <w:p>
@@ -6034,47 +6171,7 @@
           <w:szCs w:val="18"/>
           <w:lang w:val="en-US"/>
         </w:rPr>
-        <w:t xml:space="preserve">This function is available only for gurus and authorized users </w:t>
-      </w:r>
-      <w:r>
-        <w:rPr>
-          <w:b/>
-          <w:bCs/>
-          <w:sz w:val="18"/>
-          <w:szCs w:val="18"/>
-          <w:lang w:val="en-US"/>
-        </w:rPr>
-        <w:t xml:space="preserve"> </w:t>
-      </w:r>
-      <w:r>
-        <w:rPr>
-          <w:b/>
-          <w:bCs/>
-          <w:sz w:val="18"/>
-          <w:szCs w:val="18"/>
-          <w:lang w:val="en-US"/>
-        </w:rPr>
-        <w:t xml:space="preserve">and works in </w:t>
-      </w:r>
-      <w:r>
-        <w:rPr>
-          <w:b/>
-          <w:bCs/>
-          <w:sz w:val="18"/>
-          <w:szCs w:val="18"/>
-          <w:lang w:val="en-US"/>
-        </w:rPr>
-        <w:t xml:space="preserve">«Firefox» </w:t>
-      </w:r>
-      <w:r>
-        <w:rPr>
-          <w:b/>
-          <w:bCs/>
-          <w:sz w:val="18"/>
-          <w:szCs w:val="18"/>
-          <w:lang w:val="en-US"/>
-        </w:rPr>
-        <w:t>on desktops and notebooks</w:t>
+        <w:t>This function is available only for gurus and authorized users  and works in «Firefox» on desktops and notebooks</w:t>
       </w:r>
       <w:bookmarkEnd w:id="4"/>
       <w:r>
@@ -6095,111 +6192,11 @@
           <w:szCs w:val="18"/>
           <w:lang w:val="en-US"/>
         </w:rPr>
-        <w:t>To start</w:t>
-      </w:r>
-      <w:r>
-        <w:rPr>
-          <w:b w:val="false"/>
-          <w:bCs w:val="false"/>
-          <w:sz w:val="18"/>
-          <w:szCs w:val="18"/>
-          <w:lang w:val="en-US"/>
-        </w:rPr>
-        <w:t xml:space="preserve">, </w:t>
-      </w:r>
-      <w:r>
-        <w:rPr>
-          <w:b w:val="false"/>
-          <w:bCs w:val="false"/>
-          <w:sz w:val="18"/>
-          <w:szCs w:val="18"/>
-          <w:lang w:val="en-US"/>
-        </w:rPr>
-        <w:t>click on the words</w:t>
-      </w:r>
-      <w:r>
-        <w:rPr>
-          <w:b w:val="false"/>
-          <w:bCs w:val="false"/>
-          <w:sz w:val="18"/>
-          <w:szCs w:val="18"/>
-          <w:lang w:val="en-US"/>
-        </w:rPr>
-        <w:t xml:space="preserve"> «ROOM [</w:t>
-      </w:r>
-      <w:r>
-        <w:rPr>
-          <w:b w:val="false"/>
-          <w:bCs w:val="false"/>
-          <w:sz w:val="18"/>
-          <w:szCs w:val="18"/>
-          <w:lang w:val="en-US"/>
-        </w:rPr>
-        <w:t>room’s name</w:t>
-      </w:r>
-      <w:r>
-        <w:rPr>
-          <w:b w:val="false"/>
-          <w:bCs w:val="false"/>
-          <w:sz w:val="18"/>
-          <w:szCs w:val="18"/>
-          <w:lang w:val="en-US"/>
-        </w:rPr>
-        <w:t xml:space="preserve">]» - </w:t>
-      </w:r>
-      <w:r>
-        <w:rPr>
-          <w:b w:val="false"/>
-          <w:bCs w:val="false"/>
-          <w:sz w:val="18"/>
-          <w:szCs w:val="18"/>
-          <w:lang w:val="en-US"/>
-        </w:rPr>
-        <w:t>they are above your empty square</w:t>
-      </w:r>
-      <w:r>
-        <w:rPr>
-          <w:b w:val="false"/>
-          <w:bCs w:val="false"/>
-          <w:sz w:val="18"/>
-          <w:szCs w:val="18"/>
-          <w:lang w:val="en-US"/>
-        </w:rPr>
-        <w:t xml:space="preserve">. </w:t>
-      </w:r>
-      <w:r>
-        <w:rPr>
-          <w:b w:val="false"/>
-          <w:bCs w:val="false"/>
-          <w:sz w:val="18"/>
-          <w:szCs w:val="18"/>
-          <w:lang w:val="en-US"/>
-        </w:rPr>
-        <w:t>Upon receiving your click</w:t>
-      </w:r>
-      <w:r>
-        <w:rPr>
-          <w:b w:val="false"/>
-          <w:bCs w:val="false"/>
-          <w:sz w:val="18"/>
-          <w:szCs w:val="18"/>
-          <w:lang w:val="en-US"/>
-        </w:rPr>
-        <w:t xml:space="preserve">, </w:t>
-      </w:r>
-      <w:r>
-        <w:rPr>
-          <w:b w:val="false"/>
-          <w:bCs w:val="false"/>
-          <w:sz w:val="18"/>
-          <w:szCs w:val="18"/>
-          <w:lang w:val="en-US"/>
-        </w:rPr>
-        <w:t xml:space="preserve">the words color changes to </w:t>
-      </w:r>
-      <w:r>
-        <w:rPr>
-          <w:rFonts w:asciiTheme="minorHAnsi" w:cstheme="minorBidi" w:eastAsiaTheme="minorHAnsi" w:hAnsiTheme="minorHAnsi"/>
+        <w:t xml:space="preserve">To start, click on the words «ROOM [room’s name]» - they are above your empty square. Upon receiving your click, the words color changes to </w:t>
+      </w:r>
+      <w:r>
+        <w:rPr>
+          <w:rFonts w:eastAsia="Calibri" w:cs="" w:cstheme="minorBidi" w:eastAsiaTheme="minorHAnsi"/>
           <w:b w:val="false"/>
           <w:bCs w:val="false"/>
           <w:sz w:val="18"/>
@@ -6217,307 +6214,27 @@
           <w:szCs w:val="18"/>
           <w:lang w:val="en-US"/>
         </w:rPr>
-        <w:t xml:space="preserve"> </w:t>
-      </w:r>
-      <w:r>
-        <w:rPr>
-          <w:b w:val="false"/>
-          <w:bCs w:val="false"/>
-          <w:sz w:val="18"/>
-          <w:szCs w:val="18"/>
-          <w:lang w:val="en-US"/>
-        </w:rPr>
-        <w:t xml:space="preserve">and </w:t>
-      </w:r>
-      <w:r>
-        <w:rPr>
-          <w:b w:val="false"/>
-          <w:bCs w:val="false"/>
-          <w:sz w:val="18"/>
-          <w:szCs w:val="18"/>
-          <w:lang w:val="en-US"/>
-        </w:rPr>
-        <w:t xml:space="preserve">the </w:t>
-      </w:r>
-      <w:r>
-        <w:rPr>
-          <w:b w:val="false"/>
-          <w:bCs w:val="false"/>
-          <w:sz w:val="18"/>
-          <w:szCs w:val="18"/>
-          <w:lang w:val="en-US"/>
-        </w:rPr>
-        <w:t>«</w:t>
-      </w:r>
-      <w:r>
-        <w:rPr>
-          <w:b w:val="false"/>
-          <w:bCs w:val="false"/>
-          <w:sz w:val="18"/>
-          <w:szCs w:val="18"/>
-          <w:lang w:val="en-US"/>
-        </w:rPr>
-        <w:t>Select File</w:t>
-      </w:r>
-      <w:r>
-        <w:rPr>
-          <w:b w:val="false"/>
-          <w:bCs w:val="false"/>
-          <w:sz w:val="18"/>
-          <w:szCs w:val="18"/>
-          <w:lang w:val="en-US"/>
-        </w:rPr>
-        <w:t xml:space="preserve">» </w:t>
-      </w:r>
-      <w:r>
-        <w:rPr>
-          <w:b w:val="false"/>
-          <w:bCs w:val="false"/>
-          <w:sz w:val="18"/>
-          <w:szCs w:val="18"/>
-          <w:lang w:val="en-US"/>
-        </w:rPr>
-        <w:t>button appears on the right</w:t>
-      </w:r>
-      <w:r>
-        <w:rPr>
-          <w:b w:val="false"/>
-          <w:bCs w:val="false"/>
-          <w:sz w:val="18"/>
-          <w:szCs w:val="18"/>
-          <w:lang w:val="en-US"/>
-        </w:rPr>
-        <w:t xml:space="preserve">. </w:t>
-      </w:r>
-      <w:r>
-        <w:rPr>
-          <w:b w:val="false"/>
-          <w:bCs w:val="false"/>
-          <w:sz w:val="18"/>
-          <w:szCs w:val="18"/>
-          <w:lang w:val="en-US"/>
-        </w:rPr>
-        <w:t>Select an</w:t>
-      </w:r>
-      <w:r>
-        <w:rPr>
-          <w:b w:val="false"/>
-          <w:bCs w:val="false"/>
-          <w:sz w:val="18"/>
-          <w:szCs w:val="18"/>
-          <w:lang w:val="en-US"/>
-        </w:rPr>
-        <w:t xml:space="preserve"> MP4 </w:t>
-      </w:r>
-      <w:r>
-        <w:rPr>
-          <w:b w:val="false"/>
-          <w:bCs w:val="false"/>
-          <w:sz w:val="18"/>
-          <w:szCs w:val="18"/>
-          <w:lang w:val="en-US"/>
-        </w:rPr>
-        <w:t>file</w:t>
-      </w:r>
-      <w:r>
-        <w:rPr>
-          <w:b w:val="false"/>
-          <w:bCs w:val="false"/>
-          <w:sz w:val="18"/>
-          <w:szCs w:val="18"/>
-          <w:lang w:val="en-US"/>
-        </w:rPr>
-        <w:t xml:space="preserve"> </w:t>
-      </w:r>
-      <w:r>
-        <w:rPr>
-          <w:b w:val="false"/>
-          <w:bCs w:val="false"/>
-          <w:sz w:val="18"/>
-          <w:szCs w:val="18"/>
-          <w:lang w:val="en-US"/>
-        </w:rPr>
-        <w:t xml:space="preserve">and click </w:t>
-      </w:r>
-      <w:r>
-        <w:rPr>
-          <w:b w:val="false"/>
-          <w:bCs w:val="false"/>
-          <w:sz w:val="18"/>
-          <w:szCs w:val="18"/>
-          <w:lang w:val="en-US"/>
-        </w:rPr>
-        <w:t xml:space="preserve">on the </w:t>
-      </w:r>
-      <w:r>
-        <w:rPr>
-          <w:b w:val="false"/>
-          <w:bCs w:val="false"/>
-          <w:sz w:val="18"/>
-          <w:szCs w:val="18"/>
-          <w:lang w:val="en-US"/>
-        </w:rPr>
-        <w:t>button</w:t>
-      </w:r>
-      <w:r>
-        <w:rPr>
-          <w:b w:val="false"/>
-          <w:bCs w:val="false"/>
-          <w:sz w:val="18"/>
-          <w:szCs w:val="18"/>
-          <w:lang w:val="en-US"/>
-        </w:rPr>
-        <w:t xml:space="preserve"> «</w:t>
-      </w:r>
-      <w:r>
-        <w:rPr>
-          <w:b w:val="false"/>
-          <w:bCs w:val="false"/>
-          <w:sz w:val="18"/>
-          <w:szCs w:val="18"/>
-          <w:lang w:val="en-US"/>
-        </w:rPr>
-        <w:t>video control</w:t>
-      </w:r>
-      <w:r>
-        <w:rPr>
-          <w:b w:val="false"/>
-          <w:bCs w:val="false"/>
-          <w:sz w:val="18"/>
-          <w:szCs w:val="18"/>
-          <w:lang w:val="en-US"/>
-        </w:rPr>
-        <w:t xml:space="preserve">» - </w:t>
-      </w:r>
-      <w:r>
-        <w:rPr>
-          <w:b w:val="false"/>
-          <w:bCs w:val="false"/>
-          <w:sz w:val="18"/>
-          <w:szCs w:val="18"/>
-          <w:lang w:val="en-US"/>
-        </w:rPr>
-        <w:t>which is the fifth one in the main menu</w:t>
-      </w:r>
-      <w:r>
-        <w:rPr>
-          <w:b w:val="false"/>
-          <w:bCs w:val="false"/>
-          <w:sz w:val="18"/>
-          <w:szCs w:val="18"/>
-          <w:lang w:val="en-US"/>
-        </w:rPr>
-        <w:t xml:space="preserve">. </w:t>
-      </w:r>
-      <w:r>
-        <w:rPr>
-          <w:b w:val="false"/>
-          <w:bCs w:val="false"/>
-          <w:sz w:val="18"/>
-          <w:szCs w:val="18"/>
-          <w:lang w:val="en-US"/>
-        </w:rPr>
-        <w:t>You will see that the selected file started playing in your square silently</w:t>
-      </w:r>
-      <w:r>
-        <w:rPr>
-          <w:b w:val="false"/>
-          <w:bCs w:val="false"/>
-          <w:sz w:val="18"/>
-          <w:szCs w:val="18"/>
-          <w:lang w:val="en-US"/>
-        </w:rPr>
-        <w:t xml:space="preserve">. </w:t>
-      </w:r>
-      <w:r>
-        <w:rPr>
-          <w:b w:val="false"/>
-          <w:bCs w:val="false"/>
-          <w:sz w:val="18"/>
-          <w:szCs w:val="18"/>
-          <w:lang w:val="en-US"/>
-        </w:rPr>
-        <w:t xml:space="preserve">You may choose to make it silent </w:t>
-      </w:r>
-      <w:r>
-        <w:rPr>
-          <w:b/>
-          <w:bCs/>
-          <w:sz w:val="18"/>
-          <w:szCs w:val="18"/>
-          <w:lang w:val="en-US"/>
-        </w:rPr>
-        <w:t>for everyone</w:t>
-      </w:r>
-      <w:r>
-        <w:rPr>
-          <w:b/>
-          <w:bCs/>
-          <w:sz w:val="18"/>
-          <w:szCs w:val="18"/>
-          <w:lang w:val="en-US"/>
-        </w:rPr>
-        <w:t xml:space="preserve">: </w:t>
-      </w:r>
-      <w:r>
-        <w:rPr>
-          <w:b w:val="false"/>
-          <w:bCs w:val="false"/>
-          <w:sz w:val="18"/>
-          <w:szCs w:val="18"/>
-          <w:lang w:val="en-US"/>
-        </w:rPr>
-        <w:t>mute its sound with a small button inside the video</w:t>
-      </w:r>
-      <w:r>
-        <w:rPr>
-          <w:b w:val="false"/>
-          <w:bCs w:val="false"/>
-          <w:sz w:val="18"/>
-          <w:szCs w:val="18"/>
-          <w:lang w:val="en-US"/>
-        </w:rPr>
-        <w:t xml:space="preserve"> – </w:t>
-      </w:r>
-      <w:r>
-        <w:rPr>
-          <w:b w:val="false"/>
-          <w:bCs w:val="false"/>
-          <w:sz w:val="18"/>
-          <w:szCs w:val="18"/>
-          <w:lang w:val="en-US"/>
-        </w:rPr>
-        <w:t>other than the sound button-indicator we were describing above</w:t>
-      </w:r>
-      <w:r>
-        <w:rPr>
-          <w:b w:val="false"/>
-          <w:bCs w:val="false"/>
-          <w:sz w:val="18"/>
-          <w:szCs w:val="18"/>
-          <w:lang w:val="en-US"/>
-        </w:rPr>
-        <w:t xml:space="preserve">! — </w:t>
-      </w:r>
-      <w:r>
-        <w:rPr>
-          <w:b w:val="false"/>
-          <w:bCs w:val="false"/>
-          <w:sz w:val="18"/>
-          <w:szCs w:val="18"/>
-          <w:lang w:val="en-US"/>
-        </w:rPr>
-        <w:t>but a small “speaker”</w:t>
-      </w:r>
-      <w:r>
-        <w:rPr>
-          <w:b w:val="false"/>
-          <w:bCs w:val="false"/>
-          <w:sz w:val="18"/>
-          <w:szCs w:val="18"/>
-          <w:lang w:val="en-US"/>
-        </w:rPr>
-        <w:t xml:space="preserve"> </w:t>
+        <w:t xml:space="preserve"> and the «Select File» button appears on the right. Select an MP4 file and click on the button «video control» - which is the fifth one in the main menu. You will see that the selected file started playing in your square silently. You may choose to make it silent </w:t>
+      </w:r>
+      <w:r>
+        <w:rPr>
+          <w:b/>
+          <w:bCs/>
+          <w:sz w:val="18"/>
+          <w:szCs w:val="18"/>
+          <w:lang w:val="en-US"/>
+        </w:rPr>
+        <w:t xml:space="preserve">for everyone: </w:t>
+      </w:r>
+      <w:r>
+        <w:rPr>
+          <w:b w:val="false"/>
+          <w:bCs w:val="false"/>
+          <w:sz w:val="18"/>
+          <w:szCs w:val="18"/>
+          <w:lang w:val="en-US"/>
+        </w:rPr>
+        <w:t xml:space="preserve">mute its sound with a small button inside the video – other than the sound button-indicator we were describing above! — but a small “speaker” </w:t>
       </w:r>
       <w:r>
         <w:rPr>
@@ -6537,17 +6254,7 @@
           <w:szCs w:val="18"/>
           <w:lang w:val="en-US"/>
         </w:rPr>
-        <w:t xml:space="preserve"> your video, in its bottom panel which is only visible after pointing the mouse cursor on the video</w:t>
-      </w:r>
-      <w:r>
-        <w:rPr>
-          <w:b w:val="false"/>
-          <w:bCs w:val="false"/>
-          <w:sz w:val="18"/>
-          <w:szCs w:val="18"/>
-          <w:lang w:val="en-US"/>
-        </w:rPr>
-        <w:t xml:space="preserve">. </w:t>
+        <w:t xml:space="preserve"> your video, in its bottom panel which is only visible after pointing the mouse cursor on the video. </w:t>
       </w:r>
       <w:r>
         <w:rPr>
@@ -6567,37 +6274,7 @@
           <w:szCs w:val="18"/>
           <w:lang w:val="en-US"/>
         </w:rPr>
-        <w:t xml:space="preserve">: </w:t>
-      </w:r>
-      <w:r>
-        <w:rPr>
-          <w:b w:val="false"/>
-          <w:bCs w:val="false"/>
-          <w:sz w:val="18"/>
-          <w:szCs w:val="18"/>
-          <w:lang w:val="en-US"/>
-        </w:rPr>
-        <w:t xml:space="preserve">you </w:t>
-      </w:r>
-      <w:r>
-        <w:rPr>
-          <w:b w:val="false"/>
-          <w:bCs w:val="false"/>
-          <w:sz w:val="18"/>
-          <w:szCs w:val="18"/>
-          <w:lang w:val="en-US"/>
-        </w:rPr>
-        <w:t>will</w:t>
-      </w:r>
-      <w:r>
-        <w:rPr>
-          <w:b w:val="false"/>
-          <w:bCs w:val="false"/>
-          <w:sz w:val="18"/>
-          <w:szCs w:val="18"/>
-          <w:lang w:val="en-US"/>
-        </w:rPr>
-        <w:t xml:space="preserve"> </w:t>
+        <w:t xml:space="preserve">: you will </w:t>
       </w:r>
       <w:r>
         <w:rPr>
@@ -6617,87 +6294,7 @@
           <w:szCs w:val="18"/>
           <w:lang w:val="en-US"/>
         </w:rPr>
-        <w:t xml:space="preserve"> hear the sound of the video which you’re playing for others in the Room</w:t>
-      </w:r>
-      <w:r>
-        <w:rPr>
-          <w:b w:val="false"/>
-          <w:bCs w:val="false"/>
-          <w:sz w:val="18"/>
-          <w:szCs w:val="18"/>
-          <w:lang w:val="en-US"/>
-        </w:rPr>
-        <w:t xml:space="preserve">. </w:t>
-      </w:r>
-      <w:r>
-        <w:rPr>
-          <w:b w:val="false"/>
-          <w:bCs w:val="false"/>
-          <w:sz w:val="18"/>
-          <w:szCs w:val="18"/>
-          <w:lang w:val="en-US"/>
-        </w:rPr>
-        <w:t>This is normal</w:t>
-      </w:r>
-      <w:r>
-        <w:rPr>
-          <w:b w:val="false"/>
-          <w:bCs w:val="false"/>
-          <w:sz w:val="18"/>
-          <w:szCs w:val="18"/>
-          <w:lang w:val="en-US"/>
-        </w:rPr>
-        <w:t xml:space="preserve">, </w:t>
-      </w:r>
-      <w:r>
-        <w:rPr>
-          <w:b w:val="false"/>
-          <w:bCs w:val="false"/>
-          <w:sz w:val="18"/>
-          <w:szCs w:val="18"/>
-          <w:lang w:val="en-US"/>
-        </w:rPr>
-        <w:t>because everyone else except you will hear the sound</w:t>
-      </w:r>
-      <w:r>
-        <w:rPr>
-          <w:b w:val="false"/>
-          <w:bCs w:val="false"/>
-          <w:sz w:val="18"/>
-          <w:szCs w:val="18"/>
-          <w:lang w:val="en-US"/>
-        </w:rPr>
-        <w:t xml:space="preserve">. </w:t>
-      </w:r>
-      <w:r>
-        <w:rPr>
-          <w:b w:val="false"/>
-          <w:bCs w:val="false"/>
-          <w:sz w:val="18"/>
-          <w:szCs w:val="18"/>
-          <w:lang w:val="en-US"/>
-        </w:rPr>
-        <w:t>But if you started hearing the sound from the</w:t>
-      </w:r>
-      <w:r>
-        <w:rPr>
-          <w:b w:val="false"/>
-          <w:bCs w:val="false"/>
-          <w:sz w:val="18"/>
-          <w:szCs w:val="18"/>
-          <w:lang w:val="en-US"/>
-        </w:rPr>
-        <w:t xml:space="preserve"> MP4 </w:t>
-      </w:r>
-      <w:r>
-        <w:rPr>
-          <w:b w:val="false"/>
-          <w:bCs w:val="false"/>
-          <w:sz w:val="18"/>
-          <w:szCs w:val="18"/>
-          <w:lang w:val="en-US"/>
-        </w:rPr>
-        <w:t xml:space="preserve">file that </w:t>
+        <w:t xml:space="preserve"> hear the sound of the video which you’re playing for others in the Room. This is normal, because everyone else except you will hear the sound. But if you started hearing the sound from the MP4 file that </w:t>
       </w:r>
       <w:r>
         <w:rPr>
@@ -6717,287 +6314,7 @@
           <w:szCs w:val="18"/>
           <w:lang w:val="en-US"/>
         </w:rPr>
-        <w:t xml:space="preserve">  - </w:t>
-      </w:r>
-      <w:r>
-        <w:rPr>
-          <w:b w:val="false"/>
-          <w:bCs w:val="false"/>
-          <w:sz w:val="18"/>
-          <w:szCs w:val="18"/>
-          <w:lang w:val="en-US"/>
-        </w:rPr>
-        <w:t>it means only</w:t>
-      </w:r>
-      <w:r>
-        <w:rPr>
-          <w:b w:val="false"/>
-          <w:bCs w:val="false"/>
-          <w:sz w:val="18"/>
-          <w:szCs w:val="18"/>
-          <w:lang w:val="en-US"/>
-        </w:rPr>
-        <w:t xml:space="preserve">, </w:t>
-      </w:r>
-      <w:r>
-        <w:rPr>
-          <w:b w:val="false"/>
-          <w:bCs w:val="false"/>
-          <w:sz w:val="18"/>
-          <w:szCs w:val="18"/>
-          <w:lang w:val="en-US"/>
-        </w:rPr>
-        <w:t>that the network connection from your browser to the Room has been broken</w:t>
-      </w:r>
-      <w:r>
-        <w:rPr>
-          <w:b w:val="false"/>
-          <w:bCs w:val="false"/>
-          <w:sz w:val="18"/>
-          <w:szCs w:val="18"/>
-          <w:lang w:val="en-US"/>
-        </w:rPr>
-        <w:t xml:space="preserve">, </w:t>
-      </w:r>
-      <w:r>
-        <w:rPr>
-          <w:b w:val="false"/>
-          <w:bCs w:val="false"/>
-          <w:sz w:val="18"/>
-          <w:szCs w:val="18"/>
-          <w:lang w:val="en-US"/>
-        </w:rPr>
-        <w:t>and this file is not playing any more for others</w:t>
-      </w:r>
-      <w:r>
-        <w:rPr>
-          <w:b w:val="false"/>
-          <w:bCs w:val="false"/>
-          <w:sz w:val="18"/>
-          <w:szCs w:val="18"/>
-          <w:lang w:val="en-US"/>
-        </w:rPr>
-        <w:t xml:space="preserve">, </w:t>
-      </w:r>
-      <w:r>
-        <w:rPr>
-          <w:b w:val="false"/>
-          <w:bCs w:val="false"/>
-          <w:sz w:val="18"/>
-          <w:szCs w:val="18"/>
-          <w:lang w:val="en-US"/>
-        </w:rPr>
-        <w:t>and you have to stop it with “video control” button and start again, or may be even leave the Room and re-enter</w:t>
-      </w:r>
-      <w:r>
-        <w:rPr>
-          <w:b w:val="false"/>
-          <w:bCs w:val="false"/>
-          <w:sz w:val="18"/>
-          <w:szCs w:val="18"/>
-          <w:lang w:val="en-US"/>
-        </w:rPr>
-        <w:t xml:space="preserve">. </w:t>
-      </w:r>
-      <w:r>
-        <w:rPr>
-          <w:b w:val="false"/>
-          <w:bCs w:val="false"/>
-          <w:sz w:val="18"/>
-          <w:szCs w:val="18"/>
-          <w:lang w:val="en-US"/>
-        </w:rPr>
-        <w:t>To stop</w:t>
-      </w:r>
-      <w:r>
-        <w:rPr>
-          <w:b w:val="false"/>
-          <w:bCs w:val="false"/>
-          <w:sz w:val="18"/>
-          <w:szCs w:val="18"/>
-          <w:lang w:val="en-US"/>
-        </w:rPr>
-        <w:t xml:space="preserve"> </w:t>
-      </w:r>
-      <w:r>
-        <w:rPr>
-          <w:b w:val="false"/>
-          <w:bCs w:val="false"/>
-          <w:sz w:val="18"/>
-          <w:szCs w:val="18"/>
-          <w:lang w:val="en-US"/>
-        </w:rPr>
-        <w:t>playing the file</w:t>
-      </w:r>
-      <w:r>
-        <w:rPr>
-          <w:b w:val="false"/>
-          <w:bCs w:val="false"/>
-          <w:sz w:val="18"/>
-          <w:szCs w:val="18"/>
-          <w:lang w:val="en-US"/>
-        </w:rPr>
-        <w:t xml:space="preserve">, </w:t>
-      </w:r>
-      <w:r>
-        <w:rPr>
-          <w:b w:val="false"/>
-          <w:bCs w:val="false"/>
-          <w:sz w:val="18"/>
-          <w:szCs w:val="18"/>
-          <w:lang w:val="en-US"/>
-        </w:rPr>
-        <w:t>click the</w:t>
-      </w:r>
-      <w:r>
-        <w:rPr>
-          <w:b w:val="false"/>
-          <w:bCs w:val="false"/>
-          <w:sz w:val="18"/>
-          <w:szCs w:val="18"/>
-          <w:lang w:val="en-US"/>
-        </w:rPr>
-        <w:t xml:space="preserve"> «</w:t>
-      </w:r>
-      <w:r>
-        <w:rPr>
-          <w:b w:val="false"/>
-          <w:bCs w:val="false"/>
-          <w:sz w:val="18"/>
-          <w:szCs w:val="18"/>
-          <w:lang w:val="en-US"/>
-        </w:rPr>
-        <w:t>video control</w:t>
-      </w:r>
-      <w:r>
-        <w:rPr>
-          <w:b w:val="false"/>
-          <w:bCs w:val="false"/>
-          <w:sz w:val="18"/>
-          <w:szCs w:val="18"/>
-          <w:lang w:val="en-US"/>
-        </w:rPr>
-        <w:t xml:space="preserve">» </w:t>
-      </w:r>
-      <w:r>
-        <w:rPr>
-          <w:b w:val="false"/>
-          <w:bCs w:val="false"/>
-          <w:sz w:val="18"/>
-          <w:szCs w:val="18"/>
-          <w:lang w:val="en-US"/>
-        </w:rPr>
-        <w:t>button</w:t>
-      </w:r>
-      <w:r>
-        <w:rPr>
-          <w:b w:val="false"/>
-          <w:bCs w:val="false"/>
-          <w:sz w:val="18"/>
-          <w:szCs w:val="18"/>
-          <w:lang w:val="en-US"/>
-        </w:rPr>
-        <w:t xml:space="preserve"> - </w:t>
-      </w:r>
-      <w:r>
-        <w:rPr>
-          <w:b w:val="false"/>
-          <w:bCs w:val="false"/>
-          <w:sz w:val="18"/>
-          <w:szCs w:val="18"/>
-          <w:lang w:val="en-US"/>
-        </w:rPr>
-        <w:t>its color changes back from orange to transparent</w:t>
-      </w:r>
-      <w:r>
-        <w:rPr>
-          <w:b w:val="false"/>
-          <w:bCs w:val="false"/>
-          <w:sz w:val="18"/>
-          <w:szCs w:val="18"/>
-          <w:lang w:val="en-US"/>
-        </w:rPr>
-        <w:t xml:space="preserve">. </w:t>
-      </w:r>
-      <w:r>
-        <w:rPr>
-          <w:b w:val="false"/>
-          <w:bCs w:val="false"/>
-          <w:sz w:val="18"/>
-          <w:szCs w:val="18"/>
-          <w:lang w:val="en-US"/>
-        </w:rPr>
-        <w:t>You may also pause playing</w:t>
-      </w:r>
-      <w:r>
-        <w:rPr>
-          <w:b w:val="false"/>
-          <w:bCs w:val="false"/>
-          <w:sz w:val="18"/>
-          <w:szCs w:val="18"/>
-          <w:lang w:val="en-US"/>
-        </w:rPr>
-        <w:t xml:space="preserve"> </w:t>
-      </w:r>
-      <w:r>
-        <w:rPr>
-          <w:b w:val="false"/>
-          <w:bCs w:val="false"/>
-          <w:sz w:val="18"/>
-          <w:szCs w:val="18"/>
-          <w:lang w:val="en-US"/>
-        </w:rPr>
-        <w:t xml:space="preserve">the </w:t>
-      </w:r>
-      <w:r>
-        <w:rPr>
-          <w:b w:val="false"/>
-          <w:bCs w:val="false"/>
-          <w:sz w:val="18"/>
-          <w:szCs w:val="18"/>
-          <w:lang w:val="en-US"/>
-        </w:rPr>
-        <w:t xml:space="preserve">MP4 </w:t>
-      </w:r>
-      <w:r>
-        <w:rPr>
-          <w:b w:val="false"/>
-          <w:bCs w:val="false"/>
-          <w:sz w:val="18"/>
-          <w:szCs w:val="18"/>
-          <w:lang w:val="en-US"/>
-        </w:rPr>
-        <w:t>file</w:t>
-      </w:r>
-      <w:r>
-        <w:rPr>
-          <w:b w:val="false"/>
-          <w:bCs w:val="false"/>
-          <w:sz w:val="18"/>
-          <w:szCs w:val="18"/>
-          <w:lang w:val="en-US"/>
-        </w:rPr>
-        <w:t xml:space="preserve"> </w:t>
-      </w:r>
-      <w:r>
-        <w:rPr>
-          <w:b w:val="false"/>
-          <w:bCs w:val="false"/>
-          <w:sz w:val="18"/>
-          <w:szCs w:val="18"/>
-          <w:lang w:val="en-US"/>
-        </w:rPr>
-        <w:t>with a small button in the panel inside the video (as described earlier)</w:t>
-      </w:r>
-      <w:r>
-        <w:rPr>
-          <w:b w:val="false"/>
-          <w:bCs w:val="false"/>
-          <w:sz w:val="18"/>
-          <w:szCs w:val="18"/>
-          <w:lang w:val="en-US"/>
-        </w:rPr>
-        <w:t>.</w:t>
+        <w:t xml:space="preserve">  - it means only, that the network connection from your browser to the Room has been broken, and this file is not playing any more for others, and you have to stop it with “video control” button and start again, or may be even leave the Room and re-enter. To stop playing the file, click the «video control» button - its color changes back from orange to transparent. You may also pause playing the MP4 file with a small button in the panel inside the video (as described earlier).</w:t>
       </w:r>
     </w:p>
     <w:p>
@@ -7037,97 +6354,17 @@
           <w:szCs w:val="18"/>
           <w:lang w:val="en-US"/>
         </w:rPr>
-        <w:t xml:space="preserve">This function is available only for gurus and authorized users </w:t>
-      </w:r>
-      <w:r>
-        <w:rPr>
-          <w:b/>
-          <w:bCs/>
-          <w:sz w:val="18"/>
-          <w:szCs w:val="18"/>
-          <w:lang w:val="en-US"/>
-        </w:rPr>
-        <w:t xml:space="preserve"> </w:t>
-      </w:r>
-      <w:r>
-        <w:rPr>
-          <w:b/>
-          <w:bCs/>
-          <w:sz w:val="18"/>
-          <w:szCs w:val="18"/>
-          <w:lang w:val="en-US"/>
-        </w:rPr>
-        <w:t>and work</w:t>
-      </w:r>
-      <w:r>
-        <w:rPr>
-          <w:b/>
-          <w:bCs/>
-          <w:sz w:val="18"/>
-          <w:szCs w:val="18"/>
-          <w:lang w:val="en-US"/>
-        </w:rPr>
-        <w:t>s</w:t>
-      </w:r>
-      <w:r>
-        <w:rPr>
-          <w:b/>
-          <w:bCs/>
-          <w:sz w:val="18"/>
-          <w:szCs w:val="18"/>
-          <w:lang w:val="en-US"/>
-        </w:rPr>
-        <w:t xml:space="preserve"> on desktops and notebooks</w:t>
-      </w:r>
-      <w:r>
-        <w:rPr>
-          <w:b/>
-          <w:bCs/>
-          <w:sz w:val="18"/>
-          <w:szCs w:val="18"/>
-          <w:lang w:val="en-US"/>
-        </w:rPr>
-        <w:t xml:space="preserve">. </w:t>
-      </w:r>
-      <w:r>
-        <w:rPr>
-          <w:b w:val="false"/>
-          <w:bCs w:val="false"/>
-          <w:sz w:val="18"/>
-          <w:szCs w:val="18"/>
-          <w:lang w:val="en-US"/>
-        </w:rPr>
-        <w:t>Click on the words</w:t>
-      </w:r>
-      <w:r>
-        <w:rPr>
-          <w:b w:val="false"/>
-          <w:bCs w:val="false"/>
-          <w:sz w:val="18"/>
-          <w:szCs w:val="18"/>
-          <w:lang w:val="en-US"/>
-        </w:rPr>
-        <w:t xml:space="preserve"> «ROOM [</w:t>
-      </w:r>
-      <w:r>
-        <w:rPr>
-          <w:b w:val="false"/>
-          <w:bCs w:val="false"/>
-          <w:sz w:val="18"/>
-          <w:szCs w:val="18"/>
-          <w:lang w:val="en-US"/>
-        </w:rPr>
-        <w:t>room’s name</w:t>
-      </w:r>
-      <w:r>
-        <w:rPr>
-          <w:b w:val="false"/>
-          <w:bCs w:val="false"/>
-          <w:sz w:val="18"/>
-          <w:szCs w:val="18"/>
-          <w:lang w:val="en-US"/>
-        </w:rPr>
-        <w:t xml:space="preserve">]» </w:t>
+        <w:t xml:space="preserve">This function is available only for gurus and authorized users  and works on desktops and notebooks. </w:t>
+      </w:r>
+      <w:r>
+        <w:rPr>
+          <w:b w:val="false"/>
+          <w:bCs w:val="false"/>
+          <w:sz w:val="18"/>
+          <w:szCs w:val="18"/>
+          <w:lang w:val="en-US"/>
+        </w:rPr>
+        <w:t xml:space="preserve">Click on the words «ROOM [room’s name]» </w:t>
       </w:r>
       <w:r>
         <w:rPr>
@@ -7147,21 +6384,11 @@
           <w:szCs w:val="18"/>
           <w:lang w:val="en-US"/>
         </w:rPr>
-        <w:t xml:space="preserve"> (double click) — </w:t>
-      </w:r>
-      <w:r>
-        <w:rPr>
-          <w:b w:val="false"/>
-          <w:bCs w:val="false"/>
-          <w:sz w:val="18"/>
-          <w:szCs w:val="18"/>
-          <w:lang w:val="en-US"/>
-        </w:rPr>
-        <w:t xml:space="preserve">their color changes to </w:t>
-      </w:r>
-      <w:r>
-        <w:rPr>
-          <w:rFonts w:asciiTheme="minorHAnsi" w:cstheme="minorBidi" w:eastAsiaTheme="minorHAnsi" w:hAnsiTheme="minorHAnsi"/>
+        <w:t xml:space="preserve"> (double click) — their color changes to </w:t>
+      </w:r>
+      <w:r>
+        <w:rPr>
+          <w:rFonts w:eastAsia="Calibri" w:cs="" w:cstheme="minorBidi" w:eastAsiaTheme="minorHAnsi"/>
           <w:b w:val="false"/>
           <w:bCs w:val="false"/>
           <w:sz w:val="18"/>
@@ -7179,387 +6406,7 @@
           <w:szCs w:val="18"/>
           <w:lang w:val="en-US"/>
         </w:rPr>
-        <w:t xml:space="preserve">. </w:t>
-      </w:r>
-      <w:r>
-        <w:rPr>
-          <w:b w:val="false"/>
-          <w:bCs w:val="false"/>
-          <w:sz w:val="18"/>
-          <w:szCs w:val="18"/>
-          <w:lang w:val="en-US"/>
-        </w:rPr>
-        <w:t>Then click the</w:t>
-      </w:r>
-      <w:r>
-        <w:rPr>
-          <w:b w:val="false"/>
-          <w:bCs w:val="false"/>
-          <w:sz w:val="18"/>
-          <w:szCs w:val="18"/>
-          <w:lang w:val="en-US"/>
-        </w:rPr>
-        <w:t xml:space="preserve"> «</w:t>
-      </w:r>
-      <w:r>
-        <w:rPr>
-          <w:b w:val="false"/>
-          <w:bCs w:val="false"/>
-          <w:sz w:val="18"/>
-          <w:szCs w:val="18"/>
-          <w:lang w:val="en-US"/>
-        </w:rPr>
-        <w:t>video control</w:t>
-      </w:r>
-      <w:r>
-        <w:rPr>
-          <w:b w:val="false"/>
-          <w:bCs w:val="false"/>
-          <w:sz w:val="18"/>
-          <w:szCs w:val="18"/>
-          <w:lang w:val="en-US"/>
-        </w:rPr>
-        <w:t xml:space="preserve">» </w:t>
-      </w:r>
-      <w:r>
-        <w:rPr>
-          <w:b w:val="false"/>
-          <w:bCs w:val="false"/>
-          <w:sz w:val="18"/>
-          <w:szCs w:val="18"/>
-          <w:lang w:val="en-US"/>
-        </w:rPr>
-        <w:t>button in the main menu</w:t>
-      </w:r>
-      <w:r>
-        <w:rPr>
-          <w:b w:val="false"/>
-          <w:bCs w:val="false"/>
-          <w:sz w:val="18"/>
-          <w:szCs w:val="18"/>
-          <w:lang w:val="en-US"/>
-        </w:rPr>
-        <w:t xml:space="preserve"> – </w:t>
-      </w:r>
-      <w:r>
-        <w:rPr>
-          <w:b w:val="false"/>
-          <w:bCs w:val="false"/>
-          <w:sz w:val="18"/>
-          <w:szCs w:val="18"/>
-          <w:lang w:val="en-US"/>
-        </w:rPr>
-        <w:t>a small window will appear</w:t>
-      </w:r>
-      <w:r>
-        <w:rPr>
-          <w:b w:val="false"/>
-          <w:bCs w:val="false"/>
-          <w:sz w:val="18"/>
-          <w:szCs w:val="18"/>
-          <w:lang w:val="en-US"/>
-        </w:rPr>
-        <w:t xml:space="preserve">, </w:t>
-      </w:r>
-      <w:r>
-        <w:rPr>
-          <w:b w:val="false"/>
-          <w:bCs w:val="false"/>
-          <w:sz w:val="18"/>
-          <w:szCs w:val="18"/>
-          <w:lang w:val="en-US"/>
-        </w:rPr>
-        <w:t>suggesting you should choose the window</w:t>
-      </w:r>
-      <w:r>
-        <w:rPr>
-          <w:b w:val="false"/>
-          <w:bCs w:val="false"/>
-          <w:sz w:val="18"/>
-          <w:szCs w:val="18"/>
-          <w:lang w:val="en-US"/>
-        </w:rPr>
-        <w:t xml:space="preserve"> (</w:t>
-      </w:r>
-      <w:r>
-        <w:rPr>
-          <w:b w:val="false"/>
-          <w:bCs w:val="false"/>
-          <w:sz w:val="18"/>
-          <w:szCs w:val="18"/>
-          <w:lang w:val="en-US"/>
-        </w:rPr>
-        <w:t>or the whole desktop?</w:t>
-      </w:r>
-      <w:r>
-        <w:rPr>
-          <w:b w:val="false"/>
-          <w:bCs w:val="false"/>
-          <w:sz w:val="18"/>
-          <w:szCs w:val="18"/>
-          <w:lang w:val="en-US"/>
-        </w:rPr>
-        <w:t xml:space="preserve">), </w:t>
-      </w:r>
-      <w:r>
-        <w:rPr>
-          <w:b w:val="false"/>
-          <w:bCs w:val="false"/>
-          <w:sz w:val="18"/>
-          <w:szCs w:val="18"/>
-          <w:lang w:val="en-US"/>
-        </w:rPr>
-        <w:t>that you’d like to share</w:t>
-      </w:r>
-      <w:r>
-        <w:rPr>
-          <w:b w:val="false"/>
-          <w:bCs w:val="false"/>
-          <w:sz w:val="18"/>
-          <w:szCs w:val="18"/>
-          <w:lang w:val="en-US"/>
-        </w:rPr>
-        <w:t xml:space="preserve">. </w:t>
-      </w:r>
-      <w:r>
-        <w:rPr>
-          <w:b w:val="false"/>
-          <w:bCs w:val="false"/>
-          <w:sz w:val="18"/>
-          <w:szCs w:val="18"/>
-          <w:lang w:val="en-US"/>
-        </w:rPr>
-        <w:t>Confirm your selection</w:t>
-      </w:r>
-      <w:r>
-        <w:rPr>
-          <w:b w:val="false"/>
-          <w:bCs w:val="false"/>
-          <w:sz w:val="18"/>
-          <w:szCs w:val="18"/>
-          <w:lang w:val="en-US"/>
-        </w:rPr>
-        <w:t xml:space="preserve">, </w:t>
-      </w:r>
-      <w:r>
-        <w:rPr>
-          <w:b w:val="false"/>
-          <w:bCs w:val="false"/>
-          <w:sz w:val="18"/>
-          <w:szCs w:val="18"/>
-          <w:lang w:val="en-US"/>
-        </w:rPr>
-        <w:t>and you should see the selected window (or desktop) appear small in your square</w:t>
-      </w:r>
-      <w:r>
-        <w:rPr>
-          <w:b w:val="false"/>
-          <w:bCs w:val="false"/>
-          <w:sz w:val="18"/>
-          <w:szCs w:val="18"/>
-          <w:lang w:val="en-US"/>
-        </w:rPr>
-        <w:t xml:space="preserve"> — </w:t>
-      </w:r>
-      <w:r>
-        <w:rPr>
-          <w:b w:val="false"/>
-          <w:bCs w:val="false"/>
-          <w:sz w:val="18"/>
-          <w:szCs w:val="18"/>
-          <w:lang w:val="en-US"/>
-        </w:rPr>
-        <w:t>make sure the screen sharing started by clicking on it</w:t>
-      </w:r>
-      <w:r>
-        <w:rPr>
-          <w:b w:val="false"/>
-          <w:bCs w:val="false"/>
-          <w:sz w:val="18"/>
-          <w:szCs w:val="18"/>
-          <w:lang w:val="en-US"/>
-        </w:rPr>
-        <w:t xml:space="preserve">. </w:t>
-      </w:r>
-      <w:r>
-        <w:rPr>
-          <w:b w:val="false"/>
-          <w:bCs w:val="false"/>
-          <w:sz w:val="18"/>
-          <w:szCs w:val="18"/>
-          <w:lang w:val="en-US"/>
-        </w:rPr>
-        <w:t>By default</w:t>
-      </w:r>
-      <w:r>
-        <w:rPr>
-          <w:b w:val="false"/>
-          <w:bCs w:val="false"/>
-          <w:sz w:val="18"/>
-          <w:szCs w:val="18"/>
-          <w:lang w:val="en-US"/>
-        </w:rPr>
-        <w:t xml:space="preserve">, </w:t>
-      </w:r>
-      <w:r>
-        <w:rPr>
-          <w:b w:val="false"/>
-          <w:bCs w:val="false"/>
-          <w:sz w:val="18"/>
-          <w:szCs w:val="18"/>
-          <w:lang w:val="en-US"/>
-        </w:rPr>
-        <w:t>the microphone from your main camera becomes active</w:t>
-      </w:r>
-      <w:r>
-        <w:rPr>
-          <w:b w:val="false"/>
-          <w:bCs w:val="false"/>
-          <w:sz w:val="18"/>
-          <w:szCs w:val="18"/>
-          <w:lang w:val="en-US"/>
-        </w:rPr>
-        <w:t xml:space="preserve">, </w:t>
-      </w:r>
-      <w:r>
-        <w:rPr>
-          <w:b w:val="false"/>
-          <w:bCs w:val="false"/>
-          <w:sz w:val="18"/>
-          <w:szCs w:val="18"/>
-          <w:lang w:val="en-US"/>
-        </w:rPr>
-        <w:t>so that you may comment on what is going on in the screen you’re sharing</w:t>
-      </w:r>
-      <w:r>
-        <w:rPr>
-          <w:b w:val="false"/>
-          <w:bCs w:val="false"/>
-          <w:sz w:val="18"/>
-          <w:szCs w:val="18"/>
-          <w:lang w:val="en-US"/>
-        </w:rPr>
-        <w:t xml:space="preserve">, </w:t>
-      </w:r>
-      <w:r>
-        <w:rPr>
-          <w:b w:val="false"/>
-          <w:bCs w:val="false"/>
-          <w:sz w:val="18"/>
-          <w:szCs w:val="18"/>
-          <w:lang w:val="en-US"/>
-        </w:rPr>
-        <w:t>and everyone in the Room will hear you</w:t>
-      </w:r>
-      <w:r>
-        <w:rPr>
-          <w:b w:val="false"/>
-          <w:bCs w:val="false"/>
-          <w:sz w:val="18"/>
-          <w:szCs w:val="18"/>
-          <w:lang w:val="en-US"/>
-        </w:rPr>
-        <w:t xml:space="preserve">. </w:t>
-      </w:r>
-      <w:r>
-        <w:rPr>
-          <w:b w:val="false"/>
-          <w:bCs w:val="false"/>
-          <w:sz w:val="18"/>
-          <w:szCs w:val="18"/>
-          <w:lang w:val="en-US"/>
-        </w:rPr>
-        <w:t>To stop the</w:t>
-      </w:r>
-      <w:r>
-        <w:rPr>
-          <w:b w:val="false"/>
-          <w:bCs w:val="false"/>
-          <w:sz w:val="18"/>
-          <w:szCs w:val="18"/>
-          <w:lang w:val="en-US"/>
-        </w:rPr>
-        <w:t xml:space="preserve"> Share Screen, </w:t>
-      </w:r>
-      <w:r>
-        <w:rPr>
-          <w:b w:val="false"/>
-          <w:bCs w:val="false"/>
-          <w:sz w:val="18"/>
-          <w:szCs w:val="18"/>
-          <w:lang w:val="en-US"/>
-        </w:rPr>
-        <w:t>click again on the</w:t>
-      </w:r>
-      <w:r>
-        <w:rPr>
-          <w:b w:val="false"/>
-          <w:bCs w:val="false"/>
-          <w:sz w:val="18"/>
-          <w:szCs w:val="18"/>
-          <w:lang w:val="en-US"/>
-        </w:rPr>
-        <w:t>«</w:t>
-      </w:r>
-      <w:r>
-        <w:rPr>
-          <w:b w:val="false"/>
-          <w:bCs w:val="false"/>
-          <w:sz w:val="18"/>
-          <w:szCs w:val="18"/>
-          <w:lang w:val="en-US"/>
-        </w:rPr>
-        <w:t>video control</w:t>
-      </w:r>
-      <w:r>
-        <w:rPr>
-          <w:b w:val="false"/>
-          <w:bCs w:val="false"/>
-          <w:sz w:val="18"/>
-          <w:szCs w:val="18"/>
-          <w:lang w:val="en-US"/>
-        </w:rPr>
-        <w:t xml:space="preserve">» </w:t>
-      </w:r>
-      <w:r>
-        <w:rPr>
-          <w:b w:val="false"/>
-          <w:bCs w:val="false"/>
-          <w:sz w:val="18"/>
-          <w:szCs w:val="18"/>
-          <w:lang w:val="en-US"/>
-        </w:rPr>
-        <w:t>button</w:t>
-      </w:r>
-      <w:r>
-        <w:rPr>
-          <w:b w:val="false"/>
-          <w:bCs w:val="false"/>
-          <w:sz w:val="18"/>
-          <w:szCs w:val="18"/>
-          <w:lang w:val="en-US"/>
-        </w:rPr>
-        <w:t xml:space="preserve"> – </w:t>
-      </w:r>
-      <w:r>
-        <w:rPr>
-          <w:b w:val="false"/>
-          <w:bCs w:val="false"/>
-          <w:sz w:val="18"/>
-          <w:szCs w:val="18"/>
-          <w:lang w:val="en-US"/>
-        </w:rPr>
-        <w:t>its color will change back from orange to transparent</w:t>
-      </w:r>
-      <w:r>
-        <w:rPr>
-          <w:b w:val="false"/>
-          <w:bCs w:val="false"/>
-          <w:sz w:val="18"/>
-          <w:szCs w:val="18"/>
-          <w:lang w:val="en-US"/>
-        </w:rPr>
-        <w:t>.</w:t>
+        <w:t>. Then click the «video control» button in the main menu – a small window will appear, suggesting you should choose the window (or the whole desktop?), that you’d like to share. Confirm your selection, and you should see the selected window (or desktop) appear small in your square — make sure the screen sharing started by clicking on it. By default, the microphone from your main camera becomes active, so that you may comment on what is going on in the screen you’re sharing, and everyone in the Room will hear you. To stop the Share Screen, click again on the«video control» button – its color will change back from orange to transparent.</w:t>
       </w:r>
     </w:p>
     <w:p>
@@ -7598,7 +6445,217 @@
           <w:szCs w:val="18"/>
           <w:lang w:val="en-US"/>
         </w:rPr>
-        <w:t xml:space="preserve">Гуру может перевести любое видео в комнате в режим «Cinema» щелчком по этому слову, которое видно тёмно-синими буквами в левом верхнем углу квадрата видео. После щелчка, цвет букв изменится на жёлтый. При включённой «Cinema», для просмотра этого видео fullscreen необходима привязка к своему аккаунту SkyPirl. Подробнее о привязке аккаунта см. тут: https://room-house.com/sp_help/index.html </w:t>
+        <w:t xml:space="preserve">A guru can send any of the videos played in the Room into </w:t>
+      </w:r>
+      <w:r>
+        <w:rPr>
+          <w:b w:val="false"/>
+          <w:bCs w:val="false"/>
+          <w:sz w:val="18"/>
+          <w:szCs w:val="18"/>
+          <w:lang w:val="en-US"/>
+        </w:rPr>
+        <w:t xml:space="preserve">«Cinema» </w:t>
+      </w:r>
+      <w:r>
+        <w:rPr>
+          <w:b w:val="false"/>
+          <w:bCs w:val="false"/>
+          <w:sz w:val="18"/>
+          <w:szCs w:val="18"/>
+          <w:lang w:val="en-US"/>
+        </w:rPr>
+        <w:t>mode, by clicking on this word</w:t>
+      </w:r>
+      <w:r>
+        <w:rPr>
+          <w:b w:val="false"/>
+          <w:bCs w:val="false"/>
+          <w:sz w:val="18"/>
+          <w:szCs w:val="18"/>
+          <w:lang w:val="en-US"/>
+        </w:rPr>
+        <w:t xml:space="preserve">, </w:t>
+      </w:r>
+      <w:r>
+        <w:rPr>
+          <w:b w:val="false"/>
+          <w:bCs w:val="false"/>
+          <w:sz w:val="18"/>
+          <w:szCs w:val="18"/>
+          <w:lang w:val="en-US"/>
+        </w:rPr>
+        <w:t>which is shown in dark blue capital letters in the top left corner of the square</w:t>
+      </w:r>
+      <w:r>
+        <w:rPr>
+          <w:b w:val="false"/>
+          <w:bCs w:val="false"/>
+          <w:sz w:val="18"/>
+          <w:szCs w:val="18"/>
+          <w:lang w:val="en-US"/>
+        </w:rPr>
+        <w:t xml:space="preserve">. </w:t>
+      </w:r>
+      <w:r>
+        <w:rPr>
+          <w:b w:val="false"/>
+          <w:bCs w:val="false"/>
+          <w:sz w:val="18"/>
+          <w:szCs w:val="18"/>
+          <w:lang w:val="en-US"/>
+        </w:rPr>
+        <w:t>After the click</w:t>
+      </w:r>
+      <w:r>
+        <w:rPr>
+          <w:b w:val="false"/>
+          <w:bCs w:val="false"/>
+          <w:sz w:val="18"/>
+          <w:szCs w:val="18"/>
+          <w:lang w:val="en-US"/>
+        </w:rPr>
+        <w:t xml:space="preserve">, </w:t>
+      </w:r>
+      <w:r>
+        <w:rPr>
+          <w:b w:val="false"/>
+          <w:bCs w:val="false"/>
+          <w:sz w:val="18"/>
+          <w:szCs w:val="18"/>
+          <w:lang w:val="en-US"/>
+        </w:rPr>
+        <w:t>the letters change to yellow color.</w:t>
+      </w:r>
+      <w:r>
+        <w:rPr>
+          <w:b w:val="false"/>
+          <w:bCs w:val="false"/>
+          <w:sz w:val="18"/>
+          <w:szCs w:val="18"/>
+          <w:lang w:val="en-US"/>
+        </w:rPr>
+        <w:t xml:space="preserve"> </w:t>
+      </w:r>
+      <w:r>
+        <w:rPr>
+          <w:b w:val="false"/>
+          <w:bCs w:val="false"/>
+          <w:sz w:val="18"/>
+          <w:szCs w:val="18"/>
+          <w:lang w:val="en-US"/>
+        </w:rPr>
+        <w:t>When the</w:t>
+      </w:r>
+      <w:r>
+        <w:rPr>
+          <w:b w:val="false"/>
+          <w:bCs w:val="false"/>
+          <w:sz w:val="18"/>
+          <w:szCs w:val="18"/>
+          <w:lang w:val="en-US"/>
+        </w:rPr>
+        <w:t xml:space="preserve"> «Cinema» </w:t>
+      </w:r>
+      <w:r>
+        <w:rPr>
+          <w:b w:val="false"/>
+          <w:bCs w:val="false"/>
+          <w:sz w:val="18"/>
+          <w:szCs w:val="18"/>
+          <w:lang w:val="en-US"/>
+        </w:rPr>
+        <w:t>mode is on</w:t>
+      </w:r>
+      <w:r>
+        <w:rPr>
+          <w:b w:val="false"/>
+          <w:bCs w:val="false"/>
+          <w:sz w:val="18"/>
+          <w:szCs w:val="18"/>
+          <w:lang w:val="en-US"/>
+        </w:rPr>
+        <w:t xml:space="preserve">, </w:t>
+      </w:r>
+      <w:r>
+        <w:rPr>
+          <w:b w:val="false"/>
+          <w:bCs w:val="false"/>
+          <w:sz w:val="18"/>
+          <w:szCs w:val="18"/>
+          <w:lang w:val="en-US"/>
+        </w:rPr>
+        <w:t xml:space="preserve">to watch the video </w:t>
+      </w:r>
+      <w:r>
+        <w:rPr>
+          <w:b w:val="false"/>
+          <w:bCs w:val="false"/>
+          <w:sz w:val="18"/>
+          <w:szCs w:val="18"/>
+          <w:lang w:val="en-US"/>
+        </w:rPr>
+        <w:t xml:space="preserve">full screen </w:t>
+      </w:r>
+      <w:r>
+        <w:rPr>
+          <w:b w:val="false"/>
+          <w:bCs w:val="false"/>
+          <w:sz w:val="18"/>
+          <w:szCs w:val="18"/>
+          <w:lang w:val="en-US"/>
+        </w:rPr>
+        <w:t>one has to bind a</w:t>
+      </w:r>
+      <w:r>
+        <w:rPr>
+          <w:b w:val="false"/>
+          <w:bCs w:val="false"/>
+          <w:sz w:val="18"/>
+          <w:szCs w:val="18"/>
+          <w:lang w:val="en-US"/>
+        </w:rPr>
+        <w:t xml:space="preserve"> SkyPirl </w:t>
+      </w:r>
+      <w:r>
+        <w:rPr>
+          <w:b w:val="false"/>
+          <w:bCs w:val="false"/>
+          <w:sz w:val="18"/>
+          <w:szCs w:val="18"/>
+          <w:lang w:val="en-US"/>
+        </w:rPr>
+        <w:t>account in the Room</w:t>
+      </w:r>
+      <w:r>
+        <w:rPr>
+          <w:b w:val="false"/>
+          <w:bCs w:val="false"/>
+          <w:sz w:val="18"/>
+          <w:szCs w:val="18"/>
+          <w:lang w:val="en-US"/>
+        </w:rPr>
+        <w:t xml:space="preserve">. </w:t>
+      </w:r>
+      <w:r>
+        <w:rPr>
+          <w:b w:val="false"/>
+          <w:bCs w:val="false"/>
+          <w:sz w:val="18"/>
+          <w:szCs w:val="18"/>
+          <w:lang w:val="en-US"/>
+        </w:rPr>
+        <w:t>Read more on such binding here</w:t>
+      </w:r>
+      <w:r>
+        <w:rPr>
+          <w:b w:val="false"/>
+          <w:bCs w:val="false"/>
+          <w:sz w:val="18"/>
+          <w:szCs w:val="18"/>
+          <w:lang w:val="en-US"/>
+        </w:rPr>
+        <w:t xml:space="preserve">: https://room-house.com/sp_help/index.html </w:t>
       </w:r>
       <w:hyperlink r:id="rId14">
         <w:r>
@@ -7623,7 +6680,217 @@
           <w:szCs w:val="18"/>
           <w:lang w:val="en-US"/>
         </w:rPr>
-        <w:t xml:space="preserve"> Если видео не включено как «Cinema», для его просмотра fullscreen достаточно клика по нему (кроме iPhone, и др. Apple). Режим «Cinema», помимо возможности fullscreen, также отключает на время остальные видео в комнате, позволяя улучшить качество просматриваемого видео за счёт экономии сетевого трафика.</w:t>
+        <w:t>If the video is not in</w:t>
+      </w:r>
+      <w:r>
+        <w:rPr>
+          <w:b w:val="false"/>
+          <w:bCs w:val="false"/>
+          <w:sz w:val="18"/>
+          <w:szCs w:val="18"/>
+          <w:lang w:val="en-US"/>
+        </w:rPr>
+        <w:t xml:space="preserve"> «Cinema» </w:t>
+      </w:r>
+      <w:r>
+        <w:rPr>
+          <w:b w:val="false"/>
+          <w:bCs w:val="false"/>
+          <w:sz w:val="18"/>
+          <w:szCs w:val="18"/>
+          <w:lang w:val="en-US"/>
+        </w:rPr>
+        <w:t>mode</w:t>
+      </w:r>
+      <w:r>
+        <w:rPr>
+          <w:b w:val="false"/>
+          <w:bCs w:val="false"/>
+          <w:sz w:val="18"/>
+          <w:szCs w:val="18"/>
+          <w:lang w:val="en-US"/>
+        </w:rPr>
+        <w:t xml:space="preserve">, </w:t>
+      </w:r>
+      <w:r>
+        <w:rPr>
+          <w:b w:val="false"/>
+          <w:bCs w:val="false"/>
+          <w:sz w:val="18"/>
+          <w:szCs w:val="18"/>
+          <w:lang w:val="en-US"/>
+        </w:rPr>
+        <w:t>to watch it</w:t>
+      </w:r>
+      <w:r>
+        <w:rPr>
+          <w:b w:val="false"/>
+          <w:bCs w:val="false"/>
+          <w:sz w:val="18"/>
+          <w:szCs w:val="18"/>
+          <w:lang w:val="en-US"/>
+        </w:rPr>
+        <w:t xml:space="preserve"> full screen </w:t>
+      </w:r>
+      <w:r>
+        <w:rPr>
+          <w:b w:val="false"/>
+          <w:bCs w:val="false"/>
+          <w:sz w:val="18"/>
+          <w:szCs w:val="18"/>
+          <w:lang w:val="en-US"/>
+        </w:rPr>
+        <w:t>just click on it</w:t>
+      </w:r>
+      <w:r>
+        <w:rPr>
+          <w:b w:val="false"/>
+          <w:bCs w:val="false"/>
+          <w:sz w:val="18"/>
+          <w:szCs w:val="18"/>
+          <w:lang w:val="en-US"/>
+        </w:rPr>
+        <w:t xml:space="preserve"> (</w:t>
+      </w:r>
+      <w:r>
+        <w:rPr>
+          <w:b w:val="false"/>
+          <w:bCs w:val="false"/>
+          <w:sz w:val="18"/>
+          <w:szCs w:val="18"/>
+          <w:lang w:val="en-US"/>
+        </w:rPr>
+        <w:t>except</w:t>
+      </w:r>
+      <w:r>
+        <w:rPr>
+          <w:b w:val="false"/>
+          <w:bCs w:val="false"/>
+          <w:sz w:val="18"/>
+          <w:szCs w:val="18"/>
+          <w:lang w:val="en-US"/>
+        </w:rPr>
+        <w:t xml:space="preserve"> iPhone, </w:t>
+      </w:r>
+      <w:r>
+        <w:rPr>
+          <w:b w:val="false"/>
+          <w:bCs w:val="false"/>
+          <w:sz w:val="18"/>
+          <w:szCs w:val="18"/>
+          <w:lang w:val="en-US"/>
+        </w:rPr>
+        <w:t xml:space="preserve">or other </w:t>
+      </w:r>
+      <w:r>
+        <w:rPr>
+          <w:b w:val="false"/>
+          <w:bCs w:val="false"/>
+          <w:sz w:val="18"/>
+          <w:szCs w:val="18"/>
+          <w:lang w:val="en-US"/>
+        </w:rPr>
+        <w:t xml:space="preserve">Apple </w:t>
+      </w:r>
+      <w:r>
+        <w:rPr>
+          <w:b w:val="false"/>
+          <w:bCs w:val="false"/>
+          <w:sz w:val="18"/>
+          <w:szCs w:val="18"/>
+          <w:lang w:val="en-US"/>
+        </w:rPr>
+        <w:t>devices</w:t>
+      </w:r>
+      <w:r>
+        <w:rPr>
+          <w:b w:val="false"/>
+          <w:bCs w:val="false"/>
+          <w:sz w:val="18"/>
+          <w:szCs w:val="18"/>
+          <w:lang w:val="en-US"/>
+        </w:rPr>
+        <w:t xml:space="preserve">). </w:t>
+      </w:r>
+      <w:r>
+        <w:rPr>
+          <w:b w:val="false"/>
+          <w:bCs w:val="false"/>
+          <w:sz w:val="18"/>
+          <w:szCs w:val="18"/>
+          <w:lang w:val="en-US"/>
+        </w:rPr>
+        <w:t xml:space="preserve">The mode </w:t>
+      </w:r>
+      <w:r>
+        <w:rPr>
+          <w:b w:val="false"/>
+          <w:bCs w:val="false"/>
+          <w:sz w:val="18"/>
+          <w:szCs w:val="18"/>
+          <w:lang w:val="en-US"/>
+        </w:rPr>
+        <w:t xml:space="preserve">«Cinema», </w:t>
+      </w:r>
+      <w:r>
+        <w:rPr>
+          <w:b w:val="false"/>
+          <w:bCs w:val="false"/>
+          <w:sz w:val="18"/>
+          <w:szCs w:val="18"/>
+          <w:lang w:val="en-US"/>
+        </w:rPr>
+        <w:t xml:space="preserve">other than going </w:t>
+      </w:r>
+      <w:r>
+        <w:rPr>
+          <w:b w:val="false"/>
+          <w:bCs w:val="false"/>
+          <w:sz w:val="18"/>
+          <w:szCs w:val="18"/>
+          <w:lang w:val="en-US"/>
+        </w:rPr>
+        <w:t xml:space="preserve">full screen, </w:t>
+      </w:r>
+      <w:r>
+        <w:rPr>
+          <w:b w:val="false"/>
+          <w:bCs w:val="false"/>
+          <w:sz w:val="18"/>
+          <w:szCs w:val="18"/>
+          <w:lang w:val="en-US"/>
+        </w:rPr>
+        <w:t>also switches off temporarily all other videos</w:t>
+      </w:r>
+      <w:r>
+        <w:rPr>
+          <w:b w:val="false"/>
+          <w:bCs w:val="false"/>
+          <w:sz w:val="18"/>
+          <w:szCs w:val="18"/>
+          <w:lang w:val="en-US"/>
+        </w:rPr>
+        <w:t xml:space="preserve">, </w:t>
+      </w:r>
+      <w:r>
+        <w:rPr>
+          <w:b w:val="false"/>
+          <w:bCs w:val="false"/>
+          <w:sz w:val="18"/>
+          <w:szCs w:val="18"/>
+          <w:lang w:val="en-US"/>
+        </w:rPr>
+        <w:t>letting a better quality for the sole remaining video by economizing the Room’s traffic</w:t>
+      </w:r>
+      <w:r>
+        <w:rPr>
+          <w:b w:val="false"/>
+          <w:bCs w:val="false"/>
+          <w:sz w:val="18"/>
+          <w:szCs w:val="18"/>
+          <w:lang w:val="en-US"/>
+        </w:rPr>
+        <w:t>.</w:t>
       </w:r>
     </w:p>
     <w:p>
@@ -7634,38 +6901,335 @@
           <w:numId w:val="2"/>
         </w:numPr>
         <w:rPr>
-          <w:lang w:val="ru-RU"/>
-        </w:rPr>
-      </w:pPr>
-      <w:bookmarkStart w:id="5" w:name="__DdeLink__884_1527678645"/>
-      <w:bookmarkEnd w:id="5"/>
-      <w:r>
-        <w:rPr>
-          <w:b/>
-          <w:bCs/>
-          <w:sz w:val="18"/>
-          <w:szCs w:val="18"/>
-          <w:lang w:val="en-US"/>
-        </w:rPr>
-        <w:t>Отключения пользователей</w:t>
-      </w:r>
-    </w:p>
-    <w:p>
-      <w:pPr>
-        <w:pStyle w:val="Normal"/>
-        <w:rPr>
-          <w:lang w:val="en-US"/>
-        </w:rPr>
-      </w:pPr>
-      <w:r>
-        <w:rPr>
-          <w:b w:val="false"/>
-          <w:bCs w:val="false"/>
-          <w:sz w:val="18"/>
-          <w:szCs w:val="18"/>
-          <w:lang w:val="en-US"/>
-        </w:rPr>
-        <w:t>Уменьшение числа видео в комнате позволяет улучшить качество оставшихся видео. Чтобы выключить видео любого из находящихся в комнате участников, щёлкните по иконке «X» в правом верхнем углу картинки этого пользователя. После подтверждения, видео (или пустой тёмный квадрат) отключаемого пользователя пропадает. Все, кроме гуру, могут этой кнопкой выключить кого-угодно, но только у себя в браузере.  В этом разница — гуру отключает «у всех» в комнате сразу. Гуру может также удалить гостя из списка зрителей щелчком по «X» справа от имени в списке, который выводится в окно чата или переключателем его контента, или щелчком по иконке числа гостей на статс-бар ниже главного меню.</w:t>
+          <w:sz w:val="21"/>
+          <w:szCs w:val="21"/>
+        </w:rPr>
+      </w:pPr>
+      <w:r>
+        <w:rPr>
+          <w:b/>
+          <w:bCs/>
+          <w:sz w:val="21"/>
+          <w:szCs w:val="21"/>
+          <w:lang w:val="en-US"/>
+        </w:rPr>
+        <w:t>Dropping users</w:t>
+      </w:r>
+    </w:p>
+    <w:p>
+      <w:pPr>
+        <w:pStyle w:val="Normal"/>
+        <w:rPr/>
+      </w:pPr>
+      <w:r>
+        <w:rPr>
+          <w:b w:val="false"/>
+          <w:bCs w:val="false"/>
+          <w:sz w:val="18"/>
+          <w:szCs w:val="18"/>
+          <w:lang w:val="en-US"/>
+        </w:rPr>
+        <w:t>Reducing the number of concurrent videos in the Room improves the quality of the remaining videos</w:t>
+      </w:r>
+      <w:r>
+        <w:rPr>
+          <w:b w:val="false"/>
+          <w:bCs w:val="false"/>
+          <w:sz w:val="18"/>
+          <w:szCs w:val="18"/>
+          <w:lang w:val="en-US"/>
+        </w:rPr>
+        <w:t xml:space="preserve">. </w:t>
+      </w:r>
+      <w:r>
+        <w:rPr>
+          <w:b w:val="false"/>
+          <w:bCs w:val="false"/>
+          <w:sz w:val="18"/>
+          <w:szCs w:val="18"/>
+          <w:lang w:val="en-US"/>
+        </w:rPr>
+        <w:t>To switch off a video</w:t>
+      </w:r>
+      <w:r>
+        <w:rPr>
+          <w:b w:val="false"/>
+          <w:bCs w:val="false"/>
+          <w:sz w:val="18"/>
+          <w:szCs w:val="18"/>
+          <w:lang w:val="en-US"/>
+        </w:rPr>
+        <w:t xml:space="preserve">, </w:t>
+      </w:r>
+      <w:r>
+        <w:rPr>
+          <w:b w:val="false"/>
+          <w:bCs w:val="false"/>
+          <w:sz w:val="18"/>
+          <w:szCs w:val="18"/>
+          <w:lang w:val="en-US"/>
+        </w:rPr>
+        <w:t>click on</w:t>
+      </w:r>
+      <w:r>
+        <w:rPr>
+          <w:b w:val="false"/>
+          <w:bCs w:val="false"/>
+          <w:sz w:val="18"/>
+          <w:szCs w:val="18"/>
+          <w:lang w:val="en-US"/>
+        </w:rPr>
+        <w:t xml:space="preserve"> «X» </w:t>
+      </w:r>
+      <w:r>
+        <w:rPr>
+          <w:b w:val="false"/>
+          <w:bCs w:val="false"/>
+          <w:sz w:val="18"/>
+          <w:szCs w:val="18"/>
+          <w:lang w:val="en-US"/>
+        </w:rPr>
+        <w:t>in the top right corner of any user’s square</w:t>
+      </w:r>
+      <w:r>
+        <w:rPr>
+          <w:b w:val="false"/>
+          <w:bCs w:val="false"/>
+          <w:sz w:val="18"/>
+          <w:szCs w:val="18"/>
+          <w:lang w:val="en-US"/>
+        </w:rPr>
+        <w:t xml:space="preserve">. </w:t>
+      </w:r>
+      <w:r>
+        <w:rPr>
+          <w:b w:val="false"/>
+          <w:bCs w:val="false"/>
+          <w:sz w:val="18"/>
+          <w:szCs w:val="18"/>
+          <w:lang w:val="en-US"/>
+        </w:rPr>
+        <w:t>After a confirmation</w:t>
+      </w:r>
+      <w:r>
+        <w:rPr>
+          <w:b w:val="false"/>
+          <w:bCs w:val="false"/>
+          <w:sz w:val="18"/>
+          <w:szCs w:val="18"/>
+          <w:lang w:val="en-US"/>
+        </w:rPr>
+        <w:t xml:space="preserve">, </w:t>
+      </w:r>
+      <w:r>
+        <w:rPr>
+          <w:b w:val="false"/>
+          <w:bCs w:val="false"/>
+          <w:sz w:val="18"/>
+          <w:szCs w:val="18"/>
+          <w:lang w:val="en-US"/>
+        </w:rPr>
+        <w:t>this video</w:t>
+      </w:r>
+      <w:r>
+        <w:rPr>
+          <w:b w:val="false"/>
+          <w:bCs w:val="false"/>
+          <w:sz w:val="18"/>
+          <w:szCs w:val="18"/>
+          <w:lang w:val="en-US"/>
+        </w:rPr>
+        <w:t xml:space="preserve"> (</w:t>
+      </w:r>
+      <w:r>
+        <w:rPr>
+          <w:b w:val="false"/>
+          <w:bCs w:val="false"/>
+          <w:sz w:val="18"/>
+          <w:szCs w:val="18"/>
+          <w:lang w:val="en-US"/>
+        </w:rPr>
+        <w:t>or just an empty dark square</w:t>
+      </w:r>
+      <w:r>
+        <w:rPr>
+          <w:b w:val="false"/>
+          <w:bCs w:val="false"/>
+          <w:sz w:val="18"/>
+          <w:szCs w:val="18"/>
+          <w:lang w:val="en-US"/>
+        </w:rPr>
+        <w:t xml:space="preserve">) </w:t>
+      </w:r>
+      <w:r>
+        <w:rPr>
+          <w:b w:val="false"/>
+          <w:bCs w:val="false"/>
+          <w:sz w:val="18"/>
+          <w:szCs w:val="18"/>
+          <w:lang w:val="en-US"/>
+        </w:rPr>
+        <w:t>will disappear from the Room</w:t>
+      </w:r>
+      <w:r>
+        <w:rPr>
+          <w:b w:val="false"/>
+          <w:bCs w:val="false"/>
+          <w:sz w:val="18"/>
+          <w:szCs w:val="18"/>
+          <w:lang w:val="en-US"/>
+        </w:rPr>
+        <w:t xml:space="preserve">. </w:t>
+      </w:r>
+      <w:r>
+        <w:rPr>
+          <w:b w:val="false"/>
+          <w:bCs w:val="false"/>
+          <w:sz w:val="18"/>
+          <w:szCs w:val="18"/>
+          <w:lang w:val="en-US"/>
+        </w:rPr>
+        <w:t xml:space="preserve">Anyone can drop (switch off) anyone in the Room – but </w:t>
+      </w:r>
+      <w:r>
+        <w:rPr>
+          <w:b/>
+          <w:bCs/>
+          <w:sz w:val="18"/>
+          <w:szCs w:val="18"/>
+          <w:lang w:val="en-US"/>
+        </w:rPr>
+        <w:t>only</w:t>
+      </w:r>
+      <w:r>
+        <w:rPr>
+          <w:b w:val="false"/>
+          <w:bCs w:val="false"/>
+          <w:sz w:val="18"/>
+          <w:szCs w:val="18"/>
+          <w:lang w:val="en-US"/>
+        </w:rPr>
+        <w:t xml:space="preserve"> in their own browser</w:t>
+      </w:r>
+      <w:r>
+        <w:rPr>
+          <w:b w:val="false"/>
+          <w:bCs w:val="false"/>
+          <w:sz w:val="18"/>
+          <w:szCs w:val="18"/>
+          <w:lang w:val="en-US"/>
+        </w:rPr>
+        <w:t xml:space="preserve">.  </w:t>
+      </w:r>
+      <w:r>
+        <w:rPr>
+          <w:b w:val="false"/>
+          <w:bCs w:val="false"/>
+          <w:sz w:val="18"/>
+          <w:szCs w:val="18"/>
+          <w:lang w:val="en-US"/>
+        </w:rPr>
+        <w:t xml:space="preserve">Except gurus, - because when a guru drops a user, this user will disappear from </w:t>
+      </w:r>
+      <w:r>
+        <w:rPr>
+          <w:b/>
+          <w:bCs/>
+          <w:sz w:val="18"/>
+          <w:szCs w:val="18"/>
+          <w:lang w:val="en-US"/>
+        </w:rPr>
+        <w:t>all</w:t>
+      </w:r>
+      <w:r>
+        <w:rPr>
+          <w:b w:val="false"/>
+          <w:bCs w:val="false"/>
+          <w:sz w:val="18"/>
+          <w:szCs w:val="18"/>
+          <w:lang w:val="en-US"/>
+        </w:rPr>
+        <w:t xml:space="preserve"> other browsers in the Room</w:t>
+      </w:r>
+      <w:r>
+        <w:rPr>
+          <w:b w:val="false"/>
+          <w:bCs w:val="false"/>
+          <w:sz w:val="18"/>
+          <w:szCs w:val="18"/>
+          <w:lang w:val="en-US"/>
+        </w:rPr>
+        <w:t xml:space="preserve">. </w:t>
+      </w:r>
+      <w:r>
+        <w:rPr>
+          <w:b w:val="false"/>
+          <w:bCs w:val="false"/>
+          <w:sz w:val="18"/>
+          <w:szCs w:val="18"/>
+          <w:lang w:val="en-US"/>
+        </w:rPr>
+        <w:t xml:space="preserve">This is the big difference. Guru can also permanently drop a viewer by clicking </w:t>
+      </w:r>
+      <w:r>
+        <w:rPr>
+          <w:b w:val="false"/>
+          <w:bCs w:val="false"/>
+          <w:sz w:val="18"/>
+          <w:szCs w:val="18"/>
+          <w:lang w:val="en-US"/>
+        </w:rPr>
+        <w:t xml:space="preserve">«X» </w:t>
+      </w:r>
+      <w:r>
+        <w:rPr>
+          <w:b w:val="false"/>
+          <w:bCs w:val="false"/>
+          <w:sz w:val="18"/>
+          <w:szCs w:val="18"/>
+          <w:lang w:val="en-US"/>
+        </w:rPr>
+        <w:t>on the right of the guest’s name in the list</w:t>
+      </w:r>
+      <w:r>
+        <w:rPr>
+          <w:b w:val="false"/>
+          <w:bCs w:val="false"/>
+          <w:sz w:val="18"/>
+          <w:szCs w:val="18"/>
+          <w:lang w:val="en-US"/>
+        </w:rPr>
+        <w:t xml:space="preserve">, </w:t>
+      </w:r>
+      <w:r>
+        <w:rPr>
+          <w:b w:val="false"/>
+          <w:bCs w:val="false"/>
+          <w:sz w:val="18"/>
+          <w:szCs w:val="18"/>
+          <w:lang w:val="en-US"/>
+        </w:rPr>
+        <w:t>which is shown inside the chat window either by clicking on the content switch (see p.7.1.4)</w:t>
+      </w:r>
+      <w:r>
+        <w:rPr>
+          <w:b w:val="false"/>
+          <w:bCs w:val="false"/>
+          <w:sz w:val="18"/>
+          <w:szCs w:val="18"/>
+          <w:lang w:val="en-US"/>
+        </w:rPr>
+        <w:t xml:space="preserve">, </w:t>
+      </w:r>
+      <w:r>
+        <w:rPr>
+          <w:b w:val="false"/>
+          <w:bCs w:val="false"/>
+          <w:sz w:val="18"/>
+          <w:szCs w:val="18"/>
+          <w:lang w:val="en-US"/>
+        </w:rPr>
+        <w:t xml:space="preserve">or by clicking on the viewers icon in the stats bar below the main menu. </w:t>
       </w:r>
     </w:p>
     <w:p>
@@ -7676,36 +7240,256 @@
           <w:numId w:val="2"/>
         </w:numPr>
         <w:rPr>
-          <w:lang w:val="en-US"/>
-        </w:rPr>
-      </w:pPr>
-      <w:r>
-        <w:rPr>
-          <w:b/>
-          <w:bCs/>
-          <w:sz w:val="18"/>
-          <w:szCs w:val="18"/>
-          <w:lang w:val="en-US"/>
-        </w:rPr>
-        <w:t>Звуковые сигналы</w:t>
-      </w:r>
-    </w:p>
-    <w:p>
-      <w:pPr>
-        <w:pStyle w:val="Normal"/>
-        <w:rPr>
-          <w:lang w:val="en-US"/>
-        </w:rPr>
-      </w:pPr>
-      <w:r>
-        <w:rPr>
-          <w:b w:val="false"/>
-          <w:bCs w:val="false"/>
-          <w:sz w:val="18"/>
-          <w:szCs w:val="18"/>
-          <w:lang w:val="en-US"/>
-        </w:rPr>
-        <w:t>Каждое событие, связаное с появлением нового участника в комнате, слышно всем остальным как короткий «дзинь». Появление в комнате нового гостя — 4 громких шага. Запрос от гостя в жёлтый колокольчик — сухой громкий треск. Новое сообщения в чате — мелодичное «wow».</w:t>
+          <w:sz w:val="21"/>
+          <w:szCs w:val="21"/>
+        </w:rPr>
+      </w:pPr>
+      <w:r>
+        <w:rPr>
+          <w:b/>
+          <w:bCs/>
+          <w:sz w:val="21"/>
+          <w:szCs w:val="21"/>
+          <w:lang w:val="en-US"/>
+        </w:rPr>
+        <w:t>Sound signals</w:t>
+      </w:r>
+    </w:p>
+    <w:p>
+      <w:pPr>
+        <w:pStyle w:val="Normal"/>
+        <w:rPr/>
+      </w:pPr>
+      <w:r>
+        <w:rPr>
+          <w:b w:val="false"/>
+          <w:bCs w:val="false"/>
+          <w:sz w:val="18"/>
+          <w:szCs w:val="18"/>
+          <w:lang w:val="en-US"/>
+        </w:rPr>
+        <w:t>Each event of a new participant coming to the Room</w:t>
+      </w:r>
+      <w:r>
+        <w:rPr>
+          <w:b w:val="false"/>
+          <w:bCs w:val="false"/>
+          <w:sz w:val="18"/>
+          <w:szCs w:val="18"/>
+          <w:lang w:val="en-US"/>
+        </w:rPr>
+        <w:t xml:space="preserve">, </w:t>
+      </w:r>
+      <w:r>
+        <w:rPr>
+          <w:b w:val="false"/>
+          <w:bCs w:val="false"/>
+          <w:sz w:val="18"/>
+          <w:szCs w:val="18"/>
+          <w:lang w:val="en-US"/>
+        </w:rPr>
+        <w:t>is heard by everyone else as a short</w:t>
+      </w:r>
+      <w:r>
+        <w:rPr>
+          <w:b w:val="false"/>
+          <w:bCs w:val="false"/>
+          <w:sz w:val="18"/>
+          <w:szCs w:val="18"/>
+          <w:lang w:val="en-US"/>
+        </w:rPr>
+        <w:t xml:space="preserve"> “</w:t>
+      </w:r>
+      <w:r>
+        <w:rPr>
+          <w:b w:val="false"/>
+          <w:bCs w:val="false"/>
+          <w:sz w:val="18"/>
+          <w:szCs w:val="18"/>
+          <w:lang w:val="en-US"/>
+        </w:rPr>
+        <w:t>ding”</w:t>
+      </w:r>
+      <w:r>
+        <w:rPr>
+          <w:b w:val="false"/>
+          <w:bCs w:val="false"/>
+          <w:sz w:val="18"/>
+          <w:szCs w:val="18"/>
+          <w:lang w:val="en-US"/>
+        </w:rPr>
+        <w:t xml:space="preserve">. </w:t>
+      </w:r>
+      <w:r>
+        <w:rPr>
+          <w:b w:val="false"/>
+          <w:bCs w:val="false"/>
+          <w:sz w:val="18"/>
+          <w:szCs w:val="18"/>
+          <w:lang w:val="en-US"/>
+        </w:rPr>
+        <w:t>A new viewer</w:t>
+      </w:r>
+      <w:r>
+        <w:rPr>
+          <w:b w:val="false"/>
+          <w:bCs w:val="false"/>
+          <w:sz w:val="18"/>
+          <w:szCs w:val="18"/>
+          <w:lang w:val="en-US"/>
+        </w:rPr>
+        <w:t xml:space="preserve"> — </w:t>
+      </w:r>
+      <w:r>
+        <w:rPr>
+          <w:b w:val="false"/>
+          <w:bCs w:val="false"/>
+          <w:sz w:val="18"/>
+          <w:szCs w:val="18"/>
+          <w:lang w:val="en-US"/>
+        </w:rPr>
+        <w:t>four loud steps</w:t>
+      </w:r>
+      <w:r>
+        <w:rPr>
+          <w:b w:val="false"/>
+          <w:bCs w:val="false"/>
+          <w:sz w:val="18"/>
+          <w:szCs w:val="18"/>
+          <w:lang w:val="en-US"/>
+        </w:rPr>
+        <w:t xml:space="preserve">. </w:t>
+      </w:r>
+      <w:r>
+        <w:rPr>
+          <w:b w:val="false"/>
+          <w:bCs w:val="false"/>
+          <w:sz w:val="18"/>
+          <w:szCs w:val="18"/>
+          <w:lang w:val="en-US"/>
+        </w:rPr>
+        <w:t>The yellow bell signal</w:t>
+      </w:r>
+      <w:r>
+        <w:rPr>
+          <w:b w:val="false"/>
+          <w:bCs w:val="false"/>
+          <w:sz w:val="18"/>
+          <w:szCs w:val="18"/>
+          <w:lang w:val="en-US"/>
+        </w:rPr>
+        <w:t xml:space="preserve"> — </w:t>
+      </w:r>
+      <w:r>
+        <w:rPr>
+          <w:b w:val="false"/>
+          <w:bCs w:val="false"/>
+          <w:sz w:val="18"/>
+          <w:szCs w:val="18"/>
+          <w:lang w:val="en-US"/>
+        </w:rPr>
+        <w:t>a dry cracking sound</w:t>
+      </w:r>
+      <w:r>
+        <w:rPr>
+          <w:b w:val="false"/>
+          <w:bCs w:val="false"/>
+          <w:sz w:val="18"/>
+          <w:szCs w:val="18"/>
+          <w:lang w:val="en-US"/>
+        </w:rPr>
+        <w:t xml:space="preserve">. </w:t>
+      </w:r>
+      <w:r>
+        <w:rPr>
+          <w:b w:val="false"/>
+          <w:bCs w:val="false"/>
+          <w:sz w:val="18"/>
+          <w:szCs w:val="18"/>
+          <w:lang w:val="en-US"/>
+        </w:rPr>
+        <w:t>A new message in the chat</w:t>
+      </w:r>
+      <w:r>
+        <w:rPr>
+          <w:b w:val="false"/>
+          <w:bCs w:val="false"/>
+          <w:sz w:val="18"/>
+          <w:szCs w:val="18"/>
+          <w:lang w:val="en-US"/>
+        </w:rPr>
+        <w:t xml:space="preserve"> — </w:t>
+      </w:r>
+      <w:r>
+        <w:rPr>
+          <w:b w:val="false"/>
+          <w:bCs w:val="false"/>
+          <w:sz w:val="18"/>
+          <w:szCs w:val="18"/>
+          <w:lang w:val="en-US"/>
+        </w:rPr>
+        <w:t>a melodic</w:t>
+      </w:r>
+      <w:r>
+        <w:rPr>
+          <w:b w:val="false"/>
+          <w:bCs w:val="false"/>
+          <w:sz w:val="18"/>
+          <w:szCs w:val="18"/>
+          <w:lang w:val="en-US"/>
+        </w:rPr>
+        <w:t xml:space="preserve"> «wow».</w:t>
+      </w:r>
+    </w:p>
+    <w:p>
+      <w:pPr>
+        <w:pStyle w:val="Normal"/>
+        <w:rPr>
+          <w:sz w:val="18"/>
+          <w:szCs w:val="18"/>
+          <w:lang w:val="en-US"/>
+        </w:rPr>
+      </w:pPr>
+      <w:r>
+        <w:rPr>
+          <w:sz w:val="18"/>
+          <w:szCs w:val="18"/>
+          <w:lang w:val="en-US"/>
+        </w:rPr>
+      </w:r>
+    </w:p>
+    <w:p>
+      <w:pPr>
+        <w:pStyle w:val="Normal"/>
+        <w:rPr>
+          <w:sz w:val="18"/>
+          <w:szCs w:val="18"/>
+          <w:lang w:val="en-US"/>
+        </w:rPr>
+      </w:pPr>
+      <w:r>
+        <w:rPr>
+          <w:sz w:val="18"/>
+          <w:szCs w:val="18"/>
+          <w:lang w:val="en-US"/>
+        </w:rPr>
+      </w:r>
+    </w:p>
+    <w:p>
+      <w:pPr>
+        <w:pStyle w:val="Normal"/>
+        <w:rPr>
+          <w:sz w:val="18"/>
+          <w:szCs w:val="18"/>
+          <w:lang w:val="en-US"/>
+        </w:rPr>
+      </w:pPr>
+      <w:r>
+        <w:rPr>
+          <w:sz w:val="18"/>
+          <w:szCs w:val="18"/>
+          <w:lang w:val="en-US"/>
+        </w:rPr>
       </w:r>
     </w:p>
     <w:p>
@@ -8746,8 +8530,8 @@
         </w:rPr>
         <w:t xml:space="preserve">, как это сделать - читайте здесь:  </w:t>
       </w:r>
-      <w:bookmarkStart w:id="6" w:name="__DdeLink__918_1145317770"/>
-      <w:bookmarkEnd w:id="6"/>
+      <w:bookmarkStart w:id="5" w:name="__DdeLink__918_1145317770"/>
+      <w:bookmarkEnd w:id="5"/>
       <w:r>
         <w:rPr>
           <w:b w:val="false"/>
@@ -9021,7 +8805,7 @@
       <w:fldChar w:fldCharType="separate"/>
     </w:r>
     <w:r>
-      <w:t>31</w:t>
+      <w:t>25</w:t>
     </w:r>
     <w:r>
       <w:fldChar w:fldCharType="end"/>

</xml_diff>

<commit_message>
R-H manual eng 24pp. clean
</commit_message>
<xml_diff>
--- a/inst_eng.docx
+++ b/inst_eng.docx
@@ -123,7 +123,7 @@
                                 <w:sdt>
                                   <w:sdtPr>
                                     <w:text/>
-                                    <w:id w:val="1599348696"/>
+                                    <w:id w:val="2084347459"/>
                                     <w:dataBinding w:prefixMappings="xmlns:ns0='http://schemas.openxmlformats.org/package/2006/metadata/core-properties' xmlns:ns1='http://purl.org/dc/elements/1.1/'" w:xpath="/ns0:coreProperties[1]/ns1:title[1]" w:storeItemID="{6C3C8BC8-F283-45AE-878A-BAB7291924A1}"/>
                                     <w:alias w:val="Company"/>
                                   </w:sdtPr>
@@ -166,7 +166,7 @@
                                 <w:sdt>
                                   <w:sdtPr>
                                     <w:text/>
-                                    <w:id w:val="1829713437"/>
+                                    <w:id w:val="1173497791"/>
                                     <w:dataBinding w:prefixMappings="xmlns:ns0='http://schemas.openxmlformats.org/package/2006/metadata/core-properties' xmlns:ns1='http://purl.org/dc/elements/1.1/'" w:xpath="/ns0:coreProperties[1]/ns1:subject[1]" w:storeItemID="{6C3C8BC8-F283-45AE-878A-BAB7291924A1}"/>
                                     <w:alias w:val="Subtitle"/>
                                   </w:sdtPr>
@@ -196,10 +196,14 @@
                             <w:pPr>
                               <w:pStyle w:val="FrameContents"/>
                               <w:spacing w:before="0" w:after="200"/>
-                              <w:rPr/>
+                              <w:rPr>
+                                <w:color w:val="000000"/>
+                              </w:rPr>
                             </w:pPr>
                             <w:r>
-                              <w:rPr/>
+                              <w:rPr>
+                                <w:color w:val="000000"/>
+                              </w:rPr>
                             </w:r>
                           </w:p>
                         </w:txbxContent>
@@ -292,7 +296,7 @@
                           <w:sdt>
                             <w:sdtPr>
                               <w:text/>
-                              <w:id w:val="167185326"/>
+                              <w:id w:val="2072209882"/>
                               <w:dataBinding w:prefixMappings="xmlns:ns0='http://schemas.openxmlformats.org/package/2006/metadata/core-properties' xmlns:ns1='http://purl.org/dc/elements/1.1/'" w:xpath="/ns0:coreProperties[1]/ns1:title[1]" w:storeItemID="{6C3C8BC8-F283-45AE-878A-BAB7291924A1}"/>
                               <w:alias w:val="Company"/>
                             </w:sdtPr>
@@ -335,7 +339,7 @@
                           <w:sdt>
                             <w:sdtPr>
                               <w:text/>
-                              <w:id w:val="1764847367"/>
+                              <w:id w:val="578084621"/>
                               <w:dataBinding w:prefixMappings="xmlns:ns0='http://schemas.openxmlformats.org/package/2006/metadata/core-properties' xmlns:ns1='http://purl.org/dc/elements/1.1/'" w:xpath="/ns0:coreProperties[1]/ns1:subject[1]" w:storeItemID="{6C3C8BC8-F283-45AE-878A-BAB7291924A1}"/>
                               <w:alias w:val="Subtitle"/>
                             </w:sdtPr>
@@ -365,10 +369,14 @@
                       <w:pPr>
                         <w:pStyle w:val="FrameContents"/>
                         <w:spacing w:before="0" w:after="200"/>
-                        <w:rPr/>
+                        <w:rPr>
+                          <w:color w:val="000000"/>
+                        </w:rPr>
                       </w:pPr>
                       <w:r>
-                        <w:rPr/>
+                        <w:rPr>
+                          <w:color w:val="000000"/>
+                        </w:rPr>
                       </w:r>
                     </w:p>
                   </w:txbxContent>
@@ -541,10 +549,14 @@
                             <w:pPr>
                               <w:pStyle w:val="FrameContents"/>
                               <w:spacing w:before="0" w:after="200"/>
-                              <w:rPr/>
+                              <w:rPr>
+                                <w:color w:val="000000"/>
+                              </w:rPr>
                             </w:pPr>
                             <w:r>
-                              <w:rPr/>
+                              <w:rPr>
+                                <w:color w:val="000000"/>
+                              </w:rPr>
                             </w:r>
                           </w:p>
                         </w:txbxContent>
@@ -618,10 +630,14 @@
                       <w:pPr>
                         <w:pStyle w:val="FrameContents"/>
                         <w:spacing w:before="0" w:after="200"/>
-                        <w:rPr/>
+                        <w:rPr>
+                          <w:color w:val="000000"/>
+                        </w:rPr>
                       </w:pPr>
                       <w:r>
-                        <w:rPr/>
+                        <w:rPr>
+                          <w:color w:val="000000"/>
+                        </w:rPr>
                       </w:r>
                     </w:p>
                   </w:txbxContent>
@@ -659,7 +675,7 @@
           <w:docPartGallery w:val="Table of Contents"/>
           <w:docPartUnique w:val="true"/>
         </w:docPartObj>
-        <w:id w:val="982068610"/>
+        <w:id w:val="895647276"/>
       </w:sdtPr>
       <w:sdtContent>
         <w:p>
@@ -1747,16 +1763,7 @@
           <w:vanish w:val="false"/>
           <w:lang w:val="en-US"/>
         </w:rPr>
-        <w:t>1</w:t>
-      </w:r>
-      <w:r>
-        <w:rPr>
-          <w:rStyle w:val="IndexLink"/>
-          <w:rFonts w:eastAsia="" w:eastAsiaTheme="minorEastAsia"/>
-          <w:vanish w:val="false"/>
-          <w:lang w:val="en-US"/>
-        </w:rPr>
-        <w:t>5</w:t>
+        <w:t>15</w:t>
       </w:r>
     </w:p>
     <w:p>
@@ -1799,16 +1806,7 @@
           <w:vanish w:val="false"/>
           <w:lang w:val="en-US"/>
         </w:rPr>
-        <w:t>1</w:t>
-      </w:r>
-      <w:r>
-        <w:rPr>
-          <w:rStyle w:val="IndexLink"/>
-          <w:rFonts w:eastAsia="" w:eastAsiaTheme="minorEastAsia"/>
-          <w:vanish w:val="false"/>
-          <w:lang w:val="en-US"/>
-        </w:rPr>
-        <w:t>5</w:t>
+        <w:t>15</w:t>
       </w:r>
     </w:p>
     <w:p>
@@ -1851,16 +1849,7 @@
           <w:vanish w:val="false"/>
           <w:lang w:val="en-US"/>
         </w:rPr>
-        <w:t>1</w:t>
-      </w:r>
-      <w:r>
-        <w:rPr>
-          <w:rStyle w:val="IndexLink"/>
-          <w:rFonts w:eastAsia="" w:eastAsiaTheme="minorEastAsia"/>
-          <w:vanish w:val="false"/>
-          <w:lang w:val="en-US"/>
-        </w:rPr>
-        <w:t>6</w:t>
+        <w:t>16</w:t>
       </w:r>
     </w:p>
     <w:p>
@@ -1903,16 +1892,7 @@
           <w:vanish w:val="false"/>
           <w:lang w:val="en-US"/>
         </w:rPr>
-        <w:t>1</w:t>
-      </w:r>
-      <w:r>
-        <w:rPr>
-          <w:rStyle w:val="IndexLink"/>
-          <w:rFonts w:eastAsia="" w:eastAsiaTheme="minorEastAsia"/>
-          <w:vanish w:val="false"/>
-          <w:lang w:val="en-US"/>
-        </w:rPr>
-        <w:t>6</w:t>
+        <w:t>16</w:t>
       </w:r>
     </w:p>
     <w:p>
@@ -1955,16 +1935,7 @@
           <w:vanish w:val="false"/>
           <w:lang w:val="en-US"/>
         </w:rPr>
-        <w:t>1</w:t>
-      </w:r>
-      <w:r>
-        <w:rPr>
-          <w:rStyle w:val="IndexLink"/>
-          <w:rFonts w:eastAsia="" w:eastAsiaTheme="minorEastAsia"/>
-          <w:vanish w:val="false"/>
-          <w:lang w:val="en-US"/>
-        </w:rPr>
-        <w:t>7</w:t>
+        <w:t>17</w:t>
       </w:r>
     </w:p>
     <w:p>
@@ -2192,15 +2163,7 @@
           <w:vanish w:val="false"/>
           <w:lang w:val="en-US"/>
         </w:rPr>
-        <w:t>2</w:t>
-      </w:r>
-      <w:r>
-        <w:rPr>
-          <w:rFonts w:eastAsia="" w:eastAsiaTheme="minorEastAsia"/>
-          <w:vanish w:val="false"/>
-          <w:lang w:val="en-US"/>
-        </w:rPr>
-        <w:t>0</w:t>
+        <w:t>20</w:t>
       </w:r>
     </w:p>
     <w:p>
@@ -2243,16 +2206,7 @@
           <w:vanish w:val="false"/>
           <w:lang w:val="en-US"/>
         </w:rPr>
-        <w:t>2</w:t>
-      </w:r>
-      <w:r>
-        <w:rPr>
-          <w:rStyle w:val="IndexLink"/>
-          <w:rFonts w:eastAsia="" w:eastAsiaTheme="minorEastAsia"/>
-          <w:vanish w:val="false"/>
-          <w:lang w:val="en-US"/>
-        </w:rPr>
-        <w:t>0</w:t>
+        <w:t>20</w:t>
       </w:r>
     </w:p>
     <w:p>
@@ -2295,16 +2249,7 @@
           <w:vanish w:val="false"/>
           <w:lang w:val="en-US"/>
         </w:rPr>
-        <w:t>2</w:t>
-      </w:r>
-      <w:r>
-        <w:rPr>
-          <w:rStyle w:val="IndexLink"/>
-          <w:rFonts w:eastAsia="" w:eastAsiaTheme="minorEastAsia"/>
-          <w:vanish w:val="false"/>
-          <w:lang w:val="en-US"/>
-        </w:rPr>
-        <w:t>1</w:t>
+        <w:t>21</w:t>
       </w:r>
     </w:p>
     <w:p>
@@ -2347,16 +2292,7 @@
           <w:vanish w:val="false"/>
           <w:lang w:val="en-US"/>
         </w:rPr>
-        <w:t>2</w:t>
-      </w:r>
-      <w:r>
-        <w:rPr>
-          <w:rStyle w:val="IndexLink"/>
-          <w:rFonts w:eastAsia="" w:eastAsiaTheme="minorEastAsia"/>
-          <w:vanish w:val="false"/>
-          <w:lang w:val="en-US"/>
-        </w:rPr>
-        <w:t>1</w:t>
+        <w:t>21</w:t>
       </w:r>
     </w:p>
     <w:p>
@@ -2399,16 +2335,7 @@
           <w:vanish w:val="false"/>
           <w:lang w:val="en-US"/>
         </w:rPr>
-        <w:t>2</w:t>
-      </w:r>
-      <w:r>
-        <w:rPr>
-          <w:rStyle w:val="IndexLink"/>
-          <w:rFonts w:eastAsia="" w:eastAsiaTheme="minorEastAsia"/>
-          <w:vanish w:val="false"/>
-          <w:lang w:val="en-US"/>
-        </w:rPr>
-        <w:t>2</w:t>
+        <w:t>22</w:t>
       </w:r>
     </w:p>
     <w:p>
@@ -2451,16 +2378,7 @@
           <w:vanish w:val="false"/>
           <w:lang w:val="en-US"/>
         </w:rPr>
-        <w:t>2</w:t>
-      </w:r>
-      <w:r>
-        <w:rPr>
-          <w:rStyle w:val="IndexLink"/>
-          <w:rFonts w:eastAsia="" w:eastAsiaTheme="minorEastAsia"/>
-          <w:vanish w:val="false"/>
-          <w:lang w:val="en-US"/>
-        </w:rPr>
-        <w:t>3</w:t>
+        <w:t>23</w:t>
       </w:r>
     </w:p>
     <w:p>
@@ -2503,16 +2421,7 @@
           <w:vanish w:val="false"/>
           <w:lang w:val="en-US"/>
         </w:rPr>
-        <w:t>2</w:t>
-      </w:r>
-      <w:r>
-        <w:rPr>
-          <w:rStyle w:val="IndexLink"/>
-          <w:rFonts w:eastAsia="" w:eastAsiaTheme="minorEastAsia"/>
-          <w:vanish w:val="false"/>
-          <w:lang w:val="en-US"/>
-        </w:rPr>
-        <w:t>3</w:t>
+        <w:t>23</w:t>
       </w:r>
     </w:p>
     <w:p>
@@ -2544,24 +2453,7 @@
           </w:rPr>
           <w:t>.2.7</w:t>
           <w:tab/>
-        </w:r>
-        <w:r>
-          <w:rPr>
-            <w:rStyle w:val="IndexLink"/>
-            <w:rFonts w:eastAsia="" w:eastAsiaTheme="minorEastAsia"/>
-            <w:vanish w:val="false"/>
-            <w:lang w:val="en-US"/>
-          </w:rPr>
-          <w:t>Sound s</w:t>
-        </w:r>
-        <w:r>
-          <w:rPr>
-            <w:rStyle w:val="IndexLink"/>
-            <w:rFonts w:eastAsia="" w:eastAsiaTheme="minorEastAsia"/>
-            <w:vanish w:val="false"/>
-            <w:lang w:val="en-US"/>
-          </w:rPr>
-          <w:t>ignals</w:t>
+          <w:t>Sound signals</w:t>
           <w:tab/>
         </w:r>
       </w:hyperlink>
@@ -2572,16 +2464,7 @@
           <w:vanish w:val="false"/>
           <w:lang w:val="en-US"/>
         </w:rPr>
-        <w:t>2</w:t>
-      </w:r>
-      <w:r>
-        <w:rPr>
-          <w:rStyle w:val="IndexLink"/>
-          <w:rFonts w:eastAsia="" w:eastAsiaTheme="minorEastAsia"/>
-          <w:vanish w:val="false"/>
-          <w:lang w:val="en-US"/>
-        </w:rPr>
-        <w:t>4</w:t>
+        <w:t>24</w:t>
       </w:r>
     </w:p>
     <w:p>
@@ -2643,16 +2526,7 @@
           <w:vanish w:val="false"/>
           <w:lang w:val="en-US"/>
         </w:rPr>
-        <w:t>2</w:t>
-      </w:r>
-      <w:r>
-        <w:rPr>
-          <w:rStyle w:val="IndexLink"/>
-          <w:rFonts w:eastAsia="" w:eastAsiaTheme="minorEastAsia"/>
-          <w:vanish w:val="false"/>
-          <w:lang w:val="en-US"/>
-        </w:rPr>
-        <w:t>5</w:t>
+        <w:t>25</w:t>
       </w:r>
     </w:p>
     <w:p>
@@ -2696,16 +2570,7 @@
           <w:vanish w:val="false"/>
           <w:lang w:val="en-US"/>
         </w:rPr>
-        <w:t>2</w:t>
-      </w:r>
-      <w:r>
-        <w:rPr>
-          <w:rStyle w:val="IndexLink"/>
-          <w:rFonts w:eastAsia="" w:eastAsiaTheme="minorEastAsia"/>
-          <w:vanish w:val="false"/>
-          <w:lang w:val="en-US"/>
-        </w:rPr>
-        <w:t>5</w:t>
+        <w:t>25</w:t>
       </w:r>
     </w:p>
     <w:p>
@@ -2946,9 +2811,7 @@
     <w:p>
       <w:pPr>
         <w:pStyle w:val="Normal"/>
-        <w:rPr>
-          <w:lang w:val="en-US"/>
-        </w:rPr>
+        <w:rPr/>
       </w:pPr>
       <w:r>
         <w:rPr>
@@ -2964,7 +2827,7 @@
           <w:sz w:val="18"/>
           <w:lang w:val="en-US"/>
         </w:rPr>
-        <w:t xml:space="preserve"> is a decentralized autonomous media platform, independent of global providers and allowing for unlimited high-end quality video and audio with no preset restrictions on number of users, connections or total time. The web application  </w:t>
+        <w:t xml:space="preserve"> is a decentralized autonomous media platform, independent of global providers and allowing for high-end quality video and audio with no preset restrictions on number of users, connections or total time. The web application  </w:t>
       </w:r>
       <w:r>
         <w:rPr>
@@ -2980,7 +2843,7 @@
           <w:sz w:val="18"/>
           <w:lang w:val="en-US"/>
         </w:rPr>
-        <w:t xml:space="preserve"> source codes are available on the Github and licensed with both Apache License v2.0 and GPLv3.</w:t>
+        <w:t xml:space="preserve"> source codes are available on the Github and licensed with Apache License v2.0 and GPLv3.</w:t>
       </w:r>
     </w:p>
     <w:p>
@@ -3286,16 +3149,28 @@
     <w:p>
       <w:pPr>
         <w:pStyle w:val="Normal"/>
-        <w:rPr>
-          <w:lang w:val="en-US"/>
-        </w:rPr>
-      </w:pPr>
-      <w:r>
-        <w:rPr>
-          <w:sz w:val="18"/>
-          <w:lang w:val="en-US"/>
-        </w:rPr>
-        <w:t>Find there key elements of the interface that are intended to b</w:t>
+        <w:rPr/>
+      </w:pPr>
+      <w:r>
+        <w:rPr>
+          <w:sz w:val="18"/>
+          <w:lang w:val="en-US"/>
+        </w:rPr>
+        <w:t xml:space="preserve">Find there key elements of the interface that are </w:t>
+      </w:r>
+      <w:r>
+        <w:rPr>
+          <w:sz w:val="18"/>
+          <w:lang w:val="en-US"/>
+        </w:rPr>
+        <w:t>supposed</w:t>
+      </w:r>
+      <w:r>
+        <w:rPr>
+          <w:sz w:val="18"/>
+          <w:lang w:val="en-US"/>
+        </w:rPr>
+        <w:t xml:space="preserve"> to b</w:t>
       </w:r>
       <w:r>
         <w:drawing>
@@ -3422,16 +3297,53 @@
     <w:p>
       <w:pPr>
         <w:pStyle w:val="Normal"/>
-        <w:rPr>
-          <w:lang w:val="en-US"/>
-        </w:rPr>
-      </w:pPr>
-      <w:r>
-        <w:rPr>
-          <w:sz w:val="18"/>
-          <w:lang w:val="en-US"/>
-        </w:rPr>
-        <w:t>A. Add button “</w:t>
+        <w:rPr/>
+      </w:pPr>
+      <w:r>
+        <w:rPr>
+          <w:sz w:val="18"/>
+          <w:lang w:val="en-US"/>
+        </w:rPr>
+        <w:t>A. “</w:t>
+      </w:r>
+      <w:r>
+        <w:rPr>
+          <w:i/>
+          <w:iCs/>
+          <w:sz w:val="18"/>
+          <w:lang w:val="en-US"/>
+        </w:rPr>
+        <w:t xml:space="preserve">Add </w:t>
+      </w:r>
+      <w:r>
+        <w:rPr>
+          <w:i/>
+          <w:iCs/>
+          <w:sz w:val="18"/>
+          <w:lang w:val="en-US"/>
+        </w:rPr>
+        <w:t>user</w:t>
+      </w:r>
+      <w:r>
+        <w:rPr>
+          <w:sz w:val="18"/>
+          <w:lang w:val="en-US"/>
+        </w:rPr>
+        <w:t xml:space="preserve">” button and a table with a list of existing users – if there are none </w:t>
+      </w:r>
+      <w:r>
+        <w:rPr>
+          <w:sz w:val="18"/>
+          <w:lang w:val="en-US"/>
+        </w:rPr>
+        <w:t>yet</w:t>
+      </w:r>
+      <w:r>
+        <w:rPr>
+          <w:sz w:val="18"/>
+          <w:lang w:val="en-US"/>
+        </w:rPr>
+        <w:t>, click “</w:t>
       </w:r>
       <w:r>
         <w:rPr>
@@ -3447,7 +3359,61 @@
           <w:sz w:val="18"/>
           <w:lang w:val="en-US"/>
         </w:rPr>
-        <w:t>” and a table with a list of existing users – if there are none, click “</w:t>
+        <w:t>” and make sure a new user has been created.</w:t>
+      </w:r>
+    </w:p>
+    <w:p>
+      <w:pPr>
+        <w:pStyle w:val="Normal"/>
+        <w:rPr/>
+      </w:pPr>
+      <w:r>
+        <w:rPr>
+          <w:sz w:val="18"/>
+          <w:lang w:val="en-US"/>
+        </w:rPr>
+        <w:t xml:space="preserve">B. </w:t>
+      </w:r>
+      <w:r>
+        <w:rPr>
+          <w:i/>
+          <w:iCs/>
+          <w:sz w:val="18"/>
+          <w:lang w:val="en-US"/>
+        </w:rPr>
+        <w:t>Do</w:t>
+      </w:r>
+      <w:r>
+        <w:rPr>
+          <w:i/>
+          <w:iCs/>
+          <w:sz w:val="18"/>
+          <w:lang w:val="en-US"/>
+        </w:rPr>
+        <w:t xml:space="preserve">or </w:t>
+      </w:r>
+      <w:r>
+        <w:rPr>
+          <w:i/>
+          <w:iCs/>
+          <w:sz w:val="18"/>
+          <w:lang w:val="en-US"/>
+        </w:rPr>
+        <w:t>mode</w:t>
+      </w:r>
+      <w:r>
+        <w:rPr>
+          <w:sz w:val="18"/>
+          <w:lang w:val="en-US"/>
+        </w:rPr>
+        <w:t xml:space="preserve"> </w:t>
+      </w:r>
+      <w:r>
+        <w:rPr>
+          <w:sz w:val="18"/>
+          <w:lang w:val="en-US"/>
+        </w:rPr>
+        <w:t>selector “</w:t>
       </w:r>
       <w:r>
         <w:rPr>
@@ -3456,29 +3422,14 @@
           <w:sz w:val="18"/>
           <w:lang w:val="en-US"/>
         </w:rPr>
-        <w:t>+</w:t>
-      </w:r>
-      <w:r>
-        <w:rPr>
-          <w:sz w:val="18"/>
-          <w:lang w:val="en-US"/>
-        </w:rPr>
-        <w:t>” and make sure a new user has been created.</w:t>
-      </w:r>
-    </w:p>
-    <w:p>
-      <w:pPr>
-        <w:pStyle w:val="Normal"/>
-        <w:rPr>
-          <w:lang w:val="en-US"/>
-        </w:rPr>
-      </w:pPr>
-      <w:r>
-        <w:rPr>
-          <w:sz w:val="18"/>
-          <w:lang w:val="en-US"/>
-        </w:rPr>
-        <w:t>B. Room door selector “</w:t>
+        <w:t>open</w:t>
+      </w:r>
+      <w:r>
+        <w:rPr>
+          <w:sz w:val="18"/>
+          <w:lang w:val="en-US"/>
+        </w:rPr>
+        <w:t>”/”</w:t>
       </w:r>
       <w:r>
         <w:rPr>
@@ -3487,14 +3438,45 @@
           <w:sz w:val="18"/>
           <w:lang w:val="en-US"/>
         </w:rPr>
-        <w:t>open</w:t>
-      </w:r>
-      <w:r>
-        <w:rPr>
-          <w:sz w:val="18"/>
-          <w:lang w:val="en-US"/>
-        </w:rPr>
-        <w:t>”/”</w:t>
+        <w:t>locked</w:t>
+      </w:r>
+      <w:r>
+        <w:rPr>
+          <w:sz w:val="18"/>
+          <w:lang w:val="en-US"/>
+        </w:rPr>
+        <w:t>” in the top left corner of the window with a “lock” icon.</w:t>
+      </w:r>
+    </w:p>
+    <w:p>
+      <w:pPr>
+        <w:pStyle w:val="Normal"/>
+        <w:rPr>
+          <w:lang w:val="en-US"/>
+        </w:rPr>
+      </w:pPr>
+      <w:r>
+        <w:rPr>
+          <w:sz w:val="18"/>
+          <w:lang w:val="en-US"/>
+        </w:rPr>
+        <w:t xml:space="preserve">C. Input field for the </w:t>
+      </w:r>
+      <w:r>
+        <w:rPr>
+          <w:i/>
+          <w:iCs/>
+          <w:sz w:val="18"/>
+          <w:lang w:val="en-US"/>
+        </w:rPr>
+        <w:t>number of free chairs</w:t>
+      </w:r>
+      <w:r>
+        <w:rPr>
+          <w:sz w:val="18"/>
+          <w:lang w:val="en-US"/>
+        </w:rPr>
+        <w:t xml:space="preserve"> in the Room, after the word “</w:t>
       </w:r>
       <w:r>
         <w:rPr>
@@ -3503,37 +3485,6 @@
           <w:sz w:val="18"/>
           <w:lang w:val="en-US"/>
         </w:rPr>
-        <w:t>locked</w:t>
-      </w:r>
-      <w:r>
-        <w:rPr>
-          <w:sz w:val="18"/>
-          <w:lang w:val="en-US"/>
-        </w:rPr>
-        <w:t>” in the top left corner of the window with a “lock” icon.</w:t>
-      </w:r>
-    </w:p>
-    <w:p>
-      <w:pPr>
-        <w:pStyle w:val="Normal"/>
-        <w:rPr>
-          <w:lang w:val="en-US"/>
-        </w:rPr>
-      </w:pPr>
-      <w:r>
-        <w:rPr>
-          <w:sz w:val="18"/>
-          <w:lang w:val="en-US"/>
-        </w:rPr>
-        <w:t>C. Input field for the number of free chairs in the Room, after the word “</w:t>
-      </w:r>
-      <w:r>
-        <w:rPr>
-          <w:b/>
-          <w:bCs/>
-          <w:sz w:val="18"/>
-          <w:lang w:val="en-US"/>
-        </w:rPr>
         <w:t>chairs</w:t>
       </w:r>
       <w:r>
@@ -3547,16 +3498,39 @@
     <w:p>
       <w:pPr>
         <w:pStyle w:val="Normal"/>
-        <w:rPr>
-          <w:lang w:val="en-US"/>
-        </w:rPr>
-      </w:pPr>
-      <w:r>
-        <w:rPr>
-          <w:sz w:val="18"/>
-          <w:lang w:val="en-US"/>
-        </w:rPr>
-        <w:t>D. Room access mode selector, with the default mode “</w:t>
+        <w:rPr/>
+      </w:pPr>
+      <w:r>
+        <w:rPr>
+          <w:sz w:val="18"/>
+          <w:lang w:val="en-US"/>
+        </w:rPr>
+        <w:t xml:space="preserve">D. </w:t>
+      </w:r>
+      <w:r>
+        <w:rPr>
+          <w:i/>
+          <w:iCs/>
+          <w:sz w:val="18"/>
+          <w:lang w:val="en-US"/>
+        </w:rPr>
+        <w:t>Ac</w:t>
+      </w:r>
+      <w:r>
+        <w:rPr>
+          <w:i/>
+          <w:iCs/>
+          <w:sz w:val="18"/>
+          <w:lang w:val="en-US"/>
+        </w:rPr>
+        <w:t>cess mode</w:t>
+      </w:r>
+      <w:r>
+        <w:rPr>
+          <w:sz w:val="18"/>
+          <w:lang w:val="en-US"/>
+        </w:rPr>
+        <w:t xml:space="preserve"> selector, with the default mode “</w:t>
       </w:r>
       <w:r>
         <w:rPr>
@@ -3658,7 +3632,21 @@
           <w:sz w:val="18"/>
           <w:lang w:val="en-US"/>
         </w:rPr>
-        <w:t>” on the right in top menu panel.</w:t>
+        <w:t xml:space="preserve">” on the right in </w:t>
+      </w:r>
+      <w:r>
+        <w:rPr>
+          <w:sz w:val="18"/>
+          <w:lang w:val="en-US"/>
+        </w:rPr>
+        <w:t xml:space="preserve">the </w:t>
+      </w:r>
+      <w:r>
+        <w:rPr>
+          <w:sz w:val="18"/>
+          <w:lang w:val="en-US"/>
+        </w:rPr>
+        <w:t>top menu panel.</w:t>
       </w:r>
     </w:p>
     <w:p>
@@ -3690,7 +3678,21 @@
           <w:sz w:val="18"/>
           <w:lang w:val="en-US"/>
         </w:rPr>
-        <w:t>Working with the Admin’s interface is following some basic security rules: do not leave the guru window open when you’re leaving; always “</w:t>
+        <w:t xml:space="preserve">Working with the Admin’s interface is </w:t>
+      </w:r>
+      <w:r>
+        <w:rPr>
+          <w:sz w:val="18"/>
+          <w:lang w:val="en-US"/>
+        </w:rPr>
+        <w:t xml:space="preserve">about </w:t>
+      </w:r>
+      <w:r>
+        <w:rPr>
+          <w:sz w:val="18"/>
+          <w:lang w:val="en-US"/>
+        </w:rPr>
+        <w:t>following some basic security rules: do not leave the guru window open when you’re leaving; always “</w:t>
       </w:r>
       <w:r>
         <w:rPr>
@@ -3738,7 +3740,21 @@
           <w:sz w:val="18"/>
           <w:lang w:val="en-US"/>
         </w:rPr>
-        <w:t>! Do not tell your guru’s password to anyone. If your computer is accessed by other people, do not save your login and password in your browser’s memory.</w:t>
+        <w:t xml:space="preserve">! Do not tell your guru’s password to anyone. If your computer </w:t>
+      </w:r>
+      <w:r>
+        <w:rPr>
+          <w:sz w:val="18"/>
+          <w:lang w:val="en-US"/>
+        </w:rPr>
+        <w:t xml:space="preserve">can be </w:t>
+      </w:r>
+      <w:r>
+        <w:rPr>
+          <w:sz w:val="18"/>
+          <w:lang w:val="en-US"/>
+        </w:rPr>
+        <w:t>accessed by other people, do not save your login and password in your browser’s memory.</w:t>
       </w:r>
     </w:p>
     <w:p>
@@ -3768,7 +3784,7 @@
           <w:sz w:val="18"/>
           <w:lang w:val="en-US"/>
         </w:rPr>
-        <w:t xml:space="preserve">There are two other types of users other than gurus: </w:t>
+        <w:t xml:space="preserve">There are two types of users other than gurus: </w:t>
       </w:r>
       <w:r>
         <w:rPr>
@@ -3800,7 +3816,7 @@
           <w:sz w:val="18"/>
           <w:lang w:val="en-US"/>
         </w:rPr>
-        <w:t>. The former are always participants in the Room while the latter can be both participants or just «viewers». Gurus create authorized users in the Admin’s interface.</w:t>
+        <w:t>. The former are always participants in the Room, while the latter can be both participants or just «viewers». Gurus create authorized users in the Admin’s interface.</w:t>
       </w:r>
     </w:p>
     <w:p>
@@ -3876,7 +3892,21 @@
           <w:sz w:val="18"/>
           <w:lang w:val="en-US"/>
         </w:rPr>
-        <w:t>A new user is always created with a random 4-digit name. To change it, click on this code and type in a normal name like “John” or “Peter”, then hit the key “Enter”.</w:t>
+        <w:t xml:space="preserve">A new user is always created with a random 4-digit name. To change it, click on this code and type in a normal name like “John” or “Peter”, then </w:t>
+      </w:r>
+      <w:r>
+        <w:rPr>
+          <w:sz w:val="18"/>
+          <w:lang w:val="en-US"/>
+        </w:rPr>
+        <w:t>click</w:t>
+      </w:r>
+      <w:r>
+        <w:rPr>
+          <w:sz w:val="18"/>
+          <w:lang w:val="en-US"/>
+        </w:rPr>
+        <w:t xml:space="preserve"> the key “Enter”.</w:t>
       </w:r>
     </w:p>
     <w:p>
@@ -3906,7 +3936,21 @@
           <w:sz w:val="18"/>
           <w:lang w:val="en-US"/>
         </w:rPr>
-        <w:t xml:space="preserve">When a new user is created, a login (number) and a 6-digit random password are created automatically. This pair can not be changed. In case a user’s password was compromised, the guru must </w:t>
+        <w:t xml:space="preserve">When a new user is created, </w:t>
+      </w:r>
+      <w:r>
+        <w:rPr>
+          <w:sz w:val="18"/>
+          <w:lang w:val="en-US"/>
+        </w:rPr>
+        <w:t>its</w:t>
+      </w:r>
+      <w:r>
+        <w:rPr>
+          <w:sz w:val="18"/>
+          <w:lang w:val="en-US"/>
+        </w:rPr>
+        <w:t xml:space="preserve"> login (number) and a 6-digit random password are created automatically. This pair can not be changed. In case a user’s password was compromised, the guru must </w:t>
       </w:r>
       <w:r>
         <w:rPr>
@@ -3922,7 +3966,35 @@
           <w:sz w:val="18"/>
           <w:lang w:val="en-US"/>
         </w:rPr>
-        <w:t xml:space="preserve"> this user and re-create it with a new pair of login/password. Then the guru will pass the new login/password to the user for whom they are made.</w:t>
+        <w:t xml:space="preserve"> this user and re-create it with a new pair of login/</w:t>
+      </w:r>
+      <w:r>
+        <w:rPr>
+          <w:sz w:val="18"/>
+          <w:lang w:val="en-US"/>
+        </w:rPr>
+        <w:t xml:space="preserve">random </w:t>
+      </w:r>
+      <w:r>
+        <w:rPr>
+          <w:sz w:val="18"/>
+          <w:lang w:val="en-US"/>
+        </w:rPr>
+        <w:t xml:space="preserve">password. Then the guru will pass the new login/password to the user for whom they </w:t>
+      </w:r>
+      <w:r>
+        <w:rPr>
+          <w:sz w:val="18"/>
+          <w:lang w:val="en-US"/>
+        </w:rPr>
+        <w:t>were</w:t>
+      </w:r>
+      <w:r>
+        <w:rPr>
+          <w:sz w:val="18"/>
+          <w:lang w:val="en-US"/>
+        </w:rPr>
+        <w:t xml:space="preserve"> made.</w:t>
       </w:r>
     </w:p>
     <w:p>
@@ -3998,7 +4070,21 @@
           <w:sz w:val="18"/>
           <w:lang w:val="en-US"/>
         </w:rPr>
-        <w:t>Gurus can lock the Room’s door, and then only this Room’s authorized users will be able to enter it. Guest cannot enter the room when the door is “</w:t>
+        <w:t xml:space="preserve">Gurus can lock the Room’s door, and then only </w:t>
+      </w:r>
+      <w:r>
+        <w:rPr>
+          <w:sz w:val="18"/>
+          <w:lang w:val="en-US"/>
+        </w:rPr>
+        <w:t>they and</w:t>
+      </w:r>
+      <w:r>
+        <w:rPr>
+          <w:sz w:val="18"/>
+          <w:lang w:val="en-US"/>
+        </w:rPr>
+        <w:t xml:space="preserve"> this Room’s authorized users will be able to enter it. Guest cannot enter the room when the door is “</w:t>
       </w:r>
       <w:r>
         <w:rPr>
@@ -4044,7 +4130,21 @@
           <w:sz w:val="18"/>
           <w:lang w:val="en-US"/>
         </w:rPr>
-        <w:t>Guru’s having selected “</w:t>
+        <w:t xml:space="preserve">Guru’s having selected </w:t>
+      </w:r>
+      <w:r>
+        <w:rPr>
+          <w:sz w:val="18"/>
+          <w:lang w:val="en-US"/>
+        </w:rPr>
+        <w:t xml:space="preserve">the door mode </w:t>
+      </w:r>
+      <w:r>
+        <w:rPr>
+          <w:sz w:val="18"/>
+          <w:lang w:val="en-US"/>
+        </w:rPr>
+        <w:t>“</w:t>
       </w:r>
       <w:r>
         <w:rPr>
@@ -4181,7 +4281,21 @@
           <w:sz w:val="18"/>
           <w:lang w:val="en-US"/>
         </w:rPr>
-        <w:t>Guru’s having selected the mode “</w:t>
+        <w:t xml:space="preserve">Guru’s having selected the </w:t>
+      </w:r>
+      <w:r>
+        <w:rPr>
+          <w:sz w:val="18"/>
+          <w:lang w:val="en-US"/>
+        </w:rPr>
+        <w:t xml:space="preserve">door </w:t>
+      </w:r>
+      <w:r>
+        <w:rPr>
+          <w:sz w:val="18"/>
+          <w:lang w:val="en-US"/>
+        </w:rPr>
+        <w:t>mode “</w:t>
       </w:r>
       <w:r>
         <w:rPr>
@@ -4382,7 +4496,35 @@
           <w:sz w:val="18"/>
           <w:lang w:val="en-US"/>
         </w:rPr>
-        <w:t xml:space="preserve">: in the field ”..code?” type the 4-digit code that you see in the picture above it, and then hit the right button. “Captcha” is a tool to protect the Room against bots. </w:t>
+        <w:t xml:space="preserve">: in the field ”..code?” type the 4-digit code that you see in the picture above </w:t>
+      </w:r>
+      <w:r>
+        <w:rPr>
+          <w:sz w:val="18"/>
+          <w:lang w:val="en-US"/>
+        </w:rPr>
+        <w:t>it</w:t>
+      </w:r>
+      <w:r>
+        <w:rPr>
+          <w:sz w:val="18"/>
+          <w:lang w:val="en-US"/>
+        </w:rPr>
+        <w:t xml:space="preserve">, and then </w:t>
+      </w:r>
+      <w:r>
+        <w:rPr>
+          <w:sz w:val="18"/>
+          <w:lang w:val="en-US"/>
+        </w:rPr>
+        <w:t>click</w:t>
+      </w:r>
+      <w:r>
+        <w:rPr>
+          <w:sz w:val="18"/>
+          <w:lang w:val="en-US"/>
+        </w:rPr>
+        <w:t xml:space="preserve"> the right button. “Captcha” is a tool to protect the Room against bots. </w:t>
       </w:r>
       <w:r>
         <w:rPr>
@@ -4398,7 +4540,28 @@
           <w:sz w:val="18"/>
           <w:lang w:val="en-US"/>
         </w:rPr>
-        <w:t xml:space="preserve"> uses its own simple “captcha”, one which you don’t lose time with. And it can be even omitted, if the guru selects the G</w:t>
+        <w:t xml:space="preserve"> uses its own simple “captcha”, one which you </w:t>
+      </w:r>
+      <w:r>
+        <w:rPr>
+          <w:sz w:val="18"/>
+          <w:lang w:val="en-US"/>
+        </w:rPr>
+        <w:t>save your</w:t>
+      </w:r>
+      <w:r>
+        <w:rPr>
+          <w:sz w:val="18"/>
+          <w:lang w:val="en-US"/>
+        </w:rPr>
+        <w:t xml:space="preserve"> time with. And it can be even omitted, if the guru selects the </w:t>
+      </w:r>
+      <w:r>
+        <w:rPr>
+          <w:sz w:val="18"/>
+          <w:lang w:val="en-US"/>
+        </w:rPr>
+        <w:t>g</w:t>
       </w:r>
       <w:r>
         <w:rPr>
@@ -4584,7 +4747,21 @@
           <w:sz w:val="18"/>
           <w:lang w:val="en-US"/>
         </w:rPr>
-        <w:t>” - you will type in “</w:t>
+        <w:t xml:space="preserve">” - you </w:t>
+      </w:r>
+      <w:r>
+        <w:rPr>
+          <w:sz w:val="18"/>
+          <w:lang w:val="en-US"/>
+        </w:rPr>
+        <w:t>have to</w:t>
+      </w:r>
+      <w:r>
+        <w:rPr>
+          <w:sz w:val="18"/>
+          <w:lang w:val="en-US"/>
+        </w:rPr>
+        <w:t xml:space="preserve"> type in “</w:t>
       </w:r>
       <w:r>
         <w:rPr>
@@ -4654,7 +4831,21 @@
           <w:sz w:val="18"/>
           <w:lang w:val="en-US"/>
         </w:rPr>
-        <w:t>”. Make sure the left selector is set to this position. Then click the right selector and change from “</w:t>
+        <w:t xml:space="preserve">”. Make sure the left selector is set to this position. Then click </w:t>
+      </w:r>
+      <w:r>
+        <w:rPr>
+          <w:sz w:val="18"/>
+          <w:lang w:val="en-US"/>
+        </w:rPr>
+        <w:t xml:space="preserve">on </w:t>
+      </w:r>
+      <w:r>
+        <w:rPr>
+          <w:sz w:val="18"/>
+          <w:lang w:val="en-US"/>
+        </w:rPr>
+        <w:t>the right selector and change from “</w:t>
       </w:r>
       <w:r>
         <w:rPr>
@@ -4720,14 +4911,46 @@
           <w:sz w:val="18"/>
           <w:lang w:val="en-US"/>
         </w:rPr>
-        <w:t>where you’ve already been authorized as guru</w:t>
-      </w:r>
-      <w:r>
-        <w:rPr>
-          <w:sz w:val="18"/>
-          <w:lang w:val="en-US"/>
-        </w:rPr>
-        <w:t>. The page will now look different (see below): this is the guest mode. No captcha required, just click on this screen to enter the Room</w:t>
+        <w:t>where you’</w:t>
+      </w:r>
+      <w:r>
+        <w:rPr>
+          <w:b w:val="false"/>
+          <w:bCs w:val="false"/>
+          <w:sz w:val="18"/>
+          <w:lang w:val="en-US"/>
+        </w:rPr>
+        <w:t>re</w:t>
+      </w:r>
+      <w:r>
+        <w:rPr>
+          <w:b w:val="false"/>
+          <w:bCs w:val="false"/>
+          <w:sz w:val="18"/>
+          <w:lang w:val="en-US"/>
+        </w:rPr>
+        <w:t xml:space="preserve"> already authorized as guru</w:t>
+      </w:r>
+      <w:r>
+        <w:rPr>
+          <w:sz w:val="18"/>
+          <w:lang w:val="en-US"/>
+        </w:rPr>
+        <w:t xml:space="preserve">. The </w:t>
+      </w:r>
+      <w:r>
+        <w:rPr>
+          <w:sz w:val="18"/>
+          <w:lang w:val="en-US"/>
+        </w:rPr>
+        <w:t xml:space="preserve">start </w:t>
+      </w:r>
+      <w:r>
+        <w:rPr>
+          <w:sz w:val="18"/>
+          <w:lang w:val="en-US"/>
+        </w:rPr>
+        <w:t>page will now look different (see below): this is the guest mode. No captcha required, just click on this screen to enter the Room</w:t>
       </w:r>
       <w:r>
         <w:rPr>
@@ -4914,7 +5137,21 @@
           <w:sz w:val="18"/>
           <w:lang w:val="en-US"/>
         </w:rPr>
-        <w:t>You may ask – if there is no captcha now, nowhere to type in the login and password? Obviously, the guru must set the access mode to “</w:t>
+        <w:t xml:space="preserve">You may ask – if there is no captcha now, </w:t>
+      </w:r>
+      <w:r>
+        <w:rPr>
+          <w:sz w:val="18"/>
+          <w:lang w:val="en-US"/>
+        </w:rPr>
+        <w:t xml:space="preserve">then </w:t>
+      </w:r>
+      <w:r>
+        <w:rPr>
+          <w:sz w:val="18"/>
+          <w:lang w:val="en-US"/>
+        </w:rPr>
+        <w:t>where to type in the login and password? Obviously, the guru must set the access mode to “</w:t>
       </w:r>
       <w:r>
         <w:rPr>
@@ -4930,7 +5167,100 @@
           <w:sz w:val="18"/>
           <w:lang w:val="en-US"/>
         </w:rPr>
-        <w:t>”, then get authorized in the Room as the guru, and also let in other authorized users with their login and password, – and after that change the mode to “</w:t>
+        <w:t xml:space="preserve">”, then </w:t>
+      </w:r>
+      <w:r>
+        <w:rPr>
+          <w:sz w:val="18"/>
+          <w:lang w:val="en-US"/>
+        </w:rPr>
+        <w:t>log</w:t>
+      </w:r>
+      <w:r>
+        <w:rPr>
+          <w:sz w:val="18"/>
+          <w:lang w:val="en-US"/>
+        </w:rPr>
+        <w:t xml:space="preserve"> in </w:t>
+      </w:r>
+      <w:r>
+        <w:rPr>
+          <w:sz w:val="18"/>
+          <w:lang w:val="en-US"/>
+        </w:rPr>
+        <w:t>a</w:t>
+      </w:r>
+      <w:r>
+        <w:rPr>
+          <w:sz w:val="18"/>
+          <w:lang w:val="en-US"/>
+        </w:rPr>
+        <w:t>s the guru, and also let in other authorized users with their login</w:t>
+      </w:r>
+      <w:r>
+        <w:rPr>
+          <w:sz w:val="18"/>
+          <w:lang w:val="en-US"/>
+        </w:rPr>
+        <w:t>s</w:t>
+      </w:r>
+      <w:r>
+        <w:rPr>
+          <w:sz w:val="18"/>
+          <w:lang w:val="en-US"/>
+        </w:rPr>
+        <w:t xml:space="preserve"> and password</w:t>
+      </w:r>
+      <w:r>
+        <w:rPr>
+          <w:sz w:val="18"/>
+          <w:lang w:val="en-US"/>
+        </w:rPr>
+        <w:t>s</w:t>
+      </w:r>
+      <w:r>
+        <w:rPr>
+          <w:sz w:val="18"/>
+          <w:lang w:val="en-US"/>
+        </w:rPr>
+        <w:t xml:space="preserve">, – and </w:t>
+      </w:r>
+      <w:r>
+        <w:rPr>
+          <w:i/>
+          <w:iCs/>
+          <w:sz w:val="18"/>
+          <w:lang w:val="en-US"/>
+        </w:rPr>
+        <w:t>only</w:t>
+      </w:r>
+      <w:r>
+        <w:rPr>
+          <w:sz w:val="18"/>
+          <w:lang w:val="en-US"/>
+        </w:rPr>
+        <w:t xml:space="preserve"> </w:t>
+      </w:r>
+      <w:r>
+        <w:rPr>
+          <w:sz w:val="18"/>
+          <w:lang w:val="en-US"/>
+        </w:rPr>
+        <w:t xml:space="preserve">after that change the </w:t>
+      </w:r>
+      <w:r>
+        <w:rPr>
+          <w:sz w:val="18"/>
+          <w:lang w:val="en-US"/>
+        </w:rPr>
+        <w:t xml:space="preserve">access </w:t>
+      </w:r>
+      <w:r>
+        <w:rPr>
+          <w:sz w:val="18"/>
+          <w:lang w:val="en-US"/>
+        </w:rPr>
+        <w:t>mode to “</w:t>
       </w:r>
       <w:r>
         <w:rPr>
@@ -5040,7 +5370,21 @@
           <w:sz w:val="18"/>
           <w:lang w:val="en-US"/>
         </w:rPr>
-        <w:t>Gurus can chat with other authorized users in a protected chat inside the Admin’s interface – find “TO CHAT” in the main guru’s window and click it:</w:t>
+        <w:t xml:space="preserve">Gurus can chat with other authorized users in a protected chat inside the Admin’s interface – find “TO CHAT” in the main guru’s window and click </w:t>
+      </w:r>
+      <w:r>
+        <w:rPr>
+          <w:sz w:val="18"/>
+          <w:lang w:val="en-US"/>
+        </w:rPr>
+        <w:t>on this link</w:t>
+      </w:r>
+      <w:r>
+        <w:rPr>
+          <w:sz w:val="18"/>
+          <w:lang w:val="en-US"/>
+        </w:rPr>
+        <w:t>:</w:t>
       </w:r>
     </w:p>
     <w:p>
@@ -5123,7 +5467,63 @@
           <w:sz w:val="18"/>
           <w:lang w:val="en-US"/>
         </w:rPr>
-        <w:t xml:space="preserve">” button, and the other button (“scull”) will empty the chat. All authorized users for this Room can also enter the Admin’s interface with their login and password, see Paragraph 1.1.1 – “Log in to the Admin’s interface”, – but they can not be anywhere in it except for this chat, while gurus can return from the chat to their main window clicking on the link “GO TO CONTROLS”. </w:t>
+        <w:t xml:space="preserve">” button, and the other button (“scull”) will empty the </w:t>
+      </w:r>
+      <w:r>
+        <w:rPr>
+          <w:sz w:val="18"/>
+          <w:lang w:val="en-US"/>
+        </w:rPr>
+        <w:t xml:space="preserve">whole </w:t>
+      </w:r>
+      <w:r>
+        <w:rPr>
+          <w:sz w:val="18"/>
+          <w:lang w:val="en-US"/>
+        </w:rPr>
+        <w:t xml:space="preserve">chat. All authorized users </w:t>
+      </w:r>
+      <w:r>
+        <w:rPr>
+          <w:sz w:val="18"/>
+          <w:lang w:val="en-US"/>
+        </w:rPr>
+        <w:t>in</w:t>
+      </w:r>
+      <w:r>
+        <w:rPr>
+          <w:sz w:val="18"/>
+          <w:lang w:val="en-US"/>
+        </w:rPr>
+        <w:t xml:space="preserve"> this Room can also enter the Admin’s interface with their login and password, see Paragraph 1.1.1 – “Log in to the Admin’s interface”, – but they can not be anywhere </w:t>
+      </w:r>
+      <w:r>
+        <w:rPr>
+          <w:sz w:val="18"/>
+          <w:lang w:val="en-US"/>
+        </w:rPr>
+        <w:t>e</w:t>
+      </w:r>
+      <w:r>
+        <w:rPr>
+          <w:sz w:val="18"/>
+          <w:lang w:val="en-US"/>
+        </w:rPr>
+        <w:t xml:space="preserve">xcept this chat, while gurus can return from the chat to their main window clicking on the link </w:t>
+      </w:r>
+      <w:r>
+        <w:rPr>
+          <w:sz w:val="18"/>
+          <w:lang w:val="en-US"/>
+        </w:rPr>
+        <w:t xml:space="preserve">above: </w:t>
+      </w:r>
+      <w:r>
+        <w:rPr>
+          <w:sz w:val="18"/>
+          <w:lang w:val="en-US"/>
+        </w:rPr>
+        <w:t xml:space="preserve">“GO TO CONTROLS”. </w:t>
       </w:r>
     </w:p>
     <w:p>
@@ -5136,7 +5536,21 @@
           <w:sz w:val="18"/>
           <w:lang w:val="en-US"/>
         </w:rPr>
-        <w:t>Two buttons for deletion of the texts from the chat are only for gurus – there are no such buttons for other users. Two green arrows in the bottom of the page are for scrolling the chat.</w:t>
+        <w:t xml:space="preserve">Two buttons for deletion of the texts from the chat are only </w:t>
+      </w:r>
+      <w:r>
+        <w:rPr>
+          <w:sz w:val="18"/>
+          <w:lang w:val="en-US"/>
+        </w:rPr>
+        <w:t xml:space="preserve">there </w:t>
+      </w:r>
+      <w:r>
+        <w:rPr>
+          <w:sz w:val="18"/>
+          <w:lang w:val="en-US"/>
+        </w:rPr>
+        <w:t>for gurus – there are no such buttons for other users. Two green arrows in the bottom of the page are for scrolling the chat.</w:t>
       </w:r>
     </w:p>
     <w:p>
@@ -5289,7 +5703,49 @@
           <w:sz w:val="18"/>
           <w:lang w:val="en-US"/>
         </w:rPr>
-        <w:t xml:space="preserve"> from the main (or the only), or front camera, that the browser has found on your device: desktop, notebook, tablet or phone. Being an authorized user and not a guest, one can always switch video on/off. While guests can only switch their video on if there are free chairs left, (see Paragraph 5), or after being activated by gurus, see p. 7.1.5.  </w:t>
+        <w:t xml:space="preserve"> from the main (or the only), or front camera, that the browser has found on your device: desktop, notebook, tablet or phone. Being an authorized user and not a guest, one can always switch </w:t>
+      </w:r>
+      <w:r>
+        <w:rPr>
+          <w:sz w:val="18"/>
+          <w:lang w:val="en-US"/>
+        </w:rPr>
+        <w:t>one’s camera</w:t>
+      </w:r>
+      <w:r>
+        <w:rPr>
+          <w:sz w:val="18"/>
+          <w:lang w:val="en-US"/>
+        </w:rPr>
+        <w:t xml:space="preserve"> on/off. While guests can only switch their </w:t>
+      </w:r>
+      <w:r>
+        <w:rPr>
+          <w:sz w:val="18"/>
+          <w:lang w:val="en-US"/>
+        </w:rPr>
+        <w:t xml:space="preserve">cameras on </w:t>
+      </w:r>
+      <w:r>
+        <w:rPr>
+          <w:sz w:val="18"/>
+          <w:lang w:val="en-US"/>
+        </w:rPr>
+        <w:t xml:space="preserve">if there are free chairs left, (see Paragraph 5), or </w:t>
+      </w:r>
+      <w:r>
+        <w:rPr>
+          <w:sz w:val="18"/>
+          <w:lang w:val="en-US"/>
+        </w:rPr>
+        <w:t xml:space="preserve">upon having been </w:t>
+      </w:r>
+      <w:r>
+        <w:rPr>
+          <w:sz w:val="18"/>
+          <w:lang w:val="en-US"/>
+        </w:rPr>
+        <w:t xml:space="preserve">activated by gurus, see p. 7.1.5.  </w:t>
       </w:r>
     </w:p>
     <w:p>
@@ -5302,7 +5758,63 @@
           <w:sz w:val="18"/>
           <w:lang w:val="en-US"/>
         </w:rPr>
-        <w:t>Perhaps you know that your browser can switch your camera, or its microphone, only after receiving your permission to do so. So don’t worry if clicking on this menu button you receive requests from your browser to authorize switching your cameras or microphones on. Besides, many systems have special settings for permissions on web cameras, then if whatever you tried to switch on your camera in the Room was fruitless – try locate your system’s camera permissions in Settings, may be the problem lies there. For example, it’s often  the case with Android. Set your permissions for web camera and microphone to “On” in Settings, and then you can switch them on and off in the Room.</w:t>
+        <w:t>Perhaps you know that your browser can switch your camera</w:t>
+      </w:r>
+      <w:r>
+        <w:rPr>
+          <w:sz w:val="18"/>
+          <w:lang w:val="en-US"/>
+        </w:rPr>
+        <w:t>s</w:t>
+      </w:r>
+      <w:r>
+        <w:rPr>
+          <w:sz w:val="18"/>
+          <w:lang w:val="en-US"/>
+        </w:rPr>
+        <w:t>, or microphone</w:t>
+      </w:r>
+      <w:r>
+        <w:rPr>
+          <w:sz w:val="18"/>
+          <w:lang w:val="en-US"/>
+        </w:rPr>
+        <w:t>s</w:t>
+      </w:r>
+      <w:r>
+        <w:rPr>
+          <w:sz w:val="18"/>
+          <w:lang w:val="en-US"/>
+        </w:rPr>
+        <w:t xml:space="preserve">, only after receiving your permission to do so. So don’t worry if clicking on this menu button you receive requests from your browser to authorize switching your cameras or microphones on. Besides, many systems have special settings </w:t>
+      </w:r>
+      <w:r>
+        <w:rPr>
+          <w:sz w:val="18"/>
+          <w:lang w:val="en-US"/>
+        </w:rPr>
+        <w:t>with</w:t>
+      </w:r>
+      <w:r>
+        <w:rPr>
+          <w:sz w:val="18"/>
+          <w:lang w:val="en-US"/>
+        </w:rPr>
+        <w:t xml:space="preserve"> permissions </w:t>
+      </w:r>
+      <w:r>
+        <w:rPr>
+          <w:sz w:val="18"/>
+          <w:lang w:val="en-US"/>
+        </w:rPr>
+        <w:t>for</w:t>
+      </w:r>
+      <w:r>
+        <w:rPr>
+          <w:sz w:val="18"/>
+          <w:lang w:val="en-US"/>
+        </w:rPr>
+        <w:t xml:space="preserve"> web cameras, then if whatever you tried to switch on your camera in the Room was fruitless – try locate your system’s camera permissions in Settings, may be the problem lies there. For example, it’s often the case with Android. Set your permissions for web camera and microphone to “On” in Settings, and then you can switch them on and off in the Room.</w:t>
       </w:r>
     </w:p>
     <w:p>
@@ -5408,7 +5920,63 @@
           <w:sz w:val="18"/>
           <w:lang w:val="en-US"/>
         </w:rPr>
-        <w:t xml:space="preserve"> sound in the Room.  Which means you either allow all sound or disallow it. However you should remember that individual settings for each source of sound in the Room have more priority than this button. So if you have disallowed all sound with this button, then switched on a video’s sound (or your microphone), this latter action will overrun the former one. Or, having permitted </w:t>
+        <w:t xml:space="preserve"> sound in the Room.  Which means you either allow all sound or disallow it. However you should remember that individual settings for each </w:t>
+      </w:r>
+      <w:r>
+        <w:rPr>
+          <w:b w:val="false"/>
+          <w:bCs w:val="false"/>
+          <w:sz w:val="18"/>
+          <w:lang w:val="en-US"/>
+        </w:rPr>
+        <w:t xml:space="preserve">sound </w:t>
+      </w:r>
+      <w:r>
+        <w:rPr>
+          <w:b w:val="false"/>
+          <w:bCs w:val="false"/>
+          <w:sz w:val="18"/>
+          <w:lang w:val="en-US"/>
+        </w:rPr>
+        <w:t xml:space="preserve">source in the Room have more priority than this button. So if you have disallowed all sound </w:t>
+      </w:r>
+      <w:r>
+        <w:rPr>
+          <w:b w:val="false"/>
+          <w:bCs w:val="false"/>
+          <w:i/>
+          <w:iCs/>
+          <w:sz w:val="18"/>
+          <w:lang w:val="en-US"/>
+        </w:rPr>
+        <w:t>with this button</w:t>
+      </w:r>
+      <w:r>
+        <w:rPr>
+          <w:b w:val="false"/>
+          <w:bCs w:val="false"/>
+          <w:sz w:val="18"/>
+          <w:lang w:val="en-US"/>
+        </w:rPr>
+        <w:t xml:space="preserve">, then switched on a video’s sound (or your microphone), this latter </w:t>
+      </w:r>
+      <w:r>
+        <w:rPr>
+          <w:b w:val="false"/>
+          <w:bCs w:val="false"/>
+          <w:sz w:val="18"/>
+          <w:lang w:val="en-US"/>
+        </w:rPr>
+        <w:t>setting</w:t>
+      </w:r>
+      <w:r>
+        <w:rPr>
+          <w:b w:val="false"/>
+          <w:bCs w:val="false"/>
+          <w:sz w:val="18"/>
+          <w:lang w:val="en-US"/>
+        </w:rPr>
+        <w:t xml:space="preserve"> will overrun the former one. Or, having permitted </w:t>
       </w:r>
       <w:r>
         <w:rPr>
@@ -5426,7 +5994,43 @@
           <w:sz w:val="18"/>
           <w:lang w:val="en-US"/>
         </w:rPr>
-        <w:t xml:space="preserve"> sounds, and then muting one by one all except one – the result will be the same.</w:t>
+        <w:t xml:space="preserve"> sounds, then mut</w:t>
+      </w:r>
+      <w:r>
+        <w:rPr>
+          <w:b w:val="false"/>
+          <w:bCs w:val="false"/>
+          <w:sz w:val="18"/>
+          <w:lang w:val="en-US"/>
+        </w:rPr>
+        <w:t xml:space="preserve">e </w:t>
+      </w:r>
+      <w:r>
+        <w:rPr>
+          <w:b w:val="false"/>
+          <w:bCs w:val="false"/>
+          <w:sz w:val="18"/>
+          <w:lang w:val="en-US"/>
+        </w:rPr>
+        <w:t xml:space="preserve">one by one all </w:t>
+      </w:r>
+      <w:r>
+        <w:rPr>
+          <w:b w:val="false"/>
+          <w:bCs w:val="false"/>
+          <w:sz w:val="18"/>
+          <w:lang w:val="en-US"/>
+        </w:rPr>
+        <w:t xml:space="preserve">videos </w:t>
+      </w:r>
+      <w:r>
+        <w:rPr>
+          <w:b w:val="false"/>
+          <w:bCs w:val="false"/>
+          <w:sz w:val="18"/>
+          <w:lang w:val="en-US"/>
+        </w:rPr>
+        <w:t>except one – the result will be the same.</w:t>
       </w:r>
     </w:p>
     <w:p>
@@ -5587,6 +6191,22 @@
     <w:p>
       <w:pPr>
         <w:pStyle w:val="Normal"/>
+        <w:rPr>
+          <w:b w:val="false"/>
+          <w:b w:val="false"/>
+          <w:bCs w:val="false"/>
+          <w:sz w:val="18"/>
+          <w:szCs w:val="18"/>
+          <w:lang w:val="en-US"/>
+        </w:rPr>
+      </w:pPr>
+      <w:r>
+        <w:rPr/>
+      </w:r>
+    </w:p>
+    <w:p>
+      <w:pPr>
+        <w:pStyle w:val="Normal"/>
         <w:rPr/>
       </w:pPr>
       <w:r>
@@ -5867,7 +6487,107 @@
           <w:szCs w:val="18"/>
           <w:lang w:val="en-US"/>
         </w:rPr>
-        <w:t>In this mode, the participant’s camera is active, but sends no video, only its microphone can work. Everyone else in the Room will see this participant as a dark and empty square, with a name in the bottom; and if the microphone is also switched off, in the right bottom corner of the square there will be «X». Switching off video from your camera, you always send it to «audio-only» mode. Will the others in the Room be able to hear you or not depends on whether you microphone is on or off. Almost all web cameras have a microphone, and it is controlled separately from video, that is, video on/off, microphone on/off.</w:t>
+        <w:t>In this mode, the participant’s camera is active, but sends no video, only its microphone can work. Everyone else in the Room will see this participant’</w:t>
+      </w:r>
+      <w:r>
+        <w:rPr>
+          <w:b w:val="false"/>
+          <w:bCs w:val="false"/>
+          <w:sz w:val="18"/>
+          <w:szCs w:val="18"/>
+          <w:lang w:val="en-US"/>
+        </w:rPr>
+        <w:t>s square</w:t>
+      </w:r>
+      <w:r>
+        <w:rPr>
+          <w:b w:val="false"/>
+          <w:bCs w:val="false"/>
+          <w:sz w:val="18"/>
+          <w:szCs w:val="18"/>
+          <w:lang w:val="en-US"/>
+        </w:rPr>
+        <w:t xml:space="preserve"> as dark and empty, with </w:t>
+      </w:r>
+      <w:r>
+        <w:rPr>
+          <w:b w:val="false"/>
+          <w:bCs w:val="false"/>
+          <w:sz w:val="18"/>
+          <w:szCs w:val="18"/>
+          <w:lang w:val="en-US"/>
+        </w:rPr>
+        <w:t>the</w:t>
+      </w:r>
+      <w:r>
+        <w:rPr>
+          <w:b w:val="false"/>
+          <w:bCs w:val="false"/>
+          <w:sz w:val="18"/>
+          <w:szCs w:val="18"/>
+          <w:lang w:val="en-US"/>
+        </w:rPr>
+        <w:t xml:space="preserve"> name in the bottom; and if the microphone is also switched off, in the right bottom corner of the square there will be «X». Switching off video from your camera, you send it to </w:t>
+      </w:r>
+      <w:r>
+        <w:rPr>
+          <w:b w:val="false"/>
+          <w:bCs w:val="false"/>
+          <w:sz w:val="18"/>
+          <w:szCs w:val="18"/>
+          <w:lang w:val="en-US"/>
+        </w:rPr>
+        <w:t xml:space="preserve">the </w:t>
+      </w:r>
+      <w:r>
+        <w:rPr>
+          <w:b w:val="false"/>
+          <w:bCs w:val="false"/>
+          <w:sz w:val="18"/>
+          <w:szCs w:val="18"/>
+          <w:lang w:val="en-US"/>
+        </w:rPr>
+        <w:t xml:space="preserve">«audio-only» mode. Will the others in the Room be able to hear you or not depends on whether you microphone is on or off. Almost all web cameras </w:t>
+      </w:r>
+      <w:r>
+        <w:rPr>
+          <w:b w:val="false"/>
+          <w:bCs w:val="false"/>
+          <w:sz w:val="18"/>
+          <w:szCs w:val="18"/>
+          <w:lang w:val="en-US"/>
+        </w:rPr>
+        <w:t xml:space="preserve">come with a </w:t>
+      </w:r>
+      <w:r>
+        <w:rPr>
+          <w:b w:val="false"/>
+          <w:bCs w:val="false"/>
+          <w:sz w:val="18"/>
+          <w:szCs w:val="18"/>
+          <w:lang w:val="en-US"/>
+        </w:rPr>
+        <w:t xml:space="preserve">microphone, </w:t>
+      </w:r>
+      <w:r>
+        <w:rPr>
+          <w:b w:val="false"/>
+          <w:bCs w:val="false"/>
+          <w:sz w:val="18"/>
+          <w:szCs w:val="18"/>
+          <w:lang w:val="en-US"/>
+        </w:rPr>
+        <w:t>which</w:t>
+      </w:r>
+      <w:r>
+        <w:rPr>
+          <w:b w:val="false"/>
+          <w:bCs w:val="false"/>
+          <w:sz w:val="18"/>
+          <w:szCs w:val="18"/>
+          <w:lang w:val="en-US"/>
+        </w:rPr>
+        <w:t xml:space="preserve"> is controlled separately from video, that is, video on/off, microphone on/off.</w:t>
       </w:r>
     </w:p>
     <w:p>
@@ -5906,7 +6626,49 @@
           <w:szCs w:val="18"/>
           <w:lang w:val="en-US"/>
         </w:rPr>
-        <w:t>The last button in the main menu allows one to leave the Room. Clicking on it, a guest or a participant returns to the outside of the Room seeing the door or “click to enter” screen – depending on the access mode and presence of the “name“ cookie in the browser.</w:t>
+        <w:t xml:space="preserve">The last button in the main menu allows one to leave the Room. Clicking on it, a guest or a participant returns to the outside of the Room seeing the door or “click to enter” screen – depending on the </w:t>
+      </w:r>
+      <w:r>
+        <w:rPr>
+          <w:b w:val="false"/>
+          <w:bCs w:val="false"/>
+          <w:sz w:val="18"/>
+          <w:szCs w:val="18"/>
+          <w:lang w:val="en-US"/>
+        </w:rPr>
+        <w:t xml:space="preserve">Room’s </w:t>
+      </w:r>
+      <w:r>
+        <w:rPr>
+          <w:b w:val="false"/>
+          <w:bCs w:val="false"/>
+          <w:sz w:val="18"/>
+          <w:szCs w:val="18"/>
+          <w:lang w:val="en-US"/>
+        </w:rPr>
+        <w:t>access mode and presence of the “name“ cookie in the browser.</w:t>
+      </w:r>
+    </w:p>
+    <w:p>
+      <w:pPr>
+        <w:pStyle w:val="Normal"/>
+        <w:rPr>
+          <w:b w:val="false"/>
+          <w:b w:val="false"/>
+          <w:bCs w:val="false"/>
+          <w:sz w:val="18"/>
+          <w:szCs w:val="18"/>
+          <w:lang w:val="en-US"/>
+        </w:rPr>
+      </w:pPr>
+      <w:r>
+        <w:rPr>
+          <w:b w:val="false"/>
+          <w:bCs w:val="false"/>
+          <w:sz w:val="18"/>
+          <w:szCs w:val="18"/>
+          <w:lang w:val="en-US"/>
+        </w:rPr>
       </w:r>
     </w:p>
     <w:p>
@@ -6076,7 +6838,67 @@
           <w:szCs w:val="18"/>
           <w:lang w:val="en-US"/>
         </w:rPr>
-        <w:t>Everyone in the Room: gurus, authorized users, guests, including “viewers” - can control the sound from each of the sources. Basically, they can mute and unmute each source; this is done by clicking on the icon in the right bottom corner of each square, on the right of the name (see picture above). Depending on whose camera it is and what is its current setting, this icon can be one of the following four variants: “speaker”, “crossed-out speaker”, “microphone” and “X” - meaning, a) this video’s sound is “on”, b) or it’s “off”, c) your microphone is “on”, d) microphone (yours or that of another participant) is “off”. Clicking on the icon toggles the sound mode, except when “X” means, the microphone of another participant is “off” (as the fourth from the left in this picture), a situation you can not change other than speaking or writing to the person directly.</w:t>
+        <w:t xml:space="preserve">Everyone in the Room: gurus, authorized users, guests, including “viewers” - can control the sound from each of the sources. Basically, they can mute and unmute each source; this is done by clicking on the icon in the right bottom corner of each square, on the right of the name (see picture above). Depending on whose camera it is and what is its current setting, this icon can be one of the following four: “speaker”, “crossed-out speaker”, “microphone” and “X” - meaning, a) this video’s sound is “on”, b) it’s “off”, c) your microphone is “on”, d) </w:t>
+      </w:r>
+      <w:r>
+        <w:rPr>
+          <w:b w:val="false"/>
+          <w:bCs w:val="false"/>
+          <w:sz w:val="18"/>
+          <w:szCs w:val="18"/>
+          <w:lang w:val="en-US"/>
+        </w:rPr>
+        <w:t xml:space="preserve">the </w:t>
+      </w:r>
+      <w:r>
+        <w:rPr>
+          <w:b w:val="false"/>
+          <w:bCs w:val="false"/>
+          <w:sz w:val="18"/>
+          <w:szCs w:val="18"/>
+          <w:lang w:val="en-US"/>
+        </w:rPr>
+        <w:t xml:space="preserve">microphone (yours or that of another participant) is “off”. Clicking on the icon toggles the sound mode, except when “X” means, the microphone of another participant is “off” (as </w:t>
+      </w:r>
+      <w:r>
+        <w:rPr>
+          <w:b w:val="false"/>
+          <w:bCs w:val="false"/>
+          <w:sz w:val="18"/>
+          <w:szCs w:val="18"/>
+          <w:lang w:val="en-US"/>
+        </w:rPr>
+        <w:t xml:space="preserve">shown </w:t>
+      </w:r>
+      <w:r>
+        <w:rPr>
+          <w:b w:val="false"/>
+          <w:bCs w:val="false"/>
+          <w:sz w:val="18"/>
+          <w:szCs w:val="18"/>
+          <w:lang w:val="en-US"/>
+        </w:rPr>
+        <w:t xml:space="preserve">in this picture), a situation you can not change </w:t>
+      </w:r>
+      <w:r>
+        <w:rPr>
+          <w:b w:val="false"/>
+          <w:bCs w:val="false"/>
+          <w:sz w:val="18"/>
+          <w:szCs w:val="18"/>
+          <w:lang w:val="en-US"/>
+        </w:rPr>
+        <w:t>but</w:t>
+      </w:r>
+      <w:r>
+        <w:rPr>
+          <w:b w:val="false"/>
+          <w:bCs w:val="false"/>
+          <w:sz w:val="18"/>
+          <w:szCs w:val="18"/>
+          <w:lang w:val="en-US"/>
+        </w:rPr>
+        <w:t xml:space="preserve"> speaking or writing to the person directly.</w:t>
       </w:r>
     </w:p>
     <w:p>
@@ -6092,7 +6914,27 @@
           <w:szCs w:val="18"/>
           <w:lang w:val="en-US"/>
         </w:rPr>
-        <w:t>In most browsers (except on Apple devices) clicking on the sound icon opens the volume control in the left corner of the square, by moving which one can increase and decrease the volume of sound from this particular source.</w:t>
+        <w:t xml:space="preserve">In most browsers (except on Apple devices) clicking on the sound icon opens the volume control in the left corner of the square, by moving which one can increase </w:t>
+      </w:r>
+      <w:r>
+        <w:rPr>
+          <w:b w:val="false"/>
+          <w:bCs w:val="false"/>
+          <w:sz w:val="18"/>
+          <w:szCs w:val="18"/>
+          <w:lang w:val="en-US"/>
+        </w:rPr>
+        <w:t>or</w:t>
+      </w:r>
+      <w:r>
+        <w:rPr>
+          <w:b w:val="false"/>
+          <w:bCs w:val="false"/>
+          <w:sz w:val="18"/>
+          <w:szCs w:val="18"/>
+          <w:lang w:val="en-US"/>
+        </w:rPr>
+        <w:t xml:space="preserve"> decrease the volume of sound from this particular source.</w:t>
       </w:r>
     </w:p>
     <w:p>
@@ -6131,7 +6973,47 @@
           <w:szCs w:val="18"/>
           <w:lang w:val="en-US"/>
         </w:rPr>
-        <w:t>All users can write short comments to videos, both their own and those of other users except gurus. Click on the letter «A» inside the blue (own) or red (others) circle in the top right corner of the square. These comments or “annotations” are not saved and are shown above the square only while the camera’s state has not changed.</w:t>
+        <w:t xml:space="preserve">All users can write short comments to videos, both their own and those of other users except gurus. Click on the letter «A» inside the blue (own) or red (others) circle in the top right corner of the square. These comments or “annotations” are not saved and are shown above the square only while </w:t>
+      </w:r>
+      <w:r>
+        <w:rPr>
+          <w:b w:val="false"/>
+          <w:bCs w:val="false"/>
+          <w:sz w:val="18"/>
+          <w:szCs w:val="18"/>
+          <w:lang w:val="en-US"/>
+        </w:rPr>
+        <w:t>its</w:t>
+      </w:r>
+      <w:r>
+        <w:rPr>
+          <w:b w:val="false"/>
+          <w:bCs w:val="false"/>
+          <w:sz w:val="18"/>
+          <w:szCs w:val="18"/>
+          <w:lang w:val="en-US"/>
+        </w:rPr>
+        <w:t xml:space="preserve"> </w:t>
+      </w:r>
+      <w:r>
+        <w:rPr>
+          <w:b w:val="false"/>
+          <w:bCs w:val="false"/>
+          <w:sz w:val="18"/>
+          <w:szCs w:val="18"/>
+          <w:lang w:val="en-US"/>
+        </w:rPr>
+        <w:t>video</w:t>
+      </w:r>
+      <w:r>
+        <w:rPr>
+          <w:b w:val="false"/>
+          <w:bCs w:val="false"/>
+          <w:sz w:val="18"/>
+          <w:szCs w:val="18"/>
+          <w:lang w:val="en-US"/>
+        </w:rPr>
+        <w:t xml:space="preserve"> state has not changed.</w:t>
       </w:r>
     </w:p>
     <w:p>
@@ -6214,7 +7096,49 @@
           <w:szCs w:val="18"/>
           <w:lang w:val="en-US"/>
         </w:rPr>
-        <w:t xml:space="preserve"> and the «Select File» button appears on the right. Select an MP4 file and click on the button «video control» - which is the fifth one in the main menu. You will see that the selected file started playing in your square silently. You may choose to make it silent </w:t>
+        <w:t xml:space="preserve"> and the «Select File» button appears on the right. Select an MP4 file and click on the button «video control» - which is the fifth one in the main menu. You will see that the selected file started playing in your square </w:t>
+      </w:r>
+      <w:r>
+        <w:rPr>
+          <w:b w:val="false"/>
+          <w:bCs w:val="false"/>
+          <w:sz w:val="18"/>
+          <w:szCs w:val="18"/>
+          <w:lang w:val="en-US"/>
+        </w:rPr>
+        <w:t>-</w:t>
+      </w:r>
+      <w:r>
+        <w:rPr>
+          <w:b w:val="false"/>
+          <w:bCs w:val="false"/>
+          <w:sz w:val="18"/>
+          <w:szCs w:val="18"/>
+          <w:lang w:val="en-US"/>
+        </w:rPr>
+        <w:t xml:space="preserve"> </w:t>
+      </w:r>
+      <w:r>
+        <w:rPr>
+          <w:b w:val="false"/>
+          <w:bCs w:val="false"/>
+          <w:i/>
+          <w:iCs/>
+          <w:sz w:val="18"/>
+          <w:szCs w:val="18"/>
+          <w:lang w:val="en-US"/>
+        </w:rPr>
+        <w:t>silently</w:t>
+      </w:r>
+      <w:r>
+        <w:rPr>
+          <w:b w:val="false"/>
+          <w:bCs w:val="false"/>
+          <w:sz w:val="18"/>
+          <w:szCs w:val="18"/>
+          <w:lang w:val="en-US"/>
+        </w:rPr>
+        <w:t xml:space="preserve">. You may choose to make it silent </w:t>
       </w:r>
       <w:r>
         <w:rPr>
@@ -6234,7 +7158,47 @@
           <w:szCs w:val="18"/>
           <w:lang w:val="en-US"/>
         </w:rPr>
-        <w:t xml:space="preserve">mute its sound with a small button inside the video – other than the sound button-indicator we were describing above! — but a small “speaker” </w:t>
+        <w:t xml:space="preserve">mute its sound with a small button inside the video – </w:t>
+      </w:r>
+      <w:r>
+        <w:rPr>
+          <w:b w:val="false"/>
+          <w:bCs w:val="false"/>
+          <w:sz w:val="18"/>
+          <w:szCs w:val="18"/>
+          <w:lang w:val="en-US"/>
+        </w:rPr>
+        <w:t>not</w:t>
+      </w:r>
+      <w:r>
+        <w:rPr>
+          <w:b w:val="false"/>
+          <w:bCs w:val="false"/>
+          <w:sz w:val="18"/>
+          <w:szCs w:val="18"/>
+          <w:lang w:val="en-US"/>
+        </w:rPr>
+        <w:t xml:space="preserve"> the sound button-indicator we were describing </w:t>
+      </w:r>
+      <w:r>
+        <w:rPr>
+          <w:b w:val="false"/>
+          <w:bCs w:val="false"/>
+          <w:sz w:val="18"/>
+          <w:szCs w:val="18"/>
+          <w:lang w:val="en-US"/>
+        </w:rPr>
+        <w:t>earlier</w:t>
+      </w:r>
+      <w:r>
+        <w:rPr>
+          <w:b w:val="false"/>
+          <w:bCs w:val="false"/>
+          <w:sz w:val="18"/>
+          <w:szCs w:val="18"/>
+          <w:lang w:val="en-US"/>
+        </w:rPr>
+        <w:t xml:space="preserve">! — but a small “speaker” </w:t>
       </w:r>
       <w:r>
         <w:rPr>
@@ -6254,7 +7218,27 @@
           <w:szCs w:val="18"/>
           <w:lang w:val="en-US"/>
         </w:rPr>
-        <w:t xml:space="preserve"> your video, in its bottom panel which is only visible after pointing the mouse cursor on the video. </w:t>
+        <w:t xml:space="preserve"> your video, in its bottom panel which is only visible </w:t>
+      </w:r>
+      <w:r>
+        <w:rPr>
+          <w:b w:val="false"/>
+          <w:bCs w:val="false"/>
+          <w:sz w:val="18"/>
+          <w:szCs w:val="18"/>
+          <w:lang w:val="en-US"/>
+        </w:rPr>
+        <w:t>when</w:t>
+      </w:r>
+      <w:r>
+        <w:rPr>
+          <w:b w:val="false"/>
+          <w:bCs w:val="false"/>
+          <w:sz w:val="18"/>
+          <w:szCs w:val="18"/>
+          <w:lang w:val="en-US"/>
+        </w:rPr>
+        <w:t xml:space="preserve"> pointing the mouse cursor on the video. </w:t>
       </w:r>
       <w:r>
         <w:rPr>
@@ -6314,7 +7298,67 @@
           <w:szCs w:val="18"/>
           <w:lang w:val="en-US"/>
         </w:rPr>
-        <w:t xml:space="preserve">  - it means only, that the network connection from your browser to the Room has been broken, and this file is not playing any more for others, and you have to stop it with “video control” button and start again, or may be even leave the Room and re-enter. To stop playing the file, click the «video control» button - its color changes back from orange to transparent. You may also pause playing the MP4 file with a small button in the panel inside the video (as described earlier).</w:t>
+        <w:t xml:space="preserve">  - it means only, that the network connection from your browser to the Room has been broken, and this file is not playing any more for others, </w:t>
+      </w:r>
+      <w:r>
+        <w:rPr>
+          <w:b w:val="false"/>
+          <w:bCs w:val="false"/>
+          <w:sz w:val="18"/>
+          <w:szCs w:val="18"/>
+          <w:lang w:val="en-US"/>
+        </w:rPr>
+        <w:t>so</w:t>
+      </w:r>
+      <w:r>
+        <w:rPr>
+          <w:b w:val="false"/>
+          <w:bCs w:val="false"/>
+          <w:sz w:val="18"/>
+          <w:szCs w:val="18"/>
+          <w:lang w:val="en-US"/>
+        </w:rPr>
+        <w:t xml:space="preserve"> you </w:t>
+      </w:r>
+      <w:r>
+        <w:rPr>
+          <w:b w:val="false"/>
+          <w:bCs w:val="false"/>
+          <w:sz w:val="18"/>
+          <w:szCs w:val="18"/>
+          <w:lang w:val="en-US"/>
+        </w:rPr>
+        <w:t>may</w:t>
+      </w:r>
+      <w:r>
+        <w:rPr>
+          <w:b w:val="false"/>
+          <w:bCs w:val="false"/>
+          <w:sz w:val="18"/>
+          <w:szCs w:val="18"/>
+          <w:lang w:val="en-US"/>
+        </w:rPr>
+        <w:t xml:space="preserve"> stop it with “video control” button and start again, or may even leave the Room and re-enter, </w:t>
+      </w:r>
+      <w:r>
+        <w:rPr>
+          <w:b w:val="false"/>
+          <w:bCs w:val="false"/>
+          <w:sz w:val="18"/>
+          <w:szCs w:val="18"/>
+          <w:lang w:val="en-US"/>
+        </w:rPr>
+        <w:t>to make sure your new connection is good</w:t>
+      </w:r>
+      <w:r>
+        <w:rPr>
+          <w:b w:val="false"/>
+          <w:bCs w:val="false"/>
+          <w:sz w:val="18"/>
+          <w:szCs w:val="18"/>
+          <w:lang w:val="en-US"/>
+        </w:rPr>
+        <w:t>. To stop playing the file, click the «video control» button - its color changes back from orange to transparent. You may also pause playing the MP4 file with a small button in the panel inside the video (as described earlier).</w:t>
       </w:r>
     </w:p>
     <w:p>
@@ -6406,7 +7450,27 @@
           <w:szCs w:val="18"/>
           <w:lang w:val="en-US"/>
         </w:rPr>
-        <w:t>. Then click the «video control» button in the main menu – a small window will appear, suggesting you should choose the window (or the whole desktop?), that you’d like to share. Confirm your selection, and you should see the selected window (or desktop) appear small in your square — make sure the screen sharing started by clicking on it. By default, the microphone from your main camera becomes active, so that you may comment on what is going on in the screen you’re sharing, and everyone in the Room will hear you. To stop the Share Screen, click again on the«video control» button – its color will change back from orange to transparent.</w:t>
+        <w:t xml:space="preserve">. Then click the «video control» button in the main menu – a small window will appear, suggesting you should choose the window (or the whole desktop?), that you’d like to share. Confirm your selection, and you should see the selected window (or desktop) appear small in your square — make sure the screen sharing </w:t>
+      </w:r>
+      <w:r>
+        <w:rPr>
+          <w:b w:val="false"/>
+          <w:bCs w:val="false"/>
+          <w:sz w:val="18"/>
+          <w:szCs w:val="18"/>
+          <w:lang w:val="en-US"/>
+        </w:rPr>
+        <w:t xml:space="preserve">was </w:t>
+      </w:r>
+      <w:r>
+        <w:rPr>
+          <w:b w:val="false"/>
+          <w:bCs w:val="false"/>
+          <w:sz w:val="18"/>
+          <w:szCs w:val="18"/>
+          <w:lang w:val="en-US"/>
+        </w:rPr>
+        <w:t>started by clicking on it. By default, the microphone from your main camera becomes active, so you may comment on what is going on in the screen you’re sharing, and everyone in the Room will hear you. To stop the Share Screen, click again on the«video control» button – its color will change back from orange to transparent.</w:t>
       </w:r>
     </w:p>
     <w:p>
@@ -6445,217 +7509,7 @@
           <w:szCs w:val="18"/>
           <w:lang w:val="en-US"/>
         </w:rPr>
-        <w:t xml:space="preserve">A guru can send any of the videos played in the Room into </w:t>
-      </w:r>
-      <w:r>
-        <w:rPr>
-          <w:b w:val="false"/>
-          <w:bCs w:val="false"/>
-          <w:sz w:val="18"/>
-          <w:szCs w:val="18"/>
-          <w:lang w:val="en-US"/>
-        </w:rPr>
-        <w:t xml:space="preserve">«Cinema» </w:t>
-      </w:r>
-      <w:r>
-        <w:rPr>
-          <w:b w:val="false"/>
-          <w:bCs w:val="false"/>
-          <w:sz w:val="18"/>
-          <w:szCs w:val="18"/>
-          <w:lang w:val="en-US"/>
-        </w:rPr>
-        <w:t>mode, by clicking on this word</w:t>
-      </w:r>
-      <w:r>
-        <w:rPr>
-          <w:b w:val="false"/>
-          <w:bCs w:val="false"/>
-          <w:sz w:val="18"/>
-          <w:szCs w:val="18"/>
-          <w:lang w:val="en-US"/>
-        </w:rPr>
-        <w:t xml:space="preserve">, </w:t>
-      </w:r>
-      <w:r>
-        <w:rPr>
-          <w:b w:val="false"/>
-          <w:bCs w:val="false"/>
-          <w:sz w:val="18"/>
-          <w:szCs w:val="18"/>
-          <w:lang w:val="en-US"/>
-        </w:rPr>
-        <w:t>which is shown in dark blue capital letters in the top left corner of the square</w:t>
-      </w:r>
-      <w:r>
-        <w:rPr>
-          <w:b w:val="false"/>
-          <w:bCs w:val="false"/>
-          <w:sz w:val="18"/>
-          <w:szCs w:val="18"/>
-          <w:lang w:val="en-US"/>
-        </w:rPr>
-        <w:t xml:space="preserve">. </w:t>
-      </w:r>
-      <w:r>
-        <w:rPr>
-          <w:b w:val="false"/>
-          <w:bCs w:val="false"/>
-          <w:sz w:val="18"/>
-          <w:szCs w:val="18"/>
-          <w:lang w:val="en-US"/>
-        </w:rPr>
-        <w:t>After the click</w:t>
-      </w:r>
-      <w:r>
-        <w:rPr>
-          <w:b w:val="false"/>
-          <w:bCs w:val="false"/>
-          <w:sz w:val="18"/>
-          <w:szCs w:val="18"/>
-          <w:lang w:val="en-US"/>
-        </w:rPr>
-        <w:t xml:space="preserve">, </w:t>
-      </w:r>
-      <w:r>
-        <w:rPr>
-          <w:b w:val="false"/>
-          <w:bCs w:val="false"/>
-          <w:sz w:val="18"/>
-          <w:szCs w:val="18"/>
-          <w:lang w:val="en-US"/>
-        </w:rPr>
-        <w:t>the letters change to yellow color.</w:t>
-      </w:r>
-      <w:r>
-        <w:rPr>
-          <w:b w:val="false"/>
-          <w:bCs w:val="false"/>
-          <w:sz w:val="18"/>
-          <w:szCs w:val="18"/>
-          <w:lang w:val="en-US"/>
-        </w:rPr>
-        <w:t xml:space="preserve"> </w:t>
-      </w:r>
-      <w:r>
-        <w:rPr>
-          <w:b w:val="false"/>
-          <w:bCs w:val="false"/>
-          <w:sz w:val="18"/>
-          <w:szCs w:val="18"/>
-          <w:lang w:val="en-US"/>
-        </w:rPr>
-        <w:t>When the</w:t>
-      </w:r>
-      <w:r>
-        <w:rPr>
-          <w:b w:val="false"/>
-          <w:bCs w:val="false"/>
-          <w:sz w:val="18"/>
-          <w:szCs w:val="18"/>
-          <w:lang w:val="en-US"/>
-        </w:rPr>
-        <w:t xml:space="preserve"> «Cinema» </w:t>
-      </w:r>
-      <w:r>
-        <w:rPr>
-          <w:b w:val="false"/>
-          <w:bCs w:val="false"/>
-          <w:sz w:val="18"/>
-          <w:szCs w:val="18"/>
-          <w:lang w:val="en-US"/>
-        </w:rPr>
-        <w:t>mode is on</w:t>
-      </w:r>
-      <w:r>
-        <w:rPr>
-          <w:b w:val="false"/>
-          <w:bCs w:val="false"/>
-          <w:sz w:val="18"/>
-          <w:szCs w:val="18"/>
-          <w:lang w:val="en-US"/>
-        </w:rPr>
-        <w:t xml:space="preserve">, </w:t>
-      </w:r>
-      <w:r>
-        <w:rPr>
-          <w:b w:val="false"/>
-          <w:bCs w:val="false"/>
-          <w:sz w:val="18"/>
-          <w:szCs w:val="18"/>
-          <w:lang w:val="en-US"/>
-        </w:rPr>
-        <w:t xml:space="preserve">to watch the video </w:t>
-      </w:r>
-      <w:r>
-        <w:rPr>
-          <w:b w:val="false"/>
-          <w:bCs w:val="false"/>
-          <w:sz w:val="18"/>
-          <w:szCs w:val="18"/>
-          <w:lang w:val="en-US"/>
-        </w:rPr>
-        <w:t xml:space="preserve">full screen </w:t>
-      </w:r>
-      <w:r>
-        <w:rPr>
-          <w:b w:val="false"/>
-          <w:bCs w:val="false"/>
-          <w:sz w:val="18"/>
-          <w:szCs w:val="18"/>
-          <w:lang w:val="en-US"/>
-        </w:rPr>
-        <w:t>one has to bind a</w:t>
-      </w:r>
-      <w:r>
-        <w:rPr>
-          <w:b w:val="false"/>
-          <w:bCs w:val="false"/>
-          <w:sz w:val="18"/>
-          <w:szCs w:val="18"/>
-          <w:lang w:val="en-US"/>
-        </w:rPr>
-        <w:t xml:space="preserve"> SkyPirl </w:t>
-      </w:r>
-      <w:r>
-        <w:rPr>
-          <w:b w:val="false"/>
-          <w:bCs w:val="false"/>
-          <w:sz w:val="18"/>
-          <w:szCs w:val="18"/>
-          <w:lang w:val="en-US"/>
-        </w:rPr>
-        <w:t>account in the Room</w:t>
-      </w:r>
-      <w:r>
-        <w:rPr>
-          <w:b w:val="false"/>
-          <w:bCs w:val="false"/>
-          <w:sz w:val="18"/>
-          <w:szCs w:val="18"/>
-          <w:lang w:val="en-US"/>
-        </w:rPr>
-        <w:t xml:space="preserve">. </w:t>
-      </w:r>
-      <w:r>
-        <w:rPr>
-          <w:b w:val="false"/>
-          <w:bCs w:val="false"/>
-          <w:sz w:val="18"/>
-          <w:szCs w:val="18"/>
-          <w:lang w:val="en-US"/>
-        </w:rPr>
-        <w:t>Read more on such binding here</w:t>
-      </w:r>
-      <w:r>
-        <w:rPr>
-          <w:b w:val="false"/>
-          <w:bCs w:val="false"/>
-          <w:sz w:val="18"/>
-          <w:szCs w:val="18"/>
-          <w:lang w:val="en-US"/>
-        </w:rPr>
-        <w:t xml:space="preserve">: https://room-house.com/sp_help/index.html </w:t>
+        <w:t xml:space="preserve">A guru can send any of the videos played in the Room into «Cinema» mode, by clicking on this word, which is shown in dark blue capital letters in the top left corner of the square. After the click, the letters change to yellow color. When the «Cinema» mode is on, to watch the video full screen one has to bind a SkyPirl account in the Room. Read more on such binding here: https://room-house.com/sp_help/index.html </w:t>
       </w:r>
       <w:hyperlink r:id="rId14">
         <w:r>
@@ -6680,217 +7534,7 @@
           <w:szCs w:val="18"/>
           <w:lang w:val="en-US"/>
         </w:rPr>
-        <w:t>If the video is not in</w:t>
-      </w:r>
-      <w:r>
-        <w:rPr>
-          <w:b w:val="false"/>
-          <w:bCs w:val="false"/>
-          <w:sz w:val="18"/>
-          <w:szCs w:val="18"/>
-          <w:lang w:val="en-US"/>
-        </w:rPr>
-        <w:t xml:space="preserve"> «Cinema» </w:t>
-      </w:r>
-      <w:r>
-        <w:rPr>
-          <w:b w:val="false"/>
-          <w:bCs w:val="false"/>
-          <w:sz w:val="18"/>
-          <w:szCs w:val="18"/>
-          <w:lang w:val="en-US"/>
-        </w:rPr>
-        <w:t>mode</w:t>
-      </w:r>
-      <w:r>
-        <w:rPr>
-          <w:b w:val="false"/>
-          <w:bCs w:val="false"/>
-          <w:sz w:val="18"/>
-          <w:szCs w:val="18"/>
-          <w:lang w:val="en-US"/>
-        </w:rPr>
-        <w:t xml:space="preserve">, </w:t>
-      </w:r>
-      <w:r>
-        <w:rPr>
-          <w:b w:val="false"/>
-          <w:bCs w:val="false"/>
-          <w:sz w:val="18"/>
-          <w:szCs w:val="18"/>
-          <w:lang w:val="en-US"/>
-        </w:rPr>
-        <w:t>to watch it</w:t>
-      </w:r>
-      <w:r>
-        <w:rPr>
-          <w:b w:val="false"/>
-          <w:bCs w:val="false"/>
-          <w:sz w:val="18"/>
-          <w:szCs w:val="18"/>
-          <w:lang w:val="en-US"/>
-        </w:rPr>
-        <w:t xml:space="preserve"> full screen </w:t>
-      </w:r>
-      <w:r>
-        <w:rPr>
-          <w:b w:val="false"/>
-          <w:bCs w:val="false"/>
-          <w:sz w:val="18"/>
-          <w:szCs w:val="18"/>
-          <w:lang w:val="en-US"/>
-        </w:rPr>
-        <w:t>just click on it</w:t>
-      </w:r>
-      <w:r>
-        <w:rPr>
-          <w:b w:val="false"/>
-          <w:bCs w:val="false"/>
-          <w:sz w:val="18"/>
-          <w:szCs w:val="18"/>
-          <w:lang w:val="en-US"/>
-        </w:rPr>
-        <w:t xml:space="preserve"> (</w:t>
-      </w:r>
-      <w:r>
-        <w:rPr>
-          <w:b w:val="false"/>
-          <w:bCs w:val="false"/>
-          <w:sz w:val="18"/>
-          <w:szCs w:val="18"/>
-          <w:lang w:val="en-US"/>
-        </w:rPr>
-        <w:t>except</w:t>
-      </w:r>
-      <w:r>
-        <w:rPr>
-          <w:b w:val="false"/>
-          <w:bCs w:val="false"/>
-          <w:sz w:val="18"/>
-          <w:szCs w:val="18"/>
-          <w:lang w:val="en-US"/>
-        </w:rPr>
-        <w:t xml:space="preserve"> iPhone, </w:t>
-      </w:r>
-      <w:r>
-        <w:rPr>
-          <w:b w:val="false"/>
-          <w:bCs w:val="false"/>
-          <w:sz w:val="18"/>
-          <w:szCs w:val="18"/>
-          <w:lang w:val="en-US"/>
-        </w:rPr>
-        <w:t xml:space="preserve">or other </w:t>
-      </w:r>
-      <w:r>
-        <w:rPr>
-          <w:b w:val="false"/>
-          <w:bCs w:val="false"/>
-          <w:sz w:val="18"/>
-          <w:szCs w:val="18"/>
-          <w:lang w:val="en-US"/>
-        </w:rPr>
-        <w:t xml:space="preserve">Apple </w:t>
-      </w:r>
-      <w:r>
-        <w:rPr>
-          <w:b w:val="false"/>
-          <w:bCs w:val="false"/>
-          <w:sz w:val="18"/>
-          <w:szCs w:val="18"/>
-          <w:lang w:val="en-US"/>
-        </w:rPr>
-        <w:t>devices</w:t>
-      </w:r>
-      <w:r>
-        <w:rPr>
-          <w:b w:val="false"/>
-          <w:bCs w:val="false"/>
-          <w:sz w:val="18"/>
-          <w:szCs w:val="18"/>
-          <w:lang w:val="en-US"/>
-        </w:rPr>
-        <w:t xml:space="preserve">). </w:t>
-      </w:r>
-      <w:r>
-        <w:rPr>
-          <w:b w:val="false"/>
-          <w:bCs w:val="false"/>
-          <w:sz w:val="18"/>
-          <w:szCs w:val="18"/>
-          <w:lang w:val="en-US"/>
-        </w:rPr>
-        <w:t xml:space="preserve">The mode </w:t>
-      </w:r>
-      <w:r>
-        <w:rPr>
-          <w:b w:val="false"/>
-          <w:bCs w:val="false"/>
-          <w:sz w:val="18"/>
-          <w:szCs w:val="18"/>
-          <w:lang w:val="en-US"/>
-        </w:rPr>
-        <w:t xml:space="preserve">«Cinema», </w:t>
-      </w:r>
-      <w:r>
-        <w:rPr>
-          <w:b w:val="false"/>
-          <w:bCs w:val="false"/>
-          <w:sz w:val="18"/>
-          <w:szCs w:val="18"/>
-          <w:lang w:val="en-US"/>
-        </w:rPr>
-        <w:t xml:space="preserve">other than going </w:t>
-      </w:r>
-      <w:r>
-        <w:rPr>
-          <w:b w:val="false"/>
-          <w:bCs w:val="false"/>
-          <w:sz w:val="18"/>
-          <w:szCs w:val="18"/>
-          <w:lang w:val="en-US"/>
-        </w:rPr>
-        <w:t xml:space="preserve">full screen, </w:t>
-      </w:r>
-      <w:r>
-        <w:rPr>
-          <w:b w:val="false"/>
-          <w:bCs w:val="false"/>
-          <w:sz w:val="18"/>
-          <w:szCs w:val="18"/>
-          <w:lang w:val="en-US"/>
-        </w:rPr>
-        <w:t>also switches off temporarily all other videos</w:t>
-      </w:r>
-      <w:r>
-        <w:rPr>
-          <w:b w:val="false"/>
-          <w:bCs w:val="false"/>
-          <w:sz w:val="18"/>
-          <w:szCs w:val="18"/>
-          <w:lang w:val="en-US"/>
-        </w:rPr>
-        <w:t xml:space="preserve">, </w:t>
-      </w:r>
-      <w:r>
-        <w:rPr>
-          <w:b w:val="false"/>
-          <w:bCs w:val="false"/>
-          <w:sz w:val="18"/>
-          <w:szCs w:val="18"/>
-          <w:lang w:val="en-US"/>
-        </w:rPr>
-        <w:t>letting a better quality for the sole remaining video by economizing the Room’s traffic</w:t>
-      </w:r>
-      <w:r>
-        <w:rPr>
-          <w:b w:val="false"/>
-          <w:bCs w:val="false"/>
-          <w:sz w:val="18"/>
-          <w:szCs w:val="18"/>
-          <w:lang w:val="en-US"/>
-        </w:rPr>
-        <w:t>.</w:t>
+        <w:t>If the video is not in «Cinema» mode, to watch it full screen just click on it (except iPhone, or other Apple devices). The mode «Cinema», other than going full screen, also switches off temporarily all other videos, letting a better quality for the sole remaining video by economizing the Room’s traffic.</w:t>
       </w:r>
     </w:p>
     <w:p>
@@ -6929,167 +7573,47 @@
           <w:szCs w:val="18"/>
           <w:lang w:val="en-US"/>
         </w:rPr>
-        <w:t>Reducing the number of concurrent videos in the Room improves the quality of the remaining videos</w:t>
-      </w:r>
-      <w:r>
-        <w:rPr>
-          <w:b w:val="false"/>
-          <w:bCs w:val="false"/>
-          <w:sz w:val="18"/>
-          <w:szCs w:val="18"/>
-          <w:lang w:val="en-US"/>
-        </w:rPr>
-        <w:t xml:space="preserve">. </w:t>
-      </w:r>
-      <w:r>
-        <w:rPr>
-          <w:b w:val="false"/>
-          <w:bCs w:val="false"/>
-          <w:sz w:val="18"/>
-          <w:szCs w:val="18"/>
-          <w:lang w:val="en-US"/>
-        </w:rPr>
-        <w:t>To switch off a video</w:t>
-      </w:r>
-      <w:r>
-        <w:rPr>
-          <w:b w:val="false"/>
-          <w:bCs w:val="false"/>
-          <w:sz w:val="18"/>
-          <w:szCs w:val="18"/>
-          <w:lang w:val="en-US"/>
-        </w:rPr>
-        <w:t xml:space="preserve">, </w:t>
-      </w:r>
-      <w:r>
-        <w:rPr>
-          <w:b w:val="false"/>
-          <w:bCs w:val="false"/>
-          <w:sz w:val="18"/>
-          <w:szCs w:val="18"/>
-          <w:lang w:val="en-US"/>
-        </w:rPr>
-        <w:t>click on</w:t>
-      </w:r>
-      <w:r>
-        <w:rPr>
-          <w:b w:val="false"/>
-          <w:bCs w:val="false"/>
-          <w:sz w:val="18"/>
-          <w:szCs w:val="18"/>
-          <w:lang w:val="en-US"/>
-        </w:rPr>
-        <w:t xml:space="preserve"> «X» </w:t>
-      </w:r>
-      <w:r>
-        <w:rPr>
-          <w:b w:val="false"/>
-          <w:bCs w:val="false"/>
-          <w:sz w:val="18"/>
-          <w:szCs w:val="18"/>
-          <w:lang w:val="en-US"/>
-        </w:rPr>
-        <w:t>in the top right corner of any user’s square</w:t>
-      </w:r>
-      <w:r>
-        <w:rPr>
-          <w:b w:val="false"/>
-          <w:bCs w:val="false"/>
-          <w:sz w:val="18"/>
-          <w:szCs w:val="18"/>
-          <w:lang w:val="en-US"/>
-        </w:rPr>
-        <w:t xml:space="preserve">. </w:t>
-      </w:r>
-      <w:r>
-        <w:rPr>
-          <w:b w:val="false"/>
-          <w:bCs w:val="false"/>
-          <w:sz w:val="18"/>
-          <w:szCs w:val="18"/>
-          <w:lang w:val="en-US"/>
-        </w:rPr>
-        <w:t>After a confirmation</w:t>
-      </w:r>
-      <w:r>
-        <w:rPr>
-          <w:b w:val="false"/>
-          <w:bCs w:val="false"/>
-          <w:sz w:val="18"/>
-          <w:szCs w:val="18"/>
-          <w:lang w:val="en-US"/>
-        </w:rPr>
-        <w:t xml:space="preserve">, </w:t>
-      </w:r>
-      <w:r>
-        <w:rPr>
-          <w:b w:val="false"/>
-          <w:bCs w:val="false"/>
-          <w:sz w:val="18"/>
-          <w:szCs w:val="18"/>
-          <w:lang w:val="en-US"/>
-        </w:rPr>
-        <w:t>this video</w:t>
-      </w:r>
-      <w:r>
-        <w:rPr>
-          <w:b w:val="false"/>
-          <w:bCs w:val="false"/>
-          <w:sz w:val="18"/>
-          <w:szCs w:val="18"/>
-          <w:lang w:val="en-US"/>
-        </w:rPr>
-        <w:t xml:space="preserve"> (</w:t>
-      </w:r>
-      <w:r>
-        <w:rPr>
-          <w:b w:val="false"/>
-          <w:bCs w:val="false"/>
-          <w:sz w:val="18"/>
-          <w:szCs w:val="18"/>
-          <w:lang w:val="en-US"/>
-        </w:rPr>
-        <w:t>or just an empty dark square</w:t>
-      </w:r>
-      <w:r>
-        <w:rPr>
-          <w:b w:val="false"/>
-          <w:bCs w:val="false"/>
-          <w:sz w:val="18"/>
-          <w:szCs w:val="18"/>
-          <w:lang w:val="en-US"/>
-        </w:rPr>
-        <w:t xml:space="preserve">) </w:t>
-      </w:r>
-      <w:r>
-        <w:rPr>
-          <w:b w:val="false"/>
-          <w:bCs w:val="false"/>
-          <w:sz w:val="18"/>
-          <w:szCs w:val="18"/>
-          <w:lang w:val="en-US"/>
-        </w:rPr>
-        <w:t>will disappear from the Room</w:t>
-      </w:r>
-      <w:r>
-        <w:rPr>
-          <w:b w:val="false"/>
-          <w:bCs w:val="false"/>
-          <w:sz w:val="18"/>
-          <w:szCs w:val="18"/>
-          <w:lang w:val="en-US"/>
-        </w:rPr>
-        <w:t xml:space="preserve">. </w:t>
-      </w:r>
-      <w:r>
-        <w:rPr>
-          <w:b w:val="false"/>
-          <w:bCs w:val="false"/>
-          <w:sz w:val="18"/>
-          <w:szCs w:val="18"/>
-          <w:lang w:val="en-US"/>
-        </w:rPr>
-        <w:t xml:space="preserve">Anyone can drop (switch off) anyone in the Room – but </w:t>
+        <w:t xml:space="preserve">Reducing the number of concurrent videos in the Room improves the quality of the remaining videos. To switch off a video, click on «X» in the top right corner of any user’s square. After a confirmation, this video (or just </w:t>
+      </w:r>
+      <w:r>
+        <w:rPr>
+          <w:b w:val="false"/>
+          <w:bCs w:val="false"/>
+          <w:sz w:val="18"/>
+          <w:szCs w:val="18"/>
+          <w:lang w:val="en-US"/>
+        </w:rPr>
+        <w:t>the</w:t>
+      </w:r>
+      <w:r>
+        <w:rPr>
+          <w:b w:val="false"/>
+          <w:bCs w:val="false"/>
+          <w:sz w:val="18"/>
+          <w:szCs w:val="18"/>
+          <w:lang w:val="en-US"/>
+        </w:rPr>
+        <w:t xml:space="preserve"> empty dark square) will disappear from the Room. Anyone can drop (</w:t>
+      </w:r>
+      <w:r>
+        <w:rPr>
+          <w:b w:val="false"/>
+          <w:bCs w:val="false"/>
+          <w:sz w:val="18"/>
+          <w:szCs w:val="18"/>
+          <w:lang w:val="en-US"/>
+        </w:rPr>
+        <w:t xml:space="preserve">= </w:t>
+      </w:r>
+      <w:r>
+        <w:rPr>
+          <w:b w:val="false"/>
+          <w:bCs w:val="false"/>
+          <w:sz w:val="18"/>
+          <w:szCs w:val="18"/>
+          <w:lang w:val="en-US"/>
+        </w:rPr>
+        <w:t xml:space="preserve">switch off) anyone in the Room – but </w:t>
       </w:r>
       <w:r>
         <w:rPr>
@@ -7109,27 +7633,7 @@
           <w:szCs w:val="18"/>
           <w:lang w:val="en-US"/>
         </w:rPr>
-        <w:t xml:space="preserve"> in their own browser</w:t>
-      </w:r>
-      <w:r>
-        <w:rPr>
-          <w:b w:val="false"/>
-          <w:bCs w:val="false"/>
-          <w:sz w:val="18"/>
-          <w:szCs w:val="18"/>
-          <w:lang w:val="en-US"/>
-        </w:rPr>
-        <w:t xml:space="preserve">.  </w:t>
-      </w:r>
-      <w:r>
-        <w:rPr>
-          <w:b w:val="false"/>
-          <w:bCs w:val="false"/>
-          <w:sz w:val="18"/>
-          <w:szCs w:val="18"/>
-          <w:lang w:val="en-US"/>
-        </w:rPr>
-        <w:t xml:space="preserve">Except gurus, - because when a guru drops a user, this user will disappear from </w:t>
+        <w:t xml:space="preserve"> in their own browser.  Except gurus, - because when a guru drops a user, this user will disappear from </w:t>
       </w:r>
       <w:r>
         <w:rPr>
@@ -7149,87 +7653,7 @@
           <w:szCs w:val="18"/>
           <w:lang w:val="en-US"/>
         </w:rPr>
-        <w:t xml:space="preserve"> other browsers in the Room</w:t>
-      </w:r>
-      <w:r>
-        <w:rPr>
-          <w:b w:val="false"/>
-          <w:bCs w:val="false"/>
-          <w:sz w:val="18"/>
-          <w:szCs w:val="18"/>
-          <w:lang w:val="en-US"/>
-        </w:rPr>
-        <w:t xml:space="preserve">. </w:t>
-      </w:r>
-      <w:r>
-        <w:rPr>
-          <w:b w:val="false"/>
-          <w:bCs w:val="false"/>
-          <w:sz w:val="18"/>
-          <w:szCs w:val="18"/>
-          <w:lang w:val="en-US"/>
-        </w:rPr>
-        <w:t xml:space="preserve">This is the big difference. Guru can also permanently drop a viewer by clicking </w:t>
-      </w:r>
-      <w:r>
-        <w:rPr>
-          <w:b w:val="false"/>
-          <w:bCs w:val="false"/>
-          <w:sz w:val="18"/>
-          <w:szCs w:val="18"/>
-          <w:lang w:val="en-US"/>
-        </w:rPr>
-        <w:t xml:space="preserve">«X» </w:t>
-      </w:r>
-      <w:r>
-        <w:rPr>
-          <w:b w:val="false"/>
-          <w:bCs w:val="false"/>
-          <w:sz w:val="18"/>
-          <w:szCs w:val="18"/>
-          <w:lang w:val="en-US"/>
-        </w:rPr>
-        <w:t>on the right of the guest’s name in the list</w:t>
-      </w:r>
-      <w:r>
-        <w:rPr>
-          <w:b w:val="false"/>
-          <w:bCs w:val="false"/>
-          <w:sz w:val="18"/>
-          <w:szCs w:val="18"/>
-          <w:lang w:val="en-US"/>
-        </w:rPr>
-        <w:t xml:space="preserve">, </w:t>
-      </w:r>
-      <w:r>
-        <w:rPr>
-          <w:b w:val="false"/>
-          <w:bCs w:val="false"/>
-          <w:sz w:val="18"/>
-          <w:szCs w:val="18"/>
-          <w:lang w:val="en-US"/>
-        </w:rPr>
-        <w:t>which is shown inside the chat window either by clicking on the content switch (see p.7.1.4)</w:t>
-      </w:r>
-      <w:r>
-        <w:rPr>
-          <w:b w:val="false"/>
-          <w:bCs w:val="false"/>
-          <w:sz w:val="18"/>
-          <w:szCs w:val="18"/>
-          <w:lang w:val="en-US"/>
-        </w:rPr>
-        <w:t xml:space="preserve">, </w:t>
-      </w:r>
-      <w:r>
-        <w:rPr>
-          <w:b w:val="false"/>
-          <w:bCs w:val="false"/>
-          <w:sz w:val="18"/>
-          <w:szCs w:val="18"/>
-          <w:lang w:val="en-US"/>
-        </w:rPr>
-        <w:t xml:space="preserve">or by clicking on the viewers icon in the stats bar below the main menu. </w:t>
+        <w:t xml:space="preserve"> other browsers in the Room. This is the big difference. Guru can also drop a viewer by clicking «X» on the right of the guest’s name in the list, which is shown inside the chat window by clicking on the content switch (see p.7.1.4), or by clicking on the viewers icon in the stats bar below the main menu. </w:t>
       </w:r>
     </w:p>
     <w:p>
@@ -7268,177 +7692,64 @@
           <w:szCs w:val="18"/>
           <w:lang w:val="en-US"/>
         </w:rPr>
-        <w:t>Each event of a new participant coming to the Room</w:t>
-      </w:r>
-      <w:r>
-        <w:rPr>
-          <w:b w:val="false"/>
-          <w:bCs w:val="false"/>
-          <w:sz w:val="18"/>
-          <w:szCs w:val="18"/>
-          <w:lang w:val="en-US"/>
-        </w:rPr>
-        <w:t xml:space="preserve">, </w:t>
-      </w:r>
-      <w:r>
-        <w:rPr>
-          <w:b w:val="false"/>
-          <w:bCs w:val="false"/>
-          <w:sz w:val="18"/>
-          <w:szCs w:val="18"/>
-          <w:lang w:val="en-US"/>
-        </w:rPr>
-        <w:t>is heard by everyone else as a short</w:t>
-      </w:r>
-      <w:r>
-        <w:rPr>
-          <w:b w:val="false"/>
-          <w:bCs w:val="false"/>
-          <w:sz w:val="18"/>
-          <w:szCs w:val="18"/>
-          <w:lang w:val="en-US"/>
-        </w:rPr>
-        <w:t xml:space="preserve"> “</w:t>
-      </w:r>
-      <w:r>
-        <w:rPr>
-          <w:b w:val="false"/>
-          <w:bCs w:val="false"/>
-          <w:sz w:val="18"/>
-          <w:szCs w:val="18"/>
-          <w:lang w:val="en-US"/>
-        </w:rPr>
-        <w:t>ding”</w:t>
-      </w:r>
-      <w:r>
-        <w:rPr>
-          <w:b w:val="false"/>
-          <w:bCs w:val="false"/>
-          <w:sz w:val="18"/>
-          <w:szCs w:val="18"/>
-          <w:lang w:val="en-US"/>
-        </w:rPr>
-        <w:t xml:space="preserve">. </w:t>
-      </w:r>
-      <w:r>
-        <w:rPr>
-          <w:b w:val="false"/>
-          <w:bCs w:val="false"/>
-          <w:sz w:val="18"/>
-          <w:szCs w:val="18"/>
-          <w:lang w:val="en-US"/>
-        </w:rPr>
-        <w:t>A new viewer</w:t>
-      </w:r>
-      <w:r>
-        <w:rPr>
-          <w:b w:val="false"/>
-          <w:bCs w:val="false"/>
-          <w:sz w:val="18"/>
-          <w:szCs w:val="18"/>
-          <w:lang w:val="en-US"/>
-        </w:rPr>
-        <w:t xml:space="preserve"> — </w:t>
-      </w:r>
-      <w:r>
-        <w:rPr>
-          <w:b w:val="false"/>
-          <w:bCs w:val="false"/>
-          <w:sz w:val="18"/>
-          <w:szCs w:val="18"/>
-          <w:lang w:val="en-US"/>
-        </w:rPr>
-        <w:t>four loud steps</w:t>
-      </w:r>
-      <w:r>
-        <w:rPr>
-          <w:b w:val="false"/>
-          <w:bCs w:val="false"/>
-          <w:sz w:val="18"/>
-          <w:szCs w:val="18"/>
-          <w:lang w:val="en-US"/>
-        </w:rPr>
-        <w:t xml:space="preserve">. </w:t>
-      </w:r>
-      <w:r>
-        <w:rPr>
-          <w:b w:val="false"/>
-          <w:bCs w:val="false"/>
-          <w:sz w:val="18"/>
-          <w:szCs w:val="18"/>
-          <w:lang w:val="en-US"/>
-        </w:rPr>
-        <w:t>The yellow bell signal</w:t>
-      </w:r>
-      <w:r>
-        <w:rPr>
-          <w:b w:val="false"/>
-          <w:bCs w:val="false"/>
-          <w:sz w:val="18"/>
-          <w:szCs w:val="18"/>
-          <w:lang w:val="en-US"/>
-        </w:rPr>
-        <w:t xml:space="preserve"> — </w:t>
-      </w:r>
-      <w:r>
-        <w:rPr>
-          <w:b w:val="false"/>
-          <w:bCs w:val="false"/>
-          <w:sz w:val="18"/>
-          <w:szCs w:val="18"/>
-          <w:lang w:val="en-US"/>
-        </w:rPr>
-        <w:t>a dry cracking sound</w:t>
-      </w:r>
-      <w:r>
-        <w:rPr>
-          <w:b w:val="false"/>
-          <w:bCs w:val="false"/>
-          <w:sz w:val="18"/>
-          <w:szCs w:val="18"/>
-          <w:lang w:val="en-US"/>
-        </w:rPr>
-        <w:t xml:space="preserve">. </w:t>
-      </w:r>
-      <w:r>
-        <w:rPr>
-          <w:b w:val="false"/>
-          <w:bCs w:val="false"/>
-          <w:sz w:val="18"/>
-          <w:szCs w:val="18"/>
-          <w:lang w:val="en-US"/>
-        </w:rPr>
-        <w:t>A new message in the chat</w:t>
-      </w:r>
-      <w:r>
-        <w:rPr>
-          <w:b w:val="false"/>
-          <w:bCs w:val="false"/>
-          <w:sz w:val="18"/>
-          <w:szCs w:val="18"/>
-          <w:lang w:val="en-US"/>
-        </w:rPr>
-        <w:t xml:space="preserve"> — </w:t>
-      </w:r>
-      <w:r>
-        <w:rPr>
-          <w:b w:val="false"/>
-          <w:bCs w:val="false"/>
-          <w:sz w:val="18"/>
-          <w:szCs w:val="18"/>
-          <w:lang w:val="en-US"/>
-        </w:rPr>
-        <w:t>a melodic</w:t>
-      </w:r>
-      <w:r>
-        <w:rPr>
-          <w:b w:val="false"/>
-          <w:bCs w:val="false"/>
-          <w:sz w:val="18"/>
-          <w:szCs w:val="18"/>
-          <w:lang w:val="en-US"/>
-        </w:rPr>
-        <w:t xml:space="preserve"> «wow».</w:t>
+        <w:t xml:space="preserve">Each event </w:t>
+      </w:r>
+      <w:r>
+        <w:rPr>
+          <w:b w:val="false"/>
+          <w:bCs w:val="false"/>
+          <w:sz w:val="18"/>
+          <w:szCs w:val="18"/>
+          <w:lang w:val="en-US"/>
+        </w:rPr>
+        <w:t xml:space="preserve">such as </w:t>
+      </w:r>
+      <w:r>
+        <w:rPr>
+          <w:b w:val="false"/>
+          <w:bCs w:val="false"/>
+          <w:sz w:val="18"/>
+          <w:szCs w:val="18"/>
+          <w:lang w:val="en-US"/>
+        </w:rPr>
+        <w:t xml:space="preserve">a new participant </w:t>
+      </w:r>
+      <w:r>
+        <w:rPr>
+          <w:b w:val="false"/>
+          <w:bCs w:val="false"/>
+          <w:sz w:val="18"/>
+          <w:szCs w:val="18"/>
+          <w:lang w:val="en-US"/>
+        </w:rPr>
+        <w:t>joining</w:t>
+      </w:r>
+      <w:r>
+        <w:rPr>
+          <w:b w:val="false"/>
+          <w:bCs w:val="false"/>
+          <w:sz w:val="18"/>
+          <w:szCs w:val="18"/>
+          <w:lang w:val="en-US"/>
+        </w:rPr>
+        <w:t xml:space="preserve"> the Room, is heard by everyone else as a short “ding”. A new viewer — four loud steps. The yellow bell signal — a dry cracking sound. A new message in the chat — a melodic «wow».</w:t>
+      </w:r>
+    </w:p>
+    <w:p>
+      <w:pPr>
+        <w:pStyle w:val="Normal"/>
+        <w:rPr>
+          <w:sz w:val="18"/>
+          <w:szCs w:val="18"/>
+          <w:lang w:val="en-US"/>
+        </w:rPr>
+      </w:pPr>
+      <w:r>
+        <w:rPr>
+          <w:sz w:val="18"/>
+          <w:szCs w:val="18"/>
+          <w:lang w:val="en-US"/>
+        </w:rPr>
       </w:r>
     </w:p>
     <w:p>
@@ -8805,7 +9116,7 @@
       <w:fldChar w:fldCharType="separate"/>
     </w:r>
     <w:r>
-      <w:t>25</w:t>
+      <w:t>31</w:t>
     </w:r>
     <w:r>
       <w:fldChar w:fldCharType="end"/>

</xml_diff>

<commit_message>
R-H manual Eng 27 pp.
</commit_message>
<xml_diff>
--- a/inst_eng.docx
+++ b/inst_eng.docx
@@ -123,7 +123,7 @@
                                 <w:sdt>
                                   <w:sdtPr>
                                     <w:text/>
-                                    <w:id w:val="2084347459"/>
+                                    <w:id w:val="1161835226"/>
                                     <w:dataBinding w:prefixMappings="xmlns:ns0='http://schemas.openxmlformats.org/package/2006/metadata/core-properties' xmlns:ns1='http://purl.org/dc/elements/1.1/'" w:xpath="/ns0:coreProperties[1]/ns1:title[1]" w:storeItemID="{6C3C8BC8-F283-45AE-878A-BAB7291924A1}"/>
                                     <w:alias w:val="Company"/>
                                   </w:sdtPr>
@@ -166,7 +166,7 @@
                                 <w:sdt>
                                   <w:sdtPr>
                                     <w:text/>
-                                    <w:id w:val="1173497791"/>
+                                    <w:id w:val="2101934374"/>
                                     <w:dataBinding w:prefixMappings="xmlns:ns0='http://schemas.openxmlformats.org/package/2006/metadata/core-properties' xmlns:ns1='http://purl.org/dc/elements/1.1/'" w:xpath="/ns0:coreProperties[1]/ns1:subject[1]" w:storeItemID="{6C3C8BC8-F283-45AE-878A-BAB7291924A1}"/>
                                     <w:alias w:val="Subtitle"/>
                                   </w:sdtPr>
@@ -196,14 +196,10 @@
                             <w:pPr>
                               <w:pStyle w:val="FrameContents"/>
                               <w:spacing w:before="0" w:after="200"/>
-                              <w:rPr>
-                                <w:color w:val="000000"/>
-                              </w:rPr>
+                              <w:rPr/>
                             </w:pPr>
                             <w:r>
-                              <w:rPr>
-                                <w:color w:val="000000"/>
-                              </w:rPr>
+                              <w:rPr/>
                             </w:r>
                           </w:p>
                         </w:txbxContent>
@@ -296,7 +292,7 @@
                           <w:sdt>
                             <w:sdtPr>
                               <w:text/>
-                              <w:id w:val="2072209882"/>
+                              <w:id w:val="1598322443"/>
                               <w:dataBinding w:prefixMappings="xmlns:ns0='http://schemas.openxmlformats.org/package/2006/metadata/core-properties' xmlns:ns1='http://purl.org/dc/elements/1.1/'" w:xpath="/ns0:coreProperties[1]/ns1:title[1]" w:storeItemID="{6C3C8BC8-F283-45AE-878A-BAB7291924A1}"/>
                               <w:alias w:val="Company"/>
                             </w:sdtPr>
@@ -339,7 +335,7 @@
                           <w:sdt>
                             <w:sdtPr>
                               <w:text/>
-                              <w:id w:val="578084621"/>
+                              <w:id w:val="265334761"/>
                               <w:dataBinding w:prefixMappings="xmlns:ns0='http://schemas.openxmlformats.org/package/2006/metadata/core-properties' xmlns:ns1='http://purl.org/dc/elements/1.1/'" w:xpath="/ns0:coreProperties[1]/ns1:subject[1]" w:storeItemID="{6C3C8BC8-F283-45AE-878A-BAB7291924A1}"/>
                               <w:alias w:val="Subtitle"/>
                             </w:sdtPr>
@@ -369,14 +365,10 @@
                       <w:pPr>
                         <w:pStyle w:val="FrameContents"/>
                         <w:spacing w:before="0" w:after="200"/>
-                        <w:rPr>
-                          <w:color w:val="000000"/>
-                        </w:rPr>
+                        <w:rPr/>
                       </w:pPr>
                       <w:r>
-                        <w:rPr>
-                          <w:color w:val="000000"/>
-                        </w:rPr>
+                        <w:rPr/>
                       </w:r>
                     </w:p>
                   </w:txbxContent>
@@ -549,14 +541,10 @@
                             <w:pPr>
                               <w:pStyle w:val="FrameContents"/>
                               <w:spacing w:before="0" w:after="200"/>
-                              <w:rPr>
-                                <w:color w:val="000000"/>
-                              </w:rPr>
+                              <w:rPr/>
                             </w:pPr>
                             <w:r>
-                              <w:rPr>
-                                <w:color w:val="000000"/>
-                              </w:rPr>
+                              <w:rPr/>
                             </w:r>
                           </w:p>
                         </w:txbxContent>
@@ -630,14 +618,10 @@
                       <w:pPr>
                         <w:pStyle w:val="FrameContents"/>
                         <w:spacing w:before="0" w:after="200"/>
-                        <w:rPr>
-                          <w:color w:val="000000"/>
-                        </w:rPr>
+                        <w:rPr/>
                       </w:pPr>
                       <w:r>
-                        <w:rPr>
-                          <w:color w:val="000000"/>
-                        </w:rPr>
+                        <w:rPr/>
                       </w:r>
                     </w:p>
                   </w:txbxContent>
@@ -675,7 +659,7 @@
           <w:docPartGallery w:val="Table of Contents"/>
           <w:docPartUnique w:val="true"/>
         </w:docPartObj>
-        <w:id w:val="895647276"/>
+        <w:id w:val="1747212844"/>
       </w:sdtPr>
       <w:sdtContent>
         <w:p>
@@ -2558,8 +2542,43 @@
             <w:lang w:val="en-US"/>
           </w:rPr>
           <w:tab/>
-          <w:t>Broken connection to Room</w:t>
+          <w:t>Broken connection</w:t>
+        </w:r>
+      </w:hyperlink>
+      <w:hyperlink w:anchor="_Toc465155204">
+        <w:r>
+          <w:rPr>
+            <w:webHidden/>
+          </w:rPr>
+          <w:fldChar w:fldCharType="begin"/>
+        </w:r>
+        <w:r>
+          <w:rPr>
+            <w:webHidden/>
+          </w:rPr>
+          <w:instrText>PAGEREF _Toc465155204 \h</w:instrText>
+        </w:r>
+        <w:r>
+          <w:rPr>
+            <w:webHidden/>
+          </w:rPr>
+          <w:fldChar w:fldCharType="separate"/>
+        </w:r>
+        <w:r>
+          <w:rPr>
+            <w:webHidden/>
+            <w:rStyle w:val="IndexLink"/>
+            <w:rFonts w:eastAsia="" w:eastAsiaTheme="minorEastAsia"/>
+            <w:vanish w:val="false"/>
+            <w:lang w:val="en-US"/>
+          </w:rPr>
           <w:tab/>
+        </w:r>
+        <w:r>
+          <w:rPr>
+            <w:webHidden/>
+          </w:rPr>
+          <w:fldChar w:fldCharType="end"/>
         </w:r>
       </w:hyperlink>
       <w:bookmarkEnd w:id="1"/>
@@ -3156,21 +3175,7 @@
           <w:sz w:val="18"/>
           <w:lang w:val="en-US"/>
         </w:rPr>
-        <w:t xml:space="preserve">Find there key elements of the interface that are </w:t>
-      </w:r>
-      <w:r>
-        <w:rPr>
-          <w:sz w:val="18"/>
-          <w:lang w:val="en-US"/>
-        </w:rPr>
-        <w:t>supposed</w:t>
-      </w:r>
-      <w:r>
-        <w:rPr>
-          <w:sz w:val="18"/>
-          <w:lang w:val="en-US"/>
-        </w:rPr>
-        <w:t xml:space="preserve"> to b</w:t>
+        <w:t>Find there key elements of the interface that are supposed to b</w:t>
       </w:r>
       <w:r>
         <w:drawing>
@@ -3313,7 +3318,43 @@
           <w:sz w:val="18"/>
           <w:lang w:val="en-US"/>
         </w:rPr>
-        <w:t xml:space="preserve">Add </w:t>
+        <w:t>Add user</w:t>
+      </w:r>
+      <w:r>
+        <w:rPr>
+          <w:sz w:val="18"/>
+          <w:lang w:val="en-US"/>
+        </w:rPr>
+        <w:t>” button and a table with a list of existing users – if there are none yet, click “</w:t>
+      </w:r>
+      <w:r>
+        <w:rPr>
+          <w:b/>
+          <w:bCs/>
+          <w:sz w:val="18"/>
+          <w:lang w:val="en-US"/>
+        </w:rPr>
+        <w:t>+</w:t>
+      </w:r>
+      <w:r>
+        <w:rPr>
+          <w:sz w:val="18"/>
+          <w:lang w:val="en-US"/>
+        </w:rPr>
+        <w:t>” and make sure a new user has been created.</w:t>
+      </w:r>
+    </w:p>
+    <w:p>
+      <w:pPr>
+        <w:pStyle w:val="Normal"/>
+        <w:rPr/>
+      </w:pPr>
+      <w:r>
+        <w:rPr>
+          <w:sz w:val="18"/>
+          <w:lang w:val="en-US"/>
+        </w:rPr>
+        <w:t xml:space="preserve">B. </w:t>
       </w:r>
       <w:r>
         <w:rPr>
@@ -3322,57 +3363,61 @@
           <w:sz w:val="18"/>
           <w:lang w:val="en-US"/>
         </w:rPr>
-        <w:t>user</w:t>
-      </w:r>
-      <w:r>
-        <w:rPr>
-          <w:sz w:val="18"/>
-          <w:lang w:val="en-US"/>
-        </w:rPr>
-        <w:t xml:space="preserve">” button and a table with a list of existing users – if there are none </w:t>
-      </w:r>
-      <w:r>
-        <w:rPr>
-          <w:sz w:val="18"/>
-          <w:lang w:val="en-US"/>
-        </w:rPr>
-        <w:t>yet</w:t>
-      </w:r>
-      <w:r>
-        <w:rPr>
-          <w:sz w:val="18"/>
-          <w:lang w:val="en-US"/>
-        </w:rPr>
-        <w:t>, click “</w:t>
-      </w:r>
-      <w:r>
-        <w:rPr>
-          <w:b/>
-          <w:bCs/>
-          <w:sz w:val="18"/>
-          <w:lang w:val="en-US"/>
-        </w:rPr>
-        <w:t>+</w:t>
-      </w:r>
-      <w:r>
-        <w:rPr>
-          <w:sz w:val="18"/>
-          <w:lang w:val="en-US"/>
-        </w:rPr>
-        <w:t>” and make sure a new user has been created.</w:t>
-      </w:r>
-    </w:p>
-    <w:p>
-      <w:pPr>
-        <w:pStyle w:val="Normal"/>
-        <w:rPr/>
-      </w:pPr>
-      <w:r>
-        <w:rPr>
-          <w:sz w:val="18"/>
-          <w:lang w:val="en-US"/>
-        </w:rPr>
-        <w:t xml:space="preserve">B. </w:t>
+        <w:t>Door mode</w:t>
+      </w:r>
+      <w:r>
+        <w:rPr>
+          <w:sz w:val="18"/>
+          <w:lang w:val="en-US"/>
+        </w:rPr>
+        <w:t xml:space="preserve"> selector “</w:t>
+      </w:r>
+      <w:r>
+        <w:rPr>
+          <w:b/>
+          <w:bCs/>
+          <w:sz w:val="18"/>
+          <w:lang w:val="en-US"/>
+        </w:rPr>
+        <w:t>open</w:t>
+      </w:r>
+      <w:r>
+        <w:rPr>
+          <w:sz w:val="18"/>
+          <w:lang w:val="en-US"/>
+        </w:rPr>
+        <w:t>”/”</w:t>
+      </w:r>
+      <w:r>
+        <w:rPr>
+          <w:b/>
+          <w:bCs/>
+          <w:sz w:val="18"/>
+          <w:lang w:val="en-US"/>
+        </w:rPr>
+        <w:t>locked</w:t>
+      </w:r>
+      <w:r>
+        <w:rPr>
+          <w:sz w:val="18"/>
+          <w:lang w:val="en-US"/>
+        </w:rPr>
+        <w:t>” in the top left corner of the window with a “lock” icon.</w:t>
+      </w:r>
+    </w:p>
+    <w:p>
+      <w:pPr>
+        <w:pStyle w:val="Normal"/>
+        <w:rPr>
+          <w:lang w:val="en-US"/>
+        </w:rPr>
+      </w:pPr>
+      <w:r>
+        <w:rPr>
+          <w:sz w:val="18"/>
+          <w:lang w:val="en-US"/>
+        </w:rPr>
+        <w:t xml:space="preserve">C. Input field for the </w:t>
       </w:r>
       <w:r>
         <w:rPr>
@@ -3381,7 +3426,43 @@
           <w:sz w:val="18"/>
           <w:lang w:val="en-US"/>
         </w:rPr>
-        <w:t>Do</w:t>
+        <w:t>number of free chairs</w:t>
+      </w:r>
+      <w:r>
+        <w:rPr>
+          <w:sz w:val="18"/>
+          <w:lang w:val="en-US"/>
+        </w:rPr>
+        <w:t xml:space="preserve"> in the Room, after the word “</w:t>
+      </w:r>
+      <w:r>
+        <w:rPr>
+          <w:b/>
+          <w:bCs/>
+          <w:sz w:val="18"/>
+          <w:lang w:val="en-US"/>
+        </w:rPr>
+        <w:t>chairs</w:t>
+      </w:r>
+      <w:r>
+        <w:rPr>
+          <w:sz w:val="18"/>
+          <w:lang w:val="en-US"/>
+        </w:rPr>
+        <w:t>”.</w:t>
+      </w:r>
+    </w:p>
+    <w:p>
+      <w:pPr>
+        <w:pStyle w:val="Normal"/>
+        <w:rPr/>
+      </w:pPr>
+      <w:r>
+        <w:rPr>
+          <w:sz w:val="18"/>
+          <w:lang w:val="en-US"/>
+        </w:rPr>
+        <w:t xml:space="preserve">D. </w:t>
       </w:r>
       <w:r>
         <w:rPr>
@@ -3390,140 +3471,7 @@
           <w:sz w:val="18"/>
           <w:lang w:val="en-US"/>
         </w:rPr>
-        <w:t xml:space="preserve">or </w:t>
-      </w:r>
-      <w:r>
-        <w:rPr>
-          <w:i/>
-          <w:iCs/>
-          <w:sz w:val="18"/>
-          <w:lang w:val="en-US"/>
-        </w:rPr>
-        <w:t>mode</w:t>
-      </w:r>
-      <w:r>
-        <w:rPr>
-          <w:sz w:val="18"/>
-          <w:lang w:val="en-US"/>
-        </w:rPr>
-        <w:t xml:space="preserve"> </w:t>
-      </w:r>
-      <w:r>
-        <w:rPr>
-          <w:sz w:val="18"/>
-          <w:lang w:val="en-US"/>
-        </w:rPr>
-        <w:t>selector “</w:t>
-      </w:r>
-      <w:r>
-        <w:rPr>
-          <w:b/>
-          <w:bCs/>
-          <w:sz w:val="18"/>
-          <w:lang w:val="en-US"/>
-        </w:rPr>
-        <w:t>open</w:t>
-      </w:r>
-      <w:r>
-        <w:rPr>
-          <w:sz w:val="18"/>
-          <w:lang w:val="en-US"/>
-        </w:rPr>
-        <w:t>”/”</w:t>
-      </w:r>
-      <w:r>
-        <w:rPr>
-          <w:b/>
-          <w:bCs/>
-          <w:sz w:val="18"/>
-          <w:lang w:val="en-US"/>
-        </w:rPr>
-        <w:t>locked</w:t>
-      </w:r>
-      <w:r>
-        <w:rPr>
-          <w:sz w:val="18"/>
-          <w:lang w:val="en-US"/>
-        </w:rPr>
-        <w:t>” in the top left corner of the window with a “lock” icon.</w:t>
-      </w:r>
-    </w:p>
-    <w:p>
-      <w:pPr>
-        <w:pStyle w:val="Normal"/>
-        <w:rPr>
-          <w:lang w:val="en-US"/>
-        </w:rPr>
-      </w:pPr>
-      <w:r>
-        <w:rPr>
-          <w:sz w:val="18"/>
-          <w:lang w:val="en-US"/>
-        </w:rPr>
-        <w:t xml:space="preserve">C. Input field for the </w:t>
-      </w:r>
-      <w:r>
-        <w:rPr>
-          <w:i/>
-          <w:iCs/>
-          <w:sz w:val="18"/>
-          <w:lang w:val="en-US"/>
-        </w:rPr>
-        <w:t>number of free chairs</w:t>
-      </w:r>
-      <w:r>
-        <w:rPr>
-          <w:sz w:val="18"/>
-          <w:lang w:val="en-US"/>
-        </w:rPr>
-        <w:t xml:space="preserve"> in the Room, after the word “</w:t>
-      </w:r>
-      <w:r>
-        <w:rPr>
-          <w:b/>
-          <w:bCs/>
-          <w:sz w:val="18"/>
-          <w:lang w:val="en-US"/>
-        </w:rPr>
-        <w:t>chairs</w:t>
-      </w:r>
-      <w:r>
-        <w:rPr>
-          <w:sz w:val="18"/>
-          <w:lang w:val="en-US"/>
-        </w:rPr>
-        <w:t>”.</w:t>
-      </w:r>
-    </w:p>
-    <w:p>
-      <w:pPr>
-        <w:pStyle w:val="Normal"/>
-        <w:rPr/>
-      </w:pPr>
-      <w:r>
-        <w:rPr>
-          <w:sz w:val="18"/>
-          <w:lang w:val="en-US"/>
-        </w:rPr>
-        <w:t xml:space="preserve">D. </w:t>
-      </w:r>
-      <w:r>
-        <w:rPr>
-          <w:i/>
-          <w:iCs/>
-          <w:sz w:val="18"/>
-          <w:lang w:val="en-US"/>
-        </w:rPr>
-        <w:t>Ac</w:t>
-      </w:r>
-      <w:r>
-        <w:rPr>
-          <w:i/>
-          <w:iCs/>
-          <w:sz w:val="18"/>
-          <w:lang w:val="en-US"/>
-        </w:rPr>
-        <w:t>cess mode</w:t>
+        <w:t>Access mode</w:t>
       </w:r>
       <w:r>
         <w:rPr>
@@ -3632,21 +3580,7 @@
           <w:sz w:val="18"/>
           <w:lang w:val="en-US"/>
         </w:rPr>
-        <w:t xml:space="preserve">” on the right in </w:t>
-      </w:r>
-      <w:r>
-        <w:rPr>
-          <w:sz w:val="18"/>
-          <w:lang w:val="en-US"/>
-        </w:rPr>
-        <w:t xml:space="preserve">the </w:t>
-      </w:r>
-      <w:r>
-        <w:rPr>
-          <w:sz w:val="18"/>
-          <w:lang w:val="en-US"/>
-        </w:rPr>
-        <w:t>top menu panel.</w:t>
+        <w:t>” on the right in the top menu panel.</w:t>
       </w:r>
     </w:p>
     <w:p>
@@ -3678,21 +3612,7 @@
           <w:sz w:val="18"/>
           <w:lang w:val="en-US"/>
         </w:rPr>
-        <w:t xml:space="preserve">Working with the Admin’s interface is </w:t>
-      </w:r>
-      <w:r>
-        <w:rPr>
-          <w:sz w:val="18"/>
-          <w:lang w:val="en-US"/>
-        </w:rPr>
-        <w:t xml:space="preserve">about </w:t>
-      </w:r>
-      <w:r>
-        <w:rPr>
-          <w:sz w:val="18"/>
-          <w:lang w:val="en-US"/>
-        </w:rPr>
-        <w:t>following some basic security rules: do not leave the guru window open when you’re leaving; always “</w:t>
+        <w:t>Working with the Admin’s interface is about following some basic security rules: do not leave the guru window open when you’re leaving; always “</w:t>
       </w:r>
       <w:r>
         <w:rPr>
@@ -3740,21 +3660,7 @@
           <w:sz w:val="18"/>
           <w:lang w:val="en-US"/>
         </w:rPr>
-        <w:t xml:space="preserve">! Do not tell your guru’s password to anyone. If your computer </w:t>
-      </w:r>
-      <w:r>
-        <w:rPr>
-          <w:sz w:val="18"/>
-          <w:lang w:val="en-US"/>
-        </w:rPr>
-        <w:t xml:space="preserve">can be </w:t>
-      </w:r>
-      <w:r>
-        <w:rPr>
-          <w:sz w:val="18"/>
-          <w:lang w:val="en-US"/>
-        </w:rPr>
-        <w:t>accessed by other people, do not save your login and password in your browser’s memory.</w:t>
+        <w:t>! Do not tell your guru’s password to anyone. If your computer can be accessed by other people, do not save your login and password in your browser’s memory.</w:t>
       </w:r>
     </w:p>
     <w:p>
@@ -3892,21 +3798,7 @@
           <w:sz w:val="18"/>
           <w:lang w:val="en-US"/>
         </w:rPr>
-        <w:t xml:space="preserve">A new user is always created with a random 4-digit name. To change it, click on this code and type in a normal name like “John” or “Peter”, then </w:t>
-      </w:r>
-      <w:r>
-        <w:rPr>
-          <w:sz w:val="18"/>
-          <w:lang w:val="en-US"/>
-        </w:rPr>
-        <w:t>click</w:t>
-      </w:r>
-      <w:r>
-        <w:rPr>
-          <w:sz w:val="18"/>
-          <w:lang w:val="en-US"/>
-        </w:rPr>
-        <w:t xml:space="preserve"> the key “Enter”.</w:t>
+        <w:t>A new user is always created with a random 4-digit name. To change it, click on this code and type in a normal name like “John” or “Peter”, then click the key “Enter”.</w:t>
       </w:r>
     </w:p>
     <w:p>
@@ -3936,21 +3828,7 @@
           <w:sz w:val="18"/>
           <w:lang w:val="en-US"/>
         </w:rPr>
-        <w:t xml:space="preserve">When a new user is created, </w:t>
-      </w:r>
-      <w:r>
-        <w:rPr>
-          <w:sz w:val="18"/>
-          <w:lang w:val="en-US"/>
-        </w:rPr>
-        <w:t>its</w:t>
-      </w:r>
-      <w:r>
-        <w:rPr>
-          <w:sz w:val="18"/>
-          <w:lang w:val="en-US"/>
-        </w:rPr>
-        <w:t xml:space="preserve"> login (number) and a 6-digit random password are created automatically. This pair can not be changed. In case a user’s password was compromised, the guru must </w:t>
+        <w:t xml:space="preserve">When a new user is created, its login (number) and a 6-digit random password are created automatically. This pair can not be changed. In case a user’s password was compromised, the guru must </w:t>
       </w:r>
       <w:r>
         <w:rPr>
@@ -3966,35 +3844,7 @@
           <w:sz w:val="18"/>
           <w:lang w:val="en-US"/>
         </w:rPr>
-        <w:t xml:space="preserve"> this user and re-create it with a new pair of login/</w:t>
-      </w:r>
-      <w:r>
-        <w:rPr>
-          <w:sz w:val="18"/>
-          <w:lang w:val="en-US"/>
-        </w:rPr>
-        <w:t xml:space="preserve">random </w:t>
-      </w:r>
-      <w:r>
-        <w:rPr>
-          <w:sz w:val="18"/>
-          <w:lang w:val="en-US"/>
-        </w:rPr>
-        <w:t xml:space="preserve">password. Then the guru will pass the new login/password to the user for whom they </w:t>
-      </w:r>
-      <w:r>
-        <w:rPr>
-          <w:sz w:val="18"/>
-          <w:lang w:val="en-US"/>
-        </w:rPr>
-        <w:t>were</w:t>
-      </w:r>
-      <w:r>
-        <w:rPr>
-          <w:sz w:val="18"/>
-          <w:lang w:val="en-US"/>
-        </w:rPr>
-        <w:t xml:space="preserve"> made.</w:t>
+        <w:t xml:space="preserve"> this user and re-create it with a new pair of login/random password. Then the guru will pass the new login/password to the user for whom they were made.</w:t>
       </w:r>
     </w:p>
     <w:p>
@@ -4070,21 +3920,7 @@
           <w:sz w:val="18"/>
           <w:lang w:val="en-US"/>
         </w:rPr>
-        <w:t xml:space="preserve">Gurus can lock the Room’s door, and then only </w:t>
-      </w:r>
-      <w:r>
-        <w:rPr>
-          <w:sz w:val="18"/>
-          <w:lang w:val="en-US"/>
-        </w:rPr>
-        <w:t>they and</w:t>
-      </w:r>
-      <w:r>
-        <w:rPr>
-          <w:sz w:val="18"/>
-          <w:lang w:val="en-US"/>
-        </w:rPr>
-        <w:t xml:space="preserve"> this Room’s authorized users will be able to enter it. Guest cannot enter the room when the door is “</w:t>
+        <w:t>Gurus can lock the Room’s door, and then only they and this Room’s authorized users will be able to enter it. Guest cannot enter the room when the door is “</w:t>
       </w:r>
       <w:r>
         <w:rPr>
@@ -4130,21 +3966,7 @@
           <w:sz w:val="18"/>
           <w:lang w:val="en-US"/>
         </w:rPr>
-        <w:t xml:space="preserve">Guru’s having selected </w:t>
-      </w:r>
-      <w:r>
-        <w:rPr>
-          <w:sz w:val="18"/>
-          <w:lang w:val="en-US"/>
-        </w:rPr>
-        <w:t xml:space="preserve">the door mode </w:t>
-      </w:r>
-      <w:r>
-        <w:rPr>
-          <w:sz w:val="18"/>
-          <w:lang w:val="en-US"/>
-        </w:rPr>
-        <w:t>“</w:t>
+        <w:t>Guru’s having selected the door mode “</w:t>
       </w:r>
       <w:r>
         <w:rPr>
@@ -4281,21 +4103,7 @@
           <w:sz w:val="18"/>
           <w:lang w:val="en-US"/>
         </w:rPr>
-        <w:t xml:space="preserve">Guru’s having selected the </w:t>
-      </w:r>
-      <w:r>
-        <w:rPr>
-          <w:sz w:val="18"/>
-          <w:lang w:val="en-US"/>
-        </w:rPr>
-        <w:t xml:space="preserve">door </w:t>
-      </w:r>
-      <w:r>
-        <w:rPr>
-          <w:sz w:val="18"/>
-          <w:lang w:val="en-US"/>
-        </w:rPr>
-        <w:t>mode “</w:t>
+        <w:t>Guru’s having selected the door mode “</w:t>
       </w:r>
       <w:r>
         <w:rPr>
@@ -4496,35 +4304,7 @@
           <w:sz w:val="18"/>
           <w:lang w:val="en-US"/>
         </w:rPr>
-        <w:t xml:space="preserve">: in the field ”..code?” type the 4-digit code that you see in the picture above </w:t>
-      </w:r>
-      <w:r>
-        <w:rPr>
-          <w:sz w:val="18"/>
-          <w:lang w:val="en-US"/>
-        </w:rPr>
-        <w:t>it</w:t>
-      </w:r>
-      <w:r>
-        <w:rPr>
-          <w:sz w:val="18"/>
-          <w:lang w:val="en-US"/>
-        </w:rPr>
-        <w:t xml:space="preserve">, and then </w:t>
-      </w:r>
-      <w:r>
-        <w:rPr>
-          <w:sz w:val="18"/>
-          <w:lang w:val="en-US"/>
-        </w:rPr>
-        <w:t>click</w:t>
-      </w:r>
-      <w:r>
-        <w:rPr>
-          <w:sz w:val="18"/>
-          <w:lang w:val="en-US"/>
-        </w:rPr>
-        <w:t xml:space="preserve"> the right button. “Captcha” is a tool to protect the Room against bots. </w:t>
+        <w:t xml:space="preserve">: in the field ”..code?” type the 4-digit code that you see in the picture above it, and then click the right button. “Captcha” is a tool to protect the Room against bots. </w:t>
       </w:r>
       <w:r>
         <w:rPr>
@@ -4540,28 +4320,7 @@
           <w:sz w:val="18"/>
           <w:lang w:val="en-US"/>
         </w:rPr>
-        <w:t xml:space="preserve"> uses its own simple “captcha”, one which you </w:t>
-      </w:r>
-      <w:r>
-        <w:rPr>
-          <w:sz w:val="18"/>
-          <w:lang w:val="en-US"/>
-        </w:rPr>
-        <w:t>save your</w:t>
-      </w:r>
-      <w:r>
-        <w:rPr>
-          <w:sz w:val="18"/>
-          <w:lang w:val="en-US"/>
-        </w:rPr>
-        <w:t xml:space="preserve"> time with. And it can be even omitted, if the guru selects the </w:t>
-      </w:r>
-      <w:r>
-        <w:rPr>
-          <w:sz w:val="18"/>
-          <w:lang w:val="en-US"/>
-        </w:rPr>
-        <w:t>g</w:t>
+        <w:t xml:space="preserve"> uses its own simple “captcha”, one which you save your time with. And it can be even omitted, if the guru selects the g</w:t>
       </w:r>
       <w:r>
         <w:rPr>
@@ -4747,21 +4506,7 @@
           <w:sz w:val="18"/>
           <w:lang w:val="en-US"/>
         </w:rPr>
-        <w:t xml:space="preserve">” - you </w:t>
-      </w:r>
-      <w:r>
-        <w:rPr>
-          <w:sz w:val="18"/>
-          <w:lang w:val="en-US"/>
-        </w:rPr>
-        <w:t>have to</w:t>
-      </w:r>
-      <w:r>
-        <w:rPr>
-          <w:sz w:val="18"/>
-          <w:lang w:val="en-US"/>
-        </w:rPr>
-        <w:t xml:space="preserve"> type in “</w:t>
+        <w:t>” - you have to type in “</w:t>
       </w:r>
       <w:r>
         <w:rPr>
@@ -4831,21 +4576,7 @@
           <w:sz w:val="18"/>
           <w:lang w:val="en-US"/>
         </w:rPr>
-        <w:t xml:space="preserve">”. Make sure the left selector is set to this position. Then click </w:t>
-      </w:r>
-      <w:r>
-        <w:rPr>
-          <w:sz w:val="18"/>
-          <w:lang w:val="en-US"/>
-        </w:rPr>
-        <w:t xml:space="preserve">on </w:t>
-      </w:r>
-      <w:r>
-        <w:rPr>
-          <w:sz w:val="18"/>
-          <w:lang w:val="en-US"/>
-        </w:rPr>
-        <w:t>the right selector and change from “</w:t>
+        <w:t>”. Make sure the left selector is set to this position. Then click on the right selector and change from “</w:t>
       </w:r>
       <w:r>
         <w:rPr>
@@ -4911,46 +4642,14 @@
           <w:sz w:val="18"/>
           <w:lang w:val="en-US"/>
         </w:rPr>
-        <w:t>where you’</w:t>
-      </w:r>
-      <w:r>
-        <w:rPr>
-          <w:b w:val="false"/>
-          <w:bCs w:val="false"/>
-          <w:sz w:val="18"/>
-          <w:lang w:val="en-US"/>
-        </w:rPr>
-        <w:t>re</w:t>
-      </w:r>
-      <w:r>
-        <w:rPr>
-          <w:b w:val="false"/>
-          <w:bCs w:val="false"/>
-          <w:sz w:val="18"/>
-          <w:lang w:val="en-US"/>
-        </w:rPr>
-        <w:t xml:space="preserve"> already authorized as guru</w:t>
-      </w:r>
-      <w:r>
-        <w:rPr>
-          <w:sz w:val="18"/>
-          <w:lang w:val="en-US"/>
-        </w:rPr>
-        <w:t xml:space="preserve">. The </w:t>
-      </w:r>
-      <w:r>
-        <w:rPr>
-          <w:sz w:val="18"/>
-          <w:lang w:val="en-US"/>
-        </w:rPr>
-        <w:t xml:space="preserve">start </w:t>
-      </w:r>
-      <w:r>
-        <w:rPr>
-          <w:sz w:val="18"/>
-          <w:lang w:val="en-US"/>
-        </w:rPr>
-        <w:t>page will now look different (see below): this is the guest mode. No captcha required, just click on this screen to enter the Room</w:t>
+        <w:t>where you’re already authorized as guru</w:t>
+      </w:r>
+      <w:r>
+        <w:rPr>
+          <w:sz w:val="18"/>
+          <w:lang w:val="en-US"/>
+        </w:rPr>
+        <w:t>. The start page will now look different (see below): this is the guest mode. No captcha required, just click on this screen to enter the Room</w:t>
       </w:r>
       <w:r>
         <w:rPr>
@@ -5137,21 +4836,7 @@
           <w:sz w:val="18"/>
           <w:lang w:val="en-US"/>
         </w:rPr>
-        <w:t xml:space="preserve">You may ask – if there is no captcha now, </w:t>
-      </w:r>
-      <w:r>
-        <w:rPr>
-          <w:sz w:val="18"/>
-          <w:lang w:val="en-US"/>
-        </w:rPr>
-        <w:t xml:space="preserve">then </w:t>
-      </w:r>
-      <w:r>
-        <w:rPr>
-          <w:sz w:val="18"/>
-          <w:lang w:val="en-US"/>
-        </w:rPr>
-        <w:t>where to type in the login and password? Obviously, the guru must set the access mode to “</w:t>
+        <w:t>You may ask – if there is no captcha now, then where to type in the login and password? Obviously, the guru must set the access mode to “</w:t>
       </w:r>
       <w:r>
         <w:rPr>
@@ -5167,63 +4852,7 @@
           <w:sz w:val="18"/>
           <w:lang w:val="en-US"/>
         </w:rPr>
-        <w:t xml:space="preserve">”, then </w:t>
-      </w:r>
-      <w:r>
-        <w:rPr>
-          <w:sz w:val="18"/>
-          <w:lang w:val="en-US"/>
-        </w:rPr>
-        <w:t>log</w:t>
-      </w:r>
-      <w:r>
-        <w:rPr>
-          <w:sz w:val="18"/>
-          <w:lang w:val="en-US"/>
-        </w:rPr>
-        <w:t xml:space="preserve"> in </w:t>
-      </w:r>
-      <w:r>
-        <w:rPr>
-          <w:sz w:val="18"/>
-          <w:lang w:val="en-US"/>
-        </w:rPr>
-        <w:t>a</w:t>
-      </w:r>
-      <w:r>
-        <w:rPr>
-          <w:sz w:val="18"/>
-          <w:lang w:val="en-US"/>
-        </w:rPr>
-        <w:t>s the guru, and also let in other authorized users with their login</w:t>
-      </w:r>
-      <w:r>
-        <w:rPr>
-          <w:sz w:val="18"/>
-          <w:lang w:val="en-US"/>
-        </w:rPr>
-        <w:t>s</w:t>
-      </w:r>
-      <w:r>
-        <w:rPr>
-          <w:sz w:val="18"/>
-          <w:lang w:val="en-US"/>
-        </w:rPr>
-        <w:t xml:space="preserve"> and password</w:t>
-      </w:r>
-      <w:r>
-        <w:rPr>
-          <w:sz w:val="18"/>
-          <w:lang w:val="en-US"/>
-        </w:rPr>
-        <w:t>s</w:t>
-      </w:r>
-      <w:r>
-        <w:rPr>
-          <w:sz w:val="18"/>
-          <w:lang w:val="en-US"/>
-        </w:rPr>
-        <w:t xml:space="preserve">, – and </w:t>
+        <w:t xml:space="preserve">”, then log in as the guru, and also let in other authorized users with their logins and passwords, – and </w:t>
       </w:r>
       <w:r>
         <w:rPr>
@@ -5239,28 +4868,7 @@
           <w:sz w:val="18"/>
           <w:lang w:val="en-US"/>
         </w:rPr>
-        <w:t xml:space="preserve"> </w:t>
-      </w:r>
-      <w:r>
-        <w:rPr>
-          <w:sz w:val="18"/>
-          <w:lang w:val="en-US"/>
-        </w:rPr>
-        <w:t xml:space="preserve">after that change the </w:t>
-      </w:r>
-      <w:r>
-        <w:rPr>
-          <w:sz w:val="18"/>
-          <w:lang w:val="en-US"/>
-        </w:rPr>
-        <w:t xml:space="preserve">access </w:t>
-      </w:r>
-      <w:r>
-        <w:rPr>
-          <w:sz w:val="18"/>
-          <w:lang w:val="en-US"/>
-        </w:rPr>
-        <w:t>mode to “</w:t>
+        <w:t xml:space="preserve"> after that change the access mode to “</w:t>
       </w:r>
       <w:r>
         <w:rPr>
@@ -5370,21 +4978,7 @@
           <w:sz w:val="18"/>
           <w:lang w:val="en-US"/>
         </w:rPr>
-        <w:t xml:space="preserve">Gurus can chat with other authorized users in a protected chat inside the Admin’s interface – find “TO CHAT” in the main guru’s window and click </w:t>
-      </w:r>
-      <w:r>
-        <w:rPr>
-          <w:sz w:val="18"/>
-          <w:lang w:val="en-US"/>
-        </w:rPr>
-        <w:t>on this link</w:t>
-      </w:r>
-      <w:r>
-        <w:rPr>
-          <w:sz w:val="18"/>
-          <w:lang w:val="en-US"/>
-        </w:rPr>
-        <w:t>:</w:t>
+        <w:t>Gurus can chat with other authorized users in a protected chat inside the Admin’s interface – find “TO CHAT” in the main guru’s window and click on this link:</w:t>
       </w:r>
     </w:p>
     <w:p>
@@ -5467,90 +5061,20 @@
           <w:sz w:val="18"/>
           <w:lang w:val="en-US"/>
         </w:rPr>
-        <w:t xml:space="preserve">” button, and the other button (“scull”) will empty the </w:t>
-      </w:r>
-      <w:r>
-        <w:rPr>
-          <w:sz w:val="18"/>
-          <w:lang w:val="en-US"/>
-        </w:rPr>
-        <w:t xml:space="preserve">whole </w:t>
-      </w:r>
-      <w:r>
-        <w:rPr>
-          <w:sz w:val="18"/>
-          <w:lang w:val="en-US"/>
-        </w:rPr>
-        <w:t xml:space="preserve">chat. All authorized users </w:t>
-      </w:r>
-      <w:r>
-        <w:rPr>
-          <w:sz w:val="18"/>
-          <w:lang w:val="en-US"/>
-        </w:rPr>
-        <w:t>in</w:t>
-      </w:r>
-      <w:r>
-        <w:rPr>
-          <w:sz w:val="18"/>
-          <w:lang w:val="en-US"/>
-        </w:rPr>
-        <w:t xml:space="preserve"> this Room can also enter the Admin’s interface with their login and password, see Paragraph 1.1.1 – “Log in to the Admin’s interface”, – but they can not be anywhere </w:t>
-      </w:r>
-      <w:r>
-        <w:rPr>
-          <w:sz w:val="18"/>
-          <w:lang w:val="en-US"/>
-        </w:rPr>
-        <w:t>e</w:t>
-      </w:r>
-      <w:r>
-        <w:rPr>
-          <w:sz w:val="18"/>
-          <w:lang w:val="en-US"/>
-        </w:rPr>
-        <w:t xml:space="preserve">xcept this chat, while gurus can return from the chat to their main window clicking on the link </w:t>
-      </w:r>
-      <w:r>
-        <w:rPr>
-          <w:sz w:val="18"/>
-          <w:lang w:val="en-US"/>
-        </w:rPr>
-        <w:t xml:space="preserve">above: </w:t>
-      </w:r>
-      <w:r>
-        <w:rPr>
-          <w:sz w:val="18"/>
-          <w:lang w:val="en-US"/>
-        </w:rPr>
-        <w:t xml:space="preserve">“GO TO CONTROLS”. </w:t>
-      </w:r>
-    </w:p>
-    <w:p>
-      <w:pPr>
-        <w:pStyle w:val="Normal"/>
-        <w:rPr/>
-      </w:pPr>
-      <w:r>
-        <w:rPr>
-          <w:sz w:val="18"/>
-          <w:lang w:val="en-US"/>
-        </w:rPr>
-        <w:t xml:space="preserve">Two buttons for deletion of the texts from the chat are only </w:t>
-      </w:r>
-      <w:r>
-        <w:rPr>
-          <w:sz w:val="18"/>
-          <w:lang w:val="en-US"/>
-        </w:rPr>
-        <w:t xml:space="preserve">there </w:t>
-      </w:r>
-      <w:r>
-        <w:rPr>
-          <w:sz w:val="18"/>
-          <w:lang w:val="en-US"/>
-        </w:rPr>
-        <w:t>for gurus – there are no such buttons for other users. Two green arrows in the bottom of the page are for scrolling the chat.</w:t>
+        <w:t xml:space="preserve">” button, and the other button (“scull”) will empty the whole chat. All authorized users in this Room can also enter the Admin’s interface with their login and password, see Paragraph 1.1.1 – “Log in to the Admin’s interface”, – but they can not be anywhere except this chat, while gurus can return from the chat to their main window clicking on the link above: “GO TO CONTROLS”. </w:t>
+      </w:r>
+    </w:p>
+    <w:p>
+      <w:pPr>
+        <w:pStyle w:val="Normal"/>
+        <w:rPr/>
+      </w:pPr>
+      <w:r>
+        <w:rPr>
+          <w:sz w:val="18"/>
+          <w:lang w:val="en-US"/>
+        </w:rPr>
+        <w:t>Two buttons for deletion of the texts from the chat are only there for gurus – there are no such buttons for other users. Two green arrows in the bottom of the page are for scrolling the chat.</w:t>
       </w:r>
     </w:p>
     <w:p>
@@ -5703,118 +5227,20 @@
           <w:sz w:val="18"/>
           <w:lang w:val="en-US"/>
         </w:rPr>
-        <w:t xml:space="preserve"> from the main (or the only), or front camera, that the browser has found on your device: desktop, notebook, tablet or phone. Being an authorized user and not a guest, one can always switch </w:t>
-      </w:r>
-      <w:r>
-        <w:rPr>
-          <w:sz w:val="18"/>
-          <w:lang w:val="en-US"/>
-        </w:rPr>
-        <w:t>one’s camera</w:t>
-      </w:r>
-      <w:r>
-        <w:rPr>
-          <w:sz w:val="18"/>
-          <w:lang w:val="en-US"/>
-        </w:rPr>
-        <w:t xml:space="preserve"> on/off. While guests can only switch their </w:t>
-      </w:r>
-      <w:r>
-        <w:rPr>
-          <w:sz w:val="18"/>
-          <w:lang w:val="en-US"/>
-        </w:rPr>
-        <w:t xml:space="preserve">cameras on </w:t>
-      </w:r>
-      <w:r>
-        <w:rPr>
-          <w:sz w:val="18"/>
-          <w:lang w:val="en-US"/>
-        </w:rPr>
-        <w:t xml:space="preserve">if there are free chairs left, (see Paragraph 5), or </w:t>
-      </w:r>
-      <w:r>
-        <w:rPr>
-          <w:sz w:val="18"/>
-          <w:lang w:val="en-US"/>
-        </w:rPr>
-        <w:t xml:space="preserve">upon having been </w:t>
-      </w:r>
-      <w:r>
-        <w:rPr>
-          <w:sz w:val="18"/>
-          <w:lang w:val="en-US"/>
-        </w:rPr>
-        <w:t xml:space="preserve">activated by gurus, see p. 7.1.5.  </w:t>
-      </w:r>
-    </w:p>
-    <w:p>
-      <w:pPr>
-        <w:pStyle w:val="Normal"/>
-        <w:rPr/>
-      </w:pPr>
-      <w:r>
-        <w:rPr>
-          <w:sz w:val="18"/>
-          <w:lang w:val="en-US"/>
-        </w:rPr>
-        <w:t>Perhaps you know that your browser can switch your camera</w:t>
-      </w:r>
-      <w:r>
-        <w:rPr>
-          <w:sz w:val="18"/>
-          <w:lang w:val="en-US"/>
-        </w:rPr>
-        <w:t>s</w:t>
-      </w:r>
-      <w:r>
-        <w:rPr>
-          <w:sz w:val="18"/>
-          <w:lang w:val="en-US"/>
-        </w:rPr>
-        <w:t>, or microphone</w:t>
-      </w:r>
-      <w:r>
-        <w:rPr>
-          <w:sz w:val="18"/>
-          <w:lang w:val="en-US"/>
-        </w:rPr>
-        <w:t>s</w:t>
-      </w:r>
-      <w:r>
-        <w:rPr>
-          <w:sz w:val="18"/>
-          <w:lang w:val="en-US"/>
-        </w:rPr>
-        <w:t xml:space="preserve">, only after receiving your permission to do so. So don’t worry if clicking on this menu button you receive requests from your browser to authorize switching your cameras or microphones on. Besides, many systems have special settings </w:t>
-      </w:r>
-      <w:r>
-        <w:rPr>
-          <w:sz w:val="18"/>
-          <w:lang w:val="en-US"/>
-        </w:rPr>
-        <w:t>with</w:t>
-      </w:r>
-      <w:r>
-        <w:rPr>
-          <w:sz w:val="18"/>
-          <w:lang w:val="en-US"/>
-        </w:rPr>
-        <w:t xml:space="preserve"> permissions </w:t>
-      </w:r>
-      <w:r>
-        <w:rPr>
-          <w:sz w:val="18"/>
-          <w:lang w:val="en-US"/>
-        </w:rPr>
-        <w:t>for</w:t>
-      </w:r>
-      <w:r>
-        <w:rPr>
-          <w:sz w:val="18"/>
-          <w:lang w:val="en-US"/>
-        </w:rPr>
-        <w:t xml:space="preserve"> web cameras, then if whatever you tried to switch on your camera in the Room was fruitless – try locate your system’s camera permissions in Settings, may be the problem lies there. For example, it’s often the case with Android. Set your permissions for web camera and microphone to “On” in Settings, and then you can switch them on and off in the Room.</w:t>
+        <w:t xml:space="preserve"> from the main (or the only), or front camera, that the browser has found on your device: desktop, notebook, tablet or phone. Being an authorized user and not a guest, one can always switch one’s camera on/off. While guests can only switch their cameras on if there are free chairs left, (see Paragraph 5), or upon having been activated by gurus, see p. 7.1.5.  </w:t>
+      </w:r>
+    </w:p>
+    <w:p>
+      <w:pPr>
+        <w:pStyle w:val="Normal"/>
+        <w:rPr/>
+      </w:pPr>
+      <w:r>
+        <w:rPr>
+          <w:sz w:val="18"/>
+          <w:lang w:val="en-US"/>
+        </w:rPr>
+        <w:t>Perhaps you know that your browser can switch your cameras, or microphones, only after receiving your permission to do so. So don’t worry if clicking on this menu button you receive requests from your browser to authorize switching your cameras or microphones on. Besides, many systems have special settings with permissions for web cameras, then if whatever you tried to switch on your camera in the Room was fruitless – try locate your system’s camera permissions in Settings, may be the problem lies there. For example, it’s often the case with Android. Set your permissions for web camera and microphone to “On” in Settings, and then you can switch them on and off in the Room.</w:t>
       </w:r>
     </w:p>
     <w:p>
@@ -5920,25 +5346,7 @@
           <w:sz w:val="18"/>
           <w:lang w:val="en-US"/>
         </w:rPr>
-        <w:t xml:space="preserve"> sound in the Room.  Which means you either allow all sound or disallow it. However you should remember that individual settings for each </w:t>
-      </w:r>
-      <w:r>
-        <w:rPr>
-          <w:b w:val="false"/>
-          <w:bCs w:val="false"/>
-          <w:sz w:val="18"/>
-          <w:lang w:val="en-US"/>
-        </w:rPr>
-        <w:t xml:space="preserve">sound </w:t>
-      </w:r>
-      <w:r>
-        <w:rPr>
-          <w:b w:val="false"/>
-          <w:bCs w:val="false"/>
-          <w:sz w:val="18"/>
-          <w:lang w:val="en-US"/>
-        </w:rPr>
-        <w:t xml:space="preserve">source in the Room have more priority than this button. So if you have disallowed all sound </w:t>
+        <w:t xml:space="preserve"> sound in the Room.  Which means you either allow all sound or disallow it. However you should remember that individual settings for each sound source in the Room have more priority than this button. So if you have disallowed all sound </w:t>
       </w:r>
       <w:r>
         <w:rPr>
@@ -5958,25 +5366,7 @@
           <w:sz w:val="18"/>
           <w:lang w:val="en-US"/>
         </w:rPr>
-        <w:t xml:space="preserve">, then switched on a video’s sound (or your microphone), this latter </w:t>
-      </w:r>
-      <w:r>
-        <w:rPr>
-          <w:b w:val="false"/>
-          <w:bCs w:val="false"/>
-          <w:sz w:val="18"/>
-          <w:lang w:val="en-US"/>
-        </w:rPr>
-        <w:t>setting</w:t>
-      </w:r>
-      <w:r>
-        <w:rPr>
-          <w:b w:val="false"/>
-          <w:bCs w:val="false"/>
-          <w:sz w:val="18"/>
-          <w:lang w:val="en-US"/>
-        </w:rPr>
-        <w:t xml:space="preserve"> will overrun the former one. Or, having permitted </w:t>
+        <w:t xml:space="preserve">, then switched on a video’s sound (or your microphone), this latter setting will overrun the former one. Or, having permitted </w:t>
       </w:r>
       <w:r>
         <w:rPr>
@@ -5994,43 +5384,7 @@
           <w:sz w:val="18"/>
           <w:lang w:val="en-US"/>
         </w:rPr>
-        <w:t xml:space="preserve"> sounds, then mut</w:t>
-      </w:r>
-      <w:r>
-        <w:rPr>
-          <w:b w:val="false"/>
-          <w:bCs w:val="false"/>
-          <w:sz w:val="18"/>
-          <w:lang w:val="en-US"/>
-        </w:rPr>
-        <w:t xml:space="preserve">e </w:t>
-      </w:r>
-      <w:r>
-        <w:rPr>
-          <w:b w:val="false"/>
-          <w:bCs w:val="false"/>
-          <w:sz w:val="18"/>
-          <w:lang w:val="en-US"/>
-        </w:rPr>
-        <w:t xml:space="preserve">one by one all </w:t>
-      </w:r>
-      <w:r>
-        <w:rPr>
-          <w:b w:val="false"/>
-          <w:bCs w:val="false"/>
-          <w:sz w:val="18"/>
-          <w:lang w:val="en-US"/>
-        </w:rPr>
-        <w:t xml:space="preserve">videos </w:t>
-      </w:r>
-      <w:r>
-        <w:rPr>
-          <w:b w:val="false"/>
-          <w:bCs w:val="false"/>
-          <w:sz w:val="18"/>
-          <w:lang w:val="en-US"/>
-        </w:rPr>
-        <w:t>except one – the result will be the same.</w:t>
+        <w:t xml:space="preserve"> sounds, then mute one by one all videos except one – the result will be the same.</w:t>
       </w:r>
     </w:p>
     <w:p>
@@ -6201,7 +5555,13 @@
         </w:rPr>
       </w:pPr>
       <w:r>
-        <w:rPr/>
+        <w:rPr>
+          <w:b w:val="false"/>
+          <w:bCs w:val="false"/>
+          <w:sz w:val="18"/>
+          <w:szCs w:val="18"/>
+          <w:lang w:val="en-US"/>
+        </w:rPr>
       </w:r>
     </w:p>
     <w:p>
@@ -6487,107 +5847,7 @@
           <w:szCs w:val="18"/>
           <w:lang w:val="en-US"/>
         </w:rPr>
-        <w:t>In this mode, the participant’s camera is active, but sends no video, only its microphone can work. Everyone else in the Room will see this participant’</w:t>
-      </w:r>
-      <w:r>
-        <w:rPr>
-          <w:b w:val="false"/>
-          <w:bCs w:val="false"/>
-          <w:sz w:val="18"/>
-          <w:szCs w:val="18"/>
-          <w:lang w:val="en-US"/>
-        </w:rPr>
-        <w:t>s square</w:t>
-      </w:r>
-      <w:r>
-        <w:rPr>
-          <w:b w:val="false"/>
-          <w:bCs w:val="false"/>
-          <w:sz w:val="18"/>
-          <w:szCs w:val="18"/>
-          <w:lang w:val="en-US"/>
-        </w:rPr>
-        <w:t xml:space="preserve"> as dark and empty, with </w:t>
-      </w:r>
-      <w:r>
-        <w:rPr>
-          <w:b w:val="false"/>
-          <w:bCs w:val="false"/>
-          <w:sz w:val="18"/>
-          <w:szCs w:val="18"/>
-          <w:lang w:val="en-US"/>
-        </w:rPr>
-        <w:t>the</w:t>
-      </w:r>
-      <w:r>
-        <w:rPr>
-          <w:b w:val="false"/>
-          <w:bCs w:val="false"/>
-          <w:sz w:val="18"/>
-          <w:szCs w:val="18"/>
-          <w:lang w:val="en-US"/>
-        </w:rPr>
-        <w:t xml:space="preserve"> name in the bottom; and if the microphone is also switched off, in the right bottom corner of the square there will be «X». Switching off video from your camera, you send it to </w:t>
-      </w:r>
-      <w:r>
-        <w:rPr>
-          <w:b w:val="false"/>
-          <w:bCs w:val="false"/>
-          <w:sz w:val="18"/>
-          <w:szCs w:val="18"/>
-          <w:lang w:val="en-US"/>
-        </w:rPr>
-        <w:t xml:space="preserve">the </w:t>
-      </w:r>
-      <w:r>
-        <w:rPr>
-          <w:b w:val="false"/>
-          <w:bCs w:val="false"/>
-          <w:sz w:val="18"/>
-          <w:szCs w:val="18"/>
-          <w:lang w:val="en-US"/>
-        </w:rPr>
-        <w:t xml:space="preserve">«audio-only» mode. Will the others in the Room be able to hear you or not depends on whether you microphone is on or off. Almost all web cameras </w:t>
-      </w:r>
-      <w:r>
-        <w:rPr>
-          <w:b w:val="false"/>
-          <w:bCs w:val="false"/>
-          <w:sz w:val="18"/>
-          <w:szCs w:val="18"/>
-          <w:lang w:val="en-US"/>
-        </w:rPr>
-        <w:t xml:space="preserve">come with a </w:t>
-      </w:r>
-      <w:r>
-        <w:rPr>
-          <w:b w:val="false"/>
-          <w:bCs w:val="false"/>
-          <w:sz w:val="18"/>
-          <w:szCs w:val="18"/>
-          <w:lang w:val="en-US"/>
-        </w:rPr>
-        <w:t xml:space="preserve">microphone, </w:t>
-      </w:r>
-      <w:r>
-        <w:rPr>
-          <w:b w:val="false"/>
-          <w:bCs w:val="false"/>
-          <w:sz w:val="18"/>
-          <w:szCs w:val="18"/>
-          <w:lang w:val="en-US"/>
-        </w:rPr>
-        <w:t>which</w:t>
-      </w:r>
-      <w:r>
-        <w:rPr>
-          <w:b w:val="false"/>
-          <w:bCs w:val="false"/>
-          <w:sz w:val="18"/>
-          <w:szCs w:val="18"/>
-          <w:lang w:val="en-US"/>
-        </w:rPr>
-        <w:t xml:space="preserve"> is controlled separately from video, that is, video on/off, microphone on/off.</w:t>
+        <w:t>In this mode, the participant’s camera is active, but sends no video, only its microphone can work. Everyone else in the Room will see this participant’s square as dark and empty, with the name in the bottom; and if the microphone is also switched off, in the right bottom corner of the square there will be «X». Switching off video from your camera, you send it to the «audio-only» mode. Will the others in the Room be able to hear you or not depends on whether you microphone is on or off. Almost all web cameras come with a microphone, which is controlled separately from video, that is, video on/off, microphone on/off.</w:t>
       </w:r>
     </w:p>
     <w:p>
@@ -6626,27 +5886,7 @@
           <w:szCs w:val="18"/>
           <w:lang w:val="en-US"/>
         </w:rPr>
-        <w:t xml:space="preserve">The last button in the main menu allows one to leave the Room. Clicking on it, a guest or a participant returns to the outside of the Room seeing the door or “click to enter” screen – depending on the </w:t>
-      </w:r>
-      <w:r>
-        <w:rPr>
-          <w:b w:val="false"/>
-          <w:bCs w:val="false"/>
-          <w:sz w:val="18"/>
-          <w:szCs w:val="18"/>
-          <w:lang w:val="en-US"/>
-        </w:rPr>
-        <w:t xml:space="preserve">Room’s </w:t>
-      </w:r>
-      <w:r>
-        <w:rPr>
-          <w:b w:val="false"/>
-          <w:bCs w:val="false"/>
-          <w:sz w:val="18"/>
-          <w:szCs w:val="18"/>
-          <w:lang w:val="en-US"/>
-        </w:rPr>
-        <w:t>access mode and presence of the “name“ cookie in the browser.</w:t>
+        <w:t>The last button in the main menu allows one to leave the Room. Clicking on it, a guest or a participant returns to the outside of the Room seeing the door or “click to enter” screen – depending on the Room’s access mode and presence of the “name“ cookie in the browser.</w:t>
       </w:r>
     </w:p>
     <w:p>
@@ -6838,103 +6078,23 @@
           <w:szCs w:val="18"/>
           <w:lang w:val="en-US"/>
         </w:rPr>
-        <w:t xml:space="preserve">Everyone in the Room: gurus, authorized users, guests, including “viewers” - can control the sound from each of the sources. Basically, they can mute and unmute each source; this is done by clicking on the icon in the right bottom corner of each square, on the right of the name (see picture above). Depending on whose camera it is and what is its current setting, this icon can be one of the following four: “speaker”, “crossed-out speaker”, “microphone” and “X” - meaning, a) this video’s sound is “on”, b) it’s “off”, c) your microphone is “on”, d) </w:t>
-      </w:r>
-      <w:r>
-        <w:rPr>
-          <w:b w:val="false"/>
-          <w:bCs w:val="false"/>
-          <w:sz w:val="18"/>
-          <w:szCs w:val="18"/>
-          <w:lang w:val="en-US"/>
-        </w:rPr>
-        <w:t xml:space="preserve">the </w:t>
-      </w:r>
-      <w:r>
-        <w:rPr>
-          <w:b w:val="false"/>
-          <w:bCs w:val="false"/>
-          <w:sz w:val="18"/>
-          <w:szCs w:val="18"/>
-          <w:lang w:val="en-US"/>
-        </w:rPr>
-        <w:t xml:space="preserve">microphone (yours or that of another participant) is “off”. Clicking on the icon toggles the sound mode, except when “X” means, the microphone of another participant is “off” (as </w:t>
-      </w:r>
-      <w:r>
-        <w:rPr>
-          <w:b w:val="false"/>
-          <w:bCs w:val="false"/>
-          <w:sz w:val="18"/>
-          <w:szCs w:val="18"/>
-          <w:lang w:val="en-US"/>
-        </w:rPr>
-        <w:t xml:space="preserve">shown </w:t>
-      </w:r>
-      <w:r>
-        <w:rPr>
-          <w:b w:val="false"/>
-          <w:bCs w:val="false"/>
-          <w:sz w:val="18"/>
-          <w:szCs w:val="18"/>
-          <w:lang w:val="en-US"/>
-        </w:rPr>
-        <w:t xml:space="preserve">in this picture), a situation you can not change </w:t>
-      </w:r>
-      <w:r>
-        <w:rPr>
-          <w:b w:val="false"/>
-          <w:bCs w:val="false"/>
-          <w:sz w:val="18"/>
-          <w:szCs w:val="18"/>
-          <w:lang w:val="en-US"/>
-        </w:rPr>
-        <w:t>but</w:t>
-      </w:r>
-      <w:r>
-        <w:rPr>
-          <w:b w:val="false"/>
-          <w:bCs w:val="false"/>
-          <w:sz w:val="18"/>
-          <w:szCs w:val="18"/>
-          <w:lang w:val="en-US"/>
-        </w:rPr>
-        <w:t xml:space="preserve"> speaking or writing to the person directly.</w:t>
-      </w:r>
-    </w:p>
-    <w:p>
-      <w:pPr>
-        <w:pStyle w:val="Normal"/>
-        <w:rPr/>
-      </w:pPr>
-      <w:r>
-        <w:rPr>
-          <w:b w:val="false"/>
-          <w:bCs w:val="false"/>
-          <w:sz w:val="18"/>
-          <w:szCs w:val="18"/>
-          <w:lang w:val="en-US"/>
-        </w:rPr>
-        <w:t xml:space="preserve">In most browsers (except on Apple devices) clicking on the sound icon opens the volume control in the left corner of the square, by moving which one can increase </w:t>
-      </w:r>
-      <w:r>
-        <w:rPr>
-          <w:b w:val="false"/>
-          <w:bCs w:val="false"/>
-          <w:sz w:val="18"/>
-          <w:szCs w:val="18"/>
-          <w:lang w:val="en-US"/>
-        </w:rPr>
-        <w:t>or</w:t>
-      </w:r>
-      <w:r>
-        <w:rPr>
-          <w:b w:val="false"/>
-          <w:bCs w:val="false"/>
-          <w:sz w:val="18"/>
-          <w:szCs w:val="18"/>
-          <w:lang w:val="en-US"/>
-        </w:rPr>
-        <w:t xml:space="preserve"> decrease the volume of sound from this particular source.</w:t>
+        <w:t>Everyone in the Room: gurus, authorized users, guests, including “viewers” - can control the sound from each of the sources. Basically, they can mute and unmute each source; this is done by clicking on the icon in the right bottom corner of each square, on the right of the name (see picture above). Depending on whose camera it is and what is its current setting, this icon can be one of the following four: “speaker”, “crossed-out speaker”, “microphone” and “X” - meaning, a) this video’s sound is “on”, b) it’s “off”, c) your microphone is “on”, d) the microphone (yours or that of another participant) is “off”. Clicking on the icon toggles the sound mode, except when “X” means, the microphone of another participant is “off” (as shown in this picture), a situation you can not change but speaking or writing to the person directly.</w:t>
+      </w:r>
+    </w:p>
+    <w:p>
+      <w:pPr>
+        <w:pStyle w:val="Normal"/>
+        <w:rPr/>
+      </w:pPr>
+      <w:r>
+        <w:rPr>
+          <w:b w:val="false"/>
+          <w:bCs w:val="false"/>
+          <w:sz w:val="18"/>
+          <w:szCs w:val="18"/>
+          <w:lang w:val="en-US"/>
+        </w:rPr>
+        <w:t>In most browsers (except on Apple devices) clicking on the sound icon opens the volume control in the left corner of the square, by moving which one can increase or decrease the volume of sound from this particular source.</w:t>
       </w:r>
     </w:p>
     <w:p>
@@ -6973,47 +6133,7 @@
           <w:szCs w:val="18"/>
           <w:lang w:val="en-US"/>
         </w:rPr>
-        <w:t xml:space="preserve">All users can write short comments to videos, both their own and those of other users except gurus. Click on the letter «A» inside the blue (own) or red (others) circle in the top right corner of the square. These comments or “annotations” are not saved and are shown above the square only while </w:t>
-      </w:r>
-      <w:r>
-        <w:rPr>
-          <w:b w:val="false"/>
-          <w:bCs w:val="false"/>
-          <w:sz w:val="18"/>
-          <w:szCs w:val="18"/>
-          <w:lang w:val="en-US"/>
-        </w:rPr>
-        <w:t>its</w:t>
-      </w:r>
-      <w:r>
-        <w:rPr>
-          <w:b w:val="false"/>
-          <w:bCs w:val="false"/>
-          <w:sz w:val="18"/>
-          <w:szCs w:val="18"/>
-          <w:lang w:val="en-US"/>
-        </w:rPr>
-        <w:t xml:space="preserve"> </w:t>
-      </w:r>
-      <w:r>
-        <w:rPr>
-          <w:b w:val="false"/>
-          <w:bCs w:val="false"/>
-          <w:sz w:val="18"/>
-          <w:szCs w:val="18"/>
-          <w:lang w:val="en-US"/>
-        </w:rPr>
-        <w:t>video</w:t>
-      </w:r>
-      <w:r>
-        <w:rPr>
-          <w:b w:val="false"/>
-          <w:bCs w:val="false"/>
-          <w:sz w:val="18"/>
-          <w:szCs w:val="18"/>
-          <w:lang w:val="en-US"/>
-        </w:rPr>
-        <w:t xml:space="preserve"> state has not changed.</w:t>
+        <w:t>All users can write short comments to videos, both their own and those of other users except gurus. Click on the letter «A» inside the blue (own) or red (others) circle in the top right corner of the square. These comments or “annotations” are not saved and are shown above the square only while its video state has not changed.</w:t>
       </w:r>
     </w:p>
     <w:p>
@@ -7096,27 +6216,7 @@
           <w:szCs w:val="18"/>
           <w:lang w:val="en-US"/>
         </w:rPr>
-        <w:t xml:space="preserve"> and the «Select File» button appears on the right. Select an MP4 file and click on the button «video control» - which is the fifth one in the main menu. You will see that the selected file started playing in your square </w:t>
-      </w:r>
-      <w:r>
-        <w:rPr>
-          <w:b w:val="false"/>
-          <w:bCs w:val="false"/>
-          <w:sz w:val="18"/>
-          <w:szCs w:val="18"/>
-          <w:lang w:val="en-US"/>
-        </w:rPr>
-        <w:t>-</w:t>
-      </w:r>
-      <w:r>
-        <w:rPr>
-          <w:b w:val="false"/>
-          <w:bCs w:val="false"/>
-          <w:sz w:val="18"/>
-          <w:szCs w:val="18"/>
-          <w:lang w:val="en-US"/>
-        </w:rPr>
-        <w:t xml:space="preserve"> </w:t>
+        <w:t xml:space="preserve"> and the «Select File» button appears on the right. Select an MP4 file and click on the button «video control» - which is the fifth one in the main menu. You will see that the selected file started playing in your square - </w:t>
       </w:r>
       <w:r>
         <w:rPr>
@@ -7158,12 +6258,52 @@
           <w:szCs w:val="18"/>
           <w:lang w:val="en-US"/>
         </w:rPr>
-        <w:t xml:space="preserve">mute its sound with a small button inside the video – </w:t>
-      </w:r>
-      <w:r>
-        <w:rPr>
-          <w:b w:val="false"/>
-          <w:bCs w:val="false"/>
+        <w:t xml:space="preserve">mute its sound with a small button inside the video – not the sound button-indicator we were describing earlier! — but a small “speaker” </w:t>
+      </w:r>
+      <w:r>
+        <w:rPr>
+          <w:b/>
+          <w:bCs/>
+          <w:sz w:val="18"/>
+          <w:szCs w:val="18"/>
+          <w:lang w:val="en-US"/>
+        </w:rPr>
+        <w:t>inside</w:t>
+      </w:r>
+      <w:r>
+        <w:rPr>
+          <w:b w:val="false"/>
+          <w:bCs w:val="false"/>
+          <w:sz w:val="18"/>
+          <w:szCs w:val="18"/>
+          <w:lang w:val="en-US"/>
+        </w:rPr>
+        <w:t xml:space="preserve"> your video, in its bottom panel which is only visible when pointing the mouse cursor on the video. </w:t>
+      </w:r>
+      <w:r>
+        <w:rPr>
+          <w:b/>
+          <w:bCs/>
+          <w:sz w:val="18"/>
+          <w:szCs w:val="18"/>
+          <w:lang w:val="en-US"/>
+        </w:rPr>
+        <w:t>NB</w:t>
+      </w:r>
+      <w:r>
+        <w:rPr>
+          <w:b w:val="false"/>
+          <w:bCs w:val="false"/>
+          <w:sz w:val="18"/>
+          <w:szCs w:val="18"/>
+          <w:lang w:val="en-US"/>
+        </w:rPr>
+        <w:t xml:space="preserve">: you will </w:t>
+      </w:r>
+      <w:r>
+        <w:rPr>
+          <w:b/>
+          <w:bCs/>
           <w:sz w:val="18"/>
           <w:szCs w:val="18"/>
           <w:lang w:val="en-US"/>
@@ -7178,106 +6318,6 @@
           <w:szCs w:val="18"/>
           <w:lang w:val="en-US"/>
         </w:rPr>
-        <w:t xml:space="preserve"> the sound button-indicator we were describing </w:t>
-      </w:r>
-      <w:r>
-        <w:rPr>
-          <w:b w:val="false"/>
-          <w:bCs w:val="false"/>
-          <w:sz w:val="18"/>
-          <w:szCs w:val="18"/>
-          <w:lang w:val="en-US"/>
-        </w:rPr>
-        <w:t>earlier</w:t>
-      </w:r>
-      <w:r>
-        <w:rPr>
-          <w:b w:val="false"/>
-          <w:bCs w:val="false"/>
-          <w:sz w:val="18"/>
-          <w:szCs w:val="18"/>
-          <w:lang w:val="en-US"/>
-        </w:rPr>
-        <w:t xml:space="preserve">! — but a small “speaker” </w:t>
-      </w:r>
-      <w:r>
-        <w:rPr>
-          <w:b/>
-          <w:bCs/>
-          <w:sz w:val="18"/>
-          <w:szCs w:val="18"/>
-          <w:lang w:val="en-US"/>
-        </w:rPr>
-        <w:t>inside</w:t>
-      </w:r>
-      <w:r>
-        <w:rPr>
-          <w:b w:val="false"/>
-          <w:bCs w:val="false"/>
-          <w:sz w:val="18"/>
-          <w:szCs w:val="18"/>
-          <w:lang w:val="en-US"/>
-        </w:rPr>
-        <w:t xml:space="preserve"> your video, in its bottom panel which is only visible </w:t>
-      </w:r>
-      <w:r>
-        <w:rPr>
-          <w:b w:val="false"/>
-          <w:bCs w:val="false"/>
-          <w:sz w:val="18"/>
-          <w:szCs w:val="18"/>
-          <w:lang w:val="en-US"/>
-        </w:rPr>
-        <w:t>when</w:t>
-      </w:r>
-      <w:r>
-        <w:rPr>
-          <w:b w:val="false"/>
-          <w:bCs w:val="false"/>
-          <w:sz w:val="18"/>
-          <w:szCs w:val="18"/>
-          <w:lang w:val="en-US"/>
-        </w:rPr>
-        <w:t xml:space="preserve"> pointing the mouse cursor on the video. </w:t>
-      </w:r>
-      <w:r>
-        <w:rPr>
-          <w:b/>
-          <w:bCs/>
-          <w:sz w:val="18"/>
-          <w:szCs w:val="18"/>
-          <w:lang w:val="en-US"/>
-        </w:rPr>
-        <w:t>NB</w:t>
-      </w:r>
-      <w:r>
-        <w:rPr>
-          <w:b w:val="false"/>
-          <w:bCs w:val="false"/>
-          <w:sz w:val="18"/>
-          <w:szCs w:val="18"/>
-          <w:lang w:val="en-US"/>
-        </w:rPr>
-        <w:t xml:space="preserve">: you will </w:t>
-      </w:r>
-      <w:r>
-        <w:rPr>
-          <w:b/>
-          <w:bCs/>
-          <w:sz w:val="18"/>
-          <w:szCs w:val="18"/>
-          <w:lang w:val="en-US"/>
-        </w:rPr>
-        <w:t>not</w:t>
-      </w:r>
-      <w:r>
-        <w:rPr>
-          <w:b w:val="false"/>
-          <w:bCs w:val="false"/>
-          <w:sz w:val="18"/>
-          <w:szCs w:val="18"/>
-          <w:lang w:val="en-US"/>
-        </w:rPr>
         <w:t xml:space="preserve"> hear the sound of the video which you’re playing for others in the Room. This is normal, because everyone else except you will hear the sound. But if you started hearing the sound from the MP4 file that </w:t>
       </w:r>
       <w:r>
@@ -7298,67 +6338,7 @@
           <w:szCs w:val="18"/>
           <w:lang w:val="en-US"/>
         </w:rPr>
-        <w:t xml:space="preserve">  - it means only, that the network connection from your browser to the Room has been broken, and this file is not playing any more for others, </w:t>
-      </w:r>
-      <w:r>
-        <w:rPr>
-          <w:b w:val="false"/>
-          <w:bCs w:val="false"/>
-          <w:sz w:val="18"/>
-          <w:szCs w:val="18"/>
-          <w:lang w:val="en-US"/>
-        </w:rPr>
-        <w:t>so</w:t>
-      </w:r>
-      <w:r>
-        <w:rPr>
-          <w:b w:val="false"/>
-          <w:bCs w:val="false"/>
-          <w:sz w:val="18"/>
-          <w:szCs w:val="18"/>
-          <w:lang w:val="en-US"/>
-        </w:rPr>
-        <w:t xml:space="preserve"> you </w:t>
-      </w:r>
-      <w:r>
-        <w:rPr>
-          <w:b w:val="false"/>
-          <w:bCs w:val="false"/>
-          <w:sz w:val="18"/>
-          <w:szCs w:val="18"/>
-          <w:lang w:val="en-US"/>
-        </w:rPr>
-        <w:t>may</w:t>
-      </w:r>
-      <w:r>
-        <w:rPr>
-          <w:b w:val="false"/>
-          <w:bCs w:val="false"/>
-          <w:sz w:val="18"/>
-          <w:szCs w:val="18"/>
-          <w:lang w:val="en-US"/>
-        </w:rPr>
-        <w:t xml:space="preserve"> stop it with “video control” button and start again, or may even leave the Room and re-enter, </w:t>
-      </w:r>
-      <w:r>
-        <w:rPr>
-          <w:b w:val="false"/>
-          <w:bCs w:val="false"/>
-          <w:sz w:val="18"/>
-          <w:szCs w:val="18"/>
-          <w:lang w:val="en-US"/>
-        </w:rPr>
-        <w:t>to make sure your new connection is good</w:t>
-      </w:r>
-      <w:r>
-        <w:rPr>
-          <w:b w:val="false"/>
-          <w:bCs w:val="false"/>
-          <w:sz w:val="18"/>
-          <w:szCs w:val="18"/>
-          <w:lang w:val="en-US"/>
-        </w:rPr>
-        <w:t>. To stop playing the file, click the «video control» button - its color changes back from orange to transparent. You may also pause playing the MP4 file with a small button in the panel inside the video (as described earlier).</w:t>
+        <w:t xml:space="preserve">  - it means only, that the network connection from your browser to the Room has been broken, and this file is not playing any more for others, so you may stop it with “video control” button and start again, or may even leave the Room and re-enter, to make sure your new connection is good. To stop playing the file, click the «video control» button - its color changes back from orange to transparent. You may also pause playing the MP4 file with a small button in the panel inside the video (as described earlier).</w:t>
       </w:r>
     </w:p>
     <w:p>
@@ -7450,27 +6430,7 @@
           <w:szCs w:val="18"/>
           <w:lang w:val="en-US"/>
         </w:rPr>
-        <w:t xml:space="preserve">. Then click the «video control» button in the main menu – a small window will appear, suggesting you should choose the window (or the whole desktop?), that you’d like to share. Confirm your selection, and you should see the selected window (or desktop) appear small in your square — make sure the screen sharing </w:t>
-      </w:r>
-      <w:r>
-        <w:rPr>
-          <w:b w:val="false"/>
-          <w:bCs w:val="false"/>
-          <w:sz w:val="18"/>
-          <w:szCs w:val="18"/>
-          <w:lang w:val="en-US"/>
-        </w:rPr>
-        <w:t xml:space="preserve">was </w:t>
-      </w:r>
-      <w:r>
-        <w:rPr>
-          <w:b w:val="false"/>
-          <w:bCs w:val="false"/>
-          <w:sz w:val="18"/>
-          <w:szCs w:val="18"/>
-          <w:lang w:val="en-US"/>
-        </w:rPr>
-        <w:t>started by clicking on it. By default, the microphone from your main camera becomes active, so you may comment on what is going on in the screen you’re sharing, and everyone in the Room will hear you. To stop the Share Screen, click again on the«video control» button – its color will change back from orange to transparent.</w:t>
+        <w:t>. Then click the «video control» button in the main menu – a small window will appear, suggesting you should choose the window (or the whole desktop?), that you’d like to share. Confirm your selection, and you should see the selected window (or desktop) appear small in your square — make sure the screen sharing was started by clicking on it. By default, the microphone from your main camera becomes active, so you may comment on what is going on in the screen you’re sharing, and everyone in the Room will hear you. To stop the Share Screen, click again on the«video control» button – its color will change back from orange to transparent.</w:t>
       </w:r>
     </w:p>
     <w:p>
@@ -7573,47 +6533,7 @@
           <w:szCs w:val="18"/>
           <w:lang w:val="en-US"/>
         </w:rPr>
-        <w:t xml:space="preserve">Reducing the number of concurrent videos in the Room improves the quality of the remaining videos. To switch off a video, click on «X» in the top right corner of any user’s square. After a confirmation, this video (or just </w:t>
-      </w:r>
-      <w:r>
-        <w:rPr>
-          <w:b w:val="false"/>
-          <w:bCs w:val="false"/>
-          <w:sz w:val="18"/>
-          <w:szCs w:val="18"/>
-          <w:lang w:val="en-US"/>
-        </w:rPr>
-        <w:t>the</w:t>
-      </w:r>
-      <w:r>
-        <w:rPr>
-          <w:b w:val="false"/>
-          <w:bCs w:val="false"/>
-          <w:sz w:val="18"/>
-          <w:szCs w:val="18"/>
-          <w:lang w:val="en-US"/>
-        </w:rPr>
-        <w:t xml:space="preserve"> empty dark square) will disappear from the Room. Anyone can drop (</w:t>
-      </w:r>
-      <w:r>
-        <w:rPr>
-          <w:b w:val="false"/>
-          <w:bCs w:val="false"/>
-          <w:sz w:val="18"/>
-          <w:szCs w:val="18"/>
-          <w:lang w:val="en-US"/>
-        </w:rPr>
-        <w:t xml:space="preserve">= </w:t>
-      </w:r>
-      <w:r>
-        <w:rPr>
-          <w:b w:val="false"/>
-          <w:bCs w:val="false"/>
-          <w:sz w:val="18"/>
-          <w:szCs w:val="18"/>
-          <w:lang w:val="en-US"/>
-        </w:rPr>
-        <w:t xml:space="preserve">switch off) anyone in the Room – but </w:t>
+        <w:t xml:space="preserve">Reducing the number of concurrent videos in the Room improves the quality of the remaining videos. To switch off a video, click on «X» in the top right corner of any user’s square. After a confirmation, this video (or just the empty dark square) will disappear from the Room. Anyone can drop (= switch off) anyone in the Room – but </w:t>
       </w:r>
       <w:r>
         <w:rPr>
@@ -7692,47 +6612,24 @@
           <w:szCs w:val="18"/>
           <w:lang w:val="en-US"/>
         </w:rPr>
-        <w:t xml:space="preserve">Each event </w:t>
-      </w:r>
-      <w:r>
-        <w:rPr>
-          <w:b w:val="false"/>
-          <w:bCs w:val="false"/>
-          <w:sz w:val="18"/>
-          <w:szCs w:val="18"/>
-          <w:lang w:val="en-US"/>
-        </w:rPr>
-        <w:t xml:space="preserve">such as </w:t>
-      </w:r>
-      <w:r>
-        <w:rPr>
-          <w:b w:val="false"/>
-          <w:bCs w:val="false"/>
-          <w:sz w:val="18"/>
-          <w:szCs w:val="18"/>
-          <w:lang w:val="en-US"/>
-        </w:rPr>
-        <w:t xml:space="preserve">a new participant </w:t>
-      </w:r>
-      <w:r>
-        <w:rPr>
-          <w:b w:val="false"/>
-          <w:bCs w:val="false"/>
-          <w:sz w:val="18"/>
-          <w:szCs w:val="18"/>
-          <w:lang w:val="en-US"/>
-        </w:rPr>
-        <w:t>joining</w:t>
-      </w:r>
-      <w:r>
-        <w:rPr>
-          <w:b w:val="false"/>
-          <w:bCs w:val="false"/>
-          <w:sz w:val="18"/>
-          <w:szCs w:val="18"/>
-          <w:lang w:val="en-US"/>
-        </w:rPr>
-        <w:t xml:space="preserve"> the Room, is heard by everyone else as a short “ding”. A new viewer — four loud steps. The yellow bell signal — a dry cracking sound. A new message in the chat — a melodic «wow».</w:t>
+        <w:t>Each event such as a new participant joining the Room, is heard by everyone else as a short “ding”. A new viewer — four loud steps. The yellow bell signal — a dry cracking sound. A new message in the chat — a melodic «wow».</w:t>
+      </w:r>
+    </w:p>
+    <w:p>
+      <w:pPr>
+        <w:pStyle w:val="Normal"/>
+        <w:rPr>
+          <w:sz w:val="18"/>
+          <w:szCs w:val="18"/>
+          <w:lang w:val="en-US"/>
+        </w:rPr>
+      </w:pPr>
+      <w:r>
+        <w:rPr>
+          <w:sz w:val="18"/>
+          <w:szCs w:val="18"/>
+          <w:lang w:val="en-US"/>
+        </w:rPr>
       </w:r>
     </w:p>
     <w:p>
@@ -7844,16 +6741,14 @@
           <w:ilvl w:val="0"/>
           <w:numId w:val="2"/>
         </w:numPr>
-        <w:rPr>
-          <w:lang w:val="ru-RU"/>
-        </w:rPr>
+        <w:rPr/>
       </w:pPr>
       <w:r>
         <w:rPr>
           <w:sz w:val="22"/>
           <w:lang w:val="en-US"/>
         </w:rPr>
-        <w:t>Неполадки и их устранение</w:t>
+        <w:t>Known Issues</w:t>
       </w:r>
     </w:p>
     <w:p>
@@ -7863,9 +6758,7 @@
           <w:ilvl w:val="1"/>
           <w:numId w:val="2"/>
         </w:numPr>
-        <w:rPr>
-          <w:lang w:val="en-US"/>
-        </w:rPr>
+        <w:rPr/>
       </w:pPr>
       <w:r>
         <w:rPr>
@@ -7875,7 +6768,7 @@
           <w:szCs w:val="18"/>
           <w:lang w:val="en-US"/>
         </w:rPr>
-        <w:t>Потеря соединения с комнатой</w:t>
+        <w:t>Broken connection</w:t>
       </w:r>
     </w:p>
     <w:p>
@@ -7970,9 +6863,7 @@
     <w:p>
       <w:pPr>
         <w:pStyle w:val="Normal"/>
-        <w:rPr>
-          <w:lang w:val="en-US"/>
-        </w:rPr>
+        <w:rPr/>
       </w:pPr>
       <w:r>
         <w:rPr>
@@ -7982,42 +6873,8 @@
           <w:szCs w:val="18"/>
           <w:lang w:val="en-US"/>
         </w:rPr>
-        <w:t>Вариант А</w:t>
-      </w:r>
-    </w:p>
-    <w:p>
-      <w:pPr>
-        <w:pStyle w:val="Normal"/>
-        <w:rPr>
-          <w:b w:val="false"/>
-          <w:b w:val="false"/>
-          <w:bCs w:val="false"/>
-          <w:sz w:val="18"/>
-          <w:szCs w:val="18"/>
-        </w:rPr>
-      </w:pPr>
-      <w:r>
-        <w:rPr>
-          <w:b w:val="false"/>
-          <w:bCs w:val="false"/>
-          <w:sz w:val="18"/>
-          <w:szCs w:val="18"/>
-          <w:lang w:val="en-US"/>
-        </w:rPr>
-        <w:t>См. иллюстрацию выше— как легко заметить, происходит что-то необычное:  а) видео выстроились в два этажа(?!) б)число  презентеров в статс-бар (12?!) явно не соответствует реальности 3) много пустых квадратов. Это признаки того, что ваш браузер потерял рабочее соединение (возможно, вас отключили, см. выше п. 7.2.6)), но комната, скорее всего, в порядке.  Нажмите «Выход» в меню и зайдите снова —всё должно быть нормально.</w:t>
-      </w:r>
-    </w:p>
-    <w:p>
-      <w:pPr>
-        <w:pStyle w:val="Normal"/>
-        <w:rPr>
-          <w:b w:val="false"/>
-          <w:b w:val="false"/>
-          <w:bCs w:val="false"/>
-          <w:sz w:val="18"/>
-          <w:szCs w:val="18"/>
-        </w:rPr>
-      </w:pPr>
+        <w:t>Case</w:t>
+      </w:r>
       <w:r>
         <w:rPr>
           <w:b/>
@@ -8026,38 +6883,8 @@
           <w:szCs w:val="18"/>
           <w:lang w:val="en-US"/>
         </w:rPr>
-        <w:t>Вариант Б</w:t>
-      </w:r>
-    </w:p>
-    <w:p>
-      <w:pPr>
-        <w:pStyle w:val="Normal"/>
-        <w:rPr>
-          <w:lang w:val="en-US"/>
-        </w:rPr>
-      </w:pPr>
-      <w:r>
-        <w:rPr>
-          <w:b w:val="false"/>
-          <w:bCs w:val="false"/>
-          <w:sz w:val="18"/>
-          <w:szCs w:val="18"/>
-          <w:lang w:val="en-US"/>
-        </w:rPr>
-        <w:t>Когда вы заходите в комнату, статс-бар показывает только нули — три ноля вместо чисел презентеров, гостей и следов, и ни одного видео — пусто. Очевидно, проблемы с комнатой. Подождите минутку и ещё раз зайдите, если ничего не изменилось — дайте знать админу, т.е. тому субъекту, кто сообщил вам логин и пароль гуру от комнаты.</w:t>
-      </w:r>
-    </w:p>
-    <w:p>
-      <w:pPr>
-        <w:pStyle w:val="Normal"/>
-        <w:rPr>
-          <w:b w:val="false"/>
-          <w:b w:val="false"/>
-          <w:bCs w:val="false"/>
-          <w:sz w:val="18"/>
-          <w:szCs w:val="18"/>
-        </w:rPr>
-      </w:pPr>
+        <w:t xml:space="preserve"> </w:t>
+      </w:r>
       <w:r>
         <w:rPr>
           <w:b/>
@@ -8066,25 +6893,779 @@
           <w:szCs w:val="18"/>
           <w:lang w:val="en-US"/>
         </w:rPr>
-        <w:t>Вариант В</w:t>
-      </w:r>
-    </w:p>
-    <w:p>
-      <w:pPr>
-        <w:pStyle w:val="Normal"/>
-        <w:rPr>
-          <w:lang w:val="en-US"/>
-        </w:rPr>
-      </w:pPr>
-      <w:r>
-        <w:rPr>
-          <w:b w:val="false"/>
-          <w:bCs w:val="false"/>
-          <w:sz w:val="18"/>
-          <w:szCs w:val="18"/>
-          <w:lang w:val="en-US"/>
-        </w:rPr>
-        <w:t>Вместо комнаты — пустой темно-синий экран и на нём голубым цветом «RE-CONNECTING..» или по-русски: «СОЕДИНЕНИЕ..» - ваш браузер только что потерял связь с комнатой и пытается зайти снова. По статистике, вероятность успеха — 50%, время — до полуминуты. Если нет желания ждать, просто выйдите и зайдите опять, как в Варианте А.</w:t>
+        <w:t>A</w:t>
+      </w:r>
+    </w:p>
+    <w:p>
+      <w:pPr>
+        <w:pStyle w:val="Normal"/>
+        <w:rPr/>
+      </w:pPr>
+      <w:r>
+        <w:rPr>
+          <w:b w:val="false"/>
+          <w:bCs w:val="false"/>
+          <w:sz w:val="18"/>
+          <w:szCs w:val="18"/>
+          <w:lang w:val="en-US"/>
+        </w:rPr>
+        <w:t>See the picture above</w:t>
+      </w:r>
+      <w:r>
+        <w:rPr>
+          <w:b w:val="false"/>
+          <w:bCs w:val="false"/>
+          <w:sz w:val="18"/>
+          <w:szCs w:val="18"/>
+          <w:lang w:val="en-US"/>
+        </w:rPr>
+        <w:t xml:space="preserve">— </w:t>
+      </w:r>
+      <w:r>
+        <w:rPr>
+          <w:b w:val="false"/>
+          <w:bCs w:val="false"/>
+          <w:sz w:val="18"/>
+          <w:szCs w:val="18"/>
+          <w:lang w:val="en-US"/>
+        </w:rPr>
+        <w:t>something strange is happening</w:t>
+      </w:r>
+      <w:r>
+        <w:rPr>
+          <w:b w:val="false"/>
+          <w:bCs w:val="false"/>
+          <w:sz w:val="18"/>
+          <w:szCs w:val="18"/>
+          <w:lang w:val="en-US"/>
+        </w:rPr>
+        <w:t xml:space="preserve">:  а) </w:t>
+      </w:r>
+      <w:r>
+        <w:rPr>
+          <w:b w:val="false"/>
+          <w:bCs w:val="false"/>
+          <w:sz w:val="18"/>
+          <w:szCs w:val="18"/>
+          <w:lang w:val="en-US"/>
+        </w:rPr>
+        <w:t>videos in two rows</w:t>
+      </w:r>
+      <w:r>
+        <w:rPr>
+          <w:b w:val="false"/>
+          <w:bCs w:val="false"/>
+          <w:sz w:val="18"/>
+          <w:szCs w:val="18"/>
+          <w:lang w:val="en-US"/>
+        </w:rPr>
+        <w:t>(?!) б)</w:t>
+      </w:r>
+      <w:r>
+        <w:rPr>
+          <w:b w:val="false"/>
+          <w:bCs w:val="false"/>
+          <w:sz w:val="18"/>
+          <w:szCs w:val="18"/>
+          <w:lang w:val="en-US"/>
+        </w:rPr>
+        <w:t>the number of participants in the stats bar</w:t>
+      </w:r>
+      <w:r>
+        <w:rPr>
+          <w:b w:val="false"/>
+          <w:bCs w:val="false"/>
+          <w:sz w:val="18"/>
+          <w:szCs w:val="18"/>
+          <w:lang w:val="en-US"/>
+        </w:rPr>
+        <w:t xml:space="preserve"> (12?!) </w:t>
+      </w:r>
+      <w:r>
+        <w:rPr>
+          <w:b w:val="false"/>
+          <w:bCs w:val="false"/>
+          <w:sz w:val="18"/>
+          <w:szCs w:val="18"/>
+          <w:lang w:val="en-US"/>
+        </w:rPr>
+        <w:t>is too big</w:t>
+      </w:r>
+      <w:r>
+        <w:rPr>
+          <w:b w:val="false"/>
+          <w:bCs w:val="false"/>
+          <w:sz w:val="18"/>
+          <w:szCs w:val="18"/>
+          <w:lang w:val="en-US"/>
+        </w:rPr>
+        <w:t xml:space="preserve"> 3) </w:t>
+      </w:r>
+      <w:r>
+        <w:rPr>
+          <w:b w:val="false"/>
+          <w:bCs w:val="false"/>
+          <w:sz w:val="18"/>
+          <w:szCs w:val="18"/>
+          <w:lang w:val="en-US"/>
+        </w:rPr>
+        <w:t>many empty squares</w:t>
+      </w:r>
+      <w:r>
+        <w:rPr>
+          <w:b w:val="false"/>
+          <w:bCs w:val="false"/>
+          <w:sz w:val="18"/>
+          <w:szCs w:val="18"/>
+          <w:lang w:val="en-US"/>
+        </w:rPr>
+        <w:t xml:space="preserve">. </w:t>
+      </w:r>
+      <w:r>
+        <w:rPr>
+          <w:b w:val="false"/>
+          <w:bCs w:val="false"/>
+          <w:sz w:val="18"/>
+          <w:szCs w:val="18"/>
+          <w:lang w:val="en-US"/>
+        </w:rPr>
+        <w:t>It is all about your browser losing connection to the Room</w:t>
+      </w:r>
+      <w:r>
+        <w:rPr>
+          <w:b w:val="false"/>
+          <w:bCs w:val="false"/>
+          <w:sz w:val="18"/>
+          <w:szCs w:val="18"/>
+          <w:lang w:val="en-US"/>
+        </w:rPr>
+        <w:t xml:space="preserve"> (</w:t>
+      </w:r>
+      <w:r>
+        <w:rPr>
+          <w:b w:val="false"/>
+          <w:bCs w:val="false"/>
+          <w:sz w:val="18"/>
+          <w:szCs w:val="18"/>
+          <w:lang w:val="en-US"/>
+        </w:rPr>
+        <w:t>may be you were dropped by a guru, see p</w:t>
+      </w:r>
+      <w:r>
+        <w:rPr>
+          <w:b w:val="false"/>
+          <w:bCs w:val="false"/>
+          <w:sz w:val="18"/>
+          <w:szCs w:val="18"/>
+          <w:lang w:val="en-US"/>
+        </w:rPr>
+        <w:t xml:space="preserve">. 7.2.6)), </w:t>
+      </w:r>
+      <w:r>
+        <w:rPr>
+          <w:b w:val="false"/>
+          <w:bCs w:val="false"/>
+          <w:sz w:val="18"/>
+          <w:szCs w:val="18"/>
+          <w:lang w:val="en-US"/>
+        </w:rPr>
+        <w:t>but the Room is probably all right</w:t>
+      </w:r>
+      <w:r>
+        <w:rPr>
+          <w:b w:val="false"/>
+          <w:bCs w:val="false"/>
+          <w:sz w:val="18"/>
+          <w:szCs w:val="18"/>
+          <w:lang w:val="en-US"/>
+        </w:rPr>
+        <w:t xml:space="preserve">.  </w:t>
+      </w:r>
+      <w:r>
+        <w:rPr>
+          <w:b w:val="false"/>
+          <w:bCs w:val="false"/>
+          <w:sz w:val="18"/>
+          <w:szCs w:val="18"/>
+          <w:lang w:val="en-US"/>
+        </w:rPr>
+        <w:t xml:space="preserve">Click on </w:t>
+      </w:r>
+      <w:r>
+        <w:rPr>
+          <w:b w:val="false"/>
+          <w:bCs w:val="false"/>
+          <w:sz w:val="18"/>
+          <w:szCs w:val="18"/>
+          <w:lang w:val="en-US"/>
+        </w:rPr>
+        <w:t xml:space="preserve"> «</w:t>
+      </w:r>
+      <w:r>
+        <w:rPr>
+          <w:b w:val="false"/>
+          <w:bCs w:val="false"/>
+          <w:sz w:val="18"/>
+          <w:szCs w:val="18"/>
+          <w:lang w:val="en-US"/>
+        </w:rPr>
+        <w:t>Exit</w:t>
+      </w:r>
+      <w:r>
+        <w:rPr>
+          <w:b w:val="false"/>
+          <w:bCs w:val="false"/>
+          <w:sz w:val="18"/>
+          <w:szCs w:val="18"/>
+          <w:lang w:val="en-US"/>
+        </w:rPr>
+        <w:t xml:space="preserve">» </w:t>
+      </w:r>
+      <w:r>
+        <w:rPr>
+          <w:b w:val="false"/>
+          <w:bCs w:val="false"/>
+          <w:sz w:val="18"/>
+          <w:szCs w:val="18"/>
+          <w:lang w:val="en-US"/>
+        </w:rPr>
+        <w:t>in the menu and re-enter, and it’s all right again</w:t>
+      </w:r>
+      <w:r>
+        <w:rPr>
+          <w:b w:val="false"/>
+          <w:bCs w:val="false"/>
+          <w:sz w:val="18"/>
+          <w:szCs w:val="18"/>
+          <w:lang w:val="en-US"/>
+        </w:rPr>
+        <w:t>.</w:t>
+      </w:r>
+    </w:p>
+    <w:p>
+      <w:pPr>
+        <w:pStyle w:val="Normal"/>
+        <w:rPr/>
+      </w:pPr>
+      <w:r>
+        <w:rPr>
+          <w:b/>
+          <w:bCs/>
+          <w:sz w:val="22"/>
+          <w:szCs w:val="18"/>
+          <w:lang w:val="en-US"/>
+        </w:rPr>
+        <w:t>Case B</w:t>
+      </w:r>
+    </w:p>
+    <w:p>
+      <w:pPr>
+        <w:pStyle w:val="Normal"/>
+        <w:rPr/>
+      </w:pPr>
+      <w:r>
+        <w:rPr>
+          <w:b w:val="false"/>
+          <w:bCs w:val="false"/>
+          <w:sz w:val="18"/>
+          <w:szCs w:val="18"/>
+          <w:lang w:val="en-US"/>
+        </w:rPr>
+        <w:t>When you enter the Room you see</w:t>
+      </w:r>
+      <w:r>
+        <w:rPr>
+          <w:b w:val="false"/>
+          <w:bCs w:val="false"/>
+          <w:sz w:val="18"/>
+          <w:szCs w:val="18"/>
+          <w:lang w:val="en-US"/>
+        </w:rPr>
+        <w:t xml:space="preserve"> — </w:t>
+      </w:r>
+      <w:r>
+        <w:rPr>
+          <w:b w:val="false"/>
+          <w:bCs w:val="false"/>
+          <w:sz w:val="18"/>
+          <w:szCs w:val="18"/>
+          <w:lang w:val="en-US"/>
+        </w:rPr>
+        <w:t>three “zeros” for  numbers of participants, guests and traces,</w:t>
+      </w:r>
+      <w:r>
+        <w:rPr>
+          <w:b w:val="false"/>
+          <w:bCs w:val="false"/>
+          <w:sz w:val="18"/>
+          <w:szCs w:val="18"/>
+          <w:lang w:val="en-US"/>
+        </w:rPr>
+        <w:t xml:space="preserve"> </w:t>
+      </w:r>
+      <w:r>
+        <w:rPr>
+          <w:b w:val="false"/>
+          <w:bCs w:val="false"/>
+          <w:sz w:val="18"/>
+          <w:szCs w:val="18"/>
+          <w:lang w:val="en-US"/>
+        </w:rPr>
+        <w:t>and no videos – the Room is empty</w:t>
+      </w:r>
+      <w:r>
+        <w:rPr>
+          <w:b w:val="false"/>
+          <w:bCs w:val="false"/>
+          <w:sz w:val="18"/>
+          <w:szCs w:val="18"/>
+          <w:lang w:val="en-US"/>
+        </w:rPr>
+        <w:t xml:space="preserve">. </w:t>
+      </w:r>
+      <w:r>
+        <w:rPr>
+          <w:b w:val="false"/>
+          <w:bCs w:val="false"/>
+          <w:sz w:val="18"/>
+          <w:szCs w:val="18"/>
+          <w:lang w:val="en-US"/>
+        </w:rPr>
+        <w:t>The problem is with the Room</w:t>
+      </w:r>
+      <w:r>
+        <w:rPr>
+          <w:b w:val="false"/>
+          <w:bCs w:val="false"/>
+          <w:sz w:val="18"/>
+          <w:szCs w:val="18"/>
+          <w:lang w:val="en-US"/>
+        </w:rPr>
+        <w:t xml:space="preserve">. </w:t>
+      </w:r>
+      <w:r>
+        <w:rPr>
+          <w:b w:val="false"/>
+          <w:bCs w:val="false"/>
+          <w:sz w:val="18"/>
+          <w:szCs w:val="18"/>
+          <w:lang w:val="en-US"/>
+        </w:rPr>
+        <w:t>Wait a minute and re-enter</w:t>
+      </w:r>
+      <w:r>
+        <w:rPr>
+          <w:b w:val="false"/>
+          <w:bCs w:val="false"/>
+          <w:sz w:val="18"/>
+          <w:szCs w:val="18"/>
+          <w:lang w:val="en-US"/>
+        </w:rPr>
+        <w:t xml:space="preserve">, </w:t>
+      </w:r>
+      <w:r>
+        <w:rPr>
+          <w:b w:val="false"/>
+          <w:bCs w:val="false"/>
+          <w:sz w:val="18"/>
+          <w:szCs w:val="18"/>
+          <w:lang w:val="en-US"/>
+        </w:rPr>
+        <w:t>and if nothing has changed</w:t>
+      </w:r>
+      <w:r>
+        <w:rPr>
+          <w:b w:val="false"/>
+          <w:bCs w:val="false"/>
+          <w:sz w:val="18"/>
+          <w:szCs w:val="18"/>
+          <w:lang w:val="en-US"/>
+        </w:rPr>
+        <w:t xml:space="preserve"> — </w:t>
+      </w:r>
+      <w:r>
+        <w:rPr>
+          <w:b w:val="false"/>
+          <w:bCs w:val="false"/>
+          <w:sz w:val="18"/>
+          <w:szCs w:val="18"/>
+          <w:lang w:val="en-US"/>
+        </w:rPr>
+        <w:t>contact your admin</w:t>
+      </w:r>
+      <w:r>
+        <w:rPr>
+          <w:b w:val="false"/>
+          <w:bCs w:val="false"/>
+          <w:sz w:val="18"/>
+          <w:szCs w:val="18"/>
+          <w:lang w:val="en-US"/>
+        </w:rPr>
+        <w:t xml:space="preserve">, </w:t>
+      </w:r>
+      <w:r>
+        <w:rPr>
+          <w:b w:val="false"/>
+          <w:bCs w:val="false"/>
+          <w:sz w:val="18"/>
+          <w:szCs w:val="18"/>
+          <w:lang w:val="en-US"/>
+        </w:rPr>
+        <w:t>that is one who told you the guru’s login and password for the Room</w:t>
+      </w:r>
+      <w:r>
+        <w:rPr>
+          <w:b w:val="false"/>
+          <w:bCs w:val="false"/>
+          <w:sz w:val="18"/>
+          <w:szCs w:val="18"/>
+          <w:lang w:val="en-US"/>
+        </w:rPr>
+        <w:t>.</w:t>
+      </w:r>
+    </w:p>
+    <w:p>
+      <w:pPr>
+        <w:pStyle w:val="Normal"/>
+        <w:rPr/>
+      </w:pPr>
+      <w:r>
+        <w:rPr>
+          <w:b/>
+          <w:bCs/>
+          <w:sz w:val="22"/>
+          <w:szCs w:val="18"/>
+          <w:lang w:val="en-US"/>
+        </w:rPr>
+        <w:t>Case</w:t>
+      </w:r>
+      <w:r>
+        <w:rPr>
+          <w:b/>
+          <w:bCs/>
+          <w:sz w:val="22"/>
+          <w:szCs w:val="18"/>
+          <w:lang w:val="en-US"/>
+        </w:rPr>
+        <w:t xml:space="preserve"> </w:t>
+      </w:r>
+      <w:r>
+        <w:rPr>
+          <w:b/>
+          <w:bCs/>
+          <w:sz w:val="22"/>
+          <w:szCs w:val="18"/>
+          <w:lang w:val="en-US"/>
+        </w:rPr>
+        <w:t>C</w:t>
+      </w:r>
+    </w:p>
+    <w:p>
+      <w:pPr>
+        <w:pStyle w:val="Normal"/>
+        <w:rPr/>
+      </w:pPr>
+      <w:r>
+        <w:rPr>
+          <w:b w:val="false"/>
+          <w:bCs w:val="false"/>
+          <w:sz w:val="18"/>
+          <w:szCs w:val="18"/>
+          <w:lang w:val="en-US"/>
+        </w:rPr>
+        <w:t xml:space="preserve">You see only </w:t>
+      </w:r>
+      <w:r>
+        <w:rPr>
+          <w:b w:val="false"/>
+          <w:bCs w:val="false"/>
+          <w:sz w:val="18"/>
+          <w:szCs w:val="18"/>
+          <w:lang w:val="en-US"/>
+        </w:rPr>
+        <w:t xml:space="preserve">the </w:t>
+      </w:r>
+      <w:r>
+        <w:rPr>
+          <w:b w:val="false"/>
+          <w:bCs w:val="false"/>
+          <w:sz w:val="18"/>
+          <w:szCs w:val="18"/>
+          <w:lang w:val="en-US"/>
+        </w:rPr>
+        <w:t xml:space="preserve">dark blue empty screen and </w:t>
+      </w:r>
+      <w:r>
+        <w:rPr>
+          <w:b w:val="false"/>
+          <w:bCs w:val="false"/>
+          <w:sz w:val="18"/>
+          <w:szCs w:val="18"/>
+          <w:lang w:val="en-US"/>
+        </w:rPr>
+        <w:t xml:space="preserve">in </w:t>
+      </w:r>
+      <w:r>
+        <w:rPr>
+          <w:b w:val="false"/>
+          <w:bCs w:val="false"/>
+          <w:sz w:val="18"/>
+          <w:szCs w:val="18"/>
+          <w:lang w:val="en-US"/>
+        </w:rPr>
+        <w:t>light blue</w:t>
+      </w:r>
+      <w:r>
+        <w:rPr>
+          <w:b w:val="false"/>
+          <w:bCs w:val="false"/>
+          <w:sz w:val="18"/>
+          <w:szCs w:val="18"/>
+          <w:lang w:val="en-US"/>
+        </w:rPr>
+        <w:t xml:space="preserve"> «RE-CONNECTING..» </w:t>
+      </w:r>
+      <w:r>
+        <w:rPr>
+          <w:b w:val="false"/>
+          <w:bCs w:val="false"/>
+          <w:sz w:val="18"/>
+          <w:szCs w:val="18"/>
+          <w:lang w:val="en-US"/>
+        </w:rPr>
+        <w:t>- it means your browser</w:t>
+      </w:r>
+      <w:r>
+        <w:rPr>
+          <w:b w:val="false"/>
+          <w:bCs w:val="false"/>
+          <w:sz w:val="18"/>
+          <w:szCs w:val="18"/>
+          <w:lang w:val="en-US"/>
+        </w:rPr>
+        <w:t xml:space="preserve"> </w:t>
+      </w:r>
+      <w:r>
+        <w:rPr>
+          <w:b w:val="false"/>
+          <w:bCs w:val="false"/>
+          <w:sz w:val="18"/>
+          <w:szCs w:val="18"/>
+          <w:lang w:val="en-US"/>
+        </w:rPr>
+        <w:t>has just lost the connection and is trying to automatically re-enter the Room</w:t>
+      </w:r>
+      <w:r>
+        <w:rPr>
+          <w:b w:val="false"/>
+          <w:bCs w:val="false"/>
+          <w:sz w:val="18"/>
+          <w:szCs w:val="18"/>
+          <w:lang w:val="en-US"/>
+        </w:rPr>
+        <w:t xml:space="preserve">. </w:t>
+      </w:r>
+      <w:r>
+        <w:rPr>
+          <w:b w:val="false"/>
+          <w:bCs w:val="false"/>
+          <w:sz w:val="18"/>
+          <w:szCs w:val="18"/>
+          <w:lang w:val="en-US"/>
+        </w:rPr>
+        <w:t>Statistically</w:t>
+      </w:r>
+      <w:r>
+        <w:rPr>
+          <w:b w:val="false"/>
+          <w:bCs w:val="false"/>
+          <w:sz w:val="18"/>
+          <w:szCs w:val="18"/>
+          <w:lang w:val="en-US"/>
+        </w:rPr>
+        <w:t xml:space="preserve">, </w:t>
+      </w:r>
+      <w:r>
+        <w:rPr>
+          <w:b w:val="false"/>
+          <w:bCs w:val="false"/>
+          <w:sz w:val="18"/>
+          <w:szCs w:val="18"/>
+          <w:lang w:val="en-US"/>
+        </w:rPr>
+        <w:t>s</w:t>
+      </w:r>
+      <w:r>
+        <w:rPr>
+          <w:b w:val="false"/>
+          <w:bCs w:val="false"/>
+          <w:sz w:val="18"/>
+          <w:szCs w:val="18"/>
+          <w:lang w:val="en-US"/>
+        </w:rPr>
+        <w:t xml:space="preserve">uccess </w:t>
+      </w:r>
+      <w:r>
+        <w:rPr>
+          <w:b w:val="false"/>
+          <w:bCs w:val="false"/>
+          <w:sz w:val="18"/>
+          <w:szCs w:val="18"/>
+          <w:lang w:val="en-US"/>
+        </w:rPr>
+        <w:t xml:space="preserve">is </w:t>
+      </w:r>
+      <w:r>
+        <w:rPr>
+          <w:b w:val="false"/>
+          <w:bCs w:val="false"/>
+          <w:sz w:val="18"/>
+          <w:szCs w:val="18"/>
+          <w:lang w:val="en-US"/>
+        </w:rPr>
+        <w:t xml:space="preserve">50% </w:t>
+      </w:r>
+      <w:r>
+        <w:rPr>
+          <w:b w:val="false"/>
+          <w:bCs w:val="false"/>
+          <w:sz w:val="18"/>
+          <w:szCs w:val="18"/>
+          <w:lang w:val="en-US"/>
+        </w:rPr>
+        <w:t>and time</w:t>
+      </w:r>
+      <w:r>
+        <w:rPr>
+          <w:b w:val="false"/>
+          <w:bCs w:val="false"/>
+          <w:sz w:val="18"/>
+          <w:szCs w:val="18"/>
+          <w:lang w:val="en-US"/>
+        </w:rPr>
+        <w:t xml:space="preserve"> </w:t>
+      </w:r>
+      <w:r>
+        <w:rPr>
+          <w:b w:val="false"/>
+          <w:bCs w:val="false"/>
+          <w:sz w:val="18"/>
+          <w:szCs w:val="18"/>
+          <w:lang w:val="en-US"/>
+        </w:rPr>
+        <w:t>required is about</w:t>
+      </w:r>
+      <w:r>
+        <w:rPr>
+          <w:b w:val="false"/>
+          <w:bCs w:val="false"/>
+          <w:sz w:val="18"/>
+          <w:szCs w:val="18"/>
+          <w:lang w:val="en-US"/>
+        </w:rPr>
+        <w:t xml:space="preserve"> half minute</w:t>
+      </w:r>
+      <w:r>
+        <w:rPr>
+          <w:b w:val="false"/>
+          <w:bCs w:val="false"/>
+          <w:sz w:val="18"/>
+          <w:szCs w:val="18"/>
+          <w:lang w:val="en-US"/>
+        </w:rPr>
+        <w:t xml:space="preserve">. </w:t>
+      </w:r>
+      <w:r>
+        <w:rPr>
+          <w:b w:val="false"/>
+          <w:bCs w:val="false"/>
+          <w:sz w:val="18"/>
+          <w:szCs w:val="18"/>
+          <w:lang w:val="en-US"/>
+        </w:rPr>
+        <w:t>If you don’t want to wait</w:t>
+      </w:r>
+      <w:r>
+        <w:rPr>
+          <w:b w:val="false"/>
+          <w:bCs w:val="false"/>
+          <w:sz w:val="18"/>
+          <w:szCs w:val="18"/>
+          <w:lang w:val="en-US"/>
+        </w:rPr>
+        <w:t xml:space="preserve">, </w:t>
+      </w:r>
+      <w:r>
+        <w:rPr>
+          <w:b w:val="false"/>
+          <w:bCs w:val="false"/>
+          <w:sz w:val="18"/>
+          <w:szCs w:val="18"/>
+          <w:lang w:val="en-US"/>
+        </w:rPr>
+        <w:t>just Reload (Ctrl+R)</w:t>
+      </w:r>
+      <w:r>
+        <w:rPr>
+          <w:b w:val="false"/>
+          <w:bCs w:val="false"/>
+          <w:sz w:val="18"/>
+          <w:szCs w:val="18"/>
+          <w:lang w:val="en-US"/>
+        </w:rPr>
+        <w:t xml:space="preserve">, </w:t>
+      </w:r>
+      <w:r>
+        <w:rPr>
+          <w:b w:val="false"/>
+          <w:bCs w:val="false"/>
+          <w:sz w:val="18"/>
+          <w:szCs w:val="18"/>
+          <w:lang w:val="en-US"/>
+        </w:rPr>
+        <w:t>and enter again as in Case A</w:t>
+      </w:r>
+      <w:r>
+        <w:rPr>
+          <w:b w:val="false"/>
+          <w:bCs w:val="false"/>
+          <w:sz w:val="18"/>
+          <w:szCs w:val="18"/>
+          <w:lang w:val="en-US"/>
+        </w:rPr>
+        <w:t>.</w:t>
+      </w:r>
+    </w:p>
+    <w:p>
+      <w:pPr>
+        <w:pStyle w:val="Normal"/>
+        <w:rPr>
+          <w:b w:val="false"/>
+          <w:b w:val="false"/>
+          <w:bCs w:val="false"/>
+          <w:sz w:val="18"/>
+          <w:szCs w:val="18"/>
+          <w:lang w:val="en-US"/>
+        </w:rPr>
+      </w:pPr>
+      <w:r>
+        <w:rPr/>
+      </w:r>
+    </w:p>
+    <w:p>
+      <w:pPr>
+        <w:pStyle w:val="Normal"/>
+        <w:rPr>
+          <w:b w:val="false"/>
+          <w:b w:val="false"/>
+          <w:bCs w:val="false"/>
+          <w:sz w:val="18"/>
+          <w:szCs w:val="18"/>
+          <w:lang w:val="en-US"/>
+        </w:rPr>
+      </w:pPr>
+      <w:r>
+        <w:rPr/>
       </w:r>
     </w:p>
     <w:p>
@@ -8094,9 +7675,7 @@
           <w:ilvl w:val="1"/>
           <w:numId w:val="2"/>
         </w:numPr>
-        <w:rPr>
-          <w:lang w:val="en-US"/>
-        </w:rPr>
+        <w:rPr/>
       </w:pPr>
       <w:r>
         <w:rPr>
@@ -8106,29 +7685,23 @@
           <w:szCs w:val="18"/>
           <w:lang w:val="en-US"/>
         </w:rPr>
-        <w:t>Сгоревшие куки</w:t>
-      </w:r>
-    </w:p>
-    <w:p>
-      <w:pPr>
-        <w:pStyle w:val="Normal"/>
-        <w:rPr>
-          <w:b w:val="false"/>
-          <w:b w:val="false"/>
-          <w:bCs w:val="false"/>
-          <w:sz w:val="18"/>
-          <w:szCs w:val="18"/>
-        </w:rPr>
-      </w:pPr>
-      <w:r>
-        <w:rPr>
-          <w:b w:val="false"/>
-          <w:bCs w:val="false"/>
-          <w:sz w:val="18"/>
-          <w:szCs w:val="18"/>
-          <w:lang w:val="en-US"/>
-        </w:rPr>
-        <w:t>Иногда окно гуру в «админке» вдруг станет выглядеть так:</w:t>
+        <w:t>Expired cookie</w:t>
+      </w:r>
+    </w:p>
+    <w:p>
+      <w:pPr>
+        <w:pStyle w:val="Normal"/>
+        <w:rPr/>
+      </w:pPr>
+      <w:r>
+        <w:rPr>
+          <w:b w:val="false"/>
+          <w:bCs w:val="false"/>
+          <w:sz w:val="18"/>
+          <w:szCs w:val="18"/>
+          <w:lang w:val="en-US"/>
+        </w:rPr>
+        <w:t>Sometimes, the guru’s window starts to look like this:</w:t>
       </w:r>
     </w:p>
     <w:p>
@@ -8192,23 +7765,307 @@
     <w:p>
       <w:pPr>
         <w:pStyle w:val="Normal"/>
-        <w:rPr>
-          <w:b w:val="false"/>
-          <w:b w:val="false"/>
-          <w:bCs w:val="false"/>
-          <w:sz w:val="18"/>
-          <w:szCs w:val="18"/>
-        </w:rPr>
-      </w:pPr>
-      <w:r>
-        <w:rPr>
-          <w:b w:val="false"/>
-          <w:bCs w:val="false"/>
-          <w:sz w:val="18"/>
-          <w:szCs w:val="18"/>
-          <w:lang w:val="en-US"/>
-        </w:rPr>
-        <w:t>Почему? Сгорел куки авторизации. Сам по себе от времени, или вы его стёрли сами, например —см. далее, как стирать куки. Что делать? Первое, надо выйти из «админки» кнопкой «Guru, Logout». Второе, зайти снова. Получили таким образом новый куки авторизации. Что такое — вместо окна гуру опять серый квадрат входа. Это потому, что не сделан третий, последний шаг: нужно стереть «отравленный» кэш браузера, но оставить только что полученный куки авторизации:</w:t>
+        <w:rPr/>
+      </w:pPr>
+      <w:r>
+        <w:rPr>
+          <w:b w:val="false"/>
+          <w:bCs w:val="false"/>
+          <w:sz w:val="18"/>
+          <w:szCs w:val="18"/>
+          <w:lang w:val="en-US"/>
+        </w:rPr>
+        <w:t>Why</w:t>
+      </w:r>
+      <w:r>
+        <w:rPr>
+          <w:b w:val="false"/>
+          <w:bCs w:val="false"/>
+          <w:sz w:val="18"/>
+          <w:szCs w:val="18"/>
+          <w:lang w:val="en-US"/>
+        </w:rPr>
+        <w:t xml:space="preserve">? </w:t>
+      </w:r>
+      <w:r>
+        <w:rPr>
+          <w:b w:val="false"/>
+          <w:bCs w:val="false"/>
+          <w:sz w:val="18"/>
+          <w:szCs w:val="18"/>
+          <w:lang w:val="en-US"/>
+        </w:rPr>
+        <w:t>The authorization cookie has expired</w:t>
+      </w:r>
+      <w:r>
+        <w:rPr>
+          <w:b w:val="false"/>
+          <w:bCs w:val="false"/>
+          <w:sz w:val="18"/>
+          <w:szCs w:val="18"/>
+          <w:lang w:val="en-US"/>
+        </w:rPr>
+        <w:t xml:space="preserve">. </w:t>
+      </w:r>
+      <w:r>
+        <w:rPr>
+          <w:b w:val="false"/>
+          <w:bCs w:val="false"/>
+          <w:sz w:val="18"/>
+          <w:szCs w:val="18"/>
+          <w:lang w:val="en-US"/>
+        </w:rPr>
+        <w:t>All by itself</w:t>
+      </w:r>
+      <w:r>
+        <w:rPr>
+          <w:b w:val="false"/>
+          <w:bCs w:val="false"/>
+          <w:sz w:val="18"/>
+          <w:szCs w:val="18"/>
+          <w:lang w:val="en-US"/>
+        </w:rPr>
+        <w:t xml:space="preserve">, </w:t>
+      </w:r>
+      <w:r>
+        <w:rPr>
+          <w:b w:val="false"/>
+          <w:bCs w:val="false"/>
+          <w:sz w:val="18"/>
+          <w:szCs w:val="18"/>
+          <w:lang w:val="en-US"/>
+        </w:rPr>
+        <w:t>or you may have erased it</w:t>
+      </w:r>
+      <w:r>
+        <w:rPr>
+          <w:b w:val="false"/>
+          <w:bCs w:val="false"/>
+          <w:sz w:val="18"/>
+          <w:szCs w:val="18"/>
+          <w:lang w:val="en-US"/>
+        </w:rPr>
+        <w:t xml:space="preserve">, </w:t>
+      </w:r>
+      <w:r>
+        <w:rPr>
+          <w:b w:val="false"/>
+          <w:bCs w:val="false"/>
+          <w:sz w:val="18"/>
+          <w:szCs w:val="18"/>
+          <w:lang w:val="en-US"/>
+        </w:rPr>
+        <w:t>see how to erase cookies in the next paragraph</w:t>
+      </w:r>
+      <w:r>
+        <w:rPr>
+          <w:b w:val="false"/>
+          <w:bCs w:val="false"/>
+          <w:sz w:val="18"/>
+          <w:szCs w:val="18"/>
+          <w:lang w:val="en-US"/>
+        </w:rPr>
+        <w:t xml:space="preserve">. </w:t>
+      </w:r>
+      <w:r>
+        <w:rPr>
+          <w:b w:val="false"/>
+          <w:bCs w:val="false"/>
+          <w:sz w:val="18"/>
+          <w:szCs w:val="18"/>
+          <w:lang w:val="en-US"/>
+        </w:rPr>
+        <w:t>What to do</w:t>
+      </w:r>
+      <w:r>
+        <w:rPr>
+          <w:b w:val="false"/>
+          <w:bCs w:val="false"/>
+          <w:sz w:val="18"/>
+          <w:szCs w:val="18"/>
+          <w:lang w:val="en-US"/>
+        </w:rPr>
+        <w:t xml:space="preserve">? </w:t>
+      </w:r>
+      <w:r>
+        <w:rPr>
+          <w:b w:val="false"/>
+          <w:bCs w:val="false"/>
+          <w:sz w:val="18"/>
+          <w:szCs w:val="18"/>
+          <w:lang w:val="en-US"/>
+        </w:rPr>
+        <w:t>First</w:t>
+      </w:r>
+      <w:r>
+        <w:rPr>
+          <w:b w:val="false"/>
+          <w:bCs w:val="false"/>
+          <w:sz w:val="18"/>
+          <w:szCs w:val="18"/>
+          <w:lang w:val="en-US"/>
+        </w:rPr>
+        <w:t xml:space="preserve">, </w:t>
+      </w:r>
+      <w:r>
+        <w:rPr>
+          <w:b w:val="false"/>
+          <w:bCs w:val="false"/>
+          <w:sz w:val="18"/>
+          <w:szCs w:val="18"/>
+          <w:lang w:val="en-US"/>
+        </w:rPr>
+        <w:t>leave the Admin’s interface clicking on</w:t>
+      </w:r>
+      <w:r>
+        <w:rPr>
+          <w:b w:val="false"/>
+          <w:bCs w:val="false"/>
+          <w:sz w:val="18"/>
+          <w:szCs w:val="18"/>
+          <w:lang w:val="en-US"/>
+        </w:rPr>
+        <w:t xml:space="preserve"> «Guru, Logout». </w:t>
+      </w:r>
+      <w:r>
+        <w:rPr>
+          <w:b w:val="false"/>
+          <w:bCs w:val="false"/>
+          <w:sz w:val="18"/>
+          <w:szCs w:val="18"/>
+          <w:lang w:val="en-US"/>
+        </w:rPr>
+        <w:t>Second</w:t>
+      </w:r>
+      <w:r>
+        <w:rPr>
+          <w:b w:val="false"/>
+          <w:bCs w:val="false"/>
+          <w:sz w:val="18"/>
+          <w:szCs w:val="18"/>
+          <w:lang w:val="en-US"/>
+        </w:rPr>
+        <w:t xml:space="preserve">, </w:t>
+      </w:r>
+      <w:r>
+        <w:rPr>
+          <w:b w:val="false"/>
+          <w:bCs w:val="false"/>
+          <w:sz w:val="18"/>
+          <w:szCs w:val="18"/>
+          <w:lang w:val="en-US"/>
+        </w:rPr>
+        <w:t>enter it again</w:t>
+      </w:r>
+      <w:r>
+        <w:rPr>
+          <w:b w:val="false"/>
+          <w:bCs w:val="false"/>
+          <w:sz w:val="18"/>
+          <w:szCs w:val="18"/>
+          <w:lang w:val="en-US"/>
+        </w:rPr>
+        <w:t xml:space="preserve">. </w:t>
+      </w:r>
+      <w:r>
+        <w:rPr>
+          <w:b w:val="false"/>
+          <w:bCs w:val="false"/>
+          <w:sz w:val="18"/>
+          <w:szCs w:val="18"/>
+          <w:lang w:val="en-US"/>
+        </w:rPr>
+        <w:t>This way, you have got a new authorization cookie</w:t>
+      </w:r>
+      <w:r>
+        <w:rPr>
+          <w:b w:val="false"/>
+          <w:bCs w:val="false"/>
+          <w:sz w:val="18"/>
+          <w:szCs w:val="18"/>
+          <w:lang w:val="en-US"/>
+        </w:rPr>
+        <w:t xml:space="preserve">. </w:t>
+      </w:r>
+      <w:r>
+        <w:rPr>
+          <w:b w:val="false"/>
+          <w:bCs w:val="false"/>
+          <w:sz w:val="18"/>
+          <w:szCs w:val="18"/>
+          <w:lang w:val="en-US"/>
+        </w:rPr>
+        <w:t>But all you see again is the gray square inside the frame</w:t>
+      </w:r>
+      <w:r>
+        <w:rPr>
+          <w:b w:val="false"/>
+          <w:bCs w:val="false"/>
+          <w:sz w:val="18"/>
+          <w:szCs w:val="18"/>
+          <w:lang w:val="en-US"/>
+        </w:rPr>
+        <w:t xml:space="preserve">. </w:t>
+      </w:r>
+      <w:r>
+        <w:rPr>
+          <w:b w:val="false"/>
+          <w:bCs w:val="false"/>
+          <w:sz w:val="18"/>
+          <w:szCs w:val="18"/>
+          <w:lang w:val="en-US"/>
+        </w:rPr>
+        <w:t>It’s there because you must do the third thing now</w:t>
+      </w:r>
+      <w:r>
+        <w:rPr>
+          <w:b w:val="false"/>
+          <w:bCs w:val="false"/>
+          <w:sz w:val="18"/>
+          <w:szCs w:val="18"/>
+          <w:lang w:val="en-US"/>
+        </w:rPr>
+        <w:t xml:space="preserve">: </w:t>
+      </w:r>
+      <w:r>
+        <w:rPr>
+          <w:b w:val="false"/>
+          <w:bCs w:val="false"/>
+          <w:sz w:val="18"/>
+          <w:szCs w:val="18"/>
+          <w:lang w:val="en-US"/>
+        </w:rPr>
+        <w:t>erase the stale cache of the browser</w:t>
+      </w:r>
+      <w:r>
+        <w:rPr>
+          <w:b w:val="false"/>
+          <w:bCs w:val="false"/>
+          <w:sz w:val="18"/>
+          <w:szCs w:val="18"/>
+          <w:lang w:val="en-US"/>
+        </w:rPr>
+        <w:t xml:space="preserve">, </w:t>
+      </w:r>
+      <w:r>
+        <w:rPr>
+          <w:b w:val="false"/>
+          <w:bCs w:val="false"/>
+          <w:sz w:val="18"/>
+          <w:szCs w:val="18"/>
+          <w:lang w:val="en-US"/>
+        </w:rPr>
+        <w:t>but leave the new authorization cookie you have just received (see picture below, it’s Firefox, but it looks the same in other browsers)</w:t>
+      </w:r>
+      <w:r>
+        <w:rPr>
+          <w:b w:val="false"/>
+          <w:bCs w:val="false"/>
+          <w:sz w:val="18"/>
+          <w:szCs w:val="18"/>
+          <w:lang w:val="en-US"/>
+        </w:rPr>
+        <w:t>:</w:t>
       </w:r>
     </w:p>
     <w:p>
@@ -8272,23 +8129,47 @@
     <w:p>
       <w:pPr>
         <w:pStyle w:val="Normal"/>
-        <w:rPr>
-          <w:b w:val="false"/>
-          <w:b w:val="false"/>
-          <w:bCs w:val="false"/>
-          <w:sz w:val="18"/>
-          <w:szCs w:val="18"/>
-        </w:rPr>
-      </w:pPr>
-      <w:r>
-        <w:rPr>
-          <w:b w:val="false"/>
-          <w:bCs w:val="false"/>
-          <w:sz w:val="18"/>
-          <w:szCs w:val="18"/>
-          <w:lang w:val="en-US"/>
-        </w:rPr>
-        <w:t>После этого, Ctrl-R  - и вы снова видите знакомое окно гуру.</w:t>
+        <w:rPr/>
+      </w:pPr>
+      <w:r>
+        <w:rPr>
+          <w:b w:val="false"/>
+          <w:bCs w:val="false"/>
+          <w:sz w:val="18"/>
+          <w:szCs w:val="18"/>
+          <w:lang w:val="en-US"/>
+        </w:rPr>
+        <w:t>Then</w:t>
+      </w:r>
+      <w:r>
+        <w:rPr>
+          <w:b w:val="false"/>
+          <w:bCs w:val="false"/>
+          <w:sz w:val="18"/>
+          <w:szCs w:val="18"/>
+          <w:lang w:val="en-US"/>
+        </w:rPr>
+        <w:t xml:space="preserve">, Ctrl-R  - </w:t>
+      </w:r>
+      <w:r>
+        <w:rPr>
+          <w:b w:val="false"/>
+          <w:bCs w:val="false"/>
+          <w:sz w:val="18"/>
+          <w:szCs w:val="18"/>
+          <w:lang w:val="en-US"/>
+        </w:rPr>
+        <w:t>and you will see the guru’s window</w:t>
+      </w:r>
+      <w:r>
+        <w:rPr>
+          <w:b w:val="false"/>
+          <w:bCs w:val="false"/>
+          <w:sz w:val="18"/>
+          <w:szCs w:val="18"/>
+          <w:lang w:val="en-US"/>
+        </w:rPr>
+        <w:t>.</w:t>
       </w:r>
     </w:p>
     <w:p>

</xml_diff>

<commit_message>
adding English translation R-H manual PDF and link to it
</commit_message>
<xml_diff>
--- a/inst_eng.docx
+++ b/inst_eng.docx
@@ -123,7 +123,7 @@
                                 <w:sdt>
                                   <w:sdtPr>
                                     <w:text/>
-                                    <w:id w:val="1161835226"/>
+                                    <w:id w:val="1411951937"/>
                                     <w:dataBinding w:prefixMappings="xmlns:ns0='http://schemas.openxmlformats.org/package/2006/metadata/core-properties' xmlns:ns1='http://purl.org/dc/elements/1.1/'" w:xpath="/ns0:coreProperties[1]/ns1:title[1]" w:storeItemID="{6C3C8BC8-F283-45AE-878A-BAB7291924A1}"/>
                                     <w:alias w:val="Company"/>
                                   </w:sdtPr>
@@ -166,7 +166,7 @@
                                 <w:sdt>
                                   <w:sdtPr>
                                     <w:text/>
-                                    <w:id w:val="2101934374"/>
+                                    <w:id w:val="931492600"/>
                                     <w:dataBinding w:prefixMappings="xmlns:ns0='http://schemas.openxmlformats.org/package/2006/metadata/core-properties' xmlns:ns1='http://purl.org/dc/elements/1.1/'" w:xpath="/ns0:coreProperties[1]/ns1:subject[1]" w:storeItemID="{6C3C8BC8-F283-45AE-878A-BAB7291924A1}"/>
                                     <w:alias w:val="Subtitle"/>
                                   </w:sdtPr>
@@ -196,10 +196,14 @@
                             <w:pPr>
                               <w:pStyle w:val="FrameContents"/>
                               <w:spacing w:before="0" w:after="200"/>
-                              <w:rPr/>
+                              <w:rPr>
+                                <w:color w:val="000000"/>
+                              </w:rPr>
                             </w:pPr>
                             <w:r>
-                              <w:rPr/>
+                              <w:rPr>
+                                <w:color w:val="000000"/>
+                              </w:rPr>
                             </w:r>
                           </w:p>
                         </w:txbxContent>
@@ -292,7 +296,7 @@
                           <w:sdt>
                             <w:sdtPr>
                               <w:text/>
-                              <w:id w:val="1598322443"/>
+                              <w:id w:val="1855812382"/>
                               <w:dataBinding w:prefixMappings="xmlns:ns0='http://schemas.openxmlformats.org/package/2006/metadata/core-properties' xmlns:ns1='http://purl.org/dc/elements/1.1/'" w:xpath="/ns0:coreProperties[1]/ns1:title[1]" w:storeItemID="{6C3C8BC8-F283-45AE-878A-BAB7291924A1}"/>
                               <w:alias w:val="Company"/>
                             </w:sdtPr>
@@ -335,7 +339,7 @@
                           <w:sdt>
                             <w:sdtPr>
                               <w:text/>
-                              <w:id w:val="265334761"/>
+                              <w:id w:val="744716689"/>
                               <w:dataBinding w:prefixMappings="xmlns:ns0='http://schemas.openxmlformats.org/package/2006/metadata/core-properties' xmlns:ns1='http://purl.org/dc/elements/1.1/'" w:xpath="/ns0:coreProperties[1]/ns1:subject[1]" w:storeItemID="{6C3C8BC8-F283-45AE-878A-BAB7291924A1}"/>
                               <w:alias w:val="Subtitle"/>
                             </w:sdtPr>
@@ -365,10 +369,14 @@
                       <w:pPr>
                         <w:pStyle w:val="FrameContents"/>
                         <w:spacing w:before="0" w:after="200"/>
-                        <w:rPr/>
+                        <w:rPr>
+                          <w:color w:val="000000"/>
+                        </w:rPr>
                       </w:pPr>
                       <w:r>
-                        <w:rPr/>
+                        <w:rPr>
+                          <w:color w:val="000000"/>
+                        </w:rPr>
                       </w:r>
                     </w:p>
                   </w:txbxContent>
@@ -541,10 +549,14 @@
                             <w:pPr>
                               <w:pStyle w:val="FrameContents"/>
                               <w:spacing w:before="0" w:after="200"/>
-                              <w:rPr/>
+                              <w:rPr>
+                                <w:color w:val="000000"/>
+                              </w:rPr>
                             </w:pPr>
                             <w:r>
-                              <w:rPr/>
+                              <w:rPr>
+                                <w:color w:val="000000"/>
+                              </w:rPr>
                             </w:r>
                           </w:p>
                         </w:txbxContent>
@@ -618,10 +630,14 @@
                       <w:pPr>
                         <w:pStyle w:val="FrameContents"/>
                         <w:spacing w:before="0" w:after="200"/>
-                        <w:rPr/>
+                        <w:rPr>
+                          <w:color w:val="000000"/>
+                        </w:rPr>
                       </w:pPr>
                       <w:r>
-                        <w:rPr/>
+                        <w:rPr>
+                          <w:color w:val="000000"/>
+                        </w:rPr>
                       </w:r>
                     </w:p>
                   </w:txbxContent>
@@ -659,7 +675,7 @@
           <w:docPartGallery w:val="Table of Contents"/>
           <w:docPartUnique w:val="true"/>
         </w:docPartObj>
-        <w:id w:val="1747212844"/>
+        <w:id w:val="718150556"/>
       </w:sdtPr>
       <w:sdtContent>
         <w:p>
@@ -2631,7 +2647,16 @@
           <w:vanish w:val="false"/>
           <w:lang w:val="en-US"/>
         </w:rPr>
-        <w:t>28</w:t>
+        <w:t>2</w:t>
+      </w:r>
+      <w:r>
+        <w:rPr>
+          <w:rStyle w:val="IndexLink"/>
+          <w:rFonts w:eastAsia="" w:eastAsiaTheme="minorEastAsia"/>
+          <w:vanish w:val="false"/>
+          <w:lang w:val="en-US"/>
+        </w:rPr>
+        <w:t>7</w:t>
       </w:r>
     </w:p>
     <w:p>
@@ -2662,7 +2687,24 @@
             <w:lang w:val="en-US"/>
           </w:rPr>
           <w:tab/>
-          <w:t>Cleaning bad cookies</w:t>
+        </w:r>
+        <w:r>
+          <w:rPr>
+            <w:rStyle w:val="IndexLink"/>
+            <w:rFonts w:eastAsia="" w:eastAsiaTheme="minorEastAsia"/>
+            <w:vanish w:val="false"/>
+            <w:lang w:val="en-US"/>
+          </w:rPr>
+          <w:t>B</w:t>
+        </w:r>
+        <w:r>
+          <w:rPr>
+            <w:rStyle w:val="IndexLink"/>
+            <w:rFonts w:eastAsia="" w:eastAsiaTheme="minorEastAsia"/>
+            <w:vanish w:val="false"/>
+            <w:lang w:val="en-US"/>
+          </w:rPr>
+          <w:t>ad cookies</w:t>
           <w:tab/>
         </w:r>
       </w:hyperlink>
@@ -2673,7 +2715,16 @@
           <w:vanish w:val="false"/>
           <w:lang w:val="en-US"/>
         </w:rPr>
-        <w:t>29</w:t>
+        <w:t>2</w:t>
+      </w:r>
+      <w:r>
+        <w:rPr>
+          <w:rStyle w:val="IndexLink"/>
+          <w:rFonts w:eastAsia="" w:eastAsiaTheme="minorEastAsia"/>
+          <w:vanish w:val="false"/>
+          <w:lang w:val="en-US"/>
+        </w:rPr>
+        <w:t>8</w:t>
       </w:r>
     </w:p>
     <w:p>
@@ -2734,7 +2785,16 @@
           <w:vanish w:val="false"/>
           <w:lang w:val="en-US"/>
         </w:rPr>
-        <w:t>31</w:t>
+        <w:t>3</w:t>
+      </w:r>
+      <w:r>
+        <w:rPr>
+          <w:rStyle w:val="IndexLink"/>
+          <w:rFonts w:eastAsia="" w:eastAsiaTheme="minorEastAsia"/>
+          <w:vanish w:val="false"/>
+          <w:lang w:val="en-US"/>
+        </w:rPr>
+        <w:t>0</w:t>
       </w:r>
     </w:p>
     <w:p>
@@ -5886,7 +5946,17 @@
           <w:szCs w:val="18"/>
           <w:lang w:val="en-US"/>
         </w:rPr>
-        <w:t>The last button in the main menu allows one to leave the Room. Clicking on it, a guest or a participant returns to the outside of the Room seeing the door or “click to enter” screen – depending on the Room’s access mode and presence of the “name“ cookie in the browser.</w:t>
+        <w:t xml:space="preserve">The last button in the main menu allows one to leave the Room. Clicking on it, a guest or a participant returns to the outside of the Room seeing the door or “click to enter” screen – depending on the Room’s access mode and the “name“ cookie. </w:t>
+      </w:r>
+      <w:r>
+        <w:rPr>
+          <w:b w:val="false"/>
+          <w:bCs w:val="false"/>
+          <w:sz w:val="18"/>
+          <w:szCs w:val="18"/>
+          <w:lang w:val="en-US"/>
+        </w:rPr>
+        <w:t>NB: Ctrl+R actually does the same thing as the “Exit” button, so it’s up to you to choose.</w:t>
       </w:r>
     </w:p>
     <w:p>
@@ -6873,8 +6943,30 @@
           <w:szCs w:val="18"/>
           <w:lang w:val="en-US"/>
         </w:rPr>
-        <w:t>Case</w:t>
-      </w:r>
+        <w:t>Case A</w:t>
+      </w:r>
+    </w:p>
+    <w:p>
+      <w:pPr>
+        <w:pStyle w:val="Normal"/>
+        <w:rPr/>
+      </w:pPr>
+      <w:r>
+        <w:rPr>
+          <w:b w:val="false"/>
+          <w:bCs w:val="false"/>
+          <w:sz w:val="18"/>
+          <w:szCs w:val="18"/>
+          <w:lang w:val="en-US"/>
+        </w:rPr>
+        <w:t>See the picture above— something strange is happening:  а) videos in two rows(?!) б)the number of participants in the stats bar (12?!) is too big 3) many empty squares. It is all about your browser losing connection to the Room (may be you were dropped by a guru, see p. 7.2.6)), but the Room is probably all right.  Click on  «Exit» in the menu and re-enter, and it’s all right again.</w:t>
+      </w:r>
+    </w:p>
+    <w:p>
+      <w:pPr>
+        <w:pStyle w:val="Normal"/>
+        <w:rPr/>
+      </w:pPr>
       <w:r>
         <w:rPr>
           <w:b/>
@@ -6883,8 +6975,30 @@
           <w:szCs w:val="18"/>
           <w:lang w:val="en-US"/>
         </w:rPr>
-        <w:t xml:space="preserve"> </w:t>
-      </w:r>
+        <w:t>Case B</w:t>
+      </w:r>
+    </w:p>
+    <w:p>
+      <w:pPr>
+        <w:pStyle w:val="Normal"/>
+        <w:rPr/>
+      </w:pPr>
+      <w:r>
+        <w:rPr>
+          <w:b w:val="false"/>
+          <w:bCs w:val="false"/>
+          <w:sz w:val="18"/>
+          <w:szCs w:val="18"/>
+          <w:lang w:val="en-US"/>
+        </w:rPr>
+        <w:t>When you enter the Room you see — three “zeros” for  numbers of participants, guests and traces, and no videos – the Room is empty. The problem is with the Room. Wait a minute and re-enter, and if nothing has changed — contact your admin, that is one who told you the guru’s login and password for the Room.</w:t>
+      </w:r>
+    </w:p>
+    <w:p>
+      <w:pPr>
+        <w:pStyle w:val="Normal"/>
+        <w:rPr/>
+      </w:pPr>
       <w:r>
         <w:rPr>
           <w:b/>
@@ -6893,779 +7007,89 @@
           <w:szCs w:val="18"/>
           <w:lang w:val="en-US"/>
         </w:rPr>
-        <w:t>A</w:t>
-      </w:r>
-    </w:p>
-    <w:p>
-      <w:pPr>
-        <w:pStyle w:val="Normal"/>
-        <w:rPr/>
-      </w:pPr>
-      <w:r>
-        <w:rPr>
-          <w:b w:val="false"/>
-          <w:bCs w:val="false"/>
-          <w:sz w:val="18"/>
-          <w:szCs w:val="18"/>
-          <w:lang w:val="en-US"/>
-        </w:rPr>
-        <w:t>See the picture above</w:t>
-      </w:r>
-      <w:r>
-        <w:rPr>
-          <w:b w:val="false"/>
-          <w:bCs w:val="false"/>
-          <w:sz w:val="18"/>
-          <w:szCs w:val="18"/>
-          <w:lang w:val="en-US"/>
-        </w:rPr>
-        <w:t xml:space="preserve">— </w:t>
-      </w:r>
-      <w:r>
-        <w:rPr>
-          <w:b w:val="false"/>
-          <w:bCs w:val="false"/>
-          <w:sz w:val="18"/>
-          <w:szCs w:val="18"/>
-          <w:lang w:val="en-US"/>
-        </w:rPr>
-        <w:t>something strange is happening</w:t>
-      </w:r>
-      <w:r>
-        <w:rPr>
-          <w:b w:val="false"/>
-          <w:bCs w:val="false"/>
-          <w:sz w:val="18"/>
-          <w:szCs w:val="18"/>
-          <w:lang w:val="en-US"/>
-        </w:rPr>
-        <w:t xml:space="preserve">:  а) </w:t>
-      </w:r>
-      <w:r>
-        <w:rPr>
-          <w:b w:val="false"/>
-          <w:bCs w:val="false"/>
-          <w:sz w:val="18"/>
-          <w:szCs w:val="18"/>
-          <w:lang w:val="en-US"/>
-        </w:rPr>
-        <w:t>videos in two rows</w:t>
-      </w:r>
-      <w:r>
-        <w:rPr>
-          <w:b w:val="false"/>
-          <w:bCs w:val="false"/>
-          <w:sz w:val="18"/>
-          <w:szCs w:val="18"/>
-          <w:lang w:val="en-US"/>
-        </w:rPr>
-        <w:t>(?!) б)</w:t>
-      </w:r>
-      <w:r>
-        <w:rPr>
-          <w:b w:val="false"/>
-          <w:bCs w:val="false"/>
-          <w:sz w:val="18"/>
-          <w:szCs w:val="18"/>
-          <w:lang w:val="en-US"/>
-        </w:rPr>
-        <w:t>the number of participants in the stats bar</w:t>
-      </w:r>
-      <w:r>
-        <w:rPr>
-          <w:b w:val="false"/>
-          <w:bCs w:val="false"/>
-          <w:sz w:val="18"/>
-          <w:szCs w:val="18"/>
-          <w:lang w:val="en-US"/>
-        </w:rPr>
-        <w:t xml:space="preserve"> (12?!) </w:t>
-      </w:r>
-      <w:r>
-        <w:rPr>
-          <w:b w:val="false"/>
-          <w:bCs w:val="false"/>
-          <w:sz w:val="18"/>
-          <w:szCs w:val="18"/>
-          <w:lang w:val="en-US"/>
-        </w:rPr>
-        <w:t>is too big</w:t>
-      </w:r>
-      <w:r>
-        <w:rPr>
-          <w:b w:val="false"/>
-          <w:bCs w:val="false"/>
-          <w:sz w:val="18"/>
-          <w:szCs w:val="18"/>
-          <w:lang w:val="en-US"/>
-        </w:rPr>
-        <w:t xml:space="preserve"> 3) </w:t>
-      </w:r>
-      <w:r>
-        <w:rPr>
-          <w:b w:val="false"/>
-          <w:bCs w:val="false"/>
-          <w:sz w:val="18"/>
-          <w:szCs w:val="18"/>
-          <w:lang w:val="en-US"/>
-        </w:rPr>
-        <w:t>many empty squares</w:t>
-      </w:r>
-      <w:r>
-        <w:rPr>
-          <w:b w:val="false"/>
-          <w:bCs w:val="false"/>
-          <w:sz w:val="18"/>
-          <w:szCs w:val="18"/>
-          <w:lang w:val="en-US"/>
-        </w:rPr>
-        <w:t xml:space="preserve">. </w:t>
-      </w:r>
-      <w:r>
-        <w:rPr>
-          <w:b w:val="false"/>
-          <w:bCs w:val="false"/>
-          <w:sz w:val="18"/>
-          <w:szCs w:val="18"/>
-          <w:lang w:val="en-US"/>
-        </w:rPr>
-        <w:t>It is all about your browser losing connection to the Room</w:t>
-      </w:r>
-      <w:r>
-        <w:rPr>
-          <w:b w:val="false"/>
-          <w:bCs w:val="false"/>
-          <w:sz w:val="18"/>
-          <w:szCs w:val="18"/>
-          <w:lang w:val="en-US"/>
-        </w:rPr>
-        <w:t xml:space="preserve"> (</w:t>
-      </w:r>
-      <w:r>
-        <w:rPr>
-          <w:b w:val="false"/>
-          <w:bCs w:val="false"/>
-          <w:sz w:val="18"/>
-          <w:szCs w:val="18"/>
-          <w:lang w:val="en-US"/>
-        </w:rPr>
-        <w:t>may be you were dropped by a guru, see p</w:t>
-      </w:r>
-      <w:r>
-        <w:rPr>
-          <w:b w:val="false"/>
-          <w:bCs w:val="false"/>
-          <w:sz w:val="18"/>
-          <w:szCs w:val="18"/>
-          <w:lang w:val="en-US"/>
-        </w:rPr>
-        <w:t xml:space="preserve">. 7.2.6)), </w:t>
-      </w:r>
-      <w:r>
-        <w:rPr>
-          <w:b w:val="false"/>
-          <w:bCs w:val="false"/>
-          <w:sz w:val="18"/>
-          <w:szCs w:val="18"/>
-          <w:lang w:val="en-US"/>
-        </w:rPr>
-        <w:t>but the Room is probably all right</w:t>
-      </w:r>
-      <w:r>
-        <w:rPr>
-          <w:b w:val="false"/>
-          <w:bCs w:val="false"/>
-          <w:sz w:val="18"/>
-          <w:szCs w:val="18"/>
-          <w:lang w:val="en-US"/>
-        </w:rPr>
-        <w:t xml:space="preserve">.  </w:t>
-      </w:r>
-      <w:r>
-        <w:rPr>
-          <w:b w:val="false"/>
-          <w:bCs w:val="false"/>
-          <w:sz w:val="18"/>
-          <w:szCs w:val="18"/>
-          <w:lang w:val="en-US"/>
-        </w:rPr>
-        <w:t xml:space="preserve">Click on </w:t>
-      </w:r>
-      <w:r>
-        <w:rPr>
-          <w:b w:val="false"/>
-          <w:bCs w:val="false"/>
-          <w:sz w:val="18"/>
-          <w:szCs w:val="18"/>
-          <w:lang w:val="en-US"/>
-        </w:rPr>
-        <w:t xml:space="preserve"> «</w:t>
-      </w:r>
-      <w:r>
-        <w:rPr>
-          <w:b w:val="false"/>
-          <w:bCs w:val="false"/>
-          <w:sz w:val="18"/>
-          <w:szCs w:val="18"/>
-          <w:lang w:val="en-US"/>
-        </w:rPr>
-        <w:t>Exit</w:t>
-      </w:r>
-      <w:r>
-        <w:rPr>
-          <w:b w:val="false"/>
-          <w:bCs w:val="false"/>
-          <w:sz w:val="18"/>
-          <w:szCs w:val="18"/>
-          <w:lang w:val="en-US"/>
-        </w:rPr>
-        <w:t xml:space="preserve">» </w:t>
-      </w:r>
-      <w:r>
-        <w:rPr>
-          <w:b w:val="false"/>
-          <w:bCs w:val="false"/>
-          <w:sz w:val="18"/>
-          <w:szCs w:val="18"/>
-          <w:lang w:val="en-US"/>
-        </w:rPr>
-        <w:t>in the menu and re-enter, and it’s all right again</w:t>
-      </w:r>
-      <w:r>
-        <w:rPr>
-          <w:b w:val="false"/>
-          <w:bCs w:val="false"/>
-          <w:sz w:val="18"/>
-          <w:szCs w:val="18"/>
-          <w:lang w:val="en-US"/>
-        </w:rPr>
-        <w:t>.</w:t>
-      </w:r>
-    </w:p>
-    <w:p>
-      <w:pPr>
-        <w:pStyle w:val="Normal"/>
-        <w:rPr/>
-      </w:pPr>
-      <w:r>
-        <w:rPr>
-          <w:b/>
-          <w:bCs/>
-          <w:sz w:val="22"/>
-          <w:szCs w:val="18"/>
-          <w:lang w:val="en-US"/>
-        </w:rPr>
-        <w:t>Case B</w:t>
-      </w:r>
-    </w:p>
-    <w:p>
-      <w:pPr>
-        <w:pStyle w:val="Normal"/>
-        <w:rPr/>
-      </w:pPr>
-      <w:r>
-        <w:rPr>
-          <w:b w:val="false"/>
-          <w:bCs w:val="false"/>
-          <w:sz w:val="18"/>
-          <w:szCs w:val="18"/>
-          <w:lang w:val="en-US"/>
-        </w:rPr>
-        <w:t>When you enter the Room you see</w:t>
-      </w:r>
-      <w:r>
-        <w:rPr>
-          <w:b w:val="false"/>
-          <w:bCs w:val="false"/>
-          <w:sz w:val="18"/>
-          <w:szCs w:val="18"/>
-          <w:lang w:val="en-US"/>
-        </w:rPr>
-        <w:t xml:space="preserve"> — </w:t>
-      </w:r>
-      <w:r>
-        <w:rPr>
-          <w:b w:val="false"/>
-          <w:bCs w:val="false"/>
-          <w:sz w:val="18"/>
-          <w:szCs w:val="18"/>
-          <w:lang w:val="en-US"/>
-        </w:rPr>
-        <w:t>three “zeros” for  numbers of participants, guests and traces,</w:t>
-      </w:r>
-      <w:r>
-        <w:rPr>
-          <w:b w:val="false"/>
-          <w:bCs w:val="false"/>
-          <w:sz w:val="18"/>
-          <w:szCs w:val="18"/>
-          <w:lang w:val="en-US"/>
-        </w:rPr>
-        <w:t xml:space="preserve"> </w:t>
-      </w:r>
-      <w:r>
-        <w:rPr>
-          <w:b w:val="false"/>
-          <w:bCs w:val="false"/>
-          <w:sz w:val="18"/>
-          <w:szCs w:val="18"/>
-          <w:lang w:val="en-US"/>
-        </w:rPr>
-        <w:t>and no videos – the Room is empty</w:t>
-      </w:r>
-      <w:r>
-        <w:rPr>
-          <w:b w:val="false"/>
-          <w:bCs w:val="false"/>
-          <w:sz w:val="18"/>
-          <w:szCs w:val="18"/>
-          <w:lang w:val="en-US"/>
-        </w:rPr>
-        <w:t xml:space="preserve">. </w:t>
-      </w:r>
-      <w:r>
-        <w:rPr>
-          <w:b w:val="false"/>
-          <w:bCs w:val="false"/>
-          <w:sz w:val="18"/>
-          <w:szCs w:val="18"/>
-          <w:lang w:val="en-US"/>
-        </w:rPr>
-        <w:t>The problem is with the Room</w:t>
-      </w:r>
-      <w:r>
-        <w:rPr>
-          <w:b w:val="false"/>
-          <w:bCs w:val="false"/>
-          <w:sz w:val="18"/>
-          <w:szCs w:val="18"/>
-          <w:lang w:val="en-US"/>
-        </w:rPr>
-        <w:t xml:space="preserve">. </w:t>
-      </w:r>
-      <w:r>
-        <w:rPr>
-          <w:b w:val="false"/>
-          <w:bCs w:val="false"/>
-          <w:sz w:val="18"/>
-          <w:szCs w:val="18"/>
-          <w:lang w:val="en-US"/>
-        </w:rPr>
-        <w:t>Wait a minute and re-enter</w:t>
-      </w:r>
-      <w:r>
-        <w:rPr>
-          <w:b w:val="false"/>
-          <w:bCs w:val="false"/>
-          <w:sz w:val="18"/>
-          <w:szCs w:val="18"/>
-          <w:lang w:val="en-US"/>
-        </w:rPr>
-        <w:t xml:space="preserve">, </w:t>
-      </w:r>
-      <w:r>
-        <w:rPr>
-          <w:b w:val="false"/>
-          <w:bCs w:val="false"/>
-          <w:sz w:val="18"/>
-          <w:szCs w:val="18"/>
-          <w:lang w:val="en-US"/>
-        </w:rPr>
-        <w:t>and if nothing has changed</w:t>
-      </w:r>
-      <w:r>
-        <w:rPr>
-          <w:b w:val="false"/>
-          <w:bCs w:val="false"/>
-          <w:sz w:val="18"/>
-          <w:szCs w:val="18"/>
-          <w:lang w:val="en-US"/>
-        </w:rPr>
-        <w:t xml:space="preserve"> — </w:t>
-      </w:r>
-      <w:r>
-        <w:rPr>
-          <w:b w:val="false"/>
-          <w:bCs w:val="false"/>
-          <w:sz w:val="18"/>
-          <w:szCs w:val="18"/>
-          <w:lang w:val="en-US"/>
-        </w:rPr>
-        <w:t>contact your admin</w:t>
-      </w:r>
-      <w:r>
-        <w:rPr>
-          <w:b w:val="false"/>
-          <w:bCs w:val="false"/>
-          <w:sz w:val="18"/>
-          <w:szCs w:val="18"/>
-          <w:lang w:val="en-US"/>
-        </w:rPr>
-        <w:t xml:space="preserve">, </w:t>
-      </w:r>
-      <w:r>
-        <w:rPr>
-          <w:b w:val="false"/>
-          <w:bCs w:val="false"/>
-          <w:sz w:val="18"/>
-          <w:szCs w:val="18"/>
-          <w:lang w:val="en-US"/>
-        </w:rPr>
-        <w:t>that is one who told you the guru’s login and password for the Room</w:t>
-      </w:r>
-      <w:r>
-        <w:rPr>
-          <w:b w:val="false"/>
-          <w:bCs w:val="false"/>
-          <w:sz w:val="18"/>
-          <w:szCs w:val="18"/>
-          <w:lang w:val="en-US"/>
-        </w:rPr>
-        <w:t>.</w:t>
-      </w:r>
-    </w:p>
-    <w:p>
-      <w:pPr>
-        <w:pStyle w:val="Normal"/>
-        <w:rPr/>
-      </w:pPr>
-      <w:r>
-        <w:rPr>
-          <w:b/>
-          <w:bCs/>
-          <w:sz w:val="22"/>
-          <w:szCs w:val="18"/>
-          <w:lang w:val="en-US"/>
-        </w:rPr>
-        <w:t>Case</w:t>
-      </w:r>
-      <w:r>
-        <w:rPr>
-          <w:b/>
-          <w:bCs/>
-          <w:sz w:val="22"/>
-          <w:szCs w:val="18"/>
-          <w:lang w:val="en-US"/>
-        </w:rPr>
-        <w:t xml:space="preserve"> </w:t>
-      </w:r>
-      <w:r>
-        <w:rPr>
-          <w:b/>
-          <w:bCs/>
-          <w:sz w:val="22"/>
-          <w:szCs w:val="18"/>
-          <w:lang w:val="en-US"/>
-        </w:rPr>
-        <w:t>C</w:t>
-      </w:r>
-    </w:p>
-    <w:p>
-      <w:pPr>
-        <w:pStyle w:val="Normal"/>
-        <w:rPr/>
-      </w:pPr>
-      <w:r>
-        <w:rPr>
-          <w:b w:val="false"/>
-          <w:bCs w:val="false"/>
-          <w:sz w:val="18"/>
-          <w:szCs w:val="18"/>
-          <w:lang w:val="en-US"/>
-        </w:rPr>
-        <w:t xml:space="preserve">You see only </w:t>
-      </w:r>
-      <w:r>
-        <w:rPr>
-          <w:b w:val="false"/>
-          <w:bCs w:val="false"/>
-          <w:sz w:val="18"/>
-          <w:szCs w:val="18"/>
-          <w:lang w:val="en-US"/>
-        </w:rPr>
-        <w:t xml:space="preserve">the </w:t>
-      </w:r>
-      <w:r>
-        <w:rPr>
-          <w:b w:val="false"/>
-          <w:bCs w:val="false"/>
-          <w:sz w:val="18"/>
-          <w:szCs w:val="18"/>
-          <w:lang w:val="en-US"/>
-        </w:rPr>
-        <w:t xml:space="preserve">dark blue empty screen and </w:t>
-      </w:r>
-      <w:r>
-        <w:rPr>
-          <w:b w:val="false"/>
-          <w:bCs w:val="false"/>
-          <w:sz w:val="18"/>
-          <w:szCs w:val="18"/>
-          <w:lang w:val="en-US"/>
-        </w:rPr>
-        <w:t xml:space="preserve">in </w:t>
-      </w:r>
-      <w:r>
-        <w:rPr>
-          <w:b w:val="false"/>
-          <w:bCs w:val="false"/>
-          <w:sz w:val="18"/>
-          <w:szCs w:val="18"/>
-          <w:lang w:val="en-US"/>
-        </w:rPr>
-        <w:t>light blue</w:t>
-      </w:r>
-      <w:r>
-        <w:rPr>
-          <w:b w:val="false"/>
-          <w:bCs w:val="false"/>
-          <w:sz w:val="18"/>
-          <w:szCs w:val="18"/>
-          <w:lang w:val="en-US"/>
-        </w:rPr>
-        <w:t xml:space="preserve"> «RE-CONNECTING..» </w:t>
-      </w:r>
-      <w:r>
-        <w:rPr>
-          <w:b w:val="false"/>
-          <w:bCs w:val="false"/>
-          <w:sz w:val="18"/>
-          <w:szCs w:val="18"/>
-          <w:lang w:val="en-US"/>
-        </w:rPr>
-        <w:t>- it means your browser</w:t>
-      </w:r>
-      <w:r>
-        <w:rPr>
-          <w:b w:val="false"/>
-          <w:bCs w:val="false"/>
-          <w:sz w:val="18"/>
-          <w:szCs w:val="18"/>
-          <w:lang w:val="en-US"/>
-        </w:rPr>
-        <w:t xml:space="preserve"> </w:t>
-      </w:r>
-      <w:r>
-        <w:rPr>
-          <w:b w:val="false"/>
-          <w:bCs w:val="false"/>
-          <w:sz w:val="18"/>
-          <w:szCs w:val="18"/>
-          <w:lang w:val="en-US"/>
-        </w:rPr>
-        <w:t>has just lost the connection and is trying to automatically re-enter the Room</w:t>
-      </w:r>
-      <w:r>
-        <w:rPr>
-          <w:b w:val="false"/>
-          <w:bCs w:val="false"/>
-          <w:sz w:val="18"/>
-          <w:szCs w:val="18"/>
-          <w:lang w:val="en-US"/>
-        </w:rPr>
-        <w:t xml:space="preserve">. </w:t>
-      </w:r>
-      <w:r>
-        <w:rPr>
-          <w:b w:val="false"/>
-          <w:bCs w:val="false"/>
-          <w:sz w:val="18"/>
-          <w:szCs w:val="18"/>
-          <w:lang w:val="en-US"/>
-        </w:rPr>
-        <w:t>Statistically</w:t>
-      </w:r>
-      <w:r>
-        <w:rPr>
-          <w:b w:val="false"/>
-          <w:bCs w:val="false"/>
-          <w:sz w:val="18"/>
-          <w:szCs w:val="18"/>
-          <w:lang w:val="en-US"/>
-        </w:rPr>
-        <w:t xml:space="preserve">, </w:t>
-      </w:r>
-      <w:r>
-        <w:rPr>
-          <w:b w:val="false"/>
-          <w:bCs w:val="false"/>
-          <w:sz w:val="18"/>
-          <w:szCs w:val="18"/>
-          <w:lang w:val="en-US"/>
-        </w:rPr>
-        <w:t>s</w:t>
-      </w:r>
-      <w:r>
-        <w:rPr>
-          <w:b w:val="false"/>
-          <w:bCs w:val="false"/>
-          <w:sz w:val="18"/>
-          <w:szCs w:val="18"/>
-          <w:lang w:val="en-US"/>
-        </w:rPr>
-        <w:t xml:space="preserve">uccess </w:t>
-      </w:r>
-      <w:r>
-        <w:rPr>
-          <w:b w:val="false"/>
-          <w:bCs w:val="false"/>
-          <w:sz w:val="18"/>
-          <w:szCs w:val="18"/>
-          <w:lang w:val="en-US"/>
-        </w:rPr>
-        <w:t xml:space="preserve">is </w:t>
-      </w:r>
-      <w:r>
-        <w:rPr>
-          <w:b w:val="false"/>
-          <w:bCs w:val="false"/>
-          <w:sz w:val="18"/>
-          <w:szCs w:val="18"/>
-          <w:lang w:val="en-US"/>
-        </w:rPr>
-        <w:t xml:space="preserve">50% </w:t>
-      </w:r>
-      <w:r>
-        <w:rPr>
-          <w:b w:val="false"/>
-          <w:bCs w:val="false"/>
-          <w:sz w:val="18"/>
-          <w:szCs w:val="18"/>
-          <w:lang w:val="en-US"/>
-        </w:rPr>
-        <w:t>and time</w:t>
-      </w:r>
-      <w:r>
-        <w:rPr>
-          <w:b w:val="false"/>
-          <w:bCs w:val="false"/>
-          <w:sz w:val="18"/>
-          <w:szCs w:val="18"/>
-          <w:lang w:val="en-US"/>
-        </w:rPr>
-        <w:t xml:space="preserve"> </w:t>
-      </w:r>
-      <w:r>
-        <w:rPr>
-          <w:b w:val="false"/>
-          <w:bCs w:val="false"/>
-          <w:sz w:val="18"/>
-          <w:szCs w:val="18"/>
-          <w:lang w:val="en-US"/>
-        </w:rPr>
-        <w:t>required is about</w:t>
-      </w:r>
-      <w:r>
-        <w:rPr>
-          <w:b w:val="false"/>
-          <w:bCs w:val="false"/>
-          <w:sz w:val="18"/>
-          <w:szCs w:val="18"/>
-          <w:lang w:val="en-US"/>
-        </w:rPr>
-        <w:t xml:space="preserve"> half minute</w:t>
-      </w:r>
-      <w:r>
-        <w:rPr>
-          <w:b w:val="false"/>
-          <w:bCs w:val="false"/>
-          <w:sz w:val="18"/>
-          <w:szCs w:val="18"/>
-          <w:lang w:val="en-US"/>
-        </w:rPr>
-        <w:t xml:space="preserve">. </w:t>
-      </w:r>
-      <w:r>
-        <w:rPr>
-          <w:b w:val="false"/>
-          <w:bCs w:val="false"/>
-          <w:sz w:val="18"/>
-          <w:szCs w:val="18"/>
-          <w:lang w:val="en-US"/>
-        </w:rPr>
-        <w:t>If you don’t want to wait</w:t>
-      </w:r>
-      <w:r>
-        <w:rPr>
-          <w:b w:val="false"/>
-          <w:bCs w:val="false"/>
-          <w:sz w:val="18"/>
-          <w:szCs w:val="18"/>
-          <w:lang w:val="en-US"/>
-        </w:rPr>
-        <w:t xml:space="preserve">, </w:t>
-      </w:r>
-      <w:r>
-        <w:rPr>
-          <w:b w:val="false"/>
-          <w:bCs w:val="false"/>
-          <w:sz w:val="18"/>
-          <w:szCs w:val="18"/>
-          <w:lang w:val="en-US"/>
-        </w:rPr>
-        <w:t>just Reload (Ctrl+R)</w:t>
-      </w:r>
-      <w:r>
-        <w:rPr>
-          <w:b w:val="false"/>
-          <w:bCs w:val="false"/>
-          <w:sz w:val="18"/>
-          <w:szCs w:val="18"/>
-          <w:lang w:val="en-US"/>
-        </w:rPr>
-        <w:t xml:space="preserve">, </w:t>
-      </w:r>
-      <w:r>
-        <w:rPr>
-          <w:b w:val="false"/>
-          <w:bCs w:val="false"/>
-          <w:sz w:val="18"/>
-          <w:szCs w:val="18"/>
-          <w:lang w:val="en-US"/>
-        </w:rPr>
-        <w:t>and enter again as in Case A</w:t>
-      </w:r>
-      <w:r>
-        <w:rPr>
-          <w:b w:val="false"/>
-          <w:bCs w:val="false"/>
-          <w:sz w:val="18"/>
-          <w:szCs w:val="18"/>
-          <w:lang w:val="en-US"/>
-        </w:rPr>
-        <w:t>.</w:t>
-      </w:r>
-    </w:p>
-    <w:p>
-      <w:pPr>
-        <w:pStyle w:val="Normal"/>
-        <w:rPr>
-          <w:b w:val="false"/>
-          <w:b w:val="false"/>
-          <w:bCs w:val="false"/>
-          <w:sz w:val="18"/>
-          <w:szCs w:val="18"/>
-          <w:lang w:val="en-US"/>
-        </w:rPr>
-      </w:pPr>
-      <w:r>
-        <w:rPr/>
-      </w:r>
-    </w:p>
-    <w:p>
-      <w:pPr>
-        <w:pStyle w:val="Normal"/>
-        <w:rPr>
-          <w:b w:val="false"/>
-          <w:b w:val="false"/>
-          <w:bCs w:val="false"/>
-          <w:sz w:val="18"/>
-          <w:szCs w:val="18"/>
-          <w:lang w:val="en-US"/>
-        </w:rPr>
-      </w:pPr>
-      <w:r>
-        <w:rPr/>
+        <w:t>Case C</w:t>
+      </w:r>
+    </w:p>
+    <w:p>
+      <w:pPr>
+        <w:pStyle w:val="Normal"/>
+        <w:rPr/>
+      </w:pPr>
+      <w:r>
+        <w:rPr>
+          <w:b w:val="false"/>
+          <w:bCs w:val="false"/>
+          <w:sz w:val="18"/>
+          <w:szCs w:val="18"/>
+          <w:lang w:val="en-US"/>
+        </w:rPr>
+        <w:t>You see only the dark blue empty screen and in light blue «RE-CONNECTING..» - it means your browser has just lost the connection and is trying to automatically re-enter the Room. Statistically, success is 50% and time required is about half minute. If you don’t want to wait, just Reload (Ctrl+R), and enter again as in Case A.</w:t>
+      </w:r>
+    </w:p>
+    <w:p>
+      <w:pPr>
+        <w:pStyle w:val="Normal"/>
+        <w:rPr>
+          <w:b w:val="false"/>
+          <w:b w:val="false"/>
+          <w:bCs w:val="false"/>
+          <w:sz w:val="18"/>
+          <w:szCs w:val="18"/>
+          <w:lang w:val="en-US"/>
+        </w:rPr>
+      </w:pPr>
+      <w:r>
+        <w:rPr>
+          <w:b w:val="false"/>
+          <w:bCs w:val="false"/>
+          <w:sz w:val="18"/>
+          <w:szCs w:val="18"/>
+          <w:lang w:val="en-US"/>
+        </w:rPr>
+      </w:r>
+    </w:p>
+    <w:p>
+      <w:pPr>
+        <w:pStyle w:val="Normal"/>
+        <w:rPr>
+          <w:b w:val="false"/>
+          <w:b w:val="false"/>
+          <w:bCs w:val="false"/>
+          <w:sz w:val="18"/>
+          <w:szCs w:val="18"/>
+          <w:lang w:val="en-US"/>
+        </w:rPr>
+      </w:pPr>
+      <w:r>
+        <w:rPr>
+          <w:b w:val="false"/>
+          <w:bCs w:val="false"/>
+          <w:sz w:val="18"/>
+          <w:szCs w:val="18"/>
+          <w:lang w:val="en-US"/>
+        </w:rPr>
+      </w:r>
+    </w:p>
+    <w:p>
+      <w:pPr>
+        <w:pStyle w:val="Normal"/>
+        <w:rPr>
+          <w:b w:val="false"/>
+          <w:b w:val="false"/>
+          <w:bCs w:val="false"/>
+          <w:sz w:val="18"/>
+          <w:szCs w:val="18"/>
+          <w:lang w:val="en-US"/>
+        </w:rPr>
+      </w:pPr>
+      <w:r>
+        <w:rPr>
+          <w:b w:val="false"/>
+          <w:bCs w:val="false"/>
+          <w:sz w:val="18"/>
+          <w:szCs w:val="18"/>
+          <w:lang w:val="en-US"/>
+        </w:rPr>
       </w:r>
     </w:p>
     <w:p>
@@ -7775,297 +7199,27 @@
           <w:szCs w:val="18"/>
           <w:lang w:val="en-US"/>
         </w:rPr>
-        <w:t>Why</w:t>
-      </w:r>
-      <w:r>
-        <w:rPr>
-          <w:b w:val="false"/>
-          <w:bCs w:val="false"/>
-          <w:sz w:val="18"/>
-          <w:szCs w:val="18"/>
-          <w:lang w:val="en-US"/>
-        </w:rPr>
-        <w:t xml:space="preserve">? </w:t>
-      </w:r>
-      <w:r>
-        <w:rPr>
-          <w:b w:val="false"/>
-          <w:bCs w:val="false"/>
-          <w:sz w:val="18"/>
-          <w:szCs w:val="18"/>
-          <w:lang w:val="en-US"/>
-        </w:rPr>
-        <w:t>The authorization cookie has expired</w:t>
-      </w:r>
-      <w:r>
-        <w:rPr>
-          <w:b w:val="false"/>
-          <w:bCs w:val="false"/>
-          <w:sz w:val="18"/>
-          <w:szCs w:val="18"/>
-          <w:lang w:val="en-US"/>
-        </w:rPr>
-        <w:t xml:space="preserve">. </w:t>
-      </w:r>
-      <w:r>
-        <w:rPr>
-          <w:b w:val="false"/>
-          <w:bCs w:val="false"/>
-          <w:sz w:val="18"/>
-          <w:szCs w:val="18"/>
-          <w:lang w:val="en-US"/>
-        </w:rPr>
-        <w:t>All by itself</w:t>
-      </w:r>
-      <w:r>
-        <w:rPr>
-          <w:b w:val="false"/>
-          <w:bCs w:val="false"/>
-          <w:sz w:val="18"/>
-          <w:szCs w:val="18"/>
-          <w:lang w:val="en-US"/>
-        </w:rPr>
-        <w:t xml:space="preserve">, </w:t>
-      </w:r>
-      <w:r>
-        <w:rPr>
-          <w:b w:val="false"/>
-          <w:bCs w:val="false"/>
-          <w:sz w:val="18"/>
-          <w:szCs w:val="18"/>
-          <w:lang w:val="en-US"/>
-        </w:rPr>
-        <w:t>or you may have erased it</w:t>
-      </w:r>
-      <w:r>
-        <w:rPr>
-          <w:b w:val="false"/>
-          <w:bCs w:val="false"/>
-          <w:sz w:val="18"/>
-          <w:szCs w:val="18"/>
-          <w:lang w:val="en-US"/>
-        </w:rPr>
-        <w:t xml:space="preserve">, </w:t>
-      </w:r>
-      <w:r>
-        <w:rPr>
-          <w:b w:val="false"/>
-          <w:bCs w:val="false"/>
-          <w:sz w:val="18"/>
-          <w:szCs w:val="18"/>
-          <w:lang w:val="en-US"/>
-        </w:rPr>
-        <w:t>see how to erase cookies in the next paragraph</w:t>
-      </w:r>
-      <w:r>
-        <w:rPr>
-          <w:b w:val="false"/>
-          <w:bCs w:val="false"/>
-          <w:sz w:val="18"/>
-          <w:szCs w:val="18"/>
-          <w:lang w:val="en-US"/>
-        </w:rPr>
-        <w:t xml:space="preserve">. </w:t>
-      </w:r>
-      <w:r>
-        <w:rPr>
-          <w:b w:val="false"/>
-          <w:bCs w:val="false"/>
-          <w:sz w:val="18"/>
-          <w:szCs w:val="18"/>
-          <w:lang w:val="en-US"/>
-        </w:rPr>
-        <w:t>What to do</w:t>
-      </w:r>
-      <w:r>
-        <w:rPr>
-          <w:b w:val="false"/>
-          <w:bCs w:val="false"/>
-          <w:sz w:val="18"/>
-          <w:szCs w:val="18"/>
-          <w:lang w:val="en-US"/>
-        </w:rPr>
-        <w:t xml:space="preserve">? </w:t>
-      </w:r>
-      <w:r>
-        <w:rPr>
-          <w:b w:val="false"/>
-          <w:bCs w:val="false"/>
-          <w:sz w:val="18"/>
-          <w:szCs w:val="18"/>
-          <w:lang w:val="en-US"/>
-        </w:rPr>
-        <w:t>First</w:t>
-      </w:r>
-      <w:r>
-        <w:rPr>
-          <w:b w:val="false"/>
-          <w:bCs w:val="false"/>
-          <w:sz w:val="18"/>
-          <w:szCs w:val="18"/>
-          <w:lang w:val="en-US"/>
-        </w:rPr>
-        <w:t xml:space="preserve">, </w:t>
-      </w:r>
-      <w:r>
-        <w:rPr>
-          <w:b w:val="false"/>
-          <w:bCs w:val="false"/>
-          <w:sz w:val="18"/>
-          <w:szCs w:val="18"/>
-          <w:lang w:val="en-US"/>
-        </w:rPr>
-        <w:t>leave the Admin’s interface clicking on</w:t>
-      </w:r>
-      <w:r>
-        <w:rPr>
-          <w:b w:val="false"/>
-          <w:bCs w:val="false"/>
-          <w:sz w:val="18"/>
-          <w:szCs w:val="18"/>
-          <w:lang w:val="en-US"/>
-        </w:rPr>
-        <w:t xml:space="preserve"> «Guru, Logout». </w:t>
-      </w:r>
-      <w:r>
-        <w:rPr>
-          <w:b w:val="false"/>
-          <w:bCs w:val="false"/>
-          <w:sz w:val="18"/>
-          <w:szCs w:val="18"/>
-          <w:lang w:val="en-US"/>
-        </w:rPr>
-        <w:t>Second</w:t>
-      </w:r>
-      <w:r>
-        <w:rPr>
-          <w:b w:val="false"/>
-          <w:bCs w:val="false"/>
-          <w:sz w:val="18"/>
-          <w:szCs w:val="18"/>
-          <w:lang w:val="en-US"/>
-        </w:rPr>
-        <w:t xml:space="preserve">, </w:t>
-      </w:r>
-      <w:r>
-        <w:rPr>
-          <w:b w:val="false"/>
-          <w:bCs w:val="false"/>
-          <w:sz w:val="18"/>
-          <w:szCs w:val="18"/>
-          <w:lang w:val="en-US"/>
-        </w:rPr>
-        <w:t>enter it again</w:t>
-      </w:r>
-      <w:r>
-        <w:rPr>
-          <w:b w:val="false"/>
-          <w:bCs w:val="false"/>
-          <w:sz w:val="18"/>
-          <w:szCs w:val="18"/>
-          <w:lang w:val="en-US"/>
-        </w:rPr>
-        <w:t xml:space="preserve">. </w:t>
-      </w:r>
-      <w:r>
-        <w:rPr>
-          <w:b w:val="false"/>
-          <w:bCs w:val="false"/>
-          <w:sz w:val="18"/>
-          <w:szCs w:val="18"/>
-          <w:lang w:val="en-US"/>
-        </w:rPr>
-        <w:t>This way, you have got a new authorization cookie</w:t>
-      </w:r>
-      <w:r>
-        <w:rPr>
-          <w:b w:val="false"/>
-          <w:bCs w:val="false"/>
-          <w:sz w:val="18"/>
-          <w:szCs w:val="18"/>
-          <w:lang w:val="en-US"/>
-        </w:rPr>
-        <w:t xml:space="preserve">. </w:t>
-      </w:r>
-      <w:r>
-        <w:rPr>
-          <w:b w:val="false"/>
-          <w:bCs w:val="false"/>
-          <w:sz w:val="18"/>
-          <w:szCs w:val="18"/>
-          <w:lang w:val="en-US"/>
-        </w:rPr>
-        <w:t>But all you see again is the gray square inside the frame</w:t>
-      </w:r>
-      <w:r>
-        <w:rPr>
-          <w:b w:val="false"/>
-          <w:bCs w:val="false"/>
-          <w:sz w:val="18"/>
-          <w:szCs w:val="18"/>
-          <w:lang w:val="en-US"/>
-        </w:rPr>
-        <w:t xml:space="preserve">. </w:t>
-      </w:r>
-      <w:r>
-        <w:rPr>
-          <w:b w:val="false"/>
-          <w:bCs w:val="false"/>
-          <w:sz w:val="18"/>
-          <w:szCs w:val="18"/>
-          <w:lang w:val="en-US"/>
-        </w:rPr>
-        <w:t>It’s there because you must do the third thing now</w:t>
-      </w:r>
-      <w:r>
-        <w:rPr>
-          <w:b w:val="false"/>
-          <w:bCs w:val="false"/>
-          <w:sz w:val="18"/>
-          <w:szCs w:val="18"/>
-          <w:lang w:val="en-US"/>
-        </w:rPr>
-        <w:t xml:space="preserve">: </w:t>
-      </w:r>
-      <w:r>
-        <w:rPr>
-          <w:b w:val="false"/>
-          <w:bCs w:val="false"/>
-          <w:sz w:val="18"/>
-          <w:szCs w:val="18"/>
-          <w:lang w:val="en-US"/>
-        </w:rPr>
-        <w:t>erase the stale cache of the browser</w:t>
-      </w:r>
-      <w:r>
-        <w:rPr>
-          <w:b w:val="false"/>
-          <w:bCs w:val="false"/>
-          <w:sz w:val="18"/>
-          <w:szCs w:val="18"/>
-          <w:lang w:val="en-US"/>
-        </w:rPr>
-        <w:t xml:space="preserve">, </w:t>
-      </w:r>
-      <w:r>
-        <w:rPr>
-          <w:b w:val="false"/>
-          <w:bCs w:val="false"/>
-          <w:sz w:val="18"/>
-          <w:szCs w:val="18"/>
-          <w:lang w:val="en-US"/>
-        </w:rPr>
-        <w:t>but leave the new authorization cookie you have just received (see picture below, it’s Firefox, but it looks the same in other browsers)</w:t>
-      </w:r>
-      <w:r>
-        <w:rPr>
-          <w:b w:val="false"/>
-          <w:bCs w:val="false"/>
-          <w:sz w:val="18"/>
-          <w:szCs w:val="18"/>
-          <w:lang w:val="en-US"/>
-        </w:rPr>
-        <w:t>:</w:t>
+        <w:t>Why? The authorization cookie has expired. All by itself, or you may have erased it, see how to erase cookies in the next paragraph. What to do? First, leave the Admin’s interface clicking on «Guru, Logout». Second, enter it again. This way, you have got a new authorization cookie. But all you see again is the gray square inside the frame. It’s there because you must do the third thing now: erase the stale cache of the browser, but leave the new authorization cookie you have just received –</w:t>
+      </w:r>
+      <w:r>
+        <w:rPr>
+          <w:b w:val="false"/>
+          <w:bCs w:val="false"/>
+          <w:sz w:val="18"/>
+          <w:szCs w:val="18"/>
+          <w:lang w:val="en-US"/>
+        </w:rPr>
+        <w:t xml:space="preserve"> find “Clear History” in the browser Settings</w:t>
+      </w:r>
+      <w:r>
+        <w:rPr>
+          <w:b w:val="false"/>
+          <w:bCs w:val="false"/>
+          <w:sz w:val="18"/>
+          <w:szCs w:val="18"/>
+          <w:lang w:val="en-US"/>
+        </w:rPr>
+        <w:t xml:space="preserve"> (see picture below, it’s Firefox, but it looks the same in other browsers):</w:t>
       </w:r>
     </w:p>
     <w:p>
@@ -8139,37 +7293,7 @@
           <w:szCs w:val="18"/>
           <w:lang w:val="en-US"/>
         </w:rPr>
-        <w:t>Then</w:t>
-      </w:r>
-      <w:r>
-        <w:rPr>
-          <w:b w:val="false"/>
-          <w:bCs w:val="false"/>
-          <w:sz w:val="18"/>
-          <w:szCs w:val="18"/>
-          <w:lang w:val="en-US"/>
-        </w:rPr>
-        <w:t xml:space="preserve">, Ctrl-R  - </w:t>
-      </w:r>
-      <w:r>
-        <w:rPr>
-          <w:b w:val="false"/>
-          <w:bCs w:val="false"/>
-          <w:sz w:val="18"/>
-          <w:szCs w:val="18"/>
-          <w:lang w:val="en-US"/>
-        </w:rPr>
-        <w:t>and you will see the guru’s window</w:t>
-      </w:r>
-      <w:r>
-        <w:rPr>
-          <w:b w:val="false"/>
-          <w:bCs w:val="false"/>
-          <w:sz w:val="18"/>
-          <w:szCs w:val="18"/>
-          <w:lang w:val="en-US"/>
-        </w:rPr>
-        <w:t>.</w:t>
+        <w:t>Then, Ctrl-R  - and you will see the guru’s window.</w:t>
       </w:r>
     </w:p>
     <w:p>
@@ -8179,13 +7303,7 @@
           <w:ilvl w:val="1"/>
           <w:numId w:val="2"/>
         </w:numPr>
-        <w:rPr>
-          <w:b w:val="false"/>
-          <w:b w:val="false"/>
-          <w:bCs w:val="false"/>
-          <w:sz w:val="18"/>
-          <w:szCs w:val="18"/>
-        </w:rPr>
+        <w:rPr/>
       </w:pPr>
       <w:r>
         <w:rPr>
@@ -8195,77 +7313,23 @@
           <w:szCs w:val="18"/>
           <w:lang w:val="en-US"/>
         </w:rPr>
-        <w:t>Вредные куки</w:t>
-      </w:r>
-    </w:p>
-    <w:p>
-      <w:pPr>
-        <w:pStyle w:val="Normal"/>
-        <w:rPr>
-          <w:b w:val="false"/>
-          <w:b w:val="false"/>
-          <w:bCs w:val="false"/>
-          <w:sz w:val="18"/>
-          <w:szCs w:val="18"/>
-        </w:rPr>
-      </w:pPr>
-      <w:r>
-        <w:rPr>
-          <w:b w:val="false"/>
-          <w:bCs w:val="false"/>
-          <w:sz w:val="18"/>
-          <w:szCs w:val="18"/>
-          <w:lang w:val="en-US"/>
-        </w:rPr>
-        <w:t xml:space="preserve">Иногда полученные куки перестают устраивать — в них записаны неподходящие данные. Что делать? Нужно их стереть и получить новые. Стирать куки в браузере можно по-разному: </w:t>
-      </w:r>
-    </w:p>
-    <w:p>
-      <w:pPr>
-        <w:pStyle w:val="Normal"/>
-        <w:rPr>
-          <w:lang w:val="en-US"/>
-        </w:rPr>
-      </w:pPr>
-      <w:r>
-        <w:rPr>
-          <w:b w:val="false"/>
-          <w:bCs w:val="false"/>
-          <w:sz w:val="18"/>
-          <w:szCs w:val="18"/>
-          <w:lang w:val="en-US"/>
-        </w:rPr>
-        <w:t>A. Очистить историю (</w:t>
-      </w:r>
-      <w:r>
-        <w:rPr>
-          <w:b/>
-          <w:bCs/>
-          <w:sz w:val="18"/>
-          <w:szCs w:val="18"/>
-          <w:lang w:val="en-US"/>
-        </w:rPr>
-        <w:t>Clear History</w:t>
-      </w:r>
-      <w:r>
-        <w:rPr>
-          <w:b w:val="false"/>
-          <w:bCs w:val="false"/>
-          <w:sz w:val="18"/>
-          <w:szCs w:val="18"/>
-          <w:lang w:val="en-US"/>
-        </w:rPr>
-        <w:t xml:space="preserve">) - найдите в меню браузера эту опцию и сотрите </w:t>
-      </w:r>
-      <w:r>
-        <w:rPr>
-          <w:b/>
-          <w:bCs/>
-          <w:sz w:val="18"/>
-          <w:szCs w:val="18"/>
-          <w:lang w:val="en-US"/>
-        </w:rPr>
-        <w:t>только</w:t>
+        <w:t>Bad cookies</w:t>
+      </w:r>
+    </w:p>
+    <w:p>
+      <w:pPr>
+        <w:pStyle w:val="Normal"/>
+        <w:rPr/>
+      </w:pPr>
+      <w:r>
+        <w:rPr>
+          <w:b w:val="false"/>
+          <w:bCs w:val="false"/>
+          <w:sz w:val="18"/>
+          <w:szCs w:val="18"/>
+          <w:lang w:val="en-US"/>
+        </w:rPr>
+        <w:t>Sometimes cookies</w:t>
       </w:r>
       <w:r>
         <w:rPr>
@@ -8279,23 +7343,289 @@
       </w:r>
       <w:r>
         <w:rPr>
-          <w:b/>
-          <w:bCs/>
-          <w:sz w:val="18"/>
-          <w:szCs w:val="18"/>
-          <w:lang w:val="en-US"/>
-        </w:rPr>
-        <w:t>куки</w:t>
-      </w:r>
-      <w:r>
-        <w:rPr>
-          <w:b w:val="false"/>
-          <w:bCs w:val="false"/>
-          <w:sz w:val="18"/>
-          <w:szCs w:val="18"/>
-          <w:lang w:val="en-US"/>
-        </w:rPr>
-        <w:t xml:space="preserve"> за последние 24 часа, или за неделю. Внимание, эта опция удалит все куки — и куки </w:t>
+          <w:b w:val="false"/>
+          <w:bCs w:val="false"/>
+          <w:sz w:val="18"/>
+          <w:szCs w:val="18"/>
+          <w:lang w:val="en-US"/>
+        </w:rPr>
+        <w:t>become “bad” because they contain old and unusable data</w:t>
+      </w:r>
+      <w:r>
+        <w:rPr>
+          <w:b w:val="false"/>
+          <w:bCs w:val="false"/>
+          <w:sz w:val="18"/>
+          <w:szCs w:val="18"/>
+          <w:lang w:val="en-US"/>
+        </w:rPr>
+        <w:t xml:space="preserve">. </w:t>
+      </w:r>
+      <w:r>
+        <w:rPr>
+          <w:b w:val="false"/>
+          <w:bCs w:val="false"/>
+          <w:sz w:val="18"/>
+          <w:szCs w:val="18"/>
+          <w:lang w:val="en-US"/>
+        </w:rPr>
+        <w:t>What to do</w:t>
+      </w:r>
+      <w:r>
+        <w:rPr>
+          <w:b w:val="false"/>
+          <w:bCs w:val="false"/>
+          <w:sz w:val="18"/>
+          <w:szCs w:val="18"/>
+          <w:lang w:val="en-US"/>
+        </w:rPr>
+        <w:t xml:space="preserve">? </w:t>
+      </w:r>
+      <w:r>
+        <w:rPr>
+          <w:b w:val="false"/>
+          <w:bCs w:val="false"/>
+          <w:sz w:val="18"/>
+          <w:szCs w:val="18"/>
+          <w:lang w:val="en-US"/>
+        </w:rPr>
+        <w:t>You have to erase old cookies and receive new cookies</w:t>
+      </w:r>
+      <w:r>
+        <w:rPr>
+          <w:b w:val="false"/>
+          <w:bCs w:val="false"/>
+          <w:sz w:val="18"/>
+          <w:szCs w:val="18"/>
+          <w:lang w:val="en-US"/>
+        </w:rPr>
+        <w:t xml:space="preserve">. </w:t>
+      </w:r>
+      <w:r>
+        <w:rPr>
+          <w:b w:val="false"/>
+          <w:bCs w:val="false"/>
+          <w:sz w:val="18"/>
+          <w:szCs w:val="18"/>
+          <w:lang w:val="en-US"/>
+        </w:rPr>
+        <w:t>Erasing cookies may be done in one of the ways</w:t>
+      </w:r>
+      <w:r>
+        <w:rPr>
+          <w:b w:val="false"/>
+          <w:bCs w:val="false"/>
+          <w:sz w:val="18"/>
+          <w:szCs w:val="18"/>
+          <w:lang w:val="en-US"/>
+        </w:rPr>
+        <w:t xml:space="preserve">: </w:t>
+      </w:r>
+    </w:p>
+    <w:p>
+      <w:pPr>
+        <w:pStyle w:val="Normal"/>
+        <w:rPr/>
+      </w:pPr>
+      <w:r>
+        <w:rPr>
+          <w:b w:val="false"/>
+          <w:bCs w:val="false"/>
+          <w:sz w:val="18"/>
+          <w:szCs w:val="18"/>
+          <w:lang w:val="en-US"/>
+        </w:rPr>
+        <w:t>A</w:t>
+      </w:r>
+      <w:r>
+        <w:rPr>
+          <w:b w:val="false"/>
+          <w:bCs w:val="false"/>
+          <w:sz w:val="18"/>
+          <w:szCs w:val="18"/>
+          <w:lang w:val="en-US"/>
+        </w:rPr>
+        <w:t xml:space="preserve">. </w:t>
+      </w:r>
+      <w:r>
+        <w:rPr>
+          <w:b/>
+          <w:bCs/>
+          <w:sz w:val="18"/>
+          <w:szCs w:val="18"/>
+          <w:lang w:val="en-US"/>
+        </w:rPr>
+        <w:t>Clear Histor</w:t>
+      </w:r>
+      <w:r>
+        <w:rPr>
+          <w:b/>
+          <w:bCs/>
+          <w:sz w:val="18"/>
+          <w:szCs w:val="18"/>
+          <w:lang w:val="en-US"/>
+        </w:rPr>
+        <w:t>y –</w:t>
+      </w:r>
+      <w:r>
+        <w:rPr>
+          <w:b w:val="false"/>
+          <w:bCs w:val="false"/>
+          <w:sz w:val="18"/>
+          <w:szCs w:val="18"/>
+          <w:lang w:val="en-US"/>
+        </w:rPr>
+        <w:t xml:space="preserve"> </w:t>
+      </w:r>
+      <w:r>
+        <w:rPr>
+          <w:b w:val="false"/>
+          <w:bCs w:val="false"/>
+          <w:sz w:val="18"/>
+          <w:szCs w:val="18"/>
+          <w:lang w:val="en-US"/>
+        </w:rPr>
+        <w:t>find this option in your browser’s Settings and</w:t>
+      </w:r>
+      <w:r>
+        <w:rPr>
+          <w:b w:val="false"/>
+          <w:bCs w:val="false"/>
+          <w:sz w:val="18"/>
+          <w:szCs w:val="18"/>
+          <w:lang w:val="en-US"/>
+        </w:rPr>
+        <w:t xml:space="preserve"> </w:t>
+      </w:r>
+      <w:r>
+        <w:rPr>
+          <w:b w:val="false"/>
+          <w:bCs w:val="false"/>
+          <w:sz w:val="18"/>
+          <w:szCs w:val="18"/>
+          <w:lang w:val="en-US"/>
+        </w:rPr>
+        <w:t>erase</w:t>
+      </w:r>
+      <w:r>
+        <w:rPr>
+          <w:b w:val="false"/>
+          <w:bCs w:val="false"/>
+          <w:sz w:val="18"/>
+          <w:szCs w:val="18"/>
+          <w:lang w:val="en-US"/>
+        </w:rPr>
+        <w:t xml:space="preserve"> </w:t>
+      </w:r>
+      <w:r>
+        <w:rPr>
+          <w:b/>
+          <w:bCs/>
+          <w:sz w:val="18"/>
+          <w:szCs w:val="18"/>
+          <w:lang w:val="en-US"/>
+        </w:rPr>
+        <w:t>only cookies</w:t>
+      </w:r>
+      <w:r>
+        <w:rPr>
+          <w:b w:val="false"/>
+          <w:bCs w:val="false"/>
+          <w:sz w:val="18"/>
+          <w:szCs w:val="18"/>
+          <w:lang w:val="en-US"/>
+        </w:rPr>
+        <w:t xml:space="preserve"> –</w:t>
+      </w:r>
+      <w:r>
+        <w:rPr>
+          <w:b w:val="false"/>
+          <w:bCs w:val="false"/>
+          <w:sz w:val="18"/>
+          <w:szCs w:val="18"/>
+          <w:lang w:val="en-US"/>
+        </w:rPr>
+        <w:t xml:space="preserve"> not the whole of the history!</w:t>
+      </w:r>
+      <w:r>
+        <w:rPr>
+          <w:b w:val="false"/>
+          <w:bCs w:val="false"/>
+          <w:sz w:val="18"/>
+          <w:szCs w:val="18"/>
+          <w:lang w:val="en-US"/>
+        </w:rPr>
+        <w:t xml:space="preserve"> </w:t>
+      </w:r>
+      <w:r>
+        <w:rPr>
+          <w:b w:val="false"/>
+          <w:bCs w:val="false"/>
+          <w:sz w:val="18"/>
+          <w:szCs w:val="18"/>
+          <w:lang w:val="en-US"/>
+        </w:rPr>
+        <w:t>Be careful</w:t>
+      </w:r>
+      <w:r>
+        <w:rPr>
+          <w:b w:val="false"/>
+          <w:bCs w:val="false"/>
+          <w:sz w:val="18"/>
+          <w:szCs w:val="18"/>
+          <w:lang w:val="en-US"/>
+        </w:rPr>
+        <w:t xml:space="preserve">, </w:t>
+      </w:r>
+      <w:r>
+        <w:rPr>
+          <w:b w:val="false"/>
+          <w:bCs w:val="false"/>
+          <w:sz w:val="18"/>
+          <w:szCs w:val="18"/>
+          <w:lang w:val="en-US"/>
+        </w:rPr>
+        <w:t xml:space="preserve">this option erases </w:t>
+      </w:r>
+      <w:r>
+        <w:rPr>
+          <w:b/>
+          <w:bCs/>
+          <w:sz w:val="18"/>
+          <w:szCs w:val="18"/>
+          <w:lang w:val="en-US"/>
+        </w:rPr>
+        <w:t>all</w:t>
+      </w:r>
+      <w:r>
+        <w:rPr>
+          <w:b w:val="false"/>
+          <w:bCs w:val="false"/>
+          <w:sz w:val="18"/>
+          <w:szCs w:val="18"/>
+          <w:lang w:val="en-US"/>
+        </w:rPr>
+        <w:t xml:space="preserve"> cookies</w:t>
+      </w:r>
+      <w:r>
+        <w:rPr>
+          <w:b w:val="false"/>
+          <w:bCs w:val="false"/>
+          <w:sz w:val="18"/>
+          <w:szCs w:val="18"/>
+          <w:lang w:val="en-US"/>
+        </w:rPr>
+        <w:t xml:space="preserve">— </w:t>
+      </w:r>
+      <w:r>
+        <w:rPr>
+          <w:b w:val="false"/>
+          <w:bCs w:val="false"/>
+          <w:sz w:val="18"/>
+          <w:szCs w:val="18"/>
+          <w:lang w:val="en-US"/>
+        </w:rPr>
+        <w:t xml:space="preserve">those from </w:t>
       </w:r>
       <w:r>
         <w:rPr>
@@ -8315,29 +7645,93 @@
           <w:szCs w:val="18"/>
           <w:lang w:val="en-US"/>
         </w:rPr>
-        <w:t>, и куки с остальных сайтов! Может быть, вам это не подходит? Смотрите ниже.</w:t>
-      </w:r>
-    </w:p>
-    <w:p>
-      <w:pPr>
-        <w:pStyle w:val="Normal"/>
-        <w:rPr>
-          <w:b w:val="false"/>
-          <w:b w:val="false"/>
-          <w:bCs w:val="false"/>
-          <w:sz w:val="18"/>
-          <w:szCs w:val="18"/>
-        </w:rPr>
-      </w:pPr>
-      <w:r>
-        <w:rPr>
-          <w:b w:val="false"/>
-          <w:bCs w:val="false"/>
-          <w:sz w:val="18"/>
-          <w:szCs w:val="18"/>
-          <w:lang w:val="en-US"/>
-        </w:rPr>
-        <w:t xml:space="preserve">Б. </w:t>
+        <w:t xml:space="preserve">, </w:t>
+      </w:r>
+      <w:r>
+        <w:rPr>
+          <w:b w:val="false"/>
+          <w:bCs w:val="false"/>
+          <w:sz w:val="18"/>
+          <w:szCs w:val="18"/>
+          <w:lang w:val="en-US"/>
+        </w:rPr>
+        <w:t>and those from other sites.</w:t>
+      </w:r>
+      <w:r>
+        <w:rPr>
+          <w:b w:val="false"/>
+          <w:bCs w:val="false"/>
+          <w:sz w:val="18"/>
+          <w:szCs w:val="18"/>
+          <w:lang w:val="en-US"/>
+        </w:rPr>
+        <w:t xml:space="preserve"> </w:t>
+      </w:r>
+      <w:r>
+        <w:rPr>
+          <w:b w:val="false"/>
+          <w:bCs w:val="false"/>
+          <w:sz w:val="18"/>
+          <w:szCs w:val="18"/>
+          <w:lang w:val="en-US"/>
+        </w:rPr>
+        <w:t>Is this what you really want to do</w:t>
+      </w:r>
+      <w:r>
+        <w:rPr>
+          <w:b w:val="false"/>
+          <w:bCs w:val="false"/>
+          <w:sz w:val="18"/>
+          <w:szCs w:val="18"/>
+          <w:lang w:val="en-US"/>
+        </w:rPr>
+        <w:t xml:space="preserve">? </w:t>
+      </w:r>
+      <w:r>
+        <w:rPr>
+          <w:b w:val="false"/>
+          <w:bCs w:val="false"/>
+          <w:sz w:val="18"/>
+          <w:szCs w:val="18"/>
+          <w:lang w:val="en-US"/>
+        </w:rPr>
+        <w:t>If no, use other ways, see below</w:t>
+      </w:r>
+      <w:r>
+        <w:rPr>
+          <w:b w:val="false"/>
+          <w:bCs w:val="false"/>
+          <w:sz w:val="18"/>
+          <w:szCs w:val="18"/>
+          <w:lang w:val="en-US"/>
+        </w:rPr>
+        <w:t>.</w:t>
+      </w:r>
+    </w:p>
+    <w:p>
+      <w:pPr>
+        <w:pStyle w:val="Normal"/>
+        <w:rPr/>
+      </w:pPr>
+      <w:r>
+        <w:rPr>
+          <w:b w:val="false"/>
+          <w:bCs w:val="false"/>
+          <w:sz w:val="18"/>
+          <w:szCs w:val="18"/>
+          <w:lang w:val="en-US"/>
+        </w:rPr>
+        <w:t>B</w:t>
+      </w:r>
+      <w:r>
+        <w:rPr>
+          <w:b w:val="false"/>
+          <w:bCs w:val="false"/>
+          <w:sz w:val="18"/>
+          <w:szCs w:val="18"/>
+          <w:lang w:val="en-US"/>
+        </w:rPr>
+        <w:t xml:space="preserve">. </w:t>
       </w:r>
       <w:r>
         <w:rPr>
@@ -8357,7 +7751,127 @@
           <w:szCs w:val="18"/>
           <w:lang w:val="en-US"/>
         </w:rPr>
-        <w:t xml:space="preserve"> — Chrome/Firefox/Opera имеют такую опцию, хотя её найти в меню трудновато. Но она есть и работает — ей можно удалить не все куки, как первым способом, а только те, что из вашей комнаты в </w:t>
+        <w:t xml:space="preserve"> — Chrome/Firefox/Opera </w:t>
+      </w:r>
+      <w:r>
+        <w:rPr>
+          <w:b w:val="false"/>
+          <w:bCs w:val="false"/>
+          <w:sz w:val="18"/>
+          <w:szCs w:val="18"/>
+          <w:lang w:val="en-US"/>
+        </w:rPr>
+        <w:t>have this option in their Settings</w:t>
+      </w:r>
+      <w:r>
+        <w:rPr>
+          <w:b w:val="false"/>
+          <w:bCs w:val="false"/>
+          <w:sz w:val="18"/>
+          <w:szCs w:val="18"/>
+          <w:lang w:val="en-US"/>
+        </w:rPr>
+        <w:t xml:space="preserve">, </w:t>
+      </w:r>
+      <w:r>
+        <w:rPr>
+          <w:b w:val="false"/>
+          <w:bCs w:val="false"/>
+          <w:sz w:val="18"/>
+          <w:szCs w:val="18"/>
+          <w:lang w:val="en-US"/>
+        </w:rPr>
+        <w:t>though it may be not so easy to find it</w:t>
+      </w:r>
+      <w:r>
+        <w:rPr>
+          <w:b w:val="false"/>
+          <w:bCs w:val="false"/>
+          <w:sz w:val="18"/>
+          <w:szCs w:val="18"/>
+          <w:lang w:val="en-US"/>
+        </w:rPr>
+        <w:t xml:space="preserve">. </w:t>
+      </w:r>
+      <w:r>
+        <w:rPr>
+          <w:b w:val="false"/>
+          <w:bCs w:val="false"/>
+          <w:sz w:val="18"/>
+          <w:szCs w:val="18"/>
+          <w:lang w:val="en-US"/>
+        </w:rPr>
+        <w:t>But it works</w:t>
+      </w:r>
+      <w:r>
+        <w:rPr>
+          <w:b w:val="false"/>
+          <w:bCs w:val="false"/>
+          <w:sz w:val="18"/>
+          <w:szCs w:val="18"/>
+          <w:lang w:val="en-US"/>
+        </w:rPr>
+        <w:t xml:space="preserve"> — </w:t>
+      </w:r>
+      <w:r>
+        <w:rPr>
+          <w:b w:val="false"/>
+          <w:bCs w:val="false"/>
+          <w:sz w:val="18"/>
+          <w:szCs w:val="18"/>
+          <w:lang w:val="en-US"/>
+        </w:rPr>
+        <w:t>you may delete not all cookies</w:t>
+      </w:r>
+      <w:r>
+        <w:rPr>
+          <w:b w:val="false"/>
+          <w:bCs w:val="false"/>
+          <w:sz w:val="18"/>
+          <w:szCs w:val="18"/>
+          <w:lang w:val="en-US"/>
+        </w:rPr>
+        <w:t xml:space="preserve"> </w:t>
+      </w:r>
+      <w:r>
+        <w:rPr>
+          <w:b w:val="false"/>
+          <w:bCs w:val="false"/>
+          <w:sz w:val="18"/>
+          <w:szCs w:val="18"/>
+          <w:lang w:val="en-US"/>
+        </w:rPr>
+        <w:t>as above</w:t>
+      </w:r>
+      <w:r>
+        <w:rPr>
+          <w:b w:val="false"/>
+          <w:bCs w:val="false"/>
+          <w:sz w:val="18"/>
+          <w:szCs w:val="18"/>
+          <w:lang w:val="en-US"/>
+        </w:rPr>
+        <w:t xml:space="preserve">, </w:t>
+      </w:r>
+      <w:r>
+        <w:rPr>
+          <w:b w:val="false"/>
+          <w:bCs w:val="false"/>
+          <w:sz w:val="18"/>
+          <w:szCs w:val="18"/>
+          <w:lang w:val="en-US"/>
+        </w:rPr>
+        <w:t>but only those from</w:t>
+      </w:r>
+      <w:r>
+        <w:rPr>
+          <w:b w:val="false"/>
+          <w:bCs w:val="false"/>
+          <w:sz w:val="18"/>
+          <w:szCs w:val="18"/>
+          <w:lang w:val="en-US"/>
+        </w:rPr>
+        <w:t xml:space="preserve"> </w:t>
       </w:r>
       <w:r>
         <w:rPr>
@@ -8383,56 +7897,133 @@
     <w:p>
       <w:pPr>
         <w:pStyle w:val="Normal"/>
-        <w:rPr>
-          <w:b w:val="false"/>
-          <w:b w:val="false"/>
-          <w:bCs w:val="false"/>
-          <w:sz w:val="18"/>
-          <w:szCs w:val="18"/>
-        </w:rPr>
-      </w:pPr>
-      <w:r>
-        <w:rPr>
-          <w:b w:val="false"/>
-          <w:bCs w:val="false"/>
-          <w:sz w:val="18"/>
-          <w:szCs w:val="18"/>
-          <w:lang w:val="en-US"/>
-        </w:rPr>
-        <w:t xml:space="preserve">В. Третий способ —  если у вас в админке включен «обычный», т.е. </w:t>
-      </w:r>
-      <w:r>
-        <w:rPr>
-          <w:b/>
-          <w:bCs/>
-          <w:sz w:val="18"/>
-          <w:szCs w:val="18"/>
-          <w:lang w:val="en-US"/>
-        </w:rPr>
-        <w:t>не</w:t>
-      </w:r>
-      <w:r>
-        <w:rPr>
-          <w:b w:val="false"/>
-          <w:bCs w:val="false"/>
-          <w:sz w:val="18"/>
-          <w:szCs w:val="18"/>
-          <w:lang w:val="en-US"/>
-        </w:rPr>
-        <w:t xml:space="preserve"> гостевой вход — щелкните по ссылке «help» справа и в самом низу открывшегося окна — по ссылке «Clear Cookies» - как на иллюстрации :</w:t>
-      </w:r>
-    </w:p>
-    <w:p>
-      <w:pPr>
-        <w:pStyle w:val="Normal"/>
-        <w:rPr>
-          <w:lang w:val="en-US"/>
-        </w:rPr>
-      </w:pPr>
-      <w:r>
-        <w:rPr>
-          <w:lang w:val="en-US"/>
-        </w:rPr>
+        <w:rPr/>
+      </w:pPr>
+      <w:r>
+        <w:rPr>
+          <w:b w:val="false"/>
+          <w:bCs w:val="false"/>
+          <w:sz w:val="18"/>
+          <w:szCs w:val="18"/>
+          <w:lang w:val="en-US"/>
+        </w:rPr>
+        <w:t>C</w:t>
+      </w:r>
+      <w:r>
+        <w:rPr>
+          <w:b w:val="false"/>
+          <w:bCs w:val="false"/>
+          <w:sz w:val="18"/>
+          <w:szCs w:val="18"/>
+          <w:lang w:val="en-US"/>
+        </w:rPr>
+        <w:t xml:space="preserve">. </w:t>
+      </w:r>
+      <w:r>
+        <w:rPr>
+          <w:b w:val="false"/>
+          <w:bCs w:val="false"/>
+          <w:sz w:val="18"/>
+          <w:szCs w:val="18"/>
+          <w:lang w:val="en-US"/>
+        </w:rPr>
+        <w:t>When you have switched to “</w:t>
+      </w:r>
+      <w:r>
+        <w:rPr>
+          <w:b/>
+          <w:bCs/>
+          <w:sz w:val="18"/>
+          <w:szCs w:val="18"/>
+          <w:lang w:val="en-US"/>
+        </w:rPr>
+        <w:t>Normal</w:t>
+      </w:r>
+      <w:r>
+        <w:rPr>
+          <w:b w:val="false"/>
+          <w:bCs w:val="false"/>
+          <w:sz w:val="18"/>
+          <w:szCs w:val="18"/>
+          <w:lang w:val="en-US"/>
+        </w:rPr>
+        <w:t>” access mode, or have the “name” cookie set, click on the link</w:t>
+      </w:r>
+      <w:r>
+        <w:rPr>
+          <w:b w:val="false"/>
+          <w:bCs w:val="false"/>
+          <w:sz w:val="18"/>
+          <w:szCs w:val="18"/>
+          <w:lang w:val="en-US"/>
+        </w:rPr>
+        <w:t xml:space="preserve"> «help» </w:t>
+      </w:r>
+      <w:r>
+        <w:rPr>
+          <w:b w:val="false"/>
+          <w:bCs w:val="false"/>
+          <w:sz w:val="18"/>
+          <w:szCs w:val="18"/>
+          <w:lang w:val="en-US"/>
+        </w:rPr>
+        <w:t>on the right</w:t>
+      </w:r>
+      <w:r>
+        <w:rPr>
+          <w:b w:val="false"/>
+          <w:bCs w:val="false"/>
+          <w:sz w:val="18"/>
+          <w:szCs w:val="18"/>
+          <w:lang w:val="en-US"/>
+        </w:rPr>
+        <w:t xml:space="preserve"> </w:t>
+      </w:r>
+      <w:r>
+        <w:rPr>
+          <w:b w:val="false"/>
+          <w:bCs w:val="false"/>
+          <w:sz w:val="18"/>
+          <w:szCs w:val="18"/>
+          <w:lang w:val="en-US"/>
+        </w:rPr>
+        <w:t>half of the door, and find the link</w:t>
+      </w:r>
+      <w:r>
+        <w:rPr>
+          <w:b w:val="false"/>
+          <w:bCs w:val="false"/>
+          <w:sz w:val="18"/>
+          <w:szCs w:val="18"/>
+          <w:lang w:val="en-US"/>
+        </w:rPr>
+        <w:t xml:space="preserve"> «Clear Cookies» </w:t>
+      </w:r>
+      <w:r>
+        <w:rPr>
+          <w:b w:val="false"/>
+          <w:bCs w:val="false"/>
+          <w:sz w:val="18"/>
+          <w:szCs w:val="18"/>
+          <w:lang w:val="en-US"/>
+        </w:rPr>
+        <w:t>near the bottom of the popup, click it and confirm: you delete only Room-House cookies, but not all of them – the “name” cookie stays intact; if you need to erase it, use A or B.</w:t>
+      </w:r>
+    </w:p>
+    <w:p>
+      <w:pPr>
+        <w:pStyle w:val="Normal"/>
+        <w:rPr>
+          <w:b w:val="false"/>
+          <w:b w:val="false"/>
+          <w:bCs w:val="false"/>
+          <w:sz w:val="18"/>
+          <w:szCs w:val="18"/>
+          <w:lang w:val="en-US"/>
+        </w:rPr>
+      </w:pPr>
+      <w:r>
+        <w:rPr/>
       </w:r>
     </w:p>
     <w:p>
@@ -8578,16 +8169,14 @@
           <w:ilvl w:val="0"/>
           <w:numId w:val="2"/>
         </w:numPr>
-        <w:rPr>
-          <w:lang w:val="en-US"/>
-        </w:rPr>
+        <w:rPr/>
       </w:pPr>
       <w:r>
         <w:rPr>
           <w:sz w:val="22"/>
           <w:lang w:val="en-US"/>
         </w:rPr>
-        <w:t>ЧаВо: часто задаваемые вопросы</w:t>
+        <w:t>F.A.Q.</w:t>
       </w:r>
     </w:p>
     <w:p>
@@ -8609,70 +8198,186 @@
       <w:pPr>
         <w:pStyle w:val="Normal"/>
         <w:spacing w:before="0" w:after="200"/>
-        <w:rPr>
-          <w:lang w:val="en-US"/>
-        </w:rPr>
-      </w:pPr>
-      <w:r>
-        <w:rPr>
-          <w:b/>
-          <w:bCs/>
-          <w:lang w:val="en-US"/>
-        </w:rPr>
-        <w:t>1. Почему в админке гуру недоступны остальные пункты меню?</w:t>
+        <w:rPr/>
+      </w:pPr>
+      <w:r>
+        <w:rPr>
+          <w:b/>
+          <w:bCs/>
+          <w:lang w:val="en-US"/>
+        </w:rPr>
+        <w:t xml:space="preserve">1. </w:t>
+      </w:r>
+      <w:r>
+        <w:rPr>
+          <w:b/>
+          <w:bCs/>
+          <w:lang w:val="en-US"/>
+        </w:rPr>
+        <w:t>Why not all areas of the Admin’s interface are accessible by gurus</w:t>
+      </w:r>
+      <w:r>
+        <w:rPr>
+          <w:b/>
+          <w:bCs/>
+          <w:lang w:val="en-US"/>
+        </w:rPr>
+        <w:t>?</w:t>
       </w:r>
     </w:p>
     <w:p>
       <w:pPr>
         <w:pStyle w:val="Normal"/>
         <w:spacing w:before="0" w:after="200"/>
-        <w:rPr>
-          <w:lang w:val="en-US"/>
-        </w:rPr>
-      </w:pPr>
-      <w:r>
-        <w:rPr>
-          <w:b w:val="false"/>
-          <w:bCs w:val="false"/>
-          <w:sz w:val="18"/>
-          <w:szCs w:val="18"/>
-          <w:lang w:val="en-US"/>
-        </w:rPr>
-        <w:t xml:space="preserve">В </w:t>
-      </w:r>
-      <w:r>
-        <w:rPr>
-          <w:b/>
-          <w:bCs/>
-          <w:sz w:val="18"/>
-          <w:szCs w:val="18"/>
-          <w:lang w:val="en-US"/>
-        </w:rPr>
-        <w:t>Румхаусе</w:t>
-      </w:r>
-      <w:r>
-        <w:rPr>
-          <w:b w:val="false"/>
-          <w:bCs w:val="false"/>
-          <w:sz w:val="18"/>
-          <w:szCs w:val="18"/>
-          <w:lang w:val="en-US"/>
-        </w:rPr>
-        <w:t xml:space="preserve"> многоуровневая иерархия администрирования, гуру — админ 2-ого уровня, а все опции административного интерфейса доступны админам 1-ого уровня, т.е. тем, кто создаёт пользователей-гуру и выдаёт им логин и пароль. В частности, они могут смотреть логи комнаты, перезагружать комнату, блокировать атаки по IP в том же административной интерфейсе, что и гуру.</w:t>
+        <w:rPr/>
+      </w:pPr>
+      <w:r>
+        <w:rPr>
+          <w:b/>
+          <w:bCs/>
+          <w:sz w:val="18"/>
+          <w:szCs w:val="18"/>
+          <w:lang w:val="en-US"/>
+        </w:rPr>
+        <w:t>Room-House</w:t>
+      </w:r>
+      <w:r>
+        <w:rPr>
+          <w:b w:val="false"/>
+          <w:bCs w:val="false"/>
+          <w:sz w:val="18"/>
+          <w:szCs w:val="18"/>
+          <w:lang w:val="en-US"/>
+        </w:rPr>
+        <w:t xml:space="preserve"> </w:t>
+      </w:r>
+      <w:r>
+        <w:rPr>
+          <w:b w:val="false"/>
+          <w:bCs w:val="false"/>
+          <w:sz w:val="18"/>
+          <w:szCs w:val="18"/>
+          <w:lang w:val="en-US"/>
+        </w:rPr>
+        <w:t>has multilevel administration</w:t>
+      </w:r>
+      <w:r>
+        <w:rPr>
+          <w:b w:val="false"/>
+          <w:bCs w:val="false"/>
+          <w:sz w:val="18"/>
+          <w:szCs w:val="18"/>
+          <w:lang w:val="en-US"/>
+        </w:rPr>
+        <w:t xml:space="preserve">, </w:t>
+      </w:r>
+      <w:r>
+        <w:rPr>
+          <w:b w:val="false"/>
+          <w:bCs w:val="false"/>
+          <w:sz w:val="18"/>
+          <w:szCs w:val="18"/>
+          <w:lang w:val="en-US"/>
+        </w:rPr>
+        <w:t>and a guru is</w:t>
+      </w:r>
+      <w:r>
+        <w:rPr>
+          <w:b w:val="false"/>
+          <w:bCs w:val="false"/>
+          <w:sz w:val="18"/>
+          <w:szCs w:val="18"/>
+          <w:lang w:val="en-US"/>
+        </w:rPr>
+        <w:t xml:space="preserve"> </w:t>
+      </w:r>
+      <w:r>
+        <w:rPr>
+          <w:b w:val="false"/>
+          <w:bCs w:val="false"/>
+          <w:sz w:val="18"/>
+          <w:szCs w:val="18"/>
+          <w:lang w:val="en-US"/>
+        </w:rPr>
+        <w:t>only a “second-level” admin</w:t>
+      </w:r>
+      <w:r>
+        <w:rPr>
+          <w:b w:val="false"/>
+          <w:bCs w:val="false"/>
+          <w:sz w:val="18"/>
+          <w:szCs w:val="18"/>
+          <w:lang w:val="en-US"/>
+        </w:rPr>
+        <w:t xml:space="preserve">, </w:t>
+      </w:r>
+      <w:r>
+        <w:rPr>
+          <w:b w:val="false"/>
+          <w:bCs w:val="false"/>
+          <w:sz w:val="18"/>
+          <w:szCs w:val="18"/>
+          <w:lang w:val="en-US"/>
+        </w:rPr>
+        <w:t>while all options of the Admin’s interface are available for the “first-level” admins</w:t>
+      </w:r>
+      <w:r>
+        <w:rPr>
+          <w:b w:val="false"/>
+          <w:bCs w:val="false"/>
+          <w:sz w:val="18"/>
+          <w:szCs w:val="18"/>
+          <w:lang w:val="en-US"/>
+        </w:rPr>
+        <w:t xml:space="preserve">, </w:t>
+      </w:r>
+      <w:r>
+        <w:rPr>
+          <w:b w:val="false"/>
+          <w:bCs w:val="false"/>
+          <w:sz w:val="18"/>
+          <w:szCs w:val="18"/>
+          <w:lang w:val="en-US"/>
+        </w:rPr>
+        <w:t>those who create new gurus and tell them their logins and passwords</w:t>
+      </w:r>
+      <w:r>
+        <w:rPr>
+          <w:b w:val="false"/>
+          <w:bCs w:val="false"/>
+          <w:sz w:val="18"/>
+          <w:szCs w:val="18"/>
+          <w:lang w:val="en-US"/>
+        </w:rPr>
+        <w:t xml:space="preserve">. </w:t>
+      </w:r>
+      <w:r>
+        <w:rPr>
+          <w:b w:val="false"/>
+          <w:bCs w:val="false"/>
+          <w:sz w:val="18"/>
+          <w:szCs w:val="18"/>
+          <w:lang w:val="en-US"/>
+        </w:rPr>
+        <w:t>For example, admins can reload the Room, block users on the IP, check Room logs, create new gurus, - all this is done in the same Admin’s interface that is used by gurus.</w:t>
       </w:r>
     </w:p>
     <w:p>
       <w:pPr>
         <w:pStyle w:val="Normal"/>
         <w:spacing w:before="0" w:after="200"/>
-        <w:rPr>
-          <w:b/>
+        <w:rPr/>
+      </w:pPr>
+      <w:r>
+        <w:rPr>
           <w:b/>
           <w:bCs/>
           <w:sz w:val="22"/>
           <w:szCs w:val="22"/>
-        </w:rPr>
-      </w:pPr>
+          <w:lang w:val="en-US"/>
+        </w:rPr>
+        <w:t xml:space="preserve">2. </w:t>
+      </w:r>
       <w:r>
         <w:rPr>
           <w:b/>
@@ -8681,72 +8386,121 @@
           <w:szCs w:val="22"/>
           <w:lang w:val="en-US"/>
         </w:rPr>
-        <w:t>2. Могу ли я стать админом Румхаус 1-ого уровня?</w:t>
-      </w:r>
-    </w:p>
-    <w:p>
-      <w:pPr>
-        <w:pStyle w:val="Normal"/>
-        <w:spacing w:before="0" w:after="200"/>
-        <w:rPr>
-          <w:lang w:val="en-US"/>
-        </w:rPr>
-      </w:pPr>
-      <w:r>
-        <w:rPr>
-          <w:b w:val="false"/>
-          <w:bCs w:val="false"/>
-          <w:sz w:val="18"/>
-          <w:szCs w:val="18"/>
-          <w:lang w:val="en-US"/>
-        </w:rPr>
-        <w:t xml:space="preserve">В принципе, конечно. Попробуйте осилить загрузку собственного нода </w:t>
-      </w:r>
-      <w:r>
-        <w:rPr>
-          <w:b/>
-          <w:bCs/>
-          <w:sz w:val="18"/>
-          <w:szCs w:val="18"/>
-          <w:lang w:val="en-US"/>
-        </w:rPr>
-        <w:t>Room-House</w:t>
-      </w:r>
-      <w:r>
-        <w:rPr>
-          <w:b w:val="false"/>
-          <w:bCs w:val="false"/>
-          <w:sz w:val="18"/>
-          <w:szCs w:val="18"/>
-          <w:lang w:val="en-US"/>
-        </w:rPr>
-        <w:t xml:space="preserve">, как это сделать - читайте здесь:  </w:t>
-      </w:r>
-      <w:bookmarkStart w:id="5" w:name="__DdeLink__918_1145317770"/>
-      <w:bookmarkEnd w:id="5"/>
-      <w:r>
-        <w:rPr>
-          <w:b w:val="false"/>
-          <w:bCs w:val="false"/>
-          <w:sz w:val="18"/>
-          <w:szCs w:val="18"/>
-          <w:lang w:val="en-US"/>
-        </w:rPr>
-        <w:t>https://github.com/kl3eo/room-house/blob/main/xTER_Room-House_Rus_v2_1_1.pdf</w:t>
-      </w:r>
-    </w:p>
-    <w:p>
-      <w:pPr>
-        <w:pStyle w:val="Normal"/>
-        <w:spacing w:before="0" w:after="200"/>
-        <w:rPr>
-          <w:b/>
+        <w:t>Is it possible to become a “first-level” admin</w:t>
+      </w:r>
+      <w:r>
+        <w:rPr>
           <w:b/>
           <w:bCs/>
           <w:sz w:val="22"/>
           <w:szCs w:val="22"/>
           <w:lang w:val="en-US"/>
         </w:rPr>
+        <w:t>?</w:t>
+      </w:r>
+    </w:p>
+    <w:p>
+      <w:pPr>
+        <w:pStyle w:val="Normal"/>
+        <w:spacing w:before="0" w:after="200"/>
+        <w:rPr/>
+      </w:pPr>
+      <w:r>
+        <w:rPr>
+          <w:b w:val="false"/>
+          <w:bCs w:val="false"/>
+          <w:sz w:val="18"/>
+          <w:szCs w:val="18"/>
+          <w:lang w:val="en-US"/>
+        </w:rPr>
+        <w:t>Well, yes</w:t>
+      </w:r>
+      <w:r>
+        <w:rPr>
+          <w:b w:val="false"/>
+          <w:bCs w:val="false"/>
+          <w:sz w:val="18"/>
+          <w:szCs w:val="18"/>
+          <w:lang w:val="en-US"/>
+        </w:rPr>
+        <w:t xml:space="preserve">. </w:t>
+      </w:r>
+      <w:r>
+        <w:rPr>
+          <w:b w:val="false"/>
+          <w:bCs w:val="false"/>
+          <w:sz w:val="18"/>
+          <w:szCs w:val="18"/>
+          <w:lang w:val="en-US"/>
+        </w:rPr>
+        <w:t>Try to set up your own</w:t>
+      </w:r>
+      <w:r>
+        <w:rPr>
+          <w:b w:val="false"/>
+          <w:bCs w:val="false"/>
+          <w:sz w:val="18"/>
+          <w:szCs w:val="18"/>
+          <w:lang w:val="en-US"/>
+        </w:rPr>
+        <w:t xml:space="preserve"> </w:t>
+      </w:r>
+      <w:r>
+        <w:rPr>
+          <w:b/>
+          <w:bCs/>
+          <w:sz w:val="18"/>
+          <w:szCs w:val="18"/>
+          <w:lang w:val="en-US"/>
+        </w:rPr>
+        <w:t>Room-House</w:t>
+      </w:r>
+      <w:r>
+        <w:rPr>
+          <w:b w:val="false"/>
+          <w:bCs w:val="false"/>
+          <w:sz w:val="18"/>
+          <w:szCs w:val="18"/>
+          <w:lang w:val="en-US"/>
+        </w:rPr>
+        <w:t xml:space="preserve">, </w:t>
+      </w:r>
+      <w:r>
+        <w:rPr>
+          <w:b w:val="false"/>
+          <w:bCs w:val="false"/>
+          <w:sz w:val="18"/>
+          <w:szCs w:val="18"/>
+          <w:lang w:val="en-US"/>
+        </w:rPr>
+        <w:t>for a good start, read this howto</w:t>
+      </w:r>
+      <w:r>
+        <w:rPr>
+          <w:b w:val="false"/>
+          <w:bCs w:val="false"/>
+          <w:sz w:val="18"/>
+          <w:szCs w:val="18"/>
+          <w:lang w:val="en-US"/>
+        </w:rPr>
+        <w:t xml:space="preserve">:  </w:t>
+      </w:r>
+      <w:r>
+        <w:rPr>
+          <w:b w:val="false"/>
+          <w:bCs w:val="false"/>
+          <w:sz w:val="18"/>
+          <w:szCs w:val="18"/>
+          <w:lang w:val="en-US"/>
+        </w:rPr>
+        <w:t>https://github.com/kl3eo/room-house/blob/main/xTER_VB_install.txt</w:t>
+      </w:r>
+    </w:p>
+    <w:p>
+      <w:pPr>
+        <w:pStyle w:val="Normal"/>
+        <w:spacing w:before="0" w:after="200"/>
+        <w:rPr/>
       </w:pPr>
       <w:r>
         <w:rPr>
@@ -8756,16 +8510,8 @@
           <w:szCs w:val="22"/>
           <w:lang w:val="en-US"/>
         </w:rPr>
-      </w:r>
-    </w:p>
-    <w:p>
-      <w:pPr>
-        <w:pStyle w:val="Normal"/>
-        <w:spacing w:before="0" w:after="200"/>
-        <w:rPr>
-          <w:lang w:val="en-US"/>
-        </w:rPr>
-      </w:pPr>
+        <w:t xml:space="preserve">3. </w:t>
+      </w:r>
       <w:r>
         <w:rPr>
           <w:b/>
@@ -8774,90 +8520,18 @@
           <w:szCs w:val="22"/>
           <w:lang w:val="en-US"/>
         </w:rPr>
-        <w:t>3. Что такое xTER и почему «Room-House is powered by xTER»?</w:t>
-      </w:r>
-    </w:p>
-    <w:p>
-      <w:pPr>
-        <w:pStyle w:val="Normal"/>
-        <w:spacing w:before="0" w:after="200"/>
-        <w:rPr>
-          <w:lang w:val="en-US"/>
-        </w:rPr>
-      </w:pPr>
-      <w:r>
-        <w:rPr>
-          <w:b/>
-          <w:bCs/>
-          <w:sz w:val="18"/>
-          <w:szCs w:val="18"/>
-          <w:lang w:val="en-US"/>
-        </w:rPr>
-        <w:t>Room-House</w:t>
-      </w:r>
-      <w:r>
-        <w:rPr>
-          <w:b w:val="false"/>
-          <w:bCs w:val="false"/>
-          <w:sz w:val="18"/>
-          <w:szCs w:val="18"/>
-          <w:lang w:val="en-US"/>
-        </w:rPr>
-        <w:t xml:space="preserve"> работает внутри xTER, это короткий ответ. xTER  = собственная система контейнеризации для </w:t>
-      </w:r>
-      <w:r>
-        <w:rPr>
-          <w:b/>
-          <w:bCs/>
-          <w:sz w:val="18"/>
-          <w:szCs w:val="18"/>
-          <w:lang w:val="en-US"/>
-        </w:rPr>
-        <w:t>Room-House</w:t>
-      </w:r>
-      <w:r>
-        <w:rPr>
-          <w:b w:val="false"/>
-          <w:bCs w:val="false"/>
-          <w:sz w:val="18"/>
-          <w:szCs w:val="18"/>
-          <w:lang w:val="en-US"/>
-        </w:rPr>
-        <w:t xml:space="preserve">,  создающая т.н. </w:t>
-      </w:r>
-      <w:r>
-        <w:rPr>
-          <w:b/>
-          <w:bCs/>
-          <w:sz w:val="18"/>
-          <w:szCs w:val="18"/>
-          <w:lang w:val="en-US"/>
-        </w:rPr>
-        <w:t>SafeContainer</w:t>
-      </w:r>
-      <w:r>
-        <w:rPr>
-          <w:b w:val="false"/>
-          <w:bCs w:val="false"/>
-          <w:sz w:val="18"/>
-          <w:szCs w:val="18"/>
-          <w:lang w:val="en-US"/>
-        </w:rPr>
-        <w:t>, с целью защитить используемые нами программы и технологии. Контейнер xTER также очень удобен для вас, т.к. мы делаем всю инсталляцию и конфигурацию софта и другую работу, а вам остаётся только загрузить xTER внутри виртуальной машины VirtualBox.</w:t>
-      </w:r>
-    </w:p>
-    <w:p>
-      <w:pPr>
-        <w:pStyle w:val="Normal"/>
-        <w:spacing w:before="0" w:after="200"/>
-        <w:rPr>
-          <w:b/>
+        <w:t>What is</w:t>
+      </w:r>
+      <w:r>
+        <w:rPr>
           <w:b/>
           <w:bCs/>
           <w:sz w:val="22"/>
           <w:szCs w:val="22"/>
-        </w:rPr>
-      </w:pPr>
+          <w:lang w:val="en-US"/>
+        </w:rPr>
+        <w:t xml:space="preserve"> xTER </w:t>
+      </w:r>
       <w:r>
         <w:rPr>
           <w:b/>
@@ -8866,59 +8540,271 @@
           <w:szCs w:val="22"/>
           <w:lang w:val="en-US"/>
         </w:rPr>
-        <w:t>4. Почему VirtualBox? Можно ли использовать другие виртуали для нода R-H?</w:t>
-      </w:r>
-    </w:p>
-    <w:p>
-      <w:pPr>
-        <w:pStyle w:val="Normal"/>
-        <w:spacing w:before="0" w:after="200"/>
-        <w:rPr>
-          <w:lang w:val="en-US"/>
-        </w:rPr>
-      </w:pPr>
-      <w:r>
-        <w:rPr>
-          <w:b w:val="false"/>
-          <w:bCs w:val="false"/>
-          <w:sz w:val="18"/>
-          <w:szCs w:val="18"/>
-          <w:lang w:val="en-US"/>
-        </w:rPr>
-        <w:t xml:space="preserve">VirtualBox от Oracle работает на Windows и др. домашних ОС, и поэтому узел </w:t>
-      </w:r>
-      <w:r>
-        <w:rPr>
-          <w:b/>
-          <w:bCs/>
-          <w:sz w:val="18"/>
-          <w:szCs w:val="18"/>
-          <w:lang w:val="en-US"/>
-        </w:rPr>
-        <w:t>Room-House</w:t>
-      </w:r>
-      <w:r>
-        <w:rPr>
-          <w:b w:val="false"/>
-          <w:bCs w:val="false"/>
-          <w:sz w:val="18"/>
-          <w:szCs w:val="18"/>
-          <w:lang w:val="en-US"/>
-        </w:rPr>
-        <w:t xml:space="preserve"> можно поднять на обычном десктопе с 4GB оперативки и static IP. На других виртуалях, вряд ли - слишком специфична загрузка xTER.</w:t>
-      </w:r>
-    </w:p>
-    <w:p>
-      <w:pPr>
-        <w:pStyle w:val="Normal"/>
-        <w:spacing w:before="0" w:after="200"/>
-        <w:rPr>
-          <w:b/>
+        <w:t>and why</w:t>
+      </w:r>
+      <w:r>
+        <w:rPr>
           <w:b/>
           <w:bCs/>
           <w:sz w:val="22"/>
           <w:szCs w:val="22"/>
-        </w:rPr>
+          <w:lang w:val="en-US"/>
+        </w:rPr>
+        <w:t xml:space="preserve"> «Room-House is powered by xTER»?</w:t>
+      </w:r>
+    </w:p>
+    <w:p>
+      <w:pPr>
+        <w:pStyle w:val="Normal"/>
+        <w:spacing w:before="0" w:after="200"/>
+        <w:rPr/>
+      </w:pPr>
+      <w:r>
+        <w:rPr>
+          <w:b/>
+          <w:bCs/>
+          <w:sz w:val="18"/>
+          <w:szCs w:val="18"/>
+          <w:lang w:val="en-US"/>
+        </w:rPr>
+        <w:t>Room-House</w:t>
+      </w:r>
+      <w:r>
+        <w:rPr>
+          <w:b w:val="false"/>
+          <w:bCs w:val="false"/>
+          <w:sz w:val="18"/>
+          <w:szCs w:val="18"/>
+          <w:lang w:val="en-US"/>
+        </w:rPr>
+        <w:t xml:space="preserve"> </w:t>
+      </w:r>
+      <w:r>
+        <w:rPr>
+          <w:b w:val="false"/>
+          <w:bCs w:val="false"/>
+          <w:sz w:val="18"/>
+          <w:szCs w:val="18"/>
+          <w:lang w:val="en-US"/>
+        </w:rPr>
+        <w:t>lives inside</w:t>
+      </w:r>
+      <w:r>
+        <w:rPr>
+          <w:b w:val="false"/>
+          <w:bCs w:val="false"/>
+          <w:sz w:val="18"/>
+          <w:szCs w:val="18"/>
+          <w:lang w:val="en-US"/>
+        </w:rPr>
+        <w:t xml:space="preserve"> xTER, </w:t>
+      </w:r>
+      <w:r>
+        <w:rPr>
+          <w:b w:val="false"/>
+          <w:bCs w:val="false"/>
+          <w:sz w:val="18"/>
+          <w:szCs w:val="18"/>
+          <w:lang w:val="en-US"/>
+        </w:rPr>
+        <w:t>thats’ a short answer.</w:t>
+      </w:r>
+      <w:r>
+        <w:rPr>
+          <w:b w:val="false"/>
+          <w:bCs w:val="false"/>
+          <w:sz w:val="18"/>
+          <w:szCs w:val="18"/>
+          <w:lang w:val="en-US"/>
+        </w:rPr>
+        <w:t xml:space="preserve"> xTER  </w:t>
+      </w:r>
+      <w:r>
+        <w:rPr>
+          <w:b w:val="false"/>
+          <w:bCs w:val="false"/>
+          <w:sz w:val="18"/>
+          <w:szCs w:val="18"/>
+          <w:lang w:val="en-US"/>
+        </w:rPr>
+        <w:t>is</w:t>
+      </w:r>
+      <w:r>
+        <w:rPr>
+          <w:b w:val="false"/>
+          <w:bCs w:val="false"/>
+          <w:sz w:val="18"/>
+          <w:szCs w:val="18"/>
+          <w:lang w:val="en-US"/>
+        </w:rPr>
+        <w:t xml:space="preserve"> </w:t>
+      </w:r>
+      <w:r>
+        <w:rPr>
+          <w:b w:val="false"/>
+          <w:bCs w:val="false"/>
+          <w:sz w:val="18"/>
+          <w:szCs w:val="18"/>
+          <w:lang w:val="en-US"/>
+        </w:rPr>
+        <w:t>our own protected container system for</w:t>
+      </w:r>
+      <w:r>
+        <w:rPr>
+          <w:b w:val="false"/>
+          <w:bCs w:val="false"/>
+          <w:sz w:val="18"/>
+          <w:szCs w:val="18"/>
+          <w:lang w:val="en-US"/>
+        </w:rPr>
+        <w:t xml:space="preserve"> </w:t>
+      </w:r>
+      <w:r>
+        <w:rPr>
+          <w:b/>
+          <w:bCs/>
+          <w:sz w:val="18"/>
+          <w:szCs w:val="18"/>
+          <w:lang w:val="en-US"/>
+        </w:rPr>
+        <w:t>Room-House</w:t>
+      </w:r>
+      <w:r>
+        <w:rPr>
+          <w:b w:val="false"/>
+          <w:bCs w:val="false"/>
+          <w:sz w:val="18"/>
+          <w:szCs w:val="18"/>
+          <w:lang w:val="en-US"/>
+        </w:rPr>
+        <w:t xml:space="preserve">, </w:t>
+      </w:r>
+      <w:r>
+        <w:rPr>
+          <w:b w:val="false"/>
+          <w:bCs w:val="false"/>
+          <w:sz w:val="18"/>
+          <w:szCs w:val="18"/>
+          <w:lang w:val="en-US"/>
+        </w:rPr>
+        <w:t>called</w:t>
+      </w:r>
+      <w:r>
+        <w:rPr>
+          <w:b w:val="false"/>
+          <w:bCs w:val="false"/>
+          <w:sz w:val="18"/>
+          <w:szCs w:val="18"/>
+          <w:lang w:val="en-US"/>
+        </w:rPr>
+        <w:t xml:space="preserve"> </w:t>
+      </w:r>
+      <w:r>
+        <w:rPr>
+          <w:b/>
+          <w:bCs/>
+          <w:sz w:val="18"/>
+          <w:szCs w:val="18"/>
+          <w:lang w:val="en-US"/>
+        </w:rPr>
+        <w:t>SafeContainer</w:t>
+      </w:r>
+      <w:r>
+        <w:rPr>
+          <w:b w:val="false"/>
+          <w:bCs w:val="false"/>
+          <w:sz w:val="18"/>
+          <w:szCs w:val="18"/>
+          <w:lang w:val="en-US"/>
+        </w:rPr>
+        <w:t xml:space="preserve">, </w:t>
+      </w:r>
+      <w:r>
+        <w:rPr>
+          <w:b w:val="false"/>
+          <w:bCs w:val="false"/>
+          <w:sz w:val="18"/>
+          <w:szCs w:val="18"/>
+          <w:lang w:val="en-US"/>
+        </w:rPr>
+        <w:t>that we use to safely store and deploy our own software and technologies</w:t>
+      </w:r>
+      <w:r>
+        <w:rPr>
+          <w:b w:val="false"/>
+          <w:bCs w:val="false"/>
+          <w:sz w:val="18"/>
+          <w:szCs w:val="18"/>
+          <w:lang w:val="en-US"/>
+        </w:rPr>
+        <w:t xml:space="preserve">. xTER </w:t>
+      </w:r>
+      <w:r>
+        <w:rPr>
+          <w:b w:val="false"/>
+          <w:bCs w:val="false"/>
+          <w:sz w:val="18"/>
+          <w:szCs w:val="18"/>
+          <w:lang w:val="en-US"/>
+        </w:rPr>
+        <w:t>is very convenient for everyone</w:t>
+      </w:r>
+      <w:r>
+        <w:rPr>
+          <w:b w:val="false"/>
+          <w:bCs w:val="false"/>
+          <w:sz w:val="18"/>
+          <w:szCs w:val="18"/>
+          <w:lang w:val="en-US"/>
+        </w:rPr>
+        <w:t xml:space="preserve">, </w:t>
+      </w:r>
+      <w:r>
+        <w:rPr>
+          <w:b w:val="false"/>
+          <w:bCs w:val="false"/>
+          <w:sz w:val="18"/>
+          <w:szCs w:val="18"/>
+          <w:lang w:val="en-US"/>
+        </w:rPr>
+        <w:t>because it contains all the work that we have done and others don’t have to do</w:t>
+      </w:r>
+      <w:r>
+        <w:rPr>
+          <w:b w:val="false"/>
+          <w:bCs w:val="false"/>
+          <w:sz w:val="18"/>
+          <w:szCs w:val="18"/>
+          <w:lang w:val="en-US"/>
+        </w:rPr>
+        <w:t xml:space="preserve">, </w:t>
+      </w:r>
+      <w:r>
+        <w:rPr>
+          <w:b w:val="false"/>
+          <w:bCs w:val="false"/>
+          <w:sz w:val="18"/>
+          <w:szCs w:val="18"/>
+          <w:lang w:val="en-US"/>
+        </w:rPr>
+        <w:t>like configuration of the software, while all that is left to do for others is load this container in</w:t>
+      </w:r>
+      <w:r>
+        <w:rPr>
+          <w:b w:val="false"/>
+          <w:bCs w:val="false"/>
+          <w:sz w:val="18"/>
+          <w:szCs w:val="18"/>
+          <w:lang w:val="en-US"/>
+        </w:rPr>
+        <w:t xml:space="preserve"> VirtualBox.</w:t>
+      </w:r>
+    </w:p>
+    <w:p>
+      <w:pPr>
+        <w:pStyle w:val="Normal"/>
+        <w:spacing w:before="0" w:after="200"/>
+        <w:rPr/>
       </w:pPr>
       <w:r>
         <w:rPr>
@@ -8928,7 +8814,87 @@
           <w:szCs w:val="22"/>
           <w:lang w:val="en-US"/>
         </w:rPr>
-        <w:t>5. Можно ли поднять узел Room-House на bare metal?</w:t>
+        <w:t xml:space="preserve">4. </w:t>
+      </w:r>
+      <w:r>
+        <w:rPr>
+          <w:b/>
+          <w:bCs/>
+          <w:sz w:val="22"/>
+          <w:szCs w:val="22"/>
+          <w:lang w:val="en-US"/>
+        </w:rPr>
+        <w:t>Why</w:t>
+      </w:r>
+      <w:r>
+        <w:rPr>
+          <w:b/>
+          <w:bCs/>
+          <w:sz w:val="22"/>
+          <w:szCs w:val="22"/>
+          <w:lang w:val="en-US"/>
+        </w:rPr>
+        <w:t xml:space="preserve"> VirtualBox? </w:t>
+      </w:r>
+      <w:r>
+        <w:rPr>
+          <w:b/>
+          <w:bCs/>
+          <w:sz w:val="22"/>
+          <w:szCs w:val="22"/>
+          <w:lang w:val="en-US"/>
+        </w:rPr>
+        <w:t>Is it possible to use other virtuals for</w:t>
+      </w:r>
+      <w:r>
+        <w:rPr>
+          <w:b/>
+          <w:bCs/>
+          <w:sz w:val="22"/>
+          <w:szCs w:val="22"/>
+          <w:lang w:val="en-US"/>
+        </w:rPr>
+        <w:t xml:space="preserve"> </w:t>
+      </w:r>
+      <w:r>
+        <w:rPr>
+          <w:b/>
+          <w:bCs/>
+          <w:sz w:val="22"/>
+          <w:szCs w:val="22"/>
+          <w:lang w:val="en-US"/>
+        </w:rPr>
+        <w:t xml:space="preserve">setting up a </w:t>
+      </w:r>
+      <w:r>
+        <w:rPr>
+          <w:b/>
+          <w:bCs/>
+          <w:sz w:val="22"/>
+          <w:szCs w:val="22"/>
+          <w:lang w:val="en-US"/>
+        </w:rPr>
+        <w:t>R</w:t>
+      </w:r>
+      <w:r>
+        <w:rPr>
+          <w:b/>
+          <w:bCs/>
+          <w:sz w:val="22"/>
+          <w:szCs w:val="22"/>
+          <w:lang w:val="en-US"/>
+        </w:rPr>
+        <w:t>oom-House node</w:t>
+      </w:r>
+      <w:r>
+        <w:rPr>
+          <w:b/>
+          <w:bCs/>
+          <w:sz w:val="22"/>
+          <w:szCs w:val="22"/>
+          <w:lang w:val="en-US"/>
+        </w:rPr>
+        <w:t>?</w:t>
       </w:r>
     </w:p>
     <w:p>
@@ -8939,13 +8905,397 @@
       </w:pPr>
       <w:r>
         <w:rPr>
-          <w:b w:val="false"/>
-          <w:bCs w:val="false"/>
-          <w:sz w:val="18"/>
-          <w:szCs w:val="18"/>
-          <w:lang w:val="en-US"/>
-        </w:rPr>
-        <w:t xml:space="preserve">Да, можно, если у вас лежит на чердаке старый ноутбук  - даже без HDD и без экрана, — лишь бы работал ethernet порт, загрузка с USB флэшки и было 4GB оперативки. </w:t>
+          <w:b/>
+          <w:bCs/>
+          <w:sz w:val="18"/>
+          <w:szCs w:val="18"/>
+          <w:lang w:val="en-US"/>
+        </w:rPr>
+        <w:t>VirtualBox</w:t>
+      </w:r>
+      <w:r>
+        <w:rPr>
+          <w:b w:val="false"/>
+          <w:bCs w:val="false"/>
+          <w:sz w:val="18"/>
+          <w:szCs w:val="18"/>
+          <w:lang w:val="en-US"/>
+        </w:rPr>
+        <w:t xml:space="preserve"> </w:t>
+      </w:r>
+      <w:r>
+        <w:rPr>
+          <w:b w:val="false"/>
+          <w:bCs w:val="false"/>
+          <w:sz w:val="18"/>
+          <w:szCs w:val="18"/>
+          <w:lang w:val="en-US"/>
+        </w:rPr>
+        <w:t>from</w:t>
+      </w:r>
+      <w:r>
+        <w:rPr>
+          <w:b w:val="false"/>
+          <w:bCs w:val="false"/>
+          <w:sz w:val="18"/>
+          <w:szCs w:val="18"/>
+          <w:lang w:val="en-US"/>
+        </w:rPr>
+        <w:t xml:space="preserve"> Oracle’</w:t>
+      </w:r>
+      <w:r>
+        <w:rPr>
+          <w:b w:val="false"/>
+          <w:bCs w:val="false"/>
+          <w:sz w:val="18"/>
+          <w:szCs w:val="18"/>
+          <w:lang w:val="en-US"/>
+        </w:rPr>
+        <w:t>s site</w:t>
+      </w:r>
+      <w:r>
+        <w:rPr>
+          <w:b w:val="false"/>
+          <w:bCs w:val="false"/>
+          <w:sz w:val="18"/>
+          <w:szCs w:val="18"/>
+          <w:lang w:val="en-US"/>
+        </w:rPr>
+        <w:t xml:space="preserve"> </w:t>
+      </w:r>
+      <w:r>
+        <w:rPr>
+          <w:b w:val="false"/>
+          <w:bCs w:val="false"/>
+          <w:sz w:val="18"/>
+          <w:szCs w:val="18"/>
+          <w:lang w:val="en-US"/>
+        </w:rPr>
+        <w:t xml:space="preserve">works on </w:t>
+      </w:r>
+      <w:r>
+        <w:rPr>
+          <w:b w:val="false"/>
+          <w:bCs w:val="false"/>
+          <w:sz w:val="18"/>
+          <w:szCs w:val="18"/>
+          <w:lang w:val="en-US"/>
+        </w:rPr>
+        <w:t>Windows,</w:t>
+      </w:r>
+      <w:r>
+        <w:rPr>
+          <w:b w:val="false"/>
+          <w:bCs w:val="false"/>
+          <w:sz w:val="18"/>
+          <w:szCs w:val="18"/>
+          <w:lang w:val="en-US"/>
+        </w:rPr>
+        <w:t>MacOS</w:t>
+      </w:r>
+      <w:r>
+        <w:rPr>
+          <w:b w:val="false"/>
+          <w:bCs w:val="false"/>
+          <w:sz w:val="18"/>
+          <w:szCs w:val="18"/>
+          <w:lang w:val="en-US"/>
+        </w:rPr>
+        <w:t xml:space="preserve"> </w:t>
+      </w:r>
+      <w:r>
+        <w:rPr>
+          <w:b w:val="false"/>
+          <w:bCs w:val="false"/>
+          <w:sz w:val="18"/>
+          <w:szCs w:val="18"/>
+          <w:lang w:val="en-US"/>
+        </w:rPr>
+        <w:t>and on other OS</w:t>
+      </w:r>
+      <w:r>
+        <w:rPr>
+          <w:b w:val="false"/>
+          <w:bCs w:val="false"/>
+          <w:sz w:val="18"/>
+          <w:szCs w:val="18"/>
+          <w:lang w:val="en-US"/>
+        </w:rPr>
+        <w:t xml:space="preserve">, </w:t>
+      </w:r>
+      <w:r>
+        <w:rPr>
+          <w:b w:val="false"/>
+          <w:bCs w:val="false"/>
+          <w:sz w:val="18"/>
+          <w:szCs w:val="18"/>
+          <w:lang w:val="en-US"/>
+        </w:rPr>
+        <w:t>this is why</w:t>
+      </w:r>
+      <w:r>
+        <w:rPr>
+          <w:b w:val="false"/>
+          <w:bCs w:val="false"/>
+          <w:sz w:val="18"/>
+          <w:szCs w:val="18"/>
+          <w:lang w:val="en-US"/>
+        </w:rPr>
+        <w:t xml:space="preserve"> </w:t>
+      </w:r>
+      <w:r>
+        <w:rPr>
+          <w:b/>
+          <w:bCs/>
+          <w:sz w:val="18"/>
+          <w:szCs w:val="18"/>
+          <w:lang w:val="en-US"/>
+        </w:rPr>
+        <w:t>Room-House</w:t>
+      </w:r>
+      <w:r>
+        <w:rPr>
+          <w:b w:val="false"/>
+          <w:bCs w:val="false"/>
+          <w:sz w:val="18"/>
+          <w:szCs w:val="18"/>
+          <w:lang w:val="en-US"/>
+        </w:rPr>
+        <w:t xml:space="preserve"> </w:t>
+      </w:r>
+      <w:r>
+        <w:rPr>
+          <w:b w:val="false"/>
+          <w:bCs w:val="false"/>
+          <w:sz w:val="18"/>
+          <w:szCs w:val="18"/>
+          <w:lang w:val="en-US"/>
+        </w:rPr>
+        <w:t>can be set up on a usual desktop</w:t>
+      </w:r>
+      <w:r>
+        <w:rPr>
+          <w:b w:val="false"/>
+          <w:bCs w:val="false"/>
+          <w:sz w:val="18"/>
+          <w:szCs w:val="18"/>
+          <w:lang w:val="en-US"/>
+        </w:rPr>
+        <w:t xml:space="preserve"> </w:t>
+      </w:r>
+      <w:r>
+        <w:rPr>
+          <w:b w:val="false"/>
+          <w:bCs w:val="false"/>
+          <w:sz w:val="18"/>
+          <w:szCs w:val="18"/>
+          <w:lang w:val="en-US"/>
+        </w:rPr>
+        <w:t>machine with</w:t>
+      </w:r>
+      <w:r>
+        <w:rPr>
+          <w:b w:val="false"/>
+          <w:bCs w:val="false"/>
+          <w:sz w:val="18"/>
+          <w:szCs w:val="18"/>
+          <w:lang w:val="en-US"/>
+        </w:rPr>
+        <w:t xml:space="preserve"> 4GB </w:t>
+      </w:r>
+      <w:r>
+        <w:rPr>
+          <w:b w:val="false"/>
+          <w:bCs w:val="false"/>
+          <w:sz w:val="18"/>
+          <w:szCs w:val="18"/>
+          <w:lang w:val="en-US"/>
+        </w:rPr>
+        <w:t>RAM</w:t>
+      </w:r>
+      <w:r>
+        <w:rPr>
+          <w:b w:val="false"/>
+          <w:bCs w:val="false"/>
+          <w:sz w:val="18"/>
+          <w:szCs w:val="18"/>
+          <w:lang w:val="en-US"/>
+        </w:rPr>
+        <w:t xml:space="preserve"> </w:t>
+      </w:r>
+      <w:r>
+        <w:rPr>
+          <w:b w:val="false"/>
+          <w:bCs w:val="false"/>
+          <w:sz w:val="18"/>
+          <w:szCs w:val="18"/>
+          <w:lang w:val="en-US"/>
+        </w:rPr>
+        <w:t>and static</w:t>
+      </w:r>
+      <w:r>
+        <w:rPr>
+          <w:b w:val="false"/>
+          <w:bCs w:val="false"/>
+          <w:sz w:val="18"/>
+          <w:szCs w:val="18"/>
+          <w:lang w:val="en-US"/>
+        </w:rPr>
+        <w:t xml:space="preserve"> IP. </w:t>
+      </w:r>
+      <w:r>
+        <w:rPr>
+          <w:b w:val="false"/>
+          <w:bCs w:val="false"/>
+          <w:sz w:val="18"/>
+          <w:szCs w:val="18"/>
+          <w:lang w:val="en-US"/>
+        </w:rPr>
+        <w:t xml:space="preserve">Other virtual schemes would not probably suit </w:t>
+      </w:r>
+      <w:r>
+        <w:rPr>
+          <w:b w:val="false"/>
+          <w:bCs w:val="false"/>
+          <w:sz w:val="18"/>
+          <w:szCs w:val="18"/>
+          <w:lang w:val="en-US"/>
+        </w:rPr>
+        <w:t xml:space="preserve">xTER </w:t>
+      </w:r>
+      <w:r>
+        <w:rPr>
+          <w:b w:val="false"/>
+          <w:bCs w:val="false"/>
+          <w:sz w:val="18"/>
+          <w:szCs w:val="18"/>
+          <w:lang w:val="en-US"/>
+        </w:rPr>
+        <w:t>because its network boot is of rather specific design.</w:t>
+      </w:r>
+    </w:p>
+    <w:p>
+      <w:pPr>
+        <w:pStyle w:val="Normal"/>
+        <w:spacing w:before="0" w:after="200"/>
+        <w:rPr/>
+      </w:pPr>
+      <w:r>
+        <w:rPr>
+          <w:b/>
+          <w:bCs/>
+          <w:sz w:val="22"/>
+          <w:szCs w:val="22"/>
+          <w:lang w:val="en-US"/>
+        </w:rPr>
+        <w:t xml:space="preserve">5. </w:t>
+      </w:r>
+      <w:r>
+        <w:rPr>
+          <w:b/>
+          <w:bCs/>
+          <w:sz w:val="22"/>
+          <w:szCs w:val="22"/>
+          <w:lang w:val="en-US"/>
+        </w:rPr>
+        <w:t>Is it possible to set up</w:t>
+      </w:r>
+      <w:r>
+        <w:rPr>
+          <w:b/>
+          <w:bCs/>
+          <w:sz w:val="22"/>
+          <w:szCs w:val="22"/>
+          <w:lang w:val="en-US"/>
+        </w:rPr>
+        <w:t xml:space="preserve"> Room-House </w:t>
+      </w:r>
+      <w:r>
+        <w:rPr>
+          <w:b/>
+          <w:bCs/>
+          <w:sz w:val="22"/>
+          <w:szCs w:val="22"/>
+          <w:lang w:val="en-US"/>
+        </w:rPr>
+        <w:t>on</w:t>
+      </w:r>
+      <w:r>
+        <w:rPr>
+          <w:b/>
+          <w:bCs/>
+          <w:sz w:val="22"/>
+          <w:szCs w:val="22"/>
+          <w:lang w:val="en-US"/>
+        </w:rPr>
+        <w:t xml:space="preserve"> bare metal?</w:t>
+      </w:r>
+    </w:p>
+    <w:p>
+      <w:pPr>
+        <w:pStyle w:val="Normal"/>
+        <w:spacing w:before="0" w:after="200"/>
+        <w:rPr/>
+      </w:pPr>
+      <w:r>
+        <w:rPr>
+          <w:b w:val="false"/>
+          <w:bCs w:val="false"/>
+          <w:sz w:val="18"/>
+          <w:szCs w:val="18"/>
+          <w:lang w:val="en-US"/>
+        </w:rPr>
+        <w:t>Well, yes, and an old laptop from your attic would do, even with no</w:t>
+      </w:r>
+      <w:r>
+        <w:rPr>
+          <w:b w:val="false"/>
+          <w:bCs w:val="false"/>
+          <w:sz w:val="18"/>
+          <w:szCs w:val="18"/>
+          <w:lang w:val="en-US"/>
+        </w:rPr>
+        <w:t xml:space="preserve"> HDD </w:t>
+      </w:r>
+      <w:r>
+        <w:rPr>
+          <w:b w:val="false"/>
+          <w:bCs w:val="false"/>
+          <w:sz w:val="18"/>
+          <w:szCs w:val="18"/>
+          <w:lang w:val="en-US"/>
+        </w:rPr>
+        <w:t>or screen</w:t>
+      </w:r>
+      <w:r>
+        <w:rPr>
+          <w:b w:val="false"/>
+          <w:bCs w:val="false"/>
+          <w:sz w:val="18"/>
+          <w:szCs w:val="18"/>
+          <w:lang w:val="en-US"/>
+        </w:rPr>
+        <w:t xml:space="preserve">, — </w:t>
+      </w:r>
+      <w:r>
+        <w:rPr>
+          <w:b w:val="false"/>
+          <w:bCs w:val="false"/>
+          <w:sz w:val="18"/>
+          <w:szCs w:val="18"/>
+          <w:lang w:val="en-US"/>
+        </w:rPr>
+        <w:t>xTER only needs a working Ethernet port, a boot from USB flash and 4GB of RAM</w:t>
+      </w:r>
+      <w:r>
+        <w:rPr>
+          <w:b w:val="false"/>
+          <w:bCs w:val="false"/>
+          <w:sz w:val="18"/>
+          <w:szCs w:val="18"/>
+          <w:lang w:val="en-US"/>
+        </w:rPr>
+        <w:t xml:space="preserve">. </w:t>
       </w:r>
     </w:p>
     <w:sectPr>

</xml_diff>